<commit_message>
CIV-8310 Draft Application template updated
</commit_message>
<xml_diff>
--- a/docker/docmosis/templates/CV-UNS-GAP-ENG-01077.docx
+++ b/docker/docmosis/templates/CV-UNS-GAP-ENG-01077.docx
@@ -37,22 +37,18 @@
               <w:rPr>
                 <w:rFonts w:ascii="GDSTransportWebsite" w:hAnsi="GDSTransportWebsite"/>
                 <w:color w:val="60686D"/>
-                <w:kern w:val="2"/>
                 <w:sz w:val="28"/>
                 <w:szCs w:val="28"/>
                 <w:lang w:eastAsia="en-US"/>
-                <w14:ligatures w14:val="standardContextual"/>
               </w:rPr>
             </w:pPr>
             <w:r>
               <w:rPr>
                 <w:rFonts w:ascii="GDSTransportWebsite" w:hAnsi="GDSTransportWebsite"/>
                 <w:color w:val="0A0A0A"/>
-                <w:kern w:val="2"/>
                 <w:sz w:val="44"/>
                 <w:szCs w:val="44"/>
                 <w:lang w:eastAsia="en-US"/>
-                <w14:ligatures w14:val="standardContextual"/>
               </w:rPr>
               <w:t xml:space="preserve">Application </w:t>
             </w:r>
@@ -62,7 +58,15 @@
                 <w:sz w:val="16"/>
                 <w:szCs w:val="16"/>
               </w:rPr>
-              <w:t>&lt;&lt;</w:t>
+              <w:t>&lt;&lt;cs_</w:t>
+            </w:r>
+            <w:r>
+              <w:rPr>
+                <w:rFonts w:ascii="Arial" w:hAnsi="Arial" w:cs="Arial"/>
+                <w:sz w:val="16"/>
+                <w:szCs w:val="16"/>
+              </w:rPr>
+              <w:t>{</w:t>
             </w:r>
             <w:proofErr w:type="spellStart"/>
             <w:r>
@@ -71,15 +75,7 @@
                 <w:sz w:val="16"/>
                 <w:szCs w:val="16"/>
               </w:rPr>
-              <w:t>cs_</w:t>
-            </w:r>
-            <w:r>
-              <w:rPr>
-                <w:rFonts w:ascii="Arial" w:hAnsi="Arial" w:cs="Arial"/>
-                <w:sz w:val="16"/>
-                <w:szCs w:val="16"/>
-              </w:rPr>
-              <w:t>isWithNoticeApp</w:t>
+              <w:t>isWithNotice</w:t>
             </w:r>
             <w:proofErr w:type="spellEnd"/>
             <w:r>
@@ -88,52 +84,88 @@
                 <w:sz w:val="16"/>
                 <w:szCs w:val="16"/>
               </w:rPr>
+              <w:t>==’Yes’</w:t>
+            </w:r>
+            <w:r>
+              <w:rPr>
+                <w:rFonts w:ascii="Arial" w:hAnsi="Arial" w:cs="Arial"/>
+                <w:sz w:val="16"/>
+                <w:szCs w:val="16"/>
+              </w:rPr>
+              <w:t>}</w:t>
+            </w:r>
+            <w:r>
+              <w:rPr>
+                <w:rFonts w:ascii="Arial" w:hAnsi="Arial" w:cs="Arial"/>
+                <w:sz w:val="16"/>
+                <w:szCs w:val="16"/>
+              </w:rPr>
               <w:t>&gt;&gt;</w:t>
+            </w:r>
+            <w:r>
+              <w:rPr>
+                <w:rFonts w:ascii="Arial" w:hAnsi="Arial" w:cs="Arial"/>
+                <w:sz w:val="16"/>
+                <w:szCs w:val="16"/>
+              </w:rPr>
+              <w:t xml:space="preserve"> </w:t>
             </w:r>
             <w:r>
               <w:rPr>
                 <w:rFonts w:ascii="GDSTransportWebsite" w:hAnsi="GDSTransportWebsite"/>
                 <w:color w:val="0A0A0A"/>
-                <w:kern w:val="2"/>
                 <w:sz w:val="44"/>
                 <w:szCs w:val="44"/>
                 <w:lang w:eastAsia="en-US"/>
-                <w14:ligatures w14:val="standardContextual"/>
-              </w:rPr>
-              <w:t>and response</w:t>
-            </w:r>
-            <w:r>
-              <w:rPr>
-                <w:rFonts w:ascii="Arial" w:hAnsi="Arial" w:cs="Arial"/>
+              </w:rPr>
+              <w:t>and</w:t>
+            </w:r>
+            <w:r>
+              <w:rPr>
+                <w:rFonts w:ascii="GDSTransportWebsite" w:hAnsi="GDSTransportWebsite"/>
+                <w:color w:val="0A0A0A"/>
+                <w:sz w:val="44"/>
+                <w:szCs w:val="44"/>
+                <w:lang w:eastAsia="en-US"/>
               </w:rPr>
               <w:t xml:space="preserve"> </w:t>
             </w:r>
             <w:r>
               <w:rPr>
-                <w:rFonts w:ascii="Arial" w:hAnsi="Arial" w:cs="Arial"/>
-                <w:sz w:val="16"/>
-                <w:szCs w:val="16"/>
-              </w:rPr>
-              <w:t>&lt;&lt;</w:t>
-            </w:r>
-            <w:proofErr w:type="spellStart"/>
-            <w:r>
-              <w:rPr>
-                <w:rFonts w:ascii="Arial" w:hAnsi="Arial" w:cs="Arial"/>
-                <w:sz w:val="16"/>
-                <w:szCs w:val="16"/>
-              </w:rPr>
-              <w:t>es_</w:t>
-            </w:r>
-            <w:r>
-              <w:rPr>
-                <w:rFonts w:ascii="Arial" w:hAnsi="Arial" w:cs="Arial"/>
-                <w:sz w:val="16"/>
-                <w:szCs w:val="16"/>
-              </w:rPr>
-              <w:t>isWithNoticeApp</w:t>
-            </w:r>
-            <w:proofErr w:type="spellEnd"/>
+                <w:rFonts w:ascii="GDSTransportWebsite" w:hAnsi="GDSTransportWebsite"/>
+                <w:color w:val="0A0A0A"/>
+                <w:sz w:val="44"/>
+                <w:szCs w:val="44"/>
+                <w:lang w:eastAsia="en-US"/>
+              </w:rPr>
+              <w:t>response</w:t>
+            </w:r>
+            <w:r>
+              <w:rPr>
+                <w:rFonts w:ascii="GDSTransportWebsite" w:hAnsi="GDSTransportWebsite"/>
+                <w:color w:val="0A0A0A"/>
+                <w:sz w:val="44"/>
+                <w:szCs w:val="44"/>
+                <w:lang w:eastAsia="en-US"/>
+              </w:rPr>
+              <w:t xml:space="preserve"> </w:t>
+            </w:r>
+            <w:r>
+              <w:rPr>
+                <w:rFonts w:ascii="Arial" w:hAnsi="Arial" w:cs="Arial"/>
+                <w:sz w:val="16"/>
+                <w:szCs w:val="16"/>
+              </w:rPr>
+              <w:t>&lt;&lt;es_</w:t>
+            </w:r>
+            <w:r>
+              <w:rPr>
+                <w:rFonts w:ascii="Arial" w:hAnsi="Arial" w:cs="Arial"/>
+                <w:sz w:val="16"/>
+                <w:szCs w:val="16"/>
+              </w:rPr>
+              <w:t xml:space="preserve"> </w:t>
+            </w:r>
             <w:r>
               <w:rPr>
                 <w:rFonts w:ascii="Arial" w:hAnsi="Arial" w:cs="Arial"/>
@@ -541,15 +573,7 @@
                 <w:color w:val="60686D"/>
                 <w:lang w:eastAsia="en-US"/>
               </w:rPr>
-              <w:t>N</w:t>
-            </w:r>
-            <w:r>
-              <w:rPr>
-                <w:rFonts w:ascii="GDSTransportWebsite" w:hAnsi="GDSTransportWebsite"/>
-                <w:color w:val="60686D"/>
-                <w:lang w:eastAsia="en-US"/>
-              </w:rPr>
-              <w:t>umber</w:t>
+              <w:t>erence</w:t>
             </w:r>
             <w:proofErr w:type="spellEnd"/>
             <w:r>
@@ -656,7 +680,7 @@
       </w:tblPr>
       <w:tblGrid>
         <w:gridCol w:w="3539"/>
-        <w:gridCol w:w="5477"/>
+        <w:gridCol w:w="5479"/>
       </w:tblGrid>
       <w:tr>
         <w:tc>
@@ -678,7 +702,7 @@
         </w:tc>
         <w:tc>
           <w:tcPr>
-            <w:tcW w:w="5477" w:type="dxa"/>
+            <w:tcW w:w="5479" w:type="dxa"/>
             <w:tcBorders>
               <w:top w:val="single" w:sz="4" w:space="0" w:color="auto"/>
               <w:left w:val="nil"/>
@@ -731,7 +755,7 @@
         </w:tc>
         <w:tc>
           <w:tcPr>
-            <w:tcW w:w="5477" w:type="dxa"/>
+            <w:tcW w:w="5479" w:type="dxa"/>
             <w:tcBorders>
               <w:top w:val="single" w:sz="4" w:space="0" w:color="auto"/>
               <w:left w:val="nil"/>
@@ -775,7 +799,7 @@
         </w:tc>
         <w:tc>
           <w:tcPr>
-            <w:tcW w:w="5477" w:type="dxa"/>
+            <w:tcW w:w="5479" w:type="dxa"/>
             <w:tcBorders>
               <w:top w:val="single" w:sz="4" w:space="0" w:color="auto"/>
               <w:left w:val="nil"/>
@@ -796,7 +820,129 @@
             <w:r>
               <w:t>&gt;&gt;</w:t>
             </w:r>
-          </w:p>
+            <w:r>
+              <w:t xml:space="preserve"> </w:t>
+            </w:r>
+          </w:p>
+        </w:tc>
+      </w:tr>
+      <w:tr>
+        <w:tc>
+          <w:tcPr>
+            <w:tcW w:w="3539" w:type="dxa"/>
+            <w:tcBorders>
+              <w:top w:val="single" w:sz="4" w:space="0" w:color="auto"/>
+              <w:left w:val="nil"/>
+              <w:bottom w:val="single" w:sz="4" w:space="0" w:color="auto"/>
+              <w:right w:val="nil"/>
+            </w:tcBorders>
+          </w:tcPr>
+          <w:p>
+            <w:r>
+              <w:rPr>
+                <w:rFonts w:ascii="Arial" w:hAnsi="Arial" w:cs="Arial"/>
+                <w:sz w:val="16"/>
+                <w:szCs w:val="16"/>
+              </w:rPr>
+              <w:t>&lt;&lt;</w:t>
+            </w:r>
+            <w:proofErr w:type="spellStart"/>
+            <w:r>
+              <w:rPr>
+                <w:rFonts w:ascii="Arial" w:hAnsi="Arial" w:cs="Arial"/>
+                <w:sz w:val="16"/>
+                <w:szCs w:val="16"/>
+              </w:rPr>
+              <w:t>c</w:t>
+            </w:r>
+            <w:r>
+              <w:rPr>
+                <w:rFonts w:ascii="Arial" w:hAnsi="Arial" w:cs="Arial"/>
+                <w:sz w:val="16"/>
+                <w:szCs w:val="16"/>
+              </w:rPr>
+              <w:t>r</w:t>
+            </w:r>
+            <w:proofErr w:type="spellEnd"/>
+            <w:r>
+              <w:rPr>
+                <w:rFonts w:ascii="Arial" w:hAnsi="Arial" w:cs="Arial"/>
+                <w:sz w:val="16"/>
+                <w:szCs w:val="16"/>
+              </w:rPr>
+              <w:t>_</w:t>
+            </w:r>
+            <w:r>
+              <w:rPr>
+                <w:rFonts w:ascii="Arial" w:hAnsi="Arial" w:cs="Arial"/>
+                <w:sz w:val="16"/>
+                <w:szCs w:val="16"/>
+              </w:rPr>
+              <w:t>{</w:t>
+            </w:r>
+            <w:proofErr w:type="spellStart"/>
+            <w:r>
+              <w:rPr>
+                <w:rFonts w:ascii="Arial" w:hAnsi="Arial" w:cs="Arial"/>
+                <w:sz w:val="16"/>
+                <w:szCs w:val="16"/>
+              </w:rPr>
+              <w:t>isWithNotice</w:t>
+            </w:r>
+            <w:proofErr w:type="spellEnd"/>
+            <w:r>
+              <w:rPr>
+                <w:rFonts w:ascii="Arial" w:hAnsi="Arial" w:cs="Arial"/>
+                <w:sz w:val="16"/>
+                <w:szCs w:val="16"/>
+              </w:rPr>
+              <w:t>=</w:t>
+            </w:r>
+            <w:r>
+              <w:rPr>
+                <w:rFonts w:ascii="Arial" w:hAnsi="Arial" w:cs="Arial"/>
+                <w:sz w:val="16"/>
+                <w:szCs w:val="16"/>
+              </w:rPr>
+              <w:t>=</w:t>
+            </w:r>
+            <w:r>
+              <w:rPr>
+                <w:rFonts w:ascii="Arial" w:hAnsi="Arial" w:cs="Arial"/>
+                <w:sz w:val="16"/>
+                <w:szCs w:val="16"/>
+              </w:rPr>
+              <w:t>’No’</w:t>
+            </w:r>
+            <w:r>
+              <w:rPr>
+                <w:rFonts w:ascii="Arial" w:hAnsi="Arial" w:cs="Arial"/>
+                <w:sz w:val="16"/>
+                <w:szCs w:val="16"/>
+              </w:rPr>
+              <w:t>}</w:t>
+            </w:r>
+            <w:r>
+              <w:rPr>
+                <w:rFonts w:ascii="Arial" w:hAnsi="Arial" w:cs="Arial"/>
+                <w:sz w:val="16"/>
+                <w:szCs w:val="16"/>
+              </w:rPr>
+              <w:t>&gt;&gt;</w:t>
+            </w:r>
+          </w:p>
+        </w:tc>
+        <w:tc>
+          <w:tcPr>
+            <w:tcW w:w="5479" w:type="dxa"/>
+            <w:tcBorders>
+              <w:top w:val="single" w:sz="4" w:space="0" w:color="auto"/>
+              <w:left w:val="nil"/>
+              <w:bottom w:val="single" w:sz="4" w:space="0" w:color="auto"/>
+              <w:right w:val="nil"/>
+            </w:tcBorders>
+          </w:tcPr>
+          <w:p/>
         </w:tc>
       </w:tr>
       <w:tr>
@@ -815,11 +961,19 @@
             <w:r>
               <w:t>Why do you not want the court to inform the other party?</w:t>
             </w:r>
-          </w:p>
-        </w:tc>
-        <w:tc>
-          <w:tcPr>
-            <w:tcW w:w="5477" w:type="dxa"/>
+            <w:r>
+              <w:rPr>
+                <w:rFonts w:ascii="Arial" w:hAnsi="Arial" w:cs="Arial"/>
+                <w:sz w:val="16"/>
+                <w:szCs w:val="16"/>
+              </w:rPr>
+              <w:t xml:space="preserve"> </w:t>
+            </w:r>
+          </w:p>
+        </w:tc>
+        <w:tc>
+          <w:tcPr>
+            <w:tcW w:w="5479" w:type="dxa"/>
             <w:tcBorders>
               <w:top w:val="single" w:sz="4" w:space="0" w:color="auto"/>
               <w:left w:val="nil"/>
@@ -840,7 +994,76 @@
             <w:r>
               <w:t>&gt;&gt;</w:t>
             </w:r>
-          </w:p>
+            <w:r>
+              <w:t xml:space="preserve"> </w:t>
+            </w:r>
+          </w:p>
+        </w:tc>
+      </w:tr>
+      <w:tr>
+        <w:tc>
+          <w:tcPr>
+            <w:tcW w:w="3539" w:type="dxa"/>
+            <w:tcBorders>
+              <w:top w:val="single" w:sz="4" w:space="0" w:color="auto"/>
+              <w:left w:val="nil"/>
+              <w:bottom w:val="single" w:sz="4" w:space="0" w:color="auto"/>
+              <w:right w:val="nil"/>
+            </w:tcBorders>
+          </w:tcPr>
+          <w:p>
+            <w:pPr>
+              <w:rPr>
+                <w:rFonts w:ascii="Arial" w:hAnsi="Arial" w:cs="Arial"/>
+                <w:sz w:val="16"/>
+                <w:szCs w:val="16"/>
+              </w:rPr>
+            </w:pPr>
+            <w:r>
+              <w:rPr>
+                <w:rFonts w:ascii="Arial" w:hAnsi="Arial" w:cs="Arial"/>
+                <w:sz w:val="16"/>
+                <w:szCs w:val="16"/>
+              </w:rPr>
+              <w:t>&lt;&lt;</w:t>
+            </w:r>
+            <w:r>
+              <w:rPr>
+                <w:rFonts w:ascii="Arial" w:hAnsi="Arial" w:cs="Arial"/>
+                <w:sz w:val="16"/>
+                <w:szCs w:val="16"/>
+              </w:rPr>
+              <w:t>e</w:t>
+            </w:r>
+            <w:r>
+              <w:rPr>
+                <w:rFonts w:ascii="Arial" w:hAnsi="Arial" w:cs="Arial"/>
+                <w:sz w:val="16"/>
+                <w:szCs w:val="16"/>
+              </w:rPr>
+              <w:t>r</w:t>
+            </w:r>
+            <w:r>
+              <w:rPr>
+                <w:rFonts w:ascii="Arial" w:hAnsi="Arial" w:cs="Arial"/>
+                <w:sz w:val="16"/>
+                <w:szCs w:val="16"/>
+              </w:rPr>
+              <w:t>_ &gt;&gt;</w:t>
+            </w:r>
+          </w:p>
+        </w:tc>
+        <w:tc>
+          <w:tcPr>
+            <w:tcW w:w="5479" w:type="dxa"/>
+            <w:tcBorders>
+              <w:top w:val="single" w:sz="4" w:space="0" w:color="auto"/>
+              <w:left w:val="nil"/>
+              <w:bottom w:val="single" w:sz="4" w:space="0" w:color="auto"/>
+              <w:right w:val="nil"/>
+            </w:tcBorders>
+          </w:tcPr>
+          <w:p/>
         </w:tc>
       </w:tr>
       <w:tr>
@@ -863,7 +1086,7 @@
         </w:tc>
         <w:tc>
           <w:tcPr>
-            <w:tcW w:w="5477" w:type="dxa"/>
+            <w:tcW w:w="5479" w:type="dxa"/>
             <w:tcBorders>
               <w:top w:val="single" w:sz="4" w:space="0" w:color="auto"/>
               <w:left w:val="nil"/>
@@ -907,27 +1130,190 @@
         </w:tc>
         <w:tc>
           <w:tcPr>
-            <w:tcW w:w="5477" w:type="dxa"/>
-            <w:tcBorders>
-              <w:top w:val="single" w:sz="4" w:space="0" w:color="auto"/>
-              <w:left w:val="nil"/>
-              <w:bottom w:val="single" w:sz="4" w:space="0" w:color="auto"/>
-              <w:right w:val="nil"/>
-            </w:tcBorders>
-            <w:hideMark/>
-          </w:tcPr>
-          <w:p>
-            <w:r>
+            <w:tcW w:w="5479" w:type="dxa"/>
+            <w:tcBorders>
+              <w:top w:val="single" w:sz="4" w:space="0" w:color="auto"/>
+              <w:left w:val="nil"/>
+              <w:bottom w:val="single" w:sz="4" w:space="0" w:color="auto"/>
+              <w:right w:val="nil"/>
+            </w:tcBorders>
+            <w:hideMark/>
+          </w:tcPr>
+          <w:p>
+            <w:pPr>
+              <w:pStyle w:val="HTMLPreformatted"/>
+              <w:shd w:val="clear" w:color="auto" w:fill="FFFFFF"/>
+              <w:rPr>
+                <w:kern w:val="0"/>
+                <w14:ligatures w14:val="none"/>
+              </w:rPr>
+            </w:pPr>
+            <w:r>
+              <w:rPr>
+                <w:rFonts w:asciiTheme="minorHAnsi" w:eastAsiaTheme="minorHAnsi" w:hAnsiTheme="minorHAnsi" w:cstheme="minorBidi"/>
+                <w:sz w:val="24"/>
+                <w:szCs w:val="24"/>
+                <w:lang w:eastAsia="en-US"/>
+              </w:rPr>
               <w:t>&lt;&lt;</w:t>
             </w:r>
             <w:proofErr w:type="spellStart"/>
             <w:r>
+              <w:rPr>
+                <w:rFonts w:asciiTheme="minorHAnsi" w:eastAsiaTheme="minorHAnsi" w:hAnsiTheme="minorHAnsi" w:cstheme="minorBidi"/>
+                <w:sz w:val="24"/>
+                <w:szCs w:val="24"/>
+                <w:lang w:eastAsia="en-US"/>
+              </w:rPr>
               <w:t>urgentAppConsiderationDate</w:t>
             </w:r>
             <w:proofErr w:type="spellEnd"/>
             <w:r>
+              <w:rPr>
+                <w:rFonts w:asciiTheme="minorHAnsi" w:eastAsiaTheme="minorHAnsi" w:hAnsiTheme="minorHAnsi" w:cstheme="minorBidi"/>
+                <w:sz w:val="24"/>
+                <w:szCs w:val="24"/>
+                <w:lang w:eastAsia="en-US"/>
+              </w:rPr>
               <w:t>&gt;&gt;</w:t>
             </w:r>
+            <w:r>
+              <w:t xml:space="preserve"> </w:t>
+            </w:r>
+          </w:p>
+          <w:p>
+            <w:pPr>
+              <w:pStyle w:val="HTMLPreformatted"/>
+              <w:shd w:val="clear" w:color="auto" w:fill="FFFFFF"/>
+              <w:rPr>
+                <w:rFonts w:ascii="Arial" w:eastAsiaTheme="minorHAnsi" w:hAnsi="Arial" w:cs="Arial"/>
+                <w:sz w:val="16"/>
+                <w:szCs w:val="16"/>
+                <w:lang w:eastAsia="en-US"/>
+              </w:rPr>
+            </w:pPr>
+          </w:p>
+        </w:tc>
+      </w:tr>
+      <w:tr>
+        <w:tc>
+          <w:tcPr>
+            <w:tcW w:w="3539" w:type="dxa"/>
+            <w:tcBorders>
+              <w:top w:val="single" w:sz="4" w:space="0" w:color="auto"/>
+              <w:left w:val="nil"/>
+              <w:bottom w:val="single" w:sz="4" w:space="0" w:color="auto"/>
+              <w:right w:val="nil"/>
+            </w:tcBorders>
+          </w:tcPr>
+          <w:p>
+            <w:r>
+              <w:rPr>
+                <w:rFonts w:ascii="Arial" w:hAnsi="Arial" w:cs="Arial"/>
+                <w:sz w:val="16"/>
+                <w:szCs w:val="16"/>
+              </w:rPr>
+              <w:t>&lt;&lt;</w:t>
+            </w:r>
+            <w:proofErr w:type="spellStart"/>
+            <w:r>
+              <w:rPr>
+                <w:rFonts w:ascii="Arial" w:hAnsi="Arial" w:cs="Arial"/>
+                <w:sz w:val="16"/>
+                <w:szCs w:val="16"/>
+              </w:rPr>
+              <w:t>c</w:t>
+            </w:r>
+            <w:r>
+              <w:rPr>
+                <w:rFonts w:ascii="Arial" w:hAnsi="Arial" w:cs="Arial"/>
+                <w:sz w:val="16"/>
+                <w:szCs w:val="16"/>
+              </w:rPr>
+              <w:t>r</w:t>
+            </w:r>
+            <w:proofErr w:type="spellEnd"/>
+            <w:r>
+              <w:rPr>
+                <w:rFonts w:ascii="Arial" w:hAnsi="Arial" w:cs="Arial"/>
+                <w:sz w:val="16"/>
+                <w:szCs w:val="16"/>
+              </w:rPr>
+              <w:t>_</w:t>
+            </w:r>
+            <w:r>
+              <w:rPr>
+                <w:rFonts w:ascii="Arial" w:hAnsi="Arial" w:cs="Arial"/>
+                <w:sz w:val="16"/>
+                <w:szCs w:val="16"/>
+              </w:rPr>
+              <w:t>{</w:t>
+            </w:r>
+            <w:proofErr w:type="spellStart"/>
+            <w:r>
+              <w:rPr>
+                <w:rFonts w:ascii="Arial" w:hAnsi="Arial" w:cs="Arial"/>
+                <w:sz w:val="16"/>
+                <w:szCs w:val="16"/>
+              </w:rPr>
+              <w:t>generalAppUrgency</w:t>
+            </w:r>
+            <w:proofErr w:type="spellEnd"/>
+            <w:r>
+              <w:rPr>
+                <w:rFonts w:ascii="Arial" w:hAnsi="Arial" w:cs="Arial"/>
+                <w:sz w:val="16"/>
+                <w:szCs w:val="16"/>
+              </w:rPr>
+              <w:t>==’</w:t>
+            </w:r>
+            <w:r>
+              <w:rPr>
+                <w:rFonts w:ascii="Arial" w:hAnsi="Arial" w:cs="Arial"/>
+                <w:sz w:val="16"/>
+                <w:szCs w:val="16"/>
+              </w:rPr>
+              <w:t>Yes</w:t>
+            </w:r>
+            <w:r>
+              <w:rPr>
+                <w:rFonts w:ascii="Arial" w:hAnsi="Arial" w:cs="Arial"/>
+                <w:sz w:val="16"/>
+                <w:szCs w:val="16"/>
+              </w:rPr>
+              <w:t>’}</w:t>
+            </w:r>
+            <w:r>
+              <w:rPr>
+                <w:rFonts w:ascii="Arial" w:hAnsi="Arial" w:cs="Arial"/>
+                <w:sz w:val="16"/>
+                <w:szCs w:val="16"/>
+              </w:rPr>
+              <w:t>&gt;&gt;</w:t>
+            </w:r>
+          </w:p>
+        </w:tc>
+        <w:tc>
+          <w:tcPr>
+            <w:tcW w:w="5479" w:type="dxa"/>
+            <w:tcBorders>
+              <w:top w:val="single" w:sz="4" w:space="0" w:color="auto"/>
+              <w:left w:val="nil"/>
+              <w:bottom w:val="single" w:sz="4" w:space="0" w:color="auto"/>
+              <w:right w:val="nil"/>
+            </w:tcBorders>
+          </w:tcPr>
+          <w:p>
+            <w:pPr>
+              <w:pStyle w:val="HTMLPreformatted"/>
+              <w:shd w:val="clear" w:color="auto" w:fill="FFFFFF"/>
+              <w:rPr>
+                <w:rFonts w:asciiTheme="minorHAnsi" w:eastAsiaTheme="minorHAnsi" w:hAnsiTheme="minorHAnsi" w:cstheme="minorBidi"/>
+                <w:sz w:val="24"/>
+                <w:szCs w:val="24"/>
+                <w:lang w:eastAsia="en-US"/>
+              </w:rPr>
+            </w:pPr>
           </w:p>
         </w:tc>
       </w:tr>
@@ -951,7 +1337,7 @@
         </w:tc>
         <w:tc>
           <w:tcPr>
-            <w:tcW w:w="5477" w:type="dxa"/>
+            <w:tcW w:w="5479" w:type="dxa"/>
             <w:tcBorders>
               <w:top w:val="single" w:sz="4" w:space="0" w:color="auto"/>
               <w:left w:val="nil"/>
@@ -970,10 +1356,77 @@
             </w:r>
             <w:proofErr w:type="spellEnd"/>
             <w:r>
+              <w:t xml:space="preserve">&gt;&gt; </w:t>
+            </w:r>
+          </w:p>
+        </w:tc>
+      </w:tr>
+      <w:tr>
+        <w:tc>
+          <w:tcPr>
+            <w:tcW w:w="3539" w:type="dxa"/>
+            <w:tcBorders>
+              <w:top w:val="single" w:sz="4" w:space="0" w:color="auto"/>
+              <w:left w:val="nil"/>
+              <w:bottom w:val="single" w:sz="4" w:space="0" w:color="auto"/>
+              <w:right w:val="nil"/>
+            </w:tcBorders>
+          </w:tcPr>
+          <w:p>
+            <w:r>
+              <w:rPr>
+                <w:rFonts w:ascii="Arial" w:hAnsi="Arial" w:cs="Arial"/>
+                <w:sz w:val="16"/>
+                <w:szCs w:val="16"/>
+              </w:rPr>
+              <w:t>&lt;&lt;</w:t>
+            </w:r>
+            <w:r>
+              <w:rPr>
+                <w:rFonts w:ascii="Arial" w:hAnsi="Arial" w:cs="Arial"/>
+                <w:sz w:val="16"/>
+                <w:szCs w:val="16"/>
+              </w:rPr>
+              <w:t>e</w:t>
+            </w:r>
+            <w:r>
+              <w:rPr>
+                <w:rFonts w:ascii="Arial" w:hAnsi="Arial" w:cs="Arial"/>
+                <w:sz w:val="16"/>
+                <w:szCs w:val="16"/>
+              </w:rPr>
+              <w:t>r_</w:t>
+            </w:r>
+            <w:r>
+              <w:rPr>
+                <w:rFonts w:ascii="Arial" w:hAnsi="Arial" w:cs="Arial"/>
+                <w:sz w:val="16"/>
+                <w:szCs w:val="16"/>
+              </w:rPr>
+              <w:t xml:space="preserve"> </w:t>
+            </w:r>
+            <w:r>
+              <w:rPr>
+                <w:rFonts w:ascii="Arial" w:hAnsi="Arial" w:cs="Arial"/>
+                <w:sz w:val="16"/>
+                <w:szCs w:val="16"/>
+              </w:rPr>
               <w:t>&gt;&gt;</w:t>
             </w:r>
           </w:p>
         </w:tc>
+        <w:tc>
+          <w:tcPr>
+            <w:tcW w:w="5479" w:type="dxa"/>
+            <w:tcBorders>
+              <w:top w:val="single" w:sz="4" w:space="0" w:color="auto"/>
+              <w:left w:val="nil"/>
+              <w:bottom w:val="single" w:sz="4" w:space="0" w:color="auto"/>
+              <w:right w:val="nil"/>
+            </w:tcBorders>
+          </w:tcPr>
+          <w:p/>
+        </w:tc>
       </w:tr>
       <w:tr>
         <w:tc>
@@ -995,7 +1448,7 @@
         </w:tc>
         <w:tc>
           <w:tcPr>
-            <w:tcW w:w="5477" w:type="dxa"/>
+            <w:tcW w:w="5479" w:type="dxa"/>
             <w:tcBorders>
               <w:top w:val="single" w:sz="4" w:space="0" w:color="auto"/>
               <w:left w:val="nil"/>
@@ -1014,10 +1467,7 @@
             </w:r>
             <w:proofErr w:type="spellEnd"/>
             <w:r>
-              <w:t>&gt;</w:t>
-            </w:r>
-            <w:r>
-              <w:t>&gt;</w:t>
+              <w:t>&gt;&gt;</w:t>
             </w:r>
           </w:p>
         </w:tc>
@@ -1042,7 +1492,7 @@
         </w:tc>
         <w:tc>
           <w:tcPr>
-            <w:tcW w:w="5477" w:type="dxa"/>
+            <w:tcW w:w="5479" w:type="dxa"/>
             <w:tcBorders>
               <w:top w:val="single" w:sz="4" w:space="0" w:color="auto"/>
               <w:left w:val="nil"/>
@@ -1086,7 +1536,7 @@
         </w:tc>
         <w:tc>
           <w:tcPr>
-            <w:tcW w:w="5477" w:type="dxa"/>
+            <w:tcW w:w="5479" w:type="dxa"/>
             <w:tcBorders>
               <w:top w:val="single" w:sz="4" w:space="0" w:color="auto"/>
               <w:left w:val="nil"/>
@@ -1131,17 +1581,8 @@
           <w:b/>
           <w:bCs/>
         </w:rPr>
-        <w:t xml:space="preserve">Applicant hearing </w:t>
+        <w:t>Applicant hearing details</w:t>
       </w:r>
-      <w:proofErr w:type="gramStart"/>
-      <w:r>
-        <w:rPr>
-          <w:b/>
-          <w:bCs/>
-        </w:rPr>
-        <w:t>details</w:t>
-      </w:r>
-      <w:proofErr w:type="gramEnd"/>
     </w:p>
     <w:p>
       <w:pPr>
@@ -1532,6 +1973,113 @@
           </w:tcPr>
           <w:p>
             <w:r>
+              <w:rPr>
+                <w:rFonts w:ascii="Arial" w:hAnsi="Arial" w:cs="Arial"/>
+                <w:sz w:val="16"/>
+                <w:szCs w:val="16"/>
+              </w:rPr>
+              <w:t>&lt;&lt;</w:t>
+            </w:r>
+            <w:proofErr w:type="spellStart"/>
+            <w:r>
+              <w:rPr>
+                <w:rFonts w:ascii="Arial" w:hAnsi="Arial" w:cs="Arial"/>
+                <w:sz w:val="16"/>
+                <w:szCs w:val="16"/>
+              </w:rPr>
+              <w:t>c</w:t>
+            </w:r>
+            <w:r>
+              <w:rPr>
+                <w:rFonts w:ascii="Arial" w:hAnsi="Arial" w:cs="Arial"/>
+                <w:sz w:val="16"/>
+                <w:szCs w:val="16"/>
+              </w:rPr>
+              <w:t>r</w:t>
+            </w:r>
+            <w:proofErr w:type="spellEnd"/>
+            <w:r>
+              <w:rPr>
+                <w:rFonts w:ascii="Arial" w:hAnsi="Arial" w:cs="Arial"/>
+                <w:sz w:val="16"/>
+                <w:szCs w:val="16"/>
+              </w:rPr>
+              <w:t>_</w:t>
+            </w:r>
+            <w:r>
+              <w:rPr>
+                <w:rFonts w:ascii="Arial" w:hAnsi="Arial" w:cs="Arial"/>
+                <w:sz w:val="16"/>
+                <w:szCs w:val="16"/>
+              </w:rPr>
+              <w:t>{</w:t>
+            </w:r>
+            <w:r>
+              <w:t xml:space="preserve"> </w:t>
+            </w:r>
+            <w:proofErr w:type="spellStart"/>
+            <w:r>
+              <w:rPr>
+                <w:rFonts w:ascii="Arial" w:hAnsi="Arial" w:cs="Arial"/>
+                <w:sz w:val="16"/>
+                <w:szCs w:val="16"/>
+              </w:rPr>
+              <w:t>unavailableTrialRequiredYesOrNo</w:t>
+            </w:r>
+            <w:proofErr w:type="spellEnd"/>
+            <w:r>
+              <w:rPr>
+                <w:rFonts w:ascii="Arial" w:hAnsi="Arial" w:cs="Arial"/>
+                <w:sz w:val="16"/>
+                <w:szCs w:val="16"/>
+              </w:rPr>
+              <w:t xml:space="preserve"> </w:t>
+            </w:r>
+            <w:r>
+              <w:rPr>
+                <w:rFonts w:ascii="Arial" w:hAnsi="Arial" w:cs="Arial"/>
+                <w:sz w:val="16"/>
+                <w:szCs w:val="16"/>
+              </w:rPr>
+              <w:t>==’Yes’}</w:t>
+            </w:r>
+            <w:r>
+              <w:rPr>
+                <w:rFonts w:ascii="Arial" w:hAnsi="Arial" w:cs="Arial"/>
+                <w:sz w:val="16"/>
+                <w:szCs w:val="16"/>
+              </w:rPr>
+              <w:t>&gt;&gt;</w:t>
+            </w:r>
+          </w:p>
+        </w:tc>
+        <w:tc>
+          <w:tcPr>
+            <w:tcW w:w="5477" w:type="dxa"/>
+            <w:tcBorders>
+              <w:top w:val="single" w:sz="4" w:space="0" w:color="auto"/>
+              <w:left w:val="nil"/>
+              <w:bottom w:val="single" w:sz="4" w:space="0" w:color="auto"/>
+              <w:right w:val="nil"/>
+            </w:tcBorders>
+          </w:tcPr>
+          <w:p/>
+        </w:tc>
+      </w:tr>
+      <w:tr>
+        <w:tc>
+          <w:tcPr>
+            <w:tcW w:w="3539" w:type="dxa"/>
+            <w:tcBorders>
+              <w:top w:val="single" w:sz="4" w:space="0" w:color="auto"/>
+              <w:left w:val="nil"/>
+              <w:bottom w:val="single" w:sz="4" w:space="0" w:color="auto"/>
+              <w:right w:val="nil"/>
+            </w:tcBorders>
+          </w:tcPr>
+          <w:p>
+            <w:r>
+              <w:lastRenderedPageBreak/>
               <w:t xml:space="preserve">Unavailable Trial Date From          </w:t>
             </w:r>
           </w:p>
@@ -1604,25 +2152,58 @@
           </w:p>
         </w:tc>
       </w:tr>
+      <w:tr>
+        <w:tc>
+          <w:tcPr>
+            <w:tcW w:w="3539" w:type="dxa"/>
+            <w:tcBorders>
+              <w:top w:val="single" w:sz="4" w:space="0" w:color="auto"/>
+              <w:left w:val="nil"/>
+              <w:bottom w:val="single" w:sz="4" w:space="0" w:color="auto"/>
+              <w:right w:val="nil"/>
+            </w:tcBorders>
+          </w:tcPr>
+          <w:p>
+            <w:r>
+              <w:rPr>
+                <w:rFonts w:ascii="Arial" w:hAnsi="Arial" w:cs="Arial"/>
+                <w:sz w:val="16"/>
+                <w:szCs w:val="16"/>
+              </w:rPr>
+              <w:t>&lt;&lt;</w:t>
+            </w:r>
+            <w:r>
+              <w:rPr>
+                <w:rFonts w:ascii="Arial" w:hAnsi="Arial" w:cs="Arial"/>
+                <w:sz w:val="16"/>
+                <w:szCs w:val="16"/>
+              </w:rPr>
+              <w:t>er_</w:t>
+            </w:r>
+            <w:r>
+              <w:rPr>
+                <w:rFonts w:ascii="Arial" w:hAnsi="Arial" w:cs="Arial"/>
+                <w:sz w:val="16"/>
+                <w:szCs w:val="16"/>
+              </w:rPr>
+              <w:t>&gt;&gt;</w:t>
+            </w:r>
+          </w:p>
+        </w:tc>
+        <w:tc>
+          <w:tcPr>
+            <w:tcW w:w="5477" w:type="dxa"/>
+            <w:tcBorders>
+              <w:top w:val="single" w:sz="4" w:space="0" w:color="auto"/>
+              <w:left w:val="nil"/>
+              <w:bottom w:val="single" w:sz="4" w:space="0" w:color="auto"/>
+              <w:right w:val="nil"/>
+            </w:tcBorders>
+          </w:tcPr>
+          <w:p/>
+        </w:tc>
+      </w:tr>
     </w:tbl>
-    <w:p>
-      <w:pPr>
-        <w:rPr>
-          <w:b/>
-          <w:bCs/>
-          <w:kern w:val="2"/>
-          <w14:ligatures w14:val="standardContextual"/>
-        </w:rPr>
-      </w:pPr>
-    </w:p>
-    <w:p>
-      <w:pPr>
-        <w:rPr>
-          <w:b/>
-          <w:bCs/>
-        </w:rPr>
-      </w:pPr>
-    </w:p>
     <w:p>
       <w:pPr>
         <w:rPr>
@@ -1643,7 +2224,6 @@
           <w:b/>
           <w:bCs/>
         </w:rPr>
-        <w:lastRenderedPageBreak/>
         <w:t>Support requirements</w:t>
       </w:r>
     </w:p>
@@ -1769,6 +2349,136 @@
               <w:bottom w:val="single" w:sz="4" w:space="0" w:color="auto"/>
               <w:right w:val="nil"/>
             </w:tcBorders>
+          </w:tcPr>
+          <w:p>
+            <w:pPr>
+              <w:pStyle w:val="HTMLPreformatted"/>
+              <w:shd w:val="clear" w:color="auto" w:fill="FFFFFF"/>
+              <w:rPr>
+                <w:rFonts w:ascii="Arial" w:hAnsi="Arial" w:cs="Arial"/>
+                <w:kern w:val="0"/>
+                <w:sz w:val="16"/>
+                <w:szCs w:val="16"/>
+                <w14:ligatures w14:val="none"/>
+              </w:rPr>
+            </w:pPr>
+            <w:r>
+              <w:rPr>
+                <w:rFonts w:ascii="Arial" w:hAnsi="Arial" w:cs="Arial"/>
+                <w:sz w:val="16"/>
+                <w:szCs w:val="16"/>
+              </w:rPr>
+              <w:t>&lt;&lt;</w:t>
+            </w:r>
+            <w:proofErr w:type="spellStart"/>
+            <w:r>
+              <w:rPr>
+                <w:rFonts w:ascii="Arial" w:hAnsi="Arial" w:cs="Arial"/>
+                <w:sz w:val="16"/>
+                <w:szCs w:val="16"/>
+              </w:rPr>
+              <w:t>c</w:t>
+            </w:r>
+            <w:r>
+              <w:rPr>
+                <w:rFonts w:ascii="Arial" w:hAnsi="Arial" w:cs="Arial"/>
+                <w:sz w:val="16"/>
+                <w:szCs w:val="16"/>
+              </w:rPr>
+              <w:t>r</w:t>
+            </w:r>
+            <w:proofErr w:type="spellEnd"/>
+            <w:r>
+              <w:rPr>
+                <w:rFonts w:ascii="Arial" w:hAnsi="Arial" w:cs="Arial"/>
+                <w:sz w:val="16"/>
+                <w:szCs w:val="16"/>
+              </w:rPr>
+              <w:t>_</w:t>
+            </w:r>
+            <w:r>
+              <w:rPr>
+                <w:rFonts w:ascii="Arial" w:hAnsi="Arial" w:cs="Arial"/>
+                <w:sz w:val="16"/>
+                <w:szCs w:val="16"/>
+              </w:rPr>
+              <w:t>{</w:t>
+            </w:r>
+            <w:proofErr w:type="spellStart"/>
+            <w:r>
+              <w:rPr>
+                <w:rFonts w:ascii="Arial" w:hAnsi="Arial" w:cs="Arial"/>
+                <w:sz w:val="16"/>
+                <w:szCs w:val="16"/>
+              </w:rPr>
+              <w:t>supportRequirement</w:t>
+            </w:r>
+            <w:proofErr w:type="spellEnd"/>
+            <w:r>
+              <w:rPr>
+                <w:rFonts w:ascii="Arial" w:hAnsi="Arial" w:cs="Arial"/>
+                <w:sz w:val="16"/>
+                <w:szCs w:val="16"/>
+              </w:rPr>
+              <w:t xml:space="preserve"> </w:t>
+            </w:r>
+            <w:r>
+              <w:rPr>
+                <w:rFonts w:ascii="Arial" w:hAnsi="Arial" w:cs="Arial"/>
+                <w:sz w:val="16"/>
+                <w:szCs w:val="16"/>
+              </w:rPr>
+              <w:t>==’</w:t>
+            </w:r>
+            <w:r>
+              <w:rPr>
+                <w:rFonts w:ascii="Arial" w:hAnsi="Arial" w:cs="Arial"/>
+                <w:sz w:val="16"/>
+                <w:szCs w:val="16"/>
+              </w:rPr>
+              <w:t>Sign language interpreter</w:t>
+            </w:r>
+            <w:r>
+              <w:rPr>
+                <w:rFonts w:ascii="Arial" w:hAnsi="Arial" w:cs="Arial"/>
+                <w:sz w:val="16"/>
+                <w:szCs w:val="16"/>
+              </w:rPr>
+              <w:t>’}</w:t>
+            </w:r>
+            <w:r>
+              <w:rPr>
+                <w:rFonts w:ascii="Arial" w:hAnsi="Arial" w:cs="Arial"/>
+                <w:sz w:val="16"/>
+                <w:szCs w:val="16"/>
+              </w:rPr>
+              <w:t>&gt;&gt;</w:t>
+            </w:r>
+          </w:p>
+        </w:tc>
+        <w:tc>
+          <w:tcPr>
+            <w:tcW w:w="5477" w:type="dxa"/>
+            <w:tcBorders>
+              <w:top w:val="single" w:sz="4" w:space="0" w:color="auto"/>
+              <w:left w:val="nil"/>
+              <w:bottom w:val="single" w:sz="4" w:space="0" w:color="auto"/>
+              <w:right w:val="nil"/>
+            </w:tcBorders>
+          </w:tcPr>
+          <w:p/>
+        </w:tc>
+      </w:tr>
+      <w:tr>
+        <w:tc>
+          <w:tcPr>
+            <w:tcW w:w="3539" w:type="dxa"/>
+            <w:tcBorders>
+              <w:top w:val="single" w:sz="4" w:space="0" w:color="auto"/>
+              <w:left w:val="nil"/>
+              <w:bottom w:val="single" w:sz="4" w:space="0" w:color="auto"/>
+              <w:right w:val="nil"/>
+            </w:tcBorders>
             <w:hideMark/>
           </w:tcPr>
           <w:p>
@@ -1813,6 +2523,183 @@
               <w:bottom w:val="single" w:sz="4" w:space="0" w:color="auto"/>
               <w:right w:val="nil"/>
             </w:tcBorders>
+          </w:tcPr>
+          <w:p>
+            <w:pPr>
+              <w:rPr>
+                <w:b/>
+                <w:bCs/>
+              </w:rPr>
+            </w:pPr>
+            <w:r>
+              <w:rPr>
+                <w:rFonts w:ascii="Arial" w:hAnsi="Arial" w:cs="Arial"/>
+                <w:sz w:val="16"/>
+                <w:szCs w:val="16"/>
+              </w:rPr>
+              <w:t>&lt;&lt;</w:t>
+            </w:r>
+            <w:r>
+              <w:rPr>
+                <w:rFonts w:ascii="Arial" w:hAnsi="Arial" w:cs="Arial"/>
+                <w:sz w:val="16"/>
+                <w:szCs w:val="16"/>
+              </w:rPr>
+              <w:t>er_</w:t>
+            </w:r>
+            <w:r>
+              <w:rPr>
+                <w:rFonts w:ascii="Arial" w:hAnsi="Arial" w:cs="Arial"/>
+                <w:sz w:val="16"/>
+                <w:szCs w:val="16"/>
+              </w:rPr>
+              <w:t>&gt;&gt;</w:t>
+            </w:r>
+          </w:p>
+        </w:tc>
+        <w:tc>
+          <w:tcPr>
+            <w:tcW w:w="5477" w:type="dxa"/>
+            <w:tcBorders>
+              <w:top w:val="single" w:sz="4" w:space="0" w:color="auto"/>
+              <w:left w:val="nil"/>
+              <w:bottom w:val="single" w:sz="4" w:space="0" w:color="auto"/>
+              <w:right w:val="nil"/>
+            </w:tcBorders>
+          </w:tcPr>
+          <w:p/>
+        </w:tc>
+      </w:tr>
+      <w:tr>
+        <w:tc>
+          <w:tcPr>
+            <w:tcW w:w="3539" w:type="dxa"/>
+            <w:tcBorders>
+              <w:top w:val="single" w:sz="4" w:space="0" w:color="auto"/>
+              <w:left w:val="nil"/>
+              <w:bottom w:val="single" w:sz="4" w:space="0" w:color="auto"/>
+              <w:right w:val="nil"/>
+            </w:tcBorders>
+          </w:tcPr>
+          <w:p>
+            <w:pPr>
+              <w:pStyle w:val="HTMLPreformatted"/>
+              <w:shd w:val="clear" w:color="auto" w:fill="FFFFFF"/>
+              <w:rPr>
+                <w:rFonts w:ascii="Arial" w:hAnsi="Arial" w:cs="Arial"/>
+                <w:sz w:val="16"/>
+                <w:szCs w:val="16"/>
+              </w:rPr>
+            </w:pPr>
+            <w:r>
+              <w:rPr>
+                <w:rFonts w:ascii="Arial" w:hAnsi="Arial" w:cs="Arial"/>
+                <w:sz w:val="16"/>
+                <w:szCs w:val="16"/>
+              </w:rPr>
+              <w:t>&lt;&lt;</w:t>
+            </w:r>
+            <w:proofErr w:type="spellStart"/>
+            <w:r>
+              <w:rPr>
+                <w:rFonts w:ascii="Arial" w:hAnsi="Arial" w:cs="Arial"/>
+                <w:sz w:val="16"/>
+                <w:szCs w:val="16"/>
+              </w:rPr>
+              <w:t>c</w:t>
+            </w:r>
+            <w:r>
+              <w:rPr>
+                <w:rFonts w:ascii="Arial" w:hAnsi="Arial" w:cs="Arial"/>
+                <w:sz w:val="16"/>
+                <w:szCs w:val="16"/>
+              </w:rPr>
+              <w:t>r</w:t>
+            </w:r>
+            <w:proofErr w:type="spellEnd"/>
+            <w:r>
+              <w:rPr>
+                <w:rFonts w:ascii="Arial" w:hAnsi="Arial" w:cs="Arial"/>
+                <w:sz w:val="16"/>
+                <w:szCs w:val="16"/>
+              </w:rPr>
+              <w:t>_</w:t>
+            </w:r>
+            <w:r>
+              <w:rPr>
+                <w:rFonts w:ascii="Arial" w:hAnsi="Arial" w:cs="Arial"/>
+                <w:sz w:val="16"/>
+                <w:szCs w:val="16"/>
+              </w:rPr>
+              <w:t>{</w:t>
+            </w:r>
+            <w:proofErr w:type="spellStart"/>
+            <w:r>
+              <w:rPr>
+                <w:rFonts w:ascii="Arial" w:hAnsi="Arial" w:cs="Arial"/>
+                <w:sz w:val="16"/>
+                <w:szCs w:val="16"/>
+              </w:rPr>
+              <w:t>supportRequirement</w:t>
+            </w:r>
+            <w:proofErr w:type="spellEnd"/>
+            <w:r>
+              <w:rPr>
+                <w:rFonts w:ascii="Arial" w:hAnsi="Arial" w:cs="Arial"/>
+                <w:sz w:val="16"/>
+                <w:szCs w:val="16"/>
+              </w:rPr>
+              <w:t xml:space="preserve"> ==</w:t>
+            </w:r>
+            <w:r>
+              <w:rPr>
+                <w:rFonts w:ascii="Arial" w:hAnsi="Arial" w:cs="Arial"/>
+                <w:sz w:val="16"/>
+                <w:szCs w:val="16"/>
+              </w:rPr>
+              <w:t>’Language interpreter</w:t>
+            </w:r>
+            <w:r>
+              <w:rPr>
+                <w:rFonts w:ascii="Arial" w:hAnsi="Arial" w:cs="Arial"/>
+                <w:sz w:val="16"/>
+                <w:szCs w:val="16"/>
+              </w:rPr>
+              <w:t>’}</w:t>
+            </w:r>
+            <w:r>
+              <w:rPr>
+                <w:rFonts w:ascii="Arial" w:hAnsi="Arial" w:cs="Arial"/>
+                <w:sz w:val="16"/>
+                <w:szCs w:val="16"/>
+              </w:rPr>
+              <w:t>&gt;&gt;</w:t>
+            </w:r>
+          </w:p>
+        </w:tc>
+        <w:tc>
+          <w:tcPr>
+            <w:tcW w:w="5477" w:type="dxa"/>
+            <w:tcBorders>
+              <w:top w:val="single" w:sz="4" w:space="0" w:color="auto"/>
+              <w:left w:val="nil"/>
+              <w:bottom w:val="single" w:sz="4" w:space="0" w:color="auto"/>
+              <w:right w:val="nil"/>
+            </w:tcBorders>
+          </w:tcPr>
+          <w:p/>
+        </w:tc>
+      </w:tr>
+      <w:tr>
+        <w:tc>
+          <w:tcPr>
+            <w:tcW w:w="3539" w:type="dxa"/>
+            <w:tcBorders>
+              <w:top w:val="single" w:sz="4" w:space="0" w:color="auto"/>
+              <w:left w:val="nil"/>
+              <w:bottom w:val="single" w:sz="4" w:space="0" w:color="auto"/>
+              <w:right w:val="nil"/>
+            </w:tcBorders>
             <w:hideMark/>
           </w:tcPr>
           <w:p>
@@ -1857,6 +2744,201 @@
               <w:bottom w:val="single" w:sz="4" w:space="0" w:color="auto"/>
               <w:right w:val="nil"/>
             </w:tcBorders>
+          </w:tcPr>
+          <w:p>
+            <w:r>
+              <w:rPr>
+                <w:rFonts w:ascii="Arial" w:hAnsi="Arial" w:cs="Arial"/>
+                <w:sz w:val="16"/>
+                <w:szCs w:val="16"/>
+              </w:rPr>
+              <w:t>&lt;&lt;</w:t>
+            </w:r>
+            <w:r>
+              <w:rPr>
+                <w:rFonts w:ascii="Arial" w:hAnsi="Arial" w:cs="Arial"/>
+                <w:sz w:val="16"/>
+                <w:szCs w:val="16"/>
+              </w:rPr>
+              <w:t>er_</w:t>
+            </w:r>
+            <w:r>
+              <w:rPr>
+                <w:rFonts w:ascii="Arial" w:hAnsi="Arial" w:cs="Arial"/>
+                <w:sz w:val="16"/>
+                <w:szCs w:val="16"/>
+              </w:rPr>
+              <w:t>&gt;&gt;</w:t>
+            </w:r>
+          </w:p>
+        </w:tc>
+        <w:tc>
+          <w:tcPr>
+            <w:tcW w:w="5477" w:type="dxa"/>
+            <w:tcBorders>
+              <w:top w:val="single" w:sz="4" w:space="0" w:color="auto"/>
+              <w:left w:val="nil"/>
+              <w:bottom w:val="single" w:sz="4" w:space="0" w:color="auto"/>
+              <w:right w:val="nil"/>
+            </w:tcBorders>
+          </w:tcPr>
+          <w:p/>
+        </w:tc>
+      </w:tr>
+      <w:tr>
+        <w:tc>
+          <w:tcPr>
+            <w:tcW w:w="3539" w:type="dxa"/>
+            <w:tcBorders>
+              <w:top w:val="single" w:sz="4" w:space="0" w:color="auto"/>
+              <w:left w:val="nil"/>
+              <w:bottom w:val="single" w:sz="4" w:space="0" w:color="auto"/>
+              <w:right w:val="nil"/>
+            </w:tcBorders>
+          </w:tcPr>
+          <w:p>
+            <w:pPr>
+              <w:pStyle w:val="HTMLPreformatted"/>
+              <w:shd w:val="clear" w:color="auto" w:fill="FFFFFF"/>
+              <w:rPr>
+                <w:rFonts w:ascii="Arial" w:hAnsi="Arial" w:cs="Arial"/>
+                <w:sz w:val="16"/>
+                <w:szCs w:val="16"/>
+              </w:rPr>
+            </w:pPr>
+            <w:r>
+              <w:rPr>
+                <w:rFonts w:ascii="Arial" w:hAnsi="Arial" w:cs="Arial"/>
+                <w:sz w:val="16"/>
+                <w:szCs w:val="16"/>
+              </w:rPr>
+              <w:t>&lt;&lt;</w:t>
+            </w:r>
+            <w:proofErr w:type="spellStart"/>
+            <w:r>
+              <w:rPr>
+                <w:rFonts w:ascii="Arial" w:hAnsi="Arial" w:cs="Arial"/>
+                <w:sz w:val="16"/>
+                <w:szCs w:val="16"/>
+              </w:rPr>
+              <w:t>c</w:t>
+            </w:r>
+            <w:r>
+              <w:rPr>
+                <w:rFonts w:ascii="Arial" w:hAnsi="Arial" w:cs="Arial"/>
+                <w:sz w:val="16"/>
+                <w:szCs w:val="16"/>
+              </w:rPr>
+              <w:t>r</w:t>
+            </w:r>
+            <w:proofErr w:type="spellEnd"/>
+            <w:r>
+              <w:rPr>
+                <w:rFonts w:ascii="Arial" w:hAnsi="Arial" w:cs="Arial"/>
+                <w:sz w:val="16"/>
+                <w:szCs w:val="16"/>
+              </w:rPr>
+              <w:t>_</w:t>
+            </w:r>
+            <w:r>
+              <w:rPr>
+                <w:rFonts w:ascii="Arial" w:hAnsi="Arial" w:cs="Arial"/>
+                <w:sz w:val="16"/>
+                <w:szCs w:val="16"/>
+              </w:rPr>
+              <w:t>{</w:t>
+            </w:r>
+            <w:proofErr w:type="spellStart"/>
+            <w:r>
+              <w:rPr>
+                <w:rFonts w:ascii="Arial" w:hAnsi="Arial" w:cs="Arial"/>
+                <w:sz w:val="16"/>
+                <w:szCs w:val="16"/>
+              </w:rPr>
+              <w:t>supportRequirement</w:t>
+            </w:r>
+            <w:proofErr w:type="spellEnd"/>
+            <w:r>
+              <w:rPr>
+                <w:rFonts w:ascii="Arial" w:hAnsi="Arial" w:cs="Arial"/>
+                <w:sz w:val="16"/>
+                <w:szCs w:val="16"/>
+              </w:rPr>
+              <w:t xml:space="preserve"> ==</w:t>
+            </w:r>
+            <w:r>
+              <w:rPr>
+                <w:rFonts w:ascii="Arial" w:hAnsi="Arial" w:cs="Arial"/>
+                <w:sz w:val="16"/>
+                <w:szCs w:val="16"/>
+              </w:rPr>
+              <w:t>’</w:t>
+            </w:r>
+            <w:r>
+              <w:rPr>
+                <w:rFonts w:ascii="Arial" w:hAnsi="Arial" w:cs="Arial"/>
+                <w:sz w:val="16"/>
+                <w:szCs w:val="16"/>
+              </w:rPr>
+              <w:t xml:space="preserve"> </w:t>
+            </w:r>
+            <w:r>
+              <w:rPr>
+                <w:rFonts w:ascii="Arial" w:hAnsi="Arial" w:cs="Arial"/>
+                <w:sz w:val="16"/>
+                <w:szCs w:val="16"/>
+              </w:rPr>
+              <w:t>Other support</w:t>
+            </w:r>
+            <w:r>
+              <w:rPr>
+                <w:rFonts w:ascii="Arial" w:hAnsi="Arial" w:cs="Arial"/>
+                <w:sz w:val="16"/>
+                <w:szCs w:val="16"/>
+              </w:rPr>
+              <w:t>’</w:t>
+            </w:r>
+            <w:r>
+              <w:rPr>
+                <w:rFonts w:ascii="Arial" w:hAnsi="Arial" w:cs="Arial"/>
+                <w:sz w:val="16"/>
+                <w:szCs w:val="16"/>
+              </w:rPr>
+              <w:t>}</w:t>
+            </w:r>
+            <w:r>
+              <w:rPr>
+                <w:rFonts w:ascii="Arial" w:hAnsi="Arial" w:cs="Arial"/>
+                <w:sz w:val="16"/>
+                <w:szCs w:val="16"/>
+              </w:rPr>
+              <w:t>&gt;&gt;</w:t>
+            </w:r>
+          </w:p>
+        </w:tc>
+        <w:tc>
+          <w:tcPr>
+            <w:tcW w:w="5477" w:type="dxa"/>
+            <w:tcBorders>
+              <w:top w:val="single" w:sz="4" w:space="0" w:color="auto"/>
+              <w:left w:val="nil"/>
+              <w:bottom w:val="single" w:sz="4" w:space="0" w:color="auto"/>
+              <w:right w:val="nil"/>
+            </w:tcBorders>
+          </w:tcPr>
+          <w:p/>
+        </w:tc>
+      </w:tr>
+      <w:tr>
+        <w:tc>
+          <w:tcPr>
+            <w:tcW w:w="3539" w:type="dxa"/>
+            <w:tcBorders>
+              <w:top w:val="single" w:sz="4" w:space="0" w:color="auto"/>
+              <w:left w:val="nil"/>
+              <w:bottom w:val="single" w:sz="4" w:space="0" w:color="auto"/>
+              <w:right w:val="nil"/>
+            </w:tcBorders>
             <w:hideMark/>
           </w:tcPr>
           <w:p>
@@ -1889,6 +2971,57 @@
               <w:t>&gt;&gt;</w:t>
             </w:r>
           </w:p>
+        </w:tc>
+      </w:tr>
+      <w:tr>
+        <w:tc>
+          <w:tcPr>
+            <w:tcW w:w="3539" w:type="dxa"/>
+            <w:tcBorders>
+              <w:top w:val="single" w:sz="4" w:space="0" w:color="auto"/>
+              <w:left w:val="nil"/>
+              <w:bottom w:val="single" w:sz="4" w:space="0" w:color="auto"/>
+              <w:right w:val="nil"/>
+            </w:tcBorders>
+          </w:tcPr>
+          <w:p>
+            <w:r>
+              <w:rPr>
+                <w:rFonts w:ascii="Arial" w:hAnsi="Arial" w:cs="Arial"/>
+                <w:sz w:val="16"/>
+                <w:szCs w:val="16"/>
+              </w:rPr>
+              <w:t>&lt;&lt;</w:t>
+            </w:r>
+            <w:r>
+              <w:rPr>
+                <w:rFonts w:ascii="Arial" w:hAnsi="Arial" w:cs="Arial"/>
+                <w:sz w:val="16"/>
+                <w:szCs w:val="16"/>
+              </w:rPr>
+              <w:t>er_</w:t>
+            </w:r>
+            <w:r>
+              <w:rPr>
+                <w:rFonts w:ascii="Arial" w:hAnsi="Arial" w:cs="Arial"/>
+                <w:sz w:val="16"/>
+                <w:szCs w:val="16"/>
+              </w:rPr>
+              <w:t>&gt;&gt;</w:t>
+            </w:r>
+          </w:p>
+        </w:tc>
+        <w:tc>
+          <w:tcPr>
+            <w:tcW w:w="5477" w:type="dxa"/>
+            <w:tcBorders>
+              <w:top w:val="single" w:sz="4" w:space="0" w:color="auto"/>
+              <w:left w:val="nil"/>
+              <w:bottom w:val="single" w:sz="4" w:space="0" w:color="auto"/>
+              <w:right w:val="nil"/>
+            </w:tcBorders>
+          </w:tcPr>
+          <w:p/>
         </w:tc>
       </w:tr>
     </w:tbl>
@@ -1985,9 +3118,7 @@
               <w:textAlignment w:val="baseline"/>
               <w:rPr>
                 <w:color w:val="000000"/>
-                <w:kern w:val="2"/>
-                <w:lang w:eastAsia="en-US"/>
-                <w14:ligatures w14:val="standardContextual"/>
+                <w:lang w:eastAsia="en-US"/>
               </w:rPr>
             </w:pPr>
             <w:r>
@@ -2094,7 +3225,15 @@
           <w:sz w:val="16"/>
           <w:szCs w:val="16"/>
         </w:rPr>
-        <w:t>&lt;&lt;</w:t>
+        <w:t>&lt;&lt;cs_</w:t>
+      </w:r>
+      <w:r>
+        <w:rPr>
+          <w:rFonts w:ascii="Arial" w:hAnsi="Arial" w:cs="Arial"/>
+          <w:sz w:val="16"/>
+          <w:szCs w:val="16"/>
+        </w:rPr>
+        <w:t>{</w:t>
       </w:r>
       <w:proofErr w:type="spellStart"/>
       <w:r>
@@ -2103,15 +3242,7 @@
           <w:sz w:val="16"/>
           <w:szCs w:val="16"/>
         </w:rPr>
-        <w:t>cs_</w:t>
-      </w:r>
-      <w:r>
-        <w:rPr>
-          <w:rFonts w:ascii="Arial" w:hAnsi="Arial" w:cs="Arial"/>
-          <w:sz w:val="16"/>
-          <w:szCs w:val="16"/>
-        </w:rPr>
-        <w:t>isWithNoticeApp</w:t>
+        <w:t>isWithNotice</w:t>
       </w:r>
       <w:proofErr w:type="spellEnd"/>
       <w:r>
@@ -2120,7 +3251,23 @@
           <w:sz w:val="16"/>
           <w:szCs w:val="16"/>
         </w:rPr>
+        <w:t>==’Yes’}</w:t>
+      </w:r>
+      <w:r>
+        <w:rPr>
+          <w:rFonts w:ascii="Arial" w:hAnsi="Arial" w:cs="Arial"/>
+          <w:sz w:val="16"/>
+          <w:szCs w:val="16"/>
+        </w:rPr>
         <w:t>&gt;&gt;</w:t>
+      </w:r>
+      <w:r>
+        <w:rPr>
+          <w:rFonts w:ascii="Arial" w:hAnsi="Arial" w:cs="Arial"/>
+          <w:sz w:val="16"/>
+          <w:szCs w:val="16"/>
+        </w:rPr>
+        <w:t xml:space="preserve"> </w:t>
       </w:r>
       <w:r>
         <w:rPr>
@@ -2351,6 +3498,7 @@
           <w:b/>
           <w:bCs/>
         </w:rPr>
+        <w:lastRenderedPageBreak/>
         <w:t>Hearing details</w:t>
       </w:r>
     </w:p>
@@ -2618,7 +3766,6 @@
           </w:tcPr>
           <w:p>
             <w:r>
-              <w:lastRenderedPageBreak/>
               <w:t>Preferred email address</w:t>
             </w:r>
           </w:p>
@@ -2946,16 +4093,7 @@
           <w:sz w:val="16"/>
           <w:szCs w:val="16"/>
         </w:rPr>
-        <w:t>&lt;&lt;</w:t>
-      </w:r>
-      <w:proofErr w:type="spellStart"/>
-      <w:r>
-        <w:rPr>
-          <w:rFonts w:ascii="Arial" w:hAnsi="Arial" w:cs="Arial"/>
-          <w:sz w:val="16"/>
-          <w:szCs w:val="16"/>
-        </w:rPr>
-        <w:t>es_</w:t>
+        <w:t>&lt;&lt;es_</w:t>
       </w:r>
       <w:r>
         <w:rPr>
@@ -2963,9 +4101,8 @@
           <w:sz w:val="16"/>
           <w:szCs w:val="16"/>
         </w:rPr>
-        <w:t>isWithNoticeApp</w:t>
+        <w:t xml:space="preserve"> </w:t>
       </w:r>
-      <w:proofErr w:type="spellEnd"/>
       <w:r>
         <w:rPr>
           <w:rFonts w:ascii="Arial" w:hAnsi="Arial" w:cs="Arial"/>

</xml_diff>

<commit_message>
CIV-8310 Updated draft template with multiple respondents
</commit_message>
<xml_diff>
--- a/docker/docmosis/templates/CV-UNS-GAP-ENG-01077.docx
+++ b/docker/docmosis/templates/CV-UNS-GAP-ENG-01077.docx
@@ -66,18 +66,8 @@
                 <w:sz w:val="16"/>
                 <w:szCs w:val="16"/>
               </w:rPr>
-              <w:t>{</w:t>
-            </w:r>
-            <w:proofErr w:type="spellStart"/>
-            <w:r>
-              <w:rPr>
-                <w:rFonts w:ascii="Arial" w:hAnsi="Arial" w:cs="Arial"/>
-                <w:sz w:val="16"/>
-                <w:szCs w:val="16"/>
-              </w:rPr>
-              <w:t>isWithNotice</w:t>
-            </w:r>
-            <w:proofErr w:type="spellEnd"/>
+              <w:t>{isWithNotice</w:t>
+            </w:r>
             <w:r>
               <w:rPr>
                 <w:rFonts w:ascii="Arial" w:hAnsi="Arial" w:cs="Arial"/>
@@ -202,9 +192,8 @@
                 <w:sz w:val="28"/>
                 <w:szCs w:val="28"/>
               </w:rPr>
-              <w:t>&lt;&lt;</w:t>
-            </w:r>
-            <w:proofErr w:type="spellStart"/>
+              <w:t>&lt;&lt;c</w:t>
+            </w:r>
             <w:r>
               <w:rPr>
                 <w:rFonts w:ascii="GDSTransportWebsite" w:hAnsi="GDSTransportWebsite"/>
@@ -212,7 +201,7 @@
                 <w:sz w:val="28"/>
                 <w:szCs w:val="28"/>
               </w:rPr>
-              <w:t>c</w:t>
+              <w:t>laim</w:t>
             </w:r>
             <w:r>
               <w:rPr>
@@ -221,26 +210,7 @@
                 <w:sz w:val="28"/>
                 <w:szCs w:val="28"/>
               </w:rPr>
-              <w:t>laim</w:t>
-            </w:r>
-            <w:r>
-              <w:rPr>
-                <w:rFonts w:ascii="GDSTransportWebsite" w:hAnsi="GDSTransportWebsite"/>
-                <w:color w:val="60686D"/>
-                <w:sz w:val="28"/>
-                <w:szCs w:val="28"/>
-              </w:rPr>
-              <w:t>Number</w:t>
-            </w:r>
-            <w:proofErr w:type="spellEnd"/>
-            <w:r>
-              <w:rPr>
-                <w:rFonts w:ascii="GDSTransportWebsite" w:hAnsi="GDSTransportWebsite"/>
-                <w:color w:val="60686D"/>
-                <w:sz w:val="28"/>
-                <w:szCs w:val="28"/>
-              </w:rPr>
-              <w:t>&gt;&gt;</w:t>
+              <w:t>Number&gt;&gt;</w:t>
             </w:r>
           </w:p>
         </w:tc>
@@ -298,7 +268,6 @@
               </w:rPr>
               <w:t>&lt;&lt;</w:t>
             </w:r>
-            <w:proofErr w:type="spellStart"/>
             <w:r>
               <w:rPr>
                 <w:rFonts w:ascii="GDSTransportWebsite" w:hAnsi="GDSTransportWebsite"/>
@@ -329,7 +298,6 @@
               </w:rPr>
               <w:t>ame</w:t>
             </w:r>
-            <w:proofErr w:type="spellEnd"/>
             <w:r>
               <w:rPr>
                 <w:rFonts w:ascii="GDSTransportWebsite" w:hAnsi="GDSTransportWebsite"/>
@@ -360,7 +328,6 @@
               </w:rPr>
               <w:t>&lt;&lt;</w:t>
             </w:r>
-            <w:proofErr w:type="spellStart"/>
             <w:r>
               <w:rPr>
                 <w:rFonts w:ascii="GDSTransportWebsite" w:hAnsi="GDSTransportWebsite"/>
@@ -391,7 +358,6 @@
               </w:rPr>
               <w:t>ame</w:t>
             </w:r>
-            <w:proofErr w:type="spellEnd"/>
             <w:r>
               <w:rPr>
                 <w:rFonts w:ascii="GDSTransportWebsite" w:hAnsi="GDSTransportWebsite"/>
@@ -441,7 +407,6 @@
               </w:rPr>
               <w:t>&lt;&lt;</w:t>
             </w:r>
-            <w:proofErr w:type="spellStart"/>
             <w:r>
               <w:rPr>
                 <w:rFonts w:ascii="GDSTransportWebsite" w:hAnsi="GDSTransportWebsite"/>
@@ -466,7 +431,6 @@
               </w:rPr>
               <w:t>eference</w:t>
             </w:r>
-            <w:proofErr w:type="spellEnd"/>
             <w:r>
               <w:rPr>
                 <w:rFonts w:ascii="GDSTransportWebsite" w:hAnsi="GDSTransportWebsite"/>
@@ -542,7 +506,6 @@
               </w:rPr>
               <w:t>&lt;&lt;</w:t>
             </w:r>
-            <w:proofErr w:type="spellStart"/>
             <w:r>
               <w:rPr>
                 <w:rFonts w:ascii="GDSTransportWebsite" w:hAnsi="GDSTransportWebsite"/>
@@ -575,7 +538,6 @@
               </w:rPr>
               <w:t>erence</w:t>
             </w:r>
-            <w:proofErr w:type="spellEnd"/>
             <w:r>
               <w:rPr>
                 <w:rFonts w:ascii="GDSTransportWebsite" w:hAnsi="GDSTransportWebsite"/>
@@ -715,7 +677,6 @@
             <w:r>
               <w:t>&lt;&lt;</w:t>
             </w:r>
-            <w:proofErr w:type="spellStart"/>
             <w:r>
               <w:t>applicant</w:t>
             </w:r>
@@ -728,7 +689,6 @@
             <w:r>
               <w:t>ame</w:t>
             </w:r>
-            <w:proofErr w:type="spellEnd"/>
             <w:r>
               <w:t>&gt;&gt;</w:t>
             </w:r>
@@ -768,11 +728,9 @@
             <w:r>
               <w:t>&lt;&lt;</w:t>
             </w:r>
-            <w:proofErr w:type="spellStart"/>
             <w:r>
               <w:t>hasAgreed</w:t>
             </w:r>
-            <w:proofErr w:type="spellEnd"/>
             <w:r>
               <w:t>&gt;&gt;</w:t>
             </w:r>
@@ -810,125 +768,170 @@
           </w:tcPr>
           <w:p>
             <w:r>
+              <w:t>&lt;&lt;isWithNotice&gt;&gt;</w:t>
+            </w:r>
+            <w:r>
+              <w:t xml:space="preserve"> </w:t>
+            </w:r>
+          </w:p>
+        </w:tc>
+      </w:tr>
+      <w:tr>
+        <w:tc>
+          <w:tcPr>
+            <w:tcW w:w="3539" w:type="dxa"/>
+            <w:tcBorders>
+              <w:top w:val="single" w:sz="4" w:space="0" w:color="auto"/>
+              <w:left w:val="nil"/>
+              <w:bottom w:val="single" w:sz="4" w:space="0" w:color="auto"/>
+              <w:right w:val="nil"/>
+            </w:tcBorders>
+          </w:tcPr>
+          <w:p>
+            <w:r>
+              <w:rPr>
+                <w:rFonts w:ascii="Arial" w:hAnsi="Arial" w:cs="Arial"/>
+                <w:sz w:val="16"/>
+                <w:szCs w:val="16"/>
+              </w:rPr>
+              <w:t>&lt;&lt;c</w:t>
+            </w:r>
+            <w:r>
+              <w:rPr>
+                <w:rFonts w:ascii="Arial" w:hAnsi="Arial" w:cs="Arial"/>
+                <w:sz w:val="16"/>
+                <w:szCs w:val="16"/>
+              </w:rPr>
+              <w:t>r</w:t>
+            </w:r>
+            <w:r>
+              <w:rPr>
+                <w:rFonts w:ascii="Arial" w:hAnsi="Arial" w:cs="Arial"/>
+                <w:sz w:val="16"/>
+                <w:szCs w:val="16"/>
+              </w:rPr>
+              <w:t>_</w:t>
+            </w:r>
+            <w:r>
+              <w:rPr>
+                <w:rFonts w:ascii="Arial" w:hAnsi="Arial" w:cs="Arial"/>
+                <w:sz w:val="16"/>
+                <w:szCs w:val="16"/>
+              </w:rPr>
+              <w:t>{isWithNotice==’No’}</w:t>
+            </w:r>
+            <w:r>
+              <w:rPr>
+                <w:rFonts w:ascii="Arial" w:hAnsi="Arial" w:cs="Arial"/>
+                <w:sz w:val="16"/>
+                <w:szCs w:val="16"/>
+              </w:rPr>
+              <w:t>&gt;&gt;</w:t>
+            </w:r>
+          </w:p>
+        </w:tc>
+        <w:tc>
+          <w:tcPr>
+            <w:tcW w:w="5479" w:type="dxa"/>
+            <w:tcBorders>
+              <w:top w:val="single" w:sz="4" w:space="0" w:color="auto"/>
+              <w:left w:val="nil"/>
+              <w:bottom w:val="single" w:sz="4" w:space="0" w:color="auto"/>
+              <w:right w:val="nil"/>
+            </w:tcBorders>
+          </w:tcPr>
+          <w:p/>
+        </w:tc>
+      </w:tr>
+      <w:tr>
+        <w:tc>
+          <w:tcPr>
+            <w:tcW w:w="3539" w:type="dxa"/>
+            <w:tcBorders>
+              <w:top w:val="single" w:sz="4" w:space="0" w:color="auto"/>
+              <w:left w:val="nil"/>
+              <w:bottom w:val="single" w:sz="4" w:space="0" w:color="auto"/>
+              <w:right w:val="nil"/>
+            </w:tcBorders>
+            <w:hideMark/>
+          </w:tcPr>
+          <w:p>
+            <w:r>
+              <w:t>Why do you not want the court to inform the other party?</w:t>
+            </w:r>
+            <w:r>
+              <w:rPr>
+                <w:rFonts w:ascii="Arial" w:hAnsi="Arial" w:cs="Arial"/>
+                <w:sz w:val="16"/>
+                <w:szCs w:val="16"/>
+              </w:rPr>
+              <w:t xml:space="preserve"> </w:t>
+            </w:r>
+          </w:p>
+        </w:tc>
+        <w:tc>
+          <w:tcPr>
+            <w:tcW w:w="5479" w:type="dxa"/>
+            <w:tcBorders>
+              <w:top w:val="single" w:sz="4" w:space="0" w:color="auto"/>
+              <w:left w:val="nil"/>
+              <w:bottom w:val="single" w:sz="4" w:space="0" w:color="auto"/>
+              <w:right w:val="nil"/>
+            </w:tcBorders>
+            <w:hideMark/>
+          </w:tcPr>
+          <w:p>
+            <w:r>
+              <w:t>&lt;&lt;reasonsForWithoutNotice&gt;&gt;</w:t>
+            </w:r>
+            <w:r>
+              <w:t xml:space="preserve"> </w:t>
+            </w:r>
+          </w:p>
+        </w:tc>
+      </w:tr>
+      <w:tr>
+        <w:tc>
+          <w:tcPr>
+            <w:tcW w:w="3539" w:type="dxa"/>
+            <w:tcBorders>
+              <w:top w:val="single" w:sz="4" w:space="0" w:color="auto"/>
+              <w:left w:val="nil"/>
+              <w:bottom w:val="single" w:sz="4" w:space="0" w:color="auto"/>
+              <w:right w:val="nil"/>
+            </w:tcBorders>
+          </w:tcPr>
+          <w:p>
+            <w:pPr>
+              <w:rPr>
+                <w:rFonts w:ascii="Arial" w:hAnsi="Arial" w:cs="Arial"/>
+                <w:sz w:val="16"/>
+                <w:szCs w:val="16"/>
+              </w:rPr>
+            </w:pPr>
+            <w:r>
+              <w:rPr>
+                <w:rFonts w:ascii="Arial" w:hAnsi="Arial" w:cs="Arial"/>
+                <w:sz w:val="16"/>
+                <w:szCs w:val="16"/>
+              </w:rPr>
               <w:t>&lt;&lt;</w:t>
             </w:r>
-            <w:proofErr w:type="spellStart"/>
-            <w:r>
-              <w:t>isWithNotice</w:t>
-            </w:r>
-            <w:proofErr w:type="spellEnd"/>
-            <w:r>
-              <w:t>&gt;&gt;</w:t>
-            </w:r>
-            <w:r>
-              <w:t xml:space="preserve"> </w:t>
-            </w:r>
-          </w:p>
-        </w:tc>
-      </w:tr>
-      <w:tr>
-        <w:tc>
-          <w:tcPr>
-            <w:tcW w:w="3539" w:type="dxa"/>
-            <w:tcBorders>
-              <w:top w:val="single" w:sz="4" w:space="0" w:color="auto"/>
-              <w:left w:val="nil"/>
-              <w:bottom w:val="single" w:sz="4" w:space="0" w:color="auto"/>
-              <w:right w:val="nil"/>
-            </w:tcBorders>
-          </w:tcPr>
-          <w:p>
-            <w:r>
-              <w:rPr>
-                <w:rFonts w:ascii="Arial" w:hAnsi="Arial" w:cs="Arial"/>
-                <w:sz w:val="16"/>
-                <w:szCs w:val="16"/>
-              </w:rPr>
-              <w:t>&lt;&lt;</w:t>
-            </w:r>
-            <w:proofErr w:type="spellStart"/>
-            <w:r>
-              <w:rPr>
-                <w:rFonts w:ascii="Arial" w:hAnsi="Arial" w:cs="Arial"/>
-                <w:sz w:val="16"/>
-                <w:szCs w:val="16"/>
-              </w:rPr>
-              <w:t>c</w:t>
-            </w:r>
-            <w:r>
-              <w:rPr>
-                <w:rFonts w:ascii="Arial" w:hAnsi="Arial" w:cs="Arial"/>
-                <w:sz w:val="16"/>
-                <w:szCs w:val="16"/>
-              </w:rPr>
-              <w:t>r</w:t>
-            </w:r>
-            <w:proofErr w:type="spellEnd"/>
-            <w:r>
-              <w:rPr>
-                <w:rFonts w:ascii="Arial" w:hAnsi="Arial" w:cs="Arial"/>
-                <w:sz w:val="16"/>
-                <w:szCs w:val="16"/>
-              </w:rPr>
-              <w:t>_</w:t>
-            </w:r>
-            <w:r>
-              <w:rPr>
-                <w:rFonts w:ascii="Arial" w:hAnsi="Arial" w:cs="Arial"/>
-                <w:sz w:val="16"/>
-                <w:szCs w:val="16"/>
-              </w:rPr>
-              <w:t>{</w:t>
-            </w:r>
-            <w:proofErr w:type="spellStart"/>
-            <w:r>
-              <w:rPr>
-                <w:rFonts w:ascii="Arial" w:hAnsi="Arial" w:cs="Arial"/>
-                <w:sz w:val="16"/>
-                <w:szCs w:val="16"/>
-              </w:rPr>
-              <w:t>isWithNotice</w:t>
-            </w:r>
-            <w:proofErr w:type="spellEnd"/>
-            <w:r>
-              <w:rPr>
-                <w:rFonts w:ascii="Arial" w:hAnsi="Arial" w:cs="Arial"/>
-                <w:sz w:val="16"/>
-                <w:szCs w:val="16"/>
-              </w:rPr>
-              <w:t>=</w:t>
-            </w:r>
-            <w:r>
-              <w:rPr>
-                <w:rFonts w:ascii="Arial" w:hAnsi="Arial" w:cs="Arial"/>
-                <w:sz w:val="16"/>
-                <w:szCs w:val="16"/>
-              </w:rPr>
-              <w:t>=</w:t>
-            </w:r>
-            <w:r>
-              <w:rPr>
-                <w:rFonts w:ascii="Arial" w:hAnsi="Arial" w:cs="Arial"/>
-                <w:sz w:val="16"/>
-                <w:szCs w:val="16"/>
-              </w:rPr>
-              <w:t>’No’</w:t>
-            </w:r>
-            <w:r>
-              <w:rPr>
-                <w:rFonts w:ascii="Arial" w:hAnsi="Arial" w:cs="Arial"/>
-                <w:sz w:val="16"/>
-                <w:szCs w:val="16"/>
-              </w:rPr>
-              <w:t>}</w:t>
-            </w:r>
-            <w:r>
-              <w:rPr>
-                <w:rFonts w:ascii="Arial" w:hAnsi="Arial" w:cs="Arial"/>
-                <w:sz w:val="16"/>
-                <w:szCs w:val="16"/>
-              </w:rPr>
-              <w:t>&gt;&gt;</w:t>
+            <w:r>
+              <w:rPr>
+                <w:rFonts w:ascii="Arial" w:hAnsi="Arial" w:cs="Arial"/>
+                <w:sz w:val="16"/>
+                <w:szCs w:val="16"/>
+              </w:rPr>
+              <w:t>er</w:t>
+            </w:r>
+            <w:r>
+              <w:rPr>
+                <w:rFonts w:ascii="Arial" w:hAnsi="Arial" w:cs="Arial"/>
+                <w:sz w:val="16"/>
+                <w:szCs w:val="16"/>
+              </w:rPr>
+              <w:t>_ &gt;&gt;</w:t>
             </w:r>
           </w:p>
         </w:tc>
@@ -959,15 +962,7 @@
           </w:tcPr>
           <w:p>
             <w:r>
-              <w:t>Why do you not want the court to inform the other party?</w:t>
-            </w:r>
-            <w:r>
-              <w:rPr>
-                <w:rFonts w:ascii="Arial" w:hAnsi="Arial" w:cs="Arial"/>
-                <w:sz w:val="16"/>
-                <w:szCs w:val="16"/>
-              </w:rPr>
-              <w:t xml:space="preserve"> </w:t>
+              <w:t>Urgent application</w:t>
             </w:r>
           </w:p>
         </w:tc>
@@ -984,128 +979,7 @@
           </w:tcPr>
           <w:p>
             <w:r>
-              <w:t>&lt;&lt;</w:t>
-            </w:r>
-            <w:proofErr w:type="spellStart"/>
-            <w:r>
-              <w:t>reasonsForWithoutNotice</w:t>
-            </w:r>
-            <w:proofErr w:type="spellEnd"/>
-            <w:r>
-              <w:t>&gt;&gt;</w:t>
-            </w:r>
-            <w:r>
-              <w:t xml:space="preserve"> </w:t>
-            </w:r>
-          </w:p>
-        </w:tc>
-      </w:tr>
-      <w:tr>
-        <w:tc>
-          <w:tcPr>
-            <w:tcW w:w="3539" w:type="dxa"/>
-            <w:tcBorders>
-              <w:top w:val="single" w:sz="4" w:space="0" w:color="auto"/>
-              <w:left w:val="nil"/>
-              <w:bottom w:val="single" w:sz="4" w:space="0" w:color="auto"/>
-              <w:right w:val="nil"/>
-            </w:tcBorders>
-          </w:tcPr>
-          <w:p>
-            <w:pPr>
-              <w:rPr>
-                <w:rFonts w:ascii="Arial" w:hAnsi="Arial" w:cs="Arial"/>
-                <w:sz w:val="16"/>
-                <w:szCs w:val="16"/>
-              </w:rPr>
-            </w:pPr>
-            <w:r>
-              <w:rPr>
-                <w:rFonts w:ascii="Arial" w:hAnsi="Arial" w:cs="Arial"/>
-                <w:sz w:val="16"/>
-                <w:szCs w:val="16"/>
-              </w:rPr>
-              <w:t>&lt;&lt;</w:t>
-            </w:r>
-            <w:r>
-              <w:rPr>
-                <w:rFonts w:ascii="Arial" w:hAnsi="Arial" w:cs="Arial"/>
-                <w:sz w:val="16"/>
-                <w:szCs w:val="16"/>
-              </w:rPr>
-              <w:t>e</w:t>
-            </w:r>
-            <w:r>
-              <w:rPr>
-                <w:rFonts w:ascii="Arial" w:hAnsi="Arial" w:cs="Arial"/>
-                <w:sz w:val="16"/>
-                <w:szCs w:val="16"/>
-              </w:rPr>
-              <w:t>r</w:t>
-            </w:r>
-            <w:r>
-              <w:rPr>
-                <w:rFonts w:ascii="Arial" w:hAnsi="Arial" w:cs="Arial"/>
-                <w:sz w:val="16"/>
-                <w:szCs w:val="16"/>
-              </w:rPr>
-              <w:t>_ &gt;&gt;</w:t>
-            </w:r>
-          </w:p>
-        </w:tc>
-        <w:tc>
-          <w:tcPr>
-            <w:tcW w:w="5479" w:type="dxa"/>
-            <w:tcBorders>
-              <w:top w:val="single" w:sz="4" w:space="0" w:color="auto"/>
-              <w:left w:val="nil"/>
-              <w:bottom w:val="single" w:sz="4" w:space="0" w:color="auto"/>
-              <w:right w:val="nil"/>
-            </w:tcBorders>
-          </w:tcPr>
-          <w:p/>
-        </w:tc>
-      </w:tr>
-      <w:tr>
-        <w:tc>
-          <w:tcPr>
-            <w:tcW w:w="3539" w:type="dxa"/>
-            <w:tcBorders>
-              <w:top w:val="single" w:sz="4" w:space="0" w:color="auto"/>
-              <w:left w:val="nil"/>
-              <w:bottom w:val="single" w:sz="4" w:space="0" w:color="auto"/>
-              <w:right w:val="nil"/>
-            </w:tcBorders>
-            <w:hideMark/>
-          </w:tcPr>
-          <w:p>
-            <w:r>
-              <w:t>Urgent application</w:t>
-            </w:r>
-          </w:p>
-        </w:tc>
-        <w:tc>
-          <w:tcPr>
-            <w:tcW w:w="5479" w:type="dxa"/>
-            <w:tcBorders>
-              <w:top w:val="single" w:sz="4" w:space="0" w:color="auto"/>
-              <w:left w:val="nil"/>
-              <w:bottom w:val="single" w:sz="4" w:space="0" w:color="auto"/>
-              <w:right w:val="nil"/>
-            </w:tcBorders>
-            <w:hideMark/>
-          </w:tcPr>
-          <w:p>
-            <w:r>
-              <w:t>&lt;&lt;</w:t>
-            </w:r>
-            <w:proofErr w:type="spellStart"/>
-            <w:r>
-              <w:t>generalAppUrgency</w:t>
-            </w:r>
-            <w:proofErr w:type="spellEnd"/>
-            <w:r>
-              <w:t>&gt;&gt;</w:t>
+              <w:t>&lt;&lt;generalAppUrgency&gt;&gt;</w:t>
             </w:r>
           </w:p>
         </w:tc>
@@ -1155,42 +1029,100 @@
                 <w:szCs w:val="24"/>
                 <w:lang w:eastAsia="en-US"/>
               </w:rPr>
-              <w:t>&lt;&lt;</w:t>
-            </w:r>
-            <w:proofErr w:type="spellStart"/>
-            <w:r>
+              <w:t>&lt;&lt;urgentAppConsiderationDate&gt;&gt;</w:t>
+            </w:r>
+            <w:r>
+              <w:t xml:space="preserve"> </w:t>
+            </w:r>
+          </w:p>
+          <w:p>
+            <w:pPr>
+              <w:pStyle w:val="HTMLPreformatted"/>
+              <w:shd w:val="clear" w:color="auto" w:fill="FFFFFF"/>
+              <w:rPr>
+                <w:rFonts w:ascii="Arial" w:eastAsiaTheme="minorHAnsi" w:hAnsi="Arial" w:cs="Arial"/>
+                <w:sz w:val="16"/>
+                <w:szCs w:val="16"/>
+                <w:lang w:eastAsia="en-US"/>
+              </w:rPr>
+            </w:pPr>
+          </w:p>
+        </w:tc>
+      </w:tr>
+      <w:tr>
+        <w:tc>
+          <w:tcPr>
+            <w:tcW w:w="3539" w:type="dxa"/>
+            <w:tcBorders>
+              <w:top w:val="single" w:sz="4" w:space="0" w:color="auto"/>
+              <w:left w:val="nil"/>
+              <w:bottom w:val="single" w:sz="4" w:space="0" w:color="auto"/>
+              <w:right w:val="nil"/>
+            </w:tcBorders>
+          </w:tcPr>
+          <w:p>
+            <w:r>
+              <w:rPr>
+                <w:rFonts w:ascii="Arial" w:hAnsi="Arial" w:cs="Arial"/>
+                <w:sz w:val="16"/>
+                <w:szCs w:val="16"/>
+              </w:rPr>
+              <w:t>&lt;&lt;c</w:t>
+            </w:r>
+            <w:r>
+              <w:rPr>
+                <w:rFonts w:ascii="Arial" w:hAnsi="Arial" w:cs="Arial"/>
+                <w:sz w:val="16"/>
+                <w:szCs w:val="16"/>
+              </w:rPr>
+              <w:t>r</w:t>
+            </w:r>
+            <w:r>
+              <w:rPr>
+                <w:rFonts w:ascii="Arial" w:hAnsi="Arial" w:cs="Arial"/>
+                <w:sz w:val="16"/>
+                <w:szCs w:val="16"/>
+              </w:rPr>
+              <w:t>_</w:t>
+            </w:r>
+            <w:r>
+              <w:rPr>
+                <w:rFonts w:ascii="Arial" w:hAnsi="Arial" w:cs="Arial"/>
+                <w:sz w:val="16"/>
+                <w:szCs w:val="16"/>
+              </w:rPr>
+              <w:t>{generalAppUrgency==’Yes’}</w:t>
+            </w:r>
+            <w:r>
+              <w:rPr>
+                <w:rFonts w:ascii="Arial" w:hAnsi="Arial" w:cs="Arial"/>
+                <w:sz w:val="16"/>
+                <w:szCs w:val="16"/>
+              </w:rPr>
+              <w:t>&gt;&gt;</w:t>
+            </w:r>
+          </w:p>
+        </w:tc>
+        <w:tc>
+          <w:tcPr>
+            <w:tcW w:w="5479" w:type="dxa"/>
+            <w:tcBorders>
+              <w:top w:val="single" w:sz="4" w:space="0" w:color="auto"/>
+              <w:left w:val="nil"/>
+              <w:bottom w:val="single" w:sz="4" w:space="0" w:color="auto"/>
+              <w:right w:val="nil"/>
+            </w:tcBorders>
+          </w:tcPr>
+          <w:p>
+            <w:pPr>
+              <w:pStyle w:val="HTMLPreformatted"/>
+              <w:shd w:val="clear" w:color="auto" w:fill="FFFFFF"/>
               <w:rPr>
                 <w:rFonts w:asciiTheme="minorHAnsi" w:eastAsiaTheme="minorHAnsi" w:hAnsiTheme="minorHAnsi" w:cstheme="minorBidi"/>
                 <w:sz w:val="24"/>
                 <w:szCs w:val="24"/>
                 <w:lang w:eastAsia="en-US"/>
               </w:rPr>
-              <w:t>urgentAppConsiderationDate</w:t>
-            </w:r>
-            <w:proofErr w:type="spellEnd"/>
-            <w:r>
-              <w:rPr>
-                <w:rFonts w:asciiTheme="minorHAnsi" w:eastAsiaTheme="minorHAnsi" w:hAnsiTheme="minorHAnsi" w:cstheme="minorBidi"/>
-                <w:sz w:val="24"/>
-                <w:szCs w:val="24"/>
-                <w:lang w:eastAsia="en-US"/>
-              </w:rPr>
-              <w:t>&gt;&gt;</w:t>
-            </w:r>
-            <w:r>
-              <w:t xml:space="preserve"> </w:t>
-            </w:r>
-          </w:p>
-          <w:p>
-            <w:pPr>
-              <w:pStyle w:val="HTMLPreformatted"/>
-              <w:shd w:val="clear" w:color="auto" w:fill="FFFFFF"/>
-              <w:rPr>
-                <w:rFonts w:ascii="Arial" w:eastAsiaTheme="minorHAnsi" w:hAnsi="Arial" w:cs="Arial"/>
-                <w:sz w:val="16"/>
-                <w:szCs w:val="16"/>
-                <w:lang w:eastAsia="en-US"/>
-              </w:rPr>
             </w:pPr>
           </w:p>
         </w:tc>
@@ -1205,6 +1137,42 @@
               <w:bottom w:val="single" w:sz="4" w:space="0" w:color="auto"/>
               <w:right w:val="nil"/>
             </w:tcBorders>
+            <w:hideMark/>
+          </w:tcPr>
+          <w:p>
+            <w:r>
+              <w:t>Reasons for urgency</w:t>
+            </w:r>
+          </w:p>
+        </w:tc>
+        <w:tc>
+          <w:tcPr>
+            <w:tcW w:w="5479" w:type="dxa"/>
+            <w:tcBorders>
+              <w:top w:val="single" w:sz="4" w:space="0" w:color="auto"/>
+              <w:left w:val="nil"/>
+              <w:bottom w:val="single" w:sz="4" w:space="0" w:color="auto"/>
+              <w:right w:val="nil"/>
+            </w:tcBorders>
+            <w:hideMark/>
+          </w:tcPr>
+          <w:p>
+            <w:r>
+              <w:t xml:space="preserve">&lt;&lt;reasonsForUrgency&gt;&gt; </w:t>
+            </w:r>
+          </w:p>
+        </w:tc>
+      </w:tr>
+      <w:tr>
+        <w:tc>
+          <w:tcPr>
+            <w:tcW w:w="3539" w:type="dxa"/>
+            <w:tcBorders>
+              <w:top w:val="single" w:sz="4" w:space="0" w:color="auto"/>
+              <w:left w:val="nil"/>
+              <w:bottom w:val="single" w:sz="4" w:space="0" w:color="auto"/>
+              <w:right w:val="nil"/>
+            </w:tcBorders>
           </w:tcPr>
           <w:p>
             <w:r>
@@ -1215,81 +1183,29 @@
               </w:rPr>
               <w:t>&lt;&lt;</w:t>
             </w:r>
-            <w:proofErr w:type="spellStart"/>
-            <w:r>
-              <w:rPr>
-                <w:rFonts w:ascii="Arial" w:hAnsi="Arial" w:cs="Arial"/>
-                <w:sz w:val="16"/>
-                <w:szCs w:val="16"/>
-              </w:rPr>
-              <w:t>c</w:t>
-            </w:r>
-            <w:r>
-              <w:rPr>
-                <w:rFonts w:ascii="Arial" w:hAnsi="Arial" w:cs="Arial"/>
-                <w:sz w:val="16"/>
-                <w:szCs w:val="16"/>
-              </w:rPr>
-              <w:t>r</w:t>
-            </w:r>
-            <w:proofErr w:type="spellEnd"/>
-            <w:r>
-              <w:rPr>
-                <w:rFonts w:ascii="Arial" w:hAnsi="Arial" w:cs="Arial"/>
-                <w:sz w:val="16"/>
-                <w:szCs w:val="16"/>
-              </w:rPr>
-              <w:t>_</w:t>
-            </w:r>
-            <w:r>
-              <w:rPr>
-                <w:rFonts w:ascii="Arial" w:hAnsi="Arial" w:cs="Arial"/>
-                <w:sz w:val="16"/>
-                <w:szCs w:val="16"/>
-              </w:rPr>
-              <w:t>{</w:t>
-            </w:r>
-            <w:proofErr w:type="spellStart"/>
-            <w:r>
-              <w:rPr>
-                <w:rFonts w:ascii="Arial" w:hAnsi="Arial" w:cs="Arial"/>
-                <w:sz w:val="16"/>
-                <w:szCs w:val="16"/>
-              </w:rPr>
-              <w:t>generalAppUrgency</w:t>
-            </w:r>
-            <w:proofErr w:type="spellEnd"/>
-            <w:r>
-              <w:rPr>
-                <w:rFonts w:ascii="Arial" w:hAnsi="Arial" w:cs="Arial"/>
-                <w:sz w:val="16"/>
-                <w:szCs w:val="16"/>
-              </w:rPr>
-              <w:t>==’</w:t>
-            </w:r>
-            <w:r>
-              <w:rPr>
-                <w:rFonts w:ascii="Arial" w:hAnsi="Arial" w:cs="Arial"/>
-                <w:sz w:val="16"/>
-                <w:szCs w:val="16"/>
-              </w:rPr>
-              <w:t>Yes</w:t>
-            </w:r>
-            <w:r>
-              <w:rPr>
-                <w:rFonts w:ascii="Arial" w:hAnsi="Arial" w:cs="Arial"/>
-                <w:sz w:val="16"/>
-                <w:szCs w:val="16"/>
-              </w:rPr>
-              <w:t>’}</w:t>
-            </w:r>
-            <w:r>
-              <w:rPr>
-                <w:rFonts w:ascii="Arial" w:hAnsi="Arial" w:cs="Arial"/>
-                <w:sz w:val="16"/>
-                <w:szCs w:val="16"/>
-              </w:rPr>
-              <w:t>&gt;&gt;</w:t>
+            <w:r>
+              <w:rPr>
+                <w:rFonts w:ascii="Arial" w:hAnsi="Arial" w:cs="Arial"/>
+                <w:sz w:val="16"/>
+                <w:szCs w:val="16"/>
+              </w:rPr>
+              <w:t>e</w:t>
+            </w:r>
+            <w:r>
+              <w:rPr>
+                <w:rFonts w:ascii="Arial" w:hAnsi="Arial" w:cs="Arial"/>
+                <w:sz w:val="16"/>
+                <w:szCs w:val="16"/>
+              </w:rPr>
+              <w:t>r_</w:t>
+            </w:r>
+            <w:r>
+              <w:rPr>
+                <w:rFonts w:ascii="Arial" w:hAnsi="Arial" w:cs="Arial"/>
+                <w:sz w:val="16"/>
+                <w:szCs w:val="16"/>
+              </w:rPr>
+              <w:t xml:space="preserve"> &gt;&gt;</w:t>
             </w:r>
           </w:p>
         </w:tc>
@@ -1303,35 +1219,24 @@
               <w:right w:val="nil"/>
             </w:tcBorders>
           </w:tcPr>
-          <w:p>
-            <w:pPr>
-              <w:pStyle w:val="HTMLPreformatted"/>
-              <w:shd w:val="clear" w:color="auto" w:fill="FFFFFF"/>
-              <w:rPr>
-                <w:rFonts w:asciiTheme="minorHAnsi" w:eastAsiaTheme="minorHAnsi" w:hAnsiTheme="minorHAnsi" w:cstheme="minorBidi"/>
-                <w:sz w:val="24"/>
-                <w:szCs w:val="24"/>
-                <w:lang w:eastAsia="en-US"/>
-              </w:rPr>
-            </w:pPr>
-          </w:p>
-        </w:tc>
-      </w:tr>
-      <w:tr>
-        <w:tc>
-          <w:tcPr>
-            <w:tcW w:w="3539" w:type="dxa"/>
-            <w:tcBorders>
-              <w:top w:val="single" w:sz="4" w:space="0" w:color="auto"/>
-              <w:left w:val="nil"/>
-              <w:bottom w:val="single" w:sz="4" w:space="0" w:color="auto"/>
-              <w:right w:val="nil"/>
-            </w:tcBorders>
-            <w:hideMark/>
-          </w:tcPr>
-          <w:p>
-            <w:r>
-              <w:t>Reasons for urgency</w:t>
+          <w:p/>
+        </w:tc>
+      </w:tr>
+      <w:tr>
+        <w:tc>
+          <w:tcPr>
+            <w:tcW w:w="3539" w:type="dxa"/>
+            <w:tcBorders>
+              <w:top w:val="single" w:sz="4" w:space="0" w:color="auto"/>
+              <w:left w:val="nil"/>
+              <w:bottom w:val="single" w:sz="4" w:space="0" w:color="auto"/>
+              <w:right w:val="nil"/>
+            </w:tcBorders>
+            <w:hideMark/>
+          </w:tcPr>
+          <w:p>
+            <w:r>
+              <w:t>Application type</w:t>
             </w:r>
           </w:p>
         </w:tc>
@@ -1348,70 +1253,26 @@
           </w:tcPr>
           <w:p>
             <w:r>
-              <w:t>&lt;&lt;</w:t>
-            </w:r>
-            <w:proofErr w:type="spellStart"/>
-            <w:r>
-              <w:t>reasonsForUrgency</w:t>
-            </w:r>
-            <w:proofErr w:type="spellEnd"/>
-            <w:r>
-              <w:t xml:space="preserve">&gt;&gt; </w:t>
-            </w:r>
-          </w:p>
-        </w:tc>
-      </w:tr>
-      <w:tr>
-        <w:tc>
-          <w:tcPr>
-            <w:tcW w:w="3539" w:type="dxa"/>
-            <w:tcBorders>
-              <w:top w:val="single" w:sz="4" w:space="0" w:color="auto"/>
-              <w:left w:val="nil"/>
-              <w:bottom w:val="single" w:sz="4" w:space="0" w:color="auto"/>
-              <w:right w:val="nil"/>
-            </w:tcBorders>
-          </w:tcPr>
-          <w:p>
-            <w:r>
-              <w:rPr>
-                <w:rFonts w:ascii="Arial" w:hAnsi="Arial" w:cs="Arial"/>
-                <w:sz w:val="16"/>
-                <w:szCs w:val="16"/>
-              </w:rPr>
-              <w:t>&lt;&lt;</w:t>
-            </w:r>
-            <w:r>
-              <w:rPr>
-                <w:rFonts w:ascii="Arial" w:hAnsi="Arial" w:cs="Arial"/>
-                <w:sz w:val="16"/>
-                <w:szCs w:val="16"/>
-              </w:rPr>
-              <w:t>e</w:t>
-            </w:r>
-            <w:r>
-              <w:rPr>
-                <w:rFonts w:ascii="Arial" w:hAnsi="Arial" w:cs="Arial"/>
-                <w:sz w:val="16"/>
-                <w:szCs w:val="16"/>
-              </w:rPr>
-              <w:t>r_</w:t>
-            </w:r>
-            <w:r>
-              <w:rPr>
-                <w:rFonts w:ascii="Arial" w:hAnsi="Arial" w:cs="Arial"/>
-                <w:sz w:val="16"/>
-                <w:szCs w:val="16"/>
-              </w:rPr>
-              <w:t xml:space="preserve"> </w:t>
-            </w:r>
-            <w:r>
-              <w:rPr>
-                <w:rFonts w:ascii="Arial" w:hAnsi="Arial" w:cs="Arial"/>
-                <w:sz w:val="16"/>
-                <w:szCs w:val="16"/>
-              </w:rPr>
-              <w:t>&gt;&gt;</w:t>
+              <w:t>&lt;&lt;generalAppType&gt;&gt;</w:t>
+            </w:r>
+          </w:p>
+        </w:tc>
+      </w:tr>
+      <w:tr>
+        <w:tc>
+          <w:tcPr>
+            <w:tcW w:w="3539" w:type="dxa"/>
+            <w:tcBorders>
+              <w:top w:val="single" w:sz="4" w:space="0" w:color="auto"/>
+              <w:left w:val="nil"/>
+              <w:bottom w:val="single" w:sz="4" w:space="0" w:color="auto"/>
+              <w:right w:val="nil"/>
+            </w:tcBorders>
+            <w:hideMark/>
+          </w:tcPr>
+          <w:p>
+            <w:r>
+              <w:t>Draft order</w:t>
             </w:r>
           </w:p>
         </w:tc>
@@ -1424,25 +1285,30 @@
               <w:bottom w:val="single" w:sz="4" w:space="0" w:color="auto"/>
               <w:right w:val="nil"/>
             </w:tcBorders>
-          </w:tcPr>
-          <w:p/>
-        </w:tc>
-      </w:tr>
-      <w:tr>
-        <w:tc>
-          <w:tcPr>
-            <w:tcW w:w="3539" w:type="dxa"/>
-            <w:tcBorders>
-              <w:top w:val="single" w:sz="4" w:space="0" w:color="auto"/>
-              <w:left w:val="nil"/>
-              <w:bottom w:val="single" w:sz="4" w:space="0" w:color="auto"/>
-              <w:right w:val="nil"/>
-            </w:tcBorders>
-            <w:hideMark/>
-          </w:tcPr>
-          <w:p>
-            <w:r>
-              <w:t>Application type</w:t>
+            <w:hideMark/>
+          </w:tcPr>
+          <w:p>
+            <w:r>
+              <w:t>&lt;&lt;generalAppDetailsOfOrder&gt;&gt;</w:t>
+            </w:r>
+          </w:p>
+        </w:tc>
+      </w:tr>
+      <w:tr>
+        <w:tc>
+          <w:tcPr>
+            <w:tcW w:w="3539" w:type="dxa"/>
+            <w:tcBorders>
+              <w:top w:val="single" w:sz="4" w:space="0" w:color="auto"/>
+              <w:left w:val="nil"/>
+              <w:bottom w:val="single" w:sz="4" w:space="0" w:color="auto"/>
+              <w:right w:val="nil"/>
+            </w:tcBorders>
+            <w:hideMark/>
+          </w:tcPr>
+          <w:p>
+            <w:r>
+              <w:t>Reasons</w:t>
             </w:r>
           </w:p>
         </w:tc>
@@ -1459,103 +1325,7 @@
           </w:tcPr>
           <w:p>
             <w:r>
-              <w:t>&lt;&lt;</w:t>
-            </w:r>
-            <w:proofErr w:type="spellStart"/>
-            <w:r>
-              <w:t>generalAppType</w:t>
-            </w:r>
-            <w:proofErr w:type="spellEnd"/>
-            <w:r>
-              <w:t>&gt;&gt;</w:t>
-            </w:r>
-          </w:p>
-        </w:tc>
-      </w:tr>
-      <w:tr>
-        <w:tc>
-          <w:tcPr>
-            <w:tcW w:w="3539" w:type="dxa"/>
-            <w:tcBorders>
-              <w:top w:val="single" w:sz="4" w:space="0" w:color="auto"/>
-              <w:left w:val="nil"/>
-              <w:bottom w:val="single" w:sz="4" w:space="0" w:color="auto"/>
-              <w:right w:val="nil"/>
-            </w:tcBorders>
-            <w:hideMark/>
-          </w:tcPr>
-          <w:p>
-            <w:r>
-              <w:t>Draft order</w:t>
-            </w:r>
-          </w:p>
-        </w:tc>
-        <w:tc>
-          <w:tcPr>
-            <w:tcW w:w="5479" w:type="dxa"/>
-            <w:tcBorders>
-              <w:top w:val="single" w:sz="4" w:space="0" w:color="auto"/>
-              <w:left w:val="nil"/>
-              <w:bottom w:val="single" w:sz="4" w:space="0" w:color="auto"/>
-              <w:right w:val="nil"/>
-            </w:tcBorders>
-            <w:hideMark/>
-          </w:tcPr>
-          <w:p>
-            <w:r>
-              <w:t>&lt;&lt;</w:t>
-            </w:r>
-            <w:proofErr w:type="spellStart"/>
-            <w:r>
-              <w:t>generalAppDetailsOfOrder</w:t>
-            </w:r>
-            <w:proofErr w:type="spellEnd"/>
-            <w:r>
-              <w:t>&gt;&gt;</w:t>
-            </w:r>
-          </w:p>
-        </w:tc>
-      </w:tr>
-      <w:tr>
-        <w:tc>
-          <w:tcPr>
-            <w:tcW w:w="3539" w:type="dxa"/>
-            <w:tcBorders>
-              <w:top w:val="single" w:sz="4" w:space="0" w:color="auto"/>
-              <w:left w:val="nil"/>
-              <w:bottom w:val="single" w:sz="4" w:space="0" w:color="auto"/>
-              <w:right w:val="nil"/>
-            </w:tcBorders>
-            <w:hideMark/>
-          </w:tcPr>
-          <w:p>
-            <w:r>
-              <w:t>Reasons</w:t>
-            </w:r>
-          </w:p>
-        </w:tc>
-        <w:tc>
-          <w:tcPr>
-            <w:tcW w:w="5479" w:type="dxa"/>
-            <w:tcBorders>
-              <w:top w:val="single" w:sz="4" w:space="0" w:color="auto"/>
-              <w:left w:val="nil"/>
-              <w:bottom w:val="single" w:sz="4" w:space="0" w:color="auto"/>
-              <w:right w:val="nil"/>
-            </w:tcBorders>
-            <w:hideMark/>
-          </w:tcPr>
-          <w:p>
-            <w:r>
-              <w:t>&lt;&lt;</w:t>
-            </w:r>
-            <w:proofErr w:type="spellStart"/>
-            <w:r>
-              <w:t>generalAppReasonsOfOrder</w:t>
-            </w:r>
-            <w:proofErr w:type="spellEnd"/>
-            <w:r>
-              <w:t>&gt;&gt;</w:t>
+              <w:t>&lt;&lt;generalAppReasonsOfOrder&gt;&gt;</w:t>
             </w:r>
           </w:p>
         </w:tc>
@@ -1639,15 +1409,7 @@
           </w:tcPr>
           <w:p>
             <w:r>
-              <w:t>&lt;&lt;</w:t>
-            </w:r>
-            <w:proofErr w:type="spellStart"/>
-            <w:r>
-              <w:t>hearingYesorNo</w:t>
-            </w:r>
-            <w:proofErr w:type="spellEnd"/>
-            <w:r>
-              <w:t>&gt;&gt;</w:t>
+              <w:t>&lt;&lt;hearingYesorNo&gt;&gt;</w:t>
             </w:r>
           </w:p>
         </w:tc>
@@ -1683,15 +1445,7 @@
           </w:tcPr>
           <w:p>
             <w:r>
-              <w:t>&lt;&lt;</w:t>
-            </w:r>
-            <w:proofErr w:type="spellStart"/>
-            <w:r>
-              <w:t>hearingDate</w:t>
-            </w:r>
-            <w:proofErr w:type="spellEnd"/>
-            <w:r>
-              <w:t>&gt;&gt;</w:t>
+              <w:t>&lt;&lt;hearingDate&gt;&gt;</w:t>
             </w:r>
           </w:p>
         </w:tc>
@@ -1727,15 +1481,7 @@
           </w:tcPr>
           <w:p>
             <w:r>
-              <w:t>&lt;&lt;</w:t>
-            </w:r>
-            <w:proofErr w:type="spellStart"/>
-            <w:r>
-              <w:t>hearingPreferencesPreferredType</w:t>
-            </w:r>
-            <w:proofErr w:type="spellEnd"/>
-            <w:r>
-              <w:t>&gt;&gt;</w:t>
+              <w:t>&lt;&lt;hearingPreferencesPreferredType&gt;&gt;</w:t>
             </w:r>
           </w:p>
         </w:tc>
@@ -1771,15 +1517,7 @@
           </w:tcPr>
           <w:p>
             <w:r>
-              <w:t>&lt;&lt;</w:t>
-            </w:r>
-            <w:proofErr w:type="spellStart"/>
-            <w:r>
-              <w:t>reasonForPreferredHearingType</w:t>
-            </w:r>
-            <w:proofErr w:type="spellEnd"/>
-            <w:r>
-              <w:t>&gt;&gt;</w:t>
+              <w:t>&lt;&lt;reasonForPreferredHearingType&gt;&gt;</w:t>
             </w:r>
           </w:p>
         </w:tc>
@@ -1815,15 +1553,7 @@
           </w:tcPr>
           <w:p>
             <w:r>
-              <w:t>&lt;&lt;</w:t>
-            </w:r>
-            <w:proofErr w:type="spellStart"/>
-            <w:r>
-              <w:t>hearingPreferredLocation</w:t>
-            </w:r>
-            <w:proofErr w:type="spellEnd"/>
-            <w:r>
-              <w:t>&gt;&gt;</w:t>
+              <w:t>&lt;&lt;hearingPreferredLocation&gt;&gt;</w:t>
             </w:r>
           </w:p>
         </w:tc>
@@ -1859,15 +1589,7 @@
           </w:tcPr>
           <w:p>
             <w:r>
-              <w:t>&lt;&lt;</w:t>
-            </w:r>
-            <w:proofErr w:type="spellStart"/>
-            <w:r>
-              <w:t>hearingDetailsTelephoneNumber</w:t>
-            </w:r>
-            <w:proofErr w:type="spellEnd"/>
-            <w:r>
-              <w:t>&gt;&gt;</w:t>
+              <w:t>&lt;&lt;hearingDetailsTelephoneNumber&gt;&gt;</w:t>
             </w:r>
           </w:p>
         </w:tc>
@@ -1903,15 +1625,7 @@
           </w:tcPr>
           <w:p>
             <w:r>
-              <w:t>&lt;&lt;</w:t>
-            </w:r>
-            <w:proofErr w:type="spellStart"/>
-            <w:r>
-              <w:t>hearingDetailsEmailId</w:t>
-            </w:r>
-            <w:proofErr w:type="spellEnd"/>
-            <w:r>
-              <w:t>&gt;&gt;</w:t>
+              <w:t>&lt;&lt;hearingDetailsEmailId&gt;&gt;</w:t>
             </w:r>
           </w:p>
         </w:tc>
@@ -1947,101 +1661,73 @@
           </w:tcPr>
           <w:p>
             <w:r>
-              <w:t>&lt;&lt;</w:t>
-            </w:r>
-            <w:proofErr w:type="spellStart"/>
-            <w:r>
+              <w:t>&lt;&lt;unavailableTrialRequiredYesOrNo&gt;&gt;</w:t>
+            </w:r>
+          </w:p>
+        </w:tc>
+      </w:tr>
+      <w:tr>
+        <w:tc>
+          <w:tcPr>
+            <w:tcW w:w="3539" w:type="dxa"/>
+            <w:tcBorders>
+              <w:top w:val="single" w:sz="4" w:space="0" w:color="auto"/>
+              <w:left w:val="nil"/>
+              <w:bottom w:val="single" w:sz="4" w:space="0" w:color="auto"/>
+              <w:right w:val="nil"/>
+            </w:tcBorders>
+          </w:tcPr>
+          <w:p>
+            <w:r>
+              <w:rPr>
+                <w:rFonts w:ascii="Arial" w:hAnsi="Arial" w:cs="Arial"/>
+                <w:sz w:val="16"/>
+                <w:szCs w:val="16"/>
+              </w:rPr>
+              <w:t>&lt;&lt;c</w:t>
+            </w:r>
+            <w:r>
+              <w:rPr>
+                <w:rFonts w:ascii="Arial" w:hAnsi="Arial" w:cs="Arial"/>
+                <w:sz w:val="16"/>
+                <w:szCs w:val="16"/>
+              </w:rPr>
+              <w:t>r</w:t>
+            </w:r>
+            <w:r>
+              <w:rPr>
+                <w:rFonts w:ascii="Arial" w:hAnsi="Arial" w:cs="Arial"/>
+                <w:sz w:val="16"/>
+                <w:szCs w:val="16"/>
+              </w:rPr>
+              <w:t>_</w:t>
+            </w:r>
+            <w:r>
+              <w:rPr>
+                <w:rFonts w:ascii="Arial" w:hAnsi="Arial" w:cs="Arial"/>
+                <w:sz w:val="16"/>
+                <w:szCs w:val="16"/>
+              </w:rPr>
+              <w:t>{</w:t>
+            </w:r>
+            <w:r>
+              <w:t xml:space="preserve"> </w:t>
+            </w:r>
+            <w:r>
+              <w:rPr>
+                <w:rFonts w:ascii="Arial" w:hAnsi="Arial" w:cs="Arial"/>
+                <w:sz w:val="16"/>
+                <w:szCs w:val="16"/>
+              </w:rPr>
               <w:t>unavailableTrialRequiredYesOrNo</w:t>
             </w:r>
-            <w:proofErr w:type="spellEnd"/>
-            <w:r>
-              <w:t>&gt;&gt;</w:t>
-            </w:r>
-          </w:p>
-        </w:tc>
-      </w:tr>
-      <w:tr>
-        <w:tc>
-          <w:tcPr>
-            <w:tcW w:w="3539" w:type="dxa"/>
-            <w:tcBorders>
-              <w:top w:val="single" w:sz="4" w:space="0" w:color="auto"/>
-              <w:left w:val="nil"/>
-              <w:bottom w:val="single" w:sz="4" w:space="0" w:color="auto"/>
-              <w:right w:val="nil"/>
-            </w:tcBorders>
-          </w:tcPr>
-          <w:p>
-            <w:r>
-              <w:rPr>
-                <w:rFonts w:ascii="Arial" w:hAnsi="Arial" w:cs="Arial"/>
-                <w:sz w:val="16"/>
-                <w:szCs w:val="16"/>
-              </w:rPr>
-              <w:t>&lt;&lt;</w:t>
-            </w:r>
-            <w:proofErr w:type="spellStart"/>
-            <w:r>
-              <w:rPr>
-                <w:rFonts w:ascii="Arial" w:hAnsi="Arial" w:cs="Arial"/>
-                <w:sz w:val="16"/>
-                <w:szCs w:val="16"/>
-              </w:rPr>
-              <w:t>c</w:t>
-            </w:r>
-            <w:r>
-              <w:rPr>
-                <w:rFonts w:ascii="Arial" w:hAnsi="Arial" w:cs="Arial"/>
-                <w:sz w:val="16"/>
-                <w:szCs w:val="16"/>
-              </w:rPr>
-              <w:t>r</w:t>
-            </w:r>
-            <w:proofErr w:type="spellEnd"/>
-            <w:r>
-              <w:rPr>
-                <w:rFonts w:ascii="Arial" w:hAnsi="Arial" w:cs="Arial"/>
-                <w:sz w:val="16"/>
-                <w:szCs w:val="16"/>
-              </w:rPr>
-              <w:t>_</w:t>
-            </w:r>
-            <w:r>
-              <w:rPr>
-                <w:rFonts w:ascii="Arial" w:hAnsi="Arial" w:cs="Arial"/>
-                <w:sz w:val="16"/>
-                <w:szCs w:val="16"/>
-              </w:rPr>
-              <w:t>{</w:t>
-            </w:r>
-            <w:r>
-              <w:t xml:space="preserve"> </w:t>
-            </w:r>
-            <w:proofErr w:type="spellStart"/>
-            <w:r>
-              <w:rPr>
-                <w:rFonts w:ascii="Arial" w:hAnsi="Arial" w:cs="Arial"/>
-                <w:sz w:val="16"/>
-                <w:szCs w:val="16"/>
-              </w:rPr>
-              <w:t>unavailableTrialRequiredYesOrNo</w:t>
-            </w:r>
-            <w:proofErr w:type="spellEnd"/>
-            <w:r>
-              <w:rPr>
-                <w:rFonts w:ascii="Arial" w:hAnsi="Arial" w:cs="Arial"/>
-                <w:sz w:val="16"/>
-                <w:szCs w:val="16"/>
-              </w:rPr>
-              <w:t xml:space="preserve"> </w:t>
-            </w:r>
-            <w:r>
-              <w:rPr>
-                <w:rFonts w:ascii="Arial" w:hAnsi="Arial" w:cs="Arial"/>
-                <w:sz w:val="16"/>
-                <w:szCs w:val="16"/>
-              </w:rPr>
-              <w:t>==’Yes’}</w:t>
+            <w:r>
+              <w:rPr>
+                <w:rFonts w:ascii="Arial" w:hAnsi="Arial" w:cs="Arial"/>
+                <w:sz w:val="16"/>
+                <w:szCs w:val="16"/>
+              </w:rPr>
+              <w:t xml:space="preserve"> ==’Yes’}</w:t>
             </w:r>
             <w:r>
               <w:rPr>
@@ -2099,11 +1785,9 @@
             <w:r>
               <w:t>&lt;&lt;</w:t>
             </w:r>
-            <w:proofErr w:type="spellStart"/>
             <w:r>
               <w:t>unavailableTrialDateFrom</w:t>
             </w:r>
-            <w:proofErr w:type="spellEnd"/>
             <w:r>
               <w:t>&gt;&gt;</w:t>
             </w:r>
@@ -2139,15 +1823,7 @@
           </w:tcPr>
           <w:p>
             <w:r>
-              <w:t>&lt;&lt;</w:t>
-            </w:r>
-            <w:proofErr w:type="spellStart"/>
-            <w:r>
-              <w:t>unavailableTrialDateTo</w:t>
-            </w:r>
-            <w:proofErr w:type="spellEnd"/>
-            <w:r>
-              <w:t>&gt;&gt;</w:t>
+              <w:t>&lt;&lt;unavailableTrialDateTo&gt;&gt;</w:t>
             </w:r>
           </w:p>
         </w:tc>
@@ -2282,15 +1958,7 @@
           </w:tcPr>
           <w:p>
             <w:r>
-              <w:t>&lt;&lt;</w:t>
-            </w:r>
-            <w:proofErr w:type="spellStart"/>
-            <w:r>
-              <w:t>vulnerabilityQuestionsYesOrNo</w:t>
-            </w:r>
-            <w:proofErr w:type="spellEnd"/>
-            <w:r>
-              <w:t>&gt;&gt;</w:t>
+              <w:t>&lt;&lt;vulnerabilityQuestionsYesOrNo&gt;&gt;</w:t>
             </w:r>
           </w:p>
         </w:tc>
@@ -2326,15 +1994,7 @@
           </w:tcPr>
           <w:p>
             <w:r>
-              <w:t>&lt;&lt;</w:t>
-            </w:r>
-            <w:proofErr w:type="spellStart"/>
-            <w:r>
-              <w:t>supportRequirement</w:t>
-            </w:r>
-            <w:proofErr w:type="spellEnd"/>
-            <w:r>
-              <w:t>&gt;&gt;</w:t>
+              <w:t>&lt;&lt;supportRequirement&gt;&gt;</w:t>
             </w:r>
           </w:p>
         </w:tc>
@@ -2368,16 +2028,7 @@
                 <w:sz w:val="16"/>
                 <w:szCs w:val="16"/>
               </w:rPr>
-              <w:t>&lt;&lt;</w:t>
-            </w:r>
-            <w:proofErr w:type="spellStart"/>
-            <w:r>
-              <w:rPr>
-                <w:rFonts w:ascii="Arial" w:hAnsi="Arial" w:cs="Arial"/>
-                <w:sz w:val="16"/>
-                <w:szCs w:val="16"/>
-              </w:rPr>
-              <w:t>c</w:t>
+              <w:t>&lt;&lt;c</w:t>
             </w:r>
             <w:r>
               <w:rPr>
@@ -2387,7 +2038,6 @@
               </w:rPr>
               <w:t>r</w:t>
             </w:r>
-            <w:proofErr w:type="spellEnd"/>
             <w:r>
               <w:rPr>
                 <w:rFonts w:ascii="Arial" w:hAnsi="Arial" w:cs="Arial"/>
@@ -2404,7 +2054,6 @@
               </w:rPr>
               <w:t>{</w:t>
             </w:r>
-            <w:proofErr w:type="spellStart"/>
             <w:r>
               <w:rPr>
                 <w:rFonts w:ascii="Arial" w:hAnsi="Arial" w:cs="Arial"/>
@@ -2413,22 +2062,13 @@
               </w:rPr>
               <w:t>supportRequirement</w:t>
             </w:r>
-            <w:proofErr w:type="spellEnd"/>
-            <w:r>
-              <w:rPr>
-                <w:rFonts w:ascii="Arial" w:hAnsi="Arial" w:cs="Arial"/>
-                <w:sz w:val="16"/>
-                <w:szCs w:val="16"/>
-              </w:rPr>
-              <w:t xml:space="preserve"> </w:t>
-            </w:r>
-            <w:r>
-              <w:rPr>
-                <w:rFonts w:ascii="Arial" w:hAnsi="Arial" w:cs="Arial"/>
-                <w:sz w:val="16"/>
-                <w:szCs w:val="16"/>
-              </w:rPr>
-              <w:t>==’</w:t>
+            <w:r>
+              <w:rPr>
+                <w:rFonts w:ascii="Arial" w:hAnsi="Arial" w:cs="Arial"/>
+                <w:sz w:val="16"/>
+                <w:szCs w:val="16"/>
+              </w:rPr>
+              <w:t xml:space="preserve"> ==’</w:t>
             </w:r>
             <w:r>
               <w:rPr>
@@ -2500,15 +2140,7 @@
           </w:tcPr>
           <w:p>
             <w:r>
-              <w:t>&lt;&lt;</w:t>
-            </w:r>
-            <w:proofErr w:type="spellStart"/>
-            <w:r>
-              <w:t>supportRequirementSignLanguage</w:t>
-            </w:r>
-            <w:proofErr w:type="spellEnd"/>
-            <w:r>
-              <w:t>&gt;&gt;</w:t>
+              <w:t>&lt;&lt;supportRequirementSignLanguage&gt;&gt;</w:t>
             </w:r>
           </w:p>
         </w:tc>
@@ -2597,16 +2229,7 @@
                 <w:sz w:val="16"/>
                 <w:szCs w:val="16"/>
               </w:rPr>
-              <w:t>&lt;&lt;</w:t>
-            </w:r>
-            <w:proofErr w:type="spellStart"/>
-            <w:r>
-              <w:rPr>
-                <w:rFonts w:ascii="Arial" w:hAnsi="Arial" w:cs="Arial"/>
-                <w:sz w:val="16"/>
-                <w:szCs w:val="16"/>
-              </w:rPr>
-              <w:t>c</w:t>
+              <w:t>&lt;&lt;c</w:t>
             </w:r>
             <w:r>
               <w:rPr>
@@ -2616,7 +2239,6 @@
               </w:rPr>
               <w:t>r</w:t>
             </w:r>
-            <w:proofErr w:type="spellEnd"/>
             <w:r>
               <w:rPr>
                 <w:rFonts w:ascii="Arial" w:hAnsi="Arial" w:cs="Arial"/>
@@ -2633,7 +2255,6 @@
               </w:rPr>
               <w:t>{</w:t>
             </w:r>
-            <w:proofErr w:type="spellStart"/>
             <w:r>
               <w:rPr>
                 <w:rFonts w:ascii="Arial" w:hAnsi="Arial" w:cs="Arial"/>
@@ -2642,7 +2263,6 @@
               </w:rPr>
               <w:t>supportRequirement</w:t>
             </w:r>
-            <w:proofErr w:type="spellEnd"/>
             <w:r>
               <w:rPr>
                 <w:rFonts w:ascii="Arial" w:hAnsi="Arial" w:cs="Arial"/>
@@ -2721,15 +2341,7 @@
           </w:tcPr>
           <w:p>
             <w:r>
-              <w:t>&lt;&lt;</w:t>
-            </w:r>
-            <w:proofErr w:type="spellStart"/>
-            <w:r>
-              <w:t>supportRequirementLanguageInterpreter</w:t>
-            </w:r>
-            <w:proofErr w:type="spellEnd"/>
-            <w:r>
-              <w:t>&gt;&gt;</w:t>
+              <w:t>&lt;&lt;supportRequirementLanguageInterpreter&gt;&gt;</w:t>
             </w:r>
           </w:p>
         </w:tc>
@@ -2812,16 +2424,7 @@
                 <w:sz w:val="16"/>
                 <w:szCs w:val="16"/>
               </w:rPr>
-              <w:t>&lt;&lt;</w:t>
-            </w:r>
-            <w:proofErr w:type="spellStart"/>
-            <w:r>
-              <w:rPr>
-                <w:rFonts w:ascii="Arial" w:hAnsi="Arial" w:cs="Arial"/>
-                <w:sz w:val="16"/>
-                <w:szCs w:val="16"/>
-              </w:rPr>
-              <w:t>c</w:t>
+              <w:t>&lt;&lt;c</w:t>
             </w:r>
             <w:r>
               <w:rPr>
@@ -2831,7 +2434,6 @@
               </w:rPr>
               <w:t>r</w:t>
             </w:r>
-            <w:proofErr w:type="spellEnd"/>
             <w:r>
               <w:rPr>
                 <w:rFonts w:ascii="Arial" w:hAnsi="Arial" w:cs="Arial"/>
@@ -2848,7 +2450,6 @@
               </w:rPr>
               <w:t>{</w:t>
             </w:r>
-            <w:proofErr w:type="spellStart"/>
             <w:r>
               <w:rPr>
                 <w:rFonts w:ascii="Arial" w:hAnsi="Arial" w:cs="Arial"/>
@@ -2857,7 +2458,6 @@
               </w:rPr>
               <w:t>supportRequirement</w:t>
             </w:r>
-            <w:proofErr w:type="spellEnd"/>
             <w:r>
               <w:rPr>
                 <w:rFonts w:ascii="Arial" w:hAnsi="Arial" w:cs="Arial"/>
@@ -2880,31 +2480,15 @@
                 <w:sz w:val="16"/>
                 <w:szCs w:val="16"/>
               </w:rPr>
-              <w:t xml:space="preserve"> </w:t>
-            </w:r>
-            <w:r>
-              <w:rPr>
-                <w:rFonts w:ascii="Arial" w:hAnsi="Arial" w:cs="Arial"/>
-                <w:sz w:val="16"/>
-                <w:szCs w:val="16"/>
-              </w:rPr>
-              <w:t>Other support</w:t>
-            </w:r>
-            <w:r>
-              <w:rPr>
-                <w:rFonts w:ascii="Arial" w:hAnsi="Arial" w:cs="Arial"/>
-                <w:sz w:val="16"/>
-                <w:szCs w:val="16"/>
-              </w:rPr>
-              <w:t>’</w:t>
-            </w:r>
-            <w:r>
-              <w:rPr>
-                <w:rFonts w:ascii="Arial" w:hAnsi="Arial" w:cs="Arial"/>
-                <w:sz w:val="16"/>
-                <w:szCs w:val="16"/>
-              </w:rPr>
-              <w:t>}</w:t>
+              <w:t xml:space="preserve"> Other support</w:t>
+            </w:r>
+            <w:r>
+              <w:rPr>
+                <w:rFonts w:ascii="Arial" w:hAnsi="Arial" w:cs="Arial"/>
+                <w:sz w:val="16"/>
+                <w:szCs w:val="16"/>
+              </w:rPr>
+              <w:t>’}</w:t>
             </w:r>
             <w:r>
               <w:rPr>
@@ -2960,15 +2544,7 @@
           </w:tcPr>
           <w:p>
             <w:r>
-              <w:t>&lt;&lt;</w:t>
-            </w:r>
-            <w:proofErr w:type="spellStart"/>
-            <w:r>
-              <w:t>supportRequirementOther</w:t>
-            </w:r>
-            <w:proofErr w:type="spellEnd"/>
-            <w:r>
-              <w:t>&gt;&gt;</w:t>
+              <w:t>&lt;&lt;supportRequirementOther&gt;&gt;</w:t>
             </w:r>
           </w:p>
         </w:tc>
@@ -3233,25 +2809,7 @@
           <w:sz w:val="16"/>
           <w:szCs w:val="16"/>
         </w:rPr>
-        <w:t>{</w:t>
-      </w:r>
-      <w:proofErr w:type="spellStart"/>
-      <w:r>
-        <w:rPr>
-          <w:rFonts w:ascii="Arial" w:hAnsi="Arial" w:cs="Arial"/>
-          <w:sz w:val="16"/>
-          <w:szCs w:val="16"/>
-        </w:rPr>
-        <w:t>isWithNotice</w:t>
-      </w:r>
-      <w:proofErr w:type="spellEnd"/>
-      <w:r>
-        <w:rPr>
-          <w:rFonts w:ascii="Arial" w:hAnsi="Arial" w:cs="Arial"/>
-          <w:sz w:val="16"/>
-          <w:szCs w:val="16"/>
-        </w:rPr>
-        <w:t>==’Yes’}</w:t>
+        <w:t>{isWithNotice==’Yes’}</w:t>
       </w:r>
       <w:r>
         <w:rPr>
@@ -3338,35 +2896,131 @@
             <w:r>
               <w:t>&lt;&lt;</w:t>
             </w:r>
-            <w:proofErr w:type="spellStart"/>
-            <w:r>
-              <w:t>hasAgreed</w:t>
-            </w:r>
-            <w:proofErr w:type="spellEnd"/>
-            <w:r>
+            <w:r>
+              <w:t>resp1H</w:t>
+            </w:r>
+            <w:r>
+              <w:t>asAgreed&gt;&gt;</w:t>
+            </w:r>
+          </w:p>
+        </w:tc>
+      </w:tr>
+      <w:tr>
+        <w:tc>
+          <w:tcPr>
+            <w:tcW w:w="3539" w:type="dxa"/>
+            <w:tcBorders>
+              <w:top w:val="single" w:sz="4" w:space="0" w:color="auto"/>
+              <w:left w:val="nil"/>
+              <w:bottom w:val="single" w:sz="4" w:space="0" w:color="auto"/>
+              <w:right w:val="nil"/>
+            </w:tcBorders>
+            <w:hideMark/>
+          </w:tcPr>
+          <w:p>
+            <w:r>
+              <w:t>Why do you not agree?</w:t>
+            </w:r>
+          </w:p>
+        </w:tc>
+        <w:tc>
+          <w:tcPr>
+            <w:tcW w:w="5477" w:type="dxa"/>
+            <w:tcBorders>
+              <w:top w:val="single" w:sz="4" w:space="0" w:color="auto"/>
+              <w:left w:val="nil"/>
+              <w:bottom w:val="single" w:sz="4" w:space="0" w:color="auto"/>
+              <w:right w:val="nil"/>
+            </w:tcBorders>
+            <w:hideMark/>
+          </w:tcPr>
+          <w:p>
+            <w:r>
+              <w:t>((text))</w:t>
+            </w:r>
+          </w:p>
+        </w:tc>
+      </w:tr>
+      <w:tr>
+        <w:tc>
+          <w:tcPr>
+            <w:tcW w:w="3539" w:type="dxa"/>
+            <w:tcBorders>
+              <w:top w:val="single" w:sz="4" w:space="0" w:color="auto"/>
+              <w:left w:val="nil"/>
+              <w:bottom w:val="single" w:sz="4" w:space="0" w:color="auto"/>
+              <w:right w:val="nil"/>
+            </w:tcBorders>
+            <w:hideMark/>
+          </w:tcPr>
+          <w:p>
+            <w:r>
+              <w:t>The applicant has confirmed that you have agreed to the order that the applicant has requested the court to make is this correct?</w:t>
+            </w:r>
+          </w:p>
+        </w:tc>
+        <w:tc>
+          <w:tcPr>
+            <w:tcW w:w="5477" w:type="dxa"/>
+            <w:tcBorders>
+              <w:top w:val="single" w:sz="4" w:space="0" w:color="auto"/>
+              <w:left w:val="nil"/>
+              <w:bottom w:val="single" w:sz="4" w:space="0" w:color="auto"/>
+              <w:right w:val="nil"/>
+            </w:tcBorders>
+            <w:hideMark/>
+          </w:tcPr>
+          <w:p>
+            <w:r>
+              <w:t>&lt;&lt;gaResp</w:t>
+            </w:r>
+            <w:r>
+              <w:t>1</w:t>
+            </w:r>
+            <w:r>
+              <w:t>Consent&gt;&gt;</w:t>
+            </w:r>
+          </w:p>
+        </w:tc>
+      </w:tr>
+      <w:tr>
+        <w:tc>
+          <w:tcPr>
+            <w:tcW w:w="3539" w:type="dxa"/>
+            <w:tcBorders>
+              <w:top w:val="single" w:sz="4" w:space="0" w:color="auto"/>
+              <w:left w:val="nil"/>
+              <w:bottom w:val="single" w:sz="4" w:space="0" w:color="auto"/>
+              <w:right w:val="nil"/>
+            </w:tcBorders>
+          </w:tcPr>
+          <w:p>
+            <w:r>
+              <w:rPr>
+                <w:rFonts w:ascii="Arial" w:hAnsi="Arial" w:cs="Arial"/>
+                <w:sz w:val="16"/>
+                <w:szCs w:val="16"/>
+              </w:rPr>
+              <w:t>&lt;&lt;cr_{isVaryJudgmentApp</w:t>
+            </w:r>
+            <w:r>
+              <w:rPr>
+                <w:rFonts w:ascii="Arial" w:hAnsi="Arial" w:cs="Arial"/>
+                <w:sz w:val="16"/>
+                <w:szCs w:val="16"/>
+              </w:rPr>
+              <w:t>==’Yes’}</w:t>
+            </w:r>
+            <w:r>
+              <w:rPr>
+                <w:rFonts w:ascii="Arial" w:hAnsi="Arial" w:cs="Arial"/>
+                <w:sz w:val="16"/>
+                <w:szCs w:val="16"/>
+              </w:rPr>
               <w:t>&gt;&gt;</w:t>
             </w:r>
           </w:p>
         </w:tc>
-      </w:tr>
-      <w:tr>
-        <w:tc>
-          <w:tcPr>
-            <w:tcW w:w="3539" w:type="dxa"/>
-            <w:tcBorders>
-              <w:top w:val="single" w:sz="4" w:space="0" w:color="auto"/>
-              <w:left w:val="nil"/>
-              <w:bottom w:val="single" w:sz="4" w:space="0" w:color="auto"/>
-              <w:right w:val="nil"/>
-            </w:tcBorders>
-            <w:hideMark/>
-          </w:tcPr>
-          <w:p>
-            <w:r>
-              <w:t>Why do you not agree?</w:t>
-            </w:r>
-          </w:p>
-        </w:tc>
         <w:tc>
           <w:tcPr>
             <w:tcW w:w="5477" w:type="dxa"/>
@@ -3376,30 +3030,25 @@
               <w:bottom w:val="single" w:sz="4" w:space="0" w:color="auto"/>
               <w:right w:val="nil"/>
             </w:tcBorders>
-            <w:hideMark/>
-          </w:tcPr>
-          <w:p>
-            <w:r>
-              <w:t>((text))</w:t>
-            </w:r>
-          </w:p>
-        </w:tc>
-      </w:tr>
-      <w:tr>
-        <w:tc>
-          <w:tcPr>
-            <w:tcW w:w="3539" w:type="dxa"/>
-            <w:tcBorders>
-              <w:top w:val="single" w:sz="4" w:space="0" w:color="auto"/>
-              <w:left w:val="nil"/>
-              <w:bottom w:val="single" w:sz="4" w:space="0" w:color="auto"/>
-              <w:right w:val="nil"/>
-            </w:tcBorders>
-            <w:hideMark/>
-          </w:tcPr>
-          <w:p>
-            <w:r>
-              <w:t>The applicant has confirmed that you have agreed to the order that the applicant has requested the court to make is this correct?</w:t>
+          </w:tcPr>
+          <w:p/>
+        </w:tc>
+      </w:tr>
+      <w:tr>
+        <w:tc>
+          <w:tcPr>
+            <w:tcW w:w="3539" w:type="dxa"/>
+            <w:tcBorders>
+              <w:top w:val="single" w:sz="4" w:space="0" w:color="auto"/>
+              <w:left w:val="nil"/>
+              <w:bottom w:val="single" w:sz="4" w:space="0" w:color="auto"/>
+              <w:right w:val="nil"/>
+            </w:tcBorders>
+            <w:hideMark/>
+          </w:tcPr>
+          <w:p>
+            <w:r>
+              <w:t>Do you accept the debtor’s offer?</w:t>
             </w:r>
           </w:p>
         </w:tc>
@@ -3416,37 +3065,50 @@
           </w:tcPr>
           <w:p>
             <w:r>
+              <w:t>&lt;&lt;resp1DebtorOffer&gt;&gt;</w:t>
+            </w:r>
+          </w:p>
+        </w:tc>
+      </w:tr>
+      <w:tr>
+        <w:tc>
+          <w:tcPr>
+            <w:tcW w:w="3539" w:type="dxa"/>
+            <w:tcBorders>
+              <w:top w:val="single" w:sz="4" w:space="0" w:color="auto"/>
+              <w:left w:val="nil"/>
+              <w:bottom w:val="single" w:sz="4" w:space="0" w:color="auto"/>
+              <w:right w:val="nil"/>
+            </w:tcBorders>
+          </w:tcPr>
+          <w:p>
+            <w:r>
+              <w:rPr>
+                <w:rFonts w:ascii="Arial" w:hAnsi="Arial" w:cs="Arial"/>
+                <w:sz w:val="16"/>
+                <w:szCs w:val="16"/>
+              </w:rPr>
+              <w:lastRenderedPageBreak/>
               <w:t>&lt;&lt;</w:t>
             </w:r>
-            <w:proofErr w:type="spellStart"/>
-            <w:r>
-              <w:t>gaResponsentConsent</w:t>
-            </w:r>
-            <w:proofErr w:type="spellEnd"/>
-            <w:r>
+            <w:r>
+              <w:rPr>
+                <w:rFonts w:ascii="Arial" w:hAnsi="Arial" w:cs="Arial"/>
+                <w:sz w:val="16"/>
+                <w:szCs w:val="16"/>
+              </w:rPr>
+              <w:t>er_</w:t>
+            </w:r>
+            <w:r>
+              <w:rPr>
+                <w:rFonts w:ascii="Arial" w:hAnsi="Arial" w:cs="Arial"/>
+                <w:sz w:val="16"/>
+                <w:szCs w:val="16"/>
+              </w:rPr>
               <w:t>&gt;&gt;</w:t>
             </w:r>
           </w:p>
         </w:tc>
-      </w:tr>
-      <w:tr>
-        <w:tc>
-          <w:tcPr>
-            <w:tcW w:w="3539" w:type="dxa"/>
-            <w:tcBorders>
-              <w:top w:val="single" w:sz="4" w:space="0" w:color="auto"/>
-              <w:left w:val="nil"/>
-              <w:bottom w:val="single" w:sz="4" w:space="0" w:color="auto"/>
-              <w:right w:val="nil"/>
-            </w:tcBorders>
-            <w:hideMark/>
-          </w:tcPr>
-          <w:p>
-            <w:r>
-              <w:t>Do you accept the debtor’s offer?</w:t>
-            </w:r>
-          </w:p>
-        </w:tc>
         <w:tc>
           <w:tcPr>
             <w:tcW w:w="5477" w:type="dxa"/>
@@ -3456,21 +3118,8 @@
               <w:bottom w:val="single" w:sz="4" w:space="0" w:color="auto"/>
               <w:right w:val="nil"/>
             </w:tcBorders>
-            <w:hideMark/>
-          </w:tcPr>
-          <w:p>
-            <w:r>
-              <w:t>&lt;&lt;</w:t>
-            </w:r>
-            <w:proofErr w:type="spellStart"/>
-            <w:r>
-              <w:t>respondentDebtorOffer</w:t>
-            </w:r>
-            <w:proofErr w:type="spellEnd"/>
-            <w:r>
-              <w:t>&gt;&gt;</w:t>
-            </w:r>
-          </w:p>
+          </w:tcPr>
+          <w:p/>
         </w:tc>
       </w:tr>
     </w:tbl>
@@ -3498,7 +3147,6 @@
           <w:b/>
           <w:bCs/>
         </w:rPr>
-        <w:lastRenderedPageBreak/>
         <w:t>Hearing details</w:t>
       </w:r>
     </w:p>
@@ -3524,13 +3172,13 @@
         <w:tblLook w:val="04A0" w:firstRow="1" w:lastRow="0" w:firstColumn="1" w:lastColumn="0" w:noHBand="0" w:noVBand="1"/>
       </w:tblPr>
       <w:tblGrid>
-        <w:gridCol w:w="3539"/>
-        <w:gridCol w:w="5477"/>
+        <w:gridCol w:w="4272"/>
+        <w:gridCol w:w="4754"/>
       </w:tblGrid>
       <w:tr>
         <w:tc>
           <w:tcPr>
-            <w:tcW w:w="3539" w:type="dxa"/>
+            <w:tcW w:w="4272" w:type="dxa"/>
             <w:tcBorders>
               <w:top w:val="single" w:sz="4" w:space="0" w:color="auto"/>
               <w:left w:val="nil"/>
@@ -3547,7 +3195,7 @@
         </w:tc>
         <w:tc>
           <w:tcPr>
-            <w:tcW w:w="5477" w:type="dxa"/>
+            <w:tcW w:w="4754" w:type="dxa"/>
             <w:tcBorders>
               <w:top w:val="single" w:sz="4" w:space="0" w:color="auto"/>
               <w:left w:val="nil"/>
@@ -3566,7 +3214,7 @@
       <w:tr>
         <w:tc>
           <w:tcPr>
-            <w:tcW w:w="3539" w:type="dxa"/>
+            <w:tcW w:w="4272" w:type="dxa"/>
             <w:tcBorders>
               <w:top w:val="single" w:sz="4" w:space="0" w:color="auto"/>
               <w:left w:val="nil"/>
@@ -3583,7 +3231,7 @@
         </w:tc>
         <w:tc>
           <w:tcPr>
-            <w:tcW w:w="5477" w:type="dxa"/>
+            <w:tcW w:w="4754" w:type="dxa"/>
             <w:tcBorders>
               <w:top w:val="single" w:sz="4" w:space="0" w:color="auto"/>
               <w:left w:val="nil"/>
@@ -3608,7 +3256,7 @@
       <w:tr>
         <w:tc>
           <w:tcPr>
-            <w:tcW w:w="3539" w:type="dxa"/>
+            <w:tcW w:w="4272" w:type="dxa"/>
             <w:tcBorders>
               <w:top w:val="single" w:sz="4" w:space="0" w:color="auto"/>
               <w:left w:val="nil"/>
@@ -3625,7 +3273,7 @@
         </w:tc>
         <w:tc>
           <w:tcPr>
-            <w:tcW w:w="5477" w:type="dxa"/>
+            <w:tcW w:w="4754" w:type="dxa"/>
             <w:tcBorders>
               <w:top w:val="single" w:sz="4" w:space="0" w:color="auto"/>
               <w:left w:val="nil"/>
@@ -3647,7 +3295,7 @@
       <w:tr>
         <w:tc>
           <w:tcPr>
-            <w:tcW w:w="3539" w:type="dxa"/>
+            <w:tcW w:w="4272" w:type="dxa"/>
             <w:tcBorders>
               <w:top w:val="single" w:sz="4" w:space="0" w:color="auto"/>
               <w:left w:val="nil"/>
@@ -3664,26 +3312,32 @@
         </w:tc>
         <w:tc>
           <w:tcPr>
-            <w:tcW w:w="5477" w:type="dxa"/>
-            <w:tcBorders>
-              <w:top w:val="single" w:sz="4" w:space="0" w:color="auto"/>
-              <w:left w:val="nil"/>
-              <w:bottom w:val="single" w:sz="4" w:space="0" w:color="auto"/>
-              <w:right w:val="nil"/>
-            </w:tcBorders>
-            <w:hideMark/>
-          </w:tcPr>
-          <w:p>
-            <w:r>
-              <w:t>&lt;&lt;resp1reasonForPreferredType&gt;&gt;</w:t>
-            </w:r>
-          </w:p>
-        </w:tc>
-      </w:tr>
-      <w:tr>
-        <w:tc>
-          <w:tcPr>
-            <w:tcW w:w="3539" w:type="dxa"/>
+            <w:tcW w:w="4754" w:type="dxa"/>
+            <w:tcBorders>
+              <w:top w:val="single" w:sz="4" w:space="0" w:color="auto"/>
+              <w:left w:val="nil"/>
+              <w:bottom w:val="single" w:sz="4" w:space="0" w:color="auto"/>
+              <w:right w:val="nil"/>
+            </w:tcBorders>
+            <w:hideMark/>
+          </w:tcPr>
+          <w:p>
+            <w:r>
+              <w:t>&lt;&lt;resp1</w:t>
+            </w:r>
+            <w:r>
+              <w:t>R</w:t>
+            </w:r>
+            <w:r>
+              <w:t>easonForPreferredType&gt;&gt;</w:t>
+            </w:r>
+          </w:p>
+        </w:tc>
+      </w:tr>
+      <w:tr>
+        <w:tc>
+          <w:tcPr>
+            <w:tcW w:w="4272" w:type="dxa"/>
             <w:tcBorders>
               <w:top w:val="single" w:sz="4" w:space="0" w:color="auto"/>
               <w:left w:val="nil"/>
@@ -3700,7 +3354,7 @@
         </w:tc>
         <w:tc>
           <w:tcPr>
-            <w:tcW w:w="5477" w:type="dxa"/>
+            <w:tcW w:w="4754" w:type="dxa"/>
             <w:tcBorders>
               <w:top w:val="single" w:sz="4" w:space="0" w:color="auto"/>
               <w:left w:val="nil"/>
@@ -3719,7 +3373,7 @@
       <w:tr>
         <w:tc>
           <w:tcPr>
-            <w:tcW w:w="3539" w:type="dxa"/>
+            <w:tcW w:w="4272" w:type="dxa"/>
             <w:tcBorders>
               <w:top w:val="single" w:sz="4" w:space="0" w:color="auto"/>
               <w:left w:val="nil"/>
@@ -3736,7 +3390,7 @@
         </w:tc>
         <w:tc>
           <w:tcPr>
-            <w:tcW w:w="5477" w:type="dxa"/>
+            <w:tcW w:w="4754" w:type="dxa"/>
             <w:tcBorders>
               <w:top w:val="single" w:sz="4" w:space="0" w:color="auto"/>
               <w:left w:val="nil"/>
@@ -3755,7 +3409,7 @@
       <w:tr>
         <w:tc>
           <w:tcPr>
-            <w:tcW w:w="3539" w:type="dxa"/>
+            <w:tcW w:w="4272" w:type="dxa"/>
             <w:tcBorders>
               <w:top w:val="single" w:sz="4" w:space="0" w:color="auto"/>
               <w:left w:val="nil"/>
@@ -3772,7 +3426,7 @@
         </w:tc>
         <w:tc>
           <w:tcPr>
-            <w:tcW w:w="5477" w:type="dxa"/>
+            <w:tcW w:w="4754" w:type="dxa"/>
             <w:tcBorders>
               <w:top w:val="single" w:sz="4" w:space="0" w:color="auto"/>
               <w:left w:val="nil"/>
@@ -3791,7 +3445,7 @@
       <w:tr>
         <w:tc>
           <w:tcPr>
-            <w:tcW w:w="3539" w:type="dxa"/>
+            <w:tcW w:w="4272" w:type="dxa"/>
             <w:tcBorders>
               <w:top w:val="single" w:sz="4" w:space="0" w:color="auto"/>
               <w:left w:val="nil"/>
@@ -3808,26 +3462,109 @@
         </w:tc>
         <w:tc>
           <w:tcPr>
-            <w:tcW w:w="5477" w:type="dxa"/>
-            <w:tcBorders>
-              <w:top w:val="single" w:sz="4" w:space="0" w:color="auto"/>
-              <w:left w:val="nil"/>
-              <w:bottom w:val="single" w:sz="4" w:space="0" w:color="auto"/>
-              <w:right w:val="nil"/>
-            </w:tcBorders>
-            <w:hideMark/>
-          </w:tcPr>
-          <w:p>
-            <w:r>
-              <w:t>&lt;&lt;resp1unavailableTrialRequired&gt;&gt;</w:t>
-            </w:r>
-          </w:p>
-        </w:tc>
-      </w:tr>
-      <w:tr>
-        <w:tc>
-          <w:tcPr>
-            <w:tcW w:w="3539" w:type="dxa"/>
+            <w:tcW w:w="4754" w:type="dxa"/>
+            <w:tcBorders>
+              <w:top w:val="single" w:sz="4" w:space="0" w:color="auto"/>
+              <w:left w:val="nil"/>
+              <w:bottom w:val="single" w:sz="4" w:space="0" w:color="auto"/>
+              <w:right w:val="nil"/>
+            </w:tcBorders>
+            <w:hideMark/>
+          </w:tcPr>
+          <w:p>
+            <w:r>
+              <w:t>&lt;&lt;resp1</w:t>
+            </w:r>
+            <w:r>
+              <w:t>U</w:t>
+            </w:r>
+            <w:r>
+              <w:t>navailableTrialRequired&gt;&gt;</w:t>
+            </w:r>
+          </w:p>
+        </w:tc>
+      </w:tr>
+      <w:tr>
+        <w:tc>
+          <w:tcPr>
+            <w:tcW w:w="4272" w:type="dxa"/>
+            <w:tcBorders>
+              <w:top w:val="single" w:sz="4" w:space="0" w:color="auto"/>
+              <w:left w:val="nil"/>
+              <w:bottom w:val="single" w:sz="4" w:space="0" w:color="auto"/>
+              <w:right w:val="nil"/>
+            </w:tcBorders>
+          </w:tcPr>
+          <w:p>
+            <w:r>
+              <w:rPr>
+                <w:rFonts w:ascii="Arial" w:hAnsi="Arial" w:cs="Arial"/>
+                <w:sz w:val="16"/>
+                <w:szCs w:val="16"/>
+              </w:rPr>
+              <w:t>&lt;&lt;c</w:t>
+            </w:r>
+            <w:r>
+              <w:rPr>
+                <w:rFonts w:ascii="Arial" w:hAnsi="Arial" w:cs="Arial"/>
+                <w:sz w:val="16"/>
+                <w:szCs w:val="16"/>
+              </w:rPr>
+              <w:t>r</w:t>
+            </w:r>
+            <w:r>
+              <w:rPr>
+                <w:rFonts w:ascii="Arial" w:hAnsi="Arial" w:cs="Arial"/>
+                <w:sz w:val="16"/>
+                <w:szCs w:val="16"/>
+              </w:rPr>
+              <w:t>_</w:t>
+            </w:r>
+            <w:r>
+              <w:rPr>
+                <w:rFonts w:ascii="Arial" w:hAnsi="Arial" w:cs="Arial"/>
+                <w:sz w:val="16"/>
+                <w:szCs w:val="16"/>
+              </w:rPr>
+              <w:t>{</w:t>
+            </w:r>
+            <w:r>
+              <w:rPr>
+                <w:rFonts w:ascii="Arial" w:hAnsi="Arial" w:cs="Arial"/>
+                <w:sz w:val="16"/>
+                <w:szCs w:val="16"/>
+              </w:rPr>
+              <w:t>resp1U</w:t>
+            </w:r>
+            <w:r>
+              <w:rPr>
+                <w:rFonts w:ascii="Arial" w:hAnsi="Arial" w:cs="Arial"/>
+                <w:sz w:val="16"/>
+                <w:szCs w:val="16"/>
+              </w:rPr>
+              <w:t>navailableTrialRequiredYesOrNo</w:t>
+            </w:r>
+            <w:r>
+              <w:rPr>
+                <w:rFonts w:ascii="Arial" w:hAnsi="Arial" w:cs="Arial"/>
+                <w:sz w:val="16"/>
+                <w:szCs w:val="16"/>
+              </w:rPr>
+              <w:t>==’Yes’}</w:t>
+            </w:r>
+            <w:r>
+              <w:rPr>
+                <w:rFonts w:ascii="Arial" w:hAnsi="Arial" w:cs="Arial"/>
+                <w:sz w:val="16"/>
+                <w:szCs w:val="16"/>
+              </w:rPr>
+              <w:t>&gt;&gt;</w:t>
+            </w:r>
+          </w:p>
+        </w:tc>
+        <w:tc>
+          <w:tcPr>
+            <w:tcW w:w="4754" w:type="dxa"/>
             <w:tcBorders>
               <w:top w:val="single" w:sz="4" w:space="0" w:color="auto"/>
               <w:left w:val="nil"/>
@@ -3837,22 +3574,140 @@
           </w:tcPr>
           <w:p/>
         </w:tc>
-        <w:tc>
-          <w:tcPr>
-            <w:tcW w:w="5477" w:type="dxa"/>
-            <w:tcBorders>
-              <w:top w:val="single" w:sz="4" w:space="0" w:color="auto"/>
-              <w:left w:val="nil"/>
-              <w:bottom w:val="single" w:sz="4" w:space="0" w:color="auto"/>
-              <w:right w:val="nil"/>
-            </w:tcBorders>
-            <w:hideMark/>
-          </w:tcPr>
-          <w:p>
-            <w:r>
-              <w:t>&lt;&lt;resp1UnavailableDates&gt;&gt;</w:t>
-            </w:r>
-          </w:p>
+      </w:tr>
+      <w:tr>
+        <w:tc>
+          <w:tcPr>
+            <w:tcW w:w="4272" w:type="dxa"/>
+            <w:tcBorders>
+              <w:top w:val="single" w:sz="4" w:space="0" w:color="auto"/>
+              <w:left w:val="nil"/>
+              <w:bottom w:val="single" w:sz="4" w:space="0" w:color="auto"/>
+              <w:right w:val="nil"/>
+            </w:tcBorders>
+          </w:tcPr>
+          <w:p>
+            <w:r>
+              <w:t xml:space="preserve">Unavailable Trial Date From          </w:t>
+            </w:r>
+          </w:p>
+        </w:tc>
+        <w:tc>
+          <w:tcPr>
+            <w:tcW w:w="4754" w:type="dxa"/>
+            <w:tcBorders>
+              <w:top w:val="single" w:sz="4" w:space="0" w:color="auto"/>
+              <w:left w:val="nil"/>
+              <w:bottom w:val="single" w:sz="4" w:space="0" w:color="auto"/>
+              <w:right w:val="nil"/>
+            </w:tcBorders>
+            <w:hideMark/>
+          </w:tcPr>
+          <w:p>
+            <w:r>
+              <w:t>&lt;&lt;</w:t>
+            </w:r>
+            <w:r>
+              <w:t>resp1UnavailableTrialDate</w:t>
+            </w:r>
+            <w:r>
+              <w:t>From</w:t>
+            </w:r>
+            <w:r>
+              <w:t>&gt;&gt;</w:t>
+            </w:r>
+          </w:p>
+        </w:tc>
+      </w:tr>
+      <w:tr>
+        <w:tc>
+          <w:tcPr>
+            <w:tcW w:w="4272" w:type="dxa"/>
+            <w:tcBorders>
+              <w:top w:val="single" w:sz="4" w:space="0" w:color="auto"/>
+              <w:left w:val="nil"/>
+              <w:bottom w:val="single" w:sz="4" w:space="0" w:color="auto"/>
+              <w:right w:val="nil"/>
+            </w:tcBorders>
+          </w:tcPr>
+          <w:p>
+            <w:r>
+              <w:t>Unavailable Trial Date To</w:t>
+            </w:r>
+          </w:p>
+        </w:tc>
+        <w:tc>
+          <w:tcPr>
+            <w:tcW w:w="4754" w:type="dxa"/>
+            <w:tcBorders>
+              <w:top w:val="single" w:sz="4" w:space="0" w:color="auto"/>
+              <w:left w:val="nil"/>
+              <w:bottom w:val="single" w:sz="4" w:space="0" w:color="auto"/>
+              <w:right w:val="nil"/>
+            </w:tcBorders>
+          </w:tcPr>
+          <w:p>
+            <w:r>
+              <w:t>&lt;&lt;</w:t>
+            </w:r>
+            <w:r>
+              <w:t>resp1U</w:t>
+            </w:r>
+            <w:r>
+              <w:t>navailableTrialDateTo&gt;&gt;</w:t>
+            </w:r>
+          </w:p>
+        </w:tc>
+      </w:tr>
+      <w:tr>
+        <w:tc>
+          <w:tcPr>
+            <w:tcW w:w="4272" w:type="dxa"/>
+            <w:tcBorders>
+              <w:top w:val="single" w:sz="4" w:space="0" w:color="auto"/>
+              <w:left w:val="nil"/>
+              <w:bottom w:val="single" w:sz="4" w:space="0" w:color="auto"/>
+              <w:right w:val="nil"/>
+            </w:tcBorders>
+          </w:tcPr>
+          <w:p>
+            <w:r>
+              <w:rPr>
+                <w:rFonts w:ascii="Arial" w:hAnsi="Arial" w:cs="Arial"/>
+                <w:sz w:val="16"/>
+                <w:szCs w:val="16"/>
+              </w:rPr>
+              <w:t>&lt;&lt;</w:t>
+            </w:r>
+            <w:r>
+              <w:rPr>
+                <w:rFonts w:ascii="Arial" w:hAnsi="Arial" w:cs="Arial"/>
+                <w:sz w:val="16"/>
+                <w:szCs w:val="16"/>
+              </w:rPr>
+              <w:t>er_</w:t>
+            </w:r>
+            <w:r>
+              <w:rPr>
+                <w:rFonts w:ascii="Arial" w:hAnsi="Arial" w:cs="Arial"/>
+                <w:sz w:val="16"/>
+                <w:szCs w:val="16"/>
+              </w:rPr>
+              <w:t>&gt;&gt;</w:t>
+            </w:r>
+          </w:p>
+        </w:tc>
+        <w:tc>
+          <w:tcPr>
+            <w:tcW w:w="4754" w:type="dxa"/>
+            <w:tcBorders>
+              <w:top w:val="single" w:sz="4" w:space="0" w:color="auto"/>
+              <w:left w:val="nil"/>
+              <w:bottom w:val="single" w:sz="4" w:space="0" w:color="auto"/>
+              <w:right w:val="nil"/>
+            </w:tcBorders>
+          </w:tcPr>
+          <w:p/>
         </w:tc>
       </w:tr>
     </w:tbl>
@@ -3987,6 +3842,129 @@
               <w:bottom w:val="single" w:sz="4" w:space="0" w:color="auto"/>
               <w:right w:val="nil"/>
             </w:tcBorders>
+          </w:tcPr>
+          <w:p>
+            <w:r>
+              <w:rPr>
+                <w:rFonts w:ascii="Arial" w:hAnsi="Arial" w:cs="Arial"/>
+                <w:sz w:val="16"/>
+                <w:szCs w:val="16"/>
+              </w:rPr>
+              <w:t>&lt;&lt;c</w:t>
+            </w:r>
+            <w:r>
+              <w:rPr>
+                <w:rFonts w:ascii="Arial" w:hAnsi="Arial" w:cs="Arial"/>
+                <w:sz w:val="16"/>
+                <w:szCs w:val="16"/>
+              </w:rPr>
+              <w:t>r</w:t>
+            </w:r>
+            <w:r>
+              <w:rPr>
+                <w:rFonts w:ascii="Arial" w:hAnsi="Arial" w:cs="Arial"/>
+                <w:sz w:val="16"/>
+                <w:szCs w:val="16"/>
+              </w:rPr>
+              <w:t>_</w:t>
+            </w:r>
+            <w:r>
+              <w:rPr>
+                <w:rFonts w:ascii="Arial" w:hAnsi="Arial" w:cs="Arial"/>
+                <w:sz w:val="16"/>
+                <w:szCs w:val="16"/>
+              </w:rPr>
+              <w:t>{</w:t>
+            </w:r>
+            <w:r>
+              <w:rPr>
+                <w:rFonts w:ascii="Arial" w:hAnsi="Arial" w:cs="Arial"/>
+                <w:sz w:val="16"/>
+                <w:szCs w:val="16"/>
+              </w:rPr>
+              <w:t>resp1S</w:t>
+            </w:r>
+            <w:r>
+              <w:rPr>
+                <w:rFonts w:ascii="Arial" w:hAnsi="Arial" w:cs="Arial"/>
+                <w:sz w:val="16"/>
+                <w:szCs w:val="16"/>
+              </w:rPr>
+              <w:t>upportRequirement</w:t>
+            </w:r>
+            <w:r>
+              <w:rPr>
+                <w:rFonts w:ascii="Arial" w:hAnsi="Arial" w:cs="Arial"/>
+                <w:sz w:val="16"/>
+                <w:szCs w:val="16"/>
+              </w:rPr>
+              <w:t xml:space="preserve"> ==’</w:t>
+            </w:r>
+            <w:r>
+              <w:rPr>
+                <w:rFonts w:ascii="Arial" w:hAnsi="Arial" w:cs="Arial"/>
+                <w:sz w:val="16"/>
+                <w:szCs w:val="16"/>
+              </w:rPr>
+              <w:t>Sign language</w:t>
+            </w:r>
+            <w:r>
+              <w:rPr>
+                <w:rFonts w:ascii="Arial" w:hAnsi="Arial" w:cs="Arial"/>
+                <w:sz w:val="16"/>
+                <w:szCs w:val="16"/>
+              </w:rPr>
+              <w:t xml:space="preserve"> </w:t>
+            </w:r>
+            <w:r>
+              <w:rPr>
+                <w:rFonts w:ascii="Arial" w:hAnsi="Arial" w:cs="Arial"/>
+                <w:sz w:val="16"/>
+                <w:szCs w:val="16"/>
+              </w:rPr>
+              <w:t>interpreter</w:t>
+            </w:r>
+            <w:r>
+              <w:rPr>
+                <w:rFonts w:ascii="Arial" w:hAnsi="Arial" w:cs="Arial"/>
+                <w:sz w:val="16"/>
+                <w:szCs w:val="16"/>
+              </w:rPr>
+              <w:t>’}</w:t>
+            </w:r>
+            <w:r>
+              <w:rPr>
+                <w:rFonts w:ascii="Arial" w:hAnsi="Arial" w:cs="Arial"/>
+                <w:sz w:val="16"/>
+                <w:szCs w:val="16"/>
+              </w:rPr>
+              <w:t>&gt;&gt;</w:t>
+            </w:r>
+          </w:p>
+        </w:tc>
+        <w:tc>
+          <w:tcPr>
+            <w:tcW w:w="5477" w:type="dxa"/>
+            <w:tcBorders>
+              <w:top w:val="single" w:sz="4" w:space="0" w:color="auto"/>
+              <w:left w:val="nil"/>
+              <w:bottom w:val="single" w:sz="4" w:space="0" w:color="auto"/>
+              <w:right w:val="nil"/>
+            </w:tcBorders>
+          </w:tcPr>
+          <w:p/>
+        </w:tc>
+      </w:tr>
+      <w:tr>
+        <w:tc>
+          <w:tcPr>
+            <w:tcW w:w="3539" w:type="dxa"/>
+            <w:tcBorders>
+              <w:top w:val="single" w:sz="4" w:space="0" w:color="auto"/>
+              <w:left w:val="nil"/>
+              <w:bottom w:val="single" w:sz="4" w:space="0" w:color="auto"/>
+              <w:right w:val="nil"/>
+            </w:tcBorders>
             <w:hideMark/>
           </w:tcPr>
           <w:p>
@@ -4023,6 +4001,164 @@
               <w:bottom w:val="single" w:sz="4" w:space="0" w:color="auto"/>
               <w:right w:val="nil"/>
             </w:tcBorders>
+          </w:tcPr>
+          <w:p>
+            <w:r>
+              <w:rPr>
+                <w:rFonts w:ascii="Arial" w:hAnsi="Arial" w:cs="Arial"/>
+                <w:sz w:val="16"/>
+                <w:szCs w:val="16"/>
+              </w:rPr>
+              <w:t>&lt;&lt;</w:t>
+            </w:r>
+            <w:r>
+              <w:rPr>
+                <w:rFonts w:ascii="Arial" w:hAnsi="Arial" w:cs="Arial"/>
+                <w:sz w:val="16"/>
+                <w:szCs w:val="16"/>
+              </w:rPr>
+              <w:t>er_</w:t>
+            </w:r>
+            <w:r>
+              <w:rPr>
+                <w:rFonts w:ascii="Arial" w:hAnsi="Arial" w:cs="Arial"/>
+                <w:sz w:val="16"/>
+                <w:szCs w:val="16"/>
+              </w:rPr>
+              <w:t>&gt;&gt;</w:t>
+            </w:r>
+          </w:p>
+        </w:tc>
+        <w:tc>
+          <w:tcPr>
+            <w:tcW w:w="5477" w:type="dxa"/>
+            <w:tcBorders>
+              <w:top w:val="single" w:sz="4" w:space="0" w:color="auto"/>
+              <w:left w:val="nil"/>
+              <w:bottom w:val="single" w:sz="4" w:space="0" w:color="auto"/>
+              <w:right w:val="nil"/>
+            </w:tcBorders>
+          </w:tcPr>
+          <w:p/>
+        </w:tc>
+      </w:tr>
+      <w:tr>
+        <w:tc>
+          <w:tcPr>
+            <w:tcW w:w="3539" w:type="dxa"/>
+            <w:tcBorders>
+              <w:top w:val="single" w:sz="4" w:space="0" w:color="auto"/>
+              <w:left w:val="nil"/>
+              <w:bottom w:val="single" w:sz="4" w:space="0" w:color="auto"/>
+              <w:right w:val="nil"/>
+            </w:tcBorders>
+          </w:tcPr>
+          <w:p>
+            <w:r>
+              <w:rPr>
+                <w:rFonts w:ascii="Arial" w:hAnsi="Arial" w:cs="Arial"/>
+                <w:sz w:val="16"/>
+                <w:szCs w:val="16"/>
+              </w:rPr>
+              <w:t>&lt;&lt;c</w:t>
+            </w:r>
+            <w:r>
+              <w:rPr>
+                <w:rFonts w:ascii="Arial" w:hAnsi="Arial" w:cs="Arial"/>
+                <w:sz w:val="16"/>
+                <w:szCs w:val="16"/>
+              </w:rPr>
+              <w:t>r</w:t>
+            </w:r>
+            <w:r>
+              <w:rPr>
+                <w:rFonts w:ascii="Arial" w:hAnsi="Arial" w:cs="Arial"/>
+                <w:sz w:val="16"/>
+                <w:szCs w:val="16"/>
+              </w:rPr>
+              <w:t>_</w:t>
+            </w:r>
+            <w:r>
+              <w:rPr>
+                <w:rFonts w:ascii="Arial" w:hAnsi="Arial" w:cs="Arial"/>
+                <w:sz w:val="16"/>
+                <w:szCs w:val="16"/>
+              </w:rPr>
+              <w:t>{</w:t>
+            </w:r>
+            <w:r>
+              <w:rPr>
+                <w:rFonts w:ascii="Arial" w:hAnsi="Arial" w:cs="Arial"/>
+                <w:sz w:val="16"/>
+                <w:szCs w:val="16"/>
+              </w:rPr>
+              <w:t>resp1S</w:t>
+            </w:r>
+            <w:r>
+              <w:rPr>
+                <w:rFonts w:ascii="Arial" w:hAnsi="Arial" w:cs="Arial"/>
+                <w:sz w:val="16"/>
+                <w:szCs w:val="16"/>
+              </w:rPr>
+              <w:t>upportRequirement</w:t>
+            </w:r>
+            <w:r>
+              <w:rPr>
+                <w:rFonts w:ascii="Arial" w:hAnsi="Arial" w:cs="Arial"/>
+                <w:sz w:val="16"/>
+                <w:szCs w:val="16"/>
+              </w:rPr>
+              <w:t xml:space="preserve"> ==</w:t>
+            </w:r>
+            <w:r>
+              <w:rPr>
+                <w:rFonts w:ascii="Arial" w:hAnsi="Arial" w:cs="Arial"/>
+                <w:sz w:val="16"/>
+                <w:szCs w:val="16"/>
+              </w:rPr>
+              <w:t>’Language interpreter</w:t>
+            </w:r>
+            <w:r>
+              <w:rPr>
+                <w:rFonts w:ascii="Arial" w:hAnsi="Arial" w:cs="Arial"/>
+                <w:sz w:val="16"/>
+                <w:szCs w:val="16"/>
+              </w:rPr>
+              <w:t>’}</w:t>
+            </w:r>
+            <w:r>
+              <w:rPr>
+                <w:rFonts w:ascii="Arial" w:hAnsi="Arial" w:cs="Arial"/>
+                <w:sz w:val="16"/>
+                <w:szCs w:val="16"/>
+              </w:rPr>
+              <w:t>&gt;&gt;</w:t>
+            </w:r>
+          </w:p>
+        </w:tc>
+        <w:tc>
+          <w:tcPr>
+            <w:tcW w:w="5477" w:type="dxa"/>
+            <w:tcBorders>
+              <w:top w:val="single" w:sz="4" w:space="0" w:color="auto"/>
+              <w:left w:val="nil"/>
+              <w:bottom w:val="single" w:sz="4" w:space="0" w:color="auto"/>
+              <w:right w:val="nil"/>
+            </w:tcBorders>
+          </w:tcPr>
+          <w:p/>
+        </w:tc>
+      </w:tr>
+      <w:tr>
+        <w:tc>
+          <w:tcPr>
+            <w:tcW w:w="3539" w:type="dxa"/>
+            <w:tcBorders>
+              <w:top w:val="single" w:sz="4" w:space="0" w:color="auto"/>
+              <w:left w:val="nil"/>
+              <w:bottom w:val="single" w:sz="4" w:space="0" w:color="auto"/>
+              <w:right w:val="nil"/>
+            </w:tcBorders>
             <w:hideMark/>
           </w:tcPr>
           <w:p>
@@ -4059,6 +4195,179 @@
               <w:bottom w:val="single" w:sz="4" w:space="0" w:color="auto"/>
               <w:right w:val="nil"/>
             </w:tcBorders>
+          </w:tcPr>
+          <w:p>
+            <w:r>
+              <w:rPr>
+                <w:rFonts w:ascii="Arial" w:hAnsi="Arial" w:cs="Arial"/>
+                <w:sz w:val="16"/>
+                <w:szCs w:val="16"/>
+              </w:rPr>
+              <w:t>&lt;&lt;</w:t>
+            </w:r>
+            <w:r>
+              <w:rPr>
+                <w:rFonts w:ascii="Arial" w:hAnsi="Arial" w:cs="Arial"/>
+                <w:sz w:val="16"/>
+                <w:szCs w:val="16"/>
+              </w:rPr>
+              <w:t>er_</w:t>
+            </w:r>
+            <w:r>
+              <w:rPr>
+                <w:rFonts w:ascii="Arial" w:hAnsi="Arial" w:cs="Arial"/>
+                <w:sz w:val="16"/>
+                <w:szCs w:val="16"/>
+              </w:rPr>
+              <w:t>&gt;&gt;</w:t>
+            </w:r>
+          </w:p>
+        </w:tc>
+        <w:tc>
+          <w:tcPr>
+            <w:tcW w:w="5477" w:type="dxa"/>
+            <w:tcBorders>
+              <w:top w:val="single" w:sz="4" w:space="0" w:color="auto"/>
+              <w:left w:val="nil"/>
+              <w:bottom w:val="single" w:sz="4" w:space="0" w:color="auto"/>
+              <w:right w:val="nil"/>
+            </w:tcBorders>
+          </w:tcPr>
+          <w:p/>
+        </w:tc>
+      </w:tr>
+      <w:tr>
+        <w:tc>
+          <w:tcPr>
+            <w:tcW w:w="3539" w:type="dxa"/>
+            <w:tcBorders>
+              <w:top w:val="single" w:sz="4" w:space="0" w:color="auto"/>
+              <w:left w:val="nil"/>
+              <w:bottom w:val="single" w:sz="4" w:space="0" w:color="auto"/>
+              <w:right w:val="nil"/>
+            </w:tcBorders>
+          </w:tcPr>
+          <w:p>
+            <w:pPr>
+              <w:rPr>
+                <w:rFonts w:ascii="Arial" w:hAnsi="Arial" w:cs="Arial"/>
+                <w:sz w:val="16"/>
+                <w:szCs w:val="16"/>
+              </w:rPr>
+            </w:pPr>
+            <w:r>
+              <w:rPr>
+                <w:rFonts w:ascii="Arial" w:hAnsi="Arial" w:cs="Arial"/>
+                <w:sz w:val="16"/>
+                <w:szCs w:val="16"/>
+              </w:rPr>
+              <w:t>&lt;&lt;c</w:t>
+            </w:r>
+            <w:r>
+              <w:rPr>
+                <w:rFonts w:ascii="Arial" w:hAnsi="Arial" w:cs="Arial"/>
+                <w:sz w:val="16"/>
+                <w:szCs w:val="16"/>
+              </w:rPr>
+              <w:t>r</w:t>
+            </w:r>
+            <w:r>
+              <w:rPr>
+                <w:rFonts w:ascii="Arial" w:hAnsi="Arial" w:cs="Arial"/>
+                <w:sz w:val="16"/>
+                <w:szCs w:val="16"/>
+              </w:rPr>
+              <w:t>_</w:t>
+            </w:r>
+            <w:r>
+              <w:rPr>
+                <w:rFonts w:ascii="Arial" w:hAnsi="Arial" w:cs="Arial"/>
+                <w:sz w:val="16"/>
+                <w:szCs w:val="16"/>
+              </w:rPr>
+              <w:t>{</w:t>
+            </w:r>
+            <w:r>
+              <w:rPr>
+                <w:rFonts w:ascii="Arial" w:hAnsi="Arial" w:cs="Arial"/>
+                <w:sz w:val="16"/>
+                <w:szCs w:val="16"/>
+              </w:rPr>
+              <w:t>resp1S</w:t>
+            </w:r>
+            <w:r>
+              <w:rPr>
+                <w:rFonts w:ascii="Arial" w:hAnsi="Arial" w:cs="Arial"/>
+                <w:sz w:val="16"/>
+                <w:szCs w:val="16"/>
+              </w:rPr>
+              <w:t>upportRequirement</w:t>
+            </w:r>
+            <w:r>
+              <w:rPr>
+                <w:rFonts w:ascii="Arial" w:hAnsi="Arial" w:cs="Arial"/>
+                <w:sz w:val="16"/>
+                <w:szCs w:val="16"/>
+              </w:rPr>
+              <w:t xml:space="preserve"> ==</w:t>
+            </w:r>
+            <w:r>
+              <w:rPr>
+                <w:rFonts w:ascii="Arial" w:hAnsi="Arial" w:cs="Arial"/>
+                <w:sz w:val="16"/>
+                <w:szCs w:val="16"/>
+              </w:rPr>
+              <w:t>’</w:t>
+            </w:r>
+            <w:r>
+              <w:rPr>
+                <w:rFonts w:ascii="Arial" w:hAnsi="Arial" w:cs="Arial"/>
+                <w:sz w:val="16"/>
+                <w:szCs w:val="16"/>
+              </w:rPr>
+              <w:t xml:space="preserve"> Other support</w:t>
+            </w:r>
+            <w:r>
+              <w:rPr>
+                <w:rFonts w:ascii="Arial" w:hAnsi="Arial" w:cs="Arial"/>
+                <w:sz w:val="16"/>
+                <w:szCs w:val="16"/>
+              </w:rPr>
+              <w:t>’}</w:t>
+            </w:r>
+            <w:r>
+              <w:rPr>
+                <w:rFonts w:ascii="Arial" w:hAnsi="Arial" w:cs="Arial"/>
+                <w:sz w:val="16"/>
+                <w:szCs w:val="16"/>
+              </w:rPr>
+              <w:t>&gt;&gt;</w:t>
+            </w:r>
+          </w:p>
+        </w:tc>
+        <w:tc>
+          <w:tcPr>
+            <w:tcW w:w="5477" w:type="dxa"/>
+            <w:tcBorders>
+              <w:top w:val="single" w:sz="4" w:space="0" w:color="auto"/>
+              <w:left w:val="nil"/>
+              <w:bottom w:val="single" w:sz="4" w:space="0" w:color="auto"/>
+              <w:right w:val="nil"/>
+            </w:tcBorders>
+          </w:tcPr>
+          <w:p/>
+        </w:tc>
+      </w:tr>
+      <w:tr>
+        <w:tc>
+          <w:tcPr>
+            <w:tcW w:w="3539" w:type="dxa"/>
+            <w:tcBorders>
+              <w:top w:val="single" w:sz="4" w:space="0" w:color="auto"/>
+              <w:left w:val="nil"/>
+              <w:bottom w:val="single" w:sz="4" w:space="0" w:color="auto"/>
+              <w:right w:val="nil"/>
+            </w:tcBorders>
             <w:hideMark/>
           </w:tcPr>
           <w:p>
@@ -4083,17 +4392,140 @@
               <w:t>&lt;&lt;resp1Other&gt;&gt;</w:t>
             </w:r>
           </w:p>
+        </w:tc>
+      </w:tr>
+      <w:tr>
+        <w:tc>
+          <w:tcPr>
+            <w:tcW w:w="3539" w:type="dxa"/>
+            <w:tcBorders>
+              <w:top w:val="single" w:sz="4" w:space="0" w:color="auto"/>
+              <w:left w:val="nil"/>
+              <w:bottom w:val="single" w:sz="4" w:space="0" w:color="auto"/>
+              <w:right w:val="nil"/>
+            </w:tcBorders>
+          </w:tcPr>
+          <w:p>
+            <w:r>
+              <w:rPr>
+                <w:rFonts w:ascii="Arial" w:hAnsi="Arial" w:cs="Arial"/>
+                <w:sz w:val="16"/>
+                <w:szCs w:val="16"/>
+              </w:rPr>
+              <w:t>&lt;&lt;</w:t>
+            </w:r>
+            <w:r>
+              <w:rPr>
+                <w:rFonts w:ascii="Arial" w:hAnsi="Arial" w:cs="Arial"/>
+                <w:sz w:val="16"/>
+                <w:szCs w:val="16"/>
+              </w:rPr>
+              <w:t>er_</w:t>
+            </w:r>
+            <w:r>
+              <w:rPr>
+                <w:rFonts w:ascii="Arial" w:hAnsi="Arial" w:cs="Arial"/>
+                <w:sz w:val="16"/>
+                <w:szCs w:val="16"/>
+              </w:rPr>
+              <w:t>&gt;&gt;</w:t>
+            </w:r>
+          </w:p>
+        </w:tc>
+        <w:tc>
+          <w:tcPr>
+            <w:tcW w:w="5477" w:type="dxa"/>
+            <w:tcBorders>
+              <w:top w:val="single" w:sz="4" w:space="0" w:color="auto"/>
+              <w:left w:val="nil"/>
+              <w:bottom w:val="single" w:sz="4" w:space="0" w:color="auto"/>
+              <w:right w:val="nil"/>
+            </w:tcBorders>
+          </w:tcPr>
+          <w:p/>
         </w:tc>
       </w:tr>
     </w:tbl>
     <w:p>
+      <w:pPr>
+        <w:rPr>
+          <w:rFonts w:ascii="Arial" w:hAnsi="Arial" w:cs="Arial"/>
+          <w:sz w:val="16"/>
+          <w:szCs w:val="16"/>
+        </w:rPr>
+      </w:pPr>
+    </w:p>
+    <w:p>
+      <w:pPr>
+        <w:rPr>
+          <w:rFonts w:ascii="Arial" w:hAnsi="Arial" w:cs="Arial"/>
+          <w:sz w:val="16"/>
+          <w:szCs w:val="16"/>
+        </w:rPr>
+      </w:pPr>
       <w:r>
         <w:rPr>
           <w:rFonts w:ascii="Arial" w:hAnsi="Arial" w:cs="Arial"/>
           <w:sz w:val="16"/>
           <w:szCs w:val="16"/>
         </w:rPr>
-        <w:t>&lt;&lt;es_</w:t>
+        <w:t>&lt;&lt;es_ &gt;&gt;</w:t>
+      </w:r>
+    </w:p>
+    <w:p>
+      <w:pPr>
+        <w:pStyle w:val="HTMLPreformatted"/>
+        <w:shd w:val="clear" w:color="auto" w:fill="FFFFFF"/>
+        <w:rPr>
+          <w:rFonts w:asciiTheme="minorHAnsi" w:eastAsiaTheme="minorHAnsi" w:hAnsiTheme="minorHAnsi" w:cstheme="minorBidi"/>
+          <w:b/>
+          <w:bCs/>
+          <w:sz w:val="28"/>
+          <w:szCs w:val="28"/>
+          <w:lang w:eastAsia="en-US"/>
+        </w:rPr>
+      </w:pPr>
+      <w:r>
+        <w:rPr>
+          <w:rFonts w:ascii="Arial" w:hAnsi="Arial" w:cs="Arial"/>
+          <w:sz w:val="16"/>
+          <w:szCs w:val="16"/>
+        </w:rPr>
+        <w:t>&lt;&lt;cs</w:t>
+      </w:r>
+      <w:r>
+        <w:rPr>
+          <w:rFonts w:ascii="Arial" w:eastAsiaTheme="minorHAnsi" w:hAnsi="Arial" w:cs="Arial"/>
+          <w:sz w:val="16"/>
+          <w:szCs w:val="16"/>
+          <w:lang w:eastAsia="en-US"/>
+        </w:rPr>
+        <w:t>_{</w:t>
+      </w:r>
+      <w:r>
+        <w:rPr>
+          <w:rFonts w:ascii="Arial" w:eastAsiaTheme="minorHAnsi" w:hAnsi="Arial" w:cs="Arial"/>
+          <w:sz w:val="16"/>
+          <w:szCs w:val="16"/>
+          <w:lang w:eastAsia="en-US"/>
+        </w:rPr>
+        <w:t>isOneVTwoApp</w:t>
+      </w:r>
+      <w:r>
+        <w:rPr>
+          <w:rFonts w:ascii="Arial" w:hAnsi="Arial" w:cs="Arial"/>
+          <w:sz w:val="16"/>
+          <w:szCs w:val="16"/>
+        </w:rPr>
+        <w:t>==’Yes’}</w:t>
+      </w:r>
+      <w:r>
+        <w:rPr>
+          <w:rFonts w:ascii="Arial" w:hAnsi="Arial" w:cs="Arial"/>
+          <w:sz w:val="16"/>
+          <w:szCs w:val="16"/>
+        </w:rPr>
+        <w:t>&gt;&gt;</w:t>
       </w:r>
       <w:r>
         <w:rPr>
@@ -4105,11 +4537,1717 @@
       </w:r>
       <w:r>
         <w:rPr>
+          <w:rFonts w:asciiTheme="minorHAnsi" w:eastAsiaTheme="minorHAnsi" w:hAnsiTheme="minorHAnsi" w:cstheme="minorBidi"/>
+          <w:b/>
+          <w:bCs/>
+          <w:sz w:val="28"/>
+          <w:szCs w:val="28"/>
+          <w:lang w:eastAsia="en-US"/>
+        </w:rPr>
+        <w:t>Response</w:t>
+      </w:r>
+      <w:r>
+        <w:rPr>
+          <w:rFonts w:asciiTheme="minorHAnsi" w:eastAsiaTheme="minorHAnsi" w:hAnsiTheme="minorHAnsi" w:cstheme="minorBidi"/>
+          <w:b/>
+          <w:bCs/>
+          <w:sz w:val="28"/>
+          <w:szCs w:val="28"/>
+          <w:lang w:eastAsia="en-US"/>
+        </w:rPr>
+        <w:t xml:space="preserve"> 2</w:t>
+      </w:r>
+    </w:p>
+    <w:p>
+      <w:pPr>
+        <w:rPr>
+          <w:b/>
+          <w:bCs/>
+          <w:sz w:val="28"/>
+          <w:szCs w:val="28"/>
+        </w:rPr>
+      </w:pPr>
+    </w:p>
+    <w:tbl>
+      <w:tblPr>
+        <w:tblStyle w:val="TableGrid"/>
+        <w:tblW w:w="0" w:type="auto"/>
+        <w:tblInd w:w="0" w:type="dxa"/>
+        <w:tblBorders>
+          <w:left w:val="none" w:sz="0" w:space="0" w:color="auto"/>
+          <w:right w:val="none" w:sz="0" w:space="0" w:color="auto"/>
+          <w:insideV w:val="none" w:sz="0" w:space="0" w:color="auto"/>
+        </w:tblBorders>
+        <w:tblLook w:val="04A0" w:firstRow="1" w:lastRow="0" w:firstColumn="1" w:lastColumn="0" w:noHBand="0" w:noVBand="1"/>
+      </w:tblPr>
+      <w:tblGrid>
+        <w:gridCol w:w="3539"/>
+        <w:gridCol w:w="5477"/>
+      </w:tblGrid>
+      <w:tr>
+        <w:tc>
+          <w:tcPr>
+            <w:tcW w:w="3539" w:type="dxa"/>
+            <w:tcBorders>
+              <w:top w:val="single" w:sz="4" w:space="0" w:color="auto"/>
+              <w:left w:val="nil"/>
+              <w:bottom w:val="single" w:sz="4" w:space="0" w:color="auto"/>
+              <w:right w:val="nil"/>
+            </w:tcBorders>
+            <w:hideMark/>
+          </w:tcPr>
+          <w:p>
+            <w:r>
+              <w:t>Do you agree that the court should make the order that the applicant has requested?</w:t>
+            </w:r>
+          </w:p>
+        </w:tc>
+        <w:tc>
+          <w:tcPr>
+            <w:tcW w:w="5477" w:type="dxa"/>
+            <w:tcBorders>
+              <w:top w:val="single" w:sz="4" w:space="0" w:color="auto"/>
+              <w:left w:val="nil"/>
+              <w:bottom w:val="single" w:sz="4" w:space="0" w:color="auto"/>
+              <w:right w:val="nil"/>
+            </w:tcBorders>
+            <w:hideMark/>
+          </w:tcPr>
+          <w:p>
+            <w:r>
+              <w:t>&lt;&lt;resp</w:t>
+            </w:r>
+            <w:r>
+              <w:t>2</w:t>
+            </w:r>
+            <w:r>
+              <w:t>HasAgreed&gt;&gt;</w:t>
+            </w:r>
+          </w:p>
+        </w:tc>
+      </w:tr>
+      <w:tr>
+        <w:tc>
+          <w:tcPr>
+            <w:tcW w:w="3539" w:type="dxa"/>
+            <w:tcBorders>
+              <w:top w:val="single" w:sz="4" w:space="0" w:color="auto"/>
+              <w:left w:val="nil"/>
+              <w:bottom w:val="single" w:sz="4" w:space="0" w:color="auto"/>
+              <w:right w:val="nil"/>
+            </w:tcBorders>
+            <w:hideMark/>
+          </w:tcPr>
+          <w:p>
+            <w:r>
+              <w:lastRenderedPageBreak/>
+              <w:t>Why do you not agree?</w:t>
+            </w:r>
+          </w:p>
+        </w:tc>
+        <w:tc>
+          <w:tcPr>
+            <w:tcW w:w="5477" w:type="dxa"/>
+            <w:tcBorders>
+              <w:top w:val="single" w:sz="4" w:space="0" w:color="auto"/>
+              <w:left w:val="nil"/>
+              <w:bottom w:val="single" w:sz="4" w:space="0" w:color="auto"/>
+              <w:right w:val="nil"/>
+            </w:tcBorders>
+            <w:hideMark/>
+          </w:tcPr>
+          <w:p>
+            <w:r>
+              <w:t>((text))</w:t>
+            </w:r>
+          </w:p>
+        </w:tc>
+      </w:tr>
+      <w:tr>
+        <w:tc>
+          <w:tcPr>
+            <w:tcW w:w="3539" w:type="dxa"/>
+            <w:tcBorders>
+              <w:top w:val="single" w:sz="4" w:space="0" w:color="auto"/>
+              <w:left w:val="nil"/>
+              <w:bottom w:val="single" w:sz="4" w:space="0" w:color="auto"/>
+              <w:right w:val="nil"/>
+            </w:tcBorders>
+            <w:hideMark/>
+          </w:tcPr>
+          <w:p>
+            <w:r>
+              <w:t>The applicant has confirmed that you have agreed to the order that the applicant has requested the court to make is this correct?</w:t>
+            </w:r>
+          </w:p>
+        </w:tc>
+        <w:tc>
+          <w:tcPr>
+            <w:tcW w:w="5477" w:type="dxa"/>
+            <w:tcBorders>
+              <w:top w:val="single" w:sz="4" w:space="0" w:color="auto"/>
+              <w:left w:val="nil"/>
+              <w:bottom w:val="single" w:sz="4" w:space="0" w:color="auto"/>
+              <w:right w:val="nil"/>
+            </w:tcBorders>
+            <w:hideMark/>
+          </w:tcPr>
+          <w:p>
+            <w:r>
+              <w:t>&lt;&lt;gaResp</w:t>
+            </w:r>
+            <w:r>
+              <w:t>2</w:t>
+            </w:r>
+            <w:r>
+              <w:t>Consent&gt;&gt;</w:t>
+            </w:r>
+          </w:p>
+        </w:tc>
+      </w:tr>
+      <w:tr>
+        <w:tc>
+          <w:tcPr>
+            <w:tcW w:w="3539" w:type="dxa"/>
+            <w:tcBorders>
+              <w:top w:val="single" w:sz="4" w:space="0" w:color="auto"/>
+              <w:left w:val="nil"/>
+              <w:bottom w:val="single" w:sz="4" w:space="0" w:color="auto"/>
+              <w:right w:val="nil"/>
+            </w:tcBorders>
+          </w:tcPr>
+          <w:p>
+            <w:pPr>
+              <w:pStyle w:val="HTMLPreformatted"/>
+              <w:shd w:val="clear" w:color="auto" w:fill="FFFFFF"/>
+              <w:rPr>
+                <w:rFonts w:ascii="Arial" w:eastAsiaTheme="minorHAnsi" w:hAnsi="Arial" w:cs="Arial"/>
+                <w:sz w:val="16"/>
+                <w:szCs w:val="16"/>
+                <w:lang w:eastAsia="en-US"/>
+              </w:rPr>
+            </w:pPr>
+            <w:r>
+              <w:rPr>
+                <w:rFonts w:ascii="Arial" w:eastAsiaTheme="minorHAnsi" w:hAnsi="Arial" w:cs="Arial"/>
+                <w:sz w:val="16"/>
+                <w:szCs w:val="16"/>
+                <w:lang w:eastAsia="en-US"/>
+              </w:rPr>
+              <w:t>&lt;&lt;cr_{isVaryJudgmentApp</w:t>
+            </w:r>
+            <w:r>
+              <w:rPr>
+                <w:rFonts w:ascii="Arial" w:hAnsi="Arial" w:cs="Arial"/>
+                <w:sz w:val="16"/>
+                <w:szCs w:val="16"/>
+              </w:rPr>
+              <w:t>==’Yes’}</w:t>
+            </w:r>
+            <w:r>
+              <w:rPr>
+                <w:rFonts w:ascii="Arial" w:hAnsi="Arial" w:cs="Arial"/>
+                <w:sz w:val="16"/>
+                <w:szCs w:val="16"/>
+              </w:rPr>
+              <w:t>&gt;&gt;</w:t>
+            </w:r>
+          </w:p>
+        </w:tc>
+        <w:tc>
+          <w:tcPr>
+            <w:tcW w:w="5477" w:type="dxa"/>
+            <w:tcBorders>
+              <w:top w:val="single" w:sz="4" w:space="0" w:color="auto"/>
+              <w:left w:val="nil"/>
+              <w:bottom w:val="single" w:sz="4" w:space="0" w:color="auto"/>
+              <w:right w:val="nil"/>
+            </w:tcBorders>
+          </w:tcPr>
+          <w:p/>
+        </w:tc>
+      </w:tr>
+      <w:tr>
+        <w:tc>
+          <w:tcPr>
+            <w:tcW w:w="3539" w:type="dxa"/>
+            <w:tcBorders>
+              <w:top w:val="single" w:sz="4" w:space="0" w:color="auto"/>
+              <w:left w:val="nil"/>
+              <w:bottom w:val="single" w:sz="4" w:space="0" w:color="auto"/>
+              <w:right w:val="nil"/>
+            </w:tcBorders>
+            <w:hideMark/>
+          </w:tcPr>
+          <w:p>
+            <w:r>
+              <w:t>Do you accept the debtor’s offer?</w:t>
+            </w:r>
+          </w:p>
+        </w:tc>
+        <w:tc>
+          <w:tcPr>
+            <w:tcW w:w="5477" w:type="dxa"/>
+            <w:tcBorders>
+              <w:top w:val="single" w:sz="4" w:space="0" w:color="auto"/>
+              <w:left w:val="nil"/>
+              <w:bottom w:val="single" w:sz="4" w:space="0" w:color="auto"/>
+              <w:right w:val="nil"/>
+            </w:tcBorders>
+            <w:hideMark/>
+          </w:tcPr>
+          <w:p>
+            <w:r>
+              <w:t>&lt;&lt;resp</w:t>
+            </w:r>
+            <w:r>
+              <w:t>2</w:t>
+            </w:r>
+            <w:r>
+              <w:t>DebtorOffer&gt;&gt;</w:t>
+            </w:r>
+          </w:p>
+        </w:tc>
+      </w:tr>
+      <w:tr>
+        <w:tc>
+          <w:tcPr>
+            <w:tcW w:w="3539" w:type="dxa"/>
+            <w:tcBorders>
+              <w:top w:val="single" w:sz="4" w:space="0" w:color="auto"/>
+              <w:left w:val="nil"/>
+              <w:bottom w:val="single" w:sz="4" w:space="0" w:color="auto"/>
+              <w:right w:val="nil"/>
+            </w:tcBorders>
+          </w:tcPr>
+          <w:p>
+            <w:r>
+              <w:rPr>
+                <w:rFonts w:ascii="Arial" w:hAnsi="Arial" w:cs="Arial"/>
+                <w:sz w:val="16"/>
+                <w:szCs w:val="16"/>
+              </w:rPr>
+              <w:t>&lt;&lt;</w:t>
+            </w:r>
+            <w:r>
+              <w:rPr>
+                <w:rFonts w:ascii="Arial" w:hAnsi="Arial" w:cs="Arial"/>
+                <w:sz w:val="16"/>
+                <w:szCs w:val="16"/>
+              </w:rPr>
+              <w:t>er_</w:t>
+            </w:r>
+            <w:r>
+              <w:rPr>
+                <w:rFonts w:ascii="Arial" w:hAnsi="Arial" w:cs="Arial"/>
+                <w:sz w:val="16"/>
+                <w:szCs w:val="16"/>
+              </w:rPr>
+              <w:t>&gt;&gt;</w:t>
+            </w:r>
+          </w:p>
+        </w:tc>
+        <w:tc>
+          <w:tcPr>
+            <w:tcW w:w="5477" w:type="dxa"/>
+            <w:tcBorders>
+              <w:top w:val="single" w:sz="4" w:space="0" w:color="auto"/>
+              <w:left w:val="nil"/>
+              <w:bottom w:val="single" w:sz="4" w:space="0" w:color="auto"/>
+              <w:right w:val="nil"/>
+            </w:tcBorders>
+          </w:tcPr>
+          <w:p/>
+        </w:tc>
+      </w:tr>
+    </w:tbl>
+    <w:p>
+      <w:pPr>
+        <w:rPr>
+          <w:b/>
+          <w:bCs/>
+          <w:kern w:val="2"/>
+          <w14:ligatures w14:val="standardContextual"/>
+        </w:rPr>
+      </w:pPr>
+    </w:p>
+    <w:p>
+      <w:pPr>
+        <w:rPr>
+          <w:rFonts w:cstheme="minorHAnsi"/>
+          <w:b/>
+          <w:bCs/>
+        </w:rPr>
+      </w:pPr>
+      <w:r>
+        <w:rPr>
+          <w:rFonts w:cstheme="minorHAnsi"/>
+          <w:b/>
+          <w:bCs/>
+        </w:rPr>
+        <w:t>Hearing details</w:t>
+      </w:r>
+    </w:p>
+    <w:p>
+      <w:pPr>
+        <w:rPr>
+          <w:rFonts w:cstheme="minorHAnsi"/>
+          <w:b/>
+          <w:bCs/>
+        </w:rPr>
+      </w:pPr>
+    </w:p>
+    <w:tbl>
+      <w:tblPr>
+        <w:tblStyle w:val="TableGrid"/>
+        <w:tblW w:w="0" w:type="auto"/>
+        <w:tblInd w:w="0" w:type="dxa"/>
+        <w:tblBorders>
+          <w:left w:val="none" w:sz="0" w:space="0" w:color="auto"/>
+          <w:right w:val="none" w:sz="0" w:space="0" w:color="auto"/>
+          <w:insideV w:val="none" w:sz="0" w:space="0" w:color="auto"/>
+        </w:tblBorders>
+        <w:tblLook w:val="04A0" w:firstRow="1" w:lastRow="0" w:firstColumn="1" w:lastColumn="0" w:noHBand="0" w:noVBand="1"/>
+      </w:tblPr>
+      <w:tblGrid>
+        <w:gridCol w:w="4272"/>
+        <w:gridCol w:w="4754"/>
+      </w:tblGrid>
+      <w:tr>
+        <w:tc>
+          <w:tcPr>
+            <w:tcW w:w="3539" w:type="dxa"/>
+            <w:tcBorders>
+              <w:top w:val="single" w:sz="4" w:space="0" w:color="auto"/>
+              <w:left w:val="nil"/>
+              <w:bottom w:val="single" w:sz="4" w:space="0" w:color="auto"/>
+              <w:right w:val="nil"/>
+            </w:tcBorders>
+            <w:hideMark/>
+          </w:tcPr>
+          <w:p>
+            <w:r>
+              <w:t>Do you have a hearing scheduled?</w:t>
+            </w:r>
+          </w:p>
+        </w:tc>
+        <w:tc>
+          <w:tcPr>
+            <w:tcW w:w="5477" w:type="dxa"/>
+            <w:tcBorders>
+              <w:top w:val="single" w:sz="4" w:space="0" w:color="auto"/>
+              <w:left w:val="nil"/>
+              <w:bottom w:val="single" w:sz="4" w:space="0" w:color="auto"/>
+              <w:right w:val="nil"/>
+            </w:tcBorders>
+            <w:hideMark/>
+          </w:tcPr>
+          <w:p>
+            <w:r>
+              <w:t>&lt;&lt;resp</w:t>
+            </w:r>
+            <w:r>
+              <w:t>2</w:t>
+            </w:r>
+            <w:r>
+              <w:t>HearingYesOrNo&gt;&gt;</w:t>
+            </w:r>
+          </w:p>
+        </w:tc>
+      </w:tr>
+      <w:tr>
+        <w:tc>
+          <w:tcPr>
+            <w:tcW w:w="3539" w:type="dxa"/>
+            <w:tcBorders>
+              <w:top w:val="single" w:sz="4" w:space="0" w:color="auto"/>
+              <w:left w:val="nil"/>
+              <w:bottom w:val="single" w:sz="4" w:space="0" w:color="auto"/>
+              <w:right w:val="nil"/>
+            </w:tcBorders>
+            <w:hideMark/>
+          </w:tcPr>
+          <w:p>
+            <w:r>
+              <w:t>What is the date of a hearing?</w:t>
+            </w:r>
+          </w:p>
+        </w:tc>
+        <w:tc>
+          <w:tcPr>
+            <w:tcW w:w="5477" w:type="dxa"/>
+            <w:tcBorders>
+              <w:top w:val="single" w:sz="4" w:space="0" w:color="auto"/>
+              <w:left w:val="nil"/>
+              <w:bottom w:val="single" w:sz="4" w:space="0" w:color="auto"/>
+              <w:right w:val="nil"/>
+            </w:tcBorders>
+            <w:hideMark/>
+          </w:tcPr>
+          <w:p>
+            <w:r>
+              <w:t>&lt;&lt;resp</w:t>
+            </w:r>
+            <w:r>
+              <w:t>2</w:t>
+            </w:r>
+            <w:r>
+              <w:t>Hearingdate&gt;&gt;</w:t>
+            </w:r>
+          </w:p>
+        </w:tc>
+      </w:tr>
+      <w:tr>
+        <w:tc>
+          <w:tcPr>
+            <w:tcW w:w="3539" w:type="dxa"/>
+            <w:tcBorders>
+              <w:top w:val="single" w:sz="4" w:space="0" w:color="auto"/>
+              <w:left w:val="nil"/>
+              <w:bottom w:val="single" w:sz="4" w:space="0" w:color="auto"/>
+              <w:right w:val="nil"/>
+            </w:tcBorders>
+            <w:hideMark/>
+          </w:tcPr>
+          <w:p>
+            <w:r>
+              <w:t>Preferred type of hearing</w:t>
+            </w:r>
+          </w:p>
+        </w:tc>
+        <w:tc>
+          <w:tcPr>
+            <w:tcW w:w="5477" w:type="dxa"/>
+            <w:tcBorders>
+              <w:top w:val="single" w:sz="4" w:space="0" w:color="auto"/>
+              <w:left w:val="nil"/>
+              <w:bottom w:val="single" w:sz="4" w:space="0" w:color="auto"/>
+              <w:right w:val="nil"/>
+            </w:tcBorders>
+            <w:hideMark/>
+          </w:tcPr>
+          <w:p>
+            <w:r>
+              <w:t>&lt;&lt;resp</w:t>
+            </w:r>
+            <w:r>
+              <w:t>2</w:t>
+            </w:r>
+            <w:r>
+              <w:t>HearingPreferredType&gt;&gt;</w:t>
+            </w:r>
+          </w:p>
+        </w:tc>
+      </w:tr>
+      <w:tr>
+        <w:tc>
+          <w:tcPr>
+            <w:tcW w:w="3539" w:type="dxa"/>
+            <w:tcBorders>
+              <w:top w:val="single" w:sz="4" w:space="0" w:color="auto"/>
+              <w:left w:val="nil"/>
+              <w:bottom w:val="single" w:sz="4" w:space="0" w:color="auto"/>
+              <w:right w:val="nil"/>
+            </w:tcBorders>
+            <w:hideMark/>
+          </w:tcPr>
+          <w:p>
+            <w:r>
+              <w:t>Why would you prefer this type of hearing?</w:t>
+            </w:r>
+          </w:p>
+        </w:tc>
+        <w:tc>
+          <w:tcPr>
+            <w:tcW w:w="5477" w:type="dxa"/>
+            <w:tcBorders>
+              <w:top w:val="single" w:sz="4" w:space="0" w:color="auto"/>
+              <w:left w:val="nil"/>
+              <w:bottom w:val="single" w:sz="4" w:space="0" w:color="auto"/>
+              <w:right w:val="nil"/>
+            </w:tcBorders>
+            <w:hideMark/>
+          </w:tcPr>
+          <w:p>
+            <w:r>
+              <w:t>&lt;&lt;resp</w:t>
+            </w:r>
+            <w:r>
+              <w:t>2</w:t>
+            </w:r>
+            <w:r>
+              <w:t>ReasonForPreferredType&gt;&gt;</w:t>
+            </w:r>
+          </w:p>
+        </w:tc>
+      </w:tr>
+      <w:tr>
+        <w:tc>
+          <w:tcPr>
+            <w:tcW w:w="3539" w:type="dxa"/>
+            <w:tcBorders>
+              <w:top w:val="single" w:sz="4" w:space="0" w:color="auto"/>
+              <w:left w:val="nil"/>
+              <w:bottom w:val="single" w:sz="4" w:space="0" w:color="auto"/>
+              <w:right w:val="nil"/>
+            </w:tcBorders>
+            <w:hideMark/>
+          </w:tcPr>
+          <w:p>
+            <w:r>
+              <w:t>Preferred location</w:t>
+            </w:r>
+          </w:p>
+        </w:tc>
+        <w:tc>
+          <w:tcPr>
+            <w:tcW w:w="5477" w:type="dxa"/>
+            <w:tcBorders>
+              <w:top w:val="single" w:sz="4" w:space="0" w:color="auto"/>
+              <w:left w:val="nil"/>
+              <w:bottom w:val="single" w:sz="4" w:space="0" w:color="auto"/>
+              <w:right w:val="nil"/>
+            </w:tcBorders>
+            <w:hideMark/>
+          </w:tcPr>
+          <w:p>
+            <w:r>
+              <w:t>&lt;&lt;resp</w:t>
+            </w:r>
+            <w:r>
+              <w:t>2</w:t>
+            </w:r>
+            <w:r>
+              <w:t>PreferredLocation&gt;&gt;</w:t>
+            </w:r>
+          </w:p>
+        </w:tc>
+      </w:tr>
+      <w:tr>
+        <w:tc>
+          <w:tcPr>
+            <w:tcW w:w="3539" w:type="dxa"/>
+            <w:tcBorders>
+              <w:top w:val="single" w:sz="4" w:space="0" w:color="auto"/>
+              <w:left w:val="nil"/>
+              <w:bottom w:val="single" w:sz="4" w:space="0" w:color="auto"/>
+              <w:right w:val="nil"/>
+            </w:tcBorders>
+            <w:hideMark/>
+          </w:tcPr>
+          <w:p>
+            <w:r>
+              <w:t xml:space="preserve">Preferred telephone number </w:t>
+            </w:r>
+          </w:p>
+        </w:tc>
+        <w:tc>
+          <w:tcPr>
+            <w:tcW w:w="5477" w:type="dxa"/>
+            <w:tcBorders>
+              <w:top w:val="single" w:sz="4" w:space="0" w:color="auto"/>
+              <w:left w:val="nil"/>
+              <w:bottom w:val="single" w:sz="4" w:space="0" w:color="auto"/>
+              <w:right w:val="nil"/>
+            </w:tcBorders>
+            <w:hideMark/>
+          </w:tcPr>
+          <w:p>
+            <w:r>
+              <w:t>&lt;&lt;resp</w:t>
+            </w:r>
+            <w:r>
+              <w:t>2</w:t>
+            </w:r>
+            <w:r>
+              <w:t>PreferredTelephone&gt;&gt;</w:t>
+            </w:r>
+          </w:p>
+        </w:tc>
+      </w:tr>
+      <w:tr>
+        <w:tc>
+          <w:tcPr>
+            <w:tcW w:w="3539" w:type="dxa"/>
+            <w:tcBorders>
+              <w:top w:val="single" w:sz="4" w:space="0" w:color="auto"/>
+              <w:left w:val="nil"/>
+              <w:bottom w:val="single" w:sz="4" w:space="0" w:color="auto"/>
+              <w:right w:val="nil"/>
+            </w:tcBorders>
+            <w:hideMark/>
+          </w:tcPr>
+          <w:p>
+            <w:r>
+              <w:t>Preferred email address</w:t>
+            </w:r>
+          </w:p>
+        </w:tc>
+        <w:tc>
+          <w:tcPr>
+            <w:tcW w:w="5477" w:type="dxa"/>
+            <w:tcBorders>
+              <w:top w:val="single" w:sz="4" w:space="0" w:color="auto"/>
+              <w:left w:val="nil"/>
+              <w:bottom w:val="single" w:sz="4" w:space="0" w:color="auto"/>
+              <w:right w:val="nil"/>
+            </w:tcBorders>
+            <w:hideMark/>
+          </w:tcPr>
+          <w:p>
+            <w:r>
+              <w:t>&lt;&lt;resp</w:t>
+            </w:r>
+            <w:r>
+              <w:t>2</w:t>
+            </w:r>
+            <w:r>
+              <w:t>PreferredEmail&gt;&gt;</w:t>
+            </w:r>
+          </w:p>
+        </w:tc>
+      </w:tr>
+      <w:tr>
+        <w:tc>
+          <w:tcPr>
+            <w:tcW w:w="3539" w:type="dxa"/>
+            <w:tcBorders>
+              <w:top w:val="single" w:sz="4" w:space="0" w:color="auto"/>
+              <w:left w:val="nil"/>
+              <w:bottom w:val="single" w:sz="4" w:space="0" w:color="auto"/>
+              <w:right w:val="nil"/>
+            </w:tcBorders>
+            <w:hideMark/>
+          </w:tcPr>
+          <w:p>
+            <w:r>
+              <w:t>Are there any dates when you cannot attend a hearing within the next 3 months?</w:t>
+            </w:r>
+          </w:p>
+        </w:tc>
+        <w:tc>
+          <w:tcPr>
+            <w:tcW w:w="5477" w:type="dxa"/>
+            <w:tcBorders>
+              <w:top w:val="single" w:sz="4" w:space="0" w:color="auto"/>
+              <w:left w:val="nil"/>
+              <w:bottom w:val="single" w:sz="4" w:space="0" w:color="auto"/>
+              <w:right w:val="nil"/>
+            </w:tcBorders>
+            <w:hideMark/>
+          </w:tcPr>
+          <w:p>
+            <w:r>
+              <w:t>&lt;&lt;resp</w:t>
+            </w:r>
+            <w:r>
+              <w:t>2</w:t>
+            </w:r>
+            <w:r>
+              <w:t>UnavailableTrialRequired&gt;&gt;</w:t>
+            </w:r>
+          </w:p>
+        </w:tc>
+      </w:tr>
+      <w:tr>
+        <w:tc>
+          <w:tcPr>
+            <w:tcW w:w="3539" w:type="dxa"/>
+            <w:tcBorders>
+              <w:top w:val="single" w:sz="4" w:space="0" w:color="auto"/>
+              <w:left w:val="nil"/>
+              <w:bottom w:val="single" w:sz="4" w:space="0" w:color="auto"/>
+              <w:right w:val="nil"/>
+            </w:tcBorders>
+          </w:tcPr>
+          <w:p>
+            <w:r>
+              <w:rPr>
+                <w:rFonts w:ascii="Arial" w:hAnsi="Arial" w:cs="Arial"/>
+                <w:sz w:val="16"/>
+                <w:szCs w:val="16"/>
+              </w:rPr>
+              <w:t>&lt;&lt;c</w:t>
+            </w:r>
+            <w:r>
+              <w:rPr>
+                <w:rFonts w:ascii="Arial" w:hAnsi="Arial" w:cs="Arial"/>
+                <w:sz w:val="16"/>
+                <w:szCs w:val="16"/>
+              </w:rPr>
+              <w:t>r</w:t>
+            </w:r>
+            <w:r>
+              <w:rPr>
+                <w:rFonts w:ascii="Arial" w:hAnsi="Arial" w:cs="Arial"/>
+                <w:sz w:val="16"/>
+                <w:szCs w:val="16"/>
+              </w:rPr>
+              <w:t>_</w:t>
+            </w:r>
+            <w:r>
+              <w:rPr>
+                <w:rFonts w:ascii="Arial" w:hAnsi="Arial" w:cs="Arial"/>
+                <w:sz w:val="16"/>
+                <w:szCs w:val="16"/>
+              </w:rPr>
+              <w:t>{</w:t>
+            </w:r>
+            <w:r>
+              <w:rPr>
+                <w:rFonts w:ascii="Arial" w:hAnsi="Arial" w:cs="Arial"/>
+                <w:sz w:val="16"/>
+                <w:szCs w:val="16"/>
+              </w:rPr>
+              <w:t>resp</w:t>
+            </w:r>
+            <w:r>
+              <w:rPr>
+                <w:rFonts w:ascii="Arial" w:hAnsi="Arial" w:cs="Arial"/>
+                <w:sz w:val="16"/>
+                <w:szCs w:val="16"/>
+              </w:rPr>
+              <w:t>2</w:t>
+            </w:r>
+            <w:r>
+              <w:rPr>
+                <w:rFonts w:ascii="Arial" w:hAnsi="Arial" w:cs="Arial"/>
+                <w:sz w:val="16"/>
+                <w:szCs w:val="16"/>
+              </w:rPr>
+              <w:t>UnavailableTrialRequiredYesOrNo</w:t>
+            </w:r>
+            <w:r>
+              <w:rPr>
+                <w:rFonts w:ascii="Arial" w:hAnsi="Arial" w:cs="Arial"/>
+                <w:sz w:val="16"/>
+                <w:szCs w:val="16"/>
+              </w:rPr>
+              <w:t>==’Yes’}</w:t>
+            </w:r>
+            <w:r>
+              <w:rPr>
+                <w:rFonts w:ascii="Arial" w:hAnsi="Arial" w:cs="Arial"/>
+                <w:sz w:val="16"/>
+                <w:szCs w:val="16"/>
+              </w:rPr>
+              <w:t>&gt;&gt;</w:t>
+            </w:r>
+          </w:p>
+        </w:tc>
+        <w:tc>
+          <w:tcPr>
+            <w:tcW w:w="5477" w:type="dxa"/>
+            <w:tcBorders>
+              <w:top w:val="single" w:sz="4" w:space="0" w:color="auto"/>
+              <w:left w:val="nil"/>
+              <w:bottom w:val="single" w:sz="4" w:space="0" w:color="auto"/>
+              <w:right w:val="nil"/>
+            </w:tcBorders>
+          </w:tcPr>
+          <w:p/>
+        </w:tc>
+      </w:tr>
+      <w:tr>
+        <w:tc>
+          <w:tcPr>
+            <w:tcW w:w="3539" w:type="dxa"/>
+            <w:tcBorders>
+              <w:top w:val="single" w:sz="4" w:space="0" w:color="auto"/>
+              <w:left w:val="nil"/>
+              <w:bottom w:val="single" w:sz="4" w:space="0" w:color="auto"/>
+              <w:right w:val="nil"/>
+            </w:tcBorders>
+          </w:tcPr>
+          <w:p>
+            <w:r>
+              <w:t xml:space="preserve">Unavailable Trial Date From          </w:t>
+            </w:r>
+          </w:p>
+        </w:tc>
+        <w:tc>
+          <w:tcPr>
+            <w:tcW w:w="5477" w:type="dxa"/>
+            <w:tcBorders>
+              <w:top w:val="single" w:sz="4" w:space="0" w:color="auto"/>
+              <w:left w:val="nil"/>
+              <w:bottom w:val="single" w:sz="4" w:space="0" w:color="auto"/>
+              <w:right w:val="nil"/>
+            </w:tcBorders>
+            <w:hideMark/>
+          </w:tcPr>
+          <w:p>
+            <w:r>
+              <w:t>&lt;&lt;resp</w:t>
+            </w:r>
+            <w:r>
+              <w:t>2</w:t>
+            </w:r>
+            <w:r>
+              <w:t>UnavailableTrialDateFrom&gt;&gt;</w:t>
+            </w:r>
+          </w:p>
+        </w:tc>
+      </w:tr>
+      <w:tr>
+        <w:tc>
+          <w:tcPr>
+            <w:tcW w:w="3539" w:type="dxa"/>
+            <w:tcBorders>
+              <w:top w:val="single" w:sz="4" w:space="0" w:color="auto"/>
+              <w:left w:val="nil"/>
+              <w:bottom w:val="single" w:sz="4" w:space="0" w:color="auto"/>
+              <w:right w:val="nil"/>
+            </w:tcBorders>
+          </w:tcPr>
+          <w:p>
+            <w:r>
+              <w:t>Unavailable Trial Date To</w:t>
+            </w:r>
+          </w:p>
+        </w:tc>
+        <w:tc>
+          <w:tcPr>
+            <w:tcW w:w="5477" w:type="dxa"/>
+            <w:tcBorders>
+              <w:top w:val="single" w:sz="4" w:space="0" w:color="auto"/>
+              <w:left w:val="nil"/>
+              <w:bottom w:val="single" w:sz="4" w:space="0" w:color="auto"/>
+              <w:right w:val="nil"/>
+            </w:tcBorders>
+          </w:tcPr>
+          <w:p>
+            <w:r>
+              <w:t>&lt;&lt;resp</w:t>
+            </w:r>
+            <w:r>
+              <w:t>2</w:t>
+            </w:r>
+            <w:r>
+              <w:t>UnavailableTrialDateTo&gt;&gt;</w:t>
+            </w:r>
+          </w:p>
+        </w:tc>
+      </w:tr>
+      <w:tr>
+        <w:tc>
+          <w:tcPr>
+            <w:tcW w:w="3539" w:type="dxa"/>
+            <w:tcBorders>
+              <w:top w:val="single" w:sz="4" w:space="0" w:color="auto"/>
+              <w:left w:val="nil"/>
+              <w:bottom w:val="single" w:sz="4" w:space="0" w:color="auto"/>
+              <w:right w:val="nil"/>
+            </w:tcBorders>
+          </w:tcPr>
+          <w:p>
+            <w:r>
+              <w:rPr>
+                <w:rFonts w:ascii="Arial" w:hAnsi="Arial" w:cs="Arial"/>
+                <w:sz w:val="16"/>
+                <w:szCs w:val="16"/>
+              </w:rPr>
+              <w:t>&lt;&lt;</w:t>
+            </w:r>
+            <w:r>
+              <w:rPr>
+                <w:rFonts w:ascii="Arial" w:hAnsi="Arial" w:cs="Arial"/>
+                <w:sz w:val="16"/>
+                <w:szCs w:val="16"/>
+              </w:rPr>
+              <w:t>er_</w:t>
+            </w:r>
+            <w:r>
+              <w:rPr>
+                <w:rFonts w:ascii="Arial" w:hAnsi="Arial" w:cs="Arial"/>
+                <w:sz w:val="16"/>
+                <w:szCs w:val="16"/>
+              </w:rPr>
+              <w:t>&gt;&gt;</w:t>
+            </w:r>
+          </w:p>
+        </w:tc>
+        <w:tc>
+          <w:tcPr>
+            <w:tcW w:w="5477" w:type="dxa"/>
+            <w:tcBorders>
+              <w:top w:val="single" w:sz="4" w:space="0" w:color="auto"/>
+              <w:left w:val="nil"/>
+              <w:bottom w:val="single" w:sz="4" w:space="0" w:color="auto"/>
+              <w:right w:val="nil"/>
+            </w:tcBorders>
+          </w:tcPr>
+          <w:p/>
+        </w:tc>
+      </w:tr>
+    </w:tbl>
+    <w:p>
+      <w:pPr>
+        <w:rPr>
+          <w:b/>
+          <w:bCs/>
+          <w:kern w:val="2"/>
+          <w14:ligatures w14:val="standardContextual"/>
+        </w:rPr>
+      </w:pPr>
+    </w:p>
+    <w:p>
+      <w:pPr>
+        <w:rPr>
+          <w:b/>
+          <w:bCs/>
+        </w:rPr>
+      </w:pPr>
+      <w:r>
+        <w:rPr>
+          <w:b/>
+          <w:bCs/>
+        </w:rPr>
+        <w:t>Support requirements</w:t>
+      </w:r>
+    </w:p>
+    <w:p>
+      <w:pPr>
+        <w:rPr>
+          <w:b/>
+          <w:bCs/>
+        </w:rPr>
+      </w:pPr>
+    </w:p>
+    <w:tbl>
+      <w:tblPr>
+        <w:tblStyle w:val="TableGrid"/>
+        <w:tblW w:w="0" w:type="auto"/>
+        <w:tblInd w:w="0" w:type="dxa"/>
+        <w:tblBorders>
+          <w:left w:val="none" w:sz="0" w:space="0" w:color="auto"/>
+          <w:right w:val="none" w:sz="0" w:space="0" w:color="auto"/>
+          <w:insideV w:val="none" w:sz="0" w:space="0" w:color="auto"/>
+        </w:tblBorders>
+        <w:tblLook w:val="04A0" w:firstRow="1" w:lastRow="0" w:firstColumn="1" w:lastColumn="0" w:noHBand="0" w:noVBand="1"/>
+      </w:tblPr>
+      <w:tblGrid>
+        <w:gridCol w:w="3539"/>
+        <w:gridCol w:w="5477"/>
+      </w:tblGrid>
+      <w:tr>
+        <w:tc>
+          <w:tcPr>
+            <w:tcW w:w="3539" w:type="dxa"/>
+            <w:tcBorders>
+              <w:top w:val="single" w:sz="4" w:space="0" w:color="auto"/>
+              <w:left w:val="nil"/>
+              <w:bottom w:val="single" w:sz="4" w:space="0" w:color="auto"/>
+              <w:right w:val="nil"/>
+            </w:tcBorders>
+            <w:hideMark/>
+          </w:tcPr>
+          <w:p>
+            <w:r>
+              <w:t>Do you believe you or a witness who will give evidence on your behalf, are vulnerable?</w:t>
+            </w:r>
+          </w:p>
+        </w:tc>
+        <w:tc>
+          <w:tcPr>
+            <w:tcW w:w="5477" w:type="dxa"/>
+            <w:tcBorders>
+              <w:top w:val="single" w:sz="4" w:space="0" w:color="auto"/>
+              <w:left w:val="nil"/>
+              <w:bottom w:val="single" w:sz="4" w:space="0" w:color="auto"/>
+              <w:right w:val="nil"/>
+            </w:tcBorders>
+            <w:hideMark/>
+          </w:tcPr>
+          <w:p>
+            <w:r>
+              <w:t>&lt;&lt;resp</w:t>
+            </w:r>
+            <w:r>
+              <w:t>2</w:t>
+            </w:r>
+            <w:r>
+              <w:t>VulnerableQuestions&gt;&gt;</w:t>
+            </w:r>
+          </w:p>
+        </w:tc>
+      </w:tr>
+      <w:tr>
+        <w:tc>
+          <w:tcPr>
+            <w:tcW w:w="3539" w:type="dxa"/>
+            <w:tcBorders>
+              <w:top w:val="single" w:sz="4" w:space="0" w:color="auto"/>
+              <w:left w:val="nil"/>
+              <w:bottom w:val="single" w:sz="4" w:space="0" w:color="auto"/>
+              <w:right w:val="nil"/>
+            </w:tcBorders>
+            <w:hideMark/>
+          </w:tcPr>
+          <w:p>
+            <w:r>
+              <w:t>What support do you, your client and any experts or witness require for a court hearing?</w:t>
+            </w:r>
+          </w:p>
+        </w:tc>
+        <w:tc>
+          <w:tcPr>
+            <w:tcW w:w="5477" w:type="dxa"/>
+            <w:tcBorders>
+              <w:top w:val="single" w:sz="4" w:space="0" w:color="auto"/>
+              <w:left w:val="nil"/>
+              <w:bottom w:val="single" w:sz="4" w:space="0" w:color="auto"/>
+              <w:right w:val="nil"/>
+            </w:tcBorders>
+            <w:hideMark/>
+          </w:tcPr>
+          <w:p>
+            <w:r>
+              <w:t>&lt;&lt;resp</w:t>
+            </w:r>
+            <w:r>
+              <w:t>2</w:t>
+            </w:r>
+            <w:r>
+              <w:t>SupportRequirement&gt;&gt;</w:t>
+            </w:r>
+          </w:p>
+        </w:tc>
+      </w:tr>
+      <w:tr>
+        <w:tc>
+          <w:tcPr>
+            <w:tcW w:w="3539" w:type="dxa"/>
+            <w:tcBorders>
+              <w:top w:val="single" w:sz="4" w:space="0" w:color="auto"/>
+              <w:left w:val="nil"/>
+              <w:bottom w:val="single" w:sz="4" w:space="0" w:color="auto"/>
+              <w:right w:val="nil"/>
+            </w:tcBorders>
+          </w:tcPr>
+          <w:p>
+            <w:r>
+              <w:rPr>
+                <w:rFonts w:ascii="Arial" w:hAnsi="Arial" w:cs="Arial"/>
+                <w:sz w:val="16"/>
+                <w:szCs w:val="16"/>
+              </w:rPr>
+              <w:t>&lt;&lt;c</w:t>
+            </w:r>
+            <w:r>
+              <w:rPr>
+                <w:rFonts w:ascii="Arial" w:hAnsi="Arial" w:cs="Arial"/>
+                <w:sz w:val="16"/>
+                <w:szCs w:val="16"/>
+              </w:rPr>
+              <w:t>r</w:t>
+            </w:r>
+            <w:r>
+              <w:rPr>
+                <w:rFonts w:ascii="Arial" w:hAnsi="Arial" w:cs="Arial"/>
+                <w:sz w:val="16"/>
+                <w:szCs w:val="16"/>
+              </w:rPr>
+              <w:t>_</w:t>
+            </w:r>
+            <w:r>
+              <w:rPr>
+                <w:rFonts w:ascii="Arial" w:hAnsi="Arial" w:cs="Arial"/>
+                <w:sz w:val="16"/>
+                <w:szCs w:val="16"/>
+              </w:rPr>
+              <w:t>{</w:t>
+            </w:r>
+            <w:r>
+              <w:rPr>
+                <w:rFonts w:ascii="Arial" w:hAnsi="Arial" w:cs="Arial"/>
+                <w:sz w:val="16"/>
+                <w:szCs w:val="16"/>
+              </w:rPr>
+              <w:t>resp2S</w:t>
+            </w:r>
+            <w:r>
+              <w:rPr>
+                <w:rFonts w:ascii="Arial" w:hAnsi="Arial" w:cs="Arial"/>
+                <w:sz w:val="16"/>
+                <w:szCs w:val="16"/>
+              </w:rPr>
+              <w:t>upportRequirement</w:t>
+            </w:r>
+            <w:r>
+              <w:rPr>
+                <w:rFonts w:ascii="Arial" w:hAnsi="Arial" w:cs="Arial"/>
+                <w:sz w:val="16"/>
+                <w:szCs w:val="16"/>
+              </w:rPr>
+              <w:t xml:space="preserve"> ==’</w:t>
+            </w:r>
+            <w:r>
+              <w:rPr>
+                <w:rFonts w:ascii="Arial" w:hAnsi="Arial" w:cs="Arial"/>
+                <w:sz w:val="16"/>
+                <w:szCs w:val="16"/>
+              </w:rPr>
+              <w:t>Sign language interpreter</w:t>
+            </w:r>
+            <w:r>
+              <w:rPr>
+                <w:rFonts w:ascii="Arial" w:hAnsi="Arial" w:cs="Arial"/>
+                <w:sz w:val="16"/>
+                <w:szCs w:val="16"/>
+              </w:rPr>
+              <w:t>’}</w:t>
+            </w:r>
+            <w:r>
+              <w:rPr>
+                <w:rFonts w:ascii="Arial" w:hAnsi="Arial" w:cs="Arial"/>
+                <w:sz w:val="16"/>
+                <w:szCs w:val="16"/>
+              </w:rPr>
+              <w:t>&gt;&gt;</w:t>
+            </w:r>
+          </w:p>
+        </w:tc>
+        <w:tc>
+          <w:tcPr>
+            <w:tcW w:w="5477" w:type="dxa"/>
+            <w:tcBorders>
+              <w:top w:val="single" w:sz="4" w:space="0" w:color="auto"/>
+              <w:left w:val="nil"/>
+              <w:bottom w:val="single" w:sz="4" w:space="0" w:color="auto"/>
+              <w:right w:val="nil"/>
+            </w:tcBorders>
+          </w:tcPr>
+          <w:p/>
+        </w:tc>
+      </w:tr>
+      <w:tr>
+        <w:tc>
+          <w:tcPr>
+            <w:tcW w:w="3539" w:type="dxa"/>
+            <w:tcBorders>
+              <w:top w:val="single" w:sz="4" w:space="0" w:color="auto"/>
+              <w:left w:val="nil"/>
+              <w:bottom w:val="single" w:sz="4" w:space="0" w:color="auto"/>
+              <w:right w:val="nil"/>
+            </w:tcBorders>
+            <w:hideMark/>
+          </w:tcPr>
+          <w:p>
+            <w:r>
+              <w:t>What type of sign language do you need an interpreter for?</w:t>
+            </w:r>
+          </w:p>
+        </w:tc>
+        <w:tc>
+          <w:tcPr>
+            <w:tcW w:w="5477" w:type="dxa"/>
+            <w:tcBorders>
+              <w:top w:val="single" w:sz="4" w:space="0" w:color="auto"/>
+              <w:left w:val="nil"/>
+              <w:bottom w:val="single" w:sz="4" w:space="0" w:color="auto"/>
+              <w:right w:val="nil"/>
+            </w:tcBorders>
+            <w:hideMark/>
+          </w:tcPr>
+          <w:p>
+            <w:r>
+              <w:t>&lt;&lt;resp</w:t>
+            </w:r>
+            <w:r>
+              <w:t>2</w:t>
+            </w:r>
+            <w:r>
+              <w:t>SignLanguage&gt;&gt;</w:t>
+            </w:r>
+          </w:p>
+        </w:tc>
+      </w:tr>
+      <w:tr>
+        <w:tc>
+          <w:tcPr>
+            <w:tcW w:w="3539" w:type="dxa"/>
+            <w:tcBorders>
+              <w:top w:val="single" w:sz="4" w:space="0" w:color="auto"/>
+              <w:left w:val="nil"/>
+              <w:bottom w:val="single" w:sz="4" w:space="0" w:color="auto"/>
+              <w:right w:val="nil"/>
+            </w:tcBorders>
+          </w:tcPr>
+          <w:p>
+            <w:r>
+              <w:rPr>
+                <w:rFonts w:ascii="Arial" w:hAnsi="Arial" w:cs="Arial"/>
+                <w:sz w:val="16"/>
+                <w:szCs w:val="16"/>
+              </w:rPr>
+              <w:t>&lt;&lt;</w:t>
+            </w:r>
+            <w:r>
+              <w:rPr>
+                <w:rFonts w:ascii="Arial" w:hAnsi="Arial" w:cs="Arial"/>
+                <w:sz w:val="16"/>
+                <w:szCs w:val="16"/>
+              </w:rPr>
+              <w:t>er_</w:t>
+            </w:r>
+            <w:r>
+              <w:rPr>
+                <w:rFonts w:ascii="Arial" w:hAnsi="Arial" w:cs="Arial"/>
+                <w:sz w:val="16"/>
+                <w:szCs w:val="16"/>
+              </w:rPr>
+              <w:t>&gt;&gt;</w:t>
+            </w:r>
+          </w:p>
+        </w:tc>
+        <w:tc>
+          <w:tcPr>
+            <w:tcW w:w="5477" w:type="dxa"/>
+            <w:tcBorders>
+              <w:top w:val="single" w:sz="4" w:space="0" w:color="auto"/>
+              <w:left w:val="nil"/>
+              <w:bottom w:val="single" w:sz="4" w:space="0" w:color="auto"/>
+              <w:right w:val="nil"/>
+            </w:tcBorders>
+          </w:tcPr>
+          <w:p/>
+        </w:tc>
+      </w:tr>
+      <w:tr>
+        <w:tc>
+          <w:tcPr>
+            <w:tcW w:w="3539" w:type="dxa"/>
+            <w:tcBorders>
+              <w:top w:val="single" w:sz="4" w:space="0" w:color="auto"/>
+              <w:left w:val="nil"/>
+              <w:bottom w:val="single" w:sz="4" w:space="0" w:color="auto"/>
+              <w:right w:val="nil"/>
+            </w:tcBorders>
+          </w:tcPr>
+          <w:p>
+            <w:pPr>
+              <w:rPr>
+                <w:rFonts w:ascii="Arial" w:hAnsi="Arial" w:cs="Arial"/>
+                <w:sz w:val="16"/>
+                <w:szCs w:val="16"/>
+              </w:rPr>
+            </w:pPr>
+            <w:r>
+              <w:rPr>
+                <w:rFonts w:ascii="Arial" w:hAnsi="Arial" w:cs="Arial"/>
+                <w:sz w:val="16"/>
+                <w:szCs w:val="16"/>
+              </w:rPr>
+              <w:t>&lt;&lt;c</w:t>
+            </w:r>
+            <w:r>
+              <w:rPr>
+                <w:rFonts w:ascii="Arial" w:hAnsi="Arial" w:cs="Arial"/>
+                <w:sz w:val="16"/>
+                <w:szCs w:val="16"/>
+              </w:rPr>
+              <w:t>r</w:t>
+            </w:r>
+            <w:r>
+              <w:rPr>
+                <w:rFonts w:ascii="Arial" w:hAnsi="Arial" w:cs="Arial"/>
+                <w:sz w:val="16"/>
+                <w:szCs w:val="16"/>
+              </w:rPr>
+              <w:t>_</w:t>
+            </w:r>
+            <w:r>
+              <w:rPr>
+                <w:rFonts w:ascii="Arial" w:hAnsi="Arial" w:cs="Arial"/>
+                <w:sz w:val="16"/>
+                <w:szCs w:val="16"/>
+              </w:rPr>
+              <w:t>{</w:t>
+            </w:r>
+            <w:r>
+              <w:rPr>
+                <w:rFonts w:ascii="Arial" w:hAnsi="Arial" w:cs="Arial"/>
+                <w:sz w:val="16"/>
+                <w:szCs w:val="16"/>
+              </w:rPr>
+              <w:t>resp2S</w:t>
+            </w:r>
+            <w:r>
+              <w:rPr>
+                <w:rFonts w:ascii="Arial" w:hAnsi="Arial" w:cs="Arial"/>
+                <w:sz w:val="16"/>
+                <w:szCs w:val="16"/>
+              </w:rPr>
+              <w:t>upportRequirement</w:t>
+            </w:r>
+            <w:r>
+              <w:rPr>
+                <w:rFonts w:ascii="Arial" w:hAnsi="Arial" w:cs="Arial"/>
+                <w:sz w:val="16"/>
+                <w:szCs w:val="16"/>
+              </w:rPr>
+              <w:t xml:space="preserve"> ==</w:t>
+            </w:r>
+            <w:r>
+              <w:rPr>
+                <w:rFonts w:ascii="Arial" w:hAnsi="Arial" w:cs="Arial"/>
+                <w:sz w:val="16"/>
+                <w:szCs w:val="16"/>
+              </w:rPr>
+              <w:t>’Language interpreter</w:t>
+            </w:r>
+            <w:r>
+              <w:rPr>
+                <w:rFonts w:ascii="Arial" w:hAnsi="Arial" w:cs="Arial"/>
+                <w:sz w:val="16"/>
+                <w:szCs w:val="16"/>
+              </w:rPr>
+              <w:t>’}</w:t>
+            </w:r>
+            <w:r>
+              <w:rPr>
+                <w:rFonts w:ascii="Arial" w:hAnsi="Arial" w:cs="Arial"/>
+                <w:sz w:val="16"/>
+                <w:szCs w:val="16"/>
+              </w:rPr>
+              <w:t>&gt;&gt;</w:t>
+            </w:r>
+          </w:p>
+        </w:tc>
+        <w:tc>
+          <w:tcPr>
+            <w:tcW w:w="5477" w:type="dxa"/>
+            <w:tcBorders>
+              <w:top w:val="single" w:sz="4" w:space="0" w:color="auto"/>
+              <w:left w:val="nil"/>
+              <w:bottom w:val="single" w:sz="4" w:space="0" w:color="auto"/>
+              <w:right w:val="nil"/>
+            </w:tcBorders>
+          </w:tcPr>
+          <w:p/>
+        </w:tc>
+      </w:tr>
+      <w:tr>
+        <w:tc>
+          <w:tcPr>
+            <w:tcW w:w="3539" w:type="dxa"/>
+            <w:tcBorders>
+              <w:top w:val="single" w:sz="4" w:space="0" w:color="auto"/>
+              <w:left w:val="nil"/>
+              <w:bottom w:val="single" w:sz="4" w:space="0" w:color="auto"/>
+              <w:right w:val="nil"/>
+            </w:tcBorders>
+            <w:hideMark/>
+          </w:tcPr>
+          <w:p>
+            <w:r>
+              <w:t>What written or spoken language do you need an interpreter for?</w:t>
+            </w:r>
+          </w:p>
+        </w:tc>
+        <w:tc>
+          <w:tcPr>
+            <w:tcW w:w="5477" w:type="dxa"/>
+            <w:tcBorders>
+              <w:top w:val="single" w:sz="4" w:space="0" w:color="auto"/>
+              <w:left w:val="nil"/>
+              <w:bottom w:val="single" w:sz="4" w:space="0" w:color="auto"/>
+              <w:right w:val="nil"/>
+            </w:tcBorders>
+            <w:hideMark/>
+          </w:tcPr>
+          <w:p>
+            <w:r>
+              <w:t>&lt;&lt;resp</w:t>
+            </w:r>
+            <w:r>
+              <w:t>2</w:t>
+            </w:r>
+            <w:r>
+              <w:t>LanguageInterpreter&gt;&gt;</w:t>
+            </w:r>
+          </w:p>
+        </w:tc>
+      </w:tr>
+      <w:tr>
+        <w:tc>
+          <w:tcPr>
+            <w:tcW w:w="3539" w:type="dxa"/>
+            <w:tcBorders>
+              <w:top w:val="single" w:sz="4" w:space="0" w:color="auto"/>
+              <w:left w:val="nil"/>
+              <w:bottom w:val="single" w:sz="4" w:space="0" w:color="auto"/>
+              <w:right w:val="nil"/>
+            </w:tcBorders>
+          </w:tcPr>
+          <w:p>
+            <w:r>
+              <w:rPr>
+                <w:rFonts w:ascii="Arial" w:hAnsi="Arial" w:cs="Arial"/>
+                <w:sz w:val="16"/>
+                <w:szCs w:val="16"/>
+              </w:rPr>
+              <w:t>&lt;&lt;</w:t>
+            </w:r>
+            <w:r>
+              <w:rPr>
+                <w:rFonts w:ascii="Arial" w:hAnsi="Arial" w:cs="Arial"/>
+                <w:sz w:val="16"/>
+                <w:szCs w:val="16"/>
+              </w:rPr>
+              <w:t>er_</w:t>
+            </w:r>
+            <w:r>
+              <w:rPr>
+                <w:rFonts w:ascii="Arial" w:hAnsi="Arial" w:cs="Arial"/>
+                <w:sz w:val="16"/>
+                <w:szCs w:val="16"/>
+              </w:rPr>
+              <w:t>&gt;&gt;</w:t>
+            </w:r>
+          </w:p>
+        </w:tc>
+        <w:tc>
+          <w:tcPr>
+            <w:tcW w:w="5477" w:type="dxa"/>
+            <w:tcBorders>
+              <w:top w:val="single" w:sz="4" w:space="0" w:color="auto"/>
+              <w:left w:val="nil"/>
+              <w:bottom w:val="single" w:sz="4" w:space="0" w:color="auto"/>
+              <w:right w:val="nil"/>
+            </w:tcBorders>
+          </w:tcPr>
+          <w:p/>
+        </w:tc>
+      </w:tr>
+      <w:tr>
+        <w:tc>
+          <w:tcPr>
+            <w:tcW w:w="3539" w:type="dxa"/>
+            <w:tcBorders>
+              <w:top w:val="single" w:sz="4" w:space="0" w:color="auto"/>
+              <w:left w:val="nil"/>
+              <w:bottom w:val="single" w:sz="4" w:space="0" w:color="auto"/>
+              <w:right w:val="nil"/>
+            </w:tcBorders>
+          </w:tcPr>
+          <w:p>
+            <w:r>
+              <w:rPr>
+                <w:rFonts w:ascii="Arial" w:hAnsi="Arial" w:cs="Arial"/>
+                <w:sz w:val="16"/>
+                <w:szCs w:val="16"/>
+              </w:rPr>
+              <w:t>&lt;&lt;c</w:t>
+            </w:r>
+            <w:r>
+              <w:rPr>
+                <w:rFonts w:ascii="Arial" w:hAnsi="Arial" w:cs="Arial"/>
+                <w:sz w:val="16"/>
+                <w:szCs w:val="16"/>
+              </w:rPr>
+              <w:t>r</w:t>
+            </w:r>
+            <w:r>
+              <w:rPr>
+                <w:rFonts w:ascii="Arial" w:hAnsi="Arial" w:cs="Arial"/>
+                <w:sz w:val="16"/>
+                <w:szCs w:val="16"/>
+              </w:rPr>
+              <w:t>_</w:t>
+            </w:r>
+            <w:r>
+              <w:rPr>
+                <w:rFonts w:ascii="Arial" w:hAnsi="Arial" w:cs="Arial"/>
+                <w:sz w:val="16"/>
+                <w:szCs w:val="16"/>
+              </w:rPr>
+              <w:t>{</w:t>
+            </w:r>
+            <w:r>
+              <w:rPr>
+                <w:rFonts w:ascii="Arial" w:hAnsi="Arial" w:cs="Arial"/>
+                <w:sz w:val="16"/>
+                <w:szCs w:val="16"/>
+              </w:rPr>
+              <w:t>resp2S</w:t>
+            </w:r>
+            <w:r>
+              <w:rPr>
+                <w:rFonts w:ascii="Arial" w:hAnsi="Arial" w:cs="Arial"/>
+                <w:sz w:val="16"/>
+                <w:szCs w:val="16"/>
+              </w:rPr>
+              <w:t>upportRequirement</w:t>
+            </w:r>
+            <w:r>
+              <w:rPr>
+                <w:rFonts w:ascii="Arial" w:hAnsi="Arial" w:cs="Arial"/>
+                <w:sz w:val="16"/>
+                <w:szCs w:val="16"/>
+              </w:rPr>
+              <w:t xml:space="preserve"> ==</w:t>
+            </w:r>
+            <w:r>
+              <w:rPr>
+                <w:rFonts w:ascii="Arial" w:hAnsi="Arial" w:cs="Arial"/>
+                <w:sz w:val="16"/>
+                <w:szCs w:val="16"/>
+              </w:rPr>
+              <w:t>’</w:t>
+            </w:r>
+            <w:r>
+              <w:rPr>
+                <w:rFonts w:ascii="Arial" w:hAnsi="Arial" w:cs="Arial"/>
+                <w:sz w:val="16"/>
+                <w:szCs w:val="16"/>
+              </w:rPr>
+              <w:t xml:space="preserve"> Other support</w:t>
+            </w:r>
+            <w:r>
+              <w:rPr>
+                <w:rFonts w:ascii="Arial" w:hAnsi="Arial" w:cs="Arial"/>
+                <w:sz w:val="16"/>
+                <w:szCs w:val="16"/>
+              </w:rPr>
+              <w:t>’}</w:t>
+            </w:r>
+            <w:r>
+              <w:rPr>
+                <w:rFonts w:ascii="Arial" w:hAnsi="Arial" w:cs="Arial"/>
+                <w:sz w:val="16"/>
+                <w:szCs w:val="16"/>
+              </w:rPr>
+              <w:t>&gt;&gt;</w:t>
+            </w:r>
+          </w:p>
+        </w:tc>
+        <w:tc>
+          <w:tcPr>
+            <w:tcW w:w="5477" w:type="dxa"/>
+            <w:tcBorders>
+              <w:top w:val="single" w:sz="4" w:space="0" w:color="auto"/>
+              <w:left w:val="nil"/>
+              <w:bottom w:val="single" w:sz="4" w:space="0" w:color="auto"/>
+              <w:right w:val="nil"/>
+            </w:tcBorders>
+          </w:tcPr>
+          <w:p/>
+        </w:tc>
+      </w:tr>
+      <w:tr>
+        <w:tc>
+          <w:tcPr>
+            <w:tcW w:w="3539" w:type="dxa"/>
+            <w:tcBorders>
+              <w:top w:val="single" w:sz="4" w:space="0" w:color="auto"/>
+              <w:left w:val="nil"/>
+              <w:bottom w:val="single" w:sz="4" w:space="0" w:color="auto"/>
+              <w:right w:val="nil"/>
+            </w:tcBorders>
+            <w:hideMark/>
+          </w:tcPr>
+          <w:p>
+            <w:r>
+              <w:t>What other support do you need?</w:t>
+            </w:r>
+          </w:p>
+        </w:tc>
+        <w:tc>
+          <w:tcPr>
+            <w:tcW w:w="5477" w:type="dxa"/>
+            <w:tcBorders>
+              <w:top w:val="single" w:sz="4" w:space="0" w:color="auto"/>
+              <w:left w:val="nil"/>
+              <w:bottom w:val="single" w:sz="4" w:space="0" w:color="auto"/>
+              <w:right w:val="nil"/>
+            </w:tcBorders>
+            <w:hideMark/>
+          </w:tcPr>
+          <w:p>
+            <w:r>
+              <w:t>&lt;&lt;resp</w:t>
+            </w:r>
+            <w:r>
+              <w:t>2</w:t>
+            </w:r>
+            <w:r>
+              <w:t>Other&gt;&gt;</w:t>
+            </w:r>
+          </w:p>
+        </w:tc>
+      </w:tr>
+      <w:tr>
+        <w:tc>
+          <w:tcPr>
+            <w:tcW w:w="3539" w:type="dxa"/>
+            <w:tcBorders>
+              <w:top w:val="single" w:sz="4" w:space="0" w:color="auto"/>
+              <w:left w:val="nil"/>
+              <w:bottom w:val="single" w:sz="4" w:space="0" w:color="auto"/>
+              <w:right w:val="nil"/>
+            </w:tcBorders>
+          </w:tcPr>
+          <w:p>
+            <w:r>
+              <w:rPr>
+                <w:rFonts w:ascii="Arial" w:hAnsi="Arial" w:cs="Arial"/>
+                <w:sz w:val="16"/>
+                <w:szCs w:val="16"/>
+              </w:rPr>
+              <w:lastRenderedPageBreak/>
+              <w:t>&lt;&lt;</w:t>
+            </w:r>
+            <w:r>
+              <w:rPr>
+                <w:rFonts w:ascii="Arial" w:hAnsi="Arial" w:cs="Arial"/>
+                <w:sz w:val="16"/>
+                <w:szCs w:val="16"/>
+              </w:rPr>
+              <w:t>er_</w:t>
+            </w:r>
+            <w:r>
+              <w:rPr>
+                <w:rFonts w:ascii="Arial" w:hAnsi="Arial" w:cs="Arial"/>
+                <w:sz w:val="16"/>
+                <w:szCs w:val="16"/>
+              </w:rPr>
+              <w:t>&gt;&gt;</w:t>
+            </w:r>
+          </w:p>
+        </w:tc>
+        <w:tc>
+          <w:tcPr>
+            <w:tcW w:w="5477" w:type="dxa"/>
+            <w:tcBorders>
+              <w:top w:val="single" w:sz="4" w:space="0" w:color="auto"/>
+              <w:left w:val="nil"/>
+              <w:bottom w:val="single" w:sz="4" w:space="0" w:color="auto"/>
+              <w:right w:val="nil"/>
+            </w:tcBorders>
+          </w:tcPr>
+          <w:p/>
+        </w:tc>
+      </w:tr>
+    </w:tbl>
+    <w:p>
+      <w:pPr>
+        <w:rPr>
           <w:rFonts w:ascii="Arial" w:hAnsi="Arial" w:cs="Arial"/>
           <w:sz w:val="16"/>
           <w:szCs w:val="16"/>
         </w:rPr>
-        <w:t>&gt;&gt;</w:t>
+      </w:pPr>
+    </w:p>
+    <w:p>
+      <w:r>
+        <w:rPr>
+          <w:rFonts w:ascii="Arial" w:hAnsi="Arial" w:cs="Arial"/>
+          <w:sz w:val="16"/>
+          <w:szCs w:val="16"/>
+        </w:rPr>
+        <w:t>&lt;&lt;es_ &gt;&gt;</w:t>
       </w:r>
     </w:p>
     <w:sectPr>

</xml_diff>

<commit_message>
CIV-8492 Updated Draft Application template - if with notice not responded
</commit_message>
<xml_diff>
--- a/docker/docmosis/templates/CV-UNS-GAP-ENG-01077.docx
+++ b/docker/docmosis/templates/CV-UNS-GAP-ENG-01077.docx
@@ -68,39 +68,13 @@
               </w:rPr>
               <w:t>{</w:t>
             </w:r>
-            <w:proofErr w:type="spellStart"/>
-            <w:r>
-              <w:rPr>
-                <w:rFonts w:ascii="Arial" w:hAnsi="Arial" w:cs="Arial"/>
-                <w:sz w:val="16"/>
-                <w:szCs w:val="16"/>
-              </w:rPr>
-              <w:t>isWithNotice</w:t>
-            </w:r>
-            <w:proofErr w:type="spellEnd"/>
-            <w:r>
-              <w:rPr>
-                <w:rFonts w:ascii="Arial" w:hAnsi="Arial" w:cs="Arial"/>
-                <w:sz w:val="16"/>
-                <w:szCs w:val="16"/>
-              </w:rPr>
-              <w:t>==’</w:t>
-            </w:r>
-            <w:r>
-              <w:rPr>
-                <w:rFonts w:ascii="Arial" w:hAnsi="Arial" w:cs="Arial"/>
-                <w:sz w:val="16"/>
-                <w:szCs w:val="16"/>
-              </w:rPr>
-              <w:t>Yes</w:t>
-            </w:r>
-            <w:r>
-              <w:rPr>
-                <w:rFonts w:ascii="Arial" w:hAnsi="Arial" w:cs="Arial"/>
-                <w:sz w:val="16"/>
-                <w:szCs w:val="16"/>
-              </w:rPr>
-              <w:t>’</w:t>
+            <w:r>
+              <w:rPr>
+                <w:rFonts w:ascii="Arial" w:hAnsi="Arial" w:cs="Arial"/>
+                <w:sz w:val="16"/>
+                <w:szCs w:val="16"/>
+              </w:rPr>
+              <w:t>isWithNotice==’Yes’</w:t>
             </w:r>
             <w:r>
               <w:rPr>
@@ -110,39 +84,21 @@
               </w:rPr>
               <w:t>&amp;&amp;</w:t>
             </w:r>
-            <w:proofErr w:type="spellStart"/>
-            <w:r>
-              <w:rPr>
-                <w:rFonts w:ascii="Arial" w:hAnsi="Arial" w:cs="Arial"/>
-                <w:sz w:val="16"/>
-                <w:szCs w:val="16"/>
-              </w:rPr>
-              <w:t>generalAppUrgency</w:t>
-            </w:r>
-            <w:proofErr w:type="spellEnd"/>
-            <w:r>
-              <w:rPr>
-                <w:rFonts w:ascii="Arial" w:hAnsi="Arial" w:cs="Arial"/>
-                <w:sz w:val="16"/>
-                <w:szCs w:val="16"/>
-              </w:rPr>
-              <w:t>==’</w:t>
-            </w:r>
-            <w:r>
-              <w:rPr>
-                <w:rFonts w:ascii="Arial" w:hAnsi="Arial" w:cs="Arial"/>
-                <w:sz w:val="16"/>
-                <w:szCs w:val="16"/>
-              </w:rPr>
-              <w:t>No</w:t>
-            </w:r>
-            <w:r>
-              <w:rPr>
-                <w:rFonts w:ascii="Arial" w:hAnsi="Arial" w:cs="Arial"/>
-                <w:sz w:val="16"/>
-                <w:szCs w:val="16"/>
-              </w:rPr>
-              <w:t>’</w:t>
+            <w:r>
+              <w:rPr>
+                <w:rFonts w:ascii="Arial" w:hAnsi="Arial" w:cs="Arial"/>
+                <w:sz w:val="16"/>
+                <w:szCs w:val="16"/>
+              </w:rPr>
+              <w:t>generalAppUrgency==’No’</w:t>
+            </w:r>
+            <w:r>
+              <w:rPr>
+                <w:rFonts w:ascii="Arial" w:hAnsi="Arial" w:cs="Arial"/>
+                <w:sz w:val="16"/>
+                <w:szCs w:val="16"/>
+              </w:rPr>
+              <w:t>&amp;&amp;isCasePastDueDate==false</w:t>
             </w:r>
             <w:r>
               <w:rPr>
@@ -1989,7 +1945,6 @@
                 <w:sz w:val="16"/>
                 <w:szCs w:val="16"/>
               </w:rPr>
-              <w:lastRenderedPageBreak/>
               <w:t>&lt;&lt;</w:t>
             </w:r>
             <w:proofErr w:type="spellStart"/>
@@ -2085,6 +2040,7 @@
           </w:tcPr>
           <w:p>
             <w:r>
+              <w:lastRenderedPageBreak/>
               <w:t xml:space="preserve">Unavailable Trial Date From          </w:t>
             </w:r>
           </w:p>
@@ -3162,7 +3118,16 @@
           <w:sz w:val="16"/>
           <w:szCs w:val="16"/>
         </w:rPr>
-        <w:t>&lt;&lt;cs_</w:t>
+        <w:t>&lt;&lt;cs</w:t>
+      </w:r>
+      <w:proofErr w:type="gramStart"/>
+      <w:r>
+        <w:rPr>
+          <w:rFonts w:ascii="Arial" w:hAnsi="Arial" w:cs="Arial"/>
+          <w:sz w:val="16"/>
+          <w:szCs w:val="16"/>
+        </w:rPr>
+        <w:t>_</w:t>
       </w:r>
       <w:r>
         <w:rPr>
@@ -3173,6 +3138,7 @@
         <w:t>{</w:t>
       </w:r>
       <w:proofErr w:type="spellStart"/>
+      <w:proofErr w:type="gramEnd"/>
       <w:r>
         <w:rPr>
           <w:rFonts w:ascii="Arial" w:hAnsi="Arial" w:cs="Arial"/>
@@ -3206,7 +3172,49 @@
           <w:sz w:val="16"/>
           <w:szCs w:val="16"/>
         </w:rPr>
-        <w:t>==’No’}</w:t>
+        <w:t>==’No’</w:t>
+      </w:r>
+      <w:r>
+        <w:rPr>
+          <w:rFonts w:ascii="Arial" w:hAnsi="Arial" w:cs="Arial"/>
+          <w:sz w:val="16"/>
+          <w:szCs w:val="16"/>
+        </w:rPr>
+        <w:t xml:space="preserve"> </w:t>
+      </w:r>
+      <w:r>
+        <w:rPr>
+          <w:rFonts w:ascii="Arial" w:hAnsi="Arial" w:cs="Arial"/>
+          <w:sz w:val="16"/>
+          <w:szCs w:val="16"/>
+        </w:rPr>
+        <w:t>&amp;&amp;</w:t>
+      </w:r>
+      <w:proofErr w:type="spellStart"/>
+      <w:r>
+        <w:rPr>
+          <w:rFonts w:ascii="Arial" w:hAnsi="Arial" w:cs="Arial"/>
+          <w:sz w:val="16"/>
+          <w:szCs w:val="16"/>
+        </w:rPr>
+        <w:t>isCasePastDueDate</w:t>
+      </w:r>
+      <w:proofErr w:type="spellEnd"/>
+      <w:r>
+        <w:rPr>
+          <w:rFonts w:ascii="Arial" w:hAnsi="Arial" w:cs="Arial"/>
+          <w:sz w:val="16"/>
+          <w:szCs w:val="16"/>
+        </w:rPr>
+        <w:t>==false</w:t>
+      </w:r>
+      <w:r>
+        <w:rPr>
+          <w:rFonts w:ascii="Arial" w:hAnsi="Arial" w:cs="Arial"/>
+          <w:sz w:val="16"/>
+          <w:szCs w:val="16"/>
+        </w:rPr>
+        <w:t>}</w:t>
       </w:r>
       <w:r>
         <w:rPr>
@@ -3330,23 +3338,7 @@
                 <w:sz w:val="16"/>
                 <w:szCs w:val="16"/>
               </w:rPr>
-              <w:t>==’</w:t>
-            </w:r>
-            <w:r>
-              <w:rPr>
-                <w:rFonts w:ascii="Arial" w:hAnsi="Arial" w:cs="Arial"/>
-                <w:sz w:val="16"/>
-                <w:szCs w:val="16"/>
-              </w:rPr>
-              <w:t>No</w:t>
-            </w:r>
-            <w:r>
-              <w:rPr>
-                <w:rFonts w:ascii="Arial" w:hAnsi="Arial" w:cs="Arial"/>
-                <w:sz w:val="16"/>
-                <w:szCs w:val="16"/>
-              </w:rPr>
-              <w:t>’}</w:t>
+              <w:t>==’No’}</w:t>
             </w:r>
             <w:r>
               <w:rPr>
@@ -3533,23 +3525,7 @@
                 <w:sz w:val="16"/>
                 <w:szCs w:val="16"/>
               </w:rPr>
-              <w:t>==</w:t>
-            </w:r>
-            <w:r>
-              <w:rPr>
-                <w:rFonts w:ascii="Arial" w:hAnsi="Arial" w:cs="Arial"/>
-                <w:sz w:val="16"/>
-                <w:szCs w:val="16"/>
-              </w:rPr>
-              <w:t>’Yes’</w:t>
-            </w:r>
-            <w:r>
-              <w:rPr>
-                <w:rFonts w:ascii="Arial" w:hAnsi="Arial" w:cs="Arial"/>
-                <w:sz w:val="16"/>
-                <w:szCs w:val="16"/>
-              </w:rPr>
-              <w:t>}</w:t>
+              <w:t>==’Yes’}</w:t>
             </w:r>
             <w:r>
               <w:rPr>
@@ -3635,58 +3611,58 @@
                 <w:sz w:val="16"/>
                 <w:szCs w:val="16"/>
               </w:rPr>
+              <w:t>&lt;&lt;</w:t>
+            </w:r>
+            <w:r>
+              <w:rPr>
+                <w:rFonts w:ascii="Arial" w:hAnsi="Arial" w:cs="Arial"/>
+                <w:sz w:val="16"/>
+                <w:szCs w:val="16"/>
+              </w:rPr>
+              <w:t>er_</w:t>
+            </w:r>
+            <w:r>
+              <w:rPr>
+                <w:rFonts w:ascii="Arial" w:hAnsi="Arial" w:cs="Arial"/>
+                <w:sz w:val="16"/>
+                <w:szCs w:val="16"/>
+              </w:rPr>
+              <w:t>&gt;&gt;</w:t>
+            </w:r>
+          </w:p>
+        </w:tc>
+        <w:tc>
+          <w:tcPr>
+            <w:tcW w:w="5477" w:type="dxa"/>
+            <w:tcBorders>
+              <w:top w:val="single" w:sz="4" w:space="0" w:color="auto"/>
+              <w:left w:val="nil"/>
+              <w:bottom w:val="single" w:sz="4" w:space="0" w:color="auto"/>
+              <w:right w:val="nil"/>
+            </w:tcBorders>
+          </w:tcPr>
+          <w:p/>
+        </w:tc>
+      </w:tr>
+      <w:tr>
+        <w:tc>
+          <w:tcPr>
+            <w:tcW w:w="3539" w:type="dxa"/>
+            <w:tcBorders>
+              <w:top w:val="single" w:sz="4" w:space="0" w:color="auto"/>
+              <w:left w:val="nil"/>
+              <w:bottom w:val="single" w:sz="4" w:space="0" w:color="auto"/>
+              <w:right w:val="nil"/>
+            </w:tcBorders>
+          </w:tcPr>
+          <w:p>
+            <w:r>
+              <w:rPr>
+                <w:rFonts w:ascii="Arial" w:hAnsi="Arial" w:cs="Arial"/>
+                <w:sz w:val="16"/>
+                <w:szCs w:val="16"/>
+              </w:rPr>
               <w:lastRenderedPageBreak/>
-              <w:t>&lt;&lt;</w:t>
-            </w:r>
-            <w:r>
-              <w:rPr>
-                <w:rFonts w:ascii="Arial" w:hAnsi="Arial" w:cs="Arial"/>
-                <w:sz w:val="16"/>
-                <w:szCs w:val="16"/>
-              </w:rPr>
-              <w:t>er_</w:t>
-            </w:r>
-            <w:r>
-              <w:rPr>
-                <w:rFonts w:ascii="Arial" w:hAnsi="Arial" w:cs="Arial"/>
-                <w:sz w:val="16"/>
-                <w:szCs w:val="16"/>
-              </w:rPr>
-              <w:t>&gt;&gt;</w:t>
-            </w:r>
-          </w:p>
-        </w:tc>
-        <w:tc>
-          <w:tcPr>
-            <w:tcW w:w="5477" w:type="dxa"/>
-            <w:tcBorders>
-              <w:top w:val="single" w:sz="4" w:space="0" w:color="auto"/>
-              <w:left w:val="nil"/>
-              <w:bottom w:val="single" w:sz="4" w:space="0" w:color="auto"/>
-              <w:right w:val="nil"/>
-            </w:tcBorders>
-          </w:tcPr>
-          <w:p/>
-        </w:tc>
-      </w:tr>
-      <w:tr>
-        <w:tc>
-          <w:tcPr>
-            <w:tcW w:w="3539" w:type="dxa"/>
-            <w:tcBorders>
-              <w:top w:val="single" w:sz="4" w:space="0" w:color="auto"/>
-              <w:left w:val="nil"/>
-              <w:bottom w:val="single" w:sz="4" w:space="0" w:color="auto"/>
-              <w:right w:val="nil"/>
-            </w:tcBorders>
-          </w:tcPr>
-          <w:p>
-            <w:r>
-              <w:rPr>
-                <w:rFonts w:ascii="Arial" w:hAnsi="Arial" w:cs="Arial"/>
-                <w:sz w:val="16"/>
-                <w:szCs w:val="16"/>
-              </w:rPr>
               <w:t>&lt;&lt;</w:t>
             </w:r>
             <w:proofErr w:type="spellStart"/>
@@ -4805,15 +4781,7 @@
                 <w:sz w:val="16"/>
                 <w:szCs w:val="16"/>
               </w:rPr>
-              <w:t>Resp</w:t>
-            </w:r>
-            <w:r>
-              <w:rPr>
-                <w:rFonts w:ascii="Arial" w:hAnsi="Arial" w:cs="Arial"/>
-                <w:sz w:val="16"/>
-                <w:szCs w:val="16"/>
-              </w:rPr>
-              <w:t>1</w:t>
+              <w:t>Resp1</w:t>
             </w:r>
             <w:r>
               <w:rPr>
@@ -5027,15 +4995,7 @@
                 <w:sz w:val="16"/>
                 <w:szCs w:val="16"/>
               </w:rPr>
-              <w:t>Resp</w:t>
-            </w:r>
-            <w:r>
-              <w:rPr>
-                <w:rFonts w:ascii="Arial" w:hAnsi="Arial" w:cs="Arial"/>
-                <w:sz w:val="16"/>
-                <w:szCs w:val="16"/>
-              </w:rPr>
-              <w:t>1</w:t>
+              <w:t>Resp1</w:t>
             </w:r>
             <w:r>
               <w:rPr>
@@ -5314,9 +5274,189 @@
                 <w:sz w:val="16"/>
                 <w:szCs w:val="16"/>
               </w:rPr>
+              <w:t>&lt;&lt;</w:t>
+            </w:r>
+            <w:proofErr w:type="spellStart"/>
+            <w:r>
+              <w:rPr>
+                <w:rFonts w:ascii="Arial" w:hAnsi="Arial" w:cs="Arial"/>
+                <w:sz w:val="16"/>
+                <w:szCs w:val="16"/>
+              </w:rPr>
+              <w:t>c</w:t>
+            </w:r>
+            <w:r>
+              <w:rPr>
+                <w:rFonts w:ascii="Arial" w:hAnsi="Arial" w:cs="Arial"/>
+                <w:sz w:val="16"/>
+                <w:szCs w:val="16"/>
+              </w:rPr>
+              <w:t>r</w:t>
+            </w:r>
+            <w:proofErr w:type="spellEnd"/>
+            <w:r>
+              <w:rPr>
+                <w:rFonts w:ascii="Arial" w:hAnsi="Arial" w:cs="Arial"/>
+                <w:sz w:val="16"/>
+                <w:szCs w:val="16"/>
+              </w:rPr>
+              <w:t>_</w:t>
+            </w:r>
+            <w:r>
+              <w:rPr>
+                <w:rFonts w:ascii="Arial" w:hAnsi="Arial" w:cs="Arial"/>
+                <w:sz w:val="16"/>
+                <w:szCs w:val="16"/>
+              </w:rPr>
+              <w:t>{</w:t>
+            </w:r>
+            <w:proofErr w:type="spellStart"/>
+            <w:r>
+              <w:rPr>
+                <w:rFonts w:ascii="Arial" w:hAnsi="Arial" w:cs="Arial"/>
+                <w:sz w:val="16"/>
+                <w:szCs w:val="16"/>
+              </w:rPr>
+              <w:t>isConsentOrderApp</w:t>
+            </w:r>
+            <w:proofErr w:type="spellEnd"/>
+            <w:r>
+              <w:rPr>
+                <w:rFonts w:ascii="Arial" w:hAnsi="Arial" w:cs="Arial"/>
+                <w:sz w:val="16"/>
+                <w:szCs w:val="16"/>
+              </w:rPr>
+              <w:t>==’No’}</w:t>
+            </w:r>
+            <w:r>
+              <w:rPr>
+                <w:rFonts w:ascii="Arial" w:hAnsi="Arial" w:cs="Arial"/>
+                <w:sz w:val="16"/>
+                <w:szCs w:val="16"/>
+              </w:rPr>
+              <w:t>&gt;&gt;</w:t>
+            </w:r>
+          </w:p>
+        </w:tc>
+        <w:tc>
+          <w:tcPr>
+            <w:tcW w:w="5477" w:type="dxa"/>
+            <w:tcBorders>
+              <w:top w:val="single" w:sz="4" w:space="0" w:color="auto"/>
+              <w:left w:val="nil"/>
+              <w:bottom w:val="single" w:sz="4" w:space="0" w:color="auto"/>
+              <w:right w:val="nil"/>
+            </w:tcBorders>
+          </w:tcPr>
+          <w:p/>
+        </w:tc>
+      </w:tr>
+      <w:tr>
+        <w:tc>
+          <w:tcPr>
+            <w:tcW w:w="3539" w:type="dxa"/>
+            <w:tcBorders>
+              <w:top w:val="single" w:sz="4" w:space="0" w:color="auto"/>
+              <w:left w:val="nil"/>
+              <w:bottom w:val="single" w:sz="4" w:space="0" w:color="auto"/>
+              <w:right w:val="nil"/>
+            </w:tcBorders>
+          </w:tcPr>
+          <w:p>
+            <w:r>
               <w:lastRenderedPageBreak/>
+              <w:t>Do you agree that the court should make the order that the applicant has requested?</w:t>
+            </w:r>
+          </w:p>
+        </w:tc>
+        <w:tc>
+          <w:tcPr>
+            <w:tcW w:w="5477" w:type="dxa"/>
+            <w:tcBorders>
+              <w:top w:val="single" w:sz="4" w:space="0" w:color="auto"/>
+              <w:left w:val="nil"/>
+              <w:bottom w:val="single" w:sz="4" w:space="0" w:color="auto"/>
+              <w:right w:val="nil"/>
+            </w:tcBorders>
+          </w:tcPr>
+          <w:p>
+            <w:r>
+              <w:t>&lt;&lt;resp2HasAgreed&gt;&gt;</w:t>
+            </w:r>
+          </w:p>
+        </w:tc>
+      </w:tr>
+      <w:tr>
+        <w:tc>
+          <w:tcPr>
+            <w:tcW w:w="3539" w:type="dxa"/>
+            <w:tcBorders>
+              <w:top w:val="single" w:sz="4" w:space="0" w:color="auto"/>
+              <w:left w:val="nil"/>
+              <w:bottom w:val="single" w:sz="4" w:space="0" w:color="auto"/>
+              <w:right w:val="nil"/>
+            </w:tcBorders>
+          </w:tcPr>
+          <w:p>
+            <w:r>
+              <w:rPr>
+                <w:rFonts w:ascii="Arial" w:hAnsi="Arial" w:cs="Arial"/>
+                <w:sz w:val="16"/>
+                <w:szCs w:val="16"/>
+              </w:rPr>
               <w:t>&lt;&lt;</w:t>
             </w:r>
+            <w:r>
+              <w:rPr>
+                <w:rFonts w:ascii="Arial" w:hAnsi="Arial" w:cs="Arial"/>
+                <w:sz w:val="16"/>
+                <w:szCs w:val="16"/>
+              </w:rPr>
+              <w:t>er_</w:t>
+            </w:r>
+            <w:r>
+              <w:rPr>
+                <w:rFonts w:ascii="Arial" w:hAnsi="Arial" w:cs="Arial"/>
+                <w:sz w:val="16"/>
+                <w:szCs w:val="16"/>
+              </w:rPr>
+              <w:t>&gt;&gt;</w:t>
+            </w:r>
+          </w:p>
+        </w:tc>
+        <w:tc>
+          <w:tcPr>
+            <w:tcW w:w="5477" w:type="dxa"/>
+            <w:tcBorders>
+              <w:top w:val="single" w:sz="4" w:space="0" w:color="auto"/>
+              <w:left w:val="nil"/>
+              <w:bottom w:val="single" w:sz="4" w:space="0" w:color="auto"/>
+              <w:right w:val="nil"/>
+            </w:tcBorders>
+          </w:tcPr>
+          <w:p/>
+        </w:tc>
+      </w:tr>
+      <w:tr>
+        <w:tc>
+          <w:tcPr>
+            <w:tcW w:w="3539" w:type="dxa"/>
+            <w:tcBorders>
+              <w:top w:val="single" w:sz="4" w:space="0" w:color="auto"/>
+              <w:left w:val="nil"/>
+              <w:bottom w:val="single" w:sz="4" w:space="0" w:color="auto"/>
+              <w:right w:val="nil"/>
+            </w:tcBorders>
+          </w:tcPr>
+          <w:p>
+            <w:r>
+              <w:rPr>
+                <w:rFonts w:ascii="Arial" w:hAnsi="Arial" w:cs="Arial"/>
+                <w:sz w:val="16"/>
+                <w:szCs w:val="16"/>
+              </w:rPr>
+              <w:t>&lt;&lt;</w:t>
+            </w:r>
             <w:proofErr w:type="spellStart"/>
             <w:r>
               <w:rPr>
@@ -5367,203 +5507,7 @@
                 <w:sz w:val="16"/>
                 <w:szCs w:val="16"/>
               </w:rPr>
-              <w:t>==’No’}</w:t>
-            </w:r>
-            <w:r>
-              <w:rPr>
-                <w:rFonts w:ascii="Arial" w:hAnsi="Arial" w:cs="Arial"/>
-                <w:sz w:val="16"/>
-                <w:szCs w:val="16"/>
-              </w:rPr>
-              <w:t>&gt;&gt;</w:t>
-            </w:r>
-          </w:p>
-        </w:tc>
-        <w:tc>
-          <w:tcPr>
-            <w:tcW w:w="5477" w:type="dxa"/>
-            <w:tcBorders>
-              <w:top w:val="single" w:sz="4" w:space="0" w:color="auto"/>
-              <w:left w:val="nil"/>
-              <w:bottom w:val="single" w:sz="4" w:space="0" w:color="auto"/>
-              <w:right w:val="nil"/>
-            </w:tcBorders>
-          </w:tcPr>
-          <w:p/>
-        </w:tc>
-      </w:tr>
-      <w:tr>
-        <w:tc>
-          <w:tcPr>
-            <w:tcW w:w="3539" w:type="dxa"/>
-            <w:tcBorders>
-              <w:top w:val="single" w:sz="4" w:space="0" w:color="auto"/>
-              <w:left w:val="nil"/>
-              <w:bottom w:val="single" w:sz="4" w:space="0" w:color="auto"/>
-              <w:right w:val="nil"/>
-            </w:tcBorders>
-          </w:tcPr>
-          <w:p>
-            <w:r>
-              <w:t>Do you agree that the court should make the order that the applicant has requested?</w:t>
-            </w:r>
-          </w:p>
-        </w:tc>
-        <w:tc>
-          <w:tcPr>
-            <w:tcW w:w="5477" w:type="dxa"/>
-            <w:tcBorders>
-              <w:top w:val="single" w:sz="4" w:space="0" w:color="auto"/>
-              <w:left w:val="nil"/>
-              <w:bottom w:val="single" w:sz="4" w:space="0" w:color="auto"/>
-              <w:right w:val="nil"/>
-            </w:tcBorders>
-          </w:tcPr>
-          <w:p>
-            <w:r>
-              <w:t>&lt;&lt;resp2HasAgreed&gt;&gt;</w:t>
-            </w:r>
-          </w:p>
-        </w:tc>
-      </w:tr>
-      <w:tr>
-        <w:tc>
-          <w:tcPr>
-            <w:tcW w:w="3539" w:type="dxa"/>
-            <w:tcBorders>
-              <w:top w:val="single" w:sz="4" w:space="0" w:color="auto"/>
-              <w:left w:val="nil"/>
-              <w:bottom w:val="single" w:sz="4" w:space="0" w:color="auto"/>
-              <w:right w:val="nil"/>
-            </w:tcBorders>
-          </w:tcPr>
-          <w:p>
-            <w:r>
-              <w:rPr>
-                <w:rFonts w:ascii="Arial" w:hAnsi="Arial" w:cs="Arial"/>
-                <w:sz w:val="16"/>
-                <w:szCs w:val="16"/>
-              </w:rPr>
-              <w:t>&lt;&lt;</w:t>
-            </w:r>
-            <w:r>
-              <w:rPr>
-                <w:rFonts w:ascii="Arial" w:hAnsi="Arial" w:cs="Arial"/>
-                <w:sz w:val="16"/>
-                <w:szCs w:val="16"/>
-              </w:rPr>
-              <w:t>er_</w:t>
-            </w:r>
-            <w:r>
-              <w:rPr>
-                <w:rFonts w:ascii="Arial" w:hAnsi="Arial" w:cs="Arial"/>
-                <w:sz w:val="16"/>
-                <w:szCs w:val="16"/>
-              </w:rPr>
-              <w:t>&gt;&gt;</w:t>
-            </w:r>
-          </w:p>
-        </w:tc>
-        <w:tc>
-          <w:tcPr>
-            <w:tcW w:w="5477" w:type="dxa"/>
-            <w:tcBorders>
-              <w:top w:val="single" w:sz="4" w:space="0" w:color="auto"/>
-              <w:left w:val="nil"/>
-              <w:bottom w:val="single" w:sz="4" w:space="0" w:color="auto"/>
-              <w:right w:val="nil"/>
-            </w:tcBorders>
-          </w:tcPr>
-          <w:p/>
-        </w:tc>
-      </w:tr>
-      <w:tr>
-        <w:tc>
-          <w:tcPr>
-            <w:tcW w:w="3539" w:type="dxa"/>
-            <w:tcBorders>
-              <w:top w:val="single" w:sz="4" w:space="0" w:color="auto"/>
-              <w:left w:val="nil"/>
-              <w:bottom w:val="single" w:sz="4" w:space="0" w:color="auto"/>
-              <w:right w:val="nil"/>
-            </w:tcBorders>
-          </w:tcPr>
-          <w:p>
-            <w:r>
-              <w:rPr>
-                <w:rFonts w:ascii="Arial" w:hAnsi="Arial" w:cs="Arial"/>
-                <w:sz w:val="16"/>
-                <w:szCs w:val="16"/>
-              </w:rPr>
-              <w:t>&lt;&lt;</w:t>
-            </w:r>
-            <w:proofErr w:type="spellStart"/>
-            <w:r>
-              <w:rPr>
-                <w:rFonts w:ascii="Arial" w:hAnsi="Arial" w:cs="Arial"/>
-                <w:sz w:val="16"/>
-                <w:szCs w:val="16"/>
-              </w:rPr>
-              <w:t>c</w:t>
-            </w:r>
-            <w:r>
-              <w:rPr>
-                <w:rFonts w:ascii="Arial" w:hAnsi="Arial" w:cs="Arial"/>
-                <w:sz w:val="16"/>
-                <w:szCs w:val="16"/>
-              </w:rPr>
-              <w:t>r</w:t>
-            </w:r>
-            <w:proofErr w:type="spellEnd"/>
-            <w:r>
-              <w:rPr>
-                <w:rFonts w:ascii="Arial" w:hAnsi="Arial" w:cs="Arial"/>
-                <w:sz w:val="16"/>
-                <w:szCs w:val="16"/>
-              </w:rPr>
-              <w:t>_</w:t>
-            </w:r>
-            <w:r>
-              <w:rPr>
-                <w:rFonts w:ascii="Arial" w:hAnsi="Arial" w:cs="Arial"/>
-                <w:sz w:val="16"/>
-                <w:szCs w:val="16"/>
-              </w:rPr>
-              <w:t>{</w:t>
-            </w:r>
-            <w:proofErr w:type="spellStart"/>
-            <w:r>
-              <w:rPr>
-                <w:rFonts w:ascii="Arial" w:hAnsi="Arial" w:cs="Arial"/>
-                <w:sz w:val="16"/>
-                <w:szCs w:val="16"/>
-              </w:rPr>
-              <w:t>isConsentOrderApp</w:t>
-            </w:r>
-            <w:proofErr w:type="spellEnd"/>
-            <w:r>
-              <w:rPr>
-                <w:rFonts w:ascii="Arial" w:hAnsi="Arial" w:cs="Arial"/>
-                <w:sz w:val="16"/>
-                <w:szCs w:val="16"/>
-              </w:rPr>
-              <w:t>==’</w:t>
-            </w:r>
-            <w:r>
-              <w:rPr>
-                <w:rFonts w:ascii="Arial" w:hAnsi="Arial" w:cs="Arial"/>
-                <w:sz w:val="16"/>
-                <w:szCs w:val="16"/>
-              </w:rPr>
-              <w:t>Yes</w:t>
-            </w:r>
-            <w:r>
-              <w:rPr>
-                <w:rFonts w:ascii="Arial" w:hAnsi="Arial" w:cs="Arial"/>
-                <w:sz w:val="16"/>
-                <w:szCs w:val="16"/>
-              </w:rPr>
-              <w:t>’}</w:t>
+              <w:t>==’Yes’}</w:t>
             </w:r>
             <w:r>
               <w:rPr>

</xml_diff>

<commit_message>
CIV-9383 Import latest draft doc template
</commit_message>
<xml_diff>
--- a/docker/docmosis/templates/CV-UNS-GAP-ENG-01077.docx
+++ b/docker/docmosis/templates/CV-UNS-GAP-ENG-01077.docx
@@ -68,39 +68,13 @@
               </w:rPr>
               <w:t>{</w:t>
             </w:r>
-            <w:proofErr w:type="spellStart"/>
-            <w:r>
-              <w:rPr>
-                <w:rFonts w:ascii="Arial" w:hAnsi="Arial" w:cs="Arial"/>
-                <w:sz w:val="16"/>
-                <w:szCs w:val="16"/>
-              </w:rPr>
-              <w:t>isWithNotice</w:t>
-            </w:r>
-            <w:proofErr w:type="spellEnd"/>
-            <w:r>
-              <w:rPr>
-                <w:rFonts w:ascii="Arial" w:hAnsi="Arial" w:cs="Arial"/>
-                <w:sz w:val="16"/>
-                <w:szCs w:val="16"/>
-              </w:rPr>
-              <w:t>==’</w:t>
-            </w:r>
-            <w:r>
-              <w:rPr>
-                <w:rFonts w:ascii="Arial" w:hAnsi="Arial" w:cs="Arial"/>
-                <w:sz w:val="16"/>
-                <w:szCs w:val="16"/>
-              </w:rPr>
-              <w:t>Yes</w:t>
-            </w:r>
-            <w:r>
-              <w:rPr>
-                <w:rFonts w:ascii="Arial" w:hAnsi="Arial" w:cs="Arial"/>
-                <w:sz w:val="16"/>
-                <w:szCs w:val="16"/>
-              </w:rPr>
-              <w:t>’</w:t>
+            <w:r>
+              <w:rPr>
+                <w:rFonts w:ascii="Arial" w:hAnsi="Arial" w:cs="Arial"/>
+                <w:sz w:val="16"/>
+                <w:szCs w:val="16"/>
+              </w:rPr>
+              <w:t>isWithNotice==’Yes’</w:t>
             </w:r>
             <w:r>
               <w:rPr>
@@ -110,39 +84,21 @@
               </w:rPr>
               <w:t>&amp;&amp;</w:t>
             </w:r>
-            <w:proofErr w:type="spellStart"/>
-            <w:r>
-              <w:rPr>
-                <w:rFonts w:ascii="Arial" w:hAnsi="Arial" w:cs="Arial"/>
-                <w:sz w:val="16"/>
-                <w:szCs w:val="16"/>
-              </w:rPr>
-              <w:t>generalAppUrgency</w:t>
-            </w:r>
-            <w:proofErr w:type="spellEnd"/>
-            <w:r>
-              <w:rPr>
-                <w:rFonts w:ascii="Arial" w:hAnsi="Arial" w:cs="Arial"/>
-                <w:sz w:val="16"/>
-                <w:szCs w:val="16"/>
-              </w:rPr>
-              <w:t>==’</w:t>
-            </w:r>
-            <w:r>
-              <w:rPr>
-                <w:rFonts w:ascii="Arial" w:hAnsi="Arial" w:cs="Arial"/>
-                <w:sz w:val="16"/>
-                <w:szCs w:val="16"/>
-              </w:rPr>
-              <w:t>No</w:t>
-            </w:r>
-            <w:r>
-              <w:rPr>
-                <w:rFonts w:ascii="Arial" w:hAnsi="Arial" w:cs="Arial"/>
-                <w:sz w:val="16"/>
-                <w:szCs w:val="16"/>
-              </w:rPr>
-              <w:t>’</w:t>
+            <w:r>
+              <w:rPr>
+                <w:rFonts w:ascii="Arial" w:hAnsi="Arial" w:cs="Arial"/>
+                <w:sz w:val="16"/>
+                <w:szCs w:val="16"/>
+              </w:rPr>
+              <w:t>generalAppUrgency==’No’</w:t>
+            </w:r>
+            <w:r>
+              <w:rPr>
+                <w:rFonts w:ascii="Arial" w:hAnsi="Arial" w:cs="Arial"/>
+                <w:sz w:val="16"/>
+                <w:szCs w:val="16"/>
+              </w:rPr>
+              <w:t>&amp;&amp;isCasePastDueDate==false</w:t>
             </w:r>
             <w:r>
               <w:rPr>
@@ -1989,7 +1945,6 @@
                 <w:sz w:val="16"/>
                 <w:szCs w:val="16"/>
               </w:rPr>
-              <w:lastRenderedPageBreak/>
               <w:t>&lt;&lt;</w:t>
             </w:r>
             <w:proofErr w:type="spellStart"/>
@@ -2085,6 +2040,7 @@
           </w:tcPr>
           <w:p>
             <w:r>
+              <w:lastRenderedPageBreak/>
               <w:t xml:space="preserve">Unavailable Trial Date From          </w:t>
             </w:r>
           </w:p>
@@ -3162,7 +3118,16 @@
           <w:sz w:val="16"/>
           <w:szCs w:val="16"/>
         </w:rPr>
-        <w:t>&lt;&lt;cs_</w:t>
+        <w:t>&lt;&lt;cs</w:t>
+      </w:r>
+      <w:proofErr w:type="gramStart"/>
+      <w:r>
+        <w:rPr>
+          <w:rFonts w:ascii="Arial" w:hAnsi="Arial" w:cs="Arial"/>
+          <w:sz w:val="16"/>
+          <w:szCs w:val="16"/>
+        </w:rPr>
+        <w:t>_</w:t>
       </w:r>
       <w:r>
         <w:rPr>
@@ -3173,6 +3138,7 @@
         <w:t>{</w:t>
       </w:r>
       <w:proofErr w:type="spellStart"/>
+      <w:proofErr w:type="gramEnd"/>
       <w:r>
         <w:rPr>
           <w:rFonts w:ascii="Arial" w:hAnsi="Arial" w:cs="Arial"/>
@@ -3206,7 +3172,49 @@
           <w:sz w:val="16"/>
           <w:szCs w:val="16"/>
         </w:rPr>
-        <w:t>==’No’}</w:t>
+        <w:t>==’No’</w:t>
+      </w:r>
+      <w:r>
+        <w:rPr>
+          <w:rFonts w:ascii="Arial" w:hAnsi="Arial" w:cs="Arial"/>
+          <w:sz w:val="16"/>
+          <w:szCs w:val="16"/>
+        </w:rPr>
+        <w:t xml:space="preserve"> </w:t>
+      </w:r>
+      <w:r>
+        <w:rPr>
+          <w:rFonts w:ascii="Arial" w:hAnsi="Arial" w:cs="Arial"/>
+          <w:sz w:val="16"/>
+          <w:szCs w:val="16"/>
+        </w:rPr>
+        <w:t>&amp;&amp;</w:t>
+      </w:r>
+      <w:proofErr w:type="spellStart"/>
+      <w:r>
+        <w:rPr>
+          <w:rFonts w:ascii="Arial" w:hAnsi="Arial" w:cs="Arial"/>
+          <w:sz w:val="16"/>
+          <w:szCs w:val="16"/>
+        </w:rPr>
+        <w:t>isCasePastDueDate</w:t>
+      </w:r>
+      <w:proofErr w:type="spellEnd"/>
+      <w:r>
+        <w:rPr>
+          <w:rFonts w:ascii="Arial" w:hAnsi="Arial" w:cs="Arial"/>
+          <w:sz w:val="16"/>
+          <w:szCs w:val="16"/>
+        </w:rPr>
+        <w:t>==false</w:t>
+      </w:r>
+      <w:r>
+        <w:rPr>
+          <w:rFonts w:ascii="Arial" w:hAnsi="Arial" w:cs="Arial"/>
+          <w:sz w:val="16"/>
+          <w:szCs w:val="16"/>
+        </w:rPr>
+        <w:t>}</w:t>
       </w:r>
       <w:r>
         <w:rPr>
@@ -3330,23 +3338,7 @@
                 <w:sz w:val="16"/>
                 <w:szCs w:val="16"/>
               </w:rPr>
-              <w:t>==’</w:t>
-            </w:r>
-            <w:r>
-              <w:rPr>
-                <w:rFonts w:ascii="Arial" w:hAnsi="Arial" w:cs="Arial"/>
-                <w:sz w:val="16"/>
-                <w:szCs w:val="16"/>
-              </w:rPr>
-              <w:t>No</w:t>
-            </w:r>
-            <w:r>
-              <w:rPr>
-                <w:rFonts w:ascii="Arial" w:hAnsi="Arial" w:cs="Arial"/>
-                <w:sz w:val="16"/>
-                <w:szCs w:val="16"/>
-              </w:rPr>
-              <w:t>’}</w:t>
+              <w:t>==’No’}</w:t>
             </w:r>
             <w:r>
               <w:rPr>
@@ -3533,23 +3525,7 @@
                 <w:sz w:val="16"/>
                 <w:szCs w:val="16"/>
               </w:rPr>
-              <w:t>==</w:t>
-            </w:r>
-            <w:r>
-              <w:rPr>
-                <w:rFonts w:ascii="Arial" w:hAnsi="Arial" w:cs="Arial"/>
-                <w:sz w:val="16"/>
-                <w:szCs w:val="16"/>
-              </w:rPr>
-              <w:t>’Yes’</w:t>
-            </w:r>
-            <w:r>
-              <w:rPr>
-                <w:rFonts w:ascii="Arial" w:hAnsi="Arial" w:cs="Arial"/>
-                <w:sz w:val="16"/>
-                <w:szCs w:val="16"/>
-              </w:rPr>
-              <w:t>}</w:t>
+              <w:t>==’Yes’}</w:t>
             </w:r>
             <w:r>
               <w:rPr>
@@ -3635,58 +3611,58 @@
                 <w:sz w:val="16"/>
                 <w:szCs w:val="16"/>
               </w:rPr>
+              <w:t>&lt;&lt;</w:t>
+            </w:r>
+            <w:r>
+              <w:rPr>
+                <w:rFonts w:ascii="Arial" w:hAnsi="Arial" w:cs="Arial"/>
+                <w:sz w:val="16"/>
+                <w:szCs w:val="16"/>
+              </w:rPr>
+              <w:t>er_</w:t>
+            </w:r>
+            <w:r>
+              <w:rPr>
+                <w:rFonts w:ascii="Arial" w:hAnsi="Arial" w:cs="Arial"/>
+                <w:sz w:val="16"/>
+                <w:szCs w:val="16"/>
+              </w:rPr>
+              <w:t>&gt;&gt;</w:t>
+            </w:r>
+          </w:p>
+        </w:tc>
+        <w:tc>
+          <w:tcPr>
+            <w:tcW w:w="5477" w:type="dxa"/>
+            <w:tcBorders>
+              <w:top w:val="single" w:sz="4" w:space="0" w:color="auto"/>
+              <w:left w:val="nil"/>
+              <w:bottom w:val="single" w:sz="4" w:space="0" w:color="auto"/>
+              <w:right w:val="nil"/>
+            </w:tcBorders>
+          </w:tcPr>
+          <w:p/>
+        </w:tc>
+      </w:tr>
+      <w:tr>
+        <w:tc>
+          <w:tcPr>
+            <w:tcW w:w="3539" w:type="dxa"/>
+            <w:tcBorders>
+              <w:top w:val="single" w:sz="4" w:space="0" w:color="auto"/>
+              <w:left w:val="nil"/>
+              <w:bottom w:val="single" w:sz="4" w:space="0" w:color="auto"/>
+              <w:right w:val="nil"/>
+            </w:tcBorders>
+          </w:tcPr>
+          <w:p>
+            <w:r>
+              <w:rPr>
+                <w:rFonts w:ascii="Arial" w:hAnsi="Arial" w:cs="Arial"/>
+                <w:sz w:val="16"/>
+                <w:szCs w:val="16"/>
+              </w:rPr>
               <w:lastRenderedPageBreak/>
-              <w:t>&lt;&lt;</w:t>
-            </w:r>
-            <w:r>
-              <w:rPr>
-                <w:rFonts w:ascii="Arial" w:hAnsi="Arial" w:cs="Arial"/>
-                <w:sz w:val="16"/>
-                <w:szCs w:val="16"/>
-              </w:rPr>
-              <w:t>er_</w:t>
-            </w:r>
-            <w:r>
-              <w:rPr>
-                <w:rFonts w:ascii="Arial" w:hAnsi="Arial" w:cs="Arial"/>
-                <w:sz w:val="16"/>
-                <w:szCs w:val="16"/>
-              </w:rPr>
-              <w:t>&gt;&gt;</w:t>
-            </w:r>
-          </w:p>
-        </w:tc>
-        <w:tc>
-          <w:tcPr>
-            <w:tcW w:w="5477" w:type="dxa"/>
-            <w:tcBorders>
-              <w:top w:val="single" w:sz="4" w:space="0" w:color="auto"/>
-              <w:left w:val="nil"/>
-              <w:bottom w:val="single" w:sz="4" w:space="0" w:color="auto"/>
-              <w:right w:val="nil"/>
-            </w:tcBorders>
-          </w:tcPr>
-          <w:p/>
-        </w:tc>
-      </w:tr>
-      <w:tr>
-        <w:tc>
-          <w:tcPr>
-            <w:tcW w:w="3539" w:type="dxa"/>
-            <w:tcBorders>
-              <w:top w:val="single" w:sz="4" w:space="0" w:color="auto"/>
-              <w:left w:val="nil"/>
-              <w:bottom w:val="single" w:sz="4" w:space="0" w:color="auto"/>
-              <w:right w:val="nil"/>
-            </w:tcBorders>
-          </w:tcPr>
-          <w:p>
-            <w:r>
-              <w:rPr>
-                <w:rFonts w:ascii="Arial" w:hAnsi="Arial" w:cs="Arial"/>
-                <w:sz w:val="16"/>
-                <w:szCs w:val="16"/>
-              </w:rPr>
               <w:t>&lt;&lt;</w:t>
             </w:r>
             <w:proofErr w:type="spellStart"/>
@@ -4805,15 +4781,7 @@
                 <w:sz w:val="16"/>
                 <w:szCs w:val="16"/>
               </w:rPr>
-              <w:t>Resp</w:t>
-            </w:r>
-            <w:r>
-              <w:rPr>
-                <w:rFonts w:ascii="Arial" w:hAnsi="Arial" w:cs="Arial"/>
-                <w:sz w:val="16"/>
-                <w:szCs w:val="16"/>
-              </w:rPr>
-              <w:t>1</w:t>
+              <w:t>Resp1</w:t>
             </w:r>
             <w:r>
               <w:rPr>
@@ -5027,15 +4995,7 @@
                 <w:sz w:val="16"/>
                 <w:szCs w:val="16"/>
               </w:rPr>
-              <w:t>Resp</w:t>
-            </w:r>
-            <w:r>
-              <w:rPr>
-                <w:rFonts w:ascii="Arial" w:hAnsi="Arial" w:cs="Arial"/>
-                <w:sz w:val="16"/>
-                <w:szCs w:val="16"/>
-              </w:rPr>
-              <w:t>1</w:t>
+              <w:t>Resp1</w:t>
             </w:r>
             <w:r>
               <w:rPr>
@@ -5314,9 +5274,189 @@
                 <w:sz w:val="16"/>
                 <w:szCs w:val="16"/>
               </w:rPr>
+              <w:t>&lt;&lt;</w:t>
+            </w:r>
+            <w:proofErr w:type="spellStart"/>
+            <w:r>
+              <w:rPr>
+                <w:rFonts w:ascii="Arial" w:hAnsi="Arial" w:cs="Arial"/>
+                <w:sz w:val="16"/>
+                <w:szCs w:val="16"/>
+              </w:rPr>
+              <w:t>c</w:t>
+            </w:r>
+            <w:r>
+              <w:rPr>
+                <w:rFonts w:ascii="Arial" w:hAnsi="Arial" w:cs="Arial"/>
+                <w:sz w:val="16"/>
+                <w:szCs w:val="16"/>
+              </w:rPr>
+              <w:t>r</w:t>
+            </w:r>
+            <w:proofErr w:type="spellEnd"/>
+            <w:r>
+              <w:rPr>
+                <w:rFonts w:ascii="Arial" w:hAnsi="Arial" w:cs="Arial"/>
+                <w:sz w:val="16"/>
+                <w:szCs w:val="16"/>
+              </w:rPr>
+              <w:t>_</w:t>
+            </w:r>
+            <w:r>
+              <w:rPr>
+                <w:rFonts w:ascii="Arial" w:hAnsi="Arial" w:cs="Arial"/>
+                <w:sz w:val="16"/>
+                <w:szCs w:val="16"/>
+              </w:rPr>
+              <w:t>{</w:t>
+            </w:r>
+            <w:proofErr w:type="spellStart"/>
+            <w:r>
+              <w:rPr>
+                <w:rFonts w:ascii="Arial" w:hAnsi="Arial" w:cs="Arial"/>
+                <w:sz w:val="16"/>
+                <w:szCs w:val="16"/>
+              </w:rPr>
+              <w:t>isConsentOrderApp</w:t>
+            </w:r>
+            <w:proofErr w:type="spellEnd"/>
+            <w:r>
+              <w:rPr>
+                <w:rFonts w:ascii="Arial" w:hAnsi="Arial" w:cs="Arial"/>
+                <w:sz w:val="16"/>
+                <w:szCs w:val="16"/>
+              </w:rPr>
+              <w:t>==’No’}</w:t>
+            </w:r>
+            <w:r>
+              <w:rPr>
+                <w:rFonts w:ascii="Arial" w:hAnsi="Arial" w:cs="Arial"/>
+                <w:sz w:val="16"/>
+                <w:szCs w:val="16"/>
+              </w:rPr>
+              <w:t>&gt;&gt;</w:t>
+            </w:r>
+          </w:p>
+        </w:tc>
+        <w:tc>
+          <w:tcPr>
+            <w:tcW w:w="5477" w:type="dxa"/>
+            <w:tcBorders>
+              <w:top w:val="single" w:sz="4" w:space="0" w:color="auto"/>
+              <w:left w:val="nil"/>
+              <w:bottom w:val="single" w:sz="4" w:space="0" w:color="auto"/>
+              <w:right w:val="nil"/>
+            </w:tcBorders>
+          </w:tcPr>
+          <w:p/>
+        </w:tc>
+      </w:tr>
+      <w:tr>
+        <w:tc>
+          <w:tcPr>
+            <w:tcW w:w="3539" w:type="dxa"/>
+            <w:tcBorders>
+              <w:top w:val="single" w:sz="4" w:space="0" w:color="auto"/>
+              <w:left w:val="nil"/>
+              <w:bottom w:val="single" w:sz="4" w:space="0" w:color="auto"/>
+              <w:right w:val="nil"/>
+            </w:tcBorders>
+          </w:tcPr>
+          <w:p>
+            <w:r>
               <w:lastRenderedPageBreak/>
+              <w:t>Do you agree that the court should make the order that the applicant has requested?</w:t>
+            </w:r>
+          </w:p>
+        </w:tc>
+        <w:tc>
+          <w:tcPr>
+            <w:tcW w:w="5477" w:type="dxa"/>
+            <w:tcBorders>
+              <w:top w:val="single" w:sz="4" w:space="0" w:color="auto"/>
+              <w:left w:val="nil"/>
+              <w:bottom w:val="single" w:sz="4" w:space="0" w:color="auto"/>
+              <w:right w:val="nil"/>
+            </w:tcBorders>
+          </w:tcPr>
+          <w:p>
+            <w:r>
+              <w:t>&lt;&lt;resp2HasAgreed&gt;&gt;</w:t>
+            </w:r>
+          </w:p>
+        </w:tc>
+      </w:tr>
+      <w:tr>
+        <w:tc>
+          <w:tcPr>
+            <w:tcW w:w="3539" w:type="dxa"/>
+            <w:tcBorders>
+              <w:top w:val="single" w:sz="4" w:space="0" w:color="auto"/>
+              <w:left w:val="nil"/>
+              <w:bottom w:val="single" w:sz="4" w:space="0" w:color="auto"/>
+              <w:right w:val="nil"/>
+            </w:tcBorders>
+          </w:tcPr>
+          <w:p>
+            <w:r>
+              <w:rPr>
+                <w:rFonts w:ascii="Arial" w:hAnsi="Arial" w:cs="Arial"/>
+                <w:sz w:val="16"/>
+                <w:szCs w:val="16"/>
+              </w:rPr>
               <w:t>&lt;&lt;</w:t>
             </w:r>
+            <w:r>
+              <w:rPr>
+                <w:rFonts w:ascii="Arial" w:hAnsi="Arial" w:cs="Arial"/>
+                <w:sz w:val="16"/>
+                <w:szCs w:val="16"/>
+              </w:rPr>
+              <w:t>er_</w:t>
+            </w:r>
+            <w:r>
+              <w:rPr>
+                <w:rFonts w:ascii="Arial" w:hAnsi="Arial" w:cs="Arial"/>
+                <w:sz w:val="16"/>
+                <w:szCs w:val="16"/>
+              </w:rPr>
+              <w:t>&gt;&gt;</w:t>
+            </w:r>
+          </w:p>
+        </w:tc>
+        <w:tc>
+          <w:tcPr>
+            <w:tcW w:w="5477" w:type="dxa"/>
+            <w:tcBorders>
+              <w:top w:val="single" w:sz="4" w:space="0" w:color="auto"/>
+              <w:left w:val="nil"/>
+              <w:bottom w:val="single" w:sz="4" w:space="0" w:color="auto"/>
+              <w:right w:val="nil"/>
+            </w:tcBorders>
+          </w:tcPr>
+          <w:p/>
+        </w:tc>
+      </w:tr>
+      <w:tr>
+        <w:tc>
+          <w:tcPr>
+            <w:tcW w:w="3539" w:type="dxa"/>
+            <w:tcBorders>
+              <w:top w:val="single" w:sz="4" w:space="0" w:color="auto"/>
+              <w:left w:val="nil"/>
+              <w:bottom w:val="single" w:sz="4" w:space="0" w:color="auto"/>
+              <w:right w:val="nil"/>
+            </w:tcBorders>
+          </w:tcPr>
+          <w:p>
+            <w:r>
+              <w:rPr>
+                <w:rFonts w:ascii="Arial" w:hAnsi="Arial" w:cs="Arial"/>
+                <w:sz w:val="16"/>
+                <w:szCs w:val="16"/>
+              </w:rPr>
+              <w:t>&lt;&lt;</w:t>
+            </w:r>
             <w:proofErr w:type="spellStart"/>
             <w:r>
               <w:rPr>
@@ -5367,203 +5507,7 @@
                 <w:sz w:val="16"/>
                 <w:szCs w:val="16"/>
               </w:rPr>
-              <w:t>==’No’}</w:t>
-            </w:r>
-            <w:r>
-              <w:rPr>
-                <w:rFonts w:ascii="Arial" w:hAnsi="Arial" w:cs="Arial"/>
-                <w:sz w:val="16"/>
-                <w:szCs w:val="16"/>
-              </w:rPr>
-              <w:t>&gt;&gt;</w:t>
-            </w:r>
-          </w:p>
-        </w:tc>
-        <w:tc>
-          <w:tcPr>
-            <w:tcW w:w="5477" w:type="dxa"/>
-            <w:tcBorders>
-              <w:top w:val="single" w:sz="4" w:space="0" w:color="auto"/>
-              <w:left w:val="nil"/>
-              <w:bottom w:val="single" w:sz="4" w:space="0" w:color="auto"/>
-              <w:right w:val="nil"/>
-            </w:tcBorders>
-          </w:tcPr>
-          <w:p/>
-        </w:tc>
-      </w:tr>
-      <w:tr>
-        <w:tc>
-          <w:tcPr>
-            <w:tcW w:w="3539" w:type="dxa"/>
-            <w:tcBorders>
-              <w:top w:val="single" w:sz="4" w:space="0" w:color="auto"/>
-              <w:left w:val="nil"/>
-              <w:bottom w:val="single" w:sz="4" w:space="0" w:color="auto"/>
-              <w:right w:val="nil"/>
-            </w:tcBorders>
-          </w:tcPr>
-          <w:p>
-            <w:r>
-              <w:t>Do you agree that the court should make the order that the applicant has requested?</w:t>
-            </w:r>
-          </w:p>
-        </w:tc>
-        <w:tc>
-          <w:tcPr>
-            <w:tcW w:w="5477" w:type="dxa"/>
-            <w:tcBorders>
-              <w:top w:val="single" w:sz="4" w:space="0" w:color="auto"/>
-              <w:left w:val="nil"/>
-              <w:bottom w:val="single" w:sz="4" w:space="0" w:color="auto"/>
-              <w:right w:val="nil"/>
-            </w:tcBorders>
-          </w:tcPr>
-          <w:p>
-            <w:r>
-              <w:t>&lt;&lt;resp2HasAgreed&gt;&gt;</w:t>
-            </w:r>
-          </w:p>
-        </w:tc>
-      </w:tr>
-      <w:tr>
-        <w:tc>
-          <w:tcPr>
-            <w:tcW w:w="3539" w:type="dxa"/>
-            <w:tcBorders>
-              <w:top w:val="single" w:sz="4" w:space="0" w:color="auto"/>
-              <w:left w:val="nil"/>
-              <w:bottom w:val="single" w:sz="4" w:space="0" w:color="auto"/>
-              <w:right w:val="nil"/>
-            </w:tcBorders>
-          </w:tcPr>
-          <w:p>
-            <w:r>
-              <w:rPr>
-                <w:rFonts w:ascii="Arial" w:hAnsi="Arial" w:cs="Arial"/>
-                <w:sz w:val="16"/>
-                <w:szCs w:val="16"/>
-              </w:rPr>
-              <w:t>&lt;&lt;</w:t>
-            </w:r>
-            <w:r>
-              <w:rPr>
-                <w:rFonts w:ascii="Arial" w:hAnsi="Arial" w:cs="Arial"/>
-                <w:sz w:val="16"/>
-                <w:szCs w:val="16"/>
-              </w:rPr>
-              <w:t>er_</w:t>
-            </w:r>
-            <w:r>
-              <w:rPr>
-                <w:rFonts w:ascii="Arial" w:hAnsi="Arial" w:cs="Arial"/>
-                <w:sz w:val="16"/>
-                <w:szCs w:val="16"/>
-              </w:rPr>
-              <w:t>&gt;&gt;</w:t>
-            </w:r>
-          </w:p>
-        </w:tc>
-        <w:tc>
-          <w:tcPr>
-            <w:tcW w:w="5477" w:type="dxa"/>
-            <w:tcBorders>
-              <w:top w:val="single" w:sz="4" w:space="0" w:color="auto"/>
-              <w:left w:val="nil"/>
-              <w:bottom w:val="single" w:sz="4" w:space="0" w:color="auto"/>
-              <w:right w:val="nil"/>
-            </w:tcBorders>
-          </w:tcPr>
-          <w:p/>
-        </w:tc>
-      </w:tr>
-      <w:tr>
-        <w:tc>
-          <w:tcPr>
-            <w:tcW w:w="3539" w:type="dxa"/>
-            <w:tcBorders>
-              <w:top w:val="single" w:sz="4" w:space="0" w:color="auto"/>
-              <w:left w:val="nil"/>
-              <w:bottom w:val="single" w:sz="4" w:space="0" w:color="auto"/>
-              <w:right w:val="nil"/>
-            </w:tcBorders>
-          </w:tcPr>
-          <w:p>
-            <w:r>
-              <w:rPr>
-                <w:rFonts w:ascii="Arial" w:hAnsi="Arial" w:cs="Arial"/>
-                <w:sz w:val="16"/>
-                <w:szCs w:val="16"/>
-              </w:rPr>
-              <w:t>&lt;&lt;</w:t>
-            </w:r>
-            <w:proofErr w:type="spellStart"/>
-            <w:r>
-              <w:rPr>
-                <w:rFonts w:ascii="Arial" w:hAnsi="Arial" w:cs="Arial"/>
-                <w:sz w:val="16"/>
-                <w:szCs w:val="16"/>
-              </w:rPr>
-              <w:t>c</w:t>
-            </w:r>
-            <w:r>
-              <w:rPr>
-                <w:rFonts w:ascii="Arial" w:hAnsi="Arial" w:cs="Arial"/>
-                <w:sz w:val="16"/>
-                <w:szCs w:val="16"/>
-              </w:rPr>
-              <w:t>r</w:t>
-            </w:r>
-            <w:proofErr w:type="spellEnd"/>
-            <w:r>
-              <w:rPr>
-                <w:rFonts w:ascii="Arial" w:hAnsi="Arial" w:cs="Arial"/>
-                <w:sz w:val="16"/>
-                <w:szCs w:val="16"/>
-              </w:rPr>
-              <w:t>_</w:t>
-            </w:r>
-            <w:r>
-              <w:rPr>
-                <w:rFonts w:ascii="Arial" w:hAnsi="Arial" w:cs="Arial"/>
-                <w:sz w:val="16"/>
-                <w:szCs w:val="16"/>
-              </w:rPr>
-              <w:t>{</w:t>
-            </w:r>
-            <w:proofErr w:type="spellStart"/>
-            <w:r>
-              <w:rPr>
-                <w:rFonts w:ascii="Arial" w:hAnsi="Arial" w:cs="Arial"/>
-                <w:sz w:val="16"/>
-                <w:szCs w:val="16"/>
-              </w:rPr>
-              <w:t>isConsentOrderApp</w:t>
-            </w:r>
-            <w:proofErr w:type="spellEnd"/>
-            <w:r>
-              <w:rPr>
-                <w:rFonts w:ascii="Arial" w:hAnsi="Arial" w:cs="Arial"/>
-                <w:sz w:val="16"/>
-                <w:szCs w:val="16"/>
-              </w:rPr>
-              <w:t>==’</w:t>
-            </w:r>
-            <w:r>
-              <w:rPr>
-                <w:rFonts w:ascii="Arial" w:hAnsi="Arial" w:cs="Arial"/>
-                <w:sz w:val="16"/>
-                <w:szCs w:val="16"/>
-              </w:rPr>
-              <w:t>Yes</w:t>
-            </w:r>
-            <w:r>
-              <w:rPr>
-                <w:rFonts w:ascii="Arial" w:hAnsi="Arial" w:cs="Arial"/>
-                <w:sz w:val="16"/>
-                <w:szCs w:val="16"/>
-              </w:rPr>
-              <w:t>’}</w:t>
+              <w:t>==’Yes’}</w:t>
             </w:r>
             <w:r>
               <w:rPr>

</xml_diff>

<commit_message>
CIV-9383 Import latest draft doc template (#2880)
Co-authored-by: vasudevganesanhmcts <100689363+vasudevganesanhmcts@users.noreply.github.com>
</commit_message>
<xml_diff>
--- a/docker/docmosis/templates/CV-UNS-GAP-ENG-01077.docx
+++ b/docker/docmosis/templates/CV-UNS-GAP-ENG-01077.docx
@@ -68,39 +68,13 @@
               </w:rPr>
               <w:t>{</w:t>
             </w:r>
-            <w:proofErr w:type="spellStart"/>
-            <w:r>
-              <w:rPr>
-                <w:rFonts w:ascii="Arial" w:hAnsi="Arial" w:cs="Arial"/>
-                <w:sz w:val="16"/>
-                <w:szCs w:val="16"/>
-              </w:rPr>
-              <w:t>isWithNotice</w:t>
-            </w:r>
-            <w:proofErr w:type="spellEnd"/>
-            <w:r>
-              <w:rPr>
-                <w:rFonts w:ascii="Arial" w:hAnsi="Arial" w:cs="Arial"/>
-                <w:sz w:val="16"/>
-                <w:szCs w:val="16"/>
-              </w:rPr>
-              <w:t>==’</w:t>
-            </w:r>
-            <w:r>
-              <w:rPr>
-                <w:rFonts w:ascii="Arial" w:hAnsi="Arial" w:cs="Arial"/>
-                <w:sz w:val="16"/>
-                <w:szCs w:val="16"/>
-              </w:rPr>
-              <w:t>Yes</w:t>
-            </w:r>
-            <w:r>
-              <w:rPr>
-                <w:rFonts w:ascii="Arial" w:hAnsi="Arial" w:cs="Arial"/>
-                <w:sz w:val="16"/>
-                <w:szCs w:val="16"/>
-              </w:rPr>
-              <w:t>’</w:t>
+            <w:r>
+              <w:rPr>
+                <w:rFonts w:ascii="Arial" w:hAnsi="Arial" w:cs="Arial"/>
+                <w:sz w:val="16"/>
+                <w:szCs w:val="16"/>
+              </w:rPr>
+              <w:t>isWithNotice==’Yes’</w:t>
             </w:r>
             <w:r>
               <w:rPr>
@@ -110,39 +84,21 @@
               </w:rPr>
               <w:t>&amp;&amp;</w:t>
             </w:r>
-            <w:proofErr w:type="spellStart"/>
-            <w:r>
-              <w:rPr>
-                <w:rFonts w:ascii="Arial" w:hAnsi="Arial" w:cs="Arial"/>
-                <w:sz w:val="16"/>
-                <w:szCs w:val="16"/>
-              </w:rPr>
-              <w:t>generalAppUrgency</w:t>
-            </w:r>
-            <w:proofErr w:type="spellEnd"/>
-            <w:r>
-              <w:rPr>
-                <w:rFonts w:ascii="Arial" w:hAnsi="Arial" w:cs="Arial"/>
-                <w:sz w:val="16"/>
-                <w:szCs w:val="16"/>
-              </w:rPr>
-              <w:t>==’</w:t>
-            </w:r>
-            <w:r>
-              <w:rPr>
-                <w:rFonts w:ascii="Arial" w:hAnsi="Arial" w:cs="Arial"/>
-                <w:sz w:val="16"/>
-                <w:szCs w:val="16"/>
-              </w:rPr>
-              <w:t>No</w:t>
-            </w:r>
-            <w:r>
-              <w:rPr>
-                <w:rFonts w:ascii="Arial" w:hAnsi="Arial" w:cs="Arial"/>
-                <w:sz w:val="16"/>
-                <w:szCs w:val="16"/>
-              </w:rPr>
-              <w:t>’</w:t>
+            <w:r>
+              <w:rPr>
+                <w:rFonts w:ascii="Arial" w:hAnsi="Arial" w:cs="Arial"/>
+                <w:sz w:val="16"/>
+                <w:szCs w:val="16"/>
+              </w:rPr>
+              <w:t>generalAppUrgency==’No’</w:t>
+            </w:r>
+            <w:r>
+              <w:rPr>
+                <w:rFonts w:ascii="Arial" w:hAnsi="Arial" w:cs="Arial"/>
+                <w:sz w:val="16"/>
+                <w:szCs w:val="16"/>
+              </w:rPr>
+              <w:t>&amp;&amp;isCasePastDueDate==false</w:t>
             </w:r>
             <w:r>
               <w:rPr>
@@ -1989,7 +1945,6 @@
                 <w:sz w:val="16"/>
                 <w:szCs w:val="16"/>
               </w:rPr>
-              <w:lastRenderedPageBreak/>
               <w:t>&lt;&lt;</w:t>
             </w:r>
             <w:proofErr w:type="spellStart"/>
@@ -2085,6 +2040,7 @@
           </w:tcPr>
           <w:p>
             <w:r>
+              <w:lastRenderedPageBreak/>
               <w:t xml:space="preserve">Unavailable Trial Date From          </w:t>
             </w:r>
           </w:p>
@@ -3162,7 +3118,16 @@
           <w:sz w:val="16"/>
           <w:szCs w:val="16"/>
         </w:rPr>
-        <w:t>&lt;&lt;cs_</w:t>
+        <w:t>&lt;&lt;cs</w:t>
+      </w:r>
+      <w:proofErr w:type="gramStart"/>
+      <w:r>
+        <w:rPr>
+          <w:rFonts w:ascii="Arial" w:hAnsi="Arial" w:cs="Arial"/>
+          <w:sz w:val="16"/>
+          <w:szCs w:val="16"/>
+        </w:rPr>
+        <w:t>_</w:t>
       </w:r>
       <w:r>
         <w:rPr>
@@ -3173,6 +3138,7 @@
         <w:t>{</w:t>
       </w:r>
       <w:proofErr w:type="spellStart"/>
+      <w:proofErr w:type="gramEnd"/>
       <w:r>
         <w:rPr>
           <w:rFonts w:ascii="Arial" w:hAnsi="Arial" w:cs="Arial"/>
@@ -3206,7 +3172,49 @@
           <w:sz w:val="16"/>
           <w:szCs w:val="16"/>
         </w:rPr>
-        <w:t>==’No’}</w:t>
+        <w:t>==’No’</w:t>
+      </w:r>
+      <w:r>
+        <w:rPr>
+          <w:rFonts w:ascii="Arial" w:hAnsi="Arial" w:cs="Arial"/>
+          <w:sz w:val="16"/>
+          <w:szCs w:val="16"/>
+        </w:rPr>
+        <w:t xml:space="preserve"> </w:t>
+      </w:r>
+      <w:r>
+        <w:rPr>
+          <w:rFonts w:ascii="Arial" w:hAnsi="Arial" w:cs="Arial"/>
+          <w:sz w:val="16"/>
+          <w:szCs w:val="16"/>
+        </w:rPr>
+        <w:t>&amp;&amp;</w:t>
+      </w:r>
+      <w:proofErr w:type="spellStart"/>
+      <w:r>
+        <w:rPr>
+          <w:rFonts w:ascii="Arial" w:hAnsi="Arial" w:cs="Arial"/>
+          <w:sz w:val="16"/>
+          <w:szCs w:val="16"/>
+        </w:rPr>
+        <w:t>isCasePastDueDate</w:t>
+      </w:r>
+      <w:proofErr w:type="spellEnd"/>
+      <w:r>
+        <w:rPr>
+          <w:rFonts w:ascii="Arial" w:hAnsi="Arial" w:cs="Arial"/>
+          <w:sz w:val="16"/>
+          <w:szCs w:val="16"/>
+        </w:rPr>
+        <w:t>==false</w:t>
+      </w:r>
+      <w:r>
+        <w:rPr>
+          <w:rFonts w:ascii="Arial" w:hAnsi="Arial" w:cs="Arial"/>
+          <w:sz w:val="16"/>
+          <w:szCs w:val="16"/>
+        </w:rPr>
+        <w:t>}</w:t>
       </w:r>
       <w:r>
         <w:rPr>
@@ -3330,23 +3338,7 @@
                 <w:sz w:val="16"/>
                 <w:szCs w:val="16"/>
               </w:rPr>
-              <w:t>==’</w:t>
-            </w:r>
-            <w:r>
-              <w:rPr>
-                <w:rFonts w:ascii="Arial" w:hAnsi="Arial" w:cs="Arial"/>
-                <w:sz w:val="16"/>
-                <w:szCs w:val="16"/>
-              </w:rPr>
-              <w:t>No</w:t>
-            </w:r>
-            <w:r>
-              <w:rPr>
-                <w:rFonts w:ascii="Arial" w:hAnsi="Arial" w:cs="Arial"/>
-                <w:sz w:val="16"/>
-                <w:szCs w:val="16"/>
-              </w:rPr>
-              <w:t>’}</w:t>
+              <w:t>==’No’}</w:t>
             </w:r>
             <w:r>
               <w:rPr>
@@ -3533,23 +3525,7 @@
                 <w:sz w:val="16"/>
                 <w:szCs w:val="16"/>
               </w:rPr>
-              <w:t>==</w:t>
-            </w:r>
-            <w:r>
-              <w:rPr>
-                <w:rFonts w:ascii="Arial" w:hAnsi="Arial" w:cs="Arial"/>
-                <w:sz w:val="16"/>
-                <w:szCs w:val="16"/>
-              </w:rPr>
-              <w:t>’Yes’</w:t>
-            </w:r>
-            <w:r>
-              <w:rPr>
-                <w:rFonts w:ascii="Arial" w:hAnsi="Arial" w:cs="Arial"/>
-                <w:sz w:val="16"/>
-                <w:szCs w:val="16"/>
-              </w:rPr>
-              <w:t>}</w:t>
+              <w:t>==’Yes’}</w:t>
             </w:r>
             <w:r>
               <w:rPr>
@@ -3635,58 +3611,58 @@
                 <w:sz w:val="16"/>
                 <w:szCs w:val="16"/>
               </w:rPr>
+              <w:t>&lt;&lt;</w:t>
+            </w:r>
+            <w:r>
+              <w:rPr>
+                <w:rFonts w:ascii="Arial" w:hAnsi="Arial" w:cs="Arial"/>
+                <w:sz w:val="16"/>
+                <w:szCs w:val="16"/>
+              </w:rPr>
+              <w:t>er_</w:t>
+            </w:r>
+            <w:r>
+              <w:rPr>
+                <w:rFonts w:ascii="Arial" w:hAnsi="Arial" w:cs="Arial"/>
+                <w:sz w:val="16"/>
+                <w:szCs w:val="16"/>
+              </w:rPr>
+              <w:t>&gt;&gt;</w:t>
+            </w:r>
+          </w:p>
+        </w:tc>
+        <w:tc>
+          <w:tcPr>
+            <w:tcW w:w="5477" w:type="dxa"/>
+            <w:tcBorders>
+              <w:top w:val="single" w:sz="4" w:space="0" w:color="auto"/>
+              <w:left w:val="nil"/>
+              <w:bottom w:val="single" w:sz="4" w:space="0" w:color="auto"/>
+              <w:right w:val="nil"/>
+            </w:tcBorders>
+          </w:tcPr>
+          <w:p/>
+        </w:tc>
+      </w:tr>
+      <w:tr>
+        <w:tc>
+          <w:tcPr>
+            <w:tcW w:w="3539" w:type="dxa"/>
+            <w:tcBorders>
+              <w:top w:val="single" w:sz="4" w:space="0" w:color="auto"/>
+              <w:left w:val="nil"/>
+              <w:bottom w:val="single" w:sz="4" w:space="0" w:color="auto"/>
+              <w:right w:val="nil"/>
+            </w:tcBorders>
+          </w:tcPr>
+          <w:p>
+            <w:r>
+              <w:rPr>
+                <w:rFonts w:ascii="Arial" w:hAnsi="Arial" w:cs="Arial"/>
+                <w:sz w:val="16"/>
+                <w:szCs w:val="16"/>
+              </w:rPr>
               <w:lastRenderedPageBreak/>
-              <w:t>&lt;&lt;</w:t>
-            </w:r>
-            <w:r>
-              <w:rPr>
-                <w:rFonts w:ascii="Arial" w:hAnsi="Arial" w:cs="Arial"/>
-                <w:sz w:val="16"/>
-                <w:szCs w:val="16"/>
-              </w:rPr>
-              <w:t>er_</w:t>
-            </w:r>
-            <w:r>
-              <w:rPr>
-                <w:rFonts w:ascii="Arial" w:hAnsi="Arial" w:cs="Arial"/>
-                <w:sz w:val="16"/>
-                <w:szCs w:val="16"/>
-              </w:rPr>
-              <w:t>&gt;&gt;</w:t>
-            </w:r>
-          </w:p>
-        </w:tc>
-        <w:tc>
-          <w:tcPr>
-            <w:tcW w:w="5477" w:type="dxa"/>
-            <w:tcBorders>
-              <w:top w:val="single" w:sz="4" w:space="0" w:color="auto"/>
-              <w:left w:val="nil"/>
-              <w:bottom w:val="single" w:sz="4" w:space="0" w:color="auto"/>
-              <w:right w:val="nil"/>
-            </w:tcBorders>
-          </w:tcPr>
-          <w:p/>
-        </w:tc>
-      </w:tr>
-      <w:tr>
-        <w:tc>
-          <w:tcPr>
-            <w:tcW w:w="3539" w:type="dxa"/>
-            <w:tcBorders>
-              <w:top w:val="single" w:sz="4" w:space="0" w:color="auto"/>
-              <w:left w:val="nil"/>
-              <w:bottom w:val="single" w:sz="4" w:space="0" w:color="auto"/>
-              <w:right w:val="nil"/>
-            </w:tcBorders>
-          </w:tcPr>
-          <w:p>
-            <w:r>
-              <w:rPr>
-                <w:rFonts w:ascii="Arial" w:hAnsi="Arial" w:cs="Arial"/>
-                <w:sz w:val="16"/>
-                <w:szCs w:val="16"/>
-              </w:rPr>
               <w:t>&lt;&lt;</w:t>
             </w:r>
             <w:proofErr w:type="spellStart"/>
@@ -4805,15 +4781,7 @@
                 <w:sz w:val="16"/>
                 <w:szCs w:val="16"/>
               </w:rPr>
-              <w:t>Resp</w:t>
-            </w:r>
-            <w:r>
-              <w:rPr>
-                <w:rFonts w:ascii="Arial" w:hAnsi="Arial" w:cs="Arial"/>
-                <w:sz w:val="16"/>
-                <w:szCs w:val="16"/>
-              </w:rPr>
-              <w:t>1</w:t>
+              <w:t>Resp1</w:t>
             </w:r>
             <w:r>
               <w:rPr>
@@ -5027,15 +4995,7 @@
                 <w:sz w:val="16"/>
                 <w:szCs w:val="16"/>
               </w:rPr>
-              <w:t>Resp</w:t>
-            </w:r>
-            <w:r>
-              <w:rPr>
-                <w:rFonts w:ascii="Arial" w:hAnsi="Arial" w:cs="Arial"/>
-                <w:sz w:val="16"/>
-                <w:szCs w:val="16"/>
-              </w:rPr>
-              <w:t>1</w:t>
+              <w:t>Resp1</w:t>
             </w:r>
             <w:r>
               <w:rPr>
@@ -5314,9 +5274,189 @@
                 <w:sz w:val="16"/>
                 <w:szCs w:val="16"/>
               </w:rPr>
+              <w:t>&lt;&lt;</w:t>
+            </w:r>
+            <w:proofErr w:type="spellStart"/>
+            <w:r>
+              <w:rPr>
+                <w:rFonts w:ascii="Arial" w:hAnsi="Arial" w:cs="Arial"/>
+                <w:sz w:val="16"/>
+                <w:szCs w:val="16"/>
+              </w:rPr>
+              <w:t>c</w:t>
+            </w:r>
+            <w:r>
+              <w:rPr>
+                <w:rFonts w:ascii="Arial" w:hAnsi="Arial" w:cs="Arial"/>
+                <w:sz w:val="16"/>
+                <w:szCs w:val="16"/>
+              </w:rPr>
+              <w:t>r</w:t>
+            </w:r>
+            <w:proofErr w:type="spellEnd"/>
+            <w:r>
+              <w:rPr>
+                <w:rFonts w:ascii="Arial" w:hAnsi="Arial" w:cs="Arial"/>
+                <w:sz w:val="16"/>
+                <w:szCs w:val="16"/>
+              </w:rPr>
+              <w:t>_</w:t>
+            </w:r>
+            <w:r>
+              <w:rPr>
+                <w:rFonts w:ascii="Arial" w:hAnsi="Arial" w:cs="Arial"/>
+                <w:sz w:val="16"/>
+                <w:szCs w:val="16"/>
+              </w:rPr>
+              <w:t>{</w:t>
+            </w:r>
+            <w:proofErr w:type="spellStart"/>
+            <w:r>
+              <w:rPr>
+                <w:rFonts w:ascii="Arial" w:hAnsi="Arial" w:cs="Arial"/>
+                <w:sz w:val="16"/>
+                <w:szCs w:val="16"/>
+              </w:rPr>
+              <w:t>isConsentOrderApp</w:t>
+            </w:r>
+            <w:proofErr w:type="spellEnd"/>
+            <w:r>
+              <w:rPr>
+                <w:rFonts w:ascii="Arial" w:hAnsi="Arial" w:cs="Arial"/>
+                <w:sz w:val="16"/>
+                <w:szCs w:val="16"/>
+              </w:rPr>
+              <w:t>==’No’}</w:t>
+            </w:r>
+            <w:r>
+              <w:rPr>
+                <w:rFonts w:ascii="Arial" w:hAnsi="Arial" w:cs="Arial"/>
+                <w:sz w:val="16"/>
+                <w:szCs w:val="16"/>
+              </w:rPr>
+              <w:t>&gt;&gt;</w:t>
+            </w:r>
+          </w:p>
+        </w:tc>
+        <w:tc>
+          <w:tcPr>
+            <w:tcW w:w="5477" w:type="dxa"/>
+            <w:tcBorders>
+              <w:top w:val="single" w:sz="4" w:space="0" w:color="auto"/>
+              <w:left w:val="nil"/>
+              <w:bottom w:val="single" w:sz="4" w:space="0" w:color="auto"/>
+              <w:right w:val="nil"/>
+            </w:tcBorders>
+          </w:tcPr>
+          <w:p/>
+        </w:tc>
+      </w:tr>
+      <w:tr>
+        <w:tc>
+          <w:tcPr>
+            <w:tcW w:w="3539" w:type="dxa"/>
+            <w:tcBorders>
+              <w:top w:val="single" w:sz="4" w:space="0" w:color="auto"/>
+              <w:left w:val="nil"/>
+              <w:bottom w:val="single" w:sz="4" w:space="0" w:color="auto"/>
+              <w:right w:val="nil"/>
+            </w:tcBorders>
+          </w:tcPr>
+          <w:p>
+            <w:r>
               <w:lastRenderedPageBreak/>
+              <w:t>Do you agree that the court should make the order that the applicant has requested?</w:t>
+            </w:r>
+          </w:p>
+        </w:tc>
+        <w:tc>
+          <w:tcPr>
+            <w:tcW w:w="5477" w:type="dxa"/>
+            <w:tcBorders>
+              <w:top w:val="single" w:sz="4" w:space="0" w:color="auto"/>
+              <w:left w:val="nil"/>
+              <w:bottom w:val="single" w:sz="4" w:space="0" w:color="auto"/>
+              <w:right w:val="nil"/>
+            </w:tcBorders>
+          </w:tcPr>
+          <w:p>
+            <w:r>
+              <w:t>&lt;&lt;resp2HasAgreed&gt;&gt;</w:t>
+            </w:r>
+          </w:p>
+        </w:tc>
+      </w:tr>
+      <w:tr>
+        <w:tc>
+          <w:tcPr>
+            <w:tcW w:w="3539" w:type="dxa"/>
+            <w:tcBorders>
+              <w:top w:val="single" w:sz="4" w:space="0" w:color="auto"/>
+              <w:left w:val="nil"/>
+              <w:bottom w:val="single" w:sz="4" w:space="0" w:color="auto"/>
+              <w:right w:val="nil"/>
+            </w:tcBorders>
+          </w:tcPr>
+          <w:p>
+            <w:r>
+              <w:rPr>
+                <w:rFonts w:ascii="Arial" w:hAnsi="Arial" w:cs="Arial"/>
+                <w:sz w:val="16"/>
+                <w:szCs w:val="16"/>
+              </w:rPr>
               <w:t>&lt;&lt;</w:t>
             </w:r>
+            <w:r>
+              <w:rPr>
+                <w:rFonts w:ascii="Arial" w:hAnsi="Arial" w:cs="Arial"/>
+                <w:sz w:val="16"/>
+                <w:szCs w:val="16"/>
+              </w:rPr>
+              <w:t>er_</w:t>
+            </w:r>
+            <w:r>
+              <w:rPr>
+                <w:rFonts w:ascii="Arial" w:hAnsi="Arial" w:cs="Arial"/>
+                <w:sz w:val="16"/>
+                <w:szCs w:val="16"/>
+              </w:rPr>
+              <w:t>&gt;&gt;</w:t>
+            </w:r>
+          </w:p>
+        </w:tc>
+        <w:tc>
+          <w:tcPr>
+            <w:tcW w:w="5477" w:type="dxa"/>
+            <w:tcBorders>
+              <w:top w:val="single" w:sz="4" w:space="0" w:color="auto"/>
+              <w:left w:val="nil"/>
+              <w:bottom w:val="single" w:sz="4" w:space="0" w:color="auto"/>
+              <w:right w:val="nil"/>
+            </w:tcBorders>
+          </w:tcPr>
+          <w:p/>
+        </w:tc>
+      </w:tr>
+      <w:tr>
+        <w:tc>
+          <w:tcPr>
+            <w:tcW w:w="3539" w:type="dxa"/>
+            <w:tcBorders>
+              <w:top w:val="single" w:sz="4" w:space="0" w:color="auto"/>
+              <w:left w:val="nil"/>
+              <w:bottom w:val="single" w:sz="4" w:space="0" w:color="auto"/>
+              <w:right w:val="nil"/>
+            </w:tcBorders>
+          </w:tcPr>
+          <w:p>
+            <w:r>
+              <w:rPr>
+                <w:rFonts w:ascii="Arial" w:hAnsi="Arial" w:cs="Arial"/>
+                <w:sz w:val="16"/>
+                <w:szCs w:val="16"/>
+              </w:rPr>
+              <w:t>&lt;&lt;</w:t>
+            </w:r>
             <w:proofErr w:type="spellStart"/>
             <w:r>
               <w:rPr>
@@ -5367,203 +5507,7 @@
                 <w:sz w:val="16"/>
                 <w:szCs w:val="16"/>
               </w:rPr>
-              <w:t>==’No’}</w:t>
-            </w:r>
-            <w:r>
-              <w:rPr>
-                <w:rFonts w:ascii="Arial" w:hAnsi="Arial" w:cs="Arial"/>
-                <w:sz w:val="16"/>
-                <w:szCs w:val="16"/>
-              </w:rPr>
-              <w:t>&gt;&gt;</w:t>
-            </w:r>
-          </w:p>
-        </w:tc>
-        <w:tc>
-          <w:tcPr>
-            <w:tcW w:w="5477" w:type="dxa"/>
-            <w:tcBorders>
-              <w:top w:val="single" w:sz="4" w:space="0" w:color="auto"/>
-              <w:left w:val="nil"/>
-              <w:bottom w:val="single" w:sz="4" w:space="0" w:color="auto"/>
-              <w:right w:val="nil"/>
-            </w:tcBorders>
-          </w:tcPr>
-          <w:p/>
-        </w:tc>
-      </w:tr>
-      <w:tr>
-        <w:tc>
-          <w:tcPr>
-            <w:tcW w:w="3539" w:type="dxa"/>
-            <w:tcBorders>
-              <w:top w:val="single" w:sz="4" w:space="0" w:color="auto"/>
-              <w:left w:val="nil"/>
-              <w:bottom w:val="single" w:sz="4" w:space="0" w:color="auto"/>
-              <w:right w:val="nil"/>
-            </w:tcBorders>
-          </w:tcPr>
-          <w:p>
-            <w:r>
-              <w:t>Do you agree that the court should make the order that the applicant has requested?</w:t>
-            </w:r>
-          </w:p>
-        </w:tc>
-        <w:tc>
-          <w:tcPr>
-            <w:tcW w:w="5477" w:type="dxa"/>
-            <w:tcBorders>
-              <w:top w:val="single" w:sz="4" w:space="0" w:color="auto"/>
-              <w:left w:val="nil"/>
-              <w:bottom w:val="single" w:sz="4" w:space="0" w:color="auto"/>
-              <w:right w:val="nil"/>
-            </w:tcBorders>
-          </w:tcPr>
-          <w:p>
-            <w:r>
-              <w:t>&lt;&lt;resp2HasAgreed&gt;&gt;</w:t>
-            </w:r>
-          </w:p>
-        </w:tc>
-      </w:tr>
-      <w:tr>
-        <w:tc>
-          <w:tcPr>
-            <w:tcW w:w="3539" w:type="dxa"/>
-            <w:tcBorders>
-              <w:top w:val="single" w:sz="4" w:space="0" w:color="auto"/>
-              <w:left w:val="nil"/>
-              <w:bottom w:val="single" w:sz="4" w:space="0" w:color="auto"/>
-              <w:right w:val="nil"/>
-            </w:tcBorders>
-          </w:tcPr>
-          <w:p>
-            <w:r>
-              <w:rPr>
-                <w:rFonts w:ascii="Arial" w:hAnsi="Arial" w:cs="Arial"/>
-                <w:sz w:val="16"/>
-                <w:szCs w:val="16"/>
-              </w:rPr>
-              <w:t>&lt;&lt;</w:t>
-            </w:r>
-            <w:r>
-              <w:rPr>
-                <w:rFonts w:ascii="Arial" w:hAnsi="Arial" w:cs="Arial"/>
-                <w:sz w:val="16"/>
-                <w:szCs w:val="16"/>
-              </w:rPr>
-              <w:t>er_</w:t>
-            </w:r>
-            <w:r>
-              <w:rPr>
-                <w:rFonts w:ascii="Arial" w:hAnsi="Arial" w:cs="Arial"/>
-                <w:sz w:val="16"/>
-                <w:szCs w:val="16"/>
-              </w:rPr>
-              <w:t>&gt;&gt;</w:t>
-            </w:r>
-          </w:p>
-        </w:tc>
-        <w:tc>
-          <w:tcPr>
-            <w:tcW w:w="5477" w:type="dxa"/>
-            <w:tcBorders>
-              <w:top w:val="single" w:sz="4" w:space="0" w:color="auto"/>
-              <w:left w:val="nil"/>
-              <w:bottom w:val="single" w:sz="4" w:space="0" w:color="auto"/>
-              <w:right w:val="nil"/>
-            </w:tcBorders>
-          </w:tcPr>
-          <w:p/>
-        </w:tc>
-      </w:tr>
-      <w:tr>
-        <w:tc>
-          <w:tcPr>
-            <w:tcW w:w="3539" w:type="dxa"/>
-            <w:tcBorders>
-              <w:top w:val="single" w:sz="4" w:space="0" w:color="auto"/>
-              <w:left w:val="nil"/>
-              <w:bottom w:val="single" w:sz="4" w:space="0" w:color="auto"/>
-              <w:right w:val="nil"/>
-            </w:tcBorders>
-          </w:tcPr>
-          <w:p>
-            <w:r>
-              <w:rPr>
-                <w:rFonts w:ascii="Arial" w:hAnsi="Arial" w:cs="Arial"/>
-                <w:sz w:val="16"/>
-                <w:szCs w:val="16"/>
-              </w:rPr>
-              <w:t>&lt;&lt;</w:t>
-            </w:r>
-            <w:proofErr w:type="spellStart"/>
-            <w:r>
-              <w:rPr>
-                <w:rFonts w:ascii="Arial" w:hAnsi="Arial" w:cs="Arial"/>
-                <w:sz w:val="16"/>
-                <w:szCs w:val="16"/>
-              </w:rPr>
-              <w:t>c</w:t>
-            </w:r>
-            <w:r>
-              <w:rPr>
-                <w:rFonts w:ascii="Arial" w:hAnsi="Arial" w:cs="Arial"/>
-                <w:sz w:val="16"/>
-                <w:szCs w:val="16"/>
-              </w:rPr>
-              <w:t>r</w:t>
-            </w:r>
-            <w:proofErr w:type="spellEnd"/>
-            <w:r>
-              <w:rPr>
-                <w:rFonts w:ascii="Arial" w:hAnsi="Arial" w:cs="Arial"/>
-                <w:sz w:val="16"/>
-                <w:szCs w:val="16"/>
-              </w:rPr>
-              <w:t>_</w:t>
-            </w:r>
-            <w:r>
-              <w:rPr>
-                <w:rFonts w:ascii="Arial" w:hAnsi="Arial" w:cs="Arial"/>
-                <w:sz w:val="16"/>
-                <w:szCs w:val="16"/>
-              </w:rPr>
-              <w:t>{</w:t>
-            </w:r>
-            <w:proofErr w:type="spellStart"/>
-            <w:r>
-              <w:rPr>
-                <w:rFonts w:ascii="Arial" w:hAnsi="Arial" w:cs="Arial"/>
-                <w:sz w:val="16"/>
-                <w:szCs w:val="16"/>
-              </w:rPr>
-              <w:t>isConsentOrderApp</w:t>
-            </w:r>
-            <w:proofErr w:type="spellEnd"/>
-            <w:r>
-              <w:rPr>
-                <w:rFonts w:ascii="Arial" w:hAnsi="Arial" w:cs="Arial"/>
-                <w:sz w:val="16"/>
-                <w:szCs w:val="16"/>
-              </w:rPr>
-              <w:t>==’</w:t>
-            </w:r>
-            <w:r>
-              <w:rPr>
-                <w:rFonts w:ascii="Arial" w:hAnsi="Arial" w:cs="Arial"/>
-                <w:sz w:val="16"/>
-                <w:szCs w:val="16"/>
-              </w:rPr>
-              <w:t>Yes</w:t>
-            </w:r>
-            <w:r>
-              <w:rPr>
-                <w:rFonts w:ascii="Arial" w:hAnsi="Arial" w:cs="Arial"/>
-                <w:sz w:val="16"/>
-                <w:szCs w:val="16"/>
-              </w:rPr>
-              <w:t>’}</w:t>
+              <w:t>==’Yes’}</w:t>
             </w:r>
             <w:r>
               <w:rPr>

</xml_diff>

<commit_message>
CIV-9694 Add field isConsentOrder
</commit_message>
<xml_diff>
--- a/docker/docmosis/templates/CV-UNS-GAP-ENG-01077.docx
+++ b/docker/docmosis/templates/CV-UNS-GAP-ENG-01077.docx
@@ -1,6 +1,6 @@
 
 <file path=word/document.xml><?xml version="1.0" encoding="utf-8"?>
-<w:document xmlns:wpc="http://schemas.microsoft.com/office/word/2010/wordprocessingCanvas" xmlns:cx="http://schemas.microsoft.com/office/drawing/2014/chartex" xmlns:cx1="http://schemas.microsoft.com/office/drawing/2015/9/8/chartex" xmlns:cx2="http://schemas.microsoft.com/office/drawing/2015/10/21/chartex" xmlns:cx3="http://schemas.microsoft.com/office/drawing/2016/5/9/chartex" xmlns:cx4="http://schemas.microsoft.com/office/drawing/2016/5/10/chartex" xmlns:cx5="http://schemas.microsoft.com/office/drawing/2016/5/11/chartex" xmlns:cx6="http://schemas.microsoft.com/office/drawing/2016/5/12/chartex" xmlns:cx7="http://schemas.microsoft.com/office/drawing/2016/5/13/chartex" xmlns:cx8="http://schemas.microsoft.com/office/drawing/2016/5/14/chartex" xmlns:mc="http://schemas.openxmlformats.org/markup-compatibility/2006" xmlns:aink="http://schemas.microsoft.com/office/drawing/2016/ink" xmlns:am3d="http://schemas.microsoft.com/office/drawing/2017/model3d" xmlns:o="urn:schemas-microsoft-com:office:office" xmlns:oel="http://schemas.microsoft.com/office/2019/extlst" xmlns:r="http://schemas.openxmlformats.org/officeDocument/2006/relationships" xmlns:m="http://schemas.openxmlformats.org/officeDocument/2006/math" xmlns:v="urn:schemas-microsoft-com:vml" xmlns:wp14="http://schemas.microsoft.com/office/word/2010/wordprocessingDrawing" xmlns:wp="http://schemas.openxmlformats.org/drawingml/2006/wordprocessingDrawing" xmlns:w10="urn:schemas-microsoft-com:office:word" xmlns:w="http://schemas.openxmlformats.org/wordprocessingml/2006/main" xmlns:w14="http://schemas.microsoft.com/office/word/2010/wordml" xmlns:w15="http://schemas.microsoft.com/office/word/2012/wordml" xmlns:w16cex="http://schemas.microsoft.com/office/word/2018/wordml/cex" xmlns:w16cid="http://schemas.microsoft.com/office/word/2016/wordml/cid" xmlns:w16="http://schemas.microsoft.com/office/word/2018/wordml" xmlns:w16du="http://schemas.microsoft.com/office/word/2023/wordml/word16du" xmlns:w16sdtdh="http://schemas.microsoft.com/office/word/2020/wordml/sdtdatahash" xmlns:w16se="http://schemas.microsoft.com/office/word/2015/wordml/symex" xmlns:wpg="http://schemas.microsoft.com/office/word/2010/wordprocessingGroup" xmlns:wpi="http://schemas.microsoft.com/office/word/2010/wordprocessingInk" xmlns:wne="http://schemas.microsoft.com/office/word/2006/wordml" xmlns:wps="http://schemas.microsoft.com/office/word/2010/wordprocessingShape" mc:Ignorable="w14 w15 w16se w16cid w16 w16cex w16sdtdh wp14">
+<w:document xmlns:wpc="http://schemas.microsoft.com/office/word/2010/wordprocessingCanvas" xmlns:cx="http://schemas.microsoft.com/office/drawing/2014/chartex" xmlns:cx1="http://schemas.microsoft.com/office/drawing/2015/9/8/chartex" xmlns:cx2="http://schemas.microsoft.com/office/drawing/2015/10/21/chartex" xmlns:cx3="http://schemas.microsoft.com/office/drawing/2016/5/9/chartex" xmlns:cx4="http://schemas.microsoft.com/office/drawing/2016/5/10/chartex" xmlns:cx5="http://schemas.microsoft.com/office/drawing/2016/5/11/chartex" xmlns:cx6="http://schemas.microsoft.com/office/drawing/2016/5/12/chartex" xmlns:cx7="http://schemas.microsoft.com/office/drawing/2016/5/13/chartex" xmlns:cx8="http://schemas.microsoft.com/office/drawing/2016/5/14/chartex" xmlns:mc="http://schemas.openxmlformats.org/markup-compatibility/2006" xmlns:aink="http://schemas.microsoft.com/office/drawing/2016/ink" xmlns:am3d="http://schemas.microsoft.com/office/drawing/2017/model3d" xmlns:o="urn:schemas-microsoft-com:office:office" xmlns:oel="http://schemas.microsoft.com/office/2019/extlst" xmlns:r="http://schemas.openxmlformats.org/officeDocument/2006/relationships" xmlns:m="http://schemas.openxmlformats.org/officeDocument/2006/math" xmlns:v="urn:schemas-microsoft-com:vml" xmlns:wp14="http://schemas.microsoft.com/office/word/2010/wordprocessingDrawing" xmlns:wp="http://schemas.openxmlformats.org/drawingml/2006/wordprocessingDrawing" xmlns:w10="urn:schemas-microsoft-com:office:word" xmlns:w="http://schemas.openxmlformats.org/wordprocessingml/2006/main" xmlns:w14="http://schemas.microsoft.com/office/word/2010/wordml" xmlns:w15="http://schemas.microsoft.com/office/word/2012/wordml" xmlns:w16cex="http://schemas.microsoft.com/office/word/2018/wordml/cex" xmlns:w16cid="http://schemas.microsoft.com/office/word/2016/wordml/cid" xmlns:w16="http://schemas.microsoft.com/office/word/2018/wordml" xmlns:w16sdtdh="http://schemas.microsoft.com/office/word/2020/wordml/sdtdatahash" xmlns:w16se="http://schemas.microsoft.com/office/word/2015/wordml/symex" xmlns:wpg="http://schemas.microsoft.com/office/word/2010/wordprocessingGroup" xmlns:wpi="http://schemas.microsoft.com/office/word/2010/wordprocessingInk" xmlns:wne="http://schemas.microsoft.com/office/word/2006/wordml" xmlns:wps="http://schemas.microsoft.com/office/word/2010/wordprocessingShape" mc:Ignorable="w14 w15 w16se w16cid w16 w16cex w16sdtdh wp14">
   <w:body>
     <w:tbl>
       <w:tblPr>
@@ -75,6 +75,14 @@
                 <w:szCs w:val="16"/>
               </w:rPr>
               <w:t>isWithNotice==’Yes’</w:t>
+            </w:r>
+            <w:r>
+              <w:rPr>
+                <w:rFonts w:ascii="Arial" w:hAnsi="Arial" w:cs="Arial"/>
+                <w:sz w:val="16"/>
+                <w:szCs w:val="16"/>
+              </w:rPr>
+              <w:t>&amp;&amp;isConsentOrder==’No’</w:t>
             </w:r>
             <w:r>
               <w:rPr>
@@ -828,7 +836,10 @@
             </w:r>
             <w:proofErr w:type="spellStart"/>
             <w:r>
-              <w:t>isWithNotice</w:t>
+              <w:t>is</w:t>
+            </w:r>
+            <w:r>
+              <w:t>ConsentOrder</w:t>
             </w:r>
             <w:proofErr w:type="spellEnd"/>
             <w:r>
@@ -901,7 +912,15 @@
                 <w:sz w:val="16"/>
                 <w:szCs w:val="16"/>
               </w:rPr>
-              <w:t>isWithNotice</w:t>
+              <w:t>is</w:t>
+            </w:r>
+            <w:r>
+              <w:rPr>
+                <w:rFonts w:ascii="Arial" w:hAnsi="Arial" w:cs="Arial"/>
+                <w:sz w:val="16"/>
+                <w:szCs w:val="16"/>
+              </w:rPr>
+              <w:t>ConsentOrder</w:t>
             </w:r>
             <w:proofErr w:type="spellEnd"/>
             <w:r>
@@ -1945,6 +1964,7 @@
                 <w:sz w:val="16"/>
                 <w:szCs w:val="16"/>
               </w:rPr>
+              <w:lastRenderedPageBreak/>
               <w:t>&lt;&lt;</w:t>
             </w:r>
             <w:proofErr w:type="spellStart"/>
@@ -2040,7 +2060,6 @@
           </w:tcPr>
           <w:p>
             <w:r>
-              <w:lastRenderedPageBreak/>
               <w:t xml:space="preserve">Unavailable Trial Date From          </w:t>
             </w:r>
           </w:p>
@@ -3611,6 +3630,7 @@
                 <w:sz w:val="16"/>
                 <w:szCs w:val="16"/>
               </w:rPr>
+              <w:lastRenderedPageBreak/>
               <w:t>&lt;&lt;</w:t>
             </w:r>
             <w:r>
@@ -3662,7 +3682,6 @@
                 <w:sz w:val="16"/>
                 <w:szCs w:val="16"/>
               </w:rPr>
-              <w:lastRenderedPageBreak/>
               <w:t>&lt;&lt;</w:t>
             </w:r>
             <w:proofErr w:type="spellStart"/>
@@ -5274,6 +5293,7 @@
                 <w:sz w:val="16"/>
                 <w:szCs w:val="16"/>
               </w:rPr>
+              <w:lastRenderedPageBreak/>
               <w:t>&lt;&lt;</w:t>
             </w:r>
             <w:proofErr w:type="spellStart"/>
@@ -5364,7 +5384,6 @@
           </w:tcPr>
           <w:p>
             <w:r>
-              <w:lastRenderedPageBreak/>
               <w:t>Do you agree that the court should make the order that the applicant has requested?</w:t>
             </w:r>
           </w:p>
@@ -7221,7 +7240,7 @@
 </file>
 
 <file path=word/endnotes.xml><?xml version="1.0" encoding="utf-8"?>
-<w:endnotes xmlns:wpc="http://schemas.microsoft.com/office/word/2010/wordprocessingCanvas" xmlns:cx="http://schemas.microsoft.com/office/drawing/2014/chartex" xmlns:cx1="http://schemas.microsoft.com/office/drawing/2015/9/8/chartex" xmlns:cx2="http://schemas.microsoft.com/office/drawing/2015/10/21/chartex" xmlns:cx3="http://schemas.microsoft.com/office/drawing/2016/5/9/chartex" xmlns:cx4="http://schemas.microsoft.com/office/drawing/2016/5/10/chartex" xmlns:cx5="http://schemas.microsoft.com/office/drawing/2016/5/11/chartex" xmlns:cx6="http://schemas.microsoft.com/office/drawing/2016/5/12/chartex" xmlns:cx7="http://schemas.microsoft.com/office/drawing/2016/5/13/chartex" xmlns:cx8="http://schemas.microsoft.com/office/drawing/2016/5/14/chartex" xmlns:mc="http://schemas.openxmlformats.org/markup-compatibility/2006" xmlns:aink="http://schemas.microsoft.com/office/drawing/2016/ink" xmlns:am3d="http://schemas.microsoft.com/office/drawing/2017/model3d" xmlns:o="urn:schemas-microsoft-com:office:office" xmlns:oel="http://schemas.microsoft.com/office/2019/extlst" xmlns:r="http://schemas.openxmlformats.org/officeDocument/2006/relationships" xmlns:m="http://schemas.openxmlformats.org/officeDocument/2006/math" xmlns:v="urn:schemas-microsoft-com:vml" xmlns:wp14="http://schemas.microsoft.com/office/word/2010/wordprocessingDrawing" xmlns:wp="http://schemas.openxmlformats.org/drawingml/2006/wordprocessingDrawing" xmlns:w10="urn:schemas-microsoft-com:office:word" xmlns:w="http://schemas.openxmlformats.org/wordprocessingml/2006/main" xmlns:w14="http://schemas.microsoft.com/office/word/2010/wordml" xmlns:w15="http://schemas.microsoft.com/office/word/2012/wordml" xmlns:w16cex="http://schemas.microsoft.com/office/word/2018/wordml/cex" xmlns:w16cid="http://schemas.microsoft.com/office/word/2016/wordml/cid" xmlns:w16="http://schemas.microsoft.com/office/word/2018/wordml" xmlns:w16du="http://schemas.microsoft.com/office/word/2023/wordml/word16du" xmlns:w16sdtdh="http://schemas.microsoft.com/office/word/2020/wordml/sdtdatahash" xmlns:w16se="http://schemas.microsoft.com/office/word/2015/wordml/symex" xmlns:wpg="http://schemas.microsoft.com/office/word/2010/wordprocessingGroup" xmlns:wpi="http://schemas.microsoft.com/office/word/2010/wordprocessingInk" xmlns:wne="http://schemas.microsoft.com/office/word/2006/wordml" xmlns:wps="http://schemas.microsoft.com/office/word/2010/wordprocessingShape" mc:Ignorable="w14 w15 w16se w16cid w16 w16cex w16sdtdh wp14">
+<w:endnotes xmlns:wpc="http://schemas.microsoft.com/office/word/2010/wordprocessingCanvas" xmlns:cx="http://schemas.microsoft.com/office/drawing/2014/chartex" xmlns:cx1="http://schemas.microsoft.com/office/drawing/2015/9/8/chartex" xmlns:cx2="http://schemas.microsoft.com/office/drawing/2015/10/21/chartex" xmlns:cx3="http://schemas.microsoft.com/office/drawing/2016/5/9/chartex" xmlns:cx4="http://schemas.microsoft.com/office/drawing/2016/5/10/chartex" xmlns:cx5="http://schemas.microsoft.com/office/drawing/2016/5/11/chartex" xmlns:cx6="http://schemas.microsoft.com/office/drawing/2016/5/12/chartex" xmlns:cx7="http://schemas.microsoft.com/office/drawing/2016/5/13/chartex" xmlns:cx8="http://schemas.microsoft.com/office/drawing/2016/5/14/chartex" xmlns:mc="http://schemas.openxmlformats.org/markup-compatibility/2006" xmlns:aink="http://schemas.microsoft.com/office/drawing/2016/ink" xmlns:am3d="http://schemas.microsoft.com/office/drawing/2017/model3d" xmlns:o="urn:schemas-microsoft-com:office:office" xmlns:oel="http://schemas.microsoft.com/office/2019/extlst" xmlns:r="http://schemas.openxmlformats.org/officeDocument/2006/relationships" xmlns:m="http://schemas.openxmlformats.org/officeDocument/2006/math" xmlns:v="urn:schemas-microsoft-com:vml" xmlns:wp14="http://schemas.microsoft.com/office/word/2010/wordprocessingDrawing" xmlns:wp="http://schemas.openxmlformats.org/drawingml/2006/wordprocessingDrawing" xmlns:w10="urn:schemas-microsoft-com:office:word" xmlns:w="http://schemas.openxmlformats.org/wordprocessingml/2006/main" xmlns:w14="http://schemas.microsoft.com/office/word/2010/wordml" xmlns:w15="http://schemas.microsoft.com/office/word/2012/wordml" xmlns:w16cex="http://schemas.microsoft.com/office/word/2018/wordml/cex" xmlns:w16cid="http://schemas.microsoft.com/office/word/2016/wordml/cid" xmlns:w16="http://schemas.microsoft.com/office/word/2018/wordml" xmlns:w16sdtdh="http://schemas.microsoft.com/office/word/2020/wordml/sdtdatahash" xmlns:w16se="http://schemas.microsoft.com/office/word/2015/wordml/symex" xmlns:wpg="http://schemas.microsoft.com/office/word/2010/wordprocessingGroup" xmlns:wpi="http://schemas.microsoft.com/office/word/2010/wordprocessingInk" xmlns:wne="http://schemas.microsoft.com/office/word/2006/wordml" xmlns:wps="http://schemas.microsoft.com/office/word/2010/wordprocessingShape" mc:Ignorable="w14 w15 w16se w16cid w16 w16cex w16sdtdh wp14">
   <w:endnote w:type="separator" w:id="-1">
     <w:p>
       <w:r>
@@ -7240,7 +7259,7 @@
 </file>
 
 <file path=word/footer1.xml><?xml version="1.0" encoding="utf-8"?>
-<w:ftr xmlns:wpc="http://schemas.microsoft.com/office/word/2010/wordprocessingCanvas" xmlns:cx="http://schemas.microsoft.com/office/drawing/2014/chartex" xmlns:cx1="http://schemas.microsoft.com/office/drawing/2015/9/8/chartex" xmlns:cx2="http://schemas.microsoft.com/office/drawing/2015/10/21/chartex" xmlns:cx3="http://schemas.microsoft.com/office/drawing/2016/5/9/chartex" xmlns:cx4="http://schemas.microsoft.com/office/drawing/2016/5/10/chartex" xmlns:cx5="http://schemas.microsoft.com/office/drawing/2016/5/11/chartex" xmlns:cx6="http://schemas.microsoft.com/office/drawing/2016/5/12/chartex" xmlns:cx7="http://schemas.microsoft.com/office/drawing/2016/5/13/chartex" xmlns:cx8="http://schemas.microsoft.com/office/drawing/2016/5/14/chartex" xmlns:mc="http://schemas.openxmlformats.org/markup-compatibility/2006" xmlns:aink="http://schemas.microsoft.com/office/drawing/2016/ink" xmlns:am3d="http://schemas.microsoft.com/office/drawing/2017/model3d" xmlns:o="urn:schemas-microsoft-com:office:office" xmlns:oel="http://schemas.microsoft.com/office/2019/extlst" xmlns:r="http://schemas.openxmlformats.org/officeDocument/2006/relationships" xmlns:m="http://schemas.openxmlformats.org/officeDocument/2006/math" xmlns:v="urn:schemas-microsoft-com:vml" xmlns:wp14="http://schemas.microsoft.com/office/word/2010/wordprocessingDrawing" xmlns:wp="http://schemas.openxmlformats.org/drawingml/2006/wordprocessingDrawing" xmlns:w10="urn:schemas-microsoft-com:office:word" xmlns:w="http://schemas.openxmlformats.org/wordprocessingml/2006/main" xmlns:w14="http://schemas.microsoft.com/office/word/2010/wordml" xmlns:w15="http://schemas.microsoft.com/office/word/2012/wordml" xmlns:w16cex="http://schemas.microsoft.com/office/word/2018/wordml/cex" xmlns:w16cid="http://schemas.microsoft.com/office/word/2016/wordml/cid" xmlns:w16="http://schemas.microsoft.com/office/word/2018/wordml" xmlns:w16du="http://schemas.microsoft.com/office/word/2023/wordml/word16du" xmlns:w16sdtdh="http://schemas.microsoft.com/office/word/2020/wordml/sdtdatahash" xmlns:w16se="http://schemas.microsoft.com/office/word/2015/wordml/symex" xmlns:wpg="http://schemas.microsoft.com/office/word/2010/wordprocessingGroup" xmlns:wpi="http://schemas.microsoft.com/office/word/2010/wordprocessingInk" xmlns:wne="http://schemas.microsoft.com/office/word/2006/wordml" xmlns:wps="http://schemas.microsoft.com/office/word/2010/wordprocessingShape" mc:Ignorable="w14 w15 w16se w16cid w16 w16cex w16sdtdh wp14">
+<w:ftr xmlns:wpc="http://schemas.microsoft.com/office/word/2010/wordprocessingCanvas" xmlns:cx="http://schemas.microsoft.com/office/drawing/2014/chartex" xmlns:cx1="http://schemas.microsoft.com/office/drawing/2015/9/8/chartex" xmlns:cx2="http://schemas.microsoft.com/office/drawing/2015/10/21/chartex" xmlns:cx3="http://schemas.microsoft.com/office/drawing/2016/5/9/chartex" xmlns:cx4="http://schemas.microsoft.com/office/drawing/2016/5/10/chartex" xmlns:cx5="http://schemas.microsoft.com/office/drawing/2016/5/11/chartex" xmlns:cx6="http://schemas.microsoft.com/office/drawing/2016/5/12/chartex" xmlns:cx7="http://schemas.microsoft.com/office/drawing/2016/5/13/chartex" xmlns:cx8="http://schemas.microsoft.com/office/drawing/2016/5/14/chartex" xmlns:mc="http://schemas.openxmlformats.org/markup-compatibility/2006" xmlns:aink="http://schemas.microsoft.com/office/drawing/2016/ink" xmlns:am3d="http://schemas.microsoft.com/office/drawing/2017/model3d" xmlns:o="urn:schemas-microsoft-com:office:office" xmlns:oel="http://schemas.microsoft.com/office/2019/extlst" xmlns:r="http://schemas.openxmlformats.org/officeDocument/2006/relationships" xmlns:m="http://schemas.openxmlformats.org/officeDocument/2006/math" xmlns:v="urn:schemas-microsoft-com:vml" xmlns:wp14="http://schemas.microsoft.com/office/word/2010/wordprocessingDrawing" xmlns:wp="http://schemas.openxmlformats.org/drawingml/2006/wordprocessingDrawing" xmlns:w10="urn:schemas-microsoft-com:office:word" xmlns:w="http://schemas.openxmlformats.org/wordprocessingml/2006/main" xmlns:w14="http://schemas.microsoft.com/office/word/2010/wordml" xmlns:w15="http://schemas.microsoft.com/office/word/2012/wordml" xmlns:w16cex="http://schemas.microsoft.com/office/word/2018/wordml/cex" xmlns:w16cid="http://schemas.microsoft.com/office/word/2016/wordml/cid" xmlns:w16="http://schemas.microsoft.com/office/word/2018/wordml" xmlns:w16sdtdh="http://schemas.microsoft.com/office/word/2020/wordml/sdtdatahash" xmlns:w16se="http://schemas.microsoft.com/office/word/2015/wordml/symex" xmlns:wpg="http://schemas.microsoft.com/office/word/2010/wordprocessingGroup" xmlns:wpi="http://schemas.microsoft.com/office/word/2010/wordprocessingInk" xmlns:wne="http://schemas.microsoft.com/office/word/2006/wordml" xmlns:wps="http://schemas.microsoft.com/office/word/2010/wordprocessingShape" mc:Ignorable="w14 w15 w16se w16cid w16 w16cex w16sdtdh wp14">
   <w:p>
     <w:pPr>
       <w:pStyle w:val="Footer"/>
@@ -7250,7 +7269,7 @@
 </file>
 
 <file path=word/footer2.xml><?xml version="1.0" encoding="utf-8"?>
-<w:ftr xmlns:wpc="http://schemas.microsoft.com/office/word/2010/wordprocessingCanvas" xmlns:cx="http://schemas.microsoft.com/office/drawing/2014/chartex" xmlns:cx1="http://schemas.microsoft.com/office/drawing/2015/9/8/chartex" xmlns:cx2="http://schemas.microsoft.com/office/drawing/2015/10/21/chartex" xmlns:cx3="http://schemas.microsoft.com/office/drawing/2016/5/9/chartex" xmlns:cx4="http://schemas.microsoft.com/office/drawing/2016/5/10/chartex" xmlns:cx5="http://schemas.microsoft.com/office/drawing/2016/5/11/chartex" xmlns:cx6="http://schemas.microsoft.com/office/drawing/2016/5/12/chartex" xmlns:cx7="http://schemas.microsoft.com/office/drawing/2016/5/13/chartex" xmlns:cx8="http://schemas.microsoft.com/office/drawing/2016/5/14/chartex" xmlns:mc="http://schemas.openxmlformats.org/markup-compatibility/2006" xmlns:aink="http://schemas.microsoft.com/office/drawing/2016/ink" xmlns:am3d="http://schemas.microsoft.com/office/drawing/2017/model3d" xmlns:o="urn:schemas-microsoft-com:office:office" xmlns:oel="http://schemas.microsoft.com/office/2019/extlst" xmlns:r="http://schemas.openxmlformats.org/officeDocument/2006/relationships" xmlns:m="http://schemas.openxmlformats.org/officeDocument/2006/math" xmlns:v="urn:schemas-microsoft-com:vml" xmlns:wp14="http://schemas.microsoft.com/office/word/2010/wordprocessingDrawing" xmlns:wp="http://schemas.openxmlformats.org/drawingml/2006/wordprocessingDrawing" xmlns:w10="urn:schemas-microsoft-com:office:word" xmlns:w="http://schemas.openxmlformats.org/wordprocessingml/2006/main" xmlns:w14="http://schemas.microsoft.com/office/word/2010/wordml" xmlns:w15="http://schemas.microsoft.com/office/word/2012/wordml" xmlns:w16cex="http://schemas.microsoft.com/office/word/2018/wordml/cex" xmlns:w16cid="http://schemas.microsoft.com/office/word/2016/wordml/cid" xmlns:w16="http://schemas.microsoft.com/office/word/2018/wordml" xmlns:w16du="http://schemas.microsoft.com/office/word/2023/wordml/word16du" xmlns:w16sdtdh="http://schemas.microsoft.com/office/word/2020/wordml/sdtdatahash" xmlns:w16se="http://schemas.microsoft.com/office/word/2015/wordml/symex" xmlns:wpg="http://schemas.microsoft.com/office/word/2010/wordprocessingGroup" xmlns:wpi="http://schemas.microsoft.com/office/word/2010/wordprocessingInk" xmlns:wne="http://schemas.microsoft.com/office/word/2006/wordml" xmlns:wps="http://schemas.microsoft.com/office/word/2010/wordprocessingShape" mc:Ignorable="w14 w15 w16se w16cid w16 w16cex w16sdtdh wp14">
+<w:ftr xmlns:wpc="http://schemas.microsoft.com/office/word/2010/wordprocessingCanvas" xmlns:cx="http://schemas.microsoft.com/office/drawing/2014/chartex" xmlns:cx1="http://schemas.microsoft.com/office/drawing/2015/9/8/chartex" xmlns:cx2="http://schemas.microsoft.com/office/drawing/2015/10/21/chartex" xmlns:cx3="http://schemas.microsoft.com/office/drawing/2016/5/9/chartex" xmlns:cx4="http://schemas.microsoft.com/office/drawing/2016/5/10/chartex" xmlns:cx5="http://schemas.microsoft.com/office/drawing/2016/5/11/chartex" xmlns:cx6="http://schemas.microsoft.com/office/drawing/2016/5/12/chartex" xmlns:cx7="http://schemas.microsoft.com/office/drawing/2016/5/13/chartex" xmlns:cx8="http://schemas.microsoft.com/office/drawing/2016/5/14/chartex" xmlns:mc="http://schemas.openxmlformats.org/markup-compatibility/2006" xmlns:aink="http://schemas.microsoft.com/office/drawing/2016/ink" xmlns:am3d="http://schemas.microsoft.com/office/drawing/2017/model3d" xmlns:o="urn:schemas-microsoft-com:office:office" xmlns:oel="http://schemas.microsoft.com/office/2019/extlst" xmlns:r="http://schemas.openxmlformats.org/officeDocument/2006/relationships" xmlns:m="http://schemas.openxmlformats.org/officeDocument/2006/math" xmlns:v="urn:schemas-microsoft-com:vml" xmlns:wp14="http://schemas.microsoft.com/office/word/2010/wordprocessingDrawing" xmlns:wp="http://schemas.openxmlformats.org/drawingml/2006/wordprocessingDrawing" xmlns:w10="urn:schemas-microsoft-com:office:word" xmlns:w="http://schemas.openxmlformats.org/wordprocessingml/2006/main" xmlns:w14="http://schemas.microsoft.com/office/word/2010/wordml" xmlns:w15="http://schemas.microsoft.com/office/word/2012/wordml" xmlns:w16cex="http://schemas.microsoft.com/office/word/2018/wordml/cex" xmlns:w16cid="http://schemas.microsoft.com/office/word/2016/wordml/cid" xmlns:w16="http://schemas.microsoft.com/office/word/2018/wordml" xmlns:w16sdtdh="http://schemas.microsoft.com/office/word/2020/wordml/sdtdatahash" xmlns:w16se="http://schemas.microsoft.com/office/word/2015/wordml/symex" xmlns:wpg="http://schemas.microsoft.com/office/word/2010/wordprocessingGroup" xmlns:wpi="http://schemas.microsoft.com/office/word/2010/wordprocessingInk" xmlns:wne="http://schemas.microsoft.com/office/word/2006/wordml" xmlns:wps="http://schemas.microsoft.com/office/word/2010/wordprocessingShape" mc:Ignorable="w14 w15 w16se w16cid w16 w16cex w16sdtdh wp14">
   <w:p>
     <w:pPr>
       <w:pStyle w:val="Footer"/>
@@ -7260,7 +7279,7 @@
 </file>
 
 <file path=word/footer3.xml><?xml version="1.0" encoding="utf-8"?>
-<w:ftr xmlns:wpc="http://schemas.microsoft.com/office/word/2010/wordprocessingCanvas" xmlns:cx="http://schemas.microsoft.com/office/drawing/2014/chartex" xmlns:cx1="http://schemas.microsoft.com/office/drawing/2015/9/8/chartex" xmlns:cx2="http://schemas.microsoft.com/office/drawing/2015/10/21/chartex" xmlns:cx3="http://schemas.microsoft.com/office/drawing/2016/5/9/chartex" xmlns:cx4="http://schemas.microsoft.com/office/drawing/2016/5/10/chartex" xmlns:cx5="http://schemas.microsoft.com/office/drawing/2016/5/11/chartex" xmlns:cx6="http://schemas.microsoft.com/office/drawing/2016/5/12/chartex" xmlns:cx7="http://schemas.microsoft.com/office/drawing/2016/5/13/chartex" xmlns:cx8="http://schemas.microsoft.com/office/drawing/2016/5/14/chartex" xmlns:mc="http://schemas.openxmlformats.org/markup-compatibility/2006" xmlns:aink="http://schemas.microsoft.com/office/drawing/2016/ink" xmlns:am3d="http://schemas.microsoft.com/office/drawing/2017/model3d" xmlns:o="urn:schemas-microsoft-com:office:office" xmlns:oel="http://schemas.microsoft.com/office/2019/extlst" xmlns:r="http://schemas.openxmlformats.org/officeDocument/2006/relationships" xmlns:m="http://schemas.openxmlformats.org/officeDocument/2006/math" xmlns:v="urn:schemas-microsoft-com:vml" xmlns:wp14="http://schemas.microsoft.com/office/word/2010/wordprocessingDrawing" xmlns:wp="http://schemas.openxmlformats.org/drawingml/2006/wordprocessingDrawing" xmlns:w10="urn:schemas-microsoft-com:office:word" xmlns:w="http://schemas.openxmlformats.org/wordprocessingml/2006/main" xmlns:w14="http://schemas.microsoft.com/office/word/2010/wordml" xmlns:w15="http://schemas.microsoft.com/office/word/2012/wordml" xmlns:w16cex="http://schemas.microsoft.com/office/word/2018/wordml/cex" xmlns:w16cid="http://schemas.microsoft.com/office/word/2016/wordml/cid" xmlns:w16="http://schemas.microsoft.com/office/word/2018/wordml" xmlns:w16du="http://schemas.microsoft.com/office/word/2023/wordml/word16du" xmlns:w16sdtdh="http://schemas.microsoft.com/office/word/2020/wordml/sdtdatahash" xmlns:w16se="http://schemas.microsoft.com/office/word/2015/wordml/symex" xmlns:wpg="http://schemas.microsoft.com/office/word/2010/wordprocessingGroup" xmlns:wpi="http://schemas.microsoft.com/office/word/2010/wordprocessingInk" xmlns:wne="http://schemas.microsoft.com/office/word/2006/wordml" xmlns:wps="http://schemas.microsoft.com/office/word/2010/wordprocessingShape" mc:Ignorable="w14 w15 w16se w16cid w16 w16cex w16sdtdh wp14">
+<w:ftr xmlns:wpc="http://schemas.microsoft.com/office/word/2010/wordprocessingCanvas" xmlns:cx="http://schemas.microsoft.com/office/drawing/2014/chartex" xmlns:cx1="http://schemas.microsoft.com/office/drawing/2015/9/8/chartex" xmlns:cx2="http://schemas.microsoft.com/office/drawing/2015/10/21/chartex" xmlns:cx3="http://schemas.microsoft.com/office/drawing/2016/5/9/chartex" xmlns:cx4="http://schemas.microsoft.com/office/drawing/2016/5/10/chartex" xmlns:cx5="http://schemas.microsoft.com/office/drawing/2016/5/11/chartex" xmlns:cx6="http://schemas.microsoft.com/office/drawing/2016/5/12/chartex" xmlns:cx7="http://schemas.microsoft.com/office/drawing/2016/5/13/chartex" xmlns:cx8="http://schemas.microsoft.com/office/drawing/2016/5/14/chartex" xmlns:mc="http://schemas.openxmlformats.org/markup-compatibility/2006" xmlns:aink="http://schemas.microsoft.com/office/drawing/2016/ink" xmlns:am3d="http://schemas.microsoft.com/office/drawing/2017/model3d" xmlns:o="urn:schemas-microsoft-com:office:office" xmlns:oel="http://schemas.microsoft.com/office/2019/extlst" xmlns:r="http://schemas.openxmlformats.org/officeDocument/2006/relationships" xmlns:m="http://schemas.openxmlformats.org/officeDocument/2006/math" xmlns:v="urn:schemas-microsoft-com:vml" xmlns:wp14="http://schemas.microsoft.com/office/word/2010/wordprocessingDrawing" xmlns:wp="http://schemas.openxmlformats.org/drawingml/2006/wordprocessingDrawing" xmlns:w10="urn:schemas-microsoft-com:office:word" xmlns:w="http://schemas.openxmlformats.org/wordprocessingml/2006/main" xmlns:w14="http://schemas.microsoft.com/office/word/2010/wordml" xmlns:w15="http://schemas.microsoft.com/office/word/2012/wordml" xmlns:w16cex="http://schemas.microsoft.com/office/word/2018/wordml/cex" xmlns:w16cid="http://schemas.microsoft.com/office/word/2016/wordml/cid" xmlns:w16="http://schemas.microsoft.com/office/word/2018/wordml" xmlns:w16sdtdh="http://schemas.microsoft.com/office/word/2020/wordml/sdtdatahash" xmlns:w16se="http://schemas.microsoft.com/office/word/2015/wordml/symex" xmlns:wpg="http://schemas.microsoft.com/office/word/2010/wordprocessingGroup" xmlns:wpi="http://schemas.microsoft.com/office/word/2010/wordprocessingInk" xmlns:wne="http://schemas.microsoft.com/office/word/2006/wordml" xmlns:wps="http://schemas.microsoft.com/office/word/2010/wordprocessingShape" mc:Ignorable="w14 w15 w16se w16cid w16 w16cex w16sdtdh wp14">
   <w:p>
     <w:pPr>
       <w:pStyle w:val="Footer"/>
@@ -7270,7 +7289,7 @@
 </file>
 
 <file path=word/footnotes.xml><?xml version="1.0" encoding="utf-8"?>
-<w:footnotes xmlns:wpc="http://schemas.microsoft.com/office/word/2010/wordprocessingCanvas" xmlns:cx="http://schemas.microsoft.com/office/drawing/2014/chartex" xmlns:cx1="http://schemas.microsoft.com/office/drawing/2015/9/8/chartex" xmlns:cx2="http://schemas.microsoft.com/office/drawing/2015/10/21/chartex" xmlns:cx3="http://schemas.microsoft.com/office/drawing/2016/5/9/chartex" xmlns:cx4="http://schemas.microsoft.com/office/drawing/2016/5/10/chartex" xmlns:cx5="http://schemas.microsoft.com/office/drawing/2016/5/11/chartex" xmlns:cx6="http://schemas.microsoft.com/office/drawing/2016/5/12/chartex" xmlns:cx7="http://schemas.microsoft.com/office/drawing/2016/5/13/chartex" xmlns:cx8="http://schemas.microsoft.com/office/drawing/2016/5/14/chartex" xmlns:mc="http://schemas.openxmlformats.org/markup-compatibility/2006" xmlns:aink="http://schemas.microsoft.com/office/drawing/2016/ink" xmlns:am3d="http://schemas.microsoft.com/office/drawing/2017/model3d" xmlns:o="urn:schemas-microsoft-com:office:office" xmlns:oel="http://schemas.microsoft.com/office/2019/extlst" xmlns:r="http://schemas.openxmlformats.org/officeDocument/2006/relationships" xmlns:m="http://schemas.openxmlformats.org/officeDocument/2006/math" xmlns:v="urn:schemas-microsoft-com:vml" xmlns:wp14="http://schemas.microsoft.com/office/word/2010/wordprocessingDrawing" xmlns:wp="http://schemas.openxmlformats.org/drawingml/2006/wordprocessingDrawing" xmlns:w10="urn:schemas-microsoft-com:office:word" xmlns:w="http://schemas.openxmlformats.org/wordprocessingml/2006/main" xmlns:w14="http://schemas.microsoft.com/office/word/2010/wordml" xmlns:w15="http://schemas.microsoft.com/office/word/2012/wordml" xmlns:w16cex="http://schemas.microsoft.com/office/word/2018/wordml/cex" xmlns:w16cid="http://schemas.microsoft.com/office/word/2016/wordml/cid" xmlns:w16="http://schemas.microsoft.com/office/word/2018/wordml" xmlns:w16du="http://schemas.microsoft.com/office/word/2023/wordml/word16du" xmlns:w16sdtdh="http://schemas.microsoft.com/office/word/2020/wordml/sdtdatahash" xmlns:w16se="http://schemas.microsoft.com/office/word/2015/wordml/symex" xmlns:wpg="http://schemas.microsoft.com/office/word/2010/wordprocessingGroup" xmlns:wpi="http://schemas.microsoft.com/office/word/2010/wordprocessingInk" xmlns:wne="http://schemas.microsoft.com/office/word/2006/wordml" xmlns:wps="http://schemas.microsoft.com/office/word/2010/wordprocessingShape" mc:Ignorable="w14 w15 w16se w16cid w16 w16cex w16sdtdh wp14">
+<w:footnotes xmlns:wpc="http://schemas.microsoft.com/office/word/2010/wordprocessingCanvas" xmlns:cx="http://schemas.microsoft.com/office/drawing/2014/chartex" xmlns:cx1="http://schemas.microsoft.com/office/drawing/2015/9/8/chartex" xmlns:cx2="http://schemas.microsoft.com/office/drawing/2015/10/21/chartex" xmlns:cx3="http://schemas.microsoft.com/office/drawing/2016/5/9/chartex" xmlns:cx4="http://schemas.microsoft.com/office/drawing/2016/5/10/chartex" xmlns:cx5="http://schemas.microsoft.com/office/drawing/2016/5/11/chartex" xmlns:cx6="http://schemas.microsoft.com/office/drawing/2016/5/12/chartex" xmlns:cx7="http://schemas.microsoft.com/office/drawing/2016/5/13/chartex" xmlns:cx8="http://schemas.microsoft.com/office/drawing/2016/5/14/chartex" xmlns:mc="http://schemas.openxmlformats.org/markup-compatibility/2006" xmlns:aink="http://schemas.microsoft.com/office/drawing/2016/ink" xmlns:am3d="http://schemas.microsoft.com/office/drawing/2017/model3d" xmlns:o="urn:schemas-microsoft-com:office:office" xmlns:oel="http://schemas.microsoft.com/office/2019/extlst" xmlns:r="http://schemas.openxmlformats.org/officeDocument/2006/relationships" xmlns:m="http://schemas.openxmlformats.org/officeDocument/2006/math" xmlns:v="urn:schemas-microsoft-com:vml" xmlns:wp14="http://schemas.microsoft.com/office/word/2010/wordprocessingDrawing" xmlns:wp="http://schemas.openxmlformats.org/drawingml/2006/wordprocessingDrawing" xmlns:w10="urn:schemas-microsoft-com:office:word" xmlns:w="http://schemas.openxmlformats.org/wordprocessingml/2006/main" xmlns:w14="http://schemas.microsoft.com/office/word/2010/wordml" xmlns:w15="http://schemas.microsoft.com/office/word/2012/wordml" xmlns:w16cex="http://schemas.microsoft.com/office/word/2018/wordml/cex" xmlns:w16cid="http://schemas.microsoft.com/office/word/2016/wordml/cid" xmlns:w16="http://schemas.microsoft.com/office/word/2018/wordml" xmlns:w16sdtdh="http://schemas.microsoft.com/office/word/2020/wordml/sdtdatahash" xmlns:w16se="http://schemas.microsoft.com/office/word/2015/wordml/symex" xmlns:wpg="http://schemas.microsoft.com/office/word/2010/wordprocessingGroup" xmlns:wpi="http://schemas.microsoft.com/office/word/2010/wordprocessingInk" xmlns:wne="http://schemas.microsoft.com/office/word/2006/wordml" xmlns:wps="http://schemas.microsoft.com/office/word/2010/wordprocessingShape" mc:Ignorable="w14 w15 w16se w16cid w16 w16cex w16sdtdh wp14">
   <w:footnote w:type="separator" w:id="-1">
     <w:p>
       <w:r>

</xml_diff>

<commit_message>
CIV-9694 Add condition for iswithnotice field
</commit_message>
<xml_diff>
--- a/docker/docmosis/templates/CV-UNS-GAP-ENG-01077.docx
+++ b/docker/docmosis/templates/CV-UNS-GAP-ENG-01077.docx
@@ -1,6 +1,6 @@
 
 <file path=word/document.xml><?xml version="1.0" encoding="utf-8"?>
-<w:document xmlns:wpc="http://schemas.microsoft.com/office/word/2010/wordprocessingCanvas" xmlns:cx="http://schemas.microsoft.com/office/drawing/2014/chartex" xmlns:cx1="http://schemas.microsoft.com/office/drawing/2015/9/8/chartex" xmlns:cx2="http://schemas.microsoft.com/office/drawing/2015/10/21/chartex" xmlns:cx3="http://schemas.microsoft.com/office/drawing/2016/5/9/chartex" xmlns:cx4="http://schemas.microsoft.com/office/drawing/2016/5/10/chartex" xmlns:cx5="http://schemas.microsoft.com/office/drawing/2016/5/11/chartex" xmlns:cx6="http://schemas.microsoft.com/office/drawing/2016/5/12/chartex" xmlns:cx7="http://schemas.microsoft.com/office/drawing/2016/5/13/chartex" xmlns:cx8="http://schemas.microsoft.com/office/drawing/2016/5/14/chartex" xmlns:mc="http://schemas.openxmlformats.org/markup-compatibility/2006" xmlns:aink="http://schemas.microsoft.com/office/drawing/2016/ink" xmlns:am3d="http://schemas.microsoft.com/office/drawing/2017/model3d" xmlns:o="urn:schemas-microsoft-com:office:office" xmlns:oel="http://schemas.microsoft.com/office/2019/extlst" xmlns:r="http://schemas.openxmlformats.org/officeDocument/2006/relationships" xmlns:m="http://schemas.openxmlformats.org/officeDocument/2006/math" xmlns:v="urn:schemas-microsoft-com:vml" xmlns:wp14="http://schemas.microsoft.com/office/word/2010/wordprocessingDrawing" xmlns:wp="http://schemas.openxmlformats.org/drawingml/2006/wordprocessingDrawing" xmlns:w10="urn:schemas-microsoft-com:office:word" xmlns:w="http://schemas.openxmlformats.org/wordprocessingml/2006/main" xmlns:w14="http://schemas.microsoft.com/office/word/2010/wordml" xmlns:w15="http://schemas.microsoft.com/office/word/2012/wordml" xmlns:w16cex="http://schemas.microsoft.com/office/word/2018/wordml/cex" xmlns:w16cid="http://schemas.microsoft.com/office/word/2016/wordml/cid" xmlns:w16="http://schemas.microsoft.com/office/word/2018/wordml" xmlns:w16du="http://schemas.microsoft.com/office/word/2023/wordml/word16du" xmlns:w16sdtdh="http://schemas.microsoft.com/office/word/2020/wordml/sdtdatahash" xmlns:w16se="http://schemas.microsoft.com/office/word/2015/wordml/symex" xmlns:wpg="http://schemas.microsoft.com/office/word/2010/wordprocessingGroup" xmlns:wpi="http://schemas.microsoft.com/office/word/2010/wordprocessingInk" xmlns:wne="http://schemas.microsoft.com/office/word/2006/wordml" xmlns:wps="http://schemas.microsoft.com/office/word/2010/wordprocessingShape" mc:Ignorable="w14 w15 w16se w16cid w16 w16cex w16sdtdh wp14">
+<w:document xmlns:wpc="http://schemas.microsoft.com/office/word/2010/wordprocessingCanvas" xmlns:cx="http://schemas.microsoft.com/office/drawing/2014/chartex" xmlns:cx1="http://schemas.microsoft.com/office/drawing/2015/9/8/chartex" xmlns:cx2="http://schemas.microsoft.com/office/drawing/2015/10/21/chartex" xmlns:cx3="http://schemas.microsoft.com/office/drawing/2016/5/9/chartex" xmlns:cx4="http://schemas.microsoft.com/office/drawing/2016/5/10/chartex" xmlns:cx5="http://schemas.microsoft.com/office/drawing/2016/5/11/chartex" xmlns:cx6="http://schemas.microsoft.com/office/drawing/2016/5/12/chartex" xmlns:cx7="http://schemas.microsoft.com/office/drawing/2016/5/13/chartex" xmlns:cx8="http://schemas.microsoft.com/office/drawing/2016/5/14/chartex" xmlns:mc="http://schemas.openxmlformats.org/markup-compatibility/2006" xmlns:aink="http://schemas.microsoft.com/office/drawing/2016/ink" xmlns:am3d="http://schemas.microsoft.com/office/drawing/2017/model3d" xmlns:o="urn:schemas-microsoft-com:office:office" xmlns:oel="http://schemas.microsoft.com/office/2019/extlst" xmlns:r="http://schemas.openxmlformats.org/officeDocument/2006/relationships" xmlns:m="http://schemas.openxmlformats.org/officeDocument/2006/math" xmlns:v="urn:schemas-microsoft-com:vml" xmlns:wp14="http://schemas.microsoft.com/office/word/2010/wordprocessingDrawing" xmlns:wp="http://schemas.openxmlformats.org/drawingml/2006/wordprocessingDrawing" xmlns:w10="urn:schemas-microsoft-com:office:word" xmlns:w="http://schemas.openxmlformats.org/wordprocessingml/2006/main" xmlns:w14="http://schemas.microsoft.com/office/word/2010/wordml" xmlns:w15="http://schemas.microsoft.com/office/word/2012/wordml" xmlns:w16cex="http://schemas.microsoft.com/office/word/2018/wordml/cex" xmlns:w16cid="http://schemas.microsoft.com/office/word/2016/wordml/cid" xmlns:w16="http://schemas.microsoft.com/office/word/2018/wordml" xmlns:w16sdtdh="http://schemas.microsoft.com/office/word/2020/wordml/sdtdatahash" xmlns:w16se="http://schemas.microsoft.com/office/word/2015/wordml/symex" xmlns:wpg="http://schemas.microsoft.com/office/word/2010/wordprocessingGroup" xmlns:wpi="http://schemas.microsoft.com/office/word/2010/wordprocessingInk" xmlns:wne="http://schemas.microsoft.com/office/word/2006/wordml" xmlns:wps="http://schemas.microsoft.com/office/word/2010/wordprocessingShape" mc:Ignorable="w14 w15 w16se w16cid w16 w16cex w16sdtdh wp14">
   <w:body>
     <w:tbl>
       <w:tblPr>
@@ -826,16 +826,22 @@
             <w:r>
               <w:t>&lt;&lt;</w:t>
             </w:r>
+            <w:r>
+              <w:t>cs_{</w:t>
+            </w:r>
             <w:proofErr w:type="spellStart"/>
             <w:r>
-              <w:t>isWithNotice</w:t>
+              <w:t>hasAgreed</w:t>
             </w:r>
             <w:proofErr w:type="spellEnd"/>
             <w:r>
+              <w:t>==’Yes’}</w:t>
+            </w:r>
+            <w:r>
               <w:t>&gt;&gt;</w:t>
             </w:r>
             <w:r>
-              <w:t xml:space="preserve"> </w:t>
+              <w:t xml:space="preserve"> No &lt;&lt;else&gt;&gt; Yes &lt;&lt;es_&gt;&gt; </w:t>
             </w:r>
           </w:p>
         </w:tc>
@@ -7221,7 +7227,7 @@
 </file>
 
 <file path=word/endnotes.xml><?xml version="1.0" encoding="utf-8"?>
-<w:endnotes xmlns:wpc="http://schemas.microsoft.com/office/word/2010/wordprocessingCanvas" xmlns:cx="http://schemas.microsoft.com/office/drawing/2014/chartex" xmlns:cx1="http://schemas.microsoft.com/office/drawing/2015/9/8/chartex" xmlns:cx2="http://schemas.microsoft.com/office/drawing/2015/10/21/chartex" xmlns:cx3="http://schemas.microsoft.com/office/drawing/2016/5/9/chartex" xmlns:cx4="http://schemas.microsoft.com/office/drawing/2016/5/10/chartex" xmlns:cx5="http://schemas.microsoft.com/office/drawing/2016/5/11/chartex" xmlns:cx6="http://schemas.microsoft.com/office/drawing/2016/5/12/chartex" xmlns:cx7="http://schemas.microsoft.com/office/drawing/2016/5/13/chartex" xmlns:cx8="http://schemas.microsoft.com/office/drawing/2016/5/14/chartex" xmlns:mc="http://schemas.openxmlformats.org/markup-compatibility/2006" xmlns:aink="http://schemas.microsoft.com/office/drawing/2016/ink" xmlns:am3d="http://schemas.microsoft.com/office/drawing/2017/model3d" xmlns:o="urn:schemas-microsoft-com:office:office" xmlns:oel="http://schemas.microsoft.com/office/2019/extlst" xmlns:r="http://schemas.openxmlformats.org/officeDocument/2006/relationships" xmlns:m="http://schemas.openxmlformats.org/officeDocument/2006/math" xmlns:v="urn:schemas-microsoft-com:vml" xmlns:wp14="http://schemas.microsoft.com/office/word/2010/wordprocessingDrawing" xmlns:wp="http://schemas.openxmlformats.org/drawingml/2006/wordprocessingDrawing" xmlns:w10="urn:schemas-microsoft-com:office:word" xmlns:w="http://schemas.openxmlformats.org/wordprocessingml/2006/main" xmlns:w14="http://schemas.microsoft.com/office/word/2010/wordml" xmlns:w15="http://schemas.microsoft.com/office/word/2012/wordml" xmlns:w16cex="http://schemas.microsoft.com/office/word/2018/wordml/cex" xmlns:w16cid="http://schemas.microsoft.com/office/word/2016/wordml/cid" xmlns:w16="http://schemas.microsoft.com/office/word/2018/wordml" xmlns:w16du="http://schemas.microsoft.com/office/word/2023/wordml/word16du" xmlns:w16sdtdh="http://schemas.microsoft.com/office/word/2020/wordml/sdtdatahash" xmlns:w16se="http://schemas.microsoft.com/office/word/2015/wordml/symex" xmlns:wpg="http://schemas.microsoft.com/office/word/2010/wordprocessingGroup" xmlns:wpi="http://schemas.microsoft.com/office/word/2010/wordprocessingInk" xmlns:wne="http://schemas.microsoft.com/office/word/2006/wordml" xmlns:wps="http://schemas.microsoft.com/office/word/2010/wordprocessingShape" mc:Ignorable="w14 w15 w16se w16cid w16 w16cex w16sdtdh wp14">
+<w:endnotes xmlns:wpc="http://schemas.microsoft.com/office/word/2010/wordprocessingCanvas" xmlns:cx="http://schemas.microsoft.com/office/drawing/2014/chartex" xmlns:cx1="http://schemas.microsoft.com/office/drawing/2015/9/8/chartex" xmlns:cx2="http://schemas.microsoft.com/office/drawing/2015/10/21/chartex" xmlns:cx3="http://schemas.microsoft.com/office/drawing/2016/5/9/chartex" xmlns:cx4="http://schemas.microsoft.com/office/drawing/2016/5/10/chartex" xmlns:cx5="http://schemas.microsoft.com/office/drawing/2016/5/11/chartex" xmlns:cx6="http://schemas.microsoft.com/office/drawing/2016/5/12/chartex" xmlns:cx7="http://schemas.microsoft.com/office/drawing/2016/5/13/chartex" xmlns:cx8="http://schemas.microsoft.com/office/drawing/2016/5/14/chartex" xmlns:mc="http://schemas.openxmlformats.org/markup-compatibility/2006" xmlns:aink="http://schemas.microsoft.com/office/drawing/2016/ink" xmlns:am3d="http://schemas.microsoft.com/office/drawing/2017/model3d" xmlns:o="urn:schemas-microsoft-com:office:office" xmlns:oel="http://schemas.microsoft.com/office/2019/extlst" xmlns:r="http://schemas.openxmlformats.org/officeDocument/2006/relationships" xmlns:m="http://schemas.openxmlformats.org/officeDocument/2006/math" xmlns:v="urn:schemas-microsoft-com:vml" xmlns:wp14="http://schemas.microsoft.com/office/word/2010/wordprocessingDrawing" xmlns:wp="http://schemas.openxmlformats.org/drawingml/2006/wordprocessingDrawing" xmlns:w10="urn:schemas-microsoft-com:office:word" xmlns:w="http://schemas.openxmlformats.org/wordprocessingml/2006/main" xmlns:w14="http://schemas.microsoft.com/office/word/2010/wordml" xmlns:w15="http://schemas.microsoft.com/office/word/2012/wordml" xmlns:w16cex="http://schemas.microsoft.com/office/word/2018/wordml/cex" xmlns:w16cid="http://schemas.microsoft.com/office/word/2016/wordml/cid" xmlns:w16="http://schemas.microsoft.com/office/word/2018/wordml" xmlns:w16sdtdh="http://schemas.microsoft.com/office/word/2020/wordml/sdtdatahash" xmlns:w16se="http://schemas.microsoft.com/office/word/2015/wordml/symex" xmlns:wpg="http://schemas.microsoft.com/office/word/2010/wordprocessingGroup" xmlns:wpi="http://schemas.microsoft.com/office/word/2010/wordprocessingInk" xmlns:wne="http://schemas.microsoft.com/office/word/2006/wordml" xmlns:wps="http://schemas.microsoft.com/office/word/2010/wordprocessingShape" mc:Ignorable="w14 w15 w16se w16cid w16 w16cex w16sdtdh wp14">
   <w:endnote w:type="separator" w:id="-1">
     <w:p>
       <w:r>
@@ -7240,7 +7246,7 @@
 </file>
 
 <file path=word/footer1.xml><?xml version="1.0" encoding="utf-8"?>
-<w:ftr xmlns:wpc="http://schemas.microsoft.com/office/word/2010/wordprocessingCanvas" xmlns:cx="http://schemas.microsoft.com/office/drawing/2014/chartex" xmlns:cx1="http://schemas.microsoft.com/office/drawing/2015/9/8/chartex" xmlns:cx2="http://schemas.microsoft.com/office/drawing/2015/10/21/chartex" xmlns:cx3="http://schemas.microsoft.com/office/drawing/2016/5/9/chartex" xmlns:cx4="http://schemas.microsoft.com/office/drawing/2016/5/10/chartex" xmlns:cx5="http://schemas.microsoft.com/office/drawing/2016/5/11/chartex" xmlns:cx6="http://schemas.microsoft.com/office/drawing/2016/5/12/chartex" xmlns:cx7="http://schemas.microsoft.com/office/drawing/2016/5/13/chartex" xmlns:cx8="http://schemas.microsoft.com/office/drawing/2016/5/14/chartex" xmlns:mc="http://schemas.openxmlformats.org/markup-compatibility/2006" xmlns:aink="http://schemas.microsoft.com/office/drawing/2016/ink" xmlns:am3d="http://schemas.microsoft.com/office/drawing/2017/model3d" xmlns:o="urn:schemas-microsoft-com:office:office" xmlns:oel="http://schemas.microsoft.com/office/2019/extlst" xmlns:r="http://schemas.openxmlformats.org/officeDocument/2006/relationships" xmlns:m="http://schemas.openxmlformats.org/officeDocument/2006/math" xmlns:v="urn:schemas-microsoft-com:vml" xmlns:wp14="http://schemas.microsoft.com/office/word/2010/wordprocessingDrawing" xmlns:wp="http://schemas.openxmlformats.org/drawingml/2006/wordprocessingDrawing" xmlns:w10="urn:schemas-microsoft-com:office:word" xmlns:w="http://schemas.openxmlformats.org/wordprocessingml/2006/main" xmlns:w14="http://schemas.microsoft.com/office/word/2010/wordml" xmlns:w15="http://schemas.microsoft.com/office/word/2012/wordml" xmlns:w16cex="http://schemas.microsoft.com/office/word/2018/wordml/cex" xmlns:w16cid="http://schemas.microsoft.com/office/word/2016/wordml/cid" xmlns:w16="http://schemas.microsoft.com/office/word/2018/wordml" xmlns:w16du="http://schemas.microsoft.com/office/word/2023/wordml/word16du" xmlns:w16sdtdh="http://schemas.microsoft.com/office/word/2020/wordml/sdtdatahash" xmlns:w16se="http://schemas.microsoft.com/office/word/2015/wordml/symex" xmlns:wpg="http://schemas.microsoft.com/office/word/2010/wordprocessingGroup" xmlns:wpi="http://schemas.microsoft.com/office/word/2010/wordprocessingInk" xmlns:wne="http://schemas.microsoft.com/office/word/2006/wordml" xmlns:wps="http://schemas.microsoft.com/office/word/2010/wordprocessingShape" mc:Ignorable="w14 w15 w16se w16cid w16 w16cex w16sdtdh wp14">
+<w:ftr xmlns:wpc="http://schemas.microsoft.com/office/word/2010/wordprocessingCanvas" xmlns:cx="http://schemas.microsoft.com/office/drawing/2014/chartex" xmlns:cx1="http://schemas.microsoft.com/office/drawing/2015/9/8/chartex" xmlns:cx2="http://schemas.microsoft.com/office/drawing/2015/10/21/chartex" xmlns:cx3="http://schemas.microsoft.com/office/drawing/2016/5/9/chartex" xmlns:cx4="http://schemas.microsoft.com/office/drawing/2016/5/10/chartex" xmlns:cx5="http://schemas.microsoft.com/office/drawing/2016/5/11/chartex" xmlns:cx6="http://schemas.microsoft.com/office/drawing/2016/5/12/chartex" xmlns:cx7="http://schemas.microsoft.com/office/drawing/2016/5/13/chartex" xmlns:cx8="http://schemas.microsoft.com/office/drawing/2016/5/14/chartex" xmlns:mc="http://schemas.openxmlformats.org/markup-compatibility/2006" xmlns:aink="http://schemas.microsoft.com/office/drawing/2016/ink" xmlns:am3d="http://schemas.microsoft.com/office/drawing/2017/model3d" xmlns:o="urn:schemas-microsoft-com:office:office" xmlns:oel="http://schemas.microsoft.com/office/2019/extlst" xmlns:r="http://schemas.openxmlformats.org/officeDocument/2006/relationships" xmlns:m="http://schemas.openxmlformats.org/officeDocument/2006/math" xmlns:v="urn:schemas-microsoft-com:vml" xmlns:wp14="http://schemas.microsoft.com/office/word/2010/wordprocessingDrawing" xmlns:wp="http://schemas.openxmlformats.org/drawingml/2006/wordprocessingDrawing" xmlns:w10="urn:schemas-microsoft-com:office:word" xmlns:w="http://schemas.openxmlformats.org/wordprocessingml/2006/main" xmlns:w14="http://schemas.microsoft.com/office/word/2010/wordml" xmlns:w15="http://schemas.microsoft.com/office/word/2012/wordml" xmlns:w16cex="http://schemas.microsoft.com/office/word/2018/wordml/cex" xmlns:w16cid="http://schemas.microsoft.com/office/word/2016/wordml/cid" xmlns:w16="http://schemas.microsoft.com/office/word/2018/wordml" xmlns:w16sdtdh="http://schemas.microsoft.com/office/word/2020/wordml/sdtdatahash" xmlns:w16se="http://schemas.microsoft.com/office/word/2015/wordml/symex" xmlns:wpg="http://schemas.microsoft.com/office/word/2010/wordprocessingGroup" xmlns:wpi="http://schemas.microsoft.com/office/word/2010/wordprocessingInk" xmlns:wne="http://schemas.microsoft.com/office/word/2006/wordml" xmlns:wps="http://schemas.microsoft.com/office/word/2010/wordprocessingShape" mc:Ignorable="w14 w15 w16se w16cid w16 w16cex w16sdtdh wp14">
   <w:p>
     <w:pPr>
       <w:pStyle w:val="Footer"/>
@@ -7250,7 +7256,7 @@
 </file>
 
 <file path=word/footer2.xml><?xml version="1.0" encoding="utf-8"?>
-<w:ftr xmlns:wpc="http://schemas.microsoft.com/office/word/2010/wordprocessingCanvas" xmlns:cx="http://schemas.microsoft.com/office/drawing/2014/chartex" xmlns:cx1="http://schemas.microsoft.com/office/drawing/2015/9/8/chartex" xmlns:cx2="http://schemas.microsoft.com/office/drawing/2015/10/21/chartex" xmlns:cx3="http://schemas.microsoft.com/office/drawing/2016/5/9/chartex" xmlns:cx4="http://schemas.microsoft.com/office/drawing/2016/5/10/chartex" xmlns:cx5="http://schemas.microsoft.com/office/drawing/2016/5/11/chartex" xmlns:cx6="http://schemas.microsoft.com/office/drawing/2016/5/12/chartex" xmlns:cx7="http://schemas.microsoft.com/office/drawing/2016/5/13/chartex" xmlns:cx8="http://schemas.microsoft.com/office/drawing/2016/5/14/chartex" xmlns:mc="http://schemas.openxmlformats.org/markup-compatibility/2006" xmlns:aink="http://schemas.microsoft.com/office/drawing/2016/ink" xmlns:am3d="http://schemas.microsoft.com/office/drawing/2017/model3d" xmlns:o="urn:schemas-microsoft-com:office:office" xmlns:oel="http://schemas.microsoft.com/office/2019/extlst" xmlns:r="http://schemas.openxmlformats.org/officeDocument/2006/relationships" xmlns:m="http://schemas.openxmlformats.org/officeDocument/2006/math" xmlns:v="urn:schemas-microsoft-com:vml" xmlns:wp14="http://schemas.microsoft.com/office/word/2010/wordprocessingDrawing" xmlns:wp="http://schemas.openxmlformats.org/drawingml/2006/wordprocessingDrawing" xmlns:w10="urn:schemas-microsoft-com:office:word" xmlns:w="http://schemas.openxmlformats.org/wordprocessingml/2006/main" xmlns:w14="http://schemas.microsoft.com/office/word/2010/wordml" xmlns:w15="http://schemas.microsoft.com/office/word/2012/wordml" xmlns:w16cex="http://schemas.microsoft.com/office/word/2018/wordml/cex" xmlns:w16cid="http://schemas.microsoft.com/office/word/2016/wordml/cid" xmlns:w16="http://schemas.microsoft.com/office/word/2018/wordml" xmlns:w16du="http://schemas.microsoft.com/office/word/2023/wordml/word16du" xmlns:w16sdtdh="http://schemas.microsoft.com/office/word/2020/wordml/sdtdatahash" xmlns:w16se="http://schemas.microsoft.com/office/word/2015/wordml/symex" xmlns:wpg="http://schemas.microsoft.com/office/word/2010/wordprocessingGroup" xmlns:wpi="http://schemas.microsoft.com/office/word/2010/wordprocessingInk" xmlns:wne="http://schemas.microsoft.com/office/word/2006/wordml" xmlns:wps="http://schemas.microsoft.com/office/word/2010/wordprocessingShape" mc:Ignorable="w14 w15 w16se w16cid w16 w16cex w16sdtdh wp14">
+<w:ftr xmlns:wpc="http://schemas.microsoft.com/office/word/2010/wordprocessingCanvas" xmlns:cx="http://schemas.microsoft.com/office/drawing/2014/chartex" xmlns:cx1="http://schemas.microsoft.com/office/drawing/2015/9/8/chartex" xmlns:cx2="http://schemas.microsoft.com/office/drawing/2015/10/21/chartex" xmlns:cx3="http://schemas.microsoft.com/office/drawing/2016/5/9/chartex" xmlns:cx4="http://schemas.microsoft.com/office/drawing/2016/5/10/chartex" xmlns:cx5="http://schemas.microsoft.com/office/drawing/2016/5/11/chartex" xmlns:cx6="http://schemas.microsoft.com/office/drawing/2016/5/12/chartex" xmlns:cx7="http://schemas.microsoft.com/office/drawing/2016/5/13/chartex" xmlns:cx8="http://schemas.microsoft.com/office/drawing/2016/5/14/chartex" xmlns:mc="http://schemas.openxmlformats.org/markup-compatibility/2006" xmlns:aink="http://schemas.microsoft.com/office/drawing/2016/ink" xmlns:am3d="http://schemas.microsoft.com/office/drawing/2017/model3d" xmlns:o="urn:schemas-microsoft-com:office:office" xmlns:oel="http://schemas.microsoft.com/office/2019/extlst" xmlns:r="http://schemas.openxmlformats.org/officeDocument/2006/relationships" xmlns:m="http://schemas.openxmlformats.org/officeDocument/2006/math" xmlns:v="urn:schemas-microsoft-com:vml" xmlns:wp14="http://schemas.microsoft.com/office/word/2010/wordprocessingDrawing" xmlns:wp="http://schemas.openxmlformats.org/drawingml/2006/wordprocessingDrawing" xmlns:w10="urn:schemas-microsoft-com:office:word" xmlns:w="http://schemas.openxmlformats.org/wordprocessingml/2006/main" xmlns:w14="http://schemas.microsoft.com/office/word/2010/wordml" xmlns:w15="http://schemas.microsoft.com/office/word/2012/wordml" xmlns:w16cex="http://schemas.microsoft.com/office/word/2018/wordml/cex" xmlns:w16cid="http://schemas.microsoft.com/office/word/2016/wordml/cid" xmlns:w16="http://schemas.microsoft.com/office/word/2018/wordml" xmlns:w16sdtdh="http://schemas.microsoft.com/office/word/2020/wordml/sdtdatahash" xmlns:w16se="http://schemas.microsoft.com/office/word/2015/wordml/symex" xmlns:wpg="http://schemas.microsoft.com/office/word/2010/wordprocessingGroup" xmlns:wpi="http://schemas.microsoft.com/office/word/2010/wordprocessingInk" xmlns:wne="http://schemas.microsoft.com/office/word/2006/wordml" xmlns:wps="http://schemas.microsoft.com/office/word/2010/wordprocessingShape" mc:Ignorable="w14 w15 w16se w16cid w16 w16cex w16sdtdh wp14">
   <w:p>
     <w:pPr>
       <w:pStyle w:val="Footer"/>
@@ -7260,7 +7266,7 @@
 </file>
 
 <file path=word/footer3.xml><?xml version="1.0" encoding="utf-8"?>
-<w:ftr xmlns:wpc="http://schemas.microsoft.com/office/word/2010/wordprocessingCanvas" xmlns:cx="http://schemas.microsoft.com/office/drawing/2014/chartex" xmlns:cx1="http://schemas.microsoft.com/office/drawing/2015/9/8/chartex" xmlns:cx2="http://schemas.microsoft.com/office/drawing/2015/10/21/chartex" xmlns:cx3="http://schemas.microsoft.com/office/drawing/2016/5/9/chartex" xmlns:cx4="http://schemas.microsoft.com/office/drawing/2016/5/10/chartex" xmlns:cx5="http://schemas.microsoft.com/office/drawing/2016/5/11/chartex" xmlns:cx6="http://schemas.microsoft.com/office/drawing/2016/5/12/chartex" xmlns:cx7="http://schemas.microsoft.com/office/drawing/2016/5/13/chartex" xmlns:cx8="http://schemas.microsoft.com/office/drawing/2016/5/14/chartex" xmlns:mc="http://schemas.openxmlformats.org/markup-compatibility/2006" xmlns:aink="http://schemas.microsoft.com/office/drawing/2016/ink" xmlns:am3d="http://schemas.microsoft.com/office/drawing/2017/model3d" xmlns:o="urn:schemas-microsoft-com:office:office" xmlns:oel="http://schemas.microsoft.com/office/2019/extlst" xmlns:r="http://schemas.openxmlformats.org/officeDocument/2006/relationships" xmlns:m="http://schemas.openxmlformats.org/officeDocument/2006/math" xmlns:v="urn:schemas-microsoft-com:vml" xmlns:wp14="http://schemas.microsoft.com/office/word/2010/wordprocessingDrawing" xmlns:wp="http://schemas.openxmlformats.org/drawingml/2006/wordprocessingDrawing" xmlns:w10="urn:schemas-microsoft-com:office:word" xmlns:w="http://schemas.openxmlformats.org/wordprocessingml/2006/main" xmlns:w14="http://schemas.microsoft.com/office/word/2010/wordml" xmlns:w15="http://schemas.microsoft.com/office/word/2012/wordml" xmlns:w16cex="http://schemas.microsoft.com/office/word/2018/wordml/cex" xmlns:w16cid="http://schemas.microsoft.com/office/word/2016/wordml/cid" xmlns:w16="http://schemas.microsoft.com/office/word/2018/wordml" xmlns:w16du="http://schemas.microsoft.com/office/word/2023/wordml/word16du" xmlns:w16sdtdh="http://schemas.microsoft.com/office/word/2020/wordml/sdtdatahash" xmlns:w16se="http://schemas.microsoft.com/office/word/2015/wordml/symex" xmlns:wpg="http://schemas.microsoft.com/office/word/2010/wordprocessingGroup" xmlns:wpi="http://schemas.microsoft.com/office/word/2010/wordprocessingInk" xmlns:wne="http://schemas.microsoft.com/office/word/2006/wordml" xmlns:wps="http://schemas.microsoft.com/office/word/2010/wordprocessingShape" mc:Ignorable="w14 w15 w16se w16cid w16 w16cex w16sdtdh wp14">
+<w:ftr xmlns:wpc="http://schemas.microsoft.com/office/word/2010/wordprocessingCanvas" xmlns:cx="http://schemas.microsoft.com/office/drawing/2014/chartex" xmlns:cx1="http://schemas.microsoft.com/office/drawing/2015/9/8/chartex" xmlns:cx2="http://schemas.microsoft.com/office/drawing/2015/10/21/chartex" xmlns:cx3="http://schemas.microsoft.com/office/drawing/2016/5/9/chartex" xmlns:cx4="http://schemas.microsoft.com/office/drawing/2016/5/10/chartex" xmlns:cx5="http://schemas.microsoft.com/office/drawing/2016/5/11/chartex" xmlns:cx6="http://schemas.microsoft.com/office/drawing/2016/5/12/chartex" xmlns:cx7="http://schemas.microsoft.com/office/drawing/2016/5/13/chartex" xmlns:cx8="http://schemas.microsoft.com/office/drawing/2016/5/14/chartex" xmlns:mc="http://schemas.openxmlformats.org/markup-compatibility/2006" xmlns:aink="http://schemas.microsoft.com/office/drawing/2016/ink" xmlns:am3d="http://schemas.microsoft.com/office/drawing/2017/model3d" xmlns:o="urn:schemas-microsoft-com:office:office" xmlns:oel="http://schemas.microsoft.com/office/2019/extlst" xmlns:r="http://schemas.openxmlformats.org/officeDocument/2006/relationships" xmlns:m="http://schemas.openxmlformats.org/officeDocument/2006/math" xmlns:v="urn:schemas-microsoft-com:vml" xmlns:wp14="http://schemas.microsoft.com/office/word/2010/wordprocessingDrawing" xmlns:wp="http://schemas.openxmlformats.org/drawingml/2006/wordprocessingDrawing" xmlns:w10="urn:schemas-microsoft-com:office:word" xmlns:w="http://schemas.openxmlformats.org/wordprocessingml/2006/main" xmlns:w14="http://schemas.microsoft.com/office/word/2010/wordml" xmlns:w15="http://schemas.microsoft.com/office/word/2012/wordml" xmlns:w16cex="http://schemas.microsoft.com/office/word/2018/wordml/cex" xmlns:w16cid="http://schemas.microsoft.com/office/word/2016/wordml/cid" xmlns:w16="http://schemas.microsoft.com/office/word/2018/wordml" xmlns:w16sdtdh="http://schemas.microsoft.com/office/word/2020/wordml/sdtdatahash" xmlns:w16se="http://schemas.microsoft.com/office/word/2015/wordml/symex" xmlns:wpg="http://schemas.microsoft.com/office/word/2010/wordprocessingGroup" xmlns:wpi="http://schemas.microsoft.com/office/word/2010/wordprocessingInk" xmlns:wne="http://schemas.microsoft.com/office/word/2006/wordml" xmlns:wps="http://schemas.microsoft.com/office/word/2010/wordprocessingShape" mc:Ignorable="w14 w15 w16se w16cid w16 w16cex w16sdtdh wp14">
   <w:p>
     <w:pPr>
       <w:pStyle w:val="Footer"/>
@@ -7270,7 +7276,7 @@
 </file>
 
 <file path=word/footnotes.xml><?xml version="1.0" encoding="utf-8"?>
-<w:footnotes xmlns:wpc="http://schemas.microsoft.com/office/word/2010/wordprocessingCanvas" xmlns:cx="http://schemas.microsoft.com/office/drawing/2014/chartex" xmlns:cx1="http://schemas.microsoft.com/office/drawing/2015/9/8/chartex" xmlns:cx2="http://schemas.microsoft.com/office/drawing/2015/10/21/chartex" xmlns:cx3="http://schemas.microsoft.com/office/drawing/2016/5/9/chartex" xmlns:cx4="http://schemas.microsoft.com/office/drawing/2016/5/10/chartex" xmlns:cx5="http://schemas.microsoft.com/office/drawing/2016/5/11/chartex" xmlns:cx6="http://schemas.microsoft.com/office/drawing/2016/5/12/chartex" xmlns:cx7="http://schemas.microsoft.com/office/drawing/2016/5/13/chartex" xmlns:cx8="http://schemas.microsoft.com/office/drawing/2016/5/14/chartex" xmlns:mc="http://schemas.openxmlformats.org/markup-compatibility/2006" xmlns:aink="http://schemas.microsoft.com/office/drawing/2016/ink" xmlns:am3d="http://schemas.microsoft.com/office/drawing/2017/model3d" xmlns:o="urn:schemas-microsoft-com:office:office" xmlns:oel="http://schemas.microsoft.com/office/2019/extlst" xmlns:r="http://schemas.openxmlformats.org/officeDocument/2006/relationships" xmlns:m="http://schemas.openxmlformats.org/officeDocument/2006/math" xmlns:v="urn:schemas-microsoft-com:vml" xmlns:wp14="http://schemas.microsoft.com/office/word/2010/wordprocessingDrawing" xmlns:wp="http://schemas.openxmlformats.org/drawingml/2006/wordprocessingDrawing" xmlns:w10="urn:schemas-microsoft-com:office:word" xmlns:w="http://schemas.openxmlformats.org/wordprocessingml/2006/main" xmlns:w14="http://schemas.microsoft.com/office/word/2010/wordml" xmlns:w15="http://schemas.microsoft.com/office/word/2012/wordml" xmlns:w16cex="http://schemas.microsoft.com/office/word/2018/wordml/cex" xmlns:w16cid="http://schemas.microsoft.com/office/word/2016/wordml/cid" xmlns:w16="http://schemas.microsoft.com/office/word/2018/wordml" xmlns:w16du="http://schemas.microsoft.com/office/word/2023/wordml/word16du" xmlns:w16sdtdh="http://schemas.microsoft.com/office/word/2020/wordml/sdtdatahash" xmlns:w16se="http://schemas.microsoft.com/office/word/2015/wordml/symex" xmlns:wpg="http://schemas.microsoft.com/office/word/2010/wordprocessingGroup" xmlns:wpi="http://schemas.microsoft.com/office/word/2010/wordprocessingInk" xmlns:wne="http://schemas.microsoft.com/office/word/2006/wordml" xmlns:wps="http://schemas.microsoft.com/office/word/2010/wordprocessingShape" mc:Ignorable="w14 w15 w16se w16cid w16 w16cex w16sdtdh wp14">
+<w:footnotes xmlns:wpc="http://schemas.microsoft.com/office/word/2010/wordprocessingCanvas" xmlns:cx="http://schemas.microsoft.com/office/drawing/2014/chartex" xmlns:cx1="http://schemas.microsoft.com/office/drawing/2015/9/8/chartex" xmlns:cx2="http://schemas.microsoft.com/office/drawing/2015/10/21/chartex" xmlns:cx3="http://schemas.microsoft.com/office/drawing/2016/5/9/chartex" xmlns:cx4="http://schemas.microsoft.com/office/drawing/2016/5/10/chartex" xmlns:cx5="http://schemas.microsoft.com/office/drawing/2016/5/11/chartex" xmlns:cx6="http://schemas.microsoft.com/office/drawing/2016/5/12/chartex" xmlns:cx7="http://schemas.microsoft.com/office/drawing/2016/5/13/chartex" xmlns:cx8="http://schemas.microsoft.com/office/drawing/2016/5/14/chartex" xmlns:mc="http://schemas.openxmlformats.org/markup-compatibility/2006" xmlns:aink="http://schemas.microsoft.com/office/drawing/2016/ink" xmlns:am3d="http://schemas.microsoft.com/office/drawing/2017/model3d" xmlns:o="urn:schemas-microsoft-com:office:office" xmlns:oel="http://schemas.microsoft.com/office/2019/extlst" xmlns:r="http://schemas.openxmlformats.org/officeDocument/2006/relationships" xmlns:m="http://schemas.openxmlformats.org/officeDocument/2006/math" xmlns:v="urn:schemas-microsoft-com:vml" xmlns:wp14="http://schemas.microsoft.com/office/word/2010/wordprocessingDrawing" xmlns:wp="http://schemas.openxmlformats.org/drawingml/2006/wordprocessingDrawing" xmlns:w10="urn:schemas-microsoft-com:office:word" xmlns:w="http://schemas.openxmlformats.org/wordprocessingml/2006/main" xmlns:w14="http://schemas.microsoft.com/office/word/2010/wordml" xmlns:w15="http://schemas.microsoft.com/office/word/2012/wordml" xmlns:w16cex="http://schemas.microsoft.com/office/word/2018/wordml/cex" xmlns:w16cid="http://schemas.microsoft.com/office/word/2016/wordml/cid" xmlns:w16="http://schemas.microsoft.com/office/word/2018/wordml" xmlns:w16sdtdh="http://schemas.microsoft.com/office/word/2020/wordml/sdtdatahash" xmlns:w16se="http://schemas.microsoft.com/office/word/2015/wordml/symex" xmlns:wpg="http://schemas.microsoft.com/office/word/2010/wordprocessingGroup" xmlns:wpi="http://schemas.microsoft.com/office/word/2010/wordprocessingInk" xmlns:wne="http://schemas.microsoft.com/office/word/2006/wordml" xmlns:wps="http://schemas.microsoft.com/office/word/2010/wordprocessingShape" mc:Ignorable="w14 w15 w16se w16cid w16 w16cex w16sdtdh wp14">
   <w:footnote w:type="separator" w:id="-1">
     <w:p>
       <w:r>

</xml_diff>

<commit_message>
CIV-9694 Add condition for iswithnotice field (#2979)
</commit_message>
<xml_diff>
--- a/docker/docmosis/templates/CV-UNS-GAP-ENG-01077.docx
+++ b/docker/docmosis/templates/CV-UNS-GAP-ENG-01077.docx
@@ -1,6 +1,6 @@
 
 <file path=word/document.xml><?xml version="1.0" encoding="utf-8"?>
-<w:document xmlns:wpc="http://schemas.microsoft.com/office/word/2010/wordprocessingCanvas" xmlns:cx="http://schemas.microsoft.com/office/drawing/2014/chartex" xmlns:cx1="http://schemas.microsoft.com/office/drawing/2015/9/8/chartex" xmlns:cx2="http://schemas.microsoft.com/office/drawing/2015/10/21/chartex" xmlns:cx3="http://schemas.microsoft.com/office/drawing/2016/5/9/chartex" xmlns:cx4="http://schemas.microsoft.com/office/drawing/2016/5/10/chartex" xmlns:cx5="http://schemas.microsoft.com/office/drawing/2016/5/11/chartex" xmlns:cx6="http://schemas.microsoft.com/office/drawing/2016/5/12/chartex" xmlns:cx7="http://schemas.microsoft.com/office/drawing/2016/5/13/chartex" xmlns:cx8="http://schemas.microsoft.com/office/drawing/2016/5/14/chartex" xmlns:mc="http://schemas.openxmlformats.org/markup-compatibility/2006" xmlns:aink="http://schemas.microsoft.com/office/drawing/2016/ink" xmlns:am3d="http://schemas.microsoft.com/office/drawing/2017/model3d" xmlns:o="urn:schemas-microsoft-com:office:office" xmlns:oel="http://schemas.microsoft.com/office/2019/extlst" xmlns:r="http://schemas.openxmlformats.org/officeDocument/2006/relationships" xmlns:m="http://schemas.openxmlformats.org/officeDocument/2006/math" xmlns:v="urn:schemas-microsoft-com:vml" xmlns:wp14="http://schemas.microsoft.com/office/word/2010/wordprocessingDrawing" xmlns:wp="http://schemas.openxmlformats.org/drawingml/2006/wordprocessingDrawing" xmlns:w10="urn:schemas-microsoft-com:office:word" xmlns:w="http://schemas.openxmlformats.org/wordprocessingml/2006/main" xmlns:w14="http://schemas.microsoft.com/office/word/2010/wordml" xmlns:w15="http://schemas.microsoft.com/office/word/2012/wordml" xmlns:w16cex="http://schemas.microsoft.com/office/word/2018/wordml/cex" xmlns:w16cid="http://schemas.microsoft.com/office/word/2016/wordml/cid" xmlns:w16="http://schemas.microsoft.com/office/word/2018/wordml" xmlns:w16du="http://schemas.microsoft.com/office/word/2023/wordml/word16du" xmlns:w16sdtdh="http://schemas.microsoft.com/office/word/2020/wordml/sdtdatahash" xmlns:w16se="http://schemas.microsoft.com/office/word/2015/wordml/symex" xmlns:wpg="http://schemas.microsoft.com/office/word/2010/wordprocessingGroup" xmlns:wpi="http://schemas.microsoft.com/office/word/2010/wordprocessingInk" xmlns:wne="http://schemas.microsoft.com/office/word/2006/wordml" xmlns:wps="http://schemas.microsoft.com/office/word/2010/wordprocessingShape" mc:Ignorable="w14 w15 w16se w16cid w16 w16cex w16sdtdh wp14">
+<w:document xmlns:wpc="http://schemas.microsoft.com/office/word/2010/wordprocessingCanvas" xmlns:cx="http://schemas.microsoft.com/office/drawing/2014/chartex" xmlns:cx1="http://schemas.microsoft.com/office/drawing/2015/9/8/chartex" xmlns:cx2="http://schemas.microsoft.com/office/drawing/2015/10/21/chartex" xmlns:cx3="http://schemas.microsoft.com/office/drawing/2016/5/9/chartex" xmlns:cx4="http://schemas.microsoft.com/office/drawing/2016/5/10/chartex" xmlns:cx5="http://schemas.microsoft.com/office/drawing/2016/5/11/chartex" xmlns:cx6="http://schemas.microsoft.com/office/drawing/2016/5/12/chartex" xmlns:cx7="http://schemas.microsoft.com/office/drawing/2016/5/13/chartex" xmlns:cx8="http://schemas.microsoft.com/office/drawing/2016/5/14/chartex" xmlns:mc="http://schemas.openxmlformats.org/markup-compatibility/2006" xmlns:aink="http://schemas.microsoft.com/office/drawing/2016/ink" xmlns:am3d="http://schemas.microsoft.com/office/drawing/2017/model3d" xmlns:o="urn:schemas-microsoft-com:office:office" xmlns:oel="http://schemas.microsoft.com/office/2019/extlst" xmlns:r="http://schemas.openxmlformats.org/officeDocument/2006/relationships" xmlns:m="http://schemas.openxmlformats.org/officeDocument/2006/math" xmlns:v="urn:schemas-microsoft-com:vml" xmlns:wp14="http://schemas.microsoft.com/office/word/2010/wordprocessingDrawing" xmlns:wp="http://schemas.openxmlformats.org/drawingml/2006/wordprocessingDrawing" xmlns:w10="urn:schemas-microsoft-com:office:word" xmlns:w="http://schemas.openxmlformats.org/wordprocessingml/2006/main" xmlns:w14="http://schemas.microsoft.com/office/word/2010/wordml" xmlns:w15="http://schemas.microsoft.com/office/word/2012/wordml" xmlns:w16cex="http://schemas.microsoft.com/office/word/2018/wordml/cex" xmlns:w16cid="http://schemas.microsoft.com/office/word/2016/wordml/cid" xmlns:w16="http://schemas.microsoft.com/office/word/2018/wordml" xmlns:w16sdtdh="http://schemas.microsoft.com/office/word/2020/wordml/sdtdatahash" xmlns:w16se="http://schemas.microsoft.com/office/word/2015/wordml/symex" xmlns:wpg="http://schemas.microsoft.com/office/word/2010/wordprocessingGroup" xmlns:wpi="http://schemas.microsoft.com/office/word/2010/wordprocessingInk" xmlns:wne="http://schemas.microsoft.com/office/word/2006/wordml" xmlns:wps="http://schemas.microsoft.com/office/word/2010/wordprocessingShape" mc:Ignorable="w14 w15 w16se w16cid w16 w16cex w16sdtdh wp14">
   <w:body>
     <w:tbl>
       <w:tblPr>
@@ -826,16 +826,22 @@
             <w:r>
               <w:t>&lt;&lt;</w:t>
             </w:r>
+            <w:r>
+              <w:t>cs_{</w:t>
+            </w:r>
             <w:proofErr w:type="spellStart"/>
             <w:r>
-              <w:t>isWithNotice</w:t>
+              <w:t>hasAgreed</w:t>
             </w:r>
             <w:proofErr w:type="spellEnd"/>
             <w:r>
+              <w:t>==’Yes’}</w:t>
+            </w:r>
+            <w:r>
               <w:t>&gt;&gt;</w:t>
             </w:r>
             <w:r>
-              <w:t xml:space="preserve"> </w:t>
+              <w:t xml:space="preserve"> No &lt;&lt;else&gt;&gt; Yes &lt;&lt;es_&gt;&gt; </w:t>
             </w:r>
           </w:p>
         </w:tc>
@@ -7221,7 +7227,7 @@
 </file>
 
 <file path=word/endnotes.xml><?xml version="1.0" encoding="utf-8"?>
-<w:endnotes xmlns:wpc="http://schemas.microsoft.com/office/word/2010/wordprocessingCanvas" xmlns:cx="http://schemas.microsoft.com/office/drawing/2014/chartex" xmlns:cx1="http://schemas.microsoft.com/office/drawing/2015/9/8/chartex" xmlns:cx2="http://schemas.microsoft.com/office/drawing/2015/10/21/chartex" xmlns:cx3="http://schemas.microsoft.com/office/drawing/2016/5/9/chartex" xmlns:cx4="http://schemas.microsoft.com/office/drawing/2016/5/10/chartex" xmlns:cx5="http://schemas.microsoft.com/office/drawing/2016/5/11/chartex" xmlns:cx6="http://schemas.microsoft.com/office/drawing/2016/5/12/chartex" xmlns:cx7="http://schemas.microsoft.com/office/drawing/2016/5/13/chartex" xmlns:cx8="http://schemas.microsoft.com/office/drawing/2016/5/14/chartex" xmlns:mc="http://schemas.openxmlformats.org/markup-compatibility/2006" xmlns:aink="http://schemas.microsoft.com/office/drawing/2016/ink" xmlns:am3d="http://schemas.microsoft.com/office/drawing/2017/model3d" xmlns:o="urn:schemas-microsoft-com:office:office" xmlns:oel="http://schemas.microsoft.com/office/2019/extlst" xmlns:r="http://schemas.openxmlformats.org/officeDocument/2006/relationships" xmlns:m="http://schemas.openxmlformats.org/officeDocument/2006/math" xmlns:v="urn:schemas-microsoft-com:vml" xmlns:wp14="http://schemas.microsoft.com/office/word/2010/wordprocessingDrawing" xmlns:wp="http://schemas.openxmlformats.org/drawingml/2006/wordprocessingDrawing" xmlns:w10="urn:schemas-microsoft-com:office:word" xmlns:w="http://schemas.openxmlformats.org/wordprocessingml/2006/main" xmlns:w14="http://schemas.microsoft.com/office/word/2010/wordml" xmlns:w15="http://schemas.microsoft.com/office/word/2012/wordml" xmlns:w16cex="http://schemas.microsoft.com/office/word/2018/wordml/cex" xmlns:w16cid="http://schemas.microsoft.com/office/word/2016/wordml/cid" xmlns:w16="http://schemas.microsoft.com/office/word/2018/wordml" xmlns:w16du="http://schemas.microsoft.com/office/word/2023/wordml/word16du" xmlns:w16sdtdh="http://schemas.microsoft.com/office/word/2020/wordml/sdtdatahash" xmlns:w16se="http://schemas.microsoft.com/office/word/2015/wordml/symex" xmlns:wpg="http://schemas.microsoft.com/office/word/2010/wordprocessingGroup" xmlns:wpi="http://schemas.microsoft.com/office/word/2010/wordprocessingInk" xmlns:wne="http://schemas.microsoft.com/office/word/2006/wordml" xmlns:wps="http://schemas.microsoft.com/office/word/2010/wordprocessingShape" mc:Ignorable="w14 w15 w16se w16cid w16 w16cex w16sdtdh wp14">
+<w:endnotes xmlns:wpc="http://schemas.microsoft.com/office/word/2010/wordprocessingCanvas" xmlns:cx="http://schemas.microsoft.com/office/drawing/2014/chartex" xmlns:cx1="http://schemas.microsoft.com/office/drawing/2015/9/8/chartex" xmlns:cx2="http://schemas.microsoft.com/office/drawing/2015/10/21/chartex" xmlns:cx3="http://schemas.microsoft.com/office/drawing/2016/5/9/chartex" xmlns:cx4="http://schemas.microsoft.com/office/drawing/2016/5/10/chartex" xmlns:cx5="http://schemas.microsoft.com/office/drawing/2016/5/11/chartex" xmlns:cx6="http://schemas.microsoft.com/office/drawing/2016/5/12/chartex" xmlns:cx7="http://schemas.microsoft.com/office/drawing/2016/5/13/chartex" xmlns:cx8="http://schemas.microsoft.com/office/drawing/2016/5/14/chartex" xmlns:mc="http://schemas.openxmlformats.org/markup-compatibility/2006" xmlns:aink="http://schemas.microsoft.com/office/drawing/2016/ink" xmlns:am3d="http://schemas.microsoft.com/office/drawing/2017/model3d" xmlns:o="urn:schemas-microsoft-com:office:office" xmlns:oel="http://schemas.microsoft.com/office/2019/extlst" xmlns:r="http://schemas.openxmlformats.org/officeDocument/2006/relationships" xmlns:m="http://schemas.openxmlformats.org/officeDocument/2006/math" xmlns:v="urn:schemas-microsoft-com:vml" xmlns:wp14="http://schemas.microsoft.com/office/word/2010/wordprocessingDrawing" xmlns:wp="http://schemas.openxmlformats.org/drawingml/2006/wordprocessingDrawing" xmlns:w10="urn:schemas-microsoft-com:office:word" xmlns:w="http://schemas.openxmlformats.org/wordprocessingml/2006/main" xmlns:w14="http://schemas.microsoft.com/office/word/2010/wordml" xmlns:w15="http://schemas.microsoft.com/office/word/2012/wordml" xmlns:w16cex="http://schemas.microsoft.com/office/word/2018/wordml/cex" xmlns:w16cid="http://schemas.microsoft.com/office/word/2016/wordml/cid" xmlns:w16="http://schemas.microsoft.com/office/word/2018/wordml" xmlns:w16sdtdh="http://schemas.microsoft.com/office/word/2020/wordml/sdtdatahash" xmlns:w16se="http://schemas.microsoft.com/office/word/2015/wordml/symex" xmlns:wpg="http://schemas.microsoft.com/office/word/2010/wordprocessingGroup" xmlns:wpi="http://schemas.microsoft.com/office/word/2010/wordprocessingInk" xmlns:wne="http://schemas.microsoft.com/office/word/2006/wordml" xmlns:wps="http://schemas.microsoft.com/office/word/2010/wordprocessingShape" mc:Ignorable="w14 w15 w16se w16cid w16 w16cex w16sdtdh wp14">
   <w:endnote w:type="separator" w:id="-1">
     <w:p>
       <w:r>
@@ -7240,7 +7246,7 @@
 </file>
 
 <file path=word/footer1.xml><?xml version="1.0" encoding="utf-8"?>
-<w:ftr xmlns:wpc="http://schemas.microsoft.com/office/word/2010/wordprocessingCanvas" xmlns:cx="http://schemas.microsoft.com/office/drawing/2014/chartex" xmlns:cx1="http://schemas.microsoft.com/office/drawing/2015/9/8/chartex" xmlns:cx2="http://schemas.microsoft.com/office/drawing/2015/10/21/chartex" xmlns:cx3="http://schemas.microsoft.com/office/drawing/2016/5/9/chartex" xmlns:cx4="http://schemas.microsoft.com/office/drawing/2016/5/10/chartex" xmlns:cx5="http://schemas.microsoft.com/office/drawing/2016/5/11/chartex" xmlns:cx6="http://schemas.microsoft.com/office/drawing/2016/5/12/chartex" xmlns:cx7="http://schemas.microsoft.com/office/drawing/2016/5/13/chartex" xmlns:cx8="http://schemas.microsoft.com/office/drawing/2016/5/14/chartex" xmlns:mc="http://schemas.openxmlformats.org/markup-compatibility/2006" xmlns:aink="http://schemas.microsoft.com/office/drawing/2016/ink" xmlns:am3d="http://schemas.microsoft.com/office/drawing/2017/model3d" xmlns:o="urn:schemas-microsoft-com:office:office" xmlns:oel="http://schemas.microsoft.com/office/2019/extlst" xmlns:r="http://schemas.openxmlformats.org/officeDocument/2006/relationships" xmlns:m="http://schemas.openxmlformats.org/officeDocument/2006/math" xmlns:v="urn:schemas-microsoft-com:vml" xmlns:wp14="http://schemas.microsoft.com/office/word/2010/wordprocessingDrawing" xmlns:wp="http://schemas.openxmlformats.org/drawingml/2006/wordprocessingDrawing" xmlns:w10="urn:schemas-microsoft-com:office:word" xmlns:w="http://schemas.openxmlformats.org/wordprocessingml/2006/main" xmlns:w14="http://schemas.microsoft.com/office/word/2010/wordml" xmlns:w15="http://schemas.microsoft.com/office/word/2012/wordml" xmlns:w16cex="http://schemas.microsoft.com/office/word/2018/wordml/cex" xmlns:w16cid="http://schemas.microsoft.com/office/word/2016/wordml/cid" xmlns:w16="http://schemas.microsoft.com/office/word/2018/wordml" xmlns:w16du="http://schemas.microsoft.com/office/word/2023/wordml/word16du" xmlns:w16sdtdh="http://schemas.microsoft.com/office/word/2020/wordml/sdtdatahash" xmlns:w16se="http://schemas.microsoft.com/office/word/2015/wordml/symex" xmlns:wpg="http://schemas.microsoft.com/office/word/2010/wordprocessingGroup" xmlns:wpi="http://schemas.microsoft.com/office/word/2010/wordprocessingInk" xmlns:wne="http://schemas.microsoft.com/office/word/2006/wordml" xmlns:wps="http://schemas.microsoft.com/office/word/2010/wordprocessingShape" mc:Ignorable="w14 w15 w16se w16cid w16 w16cex w16sdtdh wp14">
+<w:ftr xmlns:wpc="http://schemas.microsoft.com/office/word/2010/wordprocessingCanvas" xmlns:cx="http://schemas.microsoft.com/office/drawing/2014/chartex" xmlns:cx1="http://schemas.microsoft.com/office/drawing/2015/9/8/chartex" xmlns:cx2="http://schemas.microsoft.com/office/drawing/2015/10/21/chartex" xmlns:cx3="http://schemas.microsoft.com/office/drawing/2016/5/9/chartex" xmlns:cx4="http://schemas.microsoft.com/office/drawing/2016/5/10/chartex" xmlns:cx5="http://schemas.microsoft.com/office/drawing/2016/5/11/chartex" xmlns:cx6="http://schemas.microsoft.com/office/drawing/2016/5/12/chartex" xmlns:cx7="http://schemas.microsoft.com/office/drawing/2016/5/13/chartex" xmlns:cx8="http://schemas.microsoft.com/office/drawing/2016/5/14/chartex" xmlns:mc="http://schemas.openxmlformats.org/markup-compatibility/2006" xmlns:aink="http://schemas.microsoft.com/office/drawing/2016/ink" xmlns:am3d="http://schemas.microsoft.com/office/drawing/2017/model3d" xmlns:o="urn:schemas-microsoft-com:office:office" xmlns:oel="http://schemas.microsoft.com/office/2019/extlst" xmlns:r="http://schemas.openxmlformats.org/officeDocument/2006/relationships" xmlns:m="http://schemas.openxmlformats.org/officeDocument/2006/math" xmlns:v="urn:schemas-microsoft-com:vml" xmlns:wp14="http://schemas.microsoft.com/office/word/2010/wordprocessingDrawing" xmlns:wp="http://schemas.openxmlformats.org/drawingml/2006/wordprocessingDrawing" xmlns:w10="urn:schemas-microsoft-com:office:word" xmlns:w="http://schemas.openxmlformats.org/wordprocessingml/2006/main" xmlns:w14="http://schemas.microsoft.com/office/word/2010/wordml" xmlns:w15="http://schemas.microsoft.com/office/word/2012/wordml" xmlns:w16cex="http://schemas.microsoft.com/office/word/2018/wordml/cex" xmlns:w16cid="http://schemas.microsoft.com/office/word/2016/wordml/cid" xmlns:w16="http://schemas.microsoft.com/office/word/2018/wordml" xmlns:w16sdtdh="http://schemas.microsoft.com/office/word/2020/wordml/sdtdatahash" xmlns:w16se="http://schemas.microsoft.com/office/word/2015/wordml/symex" xmlns:wpg="http://schemas.microsoft.com/office/word/2010/wordprocessingGroup" xmlns:wpi="http://schemas.microsoft.com/office/word/2010/wordprocessingInk" xmlns:wne="http://schemas.microsoft.com/office/word/2006/wordml" xmlns:wps="http://schemas.microsoft.com/office/word/2010/wordprocessingShape" mc:Ignorable="w14 w15 w16se w16cid w16 w16cex w16sdtdh wp14">
   <w:p>
     <w:pPr>
       <w:pStyle w:val="Footer"/>
@@ -7250,7 +7256,7 @@
 </file>
 
 <file path=word/footer2.xml><?xml version="1.0" encoding="utf-8"?>
-<w:ftr xmlns:wpc="http://schemas.microsoft.com/office/word/2010/wordprocessingCanvas" xmlns:cx="http://schemas.microsoft.com/office/drawing/2014/chartex" xmlns:cx1="http://schemas.microsoft.com/office/drawing/2015/9/8/chartex" xmlns:cx2="http://schemas.microsoft.com/office/drawing/2015/10/21/chartex" xmlns:cx3="http://schemas.microsoft.com/office/drawing/2016/5/9/chartex" xmlns:cx4="http://schemas.microsoft.com/office/drawing/2016/5/10/chartex" xmlns:cx5="http://schemas.microsoft.com/office/drawing/2016/5/11/chartex" xmlns:cx6="http://schemas.microsoft.com/office/drawing/2016/5/12/chartex" xmlns:cx7="http://schemas.microsoft.com/office/drawing/2016/5/13/chartex" xmlns:cx8="http://schemas.microsoft.com/office/drawing/2016/5/14/chartex" xmlns:mc="http://schemas.openxmlformats.org/markup-compatibility/2006" xmlns:aink="http://schemas.microsoft.com/office/drawing/2016/ink" xmlns:am3d="http://schemas.microsoft.com/office/drawing/2017/model3d" xmlns:o="urn:schemas-microsoft-com:office:office" xmlns:oel="http://schemas.microsoft.com/office/2019/extlst" xmlns:r="http://schemas.openxmlformats.org/officeDocument/2006/relationships" xmlns:m="http://schemas.openxmlformats.org/officeDocument/2006/math" xmlns:v="urn:schemas-microsoft-com:vml" xmlns:wp14="http://schemas.microsoft.com/office/word/2010/wordprocessingDrawing" xmlns:wp="http://schemas.openxmlformats.org/drawingml/2006/wordprocessingDrawing" xmlns:w10="urn:schemas-microsoft-com:office:word" xmlns:w="http://schemas.openxmlformats.org/wordprocessingml/2006/main" xmlns:w14="http://schemas.microsoft.com/office/word/2010/wordml" xmlns:w15="http://schemas.microsoft.com/office/word/2012/wordml" xmlns:w16cex="http://schemas.microsoft.com/office/word/2018/wordml/cex" xmlns:w16cid="http://schemas.microsoft.com/office/word/2016/wordml/cid" xmlns:w16="http://schemas.microsoft.com/office/word/2018/wordml" xmlns:w16du="http://schemas.microsoft.com/office/word/2023/wordml/word16du" xmlns:w16sdtdh="http://schemas.microsoft.com/office/word/2020/wordml/sdtdatahash" xmlns:w16se="http://schemas.microsoft.com/office/word/2015/wordml/symex" xmlns:wpg="http://schemas.microsoft.com/office/word/2010/wordprocessingGroup" xmlns:wpi="http://schemas.microsoft.com/office/word/2010/wordprocessingInk" xmlns:wne="http://schemas.microsoft.com/office/word/2006/wordml" xmlns:wps="http://schemas.microsoft.com/office/word/2010/wordprocessingShape" mc:Ignorable="w14 w15 w16se w16cid w16 w16cex w16sdtdh wp14">
+<w:ftr xmlns:wpc="http://schemas.microsoft.com/office/word/2010/wordprocessingCanvas" xmlns:cx="http://schemas.microsoft.com/office/drawing/2014/chartex" xmlns:cx1="http://schemas.microsoft.com/office/drawing/2015/9/8/chartex" xmlns:cx2="http://schemas.microsoft.com/office/drawing/2015/10/21/chartex" xmlns:cx3="http://schemas.microsoft.com/office/drawing/2016/5/9/chartex" xmlns:cx4="http://schemas.microsoft.com/office/drawing/2016/5/10/chartex" xmlns:cx5="http://schemas.microsoft.com/office/drawing/2016/5/11/chartex" xmlns:cx6="http://schemas.microsoft.com/office/drawing/2016/5/12/chartex" xmlns:cx7="http://schemas.microsoft.com/office/drawing/2016/5/13/chartex" xmlns:cx8="http://schemas.microsoft.com/office/drawing/2016/5/14/chartex" xmlns:mc="http://schemas.openxmlformats.org/markup-compatibility/2006" xmlns:aink="http://schemas.microsoft.com/office/drawing/2016/ink" xmlns:am3d="http://schemas.microsoft.com/office/drawing/2017/model3d" xmlns:o="urn:schemas-microsoft-com:office:office" xmlns:oel="http://schemas.microsoft.com/office/2019/extlst" xmlns:r="http://schemas.openxmlformats.org/officeDocument/2006/relationships" xmlns:m="http://schemas.openxmlformats.org/officeDocument/2006/math" xmlns:v="urn:schemas-microsoft-com:vml" xmlns:wp14="http://schemas.microsoft.com/office/word/2010/wordprocessingDrawing" xmlns:wp="http://schemas.openxmlformats.org/drawingml/2006/wordprocessingDrawing" xmlns:w10="urn:schemas-microsoft-com:office:word" xmlns:w="http://schemas.openxmlformats.org/wordprocessingml/2006/main" xmlns:w14="http://schemas.microsoft.com/office/word/2010/wordml" xmlns:w15="http://schemas.microsoft.com/office/word/2012/wordml" xmlns:w16cex="http://schemas.microsoft.com/office/word/2018/wordml/cex" xmlns:w16cid="http://schemas.microsoft.com/office/word/2016/wordml/cid" xmlns:w16="http://schemas.microsoft.com/office/word/2018/wordml" xmlns:w16sdtdh="http://schemas.microsoft.com/office/word/2020/wordml/sdtdatahash" xmlns:w16se="http://schemas.microsoft.com/office/word/2015/wordml/symex" xmlns:wpg="http://schemas.microsoft.com/office/word/2010/wordprocessingGroup" xmlns:wpi="http://schemas.microsoft.com/office/word/2010/wordprocessingInk" xmlns:wne="http://schemas.microsoft.com/office/word/2006/wordml" xmlns:wps="http://schemas.microsoft.com/office/word/2010/wordprocessingShape" mc:Ignorable="w14 w15 w16se w16cid w16 w16cex w16sdtdh wp14">
   <w:p>
     <w:pPr>
       <w:pStyle w:val="Footer"/>
@@ -7260,7 +7266,7 @@
 </file>
 
 <file path=word/footer3.xml><?xml version="1.0" encoding="utf-8"?>
-<w:ftr xmlns:wpc="http://schemas.microsoft.com/office/word/2010/wordprocessingCanvas" xmlns:cx="http://schemas.microsoft.com/office/drawing/2014/chartex" xmlns:cx1="http://schemas.microsoft.com/office/drawing/2015/9/8/chartex" xmlns:cx2="http://schemas.microsoft.com/office/drawing/2015/10/21/chartex" xmlns:cx3="http://schemas.microsoft.com/office/drawing/2016/5/9/chartex" xmlns:cx4="http://schemas.microsoft.com/office/drawing/2016/5/10/chartex" xmlns:cx5="http://schemas.microsoft.com/office/drawing/2016/5/11/chartex" xmlns:cx6="http://schemas.microsoft.com/office/drawing/2016/5/12/chartex" xmlns:cx7="http://schemas.microsoft.com/office/drawing/2016/5/13/chartex" xmlns:cx8="http://schemas.microsoft.com/office/drawing/2016/5/14/chartex" xmlns:mc="http://schemas.openxmlformats.org/markup-compatibility/2006" xmlns:aink="http://schemas.microsoft.com/office/drawing/2016/ink" xmlns:am3d="http://schemas.microsoft.com/office/drawing/2017/model3d" xmlns:o="urn:schemas-microsoft-com:office:office" xmlns:oel="http://schemas.microsoft.com/office/2019/extlst" xmlns:r="http://schemas.openxmlformats.org/officeDocument/2006/relationships" xmlns:m="http://schemas.openxmlformats.org/officeDocument/2006/math" xmlns:v="urn:schemas-microsoft-com:vml" xmlns:wp14="http://schemas.microsoft.com/office/word/2010/wordprocessingDrawing" xmlns:wp="http://schemas.openxmlformats.org/drawingml/2006/wordprocessingDrawing" xmlns:w10="urn:schemas-microsoft-com:office:word" xmlns:w="http://schemas.openxmlformats.org/wordprocessingml/2006/main" xmlns:w14="http://schemas.microsoft.com/office/word/2010/wordml" xmlns:w15="http://schemas.microsoft.com/office/word/2012/wordml" xmlns:w16cex="http://schemas.microsoft.com/office/word/2018/wordml/cex" xmlns:w16cid="http://schemas.microsoft.com/office/word/2016/wordml/cid" xmlns:w16="http://schemas.microsoft.com/office/word/2018/wordml" xmlns:w16du="http://schemas.microsoft.com/office/word/2023/wordml/word16du" xmlns:w16sdtdh="http://schemas.microsoft.com/office/word/2020/wordml/sdtdatahash" xmlns:w16se="http://schemas.microsoft.com/office/word/2015/wordml/symex" xmlns:wpg="http://schemas.microsoft.com/office/word/2010/wordprocessingGroup" xmlns:wpi="http://schemas.microsoft.com/office/word/2010/wordprocessingInk" xmlns:wne="http://schemas.microsoft.com/office/word/2006/wordml" xmlns:wps="http://schemas.microsoft.com/office/word/2010/wordprocessingShape" mc:Ignorable="w14 w15 w16se w16cid w16 w16cex w16sdtdh wp14">
+<w:ftr xmlns:wpc="http://schemas.microsoft.com/office/word/2010/wordprocessingCanvas" xmlns:cx="http://schemas.microsoft.com/office/drawing/2014/chartex" xmlns:cx1="http://schemas.microsoft.com/office/drawing/2015/9/8/chartex" xmlns:cx2="http://schemas.microsoft.com/office/drawing/2015/10/21/chartex" xmlns:cx3="http://schemas.microsoft.com/office/drawing/2016/5/9/chartex" xmlns:cx4="http://schemas.microsoft.com/office/drawing/2016/5/10/chartex" xmlns:cx5="http://schemas.microsoft.com/office/drawing/2016/5/11/chartex" xmlns:cx6="http://schemas.microsoft.com/office/drawing/2016/5/12/chartex" xmlns:cx7="http://schemas.microsoft.com/office/drawing/2016/5/13/chartex" xmlns:cx8="http://schemas.microsoft.com/office/drawing/2016/5/14/chartex" xmlns:mc="http://schemas.openxmlformats.org/markup-compatibility/2006" xmlns:aink="http://schemas.microsoft.com/office/drawing/2016/ink" xmlns:am3d="http://schemas.microsoft.com/office/drawing/2017/model3d" xmlns:o="urn:schemas-microsoft-com:office:office" xmlns:oel="http://schemas.microsoft.com/office/2019/extlst" xmlns:r="http://schemas.openxmlformats.org/officeDocument/2006/relationships" xmlns:m="http://schemas.openxmlformats.org/officeDocument/2006/math" xmlns:v="urn:schemas-microsoft-com:vml" xmlns:wp14="http://schemas.microsoft.com/office/word/2010/wordprocessingDrawing" xmlns:wp="http://schemas.openxmlformats.org/drawingml/2006/wordprocessingDrawing" xmlns:w10="urn:schemas-microsoft-com:office:word" xmlns:w="http://schemas.openxmlformats.org/wordprocessingml/2006/main" xmlns:w14="http://schemas.microsoft.com/office/word/2010/wordml" xmlns:w15="http://schemas.microsoft.com/office/word/2012/wordml" xmlns:w16cex="http://schemas.microsoft.com/office/word/2018/wordml/cex" xmlns:w16cid="http://schemas.microsoft.com/office/word/2016/wordml/cid" xmlns:w16="http://schemas.microsoft.com/office/word/2018/wordml" xmlns:w16sdtdh="http://schemas.microsoft.com/office/word/2020/wordml/sdtdatahash" xmlns:w16se="http://schemas.microsoft.com/office/word/2015/wordml/symex" xmlns:wpg="http://schemas.microsoft.com/office/word/2010/wordprocessingGroup" xmlns:wpi="http://schemas.microsoft.com/office/word/2010/wordprocessingInk" xmlns:wne="http://schemas.microsoft.com/office/word/2006/wordml" xmlns:wps="http://schemas.microsoft.com/office/word/2010/wordprocessingShape" mc:Ignorable="w14 w15 w16se w16cid w16 w16cex w16sdtdh wp14">
   <w:p>
     <w:pPr>
       <w:pStyle w:val="Footer"/>
@@ -7270,7 +7276,7 @@
 </file>
 
 <file path=word/footnotes.xml><?xml version="1.0" encoding="utf-8"?>
-<w:footnotes xmlns:wpc="http://schemas.microsoft.com/office/word/2010/wordprocessingCanvas" xmlns:cx="http://schemas.microsoft.com/office/drawing/2014/chartex" xmlns:cx1="http://schemas.microsoft.com/office/drawing/2015/9/8/chartex" xmlns:cx2="http://schemas.microsoft.com/office/drawing/2015/10/21/chartex" xmlns:cx3="http://schemas.microsoft.com/office/drawing/2016/5/9/chartex" xmlns:cx4="http://schemas.microsoft.com/office/drawing/2016/5/10/chartex" xmlns:cx5="http://schemas.microsoft.com/office/drawing/2016/5/11/chartex" xmlns:cx6="http://schemas.microsoft.com/office/drawing/2016/5/12/chartex" xmlns:cx7="http://schemas.microsoft.com/office/drawing/2016/5/13/chartex" xmlns:cx8="http://schemas.microsoft.com/office/drawing/2016/5/14/chartex" xmlns:mc="http://schemas.openxmlformats.org/markup-compatibility/2006" xmlns:aink="http://schemas.microsoft.com/office/drawing/2016/ink" xmlns:am3d="http://schemas.microsoft.com/office/drawing/2017/model3d" xmlns:o="urn:schemas-microsoft-com:office:office" xmlns:oel="http://schemas.microsoft.com/office/2019/extlst" xmlns:r="http://schemas.openxmlformats.org/officeDocument/2006/relationships" xmlns:m="http://schemas.openxmlformats.org/officeDocument/2006/math" xmlns:v="urn:schemas-microsoft-com:vml" xmlns:wp14="http://schemas.microsoft.com/office/word/2010/wordprocessingDrawing" xmlns:wp="http://schemas.openxmlformats.org/drawingml/2006/wordprocessingDrawing" xmlns:w10="urn:schemas-microsoft-com:office:word" xmlns:w="http://schemas.openxmlformats.org/wordprocessingml/2006/main" xmlns:w14="http://schemas.microsoft.com/office/word/2010/wordml" xmlns:w15="http://schemas.microsoft.com/office/word/2012/wordml" xmlns:w16cex="http://schemas.microsoft.com/office/word/2018/wordml/cex" xmlns:w16cid="http://schemas.microsoft.com/office/word/2016/wordml/cid" xmlns:w16="http://schemas.microsoft.com/office/word/2018/wordml" xmlns:w16du="http://schemas.microsoft.com/office/word/2023/wordml/word16du" xmlns:w16sdtdh="http://schemas.microsoft.com/office/word/2020/wordml/sdtdatahash" xmlns:w16se="http://schemas.microsoft.com/office/word/2015/wordml/symex" xmlns:wpg="http://schemas.microsoft.com/office/word/2010/wordprocessingGroup" xmlns:wpi="http://schemas.microsoft.com/office/word/2010/wordprocessingInk" xmlns:wne="http://schemas.microsoft.com/office/word/2006/wordml" xmlns:wps="http://schemas.microsoft.com/office/word/2010/wordprocessingShape" mc:Ignorable="w14 w15 w16se w16cid w16 w16cex w16sdtdh wp14">
+<w:footnotes xmlns:wpc="http://schemas.microsoft.com/office/word/2010/wordprocessingCanvas" xmlns:cx="http://schemas.microsoft.com/office/drawing/2014/chartex" xmlns:cx1="http://schemas.microsoft.com/office/drawing/2015/9/8/chartex" xmlns:cx2="http://schemas.microsoft.com/office/drawing/2015/10/21/chartex" xmlns:cx3="http://schemas.microsoft.com/office/drawing/2016/5/9/chartex" xmlns:cx4="http://schemas.microsoft.com/office/drawing/2016/5/10/chartex" xmlns:cx5="http://schemas.microsoft.com/office/drawing/2016/5/11/chartex" xmlns:cx6="http://schemas.microsoft.com/office/drawing/2016/5/12/chartex" xmlns:cx7="http://schemas.microsoft.com/office/drawing/2016/5/13/chartex" xmlns:cx8="http://schemas.microsoft.com/office/drawing/2016/5/14/chartex" xmlns:mc="http://schemas.openxmlformats.org/markup-compatibility/2006" xmlns:aink="http://schemas.microsoft.com/office/drawing/2016/ink" xmlns:am3d="http://schemas.microsoft.com/office/drawing/2017/model3d" xmlns:o="urn:schemas-microsoft-com:office:office" xmlns:oel="http://schemas.microsoft.com/office/2019/extlst" xmlns:r="http://schemas.openxmlformats.org/officeDocument/2006/relationships" xmlns:m="http://schemas.openxmlformats.org/officeDocument/2006/math" xmlns:v="urn:schemas-microsoft-com:vml" xmlns:wp14="http://schemas.microsoft.com/office/word/2010/wordprocessingDrawing" xmlns:wp="http://schemas.openxmlformats.org/drawingml/2006/wordprocessingDrawing" xmlns:w10="urn:schemas-microsoft-com:office:word" xmlns:w="http://schemas.openxmlformats.org/wordprocessingml/2006/main" xmlns:w14="http://schemas.microsoft.com/office/word/2010/wordml" xmlns:w15="http://schemas.microsoft.com/office/word/2012/wordml" xmlns:w16cex="http://schemas.microsoft.com/office/word/2018/wordml/cex" xmlns:w16cid="http://schemas.microsoft.com/office/word/2016/wordml/cid" xmlns:w16="http://schemas.microsoft.com/office/word/2018/wordml" xmlns:w16sdtdh="http://schemas.microsoft.com/office/word/2020/wordml/sdtdatahash" xmlns:w16se="http://schemas.microsoft.com/office/word/2015/wordml/symex" xmlns:wpg="http://schemas.microsoft.com/office/word/2010/wordprocessingGroup" xmlns:wpi="http://schemas.microsoft.com/office/word/2010/wordprocessingInk" xmlns:wne="http://schemas.microsoft.com/office/word/2006/wordml" xmlns:wps="http://schemas.microsoft.com/office/word/2010/wordprocessingShape" mc:Ignorable="w14 w15 w16se w16cid w16 w16cex w16sdtdh wp14">
   <w:footnote w:type="separator" w:id="-1">
     <w:p>
       <w:r>

</xml_diff>

<commit_message>
CIV-9750 ga draft template, add respond reason
</commit_message>
<xml_diff>
--- a/docker/docmosis/templates/CV-UNS-GAP-ENG-01077.docx
+++ b/docker/docmosis/templates/CV-UNS-GAP-ENG-01077.docx
@@ -216,9 +216,8 @@
                 <w:sz w:val="28"/>
                 <w:szCs w:val="28"/>
               </w:rPr>
-              <w:t>&lt;&lt;</w:t>
-            </w:r>
-            <w:proofErr w:type="spellStart"/>
+              <w:t>&lt;&lt;c</w:t>
+            </w:r>
             <w:r>
               <w:rPr>
                 <w:rFonts w:ascii="GDSTransportWebsite" w:hAnsi="GDSTransportWebsite"/>
@@ -226,7 +225,7 @@
                 <w:sz w:val="28"/>
                 <w:szCs w:val="28"/>
               </w:rPr>
-              <w:t>c</w:t>
+              <w:t>laim</w:t>
             </w:r>
             <w:r>
               <w:rPr>
@@ -235,26 +234,7 @@
                 <w:sz w:val="28"/>
                 <w:szCs w:val="28"/>
               </w:rPr>
-              <w:t>laim</w:t>
-            </w:r>
-            <w:r>
-              <w:rPr>
-                <w:rFonts w:ascii="GDSTransportWebsite" w:hAnsi="GDSTransportWebsite"/>
-                <w:color w:val="60686D"/>
-                <w:sz w:val="28"/>
-                <w:szCs w:val="28"/>
-              </w:rPr>
-              <w:t>Number</w:t>
-            </w:r>
-            <w:proofErr w:type="spellEnd"/>
-            <w:r>
-              <w:rPr>
-                <w:rFonts w:ascii="GDSTransportWebsite" w:hAnsi="GDSTransportWebsite"/>
-                <w:color w:val="60686D"/>
-                <w:sz w:val="28"/>
-                <w:szCs w:val="28"/>
-              </w:rPr>
-              <w:t>&gt;&gt;</w:t>
+              <w:t>Number&gt;&gt;</w:t>
             </w:r>
           </w:p>
         </w:tc>
@@ -312,7 +292,6 @@
               </w:rPr>
               <w:t>&lt;&lt;</w:t>
             </w:r>
-            <w:proofErr w:type="spellStart"/>
             <w:r>
               <w:rPr>
                 <w:rFonts w:ascii="GDSTransportWebsite" w:hAnsi="GDSTransportWebsite"/>
@@ -343,7 +322,6 @@
               </w:rPr>
               <w:t>ame</w:t>
             </w:r>
-            <w:proofErr w:type="spellEnd"/>
             <w:r>
               <w:rPr>
                 <w:rFonts w:ascii="GDSTransportWebsite" w:hAnsi="GDSTransportWebsite"/>
@@ -374,7 +352,6 @@
               </w:rPr>
               <w:t>&lt;&lt;</w:t>
             </w:r>
-            <w:proofErr w:type="spellStart"/>
             <w:r>
               <w:rPr>
                 <w:rFonts w:ascii="GDSTransportWebsite" w:hAnsi="GDSTransportWebsite"/>
@@ -405,7 +382,6 @@
               </w:rPr>
               <w:t>ame</w:t>
             </w:r>
-            <w:proofErr w:type="spellEnd"/>
             <w:r>
               <w:rPr>
                 <w:rFonts w:ascii="GDSTransportWebsite" w:hAnsi="GDSTransportWebsite"/>
@@ -455,7 +431,6 @@
               </w:rPr>
               <w:t>&lt;&lt;</w:t>
             </w:r>
-            <w:proofErr w:type="spellStart"/>
             <w:r>
               <w:rPr>
                 <w:rFonts w:ascii="GDSTransportWebsite" w:hAnsi="GDSTransportWebsite"/>
@@ -480,7 +455,6 @@
               </w:rPr>
               <w:t>eference</w:t>
             </w:r>
-            <w:proofErr w:type="spellEnd"/>
             <w:r>
               <w:rPr>
                 <w:rFonts w:ascii="GDSTransportWebsite" w:hAnsi="GDSTransportWebsite"/>
@@ -556,7 +530,6 @@
               </w:rPr>
               <w:t>&lt;&lt;</w:t>
             </w:r>
-            <w:proofErr w:type="spellStart"/>
             <w:r>
               <w:rPr>
                 <w:rFonts w:ascii="GDSTransportWebsite" w:hAnsi="GDSTransportWebsite"/>
@@ -589,7 +562,6 @@
               </w:rPr>
               <w:t>erence</w:t>
             </w:r>
-            <w:proofErr w:type="spellEnd"/>
             <w:r>
               <w:rPr>
                 <w:rFonts w:ascii="GDSTransportWebsite" w:hAnsi="GDSTransportWebsite"/>
@@ -729,7 +701,6 @@
             <w:r>
               <w:t>&lt;&lt;</w:t>
             </w:r>
-            <w:proofErr w:type="spellStart"/>
             <w:r>
               <w:t>applicant</w:t>
             </w:r>
@@ -742,7 +713,6 @@
             <w:r>
               <w:t>ame</w:t>
             </w:r>
-            <w:proofErr w:type="spellEnd"/>
             <w:r>
               <w:t>&gt;&gt;</w:t>
             </w:r>
@@ -782,11 +752,9 @@
             <w:r>
               <w:t>&lt;&lt;</w:t>
             </w:r>
-            <w:proofErr w:type="spellStart"/>
             <w:r>
               <w:t>hasAgreed</w:t>
             </w:r>
-            <w:proofErr w:type="spellEnd"/>
             <w:r>
               <w:t>&gt;&gt;</w:t>
             </w:r>
@@ -827,15 +795,7 @@
               <w:t>&lt;&lt;</w:t>
             </w:r>
             <w:r>
-              <w:t>cs_{</w:t>
-            </w:r>
-            <w:proofErr w:type="spellStart"/>
-            <w:r>
-              <w:t>hasAgreed</w:t>
-            </w:r>
-            <w:proofErr w:type="spellEnd"/>
-            <w:r>
-              <w:t>==’Yes’}</w:t>
+              <w:t>cs_{hasAgreed==’Yes’}</w:t>
             </w:r>
             <w:r>
               <w:t>&gt;&gt;</w:t>
@@ -864,67 +824,144 @@
                 <w:sz w:val="16"/>
                 <w:szCs w:val="16"/>
               </w:rPr>
+              <w:t>&lt;&lt;c</w:t>
+            </w:r>
+            <w:r>
+              <w:rPr>
+                <w:rFonts w:ascii="Arial" w:hAnsi="Arial" w:cs="Arial"/>
+                <w:sz w:val="16"/>
+                <w:szCs w:val="16"/>
+              </w:rPr>
+              <w:t>r</w:t>
+            </w:r>
+            <w:r>
+              <w:rPr>
+                <w:rFonts w:ascii="Arial" w:hAnsi="Arial" w:cs="Arial"/>
+                <w:sz w:val="16"/>
+                <w:szCs w:val="16"/>
+              </w:rPr>
+              <w:t>_</w:t>
+            </w:r>
+            <w:r>
+              <w:rPr>
+                <w:rFonts w:ascii="Arial" w:hAnsi="Arial" w:cs="Arial"/>
+                <w:sz w:val="16"/>
+                <w:szCs w:val="16"/>
+              </w:rPr>
+              <w:t>{isWithNotice==’No’}</w:t>
+            </w:r>
+            <w:r>
+              <w:rPr>
+                <w:rFonts w:ascii="Arial" w:hAnsi="Arial" w:cs="Arial"/>
+                <w:sz w:val="16"/>
+                <w:szCs w:val="16"/>
+              </w:rPr>
+              <w:t>&gt;&gt;</w:t>
+            </w:r>
+          </w:p>
+        </w:tc>
+        <w:tc>
+          <w:tcPr>
+            <w:tcW w:w="5479" w:type="dxa"/>
+            <w:tcBorders>
+              <w:top w:val="single" w:sz="4" w:space="0" w:color="auto"/>
+              <w:left w:val="nil"/>
+              <w:bottom w:val="single" w:sz="4" w:space="0" w:color="auto"/>
+              <w:right w:val="nil"/>
+            </w:tcBorders>
+          </w:tcPr>
+          <w:p/>
+        </w:tc>
+      </w:tr>
+      <w:tr>
+        <w:tc>
+          <w:tcPr>
+            <w:tcW w:w="3539" w:type="dxa"/>
+            <w:tcBorders>
+              <w:top w:val="single" w:sz="4" w:space="0" w:color="auto"/>
+              <w:left w:val="nil"/>
+              <w:bottom w:val="single" w:sz="4" w:space="0" w:color="auto"/>
+              <w:right w:val="nil"/>
+            </w:tcBorders>
+            <w:hideMark/>
+          </w:tcPr>
+          <w:p>
+            <w:r>
+              <w:t>Why do you not want the court to inform the other party?</w:t>
+            </w:r>
+            <w:r>
+              <w:rPr>
+                <w:rFonts w:ascii="Arial" w:hAnsi="Arial" w:cs="Arial"/>
+                <w:sz w:val="16"/>
+                <w:szCs w:val="16"/>
+              </w:rPr>
+              <w:t xml:space="preserve"> </w:t>
+            </w:r>
+          </w:p>
+        </w:tc>
+        <w:tc>
+          <w:tcPr>
+            <w:tcW w:w="5479" w:type="dxa"/>
+            <w:tcBorders>
+              <w:top w:val="single" w:sz="4" w:space="0" w:color="auto"/>
+              <w:left w:val="nil"/>
+              <w:bottom w:val="single" w:sz="4" w:space="0" w:color="auto"/>
+              <w:right w:val="nil"/>
+            </w:tcBorders>
+            <w:hideMark/>
+          </w:tcPr>
+          <w:p>
+            <w:r>
+              <w:t>&lt;&lt;reasonsForWithoutNotice&gt;&gt;</w:t>
+            </w:r>
+            <w:r>
+              <w:t xml:space="preserve"> </w:t>
+            </w:r>
+          </w:p>
+        </w:tc>
+      </w:tr>
+      <w:tr>
+        <w:tc>
+          <w:tcPr>
+            <w:tcW w:w="3539" w:type="dxa"/>
+            <w:tcBorders>
+              <w:top w:val="single" w:sz="4" w:space="0" w:color="auto"/>
+              <w:left w:val="nil"/>
+              <w:bottom w:val="single" w:sz="4" w:space="0" w:color="auto"/>
+              <w:right w:val="nil"/>
+            </w:tcBorders>
+          </w:tcPr>
+          <w:p>
+            <w:pPr>
+              <w:rPr>
+                <w:rFonts w:ascii="Arial" w:hAnsi="Arial" w:cs="Arial"/>
+                <w:sz w:val="16"/>
+                <w:szCs w:val="16"/>
+              </w:rPr>
+            </w:pPr>
+            <w:r>
+              <w:rPr>
+                <w:rFonts w:ascii="Arial" w:hAnsi="Arial" w:cs="Arial"/>
+                <w:sz w:val="16"/>
+                <w:szCs w:val="16"/>
+              </w:rPr>
               <w:t>&lt;&lt;</w:t>
             </w:r>
-            <w:proofErr w:type="spellStart"/>
-            <w:r>
-              <w:rPr>
-                <w:rFonts w:ascii="Arial" w:hAnsi="Arial" w:cs="Arial"/>
-                <w:sz w:val="16"/>
-                <w:szCs w:val="16"/>
-              </w:rPr>
-              <w:t>c</w:t>
-            </w:r>
-            <w:r>
-              <w:rPr>
-                <w:rFonts w:ascii="Arial" w:hAnsi="Arial" w:cs="Arial"/>
-                <w:sz w:val="16"/>
-                <w:szCs w:val="16"/>
-              </w:rPr>
-              <w:t>r</w:t>
-            </w:r>
-            <w:proofErr w:type="spellEnd"/>
-            <w:r>
-              <w:rPr>
-                <w:rFonts w:ascii="Arial" w:hAnsi="Arial" w:cs="Arial"/>
-                <w:sz w:val="16"/>
-                <w:szCs w:val="16"/>
-              </w:rPr>
-              <w:t>_</w:t>
-            </w:r>
-            <w:r>
-              <w:rPr>
-                <w:rFonts w:ascii="Arial" w:hAnsi="Arial" w:cs="Arial"/>
-                <w:sz w:val="16"/>
-                <w:szCs w:val="16"/>
-              </w:rPr>
-              <w:t>{</w:t>
-            </w:r>
-            <w:proofErr w:type="spellStart"/>
-            <w:r>
-              <w:rPr>
-                <w:rFonts w:ascii="Arial" w:hAnsi="Arial" w:cs="Arial"/>
-                <w:sz w:val="16"/>
-                <w:szCs w:val="16"/>
-              </w:rPr>
-              <w:t>isWithNotice</w:t>
-            </w:r>
-            <w:proofErr w:type="spellEnd"/>
-            <w:r>
-              <w:rPr>
-                <w:rFonts w:ascii="Arial" w:hAnsi="Arial" w:cs="Arial"/>
-                <w:sz w:val="16"/>
-                <w:szCs w:val="16"/>
-              </w:rPr>
-              <w:t>==’No’}</w:t>
-            </w:r>
-            <w:r>
-              <w:rPr>
-                <w:rFonts w:ascii="Arial" w:hAnsi="Arial" w:cs="Arial"/>
-                <w:sz w:val="16"/>
-                <w:szCs w:val="16"/>
-              </w:rPr>
-              <w:t>&gt;&gt;</w:t>
+            <w:r>
+              <w:rPr>
+                <w:rFonts w:ascii="Arial" w:hAnsi="Arial" w:cs="Arial"/>
+                <w:sz w:val="16"/>
+                <w:szCs w:val="16"/>
+              </w:rPr>
+              <w:t>er</w:t>
+            </w:r>
+            <w:r>
+              <w:rPr>
+                <w:rFonts w:ascii="Arial" w:hAnsi="Arial" w:cs="Arial"/>
+                <w:sz w:val="16"/>
+                <w:szCs w:val="16"/>
+              </w:rPr>
+              <w:t>_ &gt;&gt;</w:t>
             </w:r>
           </w:p>
         </w:tc>
@@ -955,15 +992,7 @@
           </w:tcPr>
           <w:p>
             <w:r>
-              <w:t>Why do you not want the court to inform the other party?</w:t>
-            </w:r>
-            <w:r>
-              <w:rPr>
-                <w:rFonts w:ascii="Arial" w:hAnsi="Arial" w:cs="Arial"/>
-                <w:sz w:val="16"/>
-                <w:szCs w:val="16"/>
-              </w:rPr>
-              <w:t xml:space="preserve"> </w:t>
+              <w:t>Urgent application</w:t>
             </w:r>
           </w:p>
         </w:tc>
@@ -980,120 +1009,7 @@
           </w:tcPr>
           <w:p>
             <w:r>
-              <w:t>&lt;&lt;</w:t>
-            </w:r>
-            <w:proofErr w:type="spellStart"/>
-            <w:r>
-              <w:t>reasonsForWithoutNotice</w:t>
-            </w:r>
-            <w:proofErr w:type="spellEnd"/>
-            <w:r>
-              <w:t>&gt;&gt;</w:t>
-            </w:r>
-            <w:r>
-              <w:t xml:space="preserve"> </w:t>
-            </w:r>
-          </w:p>
-        </w:tc>
-      </w:tr>
-      <w:tr>
-        <w:tc>
-          <w:tcPr>
-            <w:tcW w:w="3539" w:type="dxa"/>
-            <w:tcBorders>
-              <w:top w:val="single" w:sz="4" w:space="0" w:color="auto"/>
-              <w:left w:val="nil"/>
-              <w:bottom w:val="single" w:sz="4" w:space="0" w:color="auto"/>
-              <w:right w:val="nil"/>
-            </w:tcBorders>
-          </w:tcPr>
-          <w:p>
-            <w:pPr>
-              <w:rPr>
-                <w:rFonts w:ascii="Arial" w:hAnsi="Arial" w:cs="Arial"/>
-                <w:sz w:val="16"/>
-                <w:szCs w:val="16"/>
-              </w:rPr>
-            </w:pPr>
-            <w:r>
-              <w:rPr>
-                <w:rFonts w:ascii="Arial" w:hAnsi="Arial" w:cs="Arial"/>
-                <w:sz w:val="16"/>
-                <w:szCs w:val="16"/>
-              </w:rPr>
-              <w:t>&lt;&lt;</w:t>
-            </w:r>
-            <w:r>
-              <w:rPr>
-                <w:rFonts w:ascii="Arial" w:hAnsi="Arial" w:cs="Arial"/>
-                <w:sz w:val="16"/>
-                <w:szCs w:val="16"/>
-              </w:rPr>
-              <w:t>er</w:t>
-            </w:r>
-            <w:r>
-              <w:rPr>
-                <w:rFonts w:ascii="Arial" w:hAnsi="Arial" w:cs="Arial"/>
-                <w:sz w:val="16"/>
-                <w:szCs w:val="16"/>
-              </w:rPr>
-              <w:t>_ &gt;&gt;</w:t>
-            </w:r>
-          </w:p>
-        </w:tc>
-        <w:tc>
-          <w:tcPr>
-            <w:tcW w:w="5479" w:type="dxa"/>
-            <w:tcBorders>
-              <w:top w:val="single" w:sz="4" w:space="0" w:color="auto"/>
-              <w:left w:val="nil"/>
-              <w:bottom w:val="single" w:sz="4" w:space="0" w:color="auto"/>
-              <w:right w:val="nil"/>
-            </w:tcBorders>
-          </w:tcPr>
-          <w:p/>
-        </w:tc>
-      </w:tr>
-      <w:tr>
-        <w:tc>
-          <w:tcPr>
-            <w:tcW w:w="3539" w:type="dxa"/>
-            <w:tcBorders>
-              <w:top w:val="single" w:sz="4" w:space="0" w:color="auto"/>
-              <w:left w:val="nil"/>
-              <w:bottom w:val="single" w:sz="4" w:space="0" w:color="auto"/>
-              <w:right w:val="nil"/>
-            </w:tcBorders>
-            <w:hideMark/>
-          </w:tcPr>
-          <w:p>
-            <w:r>
-              <w:t>Urgent application</w:t>
-            </w:r>
-          </w:p>
-        </w:tc>
-        <w:tc>
-          <w:tcPr>
-            <w:tcW w:w="5479" w:type="dxa"/>
-            <w:tcBorders>
-              <w:top w:val="single" w:sz="4" w:space="0" w:color="auto"/>
-              <w:left w:val="nil"/>
-              <w:bottom w:val="single" w:sz="4" w:space="0" w:color="auto"/>
-              <w:right w:val="nil"/>
-            </w:tcBorders>
-            <w:hideMark/>
-          </w:tcPr>
-          <w:p>
-            <w:r>
-              <w:t>&lt;&lt;</w:t>
-            </w:r>
-            <w:proofErr w:type="spellStart"/>
-            <w:r>
-              <w:t>generalAppUrgency</w:t>
-            </w:r>
-            <w:proofErr w:type="spellEnd"/>
-            <w:r>
-              <w:t>&gt;&gt;</w:t>
+              <w:t>&lt;&lt;generalAppUrgency&gt;&gt;</w:t>
             </w:r>
           </w:p>
         </w:tc>
@@ -1143,42 +1059,100 @@
                 <w:szCs w:val="24"/>
                 <w:lang w:eastAsia="en-US"/>
               </w:rPr>
-              <w:t>&lt;&lt;</w:t>
-            </w:r>
-            <w:proofErr w:type="spellStart"/>
-            <w:r>
+              <w:t>&lt;&lt;urgentAppConsiderationDate&gt;&gt;</w:t>
+            </w:r>
+            <w:r>
+              <w:t xml:space="preserve"> </w:t>
+            </w:r>
+          </w:p>
+          <w:p>
+            <w:pPr>
+              <w:pStyle w:val="HTMLPreformatted"/>
+              <w:shd w:val="clear" w:color="auto" w:fill="FFFFFF"/>
+              <w:rPr>
+                <w:rFonts w:ascii="Arial" w:eastAsiaTheme="minorHAnsi" w:hAnsi="Arial" w:cs="Arial"/>
+                <w:sz w:val="16"/>
+                <w:szCs w:val="16"/>
+                <w:lang w:eastAsia="en-US"/>
+              </w:rPr>
+            </w:pPr>
+          </w:p>
+        </w:tc>
+      </w:tr>
+      <w:tr>
+        <w:tc>
+          <w:tcPr>
+            <w:tcW w:w="3539" w:type="dxa"/>
+            <w:tcBorders>
+              <w:top w:val="single" w:sz="4" w:space="0" w:color="auto"/>
+              <w:left w:val="nil"/>
+              <w:bottom w:val="single" w:sz="4" w:space="0" w:color="auto"/>
+              <w:right w:val="nil"/>
+            </w:tcBorders>
+          </w:tcPr>
+          <w:p>
+            <w:r>
+              <w:rPr>
+                <w:rFonts w:ascii="Arial" w:hAnsi="Arial" w:cs="Arial"/>
+                <w:sz w:val="16"/>
+                <w:szCs w:val="16"/>
+              </w:rPr>
+              <w:t>&lt;&lt;c</w:t>
+            </w:r>
+            <w:r>
+              <w:rPr>
+                <w:rFonts w:ascii="Arial" w:hAnsi="Arial" w:cs="Arial"/>
+                <w:sz w:val="16"/>
+                <w:szCs w:val="16"/>
+              </w:rPr>
+              <w:t>r</w:t>
+            </w:r>
+            <w:r>
+              <w:rPr>
+                <w:rFonts w:ascii="Arial" w:hAnsi="Arial" w:cs="Arial"/>
+                <w:sz w:val="16"/>
+                <w:szCs w:val="16"/>
+              </w:rPr>
+              <w:t>_</w:t>
+            </w:r>
+            <w:r>
+              <w:rPr>
+                <w:rFonts w:ascii="Arial" w:hAnsi="Arial" w:cs="Arial"/>
+                <w:sz w:val="16"/>
+                <w:szCs w:val="16"/>
+              </w:rPr>
+              <w:t>{generalAppUrgency==’Yes’}</w:t>
+            </w:r>
+            <w:r>
+              <w:rPr>
+                <w:rFonts w:ascii="Arial" w:hAnsi="Arial" w:cs="Arial"/>
+                <w:sz w:val="16"/>
+                <w:szCs w:val="16"/>
+              </w:rPr>
+              <w:t>&gt;&gt;</w:t>
+            </w:r>
+          </w:p>
+        </w:tc>
+        <w:tc>
+          <w:tcPr>
+            <w:tcW w:w="5479" w:type="dxa"/>
+            <w:tcBorders>
+              <w:top w:val="single" w:sz="4" w:space="0" w:color="auto"/>
+              <w:left w:val="nil"/>
+              <w:bottom w:val="single" w:sz="4" w:space="0" w:color="auto"/>
+              <w:right w:val="nil"/>
+            </w:tcBorders>
+          </w:tcPr>
+          <w:p>
+            <w:pPr>
+              <w:pStyle w:val="HTMLPreformatted"/>
+              <w:shd w:val="clear" w:color="auto" w:fill="FFFFFF"/>
               <w:rPr>
                 <w:rFonts w:asciiTheme="minorHAnsi" w:eastAsiaTheme="minorHAnsi" w:hAnsiTheme="minorHAnsi" w:cstheme="minorBidi"/>
                 <w:sz w:val="24"/>
                 <w:szCs w:val="24"/>
                 <w:lang w:eastAsia="en-US"/>
               </w:rPr>
-              <w:t>urgentAppConsiderationDate</w:t>
-            </w:r>
-            <w:proofErr w:type="spellEnd"/>
-            <w:r>
-              <w:rPr>
-                <w:rFonts w:asciiTheme="minorHAnsi" w:eastAsiaTheme="minorHAnsi" w:hAnsiTheme="minorHAnsi" w:cstheme="minorBidi"/>
-                <w:sz w:val="24"/>
-                <w:szCs w:val="24"/>
-                <w:lang w:eastAsia="en-US"/>
-              </w:rPr>
-              <w:t>&gt;&gt;</w:t>
-            </w:r>
-            <w:r>
-              <w:t xml:space="preserve"> </w:t>
-            </w:r>
-          </w:p>
-          <w:p>
-            <w:pPr>
-              <w:pStyle w:val="HTMLPreformatted"/>
-              <w:shd w:val="clear" w:color="auto" w:fill="FFFFFF"/>
-              <w:rPr>
-                <w:rFonts w:ascii="Arial" w:eastAsiaTheme="minorHAnsi" w:hAnsi="Arial" w:cs="Arial"/>
-                <w:sz w:val="16"/>
-                <w:szCs w:val="16"/>
-                <w:lang w:eastAsia="en-US"/>
-              </w:rPr>
             </w:pPr>
           </w:p>
         </w:tc>
@@ -1193,6 +1167,42 @@
               <w:bottom w:val="single" w:sz="4" w:space="0" w:color="auto"/>
               <w:right w:val="nil"/>
             </w:tcBorders>
+            <w:hideMark/>
+          </w:tcPr>
+          <w:p>
+            <w:r>
+              <w:t>Reasons for urgency</w:t>
+            </w:r>
+          </w:p>
+        </w:tc>
+        <w:tc>
+          <w:tcPr>
+            <w:tcW w:w="5479" w:type="dxa"/>
+            <w:tcBorders>
+              <w:top w:val="single" w:sz="4" w:space="0" w:color="auto"/>
+              <w:left w:val="nil"/>
+              <w:bottom w:val="single" w:sz="4" w:space="0" w:color="auto"/>
+              <w:right w:val="nil"/>
+            </w:tcBorders>
+            <w:hideMark/>
+          </w:tcPr>
+          <w:p>
+            <w:r>
+              <w:t xml:space="preserve">&lt;&lt;reasonsForUrgency&gt;&gt; </w:t>
+            </w:r>
+          </w:p>
+        </w:tc>
+      </w:tr>
+      <w:tr>
+        <w:tc>
+          <w:tcPr>
+            <w:tcW w:w="3539" w:type="dxa"/>
+            <w:tcBorders>
+              <w:top w:val="single" w:sz="4" w:space="0" w:color="auto"/>
+              <w:left w:val="nil"/>
+              <w:bottom w:val="single" w:sz="4" w:space="0" w:color="auto"/>
+              <w:right w:val="nil"/>
+            </w:tcBorders>
           </w:tcPr>
           <w:p>
             <w:r>
@@ -1203,65 +1213,29 @@
               </w:rPr>
               <w:t>&lt;&lt;</w:t>
             </w:r>
-            <w:proofErr w:type="spellStart"/>
-            <w:r>
-              <w:rPr>
-                <w:rFonts w:ascii="Arial" w:hAnsi="Arial" w:cs="Arial"/>
-                <w:sz w:val="16"/>
-                <w:szCs w:val="16"/>
-              </w:rPr>
-              <w:t>c</w:t>
-            </w:r>
-            <w:r>
-              <w:rPr>
-                <w:rFonts w:ascii="Arial" w:hAnsi="Arial" w:cs="Arial"/>
-                <w:sz w:val="16"/>
-                <w:szCs w:val="16"/>
-              </w:rPr>
-              <w:t>r</w:t>
-            </w:r>
-            <w:proofErr w:type="spellEnd"/>
-            <w:r>
-              <w:rPr>
-                <w:rFonts w:ascii="Arial" w:hAnsi="Arial" w:cs="Arial"/>
-                <w:sz w:val="16"/>
-                <w:szCs w:val="16"/>
-              </w:rPr>
-              <w:t>_</w:t>
-            </w:r>
-            <w:r>
-              <w:rPr>
-                <w:rFonts w:ascii="Arial" w:hAnsi="Arial" w:cs="Arial"/>
-                <w:sz w:val="16"/>
-                <w:szCs w:val="16"/>
-              </w:rPr>
-              <w:t>{</w:t>
-            </w:r>
-            <w:proofErr w:type="spellStart"/>
-            <w:r>
-              <w:rPr>
-                <w:rFonts w:ascii="Arial" w:hAnsi="Arial" w:cs="Arial"/>
-                <w:sz w:val="16"/>
-                <w:szCs w:val="16"/>
-              </w:rPr>
-              <w:t>generalAppUrgency</w:t>
-            </w:r>
-            <w:proofErr w:type="spellEnd"/>
-            <w:r>
-              <w:rPr>
-                <w:rFonts w:ascii="Arial" w:hAnsi="Arial" w:cs="Arial"/>
-                <w:sz w:val="16"/>
-                <w:szCs w:val="16"/>
-              </w:rPr>
-              <w:t>==’Yes’}</w:t>
-            </w:r>
-            <w:r>
-              <w:rPr>
-                <w:rFonts w:ascii="Arial" w:hAnsi="Arial" w:cs="Arial"/>
-                <w:sz w:val="16"/>
-                <w:szCs w:val="16"/>
-              </w:rPr>
-              <w:t>&gt;&gt;</w:t>
+            <w:r>
+              <w:rPr>
+                <w:rFonts w:ascii="Arial" w:hAnsi="Arial" w:cs="Arial"/>
+                <w:sz w:val="16"/>
+                <w:szCs w:val="16"/>
+              </w:rPr>
+              <w:t>e</w:t>
+            </w:r>
+            <w:r>
+              <w:rPr>
+                <w:rFonts w:ascii="Arial" w:hAnsi="Arial" w:cs="Arial"/>
+                <w:sz w:val="16"/>
+                <w:szCs w:val="16"/>
+              </w:rPr>
+              <w:t>r_</w:t>
+            </w:r>
+            <w:r>
+              <w:rPr>
+                <w:rFonts w:ascii="Arial" w:hAnsi="Arial" w:cs="Arial"/>
+                <w:sz w:val="16"/>
+                <w:szCs w:val="16"/>
+              </w:rPr>
+              <w:t xml:space="preserve"> &gt;&gt;</w:t>
             </w:r>
           </w:p>
         </w:tc>
@@ -1275,35 +1249,24 @@
               <w:right w:val="nil"/>
             </w:tcBorders>
           </w:tcPr>
-          <w:p>
-            <w:pPr>
-              <w:pStyle w:val="HTMLPreformatted"/>
-              <w:shd w:val="clear" w:color="auto" w:fill="FFFFFF"/>
-              <w:rPr>
-                <w:rFonts w:asciiTheme="minorHAnsi" w:eastAsiaTheme="minorHAnsi" w:hAnsiTheme="minorHAnsi" w:cstheme="minorBidi"/>
-                <w:sz w:val="24"/>
-                <w:szCs w:val="24"/>
-                <w:lang w:eastAsia="en-US"/>
-              </w:rPr>
-            </w:pPr>
-          </w:p>
-        </w:tc>
-      </w:tr>
-      <w:tr>
-        <w:tc>
-          <w:tcPr>
-            <w:tcW w:w="3539" w:type="dxa"/>
-            <w:tcBorders>
-              <w:top w:val="single" w:sz="4" w:space="0" w:color="auto"/>
-              <w:left w:val="nil"/>
-              <w:bottom w:val="single" w:sz="4" w:space="0" w:color="auto"/>
-              <w:right w:val="nil"/>
-            </w:tcBorders>
-            <w:hideMark/>
-          </w:tcPr>
-          <w:p>
-            <w:r>
-              <w:t>Reasons for urgency</w:t>
+          <w:p/>
+        </w:tc>
+      </w:tr>
+      <w:tr>
+        <w:tc>
+          <w:tcPr>
+            <w:tcW w:w="3539" w:type="dxa"/>
+            <w:tcBorders>
+              <w:top w:val="single" w:sz="4" w:space="0" w:color="auto"/>
+              <w:left w:val="nil"/>
+              <w:bottom w:val="single" w:sz="4" w:space="0" w:color="auto"/>
+              <w:right w:val="nil"/>
+            </w:tcBorders>
+            <w:hideMark/>
+          </w:tcPr>
+          <w:p>
+            <w:r>
+              <w:t>Application type</w:t>
             </w:r>
           </w:p>
         </w:tc>
@@ -1320,62 +1283,26 @@
           </w:tcPr>
           <w:p>
             <w:r>
-              <w:t>&lt;&lt;</w:t>
-            </w:r>
-            <w:proofErr w:type="spellStart"/>
-            <w:r>
-              <w:t>reasonsForUrgency</w:t>
-            </w:r>
-            <w:proofErr w:type="spellEnd"/>
-            <w:r>
-              <w:t xml:space="preserve">&gt;&gt; </w:t>
-            </w:r>
-          </w:p>
-        </w:tc>
-      </w:tr>
-      <w:tr>
-        <w:tc>
-          <w:tcPr>
-            <w:tcW w:w="3539" w:type="dxa"/>
-            <w:tcBorders>
-              <w:top w:val="single" w:sz="4" w:space="0" w:color="auto"/>
-              <w:left w:val="nil"/>
-              <w:bottom w:val="single" w:sz="4" w:space="0" w:color="auto"/>
-              <w:right w:val="nil"/>
-            </w:tcBorders>
-          </w:tcPr>
-          <w:p>
-            <w:r>
-              <w:rPr>
-                <w:rFonts w:ascii="Arial" w:hAnsi="Arial" w:cs="Arial"/>
-                <w:sz w:val="16"/>
-                <w:szCs w:val="16"/>
-              </w:rPr>
-              <w:t>&lt;&lt;</w:t>
-            </w:r>
-            <w:r>
-              <w:rPr>
-                <w:rFonts w:ascii="Arial" w:hAnsi="Arial" w:cs="Arial"/>
-                <w:sz w:val="16"/>
-                <w:szCs w:val="16"/>
-              </w:rPr>
-              <w:t>e</w:t>
-            </w:r>
-            <w:r>
-              <w:rPr>
-                <w:rFonts w:ascii="Arial" w:hAnsi="Arial" w:cs="Arial"/>
-                <w:sz w:val="16"/>
-                <w:szCs w:val="16"/>
-              </w:rPr>
-              <w:t>r_</w:t>
-            </w:r>
-            <w:r>
-              <w:rPr>
-                <w:rFonts w:ascii="Arial" w:hAnsi="Arial" w:cs="Arial"/>
-                <w:sz w:val="16"/>
-                <w:szCs w:val="16"/>
-              </w:rPr>
-              <w:t xml:space="preserve"> &gt;&gt;</w:t>
+              <w:t>&lt;&lt;generalAppType&gt;&gt;</w:t>
+            </w:r>
+          </w:p>
+        </w:tc>
+      </w:tr>
+      <w:tr>
+        <w:tc>
+          <w:tcPr>
+            <w:tcW w:w="3539" w:type="dxa"/>
+            <w:tcBorders>
+              <w:top w:val="single" w:sz="4" w:space="0" w:color="auto"/>
+              <w:left w:val="nil"/>
+              <w:bottom w:val="single" w:sz="4" w:space="0" w:color="auto"/>
+              <w:right w:val="nil"/>
+            </w:tcBorders>
+            <w:hideMark/>
+          </w:tcPr>
+          <w:p>
+            <w:r>
+              <w:t>Draft order</w:t>
             </w:r>
           </w:p>
         </w:tc>
@@ -1388,25 +1315,30 @@
               <w:bottom w:val="single" w:sz="4" w:space="0" w:color="auto"/>
               <w:right w:val="nil"/>
             </w:tcBorders>
-          </w:tcPr>
-          <w:p/>
-        </w:tc>
-      </w:tr>
-      <w:tr>
-        <w:tc>
-          <w:tcPr>
-            <w:tcW w:w="3539" w:type="dxa"/>
-            <w:tcBorders>
-              <w:top w:val="single" w:sz="4" w:space="0" w:color="auto"/>
-              <w:left w:val="nil"/>
-              <w:bottom w:val="single" w:sz="4" w:space="0" w:color="auto"/>
-              <w:right w:val="nil"/>
-            </w:tcBorders>
-            <w:hideMark/>
-          </w:tcPr>
-          <w:p>
-            <w:r>
-              <w:t>Application type</w:t>
+            <w:hideMark/>
+          </w:tcPr>
+          <w:p>
+            <w:r>
+              <w:t>&lt;&lt;generalAppDetailsOfOrder&gt;&gt;</w:t>
+            </w:r>
+          </w:p>
+        </w:tc>
+      </w:tr>
+      <w:tr>
+        <w:tc>
+          <w:tcPr>
+            <w:tcW w:w="3539" w:type="dxa"/>
+            <w:tcBorders>
+              <w:top w:val="single" w:sz="4" w:space="0" w:color="auto"/>
+              <w:left w:val="nil"/>
+              <w:bottom w:val="single" w:sz="4" w:space="0" w:color="auto"/>
+              <w:right w:val="nil"/>
+            </w:tcBorders>
+            <w:hideMark/>
+          </w:tcPr>
+          <w:p>
+            <w:r>
+              <w:t>Reasons</w:t>
             </w:r>
           </w:p>
         </w:tc>
@@ -1423,103 +1355,7 @@
           </w:tcPr>
           <w:p>
             <w:r>
-              <w:t>&lt;&lt;</w:t>
-            </w:r>
-            <w:proofErr w:type="spellStart"/>
-            <w:r>
-              <w:t>generalAppType</w:t>
-            </w:r>
-            <w:proofErr w:type="spellEnd"/>
-            <w:r>
-              <w:t>&gt;&gt;</w:t>
-            </w:r>
-          </w:p>
-        </w:tc>
-      </w:tr>
-      <w:tr>
-        <w:tc>
-          <w:tcPr>
-            <w:tcW w:w="3539" w:type="dxa"/>
-            <w:tcBorders>
-              <w:top w:val="single" w:sz="4" w:space="0" w:color="auto"/>
-              <w:left w:val="nil"/>
-              <w:bottom w:val="single" w:sz="4" w:space="0" w:color="auto"/>
-              <w:right w:val="nil"/>
-            </w:tcBorders>
-            <w:hideMark/>
-          </w:tcPr>
-          <w:p>
-            <w:r>
-              <w:t>Draft order</w:t>
-            </w:r>
-          </w:p>
-        </w:tc>
-        <w:tc>
-          <w:tcPr>
-            <w:tcW w:w="5479" w:type="dxa"/>
-            <w:tcBorders>
-              <w:top w:val="single" w:sz="4" w:space="0" w:color="auto"/>
-              <w:left w:val="nil"/>
-              <w:bottom w:val="single" w:sz="4" w:space="0" w:color="auto"/>
-              <w:right w:val="nil"/>
-            </w:tcBorders>
-            <w:hideMark/>
-          </w:tcPr>
-          <w:p>
-            <w:r>
-              <w:t>&lt;&lt;</w:t>
-            </w:r>
-            <w:proofErr w:type="spellStart"/>
-            <w:r>
-              <w:t>generalAppDetailsOfOrder</w:t>
-            </w:r>
-            <w:proofErr w:type="spellEnd"/>
-            <w:r>
-              <w:t>&gt;&gt;</w:t>
-            </w:r>
-          </w:p>
-        </w:tc>
-      </w:tr>
-      <w:tr>
-        <w:tc>
-          <w:tcPr>
-            <w:tcW w:w="3539" w:type="dxa"/>
-            <w:tcBorders>
-              <w:top w:val="single" w:sz="4" w:space="0" w:color="auto"/>
-              <w:left w:val="nil"/>
-              <w:bottom w:val="single" w:sz="4" w:space="0" w:color="auto"/>
-              <w:right w:val="nil"/>
-            </w:tcBorders>
-            <w:hideMark/>
-          </w:tcPr>
-          <w:p>
-            <w:r>
-              <w:t>Reasons</w:t>
-            </w:r>
-          </w:p>
-        </w:tc>
-        <w:tc>
-          <w:tcPr>
-            <w:tcW w:w="5479" w:type="dxa"/>
-            <w:tcBorders>
-              <w:top w:val="single" w:sz="4" w:space="0" w:color="auto"/>
-              <w:left w:val="nil"/>
-              <w:bottom w:val="single" w:sz="4" w:space="0" w:color="auto"/>
-              <w:right w:val="nil"/>
-            </w:tcBorders>
-            <w:hideMark/>
-          </w:tcPr>
-          <w:p>
-            <w:r>
-              <w:t>&lt;&lt;</w:t>
-            </w:r>
-            <w:proofErr w:type="spellStart"/>
-            <w:r>
-              <w:t>generalAppReasonsOfOrder</w:t>
-            </w:r>
-            <w:proofErr w:type="spellEnd"/>
-            <w:r>
-              <w:t>&gt;&gt;</w:t>
+              <w:t>&lt;&lt;generalAppReasonsOfOrder&gt;&gt;</w:t>
             </w:r>
           </w:p>
         </w:tc>
@@ -1545,17 +1381,8 @@
           <w:b/>
           <w:bCs/>
         </w:rPr>
-        <w:t xml:space="preserve">Applicant hearing </w:t>
+        <w:t>Applicant hearing details</w:t>
       </w:r>
-      <w:proofErr w:type="gramStart"/>
-      <w:r>
-        <w:rPr>
-          <w:b/>
-          <w:bCs/>
-        </w:rPr>
-        <w:t>details</w:t>
-      </w:r>
-      <w:proofErr w:type="gramEnd"/>
     </w:p>
     <w:p>
       <w:pPr>
@@ -1612,15 +1439,7 @@
           </w:tcPr>
           <w:p>
             <w:r>
-              <w:t>&lt;&lt;</w:t>
-            </w:r>
-            <w:proofErr w:type="spellStart"/>
-            <w:r>
-              <w:t>hearingYesorNo</w:t>
-            </w:r>
-            <w:proofErr w:type="spellEnd"/>
-            <w:r>
-              <w:t>&gt;&gt;</w:t>
+              <w:t>&lt;&lt;hearingYesorNo&gt;&gt;</w:t>
             </w:r>
           </w:p>
         </w:tc>
@@ -1656,15 +1475,7 @@
           </w:tcPr>
           <w:p>
             <w:r>
-              <w:t>&lt;&lt;</w:t>
-            </w:r>
-            <w:proofErr w:type="spellStart"/>
-            <w:r>
-              <w:t>hearingDate</w:t>
-            </w:r>
-            <w:proofErr w:type="spellEnd"/>
-            <w:r>
-              <w:t>&gt;&gt;</w:t>
+              <w:t>&lt;&lt;hearingDate&gt;&gt;</w:t>
             </w:r>
           </w:p>
         </w:tc>
@@ -1700,15 +1511,7 @@
           </w:tcPr>
           <w:p>
             <w:r>
-              <w:t>&lt;&lt;</w:t>
-            </w:r>
-            <w:proofErr w:type="spellStart"/>
-            <w:r>
-              <w:t>hearingPreferencesPreferredType</w:t>
-            </w:r>
-            <w:proofErr w:type="spellEnd"/>
-            <w:r>
-              <w:t>&gt;&gt;</w:t>
+              <w:t>&lt;&lt;hearingPreferencesPreferredType&gt;&gt;</w:t>
             </w:r>
           </w:p>
         </w:tc>
@@ -1744,15 +1547,7 @@
           </w:tcPr>
           <w:p>
             <w:r>
-              <w:t>&lt;&lt;</w:t>
-            </w:r>
-            <w:proofErr w:type="spellStart"/>
-            <w:r>
-              <w:t>reasonForPreferredHearingType</w:t>
-            </w:r>
-            <w:proofErr w:type="spellEnd"/>
-            <w:r>
-              <w:t>&gt;&gt;</w:t>
+              <w:t>&lt;&lt;reasonForPreferredHearingType&gt;&gt;</w:t>
             </w:r>
           </w:p>
         </w:tc>
@@ -1788,15 +1583,7 @@
           </w:tcPr>
           <w:p>
             <w:r>
-              <w:t>&lt;&lt;</w:t>
-            </w:r>
-            <w:proofErr w:type="spellStart"/>
-            <w:r>
-              <w:t>hearingPreferredLocation</w:t>
-            </w:r>
-            <w:proofErr w:type="spellEnd"/>
-            <w:r>
-              <w:t>&gt;&gt;</w:t>
+              <w:t>&lt;&lt;hearingPreferredLocation&gt;&gt;</w:t>
             </w:r>
           </w:p>
         </w:tc>
@@ -1832,15 +1619,7 @@
           </w:tcPr>
           <w:p>
             <w:r>
-              <w:t>&lt;&lt;</w:t>
-            </w:r>
-            <w:proofErr w:type="spellStart"/>
-            <w:r>
-              <w:t>hearingDetailsTelephoneNumber</w:t>
-            </w:r>
-            <w:proofErr w:type="spellEnd"/>
-            <w:r>
-              <w:t>&gt;&gt;</w:t>
+              <w:t>&lt;&lt;hearingDetailsTelephoneNumber&gt;&gt;</w:t>
             </w:r>
           </w:p>
         </w:tc>
@@ -1876,15 +1655,7 @@
           </w:tcPr>
           <w:p>
             <w:r>
-              <w:t>&lt;&lt;</w:t>
-            </w:r>
-            <w:proofErr w:type="spellStart"/>
-            <w:r>
-              <w:t>hearingDetailsEmailId</w:t>
-            </w:r>
-            <w:proofErr w:type="spellEnd"/>
-            <w:r>
-              <w:t>&gt;&gt;</w:t>
+              <w:t>&lt;&lt;hearingDetailsEmailId&gt;&gt;</w:t>
             </w:r>
           </w:p>
         </w:tc>
@@ -1920,88 +1691,66 @@
           </w:tcPr>
           <w:p>
             <w:r>
-              <w:t>&lt;&lt;</w:t>
-            </w:r>
-            <w:proofErr w:type="spellStart"/>
-            <w:r>
+              <w:t>&lt;&lt;unavailableTrialRequiredYesOrNo&gt;&gt;</w:t>
+            </w:r>
+          </w:p>
+        </w:tc>
+      </w:tr>
+      <w:tr>
+        <w:tc>
+          <w:tcPr>
+            <w:tcW w:w="3539" w:type="dxa"/>
+            <w:tcBorders>
+              <w:top w:val="single" w:sz="4" w:space="0" w:color="auto"/>
+              <w:left w:val="nil"/>
+              <w:bottom w:val="single" w:sz="4" w:space="0" w:color="auto"/>
+              <w:right w:val="nil"/>
+            </w:tcBorders>
+          </w:tcPr>
+          <w:p>
+            <w:r>
+              <w:rPr>
+                <w:rFonts w:ascii="Arial" w:hAnsi="Arial" w:cs="Arial"/>
+                <w:sz w:val="16"/>
+                <w:szCs w:val="16"/>
+              </w:rPr>
+              <w:t>&lt;&lt;c</w:t>
+            </w:r>
+            <w:r>
+              <w:rPr>
+                <w:rFonts w:ascii="Arial" w:hAnsi="Arial" w:cs="Arial"/>
+                <w:sz w:val="16"/>
+                <w:szCs w:val="16"/>
+              </w:rPr>
+              <w:t>r</w:t>
+            </w:r>
+            <w:r>
+              <w:rPr>
+                <w:rFonts w:ascii="Arial" w:hAnsi="Arial" w:cs="Arial"/>
+                <w:sz w:val="16"/>
+                <w:szCs w:val="16"/>
+              </w:rPr>
+              <w:t>_</w:t>
+            </w:r>
+            <w:r>
+              <w:rPr>
+                <w:rFonts w:ascii="Arial" w:hAnsi="Arial" w:cs="Arial"/>
+                <w:sz w:val="16"/>
+                <w:szCs w:val="16"/>
+              </w:rPr>
+              <w:t>{</w:t>
+            </w:r>
+            <w:r>
+              <w:t xml:space="preserve"> </w:t>
+            </w:r>
+            <w:r>
+              <w:rPr>
+                <w:rFonts w:ascii="Arial" w:hAnsi="Arial" w:cs="Arial"/>
+                <w:sz w:val="16"/>
+                <w:szCs w:val="16"/>
+              </w:rPr>
               <w:t>unavailableTrialRequiredYesOrNo</w:t>
             </w:r>
-            <w:proofErr w:type="spellEnd"/>
-            <w:r>
-              <w:t>&gt;&gt;</w:t>
-            </w:r>
-          </w:p>
-        </w:tc>
-      </w:tr>
-      <w:tr>
-        <w:tc>
-          <w:tcPr>
-            <w:tcW w:w="3539" w:type="dxa"/>
-            <w:tcBorders>
-              <w:top w:val="single" w:sz="4" w:space="0" w:color="auto"/>
-              <w:left w:val="nil"/>
-              <w:bottom w:val="single" w:sz="4" w:space="0" w:color="auto"/>
-              <w:right w:val="nil"/>
-            </w:tcBorders>
-          </w:tcPr>
-          <w:p>
-            <w:r>
-              <w:rPr>
-                <w:rFonts w:ascii="Arial" w:hAnsi="Arial" w:cs="Arial"/>
-                <w:sz w:val="16"/>
-                <w:szCs w:val="16"/>
-              </w:rPr>
-              <w:t>&lt;&lt;</w:t>
-            </w:r>
-            <w:proofErr w:type="spellStart"/>
-            <w:r>
-              <w:rPr>
-                <w:rFonts w:ascii="Arial" w:hAnsi="Arial" w:cs="Arial"/>
-                <w:sz w:val="16"/>
-                <w:szCs w:val="16"/>
-              </w:rPr>
-              <w:t>c</w:t>
-            </w:r>
-            <w:r>
-              <w:rPr>
-                <w:rFonts w:ascii="Arial" w:hAnsi="Arial" w:cs="Arial"/>
-                <w:sz w:val="16"/>
-                <w:szCs w:val="16"/>
-              </w:rPr>
-              <w:t>r</w:t>
-            </w:r>
-            <w:proofErr w:type="spellEnd"/>
-            <w:proofErr w:type="gramStart"/>
-            <w:r>
-              <w:rPr>
-                <w:rFonts w:ascii="Arial" w:hAnsi="Arial" w:cs="Arial"/>
-                <w:sz w:val="16"/>
-                <w:szCs w:val="16"/>
-              </w:rPr>
-              <w:t>_</w:t>
-            </w:r>
-            <w:r>
-              <w:rPr>
-                <w:rFonts w:ascii="Arial" w:hAnsi="Arial" w:cs="Arial"/>
-                <w:sz w:val="16"/>
-                <w:szCs w:val="16"/>
-              </w:rPr>
-              <w:t>{</w:t>
-            </w:r>
-            <w:r>
-              <w:t xml:space="preserve"> </w:t>
-            </w:r>
-            <w:proofErr w:type="spellStart"/>
-            <w:r>
-              <w:rPr>
-                <w:rFonts w:ascii="Arial" w:hAnsi="Arial" w:cs="Arial"/>
-                <w:sz w:val="16"/>
-                <w:szCs w:val="16"/>
-              </w:rPr>
-              <w:t>unavailableTrialRequiredYesOrNo</w:t>
-            </w:r>
-            <w:proofErr w:type="spellEnd"/>
-            <w:proofErr w:type="gramEnd"/>
             <w:r>
               <w:rPr>
                 <w:rFonts w:ascii="Arial" w:hAnsi="Arial" w:cs="Arial"/>
@@ -2066,11 +1815,9 @@
             <w:r>
               <w:t>&lt;&lt;</w:t>
             </w:r>
-            <w:proofErr w:type="spellStart"/>
             <w:r>
               <w:t>unavailableTrialDateFrom</w:t>
             </w:r>
-            <w:proofErr w:type="spellEnd"/>
             <w:r>
               <w:t>&gt;&gt;</w:t>
             </w:r>
@@ -2106,15 +1853,7 @@
           </w:tcPr>
           <w:p>
             <w:r>
-              <w:t>&lt;&lt;</w:t>
-            </w:r>
-            <w:proofErr w:type="spellStart"/>
-            <w:r>
-              <w:t>unavailableTrialDateTo</w:t>
-            </w:r>
-            <w:proofErr w:type="spellEnd"/>
-            <w:r>
-              <w:t>&gt;&gt;</w:t>
+              <w:t>&lt;&lt;unavailableTrialDateTo&gt;&gt;</w:t>
             </w:r>
           </w:p>
         </w:tc>
@@ -2249,15 +1988,7 @@
           </w:tcPr>
           <w:p>
             <w:r>
-              <w:t>&lt;&lt;</w:t>
-            </w:r>
-            <w:proofErr w:type="spellStart"/>
-            <w:r>
-              <w:t>vulnerabilityQuestionsYesOrNo</w:t>
-            </w:r>
-            <w:proofErr w:type="spellEnd"/>
-            <w:r>
-              <w:t>&gt;&gt;</w:t>
+              <w:t>&lt;&lt;vulnerabilityQuestionsYesOrNo&gt;&gt;</w:t>
             </w:r>
           </w:p>
         </w:tc>
@@ -2293,15 +2024,7 @@
           </w:tcPr>
           <w:p>
             <w:r>
-              <w:t>&lt;&lt;</w:t>
-            </w:r>
-            <w:proofErr w:type="spellStart"/>
-            <w:r>
-              <w:t>supportRequirement</w:t>
-            </w:r>
-            <w:proofErr w:type="spellEnd"/>
-            <w:r>
-              <w:t>&gt;&gt;</w:t>
+              <w:t>&lt;&lt;supportRequirement&gt;&gt;</w:t>
             </w:r>
           </w:p>
         </w:tc>
@@ -2335,16 +2058,7 @@
                 <w:sz w:val="16"/>
                 <w:szCs w:val="16"/>
               </w:rPr>
-              <w:t>&lt;&lt;</w:t>
-            </w:r>
-            <w:proofErr w:type="spellStart"/>
-            <w:r>
-              <w:rPr>
-                <w:rFonts w:ascii="Arial" w:hAnsi="Arial" w:cs="Arial"/>
-                <w:sz w:val="16"/>
-                <w:szCs w:val="16"/>
-              </w:rPr>
-              <w:t>c</w:t>
+              <w:t>&lt;&lt;c</w:t>
             </w:r>
             <w:r>
               <w:rPr>
@@ -2354,7 +2068,6 @@
               </w:rPr>
               <w:t>r</w:t>
             </w:r>
-            <w:proofErr w:type="spellEnd"/>
             <w:r>
               <w:rPr>
                 <w:rFonts w:ascii="Arial" w:hAnsi="Arial" w:cs="Arial"/>
@@ -2371,7 +2084,6 @@
               </w:rPr>
               <w:t>{</w:t>
             </w:r>
-            <w:proofErr w:type="spellStart"/>
             <w:r>
               <w:rPr>
                 <w:rFonts w:ascii="Arial" w:hAnsi="Arial" w:cs="Arial"/>
@@ -2380,7 +2092,6 @@
               </w:rPr>
               <w:t>isSignLanguageExists</w:t>
             </w:r>
-            <w:proofErr w:type="spellEnd"/>
             <w:r>
               <w:rPr>
                 <w:rFonts w:ascii="Arial" w:hAnsi="Arial" w:cs="Arial"/>
@@ -2445,15 +2156,7 @@
           </w:tcPr>
           <w:p>
             <w:r>
-              <w:t>&lt;&lt;</w:t>
-            </w:r>
-            <w:proofErr w:type="spellStart"/>
-            <w:r>
-              <w:t>supportRequirementSignLanguage</w:t>
-            </w:r>
-            <w:proofErr w:type="spellEnd"/>
-            <w:r>
-              <w:t>&gt;&gt;</w:t>
+              <w:t>&lt;&lt;supportRequirementSignLanguage&gt;&gt;</w:t>
             </w:r>
           </w:p>
         </w:tc>
@@ -2542,16 +2245,7 @@
                 <w:sz w:val="16"/>
                 <w:szCs w:val="16"/>
               </w:rPr>
-              <w:t>&lt;&lt;</w:t>
-            </w:r>
-            <w:proofErr w:type="spellStart"/>
-            <w:r>
-              <w:rPr>
-                <w:rFonts w:ascii="Arial" w:hAnsi="Arial" w:cs="Arial"/>
-                <w:sz w:val="16"/>
-                <w:szCs w:val="16"/>
-              </w:rPr>
-              <w:t>c</w:t>
+              <w:t>&lt;&lt;c</w:t>
             </w:r>
             <w:r>
               <w:rPr>
@@ -2561,7 +2255,6 @@
               </w:rPr>
               <w:t>r</w:t>
             </w:r>
-            <w:proofErr w:type="spellEnd"/>
             <w:r>
               <w:rPr>
                 <w:rFonts w:ascii="Arial" w:hAnsi="Arial" w:cs="Arial"/>
@@ -2578,7 +2271,6 @@
               </w:rPr>
               <w:t>{</w:t>
             </w:r>
-            <w:proofErr w:type="spellStart"/>
             <w:r>
               <w:rPr>
                 <w:rFonts w:ascii="Arial" w:hAnsi="Arial" w:cs="Arial"/>
@@ -2587,7 +2279,6 @@
               </w:rPr>
               <w:t>isLanguageInterpreterExists</w:t>
             </w:r>
-            <w:proofErr w:type="spellEnd"/>
             <w:r>
               <w:rPr>
                 <w:rFonts w:ascii="Arial" w:hAnsi="Arial" w:cs="Arial"/>
@@ -2652,15 +2343,7 @@
           </w:tcPr>
           <w:p>
             <w:r>
-              <w:t>&lt;&lt;</w:t>
-            </w:r>
-            <w:proofErr w:type="spellStart"/>
-            <w:r>
-              <w:t>supportRequirementLanguageInterpreter</w:t>
-            </w:r>
-            <w:proofErr w:type="spellEnd"/>
-            <w:r>
-              <w:t>&gt;&gt;</w:t>
+              <w:t>&lt;&lt;supportRequirementLanguageInterpreter&gt;&gt;</w:t>
             </w:r>
           </w:p>
         </w:tc>
@@ -2743,16 +2426,7 @@
                 <w:sz w:val="16"/>
                 <w:szCs w:val="16"/>
               </w:rPr>
-              <w:t>&lt;&lt;</w:t>
-            </w:r>
-            <w:proofErr w:type="spellStart"/>
-            <w:r>
-              <w:rPr>
-                <w:rFonts w:ascii="Arial" w:hAnsi="Arial" w:cs="Arial"/>
-                <w:sz w:val="16"/>
-                <w:szCs w:val="16"/>
-              </w:rPr>
-              <w:t>c</w:t>
+              <w:t>&lt;&lt;c</w:t>
             </w:r>
             <w:r>
               <w:rPr>
@@ -2762,7 +2436,6 @@
               </w:rPr>
               <w:t>r</w:t>
             </w:r>
-            <w:proofErr w:type="spellEnd"/>
             <w:r>
               <w:rPr>
                 <w:rFonts w:ascii="Arial" w:hAnsi="Arial" w:cs="Arial"/>
@@ -2779,7 +2452,6 @@
               </w:rPr>
               <w:t>{</w:t>
             </w:r>
-            <w:proofErr w:type="spellStart"/>
             <w:r>
               <w:rPr>
                 <w:color w:val="000000"/>
@@ -2794,7 +2466,6 @@
               </w:rPr>
               <w:t>sOtherSupportExists</w:t>
             </w:r>
-            <w:proofErr w:type="spellEnd"/>
             <w:r>
               <w:rPr>
                 <w:rFonts w:ascii="Arial" w:hAnsi="Arial" w:cs="Arial"/>
@@ -2859,15 +2530,7 @@
           </w:tcPr>
           <w:p>
             <w:r>
-              <w:t>&lt;&lt;</w:t>
-            </w:r>
-            <w:proofErr w:type="spellStart"/>
-            <w:r>
-              <w:t>supportRequirementOther</w:t>
-            </w:r>
-            <w:proofErr w:type="spellEnd"/>
-            <w:r>
-              <w:t>&gt;&gt;</w:t>
+              <w:t>&lt;&lt;supportRequirementOther&gt;&gt;</w:t>
             </w:r>
           </w:p>
         </w:tc>
@@ -3124,16 +2787,7 @@
           <w:sz w:val="16"/>
           <w:szCs w:val="16"/>
         </w:rPr>
-        <w:t>&lt;&lt;cs</w:t>
-      </w:r>
-      <w:proofErr w:type="gramStart"/>
-      <w:r>
-        <w:rPr>
-          <w:rFonts w:ascii="Arial" w:hAnsi="Arial" w:cs="Arial"/>
-          <w:sz w:val="16"/>
-          <w:szCs w:val="16"/>
-        </w:rPr>
-        <w:t>_</w:t>
+        <w:t>&lt;&lt;cs_</w:t>
       </w:r>
       <w:r>
         <w:rPr>
@@ -3141,44 +2795,7 @@
           <w:sz w:val="16"/>
           <w:szCs w:val="16"/>
         </w:rPr>
-        <w:t>{</w:t>
-      </w:r>
-      <w:proofErr w:type="spellStart"/>
-      <w:proofErr w:type="gramEnd"/>
-      <w:r>
-        <w:rPr>
-          <w:rFonts w:ascii="Arial" w:hAnsi="Arial" w:cs="Arial"/>
-          <w:sz w:val="16"/>
-          <w:szCs w:val="16"/>
-        </w:rPr>
-        <w:t>isWithNotice</w:t>
-      </w:r>
-      <w:proofErr w:type="spellEnd"/>
-      <w:r>
-        <w:rPr>
-          <w:rFonts w:ascii="Arial" w:hAnsi="Arial" w:cs="Arial"/>
-          <w:sz w:val="16"/>
-          <w:szCs w:val="16"/>
-        </w:rPr>
-        <w:t>==’Yes’&amp;&amp;</w:t>
-      </w:r>
-      <w:proofErr w:type="spellStart"/>
-      <w:r>
-        <w:rPr>
-          <w:rFonts w:ascii="Arial" w:hAnsi="Arial" w:cs="Arial"/>
-          <w:sz w:val="16"/>
-          <w:szCs w:val="16"/>
-        </w:rPr>
-        <w:t>generalAppUrgency</w:t>
-      </w:r>
-      <w:proofErr w:type="spellEnd"/>
-      <w:r>
-        <w:rPr>
-          <w:rFonts w:ascii="Arial" w:hAnsi="Arial" w:cs="Arial"/>
-          <w:sz w:val="16"/>
-          <w:szCs w:val="16"/>
-        </w:rPr>
-        <w:t>==’No’</w:t>
+        <w:t>{isWithNotice==’Yes’&amp;&amp;generalAppUrgency==’No’</w:t>
       </w:r>
       <w:r>
         <w:rPr>
@@ -3194,25 +2811,7 @@
           <w:sz w:val="16"/>
           <w:szCs w:val="16"/>
         </w:rPr>
-        <w:t>&amp;&amp;</w:t>
-      </w:r>
-      <w:proofErr w:type="spellStart"/>
-      <w:r>
-        <w:rPr>
-          <w:rFonts w:ascii="Arial" w:hAnsi="Arial" w:cs="Arial"/>
-          <w:sz w:val="16"/>
-          <w:szCs w:val="16"/>
-        </w:rPr>
-        <w:t>isCasePastDueDate</w:t>
-      </w:r>
-      <w:proofErr w:type="spellEnd"/>
-      <w:r>
-        <w:rPr>
-          <w:rFonts w:ascii="Arial" w:hAnsi="Arial" w:cs="Arial"/>
-          <w:sz w:val="16"/>
-          <w:szCs w:val="16"/>
-        </w:rPr>
-        <w:t>==false</w:t>
+        <w:t>&amp;&amp;isCasePastDueDate==false</w:t>
       </w:r>
       <w:r>
         <w:rPr>
@@ -3292,16 +2891,166 @@
                 <w:sz w:val="16"/>
                 <w:szCs w:val="16"/>
               </w:rPr>
+              <w:t>&lt;&lt;c</w:t>
+            </w:r>
+            <w:r>
+              <w:rPr>
+                <w:rFonts w:ascii="Arial" w:hAnsi="Arial" w:cs="Arial"/>
+                <w:sz w:val="16"/>
+                <w:szCs w:val="16"/>
+              </w:rPr>
+              <w:t>r</w:t>
+            </w:r>
+            <w:r>
+              <w:rPr>
+                <w:rFonts w:ascii="Arial" w:hAnsi="Arial" w:cs="Arial"/>
+                <w:sz w:val="16"/>
+                <w:szCs w:val="16"/>
+              </w:rPr>
+              <w:t>_</w:t>
+            </w:r>
+            <w:r>
+              <w:rPr>
+                <w:rFonts w:ascii="Arial" w:hAnsi="Arial" w:cs="Arial"/>
+                <w:sz w:val="16"/>
+                <w:szCs w:val="16"/>
+              </w:rPr>
+              <w:t>{isConsentOrderApp==’No’}</w:t>
+            </w:r>
+            <w:r>
+              <w:rPr>
+                <w:rFonts w:ascii="Arial" w:hAnsi="Arial" w:cs="Arial"/>
+                <w:sz w:val="16"/>
+                <w:szCs w:val="16"/>
+              </w:rPr>
+              <w:t>&gt;&gt;</w:t>
+            </w:r>
+          </w:p>
+        </w:tc>
+        <w:tc>
+          <w:tcPr>
+            <w:tcW w:w="5477" w:type="dxa"/>
+            <w:tcBorders>
+              <w:top w:val="single" w:sz="4" w:space="0" w:color="auto"/>
+              <w:left w:val="nil"/>
+              <w:bottom w:val="single" w:sz="4" w:space="0" w:color="auto"/>
+              <w:right w:val="nil"/>
+            </w:tcBorders>
+          </w:tcPr>
+          <w:p/>
+        </w:tc>
+      </w:tr>
+      <w:tr>
+        <w:tc>
+          <w:tcPr>
+            <w:tcW w:w="3539" w:type="dxa"/>
+            <w:tcBorders>
+              <w:top w:val="single" w:sz="4" w:space="0" w:color="auto"/>
+              <w:left w:val="nil"/>
+              <w:bottom w:val="single" w:sz="4" w:space="0" w:color="auto"/>
+              <w:right w:val="nil"/>
+            </w:tcBorders>
+          </w:tcPr>
+          <w:p>
+            <w:r>
+              <w:t>Do you agree that the court should make the order that the applicant has requested?</w:t>
+            </w:r>
+          </w:p>
+        </w:tc>
+        <w:tc>
+          <w:tcPr>
+            <w:tcW w:w="5477" w:type="dxa"/>
+            <w:tcBorders>
+              <w:top w:val="single" w:sz="4" w:space="0" w:color="auto"/>
+              <w:left w:val="nil"/>
+              <w:bottom w:val="single" w:sz="4" w:space="0" w:color="auto"/>
+              <w:right w:val="nil"/>
+            </w:tcBorders>
+          </w:tcPr>
+          <w:p>
+            <w:r>
+              <w:t>&lt;&lt;resp1HasAgreed&gt;&gt;</w:t>
+            </w:r>
+          </w:p>
+        </w:tc>
+      </w:tr>
+      <w:tr>
+        <w:tc>
+          <w:tcPr>
+            <w:tcW w:w="3539" w:type="dxa"/>
+            <w:tcBorders>
+              <w:top w:val="single" w:sz="4" w:space="0" w:color="auto"/>
+              <w:left w:val="nil"/>
+              <w:bottom w:val="single" w:sz="4" w:space="0" w:color="auto"/>
+              <w:right w:val="nil"/>
+            </w:tcBorders>
+          </w:tcPr>
+          <w:p>
+            <w:r>
+              <w:rPr>
+                <w:rFonts w:ascii="Arial" w:hAnsi="Arial" w:cs="Arial"/>
+                <w:sz w:val="16"/>
+                <w:szCs w:val="16"/>
+              </w:rPr>
               <w:t>&lt;&lt;</w:t>
             </w:r>
-            <w:proofErr w:type="spellStart"/>
-            <w:r>
-              <w:rPr>
-                <w:rFonts w:ascii="Arial" w:hAnsi="Arial" w:cs="Arial"/>
-                <w:sz w:val="16"/>
-                <w:szCs w:val="16"/>
-              </w:rPr>
-              <w:t>c</w:t>
+            <w:r>
+              <w:rPr>
+                <w:rFonts w:ascii="Arial" w:hAnsi="Arial" w:cs="Arial"/>
+                <w:sz w:val="16"/>
+                <w:szCs w:val="16"/>
+              </w:rPr>
+              <w:t>er_</w:t>
+            </w:r>
+            <w:r>
+              <w:rPr>
+                <w:rFonts w:ascii="Arial" w:hAnsi="Arial" w:cs="Arial"/>
+                <w:sz w:val="16"/>
+                <w:szCs w:val="16"/>
+              </w:rPr>
+              <w:t>&gt;&gt;</w:t>
+            </w:r>
+          </w:p>
+        </w:tc>
+        <w:tc>
+          <w:tcPr>
+            <w:tcW w:w="5477" w:type="dxa"/>
+            <w:tcBorders>
+              <w:top w:val="single" w:sz="4" w:space="0" w:color="auto"/>
+              <w:left w:val="nil"/>
+              <w:bottom w:val="single" w:sz="4" w:space="0" w:color="auto"/>
+              <w:right w:val="nil"/>
+            </w:tcBorders>
+          </w:tcPr>
+          <w:p/>
+        </w:tc>
+      </w:tr>
+      <w:tr>
+        <w:tc>
+          <w:tcPr>
+            <w:tcW w:w="3539" w:type="dxa"/>
+            <w:tcBorders>
+              <w:top w:val="single" w:sz="4" w:space="0" w:color="auto"/>
+              <w:left w:val="nil"/>
+              <w:bottom w:val="single" w:sz="4" w:space="0" w:color="auto"/>
+              <w:right w:val="nil"/>
+            </w:tcBorders>
+          </w:tcPr>
+          <w:p>
+            <w:pPr>
+              <w:rPr>
+                <w:rFonts w:ascii="Arial" w:hAnsi="Arial" w:cs="Arial"/>
+                <w:sz w:val="16"/>
+                <w:szCs w:val="16"/>
+              </w:rPr>
+            </w:pPr>
+            <w:r>
+              <w:rPr>
+                <w:rFonts w:ascii="Arial" w:hAnsi="Arial" w:cs="Arial"/>
+                <w:sz w:val="16"/>
+                <w:szCs w:val="16"/>
+              </w:rPr>
+              <w:t>&lt;&lt;c</w:t>
             </w:r>
             <w:r>
               <w:rPr>
@@ -3311,7 +3060,6 @@
               </w:rPr>
               <w:t>r</w:t>
             </w:r>
-            <w:proofErr w:type="spellEnd"/>
             <w:r>
               <w:rPr>
                 <w:rFonts w:ascii="Arial" w:hAnsi="Arial" w:cs="Arial"/>
@@ -3326,25 +3074,7 @@
                 <w:sz w:val="16"/>
                 <w:szCs w:val="16"/>
               </w:rPr>
-              <w:t>{</w:t>
-            </w:r>
-            <w:proofErr w:type="spellStart"/>
-            <w:r>
-              <w:rPr>
-                <w:rFonts w:ascii="Arial" w:hAnsi="Arial" w:cs="Arial"/>
-                <w:sz w:val="16"/>
-                <w:szCs w:val="16"/>
-              </w:rPr>
-              <w:t>isConsentOrderApp</w:t>
-            </w:r>
-            <w:proofErr w:type="spellEnd"/>
-            <w:r>
-              <w:rPr>
-                <w:rFonts w:ascii="Arial" w:hAnsi="Arial" w:cs="Arial"/>
-                <w:sz w:val="16"/>
-                <w:szCs w:val="16"/>
-              </w:rPr>
-              <w:t>==’No’}</w:t>
+              <w:t>{isConsentOrderApp==’Yes’}</w:t>
             </w:r>
             <w:r>
               <w:rPr>
@@ -3379,42 +3109,51 @@
               <w:bottom w:val="single" w:sz="4" w:space="0" w:color="auto"/>
               <w:right w:val="nil"/>
             </w:tcBorders>
-          </w:tcPr>
-          <w:p>
-            <w:r>
-              <w:t>Do you agree that the court should make the order that the applicant has requested?</w:t>
-            </w:r>
-          </w:p>
-        </w:tc>
-        <w:tc>
-          <w:tcPr>
-            <w:tcW w:w="5477" w:type="dxa"/>
-            <w:tcBorders>
-              <w:top w:val="single" w:sz="4" w:space="0" w:color="auto"/>
-              <w:left w:val="nil"/>
-              <w:bottom w:val="single" w:sz="4" w:space="0" w:color="auto"/>
-              <w:right w:val="nil"/>
-            </w:tcBorders>
-          </w:tcPr>
-          <w:p>
-            <w:r>
-              <w:t>&lt;&lt;resp1HasAgreed&gt;&gt;</w:t>
-            </w:r>
-          </w:p>
-        </w:tc>
-      </w:tr>
-      <w:tr>
-        <w:tc>
-          <w:tcPr>
-            <w:tcW w:w="3539" w:type="dxa"/>
-            <w:tcBorders>
-              <w:top w:val="single" w:sz="4" w:space="0" w:color="auto"/>
-              <w:left w:val="nil"/>
-              <w:bottom w:val="single" w:sz="4" w:space="0" w:color="auto"/>
-              <w:right w:val="nil"/>
-            </w:tcBorders>
-          </w:tcPr>
-          <w:p>
+            <w:hideMark/>
+          </w:tcPr>
+          <w:p>
+            <w:r>
+              <w:t>The applicant has confirmed that you have agreed to the order that the applicant has requested the court to make is this correct?</w:t>
+            </w:r>
+          </w:p>
+        </w:tc>
+        <w:tc>
+          <w:tcPr>
+            <w:tcW w:w="5477" w:type="dxa"/>
+            <w:tcBorders>
+              <w:top w:val="single" w:sz="4" w:space="0" w:color="auto"/>
+              <w:left w:val="nil"/>
+              <w:bottom w:val="single" w:sz="4" w:space="0" w:color="auto"/>
+              <w:right w:val="nil"/>
+            </w:tcBorders>
+            <w:hideMark/>
+          </w:tcPr>
+          <w:p>
+            <w:r>
+              <w:t>&lt;&lt;gaResp1Consent&gt;&gt;</w:t>
+            </w:r>
+          </w:p>
+        </w:tc>
+      </w:tr>
+      <w:tr>
+        <w:tc>
+          <w:tcPr>
+            <w:tcW w:w="3539" w:type="dxa"/>
+            <w:tcBorders>
+              <w:top w:val="single" w:sz="4" w:space="0" w:color="auto"/>
+              <w:left w:val="nil"/>
+              <w:bottom w:val="single" w:sz="4" w:space="0" w:color="auto"/>
+              <w:right w:val="nil"/>
+            </w:tcBorders>
+          </w:tcPr>
+          <w:p>
+            <w:pPr>
+              <w:rPr>
+                <w:rFonts w:ascii="Arial" w:hAnsi="Arial" w:cs="Arial"/>
+                <w:sz w:val="16"/>
+                <w:szCs w:val="16"/>
+              </w:rPr>
+            </w:pPr>
             <w:r>
               <w:rPr>
                 <w:rFonts w:ascii="Arial" w:hAnsi="Arial" w:cs="Arial"/>
@@ -3466,13 +3205,94 @@
             </w:tcBorders>
           </w:tcPr>
           <w:p>
-            <w:pPr>
-              <w:rPr>
-                <w:rFonts w:ascii="Arial" w:hAnsi="Arial" w:cs="Arial"/>
-                <w:sz w:val="16"/>
-                <w:szCs w:val="16"/>
-              </w:rPr>
-            </w:pPr>
+            <w:r>
+              <w:rPr>
+                <w:rFonts w:ascii="Arial" w:hAnsi="Arial" w:cs="Arial"/>
+                <w:sz w:val="16"/>
+                <w:szCs w:val="16"/>
+              </w:rPr>
+              <w:lastRenderedPageBreak/>
+              <w:t>&lt;&lt;cr_{isVaryJudgmentApp</w:t>
+            </w:r>
+            <w:r>
+              <w:rPr>
+                <w:rFonts w:ascii="Arial" w:hAnsi="Arial" w:cs="Arial"/>
+                <w:sz w:val="16"/>
+                <w:szCs w:val="16"/>
+              </w:rPr>
+              <w:t>==’Yes’}</w:t>
+            </w:r>
+            <w:r>
+              <w:rPr>
+                <w:rFonts w:ascii="Arial" w:hAnsi="Arial" w:cs="Arial"/>
+                <w:sz w:val="16"/>
+                <w:szCs w:val="16"/>
+              </w:rPr>
+              <w:t>&gt;&gt;</w:t>
+            </w:r>
+          </w:p>
+        </w:tc>
+        <w:tc>
+          <w:tcPr>
+            <w:tcW w:w="5477" w:type="dxa"/>
+            <w:tcBorders>
+              <w:top w:val="single" w:sz="4" w:space="0" w:color="auto"/>
+              <w:left w:val="nil"/>
+              <w:bottom w:val="single" w:sz="4" w:space="0" w:color="auto"/>
+              <w:right w:val="nil"/>
+            </w:tcBorders>
+          </w:tcPr>
+          <w:p/>
+        </w:tc>
+      </w:tr>
+      <w:tr>
+        <w:tc>
+          <w:tcPr>
+            <w:tcW w:w="3539" w:type="dxa"/>
+            <w:tcBorders>
+              <w:top w:val="single" w:sz="4" w:space="0" w:color="auto"/>
+              <w:left w:val="nil"/>
+              <w:bottom w:val="single" w:sz="4" w:space="0" w:color="auto"/>
+              <w:right w:val="nil"/>
+            </w:tcBorders>
+            <w:hideMark/>
+          </w:tcPr>
+          <w:p>
+            <w:r>
+              <w:t>Do you accept the debtor’s offer?</w:t>
+            </w:r>
+          </w:p>
+        </w:tc>
+        <w:tc>
+          <w:tcPr>
+            <w:tcW w:w="5477" w:type="dxa"/>
+            <w:tcBorders>
+              <w:top w:val="single" w:sz="4" w:space="0" w:color="auto"/>
+              <w:left w:val="nil"/>
+              <w:bottom w:val="single" w:sz="4" w:space="0" w:color="auto"/>
+              <w:right w:val="nil"/>
+            </w:tcBorders>
+            <w:hideMark/>
+          </w:tcPr>
+          <w:p>
+            <w:r>
+              <w:t>&lt;&lt;resp1DebtorOffer&gt;&gt;</w:t>
+            </w:r>
+          </w:p>
+        </w:tc>
+      </w:tr>
+      <w:tr>
+        <w:tc>
+          <w:tcPr>
+            <w:tcW w:w="3539" w:type="dxa"/>
+            <w:tcBorders>
+              <w:top w:val="single" w:sz="4" w:space="0" w:color="auto"/>
+              <w:left w:val="nil"/>
+              <w:bottom w:val="single" w:sz="4" w:space="0" w:color="auto"/>
+              <w:right w:val="nil"/>
+            </w:tcBorders>
+          </w:tcPr>
+          <w:p>
             <w:r>
               <w:rPr>
                 <w:rFonts w:ascii="Arial" w:hAnsi="Arial" w:cs="Arial"/>
@@ -3481,57 +3301,13 @@
               </w:rPr>
               <w:t>&lt;&lt;</w:t>
             </w:r>
-            <w:proofErr w:type="spellStart"/>
-            <w:r>
-              <w:rPr>
-                <w:rFonts w:ascii="Arial" w:hAnsi="Arial" w:cs="Arial"/>
-                <w:sz w:val="16"/>
-                <w:szCs w:val="16"/>
-              </w:rPr>
-              <w:t>c</w:t>
-            </w:r>
-            <w:r>
-              <w:rPr>
-                <w:rFonts w:ascii="Arial" w:hAnsi="Arial" w:cs="Arial"/>
-                <w:sz w:val="16"/>
-                <w:szCs w:val="16"/>
-              </w:rPr>
-              <w:t>r</w:t>
-            </w:r>
-            <w:proofErr w:type="spellEnd"/>
-            <w:r>
-              <w:rPr>
-                <w:rFonts w:ascii="Arial" w:hAnsi="Arial" w:cs="Arial"/>
-                <w:sz w:val="16"/>
-                <w:szCs w:val="16"/>
-              </w:rPr>
-              <w:t>_</w:t>
-            </w:r>
-            <w:r>
-              <w:rPr>
-                <w:rFonts w:ascii="Arial" w:hAnsi="Arial" w:cs="Arial"/>
-                <w:sz w:val="16"/>
-                <w:szCs w:val="16"/>
-              </w:rPr>
-              <w:t>{</w:t>
-            </w:r>
-            <w:proofErr w:type="spellStart"/>
-            <w:r>
-              <w:rPr>
-                <w:rFonts w:ascii="Arial" w:hAnsi="Arial" w:cs="Arial"/>
-                <w:sz w:val="16"/>
-                <w:szCs w:val="16"/>
-              </w:rPr>
-              <w:t>isConsentOrderApp</w:t>
-            </w:r>
-            <w:proofErr w:type="spellEnd"/>
-            <w:r>
-              <w:rPr>
-                <w:rFonts w:ascii="Arial" w:hAnsi="Arial" w:cs="Arial"/>
-                <w:sz w:val="16"/>
-                <w:szCs w:val="16"/>
-              </w:rPr>
-              <w:t>==’Yes’}</w:t>
+            <w:r>
+              <w:rPr>
+                <w:rFonts w:ascii="Arial" w:hAnsi="Arial" w:cs="Arial"/>
+                <w:sz w:val="16"/>
+                <w:szCs w:val="16"/>
+              </w:rPr>
+              <w:t>er_</w:t>
             </w:r>
             <w:r>
               <w:rPr>
@@ -3566,202 +3342,123 @@
               <w:bottom w:val="single" w:sz="4" w:space="0" w:color="auto"/>
               <w:right w:val="nil"/>
             </w:tcBorders>
-            <w:hideMark/>
-          </w:tcPr>
-          <w:p>
-            <w:r>
-              <w:t>The applicant has confirmed that you have agreed to the order that the applicant has requested the court to make is this correct?</w:t>
-            </w:r>
-          </w:p>
-        </w:tc>
-        <w:tc>
-          <w:tcPr>
-            <w:tcW w:w="5477" w:type="dxa"/>
-            <w:tcBorders>
-              <w:top w:val="single" w:sz="4" w:space="0" w:color="auto"/>
-              <w:left w:val="nil"/>
-              <w:bottom w:val="single" w:sz="4" w:space="0" w:color="auto"/>
-              <w:right w:val="nil"/>
-            </w:tcBorders>
-            <w:hideMark/>
-          </w:tcPr>
-          <w:p>
-            <w:r>
-              <w:t>&lt;&lt;gaResp1Consent&gt;&gt;</w:t>
-            </w:r>
-          </w:p>
-        </w:tc>
-      </w:tr>
-      <w:tr>
-        <w:tc>
-          <w:tcPr>
-            <w:tcW w:w="3539" w:type="dxa"/>
-            <w:tcBorders>
-              <w:top w:val="single" w:sz="4" w:space="0" w:color="auto"/>
-              <w:left w:val="nil"/>
-              <w:bottom w:val="single" w:sz="4" w:space="0" w:color="auto"/>
-              <w:right w:val="nil"/>
-            </w:tcBorders>
-          </w:tcPr>
-          <w:p>
-            <w:pPr>
-              <w:rPr>
-                <w:rFonts w:ascii="Arial" w:hAnsi="Arial" w:cs="Arial"/>
-                <w:sz w:val="16"/>
-                <w:szCs w:val="16"/>
-              </w:rPr>
-            </w:pPr>
-            <w:r>
-              <w:rPr>
-                <w:rFonts w:ascii="Arial" w:hAnsi="Arial" w:cs="Arial"/>
-                <w:sz w:val="16"/>
-                <w:szCs w:val="16"/>
-              </w:rPr>
+          </w:tcPr>
+          <w:p>
+            <w:r>
+              <w:rPr>
+                <w:rFonts w:ascii="Arial" w:hAnsi="Arial" w:cs="Arial"/>
+                <w:sz w:val="16"/>
+                <w:szCs w:val="16"/>
+              </w:rPr>
+              <w:t>&lt;&lt;cr_{</w:t>
+            </w:r>
+            <w:r>
+              <w:rPr>
+                <w:rFonts w:ascii="Arial" w:hAnsi="Arial" w:cs="Arial"/>
+                <w:sz w:val="16"/>
+                <w:szCs w:val="16"/>
+              </w:rPr>
+              <w:t>resp1DeclineReason</w:t>
+            </w:r>
+            <w:r>
+              <w:rPr>
+                <w:rFonts w:ascii="Arial" w:hAnsi="Arial" w:cs="Arial"/>
+                <w:sz w:val="16"/>
+                <w:szCs w:val="16"/>
+              </w:rPr>
+              <w:t>!</w:t>
+            </w:r>
+            <w:r>
+              <w:rPr>
+                <w:rFonts w:ascii="Arial" w:hAnsi="Arial" w:cs="Arial"/>
+                <w:sz w:val="16"/>
+                <w:szCs w:val="16"/>
+              </w:rPr>
+              <w:t>=</w:t>
+            </w:r>
+            <w:r>
+              <w:rPr>
+                <w:rFonts w:ascii="Arial" w:hAnsi="Arial" w:cs="Arial"/>
+                <w:sz w:val="16"/>
+                <w:szCs w:val="16"/>
+              </w:rPr>
+              <w:t>null</w:t>
+            </w:r>
+            <w:r>
+              <w:rPr>
+                <w:rFonts w:ascii="Arial" w:hAnsi="Arial" w:cs="Arial"/>
+                <w:sz w:val="16"/>
+                <w:szCs w:val="16"/>
+              </w:rPr>
+              <w:t>}</w:t>
+            </w:r>
+            <w:r>
+              <w:rPr>
+                <w:rFonts w:ascii="Arial" w:hAnsi="Arial" w:cs="Arial"/>
+                <w:sz w:val="16"/>
+                <w:szCs w:val="16"/>
+              </w:rPr>
+              <w:t>&gt;&gt;</w:t>
+            </w:r>
+          </w:p>
+        </w:tc>
+        <w:tc>
+          <w:tcPr>
+            <w:tcW w:w="5477" w:type="dxa"/>
+            <w:tcBorders>
+              <w:top w:val="single" w:sz="4" w:space="0" w:color="auto"/>
+              <w:left w:val="nil"/>
+              <w:bottom w:val="single" w:sz="4" w:space="0" w:color="auto"/>
+              <w:right w:val="nil"/>
+            </w:tcBorders>
+          </w:tcPr>
+          <w:p/>
+        </w:tc>
+      </w:tr>
+      <w:tr>
+        <w:tc>
+          <w:tcPr>
+            <w:tcW w:w="3539" w:type="dxa"/>
+            <w:tcBorders>
+              <w:top w:val="single" w:sz="4" w:space="0" w:color="auto"/>
+              <w:left w:val="nil"/>
+              <w:bottom w:val="single" w:sz="4" w:space="0" w:color="auto"/>
+              <w:right w:val="nil"/>
+            </w:tcBorders>
+            <w:hideMark/>
+          </w:tcPr>
+          <w:p>
+            <w:r>
+              <w:t>Reason</w:t>
+            </w:r>
+            <w:r>
+              <w:t>s why</w:t>
+            </w:r>
+            <w:r>
+              <w:t>?</w:t>
+            </w:r>
+          </w:p>
+        </w:tc>
+        <w:tc>
+          <w:tcPr>
+            <w:tcW w:w="5477" w:type="dxa"/>
+            <w:tcBorders>
+              <w:top w:val="single" w:sz="4" w:space="0" w:color="auto"/>
+              <w:left w:val="nil"/>
+              <w:bottom w:val="single" w:sz="4" w:space="0" w:color="auto"/>
+              <w:right w:val="nil"/>
+            </w:tcBorders>
+            <w:hideMark/>
+          </w:tcPr>
+          <w:p>
+            <w:r>
               <w:t>&lt;&lt;</w:t>
             </w:r>
             <w:r>
-              <w:rPr>
-                <w:rFonts w:ascii="Arial" w:hAnsi="Arial" w:cs="Arial"/>
-                <w:sz w:val="16"/>
-                <w:szCs w:val="16"/>
-              </w:rPr>
-              <w:t>er_</w:t>
-            </w:r>
-            <w:r>
-              <w:rPr>
-                <w:rFonts w:ascii="Arial" w:hAnsi="Arial" w:cs="Arial"/>
-                <w:sz w:val="16"/>
-                <w:szCs w:val="16"/>
-              </w:rPr>
+              <w:t>resp1DeclineReason</w:t>
+            </w:r>
+            <w:r>
               <w:t>&gt;&gt;</w:t>
-            </w:r>
-          </w:p>
-        </w:tc>
-        <w:tc>
-          <w:tcPr>
-            <w:tcW w:w="5477" w:type="dxa"/>
-            <w:tcBorders>
-              <w:top w:val="single" w:sz="4" w:space="0" w:color="auto"/>
-              <w:left w:val="nil"/>
-              <w:bottom w:val="single" w:sz="4" w:space="0" w:color="auto"/>
-              <w:right w:val="nil"/>
-            </w:tcBorders>
-          </w:tcPr>
-          <w:p/>
-        </w:tc>
-      </w:tr>
-      <w:tr>
-        <w:tc>
-          <w:tcPr>
-            <w:tcW w:w="3539" w:type="dxa"/>
-            <w:tcBorders>
-              <w:top w:val="single" w:sz="4" w:space="0" w:color="auto"/>
-              <w:left w:val="nil"/>
-              <w:bottom w:val="single" w:sz="4" w:space="0" w:color="auto"/>
-              <w:right w:val="nil"/>
-            </w:tcBorders>
-          </w:tcPr>
-          <w:p>
-            <w:r>
-              <w:rPr>
-                <w:rFonts w:ascii="Arial" w:hAnsi="Arial" w:cs="Arial"/>
-                <w:sz w:val="16"/>
-                <w:szCs w:val="16"/>
-              </w:rPr>
-              <w:lastRenderedPageBreak/>
-              <w:t>&lt;&lt;</w:t>
-            </w:r>
-            <w:proofErr w:type="spellStart"/>
-            <w:r>
-              <w:rPr>
-                <w:rFonts w:ascii="Arial" w:hAnsi="Arial" w:cs="Arial"/>
-                <w:sz w:val="16"/>
-                <w:szCs w:val="16"/>
-              </w:rPr>
-              <w:t>cr</w:t>
-            </w:r>
-            <w:proofErr w:type="spellEnd"/>
-            <w:r>
-              <w:rPr>
-                <w:rFonts w:ascii="Arial" w:hAnsi="Arial" w:cs="Arial"/>
-                <w:sz w:val="16"/>
-                <w:szCs w:val="16"/>
-              </w:rPr>
-              <w:t>_{</w:t>
-            </w:r>
-            <w:proofErr w:type="spellStart"/>
-            <w:r>
-              <w:rPr>
-                <w:rFonts w:ascii="Arial" w:hAnsi="Arial" w:cs="Arial"/>
-                <w:sz w:val="16"/>
-                <w:szCs w:val="16"/>
-              </w:rPr>
-              <w:t>isVaryJudgmentApp</w:t>
-            </w:r>
-            <w:proofErr w:type="spellEnd"/>
-            <w:r>
-              <w:rPr>
-                <w:rFonts w:ascii="Arial" w:hAnsi="Arial" w:cs="Arial"/>
-                <w:sz w:val="16"/>
-                <w:szCs w:val="16"/>
-              </w:rPr>
-              <w:t>==’Yes’}</w:t>
-            </w:r>
-            <w:r>
-              <w:rPr>
-                <w:rFonts w:ascii="Arial" w:hAnsi="Arial" w:cs="Arial"/>
-                <w:sz w:val="16"/>
-                <w:szCs w:val="16"/>
-              </w:rPr>
-              <w:t>&gt;&gt;</w:t>
-            </w:r>
-          </w:p>
-        </w:tc>
-        <w:tc>
-          <w:tcPr>
-            <w:tcW w:w="5477" w:type="dxa"/>
-            <w:tcBorders>
-              <w:top w:val="single" w:sz="4" w:space="0" w:color="auto"/>
-              <w:left w:val="nil"/>
-              <w:bottom w:val="single" w:sz="4" w:space="0" w:color="auto"/>
-              <w:right w:val="nil"/>
-            </w:tcBorders>
-          </w:tcPr>
-          <w:p/>
-        </w:tc>
-      </w:tr>
-      <w:tr>
-        <w:tc>
-          <w:tcPr>
-            <w:tcW w:w="3539" w:type="dxa"/>
-            <w:tcBorders>
-              <w:top w:val="single" w:sz="4" w:space="0" w:color="auto"/>
-              <w:left w:val="nil"/>
-              <w:bottom w:val="single" w:sz="4" w:space="0" w:color="auto"/>
-              <w:right w:val="nil"/>
-            </w:tcBorders>
-            <w:hideMark/>
-          </w:tcPr>
-          <w:p>
-            <w:r>
-              <w:t>Do you accept the debtor’s offer?</w:t>
-            </w:r>
-          </w:p>
-        </w:tc>
-        <w:tc>
-          <w:tcPr>
-            <w:tcW w:w="5477" w:type="dxa"/>
-            <w:tcBorders>
-              <w:top w:val="single" w:sz="4" w:space="0" w:color="auto"/>
-              <w:left w:val="nil"/>
-              <w:bottom w:val="single" w:sz="4" w:space="0" w:color="auto"/>
-              <w:right w:val="nil"/>
-            </w:tcBorders>
-            <w:hideMark/>
-          </w:tcPr>
-          <w:p>
-            <w:r>
-              <w:t>&lt;&lt;resp1DebtorOffer&gt;&gt;</w:t>
             </w:r>
           </w:p>
         </w:tc>
@@ -4197,16 +3894,7 @@
                 <w:sz w:val="16"/>
                 <w:szCs w:val="16"/>
               </w:rPr>
-              <w:t>&lt;&lt;</w:t>
-            </w:r>
-            <w:proofErr w:type="spellStart"/>
-            <w:r>
-              <w:rPr>
-                <w:rFonts w:ascii="Arial" w:hAnsi="Arial" w:cs="Arial"/>
-                <w:sz w:val="16"/>
-                <w:szCs w:val="16"/>
-              </w:rPr>
-              <w:t>c</w:t>
+              <w:t>&lt;&lt;c</w:t>
             </w:r>
             <w:r>
               <w:rPr>
@@ -4216,7 +3904,6 @@
               </w:rPr>
               <w:t>r</w:t>
             </w:r>
-            <w:proofErr w:type="spellEnd"/>
             <w:r>
               <w:rPr>
                 <w:rFonts w:ascii="Arial" w:hAnsi="Arial" w:cs="Arial"/>
@@ -4538,16 +4225,7 @@
                 <w:sz w:val="16"/>
                 <w:szCs w:val="16"/>
               </w:rPr>
-              <w:t>&lt;&lt;</w:t>
-            </w:r>
-            <w:proofErr w:type="spellStart"/>
-            <w:r>
-              <w:rPr>
-                <w:rFonts w:ascii="Arial" w:hAnsi="Arial" w:cs="Arial"/>
-                <w:sz w:val="16"/>
-                <w:szCs w:val="16"/>
-              </w:rPr>
-              <w:t>c</w:t>
+              <w:t>&lt;&lt;c</w:t>
             </w:r>
             <w:r>
               <w:rPr>
@@ -4557,7 +4235,6 @@
               </w:rPr>
               <w:t>r</w:t>
             </w:r>
-            <w:proofErr w:type="spellEnd"/>
             <w:r>
               <w:rPr>
                 <w:rFonts w:ascii="Arial" w:hAnsi="Arial" w:cs="Arial"/>
@@ -4737,16 +4414,7 @@
                 <w:sz w:val="16"/>
                 <w:szCs w:val="16"/>
               </w:rPr>
-              <w:t>&lt;&lt;</w:t>
-            </w:r>
-            <w:proofErr w:type="spellStart"/>
-            <w:r>
-              <w:rPr>
-                <w:rFonts w:ascii="Arial" w:hAnsi="Arial" w:cs="Arial"/>
-                <w:sz w:val="16"/>
-                <w:szCs w:val="16"/>
-              </w:rPr>
-              <w:t>c</w:t>
+              <w:t>&lt;&lt;c</w:t>
             </w:r>
             <w:r>
               <w:rPr>
@@ -4756,7 +4424,6 @@
               </w:rPr>
               <w:t>r</w:t>
             </w:r>
-            <w:proofErr w:type="spellEnd"/>
             <w:r>
               <w:rPr>
                 <w:rFonts w:ascii="Arial" w:hAnsi="Arial" w:cs="Arial"/>
@@ -4945,16 +4612,7 @@
                 <w:sz w:val="16"/>
                 <w:szCs w:val="16"/>
               </w:rPr>
-              <w:t>&lt;&lt;</w:t>
-            </w:r>
-            <w:proofErr w:type="spellStart"/>
-            <w:r>
-              <w:rPr>
-                <w:rFonts w:ascii="Arial" w:hAnsi="Arial" w:cs="Arial"/>
-                <w:sz w:val="16"/>
-                <w:szCs w:val="16"/>
-              </w:rPr>
-              <w:t>c</w:t>
+              <w:t>&lt;&lt;c</w:t>
             </w:r>
             <w:r>
               <w:rPr>
@@ -4964,7 +4622,6 @@
               </w:rPr>
               <w:t>r</w:t>
             </w:r>
-            <w:proofErr w:type="spellEnd"/>
             <w:r>
               <w:rPr>
                 <w:rFonts w:ascii="Arial" w:hAnsi="Arial" w:cs="Arial"/>
@@ -5189,7 +4846,6 @@
         </w:rPr>
         <w:t>_{</w:t>
       </w:r>
-      <w:proofErr w:type="spellStart"/>
       <w:r>
         <w:rPr>
           <w:rFonts w:ascii="Arial" w:eastAsiaTheme="minorHAnsi" w:hAnsi="Arial" w:cs="Arial"/>
@@ -5199,7 +4855,6 @@
         </w:rPr>
         <w:t>isOneVTwoApp</w:t>
       </w:r>
-      <w:proofErr w:type="spellEnd"/>
       <w:r>
         <w:rPr>
           <w:rFonts w:ascii="Arial" w:hAnsi="Arial" w:cs="Arial"/>
@@ -5280,16 +4935,159 @@
                 <w:sz w:val="16"/>
                 <w:szCs w:val="16"/>
               </w:rPr>
+              <w:t>&lt;&lt;c</w:t>
+            </w:r>
+            <w:r>
+              <w:rPr>
+                <w:rFonts w:ascii="Arial" w:hAnsi="Arial" w:cs="Arial"/>
+                <w:sz w:val="16"/>
+                <w:szCs w:val="16"/>
+              </w:rPr>
+              <w:t>r</w:t>
+            </w:r>
+            <w:r>
+              <w:rPr>
+                <w:rFonts w:ascii="Arial" w:hAnsi="Arial" w:cs="Arial"/>
+                <w:sz w:val="16"/>
+                <w:szCs w:val="16"/>
+              </w:rPr>
+              <w:t>_</w:t>
+            </w:r>
+            <w:r>
+              <w:rPr>
+                <w:rFonts w:ascii="Arial" w:hAnsi="Arial" w:cs="Arial"/>
+                <w:sz w:val="16"/>
+                <w:szCs w:val="16"/>
+              </w:rPr>
+              <w:t>{isConsentOrderApp==’No’}</w:t>
+            </w:r>
+            <w:r>
+              <w:rPr>
+                <w:rFonts w:ascii="Arial" w:hAnsi="Arial" w:cs="Arial"/>
+                <w:sz w:val="16"/>
+                <w:szCs w:val="16"/>
+              </w:rPr>
+              <w:t>&gt;&gt;</w:t>
+            </w:r>
+          </w:p>
+        </w:tc>
+        <w:tc>
+          <w:tcPr>
+            <w:tcW w:w="5477" w:type="dxa"/>
+            <w:tcBorders>
+              <w:top w:val="single" w:sz="4" w:space="0" w:color="auto"/>
+              <w:left w:val="nil"/>
+              <w:bottom w:val="single" w:sz="4" w:space="0" w:color="auto"/>
+              <w:right w:val="nil"/>
+            </w:tcBorders>
+          </w:tcPr>
+          <w:p/>
+        </w:tc>
+      </w:tr>
+      <w:tr>
+        <w:tc>
+          <w:tcPr>
+            <w:tcW w:w="3539" w:type="dxa"/>
+            <w:tcBorders>
+              <w:top w:val="single" w:sz="4" w:space="0" w:color="auto"/>
+              <w:left w:val="nil"/>
+              <w:bottom w:val="single" w:sz="4" w:space="0" w:color="auto"/>
+              <w:right w:val="nil"/>
+            </w:tcBorders>
+          </w:tcPr>
+          <w:p>
+            <w:r>
+              <w:t>Do you agree that the court should make the order that the applicant has requested?</w:t>
+            </w:r>
+          </w:p>
+        </w:tc>
+        <w:tc>
+          <w:tcPr>
+            <w:tcW w:w="5477" w:type="dxa"/>
+            <w:tcBorders>
+              <w:top w:val="single" w:sz="4" w:space="0" w:color="auto"/>
+              <w:left w:val="nil"/>
+              <w:bottom w:val="single" w:sz="4" w:space="0" w:color="auto"/>
+              <w:right w:val="nil"/>
+            </w:tcBorders>
+          </w:tcPr>
+          <w:p>
+            <w:r>
+              <w:t>&lt;&lt;resp2HasAgreed&gt;&gt;</w:t>
+            </w:r>
+          </w:p>
+        </w:tc>
+      </w:tr>
+      <w:tr>
+        <w:tc>
+          <w:tcPr>
+            <w:tcW w:w="3539" w:type="dxa"/>
+            <w:tcBorders>
+              <w:top w:val="single" w:sz="4" w:space="0" w:color="auto"/>
+              <w:left w:val="nil"/>
+              <w:bottom w:val="single" w:sz="4" w:space="0" w:color="auto"/>
+              <w:right w:val="nil"/>
+            </w:tcBorders>
+          </w:tcPr>
+          <w:p>
+            <w:r>
+              <w:rPr>
+                <w:rFonts w:ascii="Arial" w:hAnsi="Arial" w:cs="Arial"/>
+                <w:sz w:val="16"/>
+                <w:szCs w:val="16"/>
+              </w:rPr>
               <w:t>&lt;&lt;</w:t>
             </w:r>
-            <w:proofErr w:type="spellStart"/>
-            <w:r>
-              <w:rPr>
-                <w:rFonts w:ascii="Arial" w:hAnsi="Arial" w:cs="Arial"/>
-                <w:sz w:val="16"/>
-                <w:szCs w:val="16"/>
-              </w:rPr>
-              <w:t>c</w:t>
+            <w:r>
+              <w:rPr>
+                <w:rFonts w:ascii="Arial" w:hAnsi="Arial" w:cs="Arial"/>
+                <w:sz w:val="16"/>
+                <w:szCs w:val="16"/>
+              </w:rPr>
+              <w:t>er_</w:t>
+            </w:r>
+            <w:r>
+              <w:rPr>
+                <w:rFonts w:ascii="Arial" w:hAnsi="Arial" w:cs="Arial"/>
+                <w:sz w:val="16"/>
+                <w:szCs w:val="16"/>
+              </w:rPr>
+              <w:t>&gt;&gt;</w:t>
+            </w:r>
+          </w:p>
+        </w:tc>
+        <w:tc>
+          <w:tcPr>
+            <w:tcW w:w="5477" w:type="dxa"/>
+            <w:tcBorders>
+              <w:top w:val="single" w:sz="4" w:space="0" w:color="auto"/>
+              <w:left w:val="nil"/>
+              <w:bottom w:val="single" w:sz="4" w:space="0" w:color="auto"/>
+              <w:right w:val="nil"/>
+            </w:tcBorders>
+          </w:tcPr>
+          <w:p/>
+        </w:tc>
+      </w:tr>
+      <w:tr>
+        <w:tc>
+          <w:tcPr>
+            <w:tcW w:w="3539" w:type="dxa"/>
+            <w:tcBorders>
+              <w:top w:val="single" w:sz="4" w:space="0" w:color="auto"/>
+              <w:left w:val="nil"/>
+              <w:bottom w:val="single" w:sz="4" w:space="0" w:color="auto"/>
+              <w:right w:val="nil"/>
+            </w:tcBorders>
+          </w:tcPr>
+          <w:p>
+            <w:r>
+              <w:rPr>
+                <w:rFonts w:ascii="Arial" w:hAnsi="Arial" w:cs="Arial"/>
+                <w:sz w:val="16"/>
+                <w:szCs w:val="16"/>
+              </w:rPr>
+              <w:t>&lt;&lt;c</w:t>
             </w:r>
             <w:r>
               <w:rPr>
@@ -5299,7 +5097,6 @@
               </w:rPr>
               <w:t>r</w:t>
             </w:r>
-            <w:proofErr w:type="spellEnd"/>
             <w:r>
               <w:rPr>
                 <w:rFonts w:ascii="Arial" w:hAnsi="Arial" w:cs="Arial"/>
@@ -5314,206 +5111,7 @@
                 <w:sz w:val="16"/>
                 <w:szCs w:val="16"/>
               </w:rPr>
-              <w:t>{</w:t>
-            </w:r>
-            <w:proofErr w:type="spellStart"/>
-            <w:r>
-              <w:rPr>
-                <w:rFonts w:ascii="Arial" w:hAnsi="Arial" w:cs="Arial"/>
-                <w:sz w:val="16"/>
-                <w:szCs w:val="16"/>
-              </w:rPr>
-              <w:t>isConsentOrderApp</w:t>
-            </w:r>
-            <w:proofErr w:type="spellEnd"/>
-            <w:r>
-              <w:rPr>
-                <w:rFonts w:ascii="Arial" w:hAnsi="Arial" w:cs="Arial"/>
-                <w:sz w:val="16"/>
-                <w:szCs w:val="16"/>
-              </w:rPr>
-              <w:t>==’No’}</w:t>
-            </w:r>
-            <w:r>
-              <w:rPr>
-                <w:rFonts w:ascii="Arial" w:hAnsi="Arial" w:cs="Arial"/>
-                <w:sz w:val="16"/>
-                <w:szCs w:val="16"/>
-              </w:rPr>
-              <w:t>&gt;&gt;</w:t>
-            </w:r>
-          </w:p>
-        </w:tc>
-        <w:tc>
-          <w:tcPr>
-            <w:tcW w:w="5477" w:type="dxa"/>
-            <w:tcBorders>
-              <w:top w:val="single" w:sz="4" w:space="0" w:color="auto"/>
-              <w:left w:val="nil"/>
-              <w:bottom w:val="single" w:sz="4" w:space="0" w:color="auto"/>
-              <w:right w:val="nil"/>
-            </w:tcBorders>
-          </w:tcPr>
-          <w:p/>
-        </w:tc>
-      </w:tr>
-      <w:tr>
-        <w:tc>
-          <w:tcPr>
-            <w:tcW w:w="3539" w:type="dxa"/>
-            <w:tcBorders>
-              <w:top w:val="single" w:sz="4" w:space="0" w:color="auto"/>
-              <w:left w:val="nil"/>
-              <w:bottom w:val="single" w:sz="4" w:space="0" w:color="auto"/>
-              <w:right w:val="nil"/>
-            </w:tcBorders>
-          </w:tcPr>
-          <w:p>
-            <w:r>
-              <w:lastRenderedPageBreak/>
-              <w:t>Do you agree that the court should make the order that the applicant has requested?</w:t>
-            </w:r>
-          </w:p>
-        </w:tc>
-        <w:tc>
-          <w:tcPr>
-            <w:tcW w:w="5477" w:type="dxa"/>
-            <w:tcBorders>
-              <w:top w:val="single" w:sz="4" w:space="0" w:color="auto"/>
-              <w:left w:val="nil"/>
-              <w:bottom w:val="single" w:sz="4" w:space="0" w:color="auto"/>
-              <w:right w:val="nil"/>
-            </w:tcBorders>
-          </w:tcPr>
-          <w:p>
-            <w:r>
-              <w:t>&lt;&lt;resp2HasAgreed&gt;&gt;</w:t>
-            </w:r>
-          </w:p>
-        </w:tc>
-      </w:tr>
-      <w:tr>
-        <w:tc>
-          <w:tcPr>
-            <w:tcW w:w="3539" w:type="dxa"/>
-            <w:tcBorders>
-              <w:top w:val="single" w:sz="4" w:space="0" w:color="auto"/>
-              <w:left w:val="nil"/>
-              <w:bottom w:val="single" w:sz="4" w:space="0" w:color="auto"/>
-              <w:right w:val="nil"/>
-            </w:tcBorders>
-          </w:tcPr>
-          <w:p>
-            <w:r>
-              <w:rPr>
-                <w:rFonts w:ascii="Arial" w:hAnsi="Arial" w:cs="Arial"/>
-                <w:sz w:val="16"/>
-                <w:szCs w:val="16"/>
-              </w:rPr>
-              <w:t>&lt;&lt;</w:t>
-            </w:r>
-            <w:r>
-              <w:rPr>
-                <w:rFonts w:ascii="Arial" w:hAnsi="Arial" w:cs="Arial"/>
-                <w:sz w:val="16"/>
-                <w:szCs w:val="16"/>
-              </w:rPr>
-              <w:t>er_</w:t>
-            </w:r>
-            <w:r>
-              <w:rPr>
-                <w:rFonts w:ascii="Arial" w:hAnsi="Arial" w:cs="Arial"/>
-                <w:sz w:val="16"/>
-                <w:szCs w:val="16"/>
-              </w:rPr>
-              <w:t>&gt;&gt;</w:t>
-            </w:r>
-          </w:p>
-        </w:tc>
-        <w:tc>
-          <w:tcPr>
-            <w:tcW w:w="5477" w:type="dxa"/>
-            <w:tcBorders>
-              <w:top w:val="single" w:sz="4" w:space="0" w:color="auto"/>
-              <w:left w:val="nil"/>
-              <w:bottom w:val="single" w:sz="4" w:space="0" w:color="auto"/>
-              <w:right w:val="nil"/>
-            </w:tcBorders>
-          </w:tcPr>
-          <w:p/>
-        </w:tc>
-      </w:tr>
-      <w:tr>
-        <w:tc>
-          <w:tcPr>
-            <w:tcW w:w="3539" w:type="dxa"/>
-            <w:tcBorders>
-              <w:top w:val="single" w:sz="4" w:space="0" w:color="auto"/>
-              <w:left w:val="nil"/>
-              <w:bottom w:val="single" w:sz="4" w:space="0" w:color="auto"/>
-              <w:right w:val="nil"/>
-            </w:tcBorders>
-          </w:tcPr>
-          <w:p>
-            <w:r>
-              <w:rPr>
-                <w:rFonts w:ascii="Arial" w:hAnsi="Arial" w:cs="Arial"/>
-                <w:sz w:val="16"/>
-                <w:szCs w:val="16"/>
-              </w:rPr>
-              <w:t>&lt;&lt;</w:t>
-            </w:r>
-            <w:proofErr w:type="spellStart"/>
-            <w:r>
-              <w:rPr>
-                <w:rFonts w:ascii="Arial" w:hAnsi="Arial" w:cs="Arial"/>
-                <w:sz w:val="16"/>
-                <w:szCs w:val="16"/>
-              </w:rPr>
-              <w:t>c</w:t>
-            </w:r>
-            <w:r>
-              <w:rPr>
-                <w:rFonts w:ascii="Arial" w:hAnsi="Arial" w:cs="Arial"/>
-                <w:sz w:val="16"/>
-                <w:szCs w:val="16"/>
-              </w:rPr>
-              <w:t>r</w:t>
-            </w:r>
-            <w:proofErr w:type="spellEnd"/>
-            <w:r>
-              <w:rPr>
-                <w:rFonts w:ascii="Arial" w:hAnsi="Arial" w:cs="Arial"/>
-                <w:sz w:val="16"/>
-                <w:szCs w:val="16"/>
-              </w:rPr>
-              <w:t>_</w:t>
-            </w:r>
-            <w:r>
-              <w:rPr>
-                <w:rFonts w:ascii="Arial" w:hAnsi="Arial" w:cs="Arial"/>
-                <w:sz w:val="16"/>
-                <w:szCs w:val="16"/>
-              </w:rPr>
-              <w:t>{</w:t>
-            </w:r>
-            <w:proofErr w:type="spellStart"/>
-            <w:r>
-              <w:rPr>
-                <w:rFonts w:ascii="Arial" w:hAnsi="Arial" w:cs="Arial"/>
-                <w:sz w:val="16"/>
-                <w:szCs w:val="16"/>
-              </w:rPr>
-              <w:t>isConsentOrderApp</w:t>
-            </w:r>
-            <w:proofErr w:type="spellEnd"/>
-            <w:r>
-              <w:rPr>
-                <w:rFonts w:ascii="Arial" w:hAnsi="Arial" w:cs="Arial"/>
-                <w:sz w:val="16"/>
-                <w:szCs w:val="16"/>
-              </w:rPr>
-              <w:t>==’Yes’}</w:t>
+              <w:t>{isConsentOrderApp==’Yes’}</w:t>
             </w:r>
             <w:r>
               <w:rPr>
@@ -5654,46 +5252,102 @@
                 <w:szCs w:val="16"/>
                 <w:lang w:eastAsia="en-US"/>
               </w:rPr>
+              <w:t>&lt;&lt;cr_{isVaryJudgmentApp</w:t>
+            </w:r>
+            <w:r>
+              <w:rPr>
+                <w:rFonts w:ascii="Arial" w:hAnsi="Arial" w:cs="Arial"/>
+                <w:sz w:val="16"/>
+                <w:szCs w:val="16"/>
+              </w:rPr>
+              <w:t>==’Yes’}</w:t>
+            </w:r>
+            <w:r>
+              <w:rPr>
+                <w:rFonts w:ascii="Arial" w:hAnsi="Arial" w:cs="Arial"/>
+                <w:sz w:val="16"/>
+                <w:szCs w:val="16"/>
+              </w:rPr>
+              <w:t>&gt;&gt;</w:t>
+            </w:r>
+          </w:p>
+        </w:tc>
+        <w:tc>
+          <w:tcPr>
+            <w:tcW w:w="5477" w:type="dxa"/>
+            <w:tcBorders>
+              <w:top w:val="single" w:sz="4" w:space="0" w:color="auto"/>
+              <w:left w:val="nil"/>
+              <w:bottom w:val="single" w:sz="4" w:space="0" w:color="auto"/>
+              <w:right w:val="nil"/>
+            </w:tcBorders>
+          </w:tcPr>
+          <w:p/>
+        </w:tc>
+      </w:tr>
+      <w:tr>
+        <w:tc>
+          <w:tcPr>
+            <w:tcW w:w="3539" w:type="dxa"/>
+            <w:tcBorders>
+              <w:top w:val="single" w:sz="4" w:space="0" w:color="auto"/>
+              <w:left w:val="nil"/>
+              <w:bottom w:val="single" w:sz="4" w:space="0" w:color="auto"/>
+              <w:right w:val="nil"/>
+            </w:tcBorders>
+            <w:hideMark/>
+          </w:tcPr>
+          <w:p>
+            <w:r>
+              <w:t>Do you accept the debtor’s offer?</w:t>
+            </w:r>
+          </w:p>
+        </w:tc>
+        <w:tc>
+          <w:tcPr>
+            <w:tcW w:w="5477" w:type="dxa"/>
+            <w:tcBorders>
+              <w:top w:val="single" w:sz="4" w:space="0" w:color="auto"/>
+              <w:left w:val="nil"/>
+              <w:bottom w:val="single" w:sz="4" w:space="0" w:color="auto"/>
+              <w:right w:val="nil"/>
+            </w:tcBorders>
+            <w:hideMark/>
+          </w:tcPr>
+          <w:p>
+            <w:r>
+              <w:t>&lt;&lt;resp2DebtorOffer&gt;&gt;</w:t>
+            </w:r>
+          </w:p>
+        </w:tc>
+      </w:tr>
+      <w:tr>
+        <w:tc>
+          <w:tcPr>
+            <w:tcW w:w="3539" w:type="dxa"/>
+            <w:tcBorders>
+              <w:top w:val="single" w:sz="4" w:space="0" w:color="auto"/>
+              <w:left w:val="nil"/>
+              <w:bottom w:val="single" w:sz="4" w:space="0" w:color="auto"/>
+              <w:right w:val="nil"/>
+            </w:tcBorders>
+          </w:tcPr>
+          <w:p>
+            <w:r>
+              <w:rPr>
+                <w:rFonts w:ascii="Arial" w:hAnsi="Arial" w:cs="Arial"/>
+                <w:sz w:val="16"/>
+                <w:szCs w:val="16"/>
+              </w:rPr>
               <w:t>&lt;&lt;</w:t>
             </w:r>
-            <w:proofErr w:type="spellStart"/>
-            <w:r>
-              <w:rPr>
-                <w:rFonts w:ascii="Arial" w:eastAsiaTheme="minorHAnsi" w:hAnsi="Arial" w:cs="Arial"/>
-                <w:sz w:val="16"/>
-                <w:szCs w:val="16"/>
-                <w:lang w:eastAsia="en-US"/>
-              </w:rPr>
-              <w:t>cr</w:t>
-            </w:r>
-            <w:proofErr w:type="spellEnd"/>
-            <w:r>
-              <w:rPr>
-                <w:rFonts w:ascii="Arial" w:eastAsiaTheme="minorHAnsi" w:hAnsi="Arial" w:cs="Arial"/>
-                <w:sz w:val="16"/>
-                <w:szCs w:val="16"/>
-                <w:lang w:eastAsia="en-US"/>
-              </w:rPr>
-              <w:t>_{</w:t>
-            </w:r>
-            <w:proofErr w:type="spellStart"/>
-            <w:r>
-              <w:rPr>
-                <w:rFonts w:ascii="Arial" w:eastAsiaTheme="minorHAnsi" w:hAnsi="Arial" w:cs="Arial"/>
-                <w:sz w:val="16"/>
-                <w:szCs w:val="16"/>
-                <w:lang w:eastAsia="en-US"/>
-              </w:rPr>
-              <w:t>isVaryJudgmentApp</w:t>
-            </w:r>
-            <w:proofErr w:type="spellEnd"/>
-            <w:r>
-              <w:rPr>
-                <w:rFonts w:ascii="Arial" w:hAnsi="Arial" w:cs="Arial"/>
-                <w:sz w:val="16"/>
-                <w:szCs w:val="16"/>
-              </w:rPr>
-              <w:t>==’Yes’}</w:t>
+            <w:r>
+              <w:rPr>
+                <w:rFonts w:ascii="Arial" w:hAnsi="Arial" w:cs="Arial"/>
+                <w:sz w:val="16"/>
+                <w:szCs w:val="16"/>
+              </w:rPr>
+              <w:t>er_</w:t>
             </w:r>
             <w:r>
               <w:rPr>
@@ -5728,28 +5382,118 @@
               <w:bottom w:val="single" w:sz="4" w:space="0" w:color="auto"/>
               <w:right w:val="nil"/>
             </w:tcBorders>
-            <w:hideMark/>
-          </w:tcPr>
-          <w:p>
-            <w:r>
-              <w:t>Do you accept the debtor’s offer?</w:t>
-            </w:r>
-          </w:p>
-        </w:tc>
-        <w:tc>
-          <w:tcPr>
-            <w:tcW w:w="5477" w:type="dxa"/>
-            <w:tcBorders>
-              <w:top w:val="single" w:sz="4" w:space="0" w:color="auto"/>
-              <w:left w:val="nil"/>
-              <w:bottom w:val="single" w:sz="4" w:space="0" w:color="auto"/>
-              <w:right w:val="nil"/>
-            </w:tcBorders>
-            <w:hideMark/>
-          </w:tcPr>
-          <w:p>
-            <w:r>
-              <w:t>&lt;&lt;resp2DebtorOffer&gt;&gt;</w:t>
+          </w:tcPr>
+          <w:p>
+            <w:r>
+              <w:rPr>
+                <w:rFonts w:ascii="Arial" w:hAnsi="Arial" w:cs="Arial"/>
+                <w:sz w:val="16"/>
+                <w:szCs w:val="16"/>
+              </w:rPr>
+              <w:t>&lt;&lt;cr_{</w:t>
+            </w:r>
+            <w:r>
+              <w:rPr>
+                <w:rFonts w:ascii="Arial" w:hAnsi="Arial" w:cs="Arial"/>
+                <w:sz w:val="16"/>
+                <w:szCs w:val="16"/>
+              </w:rPr>
+              <w:t>resp</w:t>
+            </w:r>
+            <w:r>
+              <w:rPr>
+                <w:rFonts w:ascii="Arial" w:hAnsi="Arial" w:cs="Arial"/>
+                <w:sz w:val="16"/>
+                <w:szCs w:val="16"/>
+              </w:rPr>
+              <w:t>2</w:t>
+            </w:r>
+            <w:r>
+              <w:rPr>
+                <w:rFonts w:ascii="Arial" w:hAnsi="Arial" w:cs="Arial"/>
+                <w:sz w:val="16"/>
+                <w:szCs w:val="16"/>
+              </w:rPr>
+              <w:t>DeclineReason</w:t>
+            </w:r>
+            <w:r>
+              <w:rPr>
+                <w:rFonts w:ascii="Arial" w:hAnsi="Arial" w:cs="Arial"/>
+                <w:sz w:val="16"/>
+                <w:szCs w:val="16"/>
+              </w:rPr>
+              <w:t>!=null}</w:t>
+            </w:r>
+            <w:r>
+              <w:rPr>
+                <w:rFonts w:ascii="Arial" w:hAnsi="Arial" w:cs="Arial"/>
+                <w:sz w:val="16"/>
+                <w:szCs w:val="16"/>
+              </w:rPr>
+              <w:t>&gt;&gt;</w:t>
+            </w:r>
+          </w:p>
+        </w:tc>
+        <w:tc>
+          <w:tcPr>
+            <w:tcW w:w="5477" w:type="dxa"/>
+            <w:tcBorders>
+              <w:top w:val="single" w:sz="4" w:space="0" w:color="auto"/>
+              <w:left w:val="nil"/>
+              <w:bottom w:val="single" w:sz="4" w:space="0" w:color="auto"/>
+              <w:right w:val="nil"/>
+            </w:tcBorders>
+          </w:tcPr>
+          <w:p/>
+        </w:tc>
+      </w:tr>
+      <w:tr>
+        <w:tc>
+          <w:tcPr>
+            <w:tcW w:w="3539" w:type="dxa"/>
+            <w:tcBorders>
+              <w:top w:val="single" w:sz="4" w:space="0" w:color="auto"/>
+              <w:left w:val="nil"/>
+              <w:bottom w:val="single" w:sz="4" w:space="0" w:color="auto"/>
+              <w:right w:val="nil"/>
+            </w:tcBorders>
+            <w:hideMark/>
+          </w:tcPr>
+          <w:p>
+            <w:r>
+              <w:t>Reason</w:t>
+            </w:r>
+            <w:r>
+              <w:t>s why?</w:t>
+            </w:r>
+          </w:p>
+        </w:tc>
+        <w:tc>
+          <w:tcPr>
+            <w:tcW w:w="5477" w:type="dxa"/>
+            <w:tcBorders>
+              <w:top w:val="single" w:sz="4" w:space="0" w:color="auto"/>
+              <w:left w:val="nil"/>
+              <w:bottom w:val="single" w:sz="4" w:space="0" w:color="auto"/>
+              <w:right w:val="nil"/>
+            </w:tcBorders>
+            <w:hideMark/>
+          </w:tcPr>
+          <w:p>
+            <w:r>
+              <w:t>&lt;&lt;</w:t>
+            </w:r>
+            <w:r>
+              <w:t>resp</w:t>
+            </w:r>
+            <w:r>
+              <w:t>2</w:t>
+            </w:r>
+            <w:r>
+              <w:t>DeclineReason</w:t>
+            </w:r>
+            <w:r>
+              <w:t>&gt;&gt;</w:t>
             </w:r>
           </w:p>
         </w:tc>
@@ -6188,16 +5932,7 @@
                 <w:sz w:val="16"/>
                 <w:szCs w:val="16"/>
               </w:rPr>
-              <w:t>&lt;&lt;</w:t>
-            </w:r>
-            <w:proofErr w:type="spellStart"/>
-            <w:r>
-              <w:rPr>
-                <w:rFonts w:ascii="Arial" w:hAnsi="Arial" w:cs="Arial"/>
-                <w:sz w:val="16"/>
-                <w:szCs w:val="16"/>
-              </w:rPr>
-              <w:t>c</w:t>
+              <w:t>&lt;&lt;c</w:t>
             </w:r>
             <w:r>
               <w:rPr>
@@ -6207,7 +5942,6 @@
               </w:rPr>
               <w:t>r</w:t>
             </w:r>
-            <w:proofErr w:type="spellEnd"/>
             <w:r>
               <w:rPr>
                 <w:rFonts w:ascii="Arial" w:hAnsi="Arial" w:cs="Arial"/>
@@ -6574,16 +6308,7 @@
                 <w:sz w:val="16"/>
                 <w:szCs w:val="16"/>
               </w:rPr>
-              <w:t>&lt;&lt;</w:t>
-            </w:r>
-            <w:proofErr w:type="spellStart"/>
-            <w:r>
-              <w:rPr>
-                <w:rFonts w:ascii="Arial" w:hAnsi="Arial" w:cs="Arial"/>
-                <w:sz w:val="16"/>
-                <w:szCs w:val="16"/>
-              </w:rPr>
-              <w:t>c</w:t>
+              <w:t>&lt;&lt;c</w:t>
             </w:r>
             <w:r>
               <w:rPr>
@@ -6593,7 +6318,6 @@
               </w:rPr>
               <w:t>r</w:t>
             </w:r>
-            <w:proofErr w:type="spellEnd"/>
             <w:r>
               <w:rPr>
                 <w:rFonts w:ascii="Arial" w:hAnsi="Arial" w:cs="Arial"/>
@@ -6681,6 +6405,7 @@
           </w:tcPr>
           <w:p>
             <w:r>
+              <w:lastRenderedPageBreak/>
               <w:t>What type of sign language do you need an interpreter for?</w:t>
             </w:r>
           </w:p>
@@ -6787,16 +6512,7 @@
                 <w:sz w:val="16"/>
                 <w:szCs w:val="16"/>
               </w:rPr>
-              <w:t>&lt;&lt;</w:t>
-            </w:r>
-            <w:proofErr w:type="spellStart"/>
-            <w:r>
-              <w:rPr>
-                <w:rFonts w:ascii="Arial" w:hAnsi="Arial" w:cs="Arial"/>
-                <w:sz w:val="16"/>
-                <w:szCs w:val="16"/>
-              </w:rPr>
-              <w:t>c</w:t>
+              <w:t>&lt;&lt;c</w:t>
             </w:r>
             <w:r>
               <w:rPr>
@@ -6806,7 +6522,6 @@
               </w:rPr>
               <w:t>r</w:t>
             </w:r>
-            <w:proofErr w:type="spellEnd"/>
             <w:r>
               <w:rPr>
                 <w:rFonts w:ascii="Arial" w:hAnsi="Arial" w:cs="Arial"/>
@@ -6894,7 +6609,6 @@
           </w:tcPr>
           <w:p>
             <w:r>
-              <w:lastRenderedPageBreak/>
               <w:t>What written or spoken language do you need an interpreter for?</w:t>
             </w:r>
           </w:p>
@@ -7001,16 +6715,7 @@
                 <w:sz w:val="16"/>
                 <w:szCs w:val="16"/>
               </w:rPr>
-              <w:t>&lt;&lt;</w:t>
-            </w:r>
-            <w:proofErr w:type="spellStart"/>
-            <w:r>
-              <w:rPr>
-                <w:rFonts w:ascii="Arial" w:hAnsi="Arial" w:cs="Arial"/>
-                <w:sz w:val="16"/>
-                <w:szCs w:val="16"/>
-              </w:rPr>
-              <w:t>c</w:t>
+              <w:t>&lt;&lt;c</w:t>
             </w:r>
             <w:r>
               <w:rPr>
@@ -7020,7 +6725,6 @@
               </w:rPr>
               <w:t>r</w:t>
             </w:r>
-            <w:proofErr w:type="spellEnd"/>
             <w:r>
               <w:rPr>
                 <w:rFonts w:ascii="Arial" w:hAnsi="Arial" w:cs="Arial"/>

</xml_diff>

<commit_message>
CIV-9750 copy respond doc to main case (#3164)
* CIV-9750 copy respond doc to main case

* CIV-9750 ga draft template, add respond reason

---------

Co-authored-by: vasudevganesanhmcts <100689363+vasudevganesanhmcts@users.noreply.github.com>
</commit_message>
<xml_diff>
--- a/docker/docmosis/templates/CV-UNS-GAP-ENG-01077.docx
+++ b/docker/docmosis/templates/CV-UNS-GAP-ENG-01077.docx
@@ -216,9 +216,8 @@
                 <w:sz w:val="28"/>
                 <w:szCs w:val="28"/>
               </w:rPr>
-              <w:t>&lt;&lt;</w:t>
-            </w:r>
-            <w:proofErr w:type="spellStart"/>
+              <w:t>&lt;&lt;c</w:t>
+            </w:r>
             <w:r>
               <w:rPr>
                 <w:rFonts w:ascii="GDSTransportWebsite" w:hAnsi="GDSTransportWebsite"/>
@@ -226,7 +225,7 @@
                 <w:sz w:val="28"/>
                 <w:szCs w:val="28"/>
               </w:rPr>
-              <w:t>c</w:t>
+              <w:t>laim</w:t>
             </w:r>
             <w:r>
               <w:rPr>
@@ -235,26 +234,7 @@
                 <w:sz w:val="28"/>
                 <w:szCs w:val="28"/>
               </w:rPr>
-              <w:t>laim</w:t>
-            </w:r>
-            <w:r>
-              <w:rPr>
-                <w:rFonts w:ascii="GDSTransportWebsite" w:hAnsi="GDSTransportWebsite"/>
-                <w:color w:val="60686D"/>
-                <w:sz w:val="28"/>
-                <w:szCs w:val="28"/>
-              </w:rPr>
-              <w:t>Number</w:t>
-            </w:r>
-            <w:proofErr w:type="spellEnd"/>
-            <w:r>
-              <w:rPr>
-                <w:rFonts w:ascii="GDSTransportWebsite" w:hAnsi="GDSTransportWebsite"/>
-                <w:color w:val="60686D"/>
-                <w:sz w:val="28"/>
-                <w:szCs w:val="28"/>
-              </w:rPr>
-              <w:t>&gt;&gt;</w:t>
+              <w:t>Number&gt;&gt;</w:t>
             </w:r>
           </w:p>
         </w:tc>
@@ -312,7 +292,6 @@
               </w:rPr>
               <w:t>&lt;&lt;</w:t>
             </w:r>
-            <w:proofErr w:type="spellStart"/>
             <w:r>
               <w:rPr>
                 <w:rFonts w:ascii="GDSTransportWebsite" w:hAnsi="GDSTransportWebsite"/>
@@ -343,7 +322,6 @@
               </w:rPr>
               <w:t>ame</w:t>
             </w:r>
-            <w:proofErr w:type="spellEnd"/>
             <w:r>
               <w:rPr>
                 <w:rFonts w:ascii="GDSTransportWebsite" w:hAnsi="GDSTransportWebsite"/>
@@ -374,7 +352,6 @@
               </w:rPr>
               <w:t>&lt;&lt;</w:t>
             </w:r>
-            <w:proofErr w:type="spellStart"/>
             <w:r>
               <w:rPr>
                 <w:rFonts w:ascii="GDSTransportWebsite" w:hAnsi="GDSTransportWebsite"/>
@@ -405,7 +382,6 @@
               </w:rPr>
               <w:t>ame</w:t>
             </w:r>
-            <w:proofErr w:type="spellEnd"/>
             <w:r>
               <w:rPr>
                 <w:rFonts w:ascii="GDSTransportWebsite" w:hAnsi="GDSTransportWebsite"/>
@@ -455,7 +431,6 @@
               </w:rPr>
               <w:t>&lt;&lt;</w:t>
             </w:r>
-            <w:proofErr w:type="spellStart"/>
             <w:r>
               <w:rPr>
                 <w:rFonts w:ascii="GDSTransportWebsite" w:hAnsi="GDSTransportWebsite"/>
@@ -480,7 +455,6 @@
               </w:rPr>
               <w:t>eference</w:t>
             </w:r>
-            <w:proofErr w:type="spellEnd"/>
             <w:r>
               <w:rPr>
                 <w:rFonts w:ascii="GDSTransportWebsite" w:hAnsi="GDSTransportWebsite"/>
@@ -556,7 +530,6 @@
               </w:rPr>
               <w:t>&lt;&lt;</w:t>
             </w:r>
-            <w:proofErr w:type="spellStart"/>
             <w:r>
               <w:rPr>
                 <w:rFonts w:ascii="GDSTransportWebsite" w:hAnsi="GDSTransportWebsite"/>
@@ -589,7 +562,6 @@
               </w:rPr>
               <w:t>erence</w:t>
             </w:r>
-            <w:proofErr w:type="spellEnd"/>
             <w:r>
               <w:rPr>
                 <w:rFonts w:ascii="GDSTransportWebsite" w:hAnsi="GDSTransportWebsite"/>
@@ -729,7 +701,6 @@
             <w:r>
               <w:t>&lt;&lt;</w:t>
             </w:r>
-            <w:proofErr w:type="spellStart"/>
             <w:r>
               <w:t>applicant</w:t>
             </w:r>
@@ -742,7 +713,6 @@
             <w:r>
               <w:t>ame</w:t>
             </w:r>
-            <w:proofErr w:type="spellEnd"/>
             <w:r>
               <w:t>&gt;&gt;</w:t>
             </w:r>
@@ -782,11 +752,9 @@
             <w:r>
               <w:t>&lt;&lt;</w:t>
             </w:r>
-            <w:proofErr w:type="spellStart"/>
             <w:r>
               <w:t>hasAgreed</w:t>
             </w:r>
-            <w:proofErr w:type="spellEnd"/>
             <w:r>
               <w:t>&gt;&gt;</w:t>
             </w:r>
@@ -827,15 +795,7 @@
               <w:t>&lt;&lt;</w:t>
             </w:r>
             <w:r>
-              <w:t>cs_{</w:t>
-            </w:r>
-            <w:proofErr w:type="spellStart"/>
-            <w:r>
-              <w:t>hasAgreed</w:t>
-            </w:r>
-            <w:proofErr w:type="spellEnd"/>
-            <w:r>
-              <w:t>==’Yes’}</w:t>
+              <w:t>cs_{hasAgreed==’Yes’}</w:t>
             </w:r>
             <w:r>
               <w:t>&gt;&gt;</w:t>
@@ -864,67 +824,144 @@
                 <w:sz w:val="16"/>
                 <w:szCs w:val="16"/>
               </w:rPr>
+              <w:t>&lt;&lt;c</w:t>
+            </w:r>
+            <w:r>
+              <w:rPr>
+                <w:rFonts w:ascii="Arial" w:hAnsi="Arial" w:cs="Arial"/>
+                <w:sz w:val="16"/>
+                <w:szCs w:val="16"/>
+              </w:rPr>
+              <w:t>r</w:t>
+            </w:r>
+            <w:r>
+              <w:rPr>
+                <w:rFonts w:ascii="Arial" w:hAnsi="Arial" w:cs="Arial"/>
+                <w:sz w:val="16"/>
+                <w:szCs w:val="16"/>
+              </w:rPr>
+              <w:t>_</w:t>
+            </w:r>
+            <w:r>
+              <w:rPr>
+                <w:rFonts w:ascii="Arial" w:hAnsi="Arial" w:cs="Arial"/>
+                <w:sz w:val="16"/>
+                <w:szCs w:val="16"/>
+              </w:rPr>
+              <w:t>{isWithNotice==’No’}</w:t>
+            </w:r>
+            <w:r>
+              <w:rPr>
+                <w:rFonts w:ascii="Arial" w:hAnsi="Arial" w:cs="Arial"/>
+                <w:sz w:val="16"/>
+                <w:szCs w:val="16"/>
+              </w:rPr>
+              <w:t>&gt;&gt;</w:t>
+            </w:r>
+          </w:p>
+        </w:tc>
+        <w:tc>
+          <w:tcPr>
+            <w:tcW w:w="5479" w:type="dxa"/>
+            <w:tcBorders>
+              <w:top w:val="single" w:sz="4" w:space="0" w:color="auto"/>
+              <w:left w:val="nil"/>
+              <w:bottom w:val="single" w:sz="4" w:space="0" w:color="auto"/>
+              <w:right w:val="nil"/>
+            </w:tcBorders>
+          </w:tcPr>
+          <w:p/>
+        </w:tc>
+      </w:tr>
+      <w:tr>
+        <w:tc>
+          <w:tcPr>
+            <w:tcW w:w="3539" w:type="dxa"/>
+            <w:tcBorders>
+              <w:top w:val="single" w:sz="4" w:space="0" w:color="auto"/>
+              <w:left w:val="nil"/>
+              <w:bottom w:val="single" w:sz="4" w:space="0" w:color="auto"/>
+              <w:right w:val="nil"/>
+            </w:tcBorders>
+            <w:hideMark/>
+          </w:tcPr>
+          <w:p>
+            <w:r>
+              <w:t>Why do you not want the court to inform the other party?</w:t>
+            </w:r>
+            <w:r>
+              <w:rPr>
+                <w:rFonts w:ascii="Arial" w:hAnsi="Arial" w:cs="Arial"/>
+                <w:sz w:val="16"/>
+                <w:szCs w:val="16"/>
+              </w:rPr>
+              <w:t xml:space="preserve"> </w:t>
+            </w:r>
+          </w:p>
+        </w:tc>
+        <w:tc>
+          <w:tcPr>
+            <w:tcW w:w="5479" w:type="dxa"/>
+            <w:tcBorders>
+              <w:top w:val="single" w:sz="4" w:space="0" w:color="auto"/>
+              <w:left w:val="nil"/>
+              <w:bottom w:val="single" w:sz="4" w:space="0" w:color="auto"/>
+              <w:right w:val="nil"/>
+            </w:tcBorders>
+            <w:hideMark/>
+          </w:tcPr>
+          <w:p>
+            <w:r>
+              <w:t>&lt;&lt;reasonsForWithoutNotice&gt;&gt;</w:t>
+            </w:r>
+            <w:r>
+              <w:t xml:space="preserve"> </w:t>
+            </w:r>
+          </w:p>
+        </w:tc>
+      </w:tr>
+      <w:tr>
+        <w:tc>
+          <w:tcPr>
+            <w:tcW w:w="3539" w:type="dxa"/>
+            <w:tcBorders>
+              <w:top w:val="single" w:sz="4" w:space="0" w:color="auto"/>
+              <w:left w:val="nil"/>
+              <w:bottom w:val="single" w:sz="4" w:space="0" w:color="auto"/>
+              <w:right w:val="nil"/>
+            </w:tcBorders>
+          </w:tcPr>
+          <w:p>
+            <w:pPr>
+              <w:rPr>
+                <w:rFonts w:ascii="Arial" w:hAnsi="Arial" w:cs="Arial"/>
+                <w:sz w:val="16"/>
+                <w:szCs w:val="16"/>
+              </w:rPr>
+            </w:pPr>
+            <w:r>
+              <w:rPr>
+                <w:rFonts w:ascii="Arial" w:hAnsi="Arial" w:cs="Arial"/>
+                <w:sz w:val="16"/>
+                <w:szCs w:val="16"/>
+              </w:rPr>
               <w:t>&lt;&lt;</w:t>
             </w:r>
-            <w:proofErr w:type="spellStart"/>
-            <w:r>
-              <w:rPr>
-                <w:rFonts w:ascii="Arial" w:hAnsi="Arial" w:cs="Arial"/>
-                <w:sz w:val="16"/>
-                <w:szCs w:val="16"/>
-              </w:rPr>
-              <w:t>c</w:t>
-            </w:r>
-            <w:r>
-              <w:rPr>
-                <w:rFonts w:ascii="Arial" w:hAnsi="Arial" w:cs="Arial"/>
-                <w:sz w:val="16"/>
-                <w:szCs w:val="16"/>
-              </w:rPr>
-              <w:t>r</w:t>
-            </w:r>
-            <w:proofErr w:type="spellEnd"/>
-            <w:r>
-              <w:rPr>
-                <w:rFonts w:ascii="Arial" w:hAnsi="Arial" w:cs="Arial"/>
-                <w:sz w:val="16"/>
-                <w:szCs w:val="16"/>
-              </w:rPr>
-              <w:t>_</w:t>
-            </w:r>
-            <w:r>
-              <w:rPr>
-                <w:rFonts w:ascii="Arial" w:hAnsi="Arial" w:cs="Arial"/>
-                <w:sz w:val="16"/>
-                <w:szCs w:val="16"/>
-              </w:rPr>
-              <w:t>{</w:t>
-            </w:r>
-            <w:proofErr w:type="spellStart"/>
-            <w:r>
-              <w:rPr>
-                <w:rFonts w:ascii="Arial" w:hAnsi="Arial" w:cs="Arial"/>
-                <w:sz w:val="16"/>
-                <w:szCs w:val="16"/>
-              </w:rPr>
-              <w:t>isWithNotice</w:t>
-            </w:r>
-            <w:proofErr w:type="spellEnd"/>
-            <w:r>
-              <w:rPr>
-                <w:rFonts w:ascii="Arial" w:hAnsi="Arial" w:cs="Arial"/>
-                <w:sz w:val="16"/>
-                <w:szCs w:val="16"/>
-              </w:rPr>
-              <w:t>==’No’}</w:t>
-            </w:r>
-            <w:r>
-              <w:rPr>
-                <w:rFonts w:ascii="Arial" w:hAnsi="Arial" w:cs="Arial"/>
-                <w:sz w:val="16"/>
-                <w:szCs w:val="16"/>
-              </w:rPr>
-              <w:t>&gt;&gt;</w:t>
+            <w:r>
+              <w:rPr>
+                <w:rFonts w:ascii="Arial" w:hAnsi="Arial" w:cs="Arial"/>
+                <w:sz w:val="16"/>
+                <w:szCs w:val="16"/>
+              </w:rPr>
+              <w:t>er</w:t>
+            </w:r>
+            <w:r>
+              <w:rPr>
+                <w:rFonts w:ascii="Arial" w:hAnsi="Arial" w:cs="Arial"/>
+                <w:sz w:val="16"/>
+                <w:szCs w:val="16"/>
+              </w:rPr>
+              <w:t>_ &gt;&gt;</w:t>
             </w:r>
           </w:p>
         </w:tc>
@@ -955,15 +992,7 @@
           </w:tcPr>
           <w:p>
             <w:r>
-              <w:t>Why do you not want the court to inform the other party?</w:t>
-            </w:r>
-            <w:r>
-              <w:rPr>
-                <w:rFonts w:ascii="Arial" w:hAnsi="Arial" w:cs="Arial"/>
-                <w:sz w:val="16"/>
-                <w:szCs w:val="16"/>
-              </w:rPr>
-              <w:t xml:space="preserve"> </w:t>
+              <w:t>Urgent application</w:t>
             </w:r>
           </w:p>
         </w:tc>
@@ -980,120 +1009,7 @@
           </w:tcPr>
           <w:p>
             <w:r>
-              <w:t>&lt;&lt;</w:t>
-            </w:r>
-            <w:proofErr w:type="spellStart"/>
-            <w:r>
-              <w:t>reasonsForWithoutNotice</w:t>
-            </w:r>
-            <w:proofErr w:type="spellEnd"/>
-            <w:r>
-              <w:t>&gt;&gt;</w:t>
-            </w:r>
-            <w:r>
-              <w:t xml:space="preserve"> </w:t>
-            </w:r>
-          </w:p>
-        </w:tc>
-      </w:tr>
-      <w:tr>
-        <w:tc>
-          <w:tcPr>
-            <w:tcW w:w="3539" w:type="dxa"/>
-            <w:tcBorders>
-              <w:top w:val="single" w:sz="4" w:space="0" w:color="auto"/>
-              <w:left w:val="nil"/>
-              <w:bottom w:val="single" w:sz="4" w:space="0" w:color="auto"/>
-              <w:right w:val="nil"/>
-            </w:tcBorders>
-          </w:tcPr>
-          <w:p>
-            <w:pPr>
-              <w:rPr>
-                <w:rFonts w:ascii="Arial" w:hAnsi="Arial" w:cs="Arial"/>
-                <w:sz w:val="16"/>
-                <w:szCs w:val="16"/>
-              </w:rPr>
-            </w:pPr>
-            <w:r>
-              <w:rPr>
-                <w:rFonts w:ascii="Arial" w:hAnsi="Arial" w:cs="Arial"/>
-                <w:sz w:val="16"/>
-                <w:szCs w:val="16"/>
-              </w:rPr>
-              <w:t>&lt;&lt;</w:t>
-            </w:r>
-            <w:r>
-              <w:rPr>
-                <w:rFonts w:ascii="Arial" w:hAnsi="Arial" w:cs="Arial"/>
-                <w:sz w:val="16"/>
-                <w:szCs w:val="16"/>
-              </w:rPr>
-              <w:t>er</w:t>
-            </w:r>
-            <w:r>
-              <w:rPr>
-                <w:rFonts w:ascii="Arial" w:hAnsi="Arial" w:cs="Arial"/>
-                <w:sz w:val="16"/>
-                <w:szCs w:val="16"/>
-              </w:rPr>
-              <w:t>_ &gt;&gt;</w:t>
-            </w:r>
-          </w:p>
-        </w:tc>
-        <w:tc>
-          <w:tcPr>
-            <w:tcW w:w="5479" w:type="dxa"/>
-            <w:tcBorders>
-              <w:top w:val="single" w:sz="4" w:space="0" w:color="auto"/>
-              <w:left w:val="nil"/>
-              <w:bottom w:val="single" w:sz="4" w:space="0" w:color="auto"/>
-              <w:right w:val="nil"/>
-            </w:tcBorders>
-          </w:tcPr>
-          <w:p/>
-        </w:tc>
-      </w:tr>
-      <w:tr>
-        <w:tc>
-          <w:tcPr>
-            <w:tcW w:w="3539" w:type="dxa"/>
-            <w:tcBorders>
-              <w:top w:val="single" w:sz="4" w:space="0" w:color="auto"/>
-              <w:left w:val="nil"/>
-              <w:bottom w:val="single" w:sz="4" w:space="0" w:color="auto"/>
-              <w:right w:val="nil"/>
-            </w:tcBorders>
-            <w:hideMark/>
-          </w:tcPr>
-          <w:p>
-            <w:r>
-              <w:t>Urgent application</w:t>
-            </w:r>
-          </w:p>
-        </w:tc>
-        <w:tc>
-          <w:tcPr>
-            <w:tcW w:w="5479" w:type="dxa"/>
-            <w:tcBorders>
-              <w:top w:val="single" w:sz="4" w:space="0" w:color="auto"/>
-              <w:left w:val="nil"/>
-              <w:bottom w:val="single" w:sz="4" w:space="0" w:color="auto"/>
-              <w:right w:val="nil"/>
-            </w:tcBorders>
-            <w:hideMark/>
-          </w:tcPr>
-          <w:p>
-            <w:r>
-              <w:t>&lt;&lt;</w:t>
-            </w:r>
-            <w:proofErr w:type="spellStart"/>
-            <w:r>
-              <w:t>generalAppUrgency</w:t>
-            </w:r>
-            <w:proofErr w:type="spellEnd"/>
-            <w:r>
-              <w:t>&gt;&gt;</w:t>
+              <w:t>&lt;&lt;generalAppUrgency&gt;&gt;</w:t>
             </w:r>
           </w:p>
         </w:tc>
@@ -1143,42 +1059,100 @@
                 <w:szCs w:val="24"/>
                 <w:lang w:eastAsia="en-US"/>
               </w:rPr>
-              <w:t>&lt;&lt;</w:t>
-            </w:r>
-            <w:proofErr w:type="spellStart"/>
-            <w:r>
+              <w:t>&lt;&lt;urgentAppConsiderationDate&gt;&gt;</w:t>
+            </w:r>
+            <w:r>
+              <w:t xml:space="preserve"> </w:t>
+            </w:r>
+          </w:p>
+          <w:p>
+            <w:pPr>
+              <w:pStyle w:val="HTMLPreformatted"/>
+              <w:shd w:val="clear" w:color="auto" w:fill="FFFFFF"/>
+              <w:rPr>
+                <w:rFonts w:ascii="Arial" w:eastAsiaTheme="minorHAnsi" w:hAnsi="Arial" w:cs="Arial"/>
+                <w:sz w:val="16"/>
+                <w:szCs w:val="16"/>
+                <w:lang w:eastAsia="en-US"/>
+              </w:rPr>
+            </w:pPr>
+          </w:p>
+        </w:tc>
+      </w:tr>
+      <w:tr>
+        <w:tc>
+          <w:tcPr>
+            <w:tcW w:w="3539" w:type="dxa"/>
+            <w:tcBorders>
+              <w:top w:val="single" w:sz="4" w:space="0" w:color="auto"/>
+              <w:left w:val="nil"/>
+              <w:bottom w:val="single" w:sz="4" w:space="0" w:color="auto"/>
+              <w:right w:val="nil"/>
+            </w:tcBorders>
+          </w:tcPr>
+          <w:p>
+            <w:r>
+              <w:rPr>
+                <w:rFonts w:ascii="Arial" w:hAnsi="Arial" w:cs="Arial"/>
+                <w:sz w:val="16"/>
+                <w:szCs w:val="16"/>
+              </w:rPr>
+              <w:t>&lt;&lt;c</w:t>
+            </w:r>
+            <w:r>
+              <w:rPr>
+                <w:rFonts w:ascii="Arial" w:hAnsi="Arial" w:cs="Arial"/>
+                <w:sz w:val="16"/>
+                <w:szCs w:val="16"/>
+              </w:rPr>
+              <w:t>r</w:t>
+            </w:r>
+            <w:r>
+              <w:rPr>
+                <w:rFonts w:ascii="Arial" w:hAnsi="Arial" w:cs="Arial"/>
+                <w:sz w:val="16"/>
+                <w:szCs w:val="16"/>
+              </w:rPr>
+              <w:t>_</w:t>
+            </w:r>
+            <w:r>
+              <w:rPr>
+                <w:rFonts w:ascii="Arial" w:hAnsi="Arial" w:cs="Arial"/>
+                <w:sz w:val="16"/>
+                <w:szCs w:val="16"/>
+              </w:rPr>
+              <w:t>{generalAppUrgency==’Yes’}</w:t>
+            </w:r>
+            <w:r>
+              <w:rPr>
+                <w:rFonts w:ascii="Arial" w:hAnsi="Arial" w:cs="Arial"/>
+                <w:sz w:val="16"/>
+                <w:szCs w:val="16"/>
+              </w:rPr>
+              <w:t>&gt;&gt;</w:t>
+            </w:r>
+          </w:p>
+        </w:tc>
+        <w:tc>
+          <w:tcPr>
+            <w:tcW w:w="5479" w:type="dxa"/>
+            <w:tcBorders>
+              <w:top w:val="single" w:sz="4" w:space="0" w:color="auto"/>
+              <w:left w:val="nil"/>
+              <w:bottom w:val="single" w:sz="4" w:space="0" w:color="auto"/>
+              <w:right w:val="nil"/>
+            </w:tcBorders>
+          </w:tcPr>
+          <w:p>
+            <w:pPr>
+              <w:pStyle w:val="HTMLPreformatted"/>
+              <w:shd w:val="clear" w:color="auto" w:fill="FFFFFF"/>
               <w:rPr>
                 <w:rFonts w:asciiTheme="minorHAnsi" w:eastAsiaTheme="minorHAnsi" w:hAnsiTheme="minorHAnsi" w:cstheme="minorBidi"/>
                 <w:sz w:val="24"/>
                 <w:szCs w:val="24"/>
                 <w:lang w:eastAsia="en-US"/>
               </w:rPr>
-              <w:t>urgentAppConsiderationDate</w:t>
-            </w:r>
-            <w:proofErr w:type="spellEnd"/>
-            <w:r>
-              <w:rPr>
-                <w:rFonts w:asciiTheme="minorHAnsi" w:eastAsiaTheme="minorHAnsi" w:hAnsiTheme="minorHAnsi" w:cstheme="minorBidi"/>
-                <w:sz w:val="24"/>
-                <w:szCs w:val="24"/>
-                <w:lang w:eastAsia="en-US"/>
-              </w:rPr>
-              <w:t>&gt;&gt;</w:t>
-            </w:r>
-            <w:r>
-              <w:t xml:space="preserve"> </w:t>
-            </w:r>
-          </w:p>
-          <w:p>
-            <w:pPr>
-              <w:pStyle w:val="HTMLPreformatted"/>
-              <w:shd w:val="clear" w:color="auto" w:fill="FFFFFF"/>
-              <w:rPr>
-                <w:rFonts w:ascii="Arial" w:eastAsiaTheme="minorHAnsi" w:hAnsi="Arial" w:cs="Arial"/>
-                <w:sz w:val="16"/>
-                <w:szCs w:val="16"/>
-                <w:lang w:eastAsia="en-US"/>
-              </w:rPr>
             </w:pPr>
           </w:p>
         </w:tc>
@@ -1193,6 +1167,42 @@
               <w:bottom w:val="single" w:sz="4" w:space="0" w:color="auto"/>
               <w:right w:val="nil"/>
             </w:tcBorders>
+            <w:hideMark/>
+          </w:tcPr>
+          <w:p>
+            <w:r>
+              <w:t>Reasons for urgency</w:t>
+            </w:r>
+          </w:p>
+        </w:tc>
+        <w:tc>
+          <w:tcPr>
+            <w:tcW w:w="5479" w:type="dxa"/>
+            <w:tcBorders>
+              <w:top w:val="single" w:sz="4" w:space="0" w:color="auto"/>
+              <w:left w:val="nil"/>
+              <w:bottom w:val="single" w:sz="4" w:space="0" w:color="auto"/>
+              <w:right w:val="nil"/>
+            </w:tcBorders>
+            <w:hideMark/>
+          </w:tcPr>
+          <w:p>
+            <w:r>
+              <w:t xml:space="preserve">&lt;&lt;reasonsForUrgency&gt;&gt; </w:t>
+            </w:r>
+          </w:p>
+        </w:tc>
+      </w:tr>
+      <w:tr>
+        <w:tc>
+          <w:tcPr>
+            <w:tcW w:w="3539" w:type="dxa"/>
+            <w:tcBorders>
+              <w:top w:val="single" w:sz="4" w:space="0" w:color="auto"/>
+              <w:left w:val="nil"/>
+              <w:bottom w:val="single" w:sz="4" w:space="0" w:color="auto"/>
+              <w:right w:val="nil"/>
+            </w:tcBorders>
           </w:tcPr>
           <w:p>
             <w:r>
@@ -1203,65 +1213,29 @@
               </w:rPr>
               <w:t>&lt;&lt;</w:t>
             </w:r>
-            <w:proofErr w:type="spellStart"/>
-            <w:r>
-              <w:rPr>
-                <w:rFonts w:ascii="Arial" w:hAnsi="Arial" w:cs="Arial"/>
-                <w:sz w:val="16"/>
-                <w:szCs w:val="16"/>
-              </w:rPr>
-              <w:t>c</w:t>
-            </w:r>
-            <w:r>
-              <w:rPr>
-                <w:rFonts w:ascii="Arial" w:hAnsi="Arial" w:cs="Arial"/>
-                <w:sz w:val="16"/>
-                <w:szCs w:val="16"/>
-              </w:rPr>
-              <w:t>r</w:t>
-            </w:r>
-            <w:proofErr w:type="spellEnd"/>
-            <w:r>
-              <w:rPr>
-                <w:rFonts w:ascii="Arial" w:hAnsi="Arial" w:cs="Arial"/>
-                <w:sz w:val="16"/>
-                <w:szCs w:val="16"/>
-              </w:rPr>
-              <w:t>_</w:t>
-            </w:r>
-            <w:r>
-              <w:rPr>
-                <w:rFonts w:ascii="Arial" w:hAnsi="Arial" w:cs="Arial"/>
-                <w:sz w:val="16"/>
-                <w:szCs w:val="16"/>
-              </w:rPr>
-              <w:t>{</w:t>
-            </w:r>
-            <w:proofErr w:type="spellStart"/>
-            <w:r>
-              <w:rPr>
-                <w:rFonts w:ascii="Arial" w:hAnsi="Arial" w:cs="Arial"/>
-                <w:sz w:val="16"/>
-                <w:szCs w:val="16"/>
-              </w:rPr>
-              <w:t>generalAppUrgency</w:t>
-            </w:r>
-            <w:proofErr w:type="spellEnd"/>
-            <w:r>
-              <w:rPr>
-                <w:rFonts w:ascii="Arial" w:hAnsi="Arial" w:cs="Arial"/>
-                <w:sz w:val="16"/>
-                <w:szCs w:val="16"/>
-              </w:rPr>
-              <w:t>==’Yes’}</w:t>
-            </w:r>
-            <w:r>
-              <w:rPr>
-                <w:rFonts w:ascii="Arial" w:hAnsi="Arial" w:cs="Arial"/>
-                <w:sz w:val="16"/>
-                <w:szCs w:val="16"/>
-              </w:rPr>
-              <w:t>&gt;&gt;</w:t>
+            <w:r>
+              <w:rPr>
+                <w:rFonts w:ascii="Arial" w:hAnsi="Arial" w:cs="Arial"/>
+                <w:sz w:val="16"/>
+                <w:szCs w:val="16"/>
+              </w:rPr>
+              <w:t>e</w:t>
+            </w:r>
+            <w:r>
+              <w:rPr>
+                <w:rFonts w:ascii="Arial" w:hAnsi="Arial" w:cs="Arial"/>
+                <w:sz w:val="16"/>
+                <w:szCs w:val="16"/>
+              </w:rPr>
+              <w:t>r_</w:t>
+            </w:r>
+            <w:r>
+              <w:rPr>
+                <w:rFonts w:ascii="Arial" w:hAnsi="Arial" w:cs="Arial"/>
+                <w:sz w:val="16"/>
+                <w:szCs w:val="16"/>
+              </w:rPr>
+              <w:t xml:space="preserve"> &gt;&gt;</w:t>
             </w:r>
           </w:p>
         </w:tc>
@@ -1275,35 +1249,24 @@
               <w:right w:val="nil"/>
             </w:tcBorders>
           </w:tcPr>
-          <w:p>
-            <w:pPr>
-              <w:pStyle w:val="HTMLPreformatted"/>
-              <w:shd w:val="clear" w:color="auto" w:fill="FFFFFF"/>
-              <w:rPr>
-                <w:rFonts w:asciiTheme="minorHAnsi" w:eastAsiaTheme="minorHAnsi" w:hAnsiTheme="minorHAnsi" w:cstheme="minorBidi"/>
-                <w:sz w:val="24"/>
-                <w:szCs w:val="24"/>
-                <w:lang w:eastAsia="en-US"/>
-              </w:rPr>
-            </w:pPr>
-          </w:p>
-        </w:tc>
-      </w:tr>
-      <w:tr>
-        <w:tc>
-          <w:tcPr>
-            <w:tcW w:w="3539" w:type="dxa"/>
-            <w:tcBorders>
-              <w:top w:val="single" w:sz="4" w:space="0" w:color="auto"/>
-              <w:left w:val="nil"/>
-              <w:bottom w:val="single" w:sz="4" w:space="0" w:color="auto"/>
-              <w:right w:val="nil"/>
-            </w:tcBorders>
-            <w:hideMark/>
-          </w:tcPr>
-          <w:p>
-            <w:r>
-              <w:t>Reasons for urgency</w:t>
+          <w:p/>
+        </w:tc>
+      </w:tr>
+      <w:tr>
+        <w:tc>
+          <w:tcPr>
+            <w:tcW w:w="3539" w:type="dxa"/>
+            <w:tcBorders>
+              <w:top w:val="single" w:sz="4" w:space="0" w:color="auto"/>
+              <w:left w:val="nil"/>
+              <w:bottom w:val="single" w:sz="4" w:space="0" w:color="auto"/>
+              <w:right w:val="nil"/>
+            </w:tcBorders>
+            <w:hideMark/>
+          </w:tcPr>
+          <w:p>
+            <w:r>
+              <w:t>Application type</w:t>
             </w:r>
           </w:p>
         </w:tc>
@@ -1320,62 +1283,26 @@
           </w:tcPr>
           <w:p>
             <w:r>
-              <w:t>&lt;&lt;</w:t>
-            </w:r>
-            <w:proofErr w:type="spellStart"/>
-            <w:r>
-              <w:t>reasonsForUrgency</w:t>
-            </w:r>
-            <w:proofErr w:type="spellEnd"/>
-            <w:r>
-              <w:t xml:space="preserve">&gt;&gt; </w:t>
-            </w:r>
-          </w:p>
-        </w:tc>
-      </w:tr>
-      <w:tr>
-        <w:tc>
-          <w:tcPr>
-            <w:tcW w:w="3539" w:type="dxa"/>
-            <w:tcBorders>
-              <w:top w:val="single" w:sz="4" w:space="0" w:color="auto"/>
-              <w:left w:val="nil"/>
-              <w:bottom w:val="single" w:sz="4" w:space="0" w:color="auto"/>
-              <w:right w:val="nil"/>
-            </w:tcBorders>
-          </w:tcPr>
-          <w:p>
-            <w:r>
-              <w:rPr>
-                <w:rFonts w:ascii="Arial" w:hAnsi="Arial" w:cs="Arial"/>
-                <w:sz w:val="16"/>
-                <w:szCs w:val="16"/>
-              </w:rPr>
-              <w:t>&lt;&lt;</w:t>
-            </w:r>
-            <w:r>
-              <w:rPr>
-                <w:rFonts w:ascii="Arial" w:hAnsi="Arial" w:cs="Arial"/>
-                <w:sz w:val="16"/>
-                <w:szCs w:val="16"/>
-              </w:rPr>
-              <w:t>e</w:t>
-            </w:r>
-            <w:r>
-              <w:rPr>
-                <w:rFonts w:ascii="Arial" w:hAnsi="Arial" w:cs="Arial"/>
-                <w:sz w:val="16"/>
-                <w:szCs w:val="16"/>
-              </w:rPr>
-              <w:t>r_</w:t>
-            </w:r>
-            <w:r>
-              <w:rPr>
-                <w:rFonts w:ascii="Arial" w:hAnsi="Arial" w:cs="Arial"/>
-                <w:sz w:val="16"/>
-                <w:szCs w:val="16"/>
-              </w:rPr>
-              <w:t xml:space="preserve"> &gt;&gt;</w:t>
+              <w:t>&lt;&lt;generalAppType&gt;&gt;</w:t>
+            </w:r>
+          </w:p>
+        </w:tc>
+      </w:tr>
+      <w:tr>
+        <w:tc>
+          <w:tcPr>
+            <w:tcW w:w="3539" w:type="dxa"/>
+            <w:tcBorders>
+              <w:top w:val="single" w:sz="4" w:space="0" w:color="auto"/>
+              <w:left w:val="nil"/>
+              <w:bottom w:val="single" w:sz="4" w:space="0" w:color="auto"/>
+              <w:right w:val="nil"/>
+            </w:tcBorders>
+            <w:hideMark/>
+          </w:tcPr>
+          <w:p>
+            <w:r>
+              <w:t>Draft order</w:t>
             </w:r>
           </w:p>
         </w:tc>
@@ -1388,25 +1315,30 @@
               <w:bottom w:val="single" w:sz="4" w:space="0" w:color="auto"/>
               <w:right w:val="nil"/>
             </w:tcBorders>
-          </w:tcPr>
-          <w:p/>
-        </w:tc>
-      </w:tr>
-      <w:tr>
-        <w:tc>
-          <w:tcPr>
-            <w:tcW w:w="3539" w:type="dxa"/>
-            <w:tcBorders>
-              <w:top w:val="single" w:sz="4" w:space="0" w:color="auto"/>
-              <w:left w:val="nil"/>
-              <w:bottom w:val="single" w:sz="4" w:space="0" w:color="auto"/>
-              <w:right w:val="nil"/>
-            </w:tcBorders>
-            <w:hideMark/>
-          </w:tcPr>
-          <w:p>
-            <w:r>
-              <w:t>Application type</w:t>
+            <w:hideMark/>
+          </w:tcPr>
+          <w:p>
+            <w:r>
+              <w:t>&lt;&lt;generalAppDetailsOfOrder&gt;&gt;</w:t>
+            </w:r>
+          </w:p>
+        </w:tc>
+      </w:tr>
+      <w:tr>
+        <w:tc>
+          <w:tcPr>
+            <w:tcW w:w="3539" w:type="dxa"/>
+            <w:tcBorders>
+              <w:top w:val="single" w:sz="4" w:space="0" w:color="auto"/>
+              <w:left w:val="nil"/>
+              <w:bottom w:val="single" w:sz="4" w:space="0" w:color="auto"/>
+              <w:right w:val="nil"/>
+            </w:tcBorders>
+            <w:hideMark/>
+          </w:tcPr>
+          <w:p>
+            <w:r>
+              <w:t>Reasons</w:t>
             </w:r>
           </w:p>
         </w:tc>
@@ -1423,103 +1355,7 @@
           </w:tcPr>
           <w:p>
             <w:r>
-              <w:t>&lt;&lt;</w:t>
-            </w:r>
-            <w:proofErr w:type="spellStart"/>
-            <w:r>
-              <w:t>generalAppType</w:t>
-            </w:r>
-            <w:proofErr w:type="spellEnd"/>
-            <w:r>
-              <w:t>&gt;&gt;</w:t>
-            </w:r>
-          </w:p>
-        </w:tc>
-      </w:tr>
-      <w:tr>
-        <w:tc>
-          <w:tcPr>
-            <w:tcW w:w="3539" w:type="dxa"/>
-            <w:tcBorders>
-              <w:top w:val="single" w:sz="4" w:space="0" w:color="auto"/>
-              <w:left w:val="nil"/>
-              <w:bottom w:val="single" w:sz="4" w:space="0" w:color="auto"/>
-              <w:right w:val="nil"/>
-            </w:tcBorders>
-            <w:hideMark/>
-          </w:tcPr>
-          <w:p>
-            <w:r>
-              <w:t>Draft order</w:t>
-            </w:r>
-          </w:p>
-        </w:tc>
-        <w:tc>
-          <w:tcPr>
-            <w:tcW w:w="5479" w:type="dxa"/>
-            <w:tcBorders>
-              <w:top w:val="single" w:sz="4" w:space="0" w:color="auto"/>
-              <w:left w:val="nil"/>
-              <w:bottom w:val="single" w:sz="4" w:space="0" w:color="auto"/>
-              <w:right w:val="nil"/>
-            </w:tcBorders>
-            <w:hideMark/>
-          </w:tcPr>
-          <w:p>
-            <w:r>
-              <w:t>&lt;&lt;</w:t>
-            </w:r>
-            <w:proofErr w:type="spellStart"/>
-            <w:r>
-              <w:t>generalAppDetailsOfOrder</w:t>
-            </w:r>
-            <w:proofErr w:type="spellEnd"/>
-            <w:r>
-              <w:t>&gt;&gt;</w:t>
-            </w:r>
-          </w:p>
-        </w:tc>
-      </w:tr>
-      <w:tr>
-        <w:tc>
-          <w:tcPr>
-            <w:tcW w:w="3539" w:type="dxa"/>
-            <w:tcBorders>
-              <w:top w:val="single" w:sz="4" w:space="0" w:color="auto"/>
-              <w:left w:val="nil"/>
-              <w:bottom w:val="single" w:sz="4" w:space="0" w:color="auto"/>
-              <w:right w:val="nil"/>
-            </w:tcBorders>
-            <w:hideMark/>
-          </w:tcPr>
-          <w:p>
-            <w:r>
-              <w:t>Reasons</w:t>
-            </w:r>
-          </w:p>
-        </w:tc>
-        <w:tc>
-          <w:tcPr>
-            <w:tcW w:w="5479" w:type="dxa"/>
-            <w:tcBorders>
-              <w:top w:val="single" w:sz="4" w:space="0" w:color="auto"/>
-              <w:left w:val="nil"/>
-              <w:bottom w:val="single" w:sz="4" w:space="0" w:color="auto"/>
-              <w:right w:val="nil"/>
-            </w:tcBorders>
-            <w:hideMark/>
-          </w:tcPr>
-          <w:p>
-            <w:r>
-              <w:t>&lt;&lt;</w:t>
-            </w:r>
-            <w:proofErr w:type="spellStart"/>
-            <w:r>
-              <w:t>generalAppReasonsOfOrder</w:t>
-            </w:r>
-            <w:proofErr w:type="spellEnd"/>
-            <w:r>
-              <w:t>&gt;&gt;</w:t>
+              <w:t>&lt;&lt;generalAppReasonsOfOrder&gt;&gt;</w:t>
             </w:r>
           </w:p>
         </w:tc>
@@ -1545,17 +1381,8 @@
           <w:b/>
           <w:bCs/>
         </w:rPr>
-        <w:t xml:space="preserve">Applicant hearing </w:t>
+        <w:t>Applicant hearing details</w:t>
       </w:r>
-      <w:proofErr w:type="gramStart"/>
-      <w:r>
-        <w:rPr>
-          <w:b/>
-          <w:bCs/>
-        </w:rPr>
-        <w:t>details</w:t>
-      </w:r>
-      <w:proofErr w:type="gramEnd"/>
     </w:p>
     <w:p>
       <w:pPr>
@@ -1612,15 +1439,7 @@
           </w:tcPr>
           <w:p>
             <w:r>
-              <w:t>&lt;&lt;</w:t>
-            </w:r>
-            <w:proofErr w:type="spellStart"/>
-            <w:r>
-              <w:t>hearingYesorNo</w:t>
-            </w:r>
-            <w:proofErr w:type="spellEnd"/>
-            <w:r>
-              <w:t>&gt;&gt;</w:t>
+              <w:t>&lt;&lt;hearingYesorNo&gt;&gt;</w:t>
             </w:r>
           </w:p>
         </w:tc>
@@ -1656,15 +1475,7 @@
           </w:tcPr>
           <w:p>
             <w:r>
-              <w:t>&lt;&lt;</w:t>
-            </w:r>
-            <w:proofErr w:type="spellStart"/>
-            <w:r>
-              <w:t>hearingDate</w:t>
-            </w:r>
-            <w:proofErr w:type="spellEnd"/>
-            <w:r>
-              <w:t>&gt;&gt;</w:t>
+              <w:t>&lt;&lt;hearingDate&gt;&gt;</w:t>
             </w:r>
           </w:p>
         </w:tc>
@@ -1700,15 +1511,7 @@
           </w:tcPr>
           <w:p>
             <w:r>
-              <w:t>&lt;&lt;</w:t>
-            </w:r>
-            <w:proofErr w:type="spellStart"/>
-            <w:r>
-              <w:t>hearingPreferencesPreferredType</w:t>
-            </w:r>
-            <w:proofErr w:type="spellEnd"/>
-            <w:r>
-              <w:t>&gt;&gt;</w:t>
+              <w:t>&lt;&lt;hearingPreferencesPreferredType&gt;&gt;</w:t>
             </w:r>
           </w:p>
         </w:tc>
@@ -1744,15 +1547,7 @@
           </w:tcPr>
           <w:p>
             <w:r>
-              <w:t>&lt;&lt;</w:t>
-            </w:r>
-            <w:proofErr w:type="spellStart"/>
-            <w:r>
-              <w:t>reasonForPreferredHearingType</w:t>
-            </w:r>
-            <w:proofErr w:type="spellEnd"/>
-            <w:r>
-              <w:t>&gt;&gt;</w:t>
+              <w:t>&lt;&lt;reasonForPreferredHearingType&gt;&gt;</w:t>
             </w:r>
           </w:p>
         </w:tc>
@@ -1788,15 +1583,7 @@
           </w:tcPr>
           <w:p>
             <w:r>
-              <w:t>&lt;&lt;</w:t>
-            </w:r>
-            <w:proofErr w:type="spellStart"/>
-            <w:r>
-              <w:t>hearingPreferredLocation</w:t>
-            </w:r>
-            <w:proofErr w:type="spellEnd"/>
-            <w:r>
-              <w:t>&gt;&gt;</w:t>
+              <w:t>&lt;&lt;hearingPreferredLocation&gt;&gt;</w:t>
             </w:r>
           </w:p>
         </w:tc>
@@ -1832,15 +1619,7 @@
           </w:tcPr>
           <w:p>
             <w:r>
-              <w:t>&lt;&lt;</w:t>
-            </w:r>
-            <w:proofErr w:type="spellStart"/>
-            <w:r>
-              <w:t>hearingDetailsTelephoneNumber</w:t>
-            </w:r>
-            <w:proofErr w:type="spellEnd"/>
-            <w:r>
-              <w:t>&gt;&gt;</w:t>
+              <w:t>&lt;&lt;hearingDetailsTelephoneNumber&gt;&gt;</w:t>
             </w:r>
           </w:p>
         </w:tc>
@@ -1876,15 +1655,7 @@
           </w:tcPr>
           <w:p>
             <w:r>
-              <w:t>&lt;&lt;</w:t>
-            </w:r>
-            <w:proofErr w:type="spellStart"/>
-            <w:r>
-              <w:t>hearingDetailsEmailId</w:t>
-            </w:r>
-            <w:proofErr w:type="spellEnd"/>
-            <w:r>
-              <w:t>&gt;&gt;</w:t>
+              <w:t>&lt;&lt;hearingDetailsEmailId&gt;&gt;</w:t>
             </w:r>
           </w:p>
         </w:tc>
@@ -1920,88 +1691,66 @@
           </w:tcPr>
           <w:p>
             <w:r>
-              <w:t>&lt;&lt;</w:t>
-            </w:r>
-            <w:proofErr w:type="spellStart"/>
-            <w:r>
+              <w:t>&lt;&lt;unavailableTrialRequiredYesOrNo&gt;&gt;</w:t>
+            </w:r>
+          </w:p>
+        </w:tc>
+      </w:tr>
+      <w:tr>
+        <w:tc>
+          <w:tcPr>
+            <w:tcW w:w="3539" w:type="dxa"/>
+            <w:tcBorders>
+              <w:top w:val="single" w:sz="4" w:space="0" w:color="auto"/>
+              <w:left w:val="nil"/>
+              <w:bottom w:val="single" w:sz="4" w:space="0" w:color="auto"/>
+              <w:right w:val="nil"/>
+            </w:tcBorders>
+          </w:tcPr>
+          <w:p>
+            <w:r>
+              <w:rPr>
+                <w:rFonts w:ascii="Arial" w:hAnsi="Arial" w:cs="Arial"/>
+                <w:sz w:val="16"/>
+                <w:szCs w:val="16"/>
+              </w:rPr>
+              <w:t>&lt;&lt;c</w:t>
+            </w:r>
+            <w:r>
+              <w:rPr>
+                <w:rFonts w:ascii="Arial" w:hAnsi="Arial" w:cs="Arial"/>
+                <w:sz w:val="16"/>
+                <w:szCs w:val="16"/>
+              </w:rPr>
+              <w:t>r</w:t>
+            </w:r>
+            <w:r>
+              <w:rPr>
+                <w:rFonts w:ascii="Arial" w:hAnsi="Arial" w:cs="Arial"/>
+                <w:sz w:val="16"/>
+                <w:szCs w:val="16"/>
+              </w:rPr>
+              <w:t>_</w:t>
+            </w:r>
+            <w:r>
+              <w:rPr>
+                <w:rFonts w:ascii="Arial" w:hAnsi="Arial" w:cs="Arial"/>
+                <w:sz w:val="16"/>
+                <w:szCs w:val="16"/>
+              </w:rPr>
+              <w:t>{</w:t>
+            </w:r>
+            <w:r>
+              <w:t xml:space="preserve"> </w:t>
+            </w:r>
+            <w:r>
+              <w:rPr>
+                <w:rFonts w:ascii="Arial" w:hAnsi="Arial" w:cs="Arial"/>
+                <w:sz w:val="16"/>
+                <w:szCs w:val="16"/>
+              </w:rPr>
               <w:t>unavailableTrialRequiredYesOrNo</w:t>
             </w:r>
-            <w:proofErr w:type="spellEnd"/>
-            <w:r>
-              <w:t>&gt;&gt;</w:t>
-            </w:r>
-          </w:p>
-        </w:tc>
-      </w:tr>
-      <w:tr>
-        <w:tc>
-          <w:tcPr>
-            <w:tcW w:w="3539" w:type="dxa"/>
-            <w:tcBorders>
-              <w:top w:val="single" w:sz="4" w:space="0" w:color="auto"/>
-              <w:left w:val="nil"/>
-              <w:bottom w:val="single" w:sz="4" w:space="0" w:color="auto"/>
-              <w:right w:val="nil"/>
-            </w:tcBorders>
-          </w:tcPr>
-          <w:p>
-            <w:r>
-              <w:rPr>
-                <w:rFonts w:ascii="Arial" w:hAnsi="Arial" w:cs="Arial"/>
-                <w:sz w:val="16"/>
-                <w:szCs w:val="16"/>
-              </w:rPr>
-              <w:t>&lt;&lt;</w:t>
-            </w:r>
-            <w:proofErr w:type="spellStart"/>
-            <w:r>
-              <w:rPr>
-                <w:rFonts w:ascii="Arial" w:hAnsi="Arial" w:cs="Arial"/>
-                <w:sz w:val="16"/>
-                <w:szCs w:val="16"/>
-              </w:rPr>
-              <w:t>c</w:t>
-            </w:r>
-            <w:r>
-              <w:rPr>
-                <w:rFonts w:ascii="Arial" w:hAnsi="Arial" w:cs="Arial"/>
-                <w:sz w:val="16"/>
-                <w:szCs w:val="16"/>
-              </w:rPr>
-              <w:t>r</w:t>
-            </w:r>
-            <w:proofErr w:type="spellEnd"/>
-            <w:proofErr w:type="gramStart"/>
-            <w:r>
-              <w:rPr>
-                <w:rFonts w:ascii="Arial" w:hAnsi="Arial" w:cs="Arial"/>
-                <w:sz w:val="16"/>
-                <w:szCs w:val="16"/>
-              </w:rPr>
-              <w:t>_</w:t>
-            </w:r>
-            <w:r>
-              <w:rPr>
-                <w:rFonts w:ascii="Arial" w:hAnsi="Arial" w:cs="Arial"/>
-                <w:sz w:val="16"/>
-                <w:szCs w:val="16"/>
-              </w:rPr>
-              <w:t>{</w:t>
-            </w:r>
-            <w:r>
-              <w:t xml:space="preserve"> </w:t>
-            </w:r>
-            <w:proofErr w:type="spellStart"/>
-            <w:r>
-              <w:rPr>
-                <w:rFonts w:ascii="Arial" w:hAnsi="Arial" w:cs="Arial"/>
-                <w:sz w:val="16"/>
-                <w:szCs w:val="16"/>
-              </w:rPr>
-              <w:t>unavailableTrialRequiredYesOrNo</w:t>
-            </w:r>
-            <w:proofErr w:type="spellEnd"/>
-            <w:proofErr w:type="gramEnd"/>
             <w:r>
               <w:rPr>
                 <w:rFonts w:ascii="Arial" w:hAnsi="Arial" w:cs="Arial"/>
@@ -2066,11 +1815,9 @@
             <w:r>
               <w:t>&lt;&lt;</w:t>
             </w:r>
-            <w:proofErr w:type="spellStart"/>
             <w:r>
               <w:t>unavailableTrialDateFrom</w:t>
             </w:r>
-            <w:proofErr w:type="spellEnd"/>
             <w:r>
               <w:t>&gt;&gt;</w:t>
             </w:r>
@@ -2106,15 +1853,7 @@
           </w:tcPr>
           <w:p>
             <w:r>
-              <w:t>&lt;&lt;</w:t>
-            </w:r>
-            <w:proofErr w:type="spellStart"/>
-            <w:r>
-              <w:t>unavailableTrialDateTo</w:t>
-            </w:r>
-            <w:proofErr w:type="spellEnd"/>
-            <w:r>
-              <w:t>&gt;&gt;</w:t>
+              <w:t>&lt;&lt;unavailableTrialDateTo&gt;&gt;</w:t>
             </w:r>
           </w:p>
         </w:tc>
@@ -2249,15 +1988,7 @@
           </w:tcPr>
           <w:p>
             <w:r>
-              <w:t>&lt;&lt;</w:t>
-            </w:r>
-            <w:proofErr w:type="spellStart"/>
-            <w:r>
-              <w:t>vulnerabilityQuestionsYesOrNo</w:t>
-            </w:r>
-            <w:proofErr w:type="spellEnd"/>
-            <w:r>
-              <w:t>&gt;&gt;</w:t>
+              <w:t>&lt;&lt;vulnerabilityQuestionsYesOrNo&gt;&gt;</w:t>
             </w:r>
           </w:p>
         </w:tc>
@@ -2293,15 +2024,7 @@
           </w:tcPr>
           <w:p>
             <w:r>
-              <w:t>&lt;&lt;</w:t>
-            </w:r>
-            <w:proofErr w:type="spellStart"/>
-            <w:r>
-              <w:t>supportRequirement</w:t>
-            </w:r>
-            <w:proofErr w:type="spellEnd"/>
-            <w:r>
-              <w:t>&gt;&gt;</w:t>
+              <w:t>&lt;&lt;supportRequirement&gt;&gt;</w:t>
             </w:r>
           </w:p>
         </w:tc>
@@ -2335,16 +2058,7 @@
                 <w:sz w:val="16"/>
                 <w:szCs w:val="16"/>
               </w:rPr>
-              <w:t>&lt;&lt;</w:t>
-            </w:r>
-            <w:proofErr w:type="spellStart"/>
-            <w:r>
-              <w:rPr>
-                <w:rFonts w:ascii="Arial" w:hAnsi="Arial" w:cs="Arial"/>
-                <w:sz w:val="16"/>
-                <w:szCs w:val="16"/>
-              </w:rPr>
-              <w:t>c</w:t>
+              <w:t>&lt;&lt;c</w:t>
             </w:r>
             <w:r>
               <w:rPr>
@@ -2354,7 +2068,6 @@
               </w:rPr>
               <w:t>r</w:t>
             </w:r>
-            <w:proofErr w:type="spellEnd"/>
             <w:r>
               <w:rPr>
                 <w:rFonts w:ascii="Arial" w:hAnsi="Arial" w:cs="Arial"/>
@@ -2371,7 +2084,6 @@
               </w:rPr>
               <w:t>{</w:t>
             </w:r>
-            <w:proofErr w:type="spellStart"/>
             <w:r>
               <w:rPr>
                 <w:rFonts w:ascii="Arial" w:hAnsi="Arial" w:cs="Arial"/>
@@ -2380,7 +2092,6 @@
               </w:rPr>
               <w:t>isSignLanguageExists</w:t>
             </w:r>
-            <w:proofErr w:type="spellEnd"/>
             <w:r>
               <w:rPr>
                 <w:rFonts w:ascii="Arial" w:hAnsi="Arial" w:cs="Arial"/>
@@ -2445,15 +2156,7 @@
           </w:tcPr>
           <w:p>
             <w:r>
-              <w:t>&lt;&lt;</w:t>
-            </w:r>
-            <w:proofErr w:type="spellStart"/>
-            <w:r>
-              <w:t>supportRequirementSignLanguage</w:t>
-            </w:r>
-            <w:proofErr w:type="spellEnd"/>
-            <w:r>
-              <w:t>&gt;&gt;</w:t>
+              <w:t>&lt;&lt;supportRequirementSignLanguage&gt;&gt;</w:t>
             </w:r>
           </w:p>
         </w:tc>
@@ -2542,16 +2245,7 @@
                 <w:sz w:val="16"/>
                 <w:szCs w:val="16"/>
               </w:rPr>
-              <w:t>&lt;&lt;</w:t>
-            </w:r>
-            <w:proofErr w:type="spellStart"/>
-            <w:r>
-              <w:rPr>
-                <w:rFonts w:ascii="Arial" w:hAnsi="Arial" w:cs="Arial"/>
-                <w:sz w:val="16"/>
-                <w:szCs w:val="16"/>
-              </w:rPr>
-              <w:t>c</w:t>
+              <w:t>&lt;&lt;c</w:t>
             </w:r>
             <w:r>
               <w:rPr>
@@ -2561,7 +2255,6 @@
               </w:rPr>
               <w:t>r</w:t>
             </w:r>
-            <w:proofErr w:type="spellEnd"/>
             <w:r>
               <w:rPr>
                 <w:rFonts w:ascii="Arial" w:hAnsi="Arial" w:cs="Arial"/>
@@ -2578,7 +2271,6 @@
               </w:rPr>
               <w:t>{</w:t>
             </w:r>
-            <w:proofErr w:type="spellStart"/>
             <w:r>
               <w:rPr>
                 <w:rFonts w:ascii="Arial" w:hAnsi="Arial" w:cs="Arial"/>
@@ -2587,7 +2279,6 @@
               </w:rPr>
               <w:t>isLanguageInterpreterExists</w:t>
             </w:r>
-            <w:proofErr w:type="spellEnd"/>
             <w:r>
               <w:rPr>
                 <w:rFonts w:ascii="Arial" w:hAnsi="Arial" w:cs="Arial"/>
@@ -2652,15 +2343,7 @@
           </w:tcPr>
           <w:p>
             <w:r>
-              <w:t>&lt;&lt;</w:t>
-            </w:r>
-            <w:proofErr w:type="spellStart"/>
-            <w:r>
-              <w:t>supportRequirementLanguageInterpreter</w:t>
-            </w:r>
-            <w:proofErr w:type="spellEnd"/>
-            <w:r>
-              <w:t>&gt;&gt;</w:t>
+              <w:t>&lt;&lt;supportRequirementLanguageInterpreter&gt;&gt;</w:t>
             </w:r>
           </w:p>
         </w:tc>
@@ -2743,16 +2426,7 @@
                 <w:sz w:val="16"/>
                 <w:szCs w:val="16"/>
               </w:rPr>
-              <w:t>&lt;&lt;</w:t>
-            </w:r>
-            <w:proofErr w:type="spellStart"/>
-            <w:r>
-              <w:rPr>
-                <w:rFonts w:ascii="Arial" w:hAnsi="Arial" w:cs="Arial"/>
-                <w:sz w:val="16"/>
-                <w:szCs w:val="16"/>
-              </w:rPr>
-              <w:t>c</w:t>
+              <w:t>&lt;&lt;c</w:t>
             </w:r>
             <w:r>
               <w:rPr>
@@ -2762,7 +2436,6 @@
               </w:rPr>
               <w:t>r</w:t>
             </w:r>
-            <w:proofErr w:type="spellEnd"/>
             <w:r>
               <w:rPr>
                 <w:rFonts w:ascii="Arial" w:hAnsi="Arial" w:cs="Arial"/>
@@ -2779,7 +2452,6 @@
               </w:rPr>
               <w:t>{</w:t>
             </w:r>
-            <w:proofErr w:type="spellStart"/>
             <w:r>
               <w:rPr>
                 <w:color w:val="000000"/>
@@ -2794,7 +2466,6 @@
               </w:rPr>
               <w:t>sOtherSupportExists</w:t>
             </w:r>
-            <w:proofErr w:type="spellEnd"/>
             <w:r>
               <w:rPr>
                 <w:rFonts w:ascii="Arial" w:hAnsi="Arial" w:cs="Arial"/>
@@ -2859,15 +2530,7 @@
           </w:tcPr>
           <w:p>
             <w:r>
-              <w:t>&lt;&lt;</w:t>
-            </w:r>
-            <w:proofErr w:type="spellStart"/>
-            <w:r>
-              <w:t>supportRequirementOther</w:t>
-            </w:r>
-            <w:proofErr w:type="spellEnd"/>
-            <w:r>
-              <w:t>&gt;&gt;</w:t>
+              <w:t>&lt;&lt;supportRequirementOther&gt;&gt;</w:t>
             </w:r>
           </w:p>
         </w:tc>
@@ -3124,16 +2787,7 @@
           <w:sz w:val="16"/>
           <w:szCs w:val="16"/>
         </w:rPr>
-        <w:t>&lt;&lt;cs</w:t>
-      </w:r>
-      <w:proofErr w:type="gramStart"/>
-      <w:r>
-        <w:rPr>
-          <w:rFonts w:ascii="Arial" w:hAnsi="Arial" w:cs="Arial"/>
-          <w:sz w:val="16"/>
-          <w:szCs w:val="16"/>
-        </w:rPr>
-        <w:t>_</w:t>
+        <w:t>&lt;&lt;cs_</w:t>
       </w:r>
       <w:r>
         <w:rPr>
@@ -3141,44 +2795,7 @@
           <w:sz w:val="16"/>
           <w:szCs w:val="16"/>
         </w:rPr>
-        <w:t>{</w:t>
-      </w:r>
-      <w:proofErr w:type="spellStart"/>
-      <w:proofErr w:type="gramEnd"/>
-      <w:r>
-        <w:rPr>
-          <w:rFonts w:ascii="Arial" w:hAnsi="Arial" w:cs="Arial"/>
-          <w:sz w:val="16"/>
-          <w:szCs w:val="16"/>
-        </w:rPr>
-        <w:t>isWithNotice</w:t>
-      </w:r>
-      <w:proofErr w:type="spellEnd"/>
-      <w:r>
-        <w:rPr>
-          <w:rFonts w:ascii="Arial" w:hAnsi="Arial" w:cs="Arial"/>
-          <w:sz w:val="16"/>
-          <w:szCs w:val="16"/>
-        </w:rPr>
-        <w:t>==’Yes’&amp;&amp;</w:t>
-      </w:r>
-      <w:proofErr w:type="spellStart"/>
-      <w:r>
-        <w:rPr>
-          <w:rFonts w:ascii="Arial" w:hAnsi="Arial" w:cs="Arial"/>
-          <w:sz w:val="16"/>
-          <w:szCs w:val="16"/>
-        </w:rPr>
-        <w:t>generalAppUrgency</w:t>
-      </w:r>
-      <w:proofErr w:type="spellEnd"/>
-      <w:r>
-        <w:rPr>
-          <w:rFonts w:ascii="Arial" w:hAnsi="Arial" w:cs="Arial"/>
-          <w:sz w:val="16"/>
-          <w:szCs w:val="16"/>
-        </w:rPr>
-        <w:t>==’No’</w:t>
+        <w:t>{isWithNotice==’Yes’&amp;&amp;generalAppUrgency==’No’</w:t>
       </w:r>
       <w:r>
         <w:rPr>
@@ -3194,25 +2811,7 @@
           <w:sz w:val="16"/>
           <w:szCs w:val="16"/>
         </w:rPr>
-        <w:t>&amp;&amp;</w:t>
-      </w:r>
-      <w:proofErr w:type="spellStart"/>
-      <w:r>
-        <w:rPr>
-          <w:rFonts w:ascii="Arial" w:hAnsi="Arial" w:cs="Arial"/>
-          <w:sz w:val="16"/>
-          <w:szCs w:val="16"/>
-        </w:rPr>
-        <w:t>isCasePastDueDate</w:t>
-      </w:r>
-      <w:proofErr w:type="spellEnd"/>
-      <w:r>
-        <w:rPr>
-          <w:rFonts w:ascii="Arial" w:hAnsi="Arial" w:cs="Arial"/>
-          <w:sz w:val="16"/>
-          <w:szCs w:val="16"/>
-        </w:rPr>
-        <w:t>==false</w:t>
+        <w:t>&amp;&amp;isCasePastDueDate==false</w:t>
       </w:r>
       <w:r>
         <w:rPr>
@@ -3292,16 +2891,166 @@
                 <w:sz w:val="16"/>
                 <w:szCs w:val="16"/>
               </w:rPr>
+              <w:t>&lt;&lt;c</w:t>
+            </w:r>
+            <w:r>
+              <w:rPr>
+                <w:rFonts w:ascii="Arial" w:hAnsi="Arial" w:cs="Arial"/>
+                <w:sz w:val="16"/>
+                <w:szCs w:val="16"/>
+              </w:rPr>
+              <w:t>r</w:t>
+            </w:r>
+            <w:r>
+              <w:rPr>
+                <w:rFonts w:ascii="Arial" w:hAnsi="Arial" w:cs="Arial"/>
+                <w:sz w:val="16"/>
+                <w:szCs w:val="16"/>
+              </w:rPr>
+              <w:t>_</w:t>
+            </w:r>
+            <w:r>
+              <w:rPr>
+                <w:rFonts w:ascii="Arial" w:hAnsi="Arial" w:cs="Arial"/>
+                <w:sz w:val="16"/>
+                <w:szCs w:val="16"/>
+              </w:rPr>
+              <w:t>{isConsentOrderApp==’No’}</w:t>
+            </w:r>
+            <w:r>
+              <w:rPr>
+                <w:rFonts w:ascii="Arial" w:hAnsi="Arial" w:cs="Arial"/>
+                <w:sz w:val="16"/>
+                <w:szCs w:val="16"/>
+              </w:rPr>
+              <w:t>&gt;&gt;</w:t>
+            </w:r>
+          </w:p>
+        </w:tc>
+        <w:tc>
+          <w:tcPr>
+            <w:tcW w:w="5477" w:type="dxa"/>
+            <w:tcBorders>
+              <w:top w:val="single" w:sz="4" w:space="0" w:color="auto"/>
+              <w:left w:val="nil"/>
+              <w:bottom w:val="single" w:sz="4" w:space="0" w:color="auto"/>
+              <w:right w:val="nil"/>
+            </w:tcBorders>
+          </w:tcPr>
+          <w:p/>
+        </w:tc>
+      </w:tr>
+      <w:tr>
+        <w:tc>
+          <w:tcPr>
+            <w:tcW w:w="3539" w:type="dxa"/>
+            <w:tcBorders>
+              <w:top w:val="single" w:sz="4" w:space="0" w:color="auto"/>
+              <w:left w:val="nil"/>
+              <w:bottom w:val="single" w:sz="4" w:space="0" w:color="auto"/>
+              <w:right w:val="nil"/>
+            </w:tcBorders>
+          </w:tcPr>
+          <w:p>
+            <w:r>
+              <w:t>Do you agree that the court should make the order that the applicant has requested?</w:t>
+            </w:r>
+          </w:p>
+        </w:tc>
+        <w:tc>
+          <w:tcPr>
+            <w:tcW w:w="5477" w:type="dxa"/>
+            <w:tcBorders>
+              <w:top w:val="single" w:sz="4" w:space="0" w:color="auto"/>
+              <w:left w:val="nil"/>
+              <w:bottom w:val="single" w:sz="4" w:space="0" w:color="auto"/>
+              <w:right w:val="nil"/>
+            </w:tcBorders>
+          </w:tcPr>
+          <w:p>
+            <w:r>
+              <w:t>&lt;&lt;resp1HasAgreed&gt;&gt;</w:t>
+            </w:r>
+          </w:p>
+        </w:tc>
+      </w:tr>
+      <w:tr>
+        <w:tc>
+          <w:tcPr>
+            <w:tcW w:w="3539" w:type="dxa"/>
+            <w:tcBorders>
+              <w:top w:val="single" w:sz="4" w:space="0" w:color="auto"/>
+              <w:left w:val="nil"/>
+              <w:bottom w:val="single" w:sz="4" w:space="0" w:color="auto"/>
+              <w:right w:val="nil"/>
+            </w:tcBorders>
+          </w:tcPr>
+          <w:p>
+            <w:r>
+              <w:rPr>
+                <w:rFonts w:ascii="Arial" w:hAnsi="Arial" w:cs="Arial"/>
+                <w:sz w:val="16"/>
+                <w:szCs w:val="16"/>
+              </w:rPr>
               <w:t>&lt;&lt;</w:t>
             </w:r>
-            <w:proofErr w:type="spellStart"/>
-            <w:r>
-              <w:rPr>
-                <w:rFonts w:ascii="Arial" w:hAnsi="Arial" w:cs="Arial"/>
-                <w:sz w:val="16"/>
-                <w:szCs w:val="16"/>
-              </w:rPr>
-              <w:t>c</w:t>
+            <w:r>
+              <w:rPr>
+                <w:rFonts w:ascii="Arial" w:hAnsi="Arial" w:cs="Arial"/>
+                <w:sz w:val="16"/>
+                <w:szCs w:val="16"/>
+              </w:rPr>
+              <w:t>er_</w:t>
+            </w:r>
+            <w:r>
+              <w:rPr>
+                <w:rFonts w:ascii="Arial" w:hAnsi="Arial" w:cs="Arial"/>
+                <w:sz w:val="16"/>
+                <w:szCs w:val="16"/>
+              </w:rPr>
+              <w:t>&gt;&gt;</w:t>
+            </w:r>
+          </w:p>
+        </w:tc>
+        <w:tc>
+          <w:tcPr>
+            <w:tcW w:w="5477" w:type="dxa"/>
+            <w:tcBorders>
+              <w:top w:val="single" w:sz="4" w:space="0" w:color="auto"/>
+              <w:left w:val="nil"/>
+              <w:bottom w:val="single" w:sz="4" w:space="0" w:color="auto"/>
+              <w:right w:val="nil"/>
+            </w:tcBorders>
+          </w:tcPr>
+          <w:p/>
+        </w:tc>
+      </w:tr>
+      <w:tr>
+        <w:tc>
+          <w:tcPr>
+            <w:tcW w:w="3539" w:type="dxa"/>
+            <w:tcBorders>
+              <w:top w:val="single" w:sz="4" w:space="0" w:color="auto"/>
+              <w:left w:val="nil"/>
+              <w:bottom w:val="single" w:sz="4" w:space="0" w:color="auto"/>
+              <w:right w:val="nil"/>
+            </w:tcBorders>
+          </w:tcPr>
+          <w:p>
+            <w:pPr>
+              <w:rPr>
+                <w:rFonts w:ascii="Arial" w:hAnsi="Arial" w:cs="Arial"/>
+                <w:sz w:val="16"/>
+                <w:szCs w:val="16"/>
+              </w:rPr>
+            </w:pPr>
+            <w:r>
+              <w:rPr>
+                <w:rFonts w:ascii="Arial" w:hAnsi="Arial" w:cs="Arial"/>
+                <w:sz w:val="16"/>
+                <w:szCs w:val="16"/>
+              </w:rPr>
+              <w:t>&lt;&lt;c</w:t>
             </w:r>
             <w:r>
               <w:rPr>
@@ -3311,7 +3060,6 @@
               </w:rPr>
               <w:t>r</w:t>
             </w:r>
-            <w:proofErr w:type="spellEnd"/>
             <w:r>
               <w:rPr>
                 <w:rFonts w:ascii="Arial" w:hAnsi="Arial" w:cs="Arial"/>
@@ -3326,25 +3074,7 @@
                 <w:sz w:val="16"/>
                 <w:szCs w:val="16"/>
               </w:rPr>
-              <w:t>{</w:t>
-            </w:r>
-            <w:proofErr w:type="spellStart"/>
-            <w:r>
-              <w:rPr>
-                <w:rFonts w:ascii="Arial" w:hAnsi="Arial" w:cs="Arial"/>
-                <w:sz w:val="16"/>
-                <w:szCs w:val="16"/>
-              </w:rPr>
-              <w:t>isConsentOrderApp</w:t>
-            </w:r>
-            <w:proofErr w:type="spellEnd"/>
-            <w:r>
-              <w:rPr>
-                <w:rFonts w:ascii="Arial" w:hAnsi="Arial" w:cs="Arial"/>
-                <w:sz w:val="16"/>
-                <w:szCs w:val="16"/>
-              </w:rPr>
-              <w:t>==’No’}</w:t>
+              <w:t>{isConsentOrderApp==’Yes’}</w:t>
             </w:r>
             <w:r>
               <w:rPr>
@@ -3379,42 +3109,51 @@
               <w:bottom w:val="single" w:sz="4" w:space="0" w:color="auto"/>
               <w:right w:val="nil"/>
             </w:tcBorders>
-          </w:tcPr>
-          <w:p>
-            <w:r>
-              <w:t>Do you agree that the court should make the order that the applicant has requested?</w:t>
-            </w:r>
-          </w:p>
-        </w:tc>
-        <w:tc>
-          <w:tcPr>
-            <w:tcW w:w="5477" w:type="dxa"/>
-            <w:tcBorders>
-              <w:top w:val="single" w:sz="4" w:space="0" w:color="auto"/>
-              <w:left w:val="nil"/>
-              <w:bottom w:val="single" w:sz="4" w:space="0" w:color="auto"/>
-              <w:right w:val="nil"/>
-            </w:tcBorders>
-          </w:tcPr>
-          <w:p>
-            <w:r>
-              <w:t>&lt;&lt;resp1HasAgreed&gt;&gt;</w:t>
-            </w:r>
-          </w:p>
-        </w:tc>
-      </w:tr>
-      <w:tr>
-        <w:tc>
-          <w:tcPr>
-            <w:tcW w:w="3539" w:type="dxa"/>
-            <w:tcBorders>
-              <w:top w:val="single" w:sz="4" w:space="0" w:color="auto"/>
-              <w:left w:val="nil"/>
-              <w:bottom w:val="single" w:sz="4" w:space="0" w:color="auto"/>
-              <w:right w:val="nil"/>
-            </w:tcBorders>
-          </w:tcPr>
-          <w:p>
+            <w:hideMark/>
+          </w:tcPr>
+          <w:p>
+            <w:r>
+              <w:t>The applicant has confirmed that you have agreed to the order that the applicant has requested the court to make is this correct?</w:t>
+            </w:r>
+          </w:p>
+        </w:tc>
+        <w:tc>
+          <w:tcPr>
+            <w:tcW w:w="5477" w:type="dxa"/>
+            <w:tcBorders>
+              <w:top w:val="single" w:sz="4" w:space="0" w:color="auto"/>
+              <w:left w:val="nil"/>
+              <w:bottom w:val="single" w:sz="4" w:space="0" w:color="auto"/>
+              <w:right w:val="nil"/>
+            </w:tcBorders>
+            <w:hideMark/>
+          </w:tcPr>
+          <w:p>
+            <w:r>
+              <w:t>&lt;&lt;gaResp1Consent&gt;&gt;</w:t>
+            </w:r>
+          </w:p>
+        </w:tc>
+      </w:tr>
+      <w:tr>
+        <w:tc>
+          <w:tcPr>
+            <w:tcW w:w="3539" w:type="dxa"/>
+            <w:tcBorders>
+              <w:top w:val="single" w:sz="4" w:space="0" w:color="auto"/>
+              <w:left w:val="nil"/>
+              <w:bottom w:val="single" w:sz="4" w:space="0" w:color="auto"/>
+              <w:right w:val="nil"/>
+            </w:tcBorders>
+          </w:tcPr>
+          <w:p>
+            <w:pPr>
+              <w:rPr>
+                <w:rFonts w:ascii="Arial" w:hAnsi="Arial" w:cs="Arial"/>
+                <w:sz w:val="16"/>
+                <w:szCs w:val="16"/>
+              </w:rPr>
+            </w:pPr>
             <w:r>
               <w:rPr>
                 <w:rFonts w:ascii="Arial" w:hAnsi="Arial" w:cs="Arial"/>
@@ -3466,13 +3205,94 @@
             </w:tcBorders>
           </w:tcPr>
           <w:p>
-            <w:pPr>
-              <w:rPr>
-                <w:rFonts w:ascii="Arial" w:hAnsi="Arial" w:cs="Arial"/>
-                <w:sz w:val="16"/>
-                <w:szCs w:val="16"/>
-              </w:rPr>
-            </w:pPr>
+            <w:r>
+              <w:rPr>
+                <w:rFonts w:ascii="Arial" w:hAnsi="Arial" w:cs="Arial"/>
+                <w:sz w:val="16"/>
+                <w:szCs w:val="16"/>
+              </w:rPr>
+              <w:lastRenderedPageBreak/>
+              <w:t>&lt;&lt;cr_{isVaryJudgmentApp</w:t>
+            </w:r>
+            <w:r>
+              <w:rPr>
+                <w:rFonts w:ascii="Arial" w:hAnsi="Arial" w:cs="Arial"/>
+                <w:sz w:val="16"/>
+                <w:szCs w:val="16"/>
+              </w:rPr>
+              <w:t>==’Yes’}</w:t>
+            </w:r>
+            <w:r>
+              <w:rPr>
+                <w:rFonts w:ascii="Arial" w:hAnsi="Arial" w:cs="Arial"/>
+                <w:sz w:val="16"/>
+                <w:szCs w:val="16"/>
+              </w:rPr>
+              <w:t>&gt;&gt;</w:t>
+            </w:r>
+          </w:p>
+        </w:tc>
+        <w:tc>
+          <w:tcPr>
+            <w:tcW w:w="5477" w:type="dxa"/>
+            <w:tcBorders>
+              <w:top w:val="single" w:sz="4" w:space="0" w:color="auto"/>
+              <w:left w:val="nil"/>
+              <w:bottom w:val="single" w:sz="4" w:space="0" w:color="auto"/>
+              <w:right w:val="nil"/>
+            </w:tcBorders>
+          </w:tcPr>
+          <w:p/>
+        </w:tc>
+      </w:tr>
+      <w:tr>
+        <w:tc>
+          <w:tcPr>
+            <w:tcW w:w="3539" w:type="dxa"/>
+            <w:tcBorders>
+              <w:top w:val="single" w:sz="4" w:space="0" w:color="auto"/>
+              <w:left w:val="nil"/>
+              <w:bottom w:val="single" w:sz="4" w:space="0" w:color="auto"/>
+              <w:right w:val="nil"/>
+            </w:tcBorders>
+            <w:hideMark/>
+          </w:tcPr>
+          <w:p>
+            <w:r>
+              <w:t>Do you accept the debtor’s offer?</w:t>
+            </w:r>
+          </w:p>
+        </w:tc>
+        <w:tc>
+          <w:tcPr>
+            <w:tcW w:w="5477" w:type="dxa"/>
+            <w:tcBorders>
+              <w:top w:val="single" w:sz="4" w:space="0" w:color="auto"/>
+              <w:left w:val="nil"/>
+              <w:bottom w:val="single" w:sz="4" w:space="0" w:color="auto"/>
+              <w:right w:val="nil"/>
+            </w:tcBorders>
+            <w:hideMark/>
+          </w:tcPr>
+          <w:p>
+            <w:r>
+              <w:t>&lt;&lt;resp1DebtorOffer&gt;&gt;</w:t>
+            </w:r>
+          </w:p>
+        </w:tc>
+      </w:tr>
+      <w:tr>
+        <w:tc>
+          <w:tcPr>
+            <w:tcW w:w="3539" w:type="dxa"/>
+            <w:tcBorders>
+              <w:top w:val="single" w:sz="4" w:space="0" w:color="auto"/>
+              <w:left w:val="nil"/>
+              <w:bottom w:val="single" w:sz="4" w:space="0" w:color="auto"/>
+              <w:right w:val="nil"/>
+            </w:tcBorders>
+          </w:tcPr>
+          <w:p>
             <w:r>
               <w:rPr>
                 <w:rFonts w:ascii="Arial" w:hAnsi="Arial" w:cs="Arial"/>
@@ -3481,57 +3301,13 @@
               </w:rPr>
               <w:t>&lt;&lt;</w:t>
             </w:r>
-            <w:proofErr w:type="spellStart"/>
-            <w:r>
-              <w:rPr>
-                <w:rFonts w:ascii="Arial" w:hAnsi="Arial" w:cs="Arial"/>
-                <w:sz w:val="16"/>
-                <w:szCs w:val="16"/>
-              </w:rPr>
-              <w:t>c</w:t>
-            </w:r>
-            <w:r>
-              <w:rPr>
-                <w:rFonts w:ascii="Arial" w:hAnsi="Arial" w:cs="Arial"/>
-                <w:sz w:val="16"/>
-                <w:szCs w:val="16"/>
-              </w:rPr>
-              <w:t>r</w:t>
-            </w:r>
-            <w:proofErr w:type="spellEnd"/>
-            <w:r>
-              <w:rPr>
-                <w:rFonts w:ascii="Arial" w:hAnsi="Arial" w:cs="Arial"/>
-                <w:sz w:val="16"/>
-                <w:szCs w:val="16"/>
-              </w:rPr>
-              <w:t>_</w:t>
-            </w:r>
-            <w:r>
-              <w:rPr>
-                <w:rFonts w:ascii="Arial" w:hAnsi="Arial" w:cs="Arial"/>
-                <w:sz w:val="16"/>
-                <w:szCs w:val="16"/>
-              </w:rPr>
-              <w:t>{</w:t>
-            </w:r>
-            <w:proofErr w:type="spellStart"/>
-            <w:r>
-              <w:rPr>
-                <w:rFonts w:ascii="Arial" w:hAnsi="Arial" w:cs="Arial"/>
-                <w:sz w:val="16"/>
-                <w:szCs w:val="16"/>
-              </w:rPr>
-              <w:t>isConsentOrderApp</w:t>
-            </w:r>
-            <w:proofErr w:type="spellEnd"/>
-            <w:r>
-              <w:rPr>
-                <w:rFonts w:ascii="Arial" w:hAnsi="Arial" w:cs="Arial"/>
-                <w:sz w:val="16"/>
-                <w:szCs w:val="16"/>
-              </w:rPr>
-              <w:t>==’Yes’}</w:t>
+            <w:r>
+              <w:rPr>
+                <w:rFonts w:ascii="Arial" w:hAnsi="Arial" w:cs="Arial"/>
+                <w:sz w:val="16"/>
+                <w:szCs w:val="16"/>
+              </w:rPr>
+              <w:t>er_</w:t>
             </w:r>
             <w:r>
               <w:rPr>
@@ -3566,202 +3342,123 @@
               <w:bottom w:val="single" w:sz="4" w:space="0" w:color="auto"/>
               <w:right w:val="nil"/>
             </w:tcBorders>
-            <w:hideMark/>
-          </w:tcPr>
-          <w:p>
-            <w:r>
-              <w:t>The applicant has confirmed that you have agreed to the order that the applicant has requested the court to make is this correct?</w:t>
-            </w:r>
-          </w:p>
-        </w:tc>
-        <w:tc>
-          <w:tcPr>
-            <w:tcW w:w="5477" w:type="dxa"/>
-            <w:tcBorders>
-              <w:top w:val="single" w:sz="4" w:space="0" w:color="auto"/>
-              <w:left w:val="nil"/>
-              <w:bottom w:val="single" w:sz="4" w:space="0" w:color="auto"/>
-              <w:right w:val="nil"/>
-            </w:tcBorders>
-            <w:hideMark/>
-          </w:tcPr>
-          <w:p>
-            <w:r>
-              <w:t>&lt;&lt;gaResp1Consent&gt;&gt;</w:t>
-            </w:r>
-          </w:p>
-        </w:tc>
-      </w:tr>
-      <w:tr>
-        <w:tc>
-          <w:tcPr>
-            <w:tcW w:w="3539" w:type="dxa"/>
-            <w:tcBorders>
-              <w:top w:val="single" w:sz="4" w:space="0" w:color="auto"/>
-              <w:left w:val="nil"/>
-              <w:bottom w:val="single" w:sz="4" w:space="0" w:color="auto"/>
-              <w:right w:val="nil"/>
-            </w:tcBorders>
-          </w:tcPr>
-          <w:p>
-            <w:pPr>
-              <w:rPr>
-                <w:rFonts w:ascii="Arial" w:hAnsi="Arial" w:cs="Arial"/>
-                <w:sz w:val="16"/>
-                <w:szCs w:val="16"/>
-              </w:rPr>
-            </w:pPr>
-            <w:r>
-              <w:rPr>
-                <w:rFonts w:ascii="Arial" w:hAnsi="Arial" w:cs="Arial"/>
-                <w:sz w:val="16"/>
-                <w:szCs w:val="16"/>
-              </w:rPr>
+          </w:tcPr>
+          <w:p>
+            <w:r>
+              <w:rPr>
+                <w:rFonts w:ascii="Arial" w:hAnsi="Arial" w:cs="Arial"/>
+                <w:sz w:val="16"/>
+                <w:szCs w:val="16"/>
+              </w:rPr>
+              <w:t>&lt;&lt;cr_{</w:t>
+            </w:r>
+            <w:r>
+              <w:rPr>
+                <w:rFonts w:ascii="Arial" w:hAnsi="Arial" w:cs="Arial"/>
+                <w:sz w:val="16"/>
+                <w:szCs w:val="16"/>
+              </w:rPr>
+              <w:t>resp1DeclineReason</w:t>
+            </w:r>
+            <w:r>
+              <w:rPr>
+                <w:rFonts w:ascii="Arial" w:hAnsi="Arial" w:cs="Arial"/>
+                <w:sz w:val="16"/>
+                <w:szCs w:val="16"/>
+              </w:rPr>
+              <w:t>!</w:t>
+            </w:r>
+            <w:r>
+              <w:rPr>
+                <w:rFonts w:ascii="Arial" w:hAnsi="Arial" w:cs="Arial"/>
+                <w:sz w:val="16"/>
+                <w:szCs w:val="16"/>
+              </w:rPr>
+              <w:t>=</w:t>
+            </w:r>
+            <w:r>
+              <w:rPr>
+                <w:rFonts w:ascii="Arial" w:hAnsi="Arial" w:cs="Arial"/>
+                <w:sz w:val="16"/>
+                <w:szCs w:val="16"/>
+              </w:rPr>
+              <w:t>null</w:t>
+            </w:r>
+            <w:r>
+              <w:rPr>
+                <w:rFonts w:ascii="Arial" w:hAnsi="Arial" w:cs="Arial"/>
+                <w:sz w:val="16"/>
+                <w:szCs w:val="16"/>
+              </w:rPr>
+              <w:t>}</w:t>
+            </w:r>
+            <w:r>
+              <w:rPr>
+                <w:rFonts w:ascii="Arial" w:hAnsi="Arial" w:cs="Arial"/>
+                <w:sz w:val="16"/>
+                <w:szCs w:val="16"/>
+              </w:rPr>
+              <w:t>&gt;&gt;</w:t>
+            </w:r>
+          </w:p>
+        </w:tc>
+        <w:tc>
+          <w:tcPr>
+            <w:tcW w:w="5477" w:type="dxa"/>
+            <w:tcBorders>
+              <w:top w:val="single" w:sz="4" w:space="0" w:color="auto"/>
+              <w:left w:val="nil"/>
+              <w:bottom w:val="single" w:sz="4" w:space="0" w:color="auto"/>
+              <w:right w:val="nil"/>
+            </w:tcBorders>
+          </w:tcPr>
+          <w:p/>
+        </w:tc>
+      </w:tr>
+      <w:tr>
+        <w:tc>
+          <w:tcPr>
+            <w:tcW w:w="3539" w:type="dxa"/>
+            <w:tcBorders>
+              <w:top w:val="single" w:sz="4" w:space="0" w:color="auto"/>
+              <w:left w:val="nil"/>
+              <w:bottom w:val="single" w:sz="4" w:space="0" w:color="auto"/>
+              <w:right w:val="nil"/>
+            </w:tcBorders>
+            <w:hideMark/>
+          </w:tcPr>
+          <w:p>
+            <w:r>
+              <w:t>Reason</w:t>
+            </w:r>
+            <w:r>
+              <w:t>s why</w:t>
+            </w:r>
+            <w:r>
+              <w:t>?</w:t>
+            </w:r>
+          </w:p>
+        </w:tc>
+        <w:tc>
+          <w:tcPr>
+            <w:tcW w:w="5477" w:type="dxa"/>
+            <w:tcBorders>
+              <w:top w:val="single" w:sz="4" w:space="0" w:color="auto"/>
+              <w:left w:val="nil"/>
+              <w:bottom w:val="single" w:sz="4" w:space="0" w:color="auto"/>
+              <w:right w:val="nil"/>
+            </w:tcBorders>
+            <w:hideMark/>
+          </w:tcPr>
+          <w:p>
+            <w:r>
               <w:t>&lt;&lt;</w:t>
             </w:r>
             <w:r>
-              <w:rPr>
-                <w:rFonts w:ascii="Arial" w:hAnsi="Arial" w:cs="Arial"/>
-                <w:sz w:val="16"/>
-                <w:szCs w:val="16"/>
-              </w:rPr>
-              <w:t>er_</w:t>
-            </w:r>
-            <w:r>
-              <w:rPr>
-                <w:rFonts w:ascii="Arial" w:hAnsi="Arial" w:cs="Arial"/>
-                <w:sz w:val="16"/>
-                <w:szCs w:val="16"/>
-              </w:rPr>
+              <w:t>resp1DeclineReason</w:t>
+            </w:r>
+            <w:r>
               <w:t>&gt;&gt;</w:t>
-            </w:r>
-          </w:p>
-        </w:tc>
-        <w:tc>
-          <w:tcPr>
-            <w:tcW w:w="5477" w:type="dxa"/>
-            <w:tcBorders>
-              <w:top w:val="single" w:sz="4" w:space="0" w:color="auto"/>
-              <w:left w:val="nil"/>
-              <w:bottom w:val="single" w:sz="4" w:space="0" w:color="auto"/>
-              <w:right w:val="nil"/>
-            </w:tcBorders>
-          </w:tcPr>
-          <w:p/>
-        </w:tc>
-      </w:tr>
-      <w:tr>
-        <w:tc>
-          <w:tcPr>
-            <w:tcW w:w="3539" w:type="dxa"/>
-            <w:tcBorders>
-              <w:top w:val="single" w:sz="4" w:space="0" w:color="auto"/>
-              <w:left w:val="nil"/>
-              <w:bottom w:val="single" w:sz="4" w:space="0" w:color="auto"/>
-              <w:right w:val="nil"/>
-            </w:tcBorders>
-          </w:tcPr>
-          <w:p>
-            <w:r>
-              <w:rPr>
-                <w:rFonts w:ascii="Arial" w:hAnsi="Arial" w:cs="Arial"/>
-                <w:sz w:val="16"/>
-                <w:szCs w:val="16"/>
-              </w:rPr>
-              <w:lastRenderedPageBreak/>
-              <w:t>&lt;&lt;</w:t>
-            </w:r>
-            <w:proofErr w:type="spellStart"/>
-            <w:r>
-              <w:rPr>
-                <w:rFonts w:ascii="Arial" w:hAnsi="Arial" w:cs="Arial"/>
-                <w:sz w:val="16"/>
-                <w:szCs w:val="16"/>
-              </w:rPr>
-              <w:t>cr</w:t>
-            </w:r>
-            <w:proofErr w:type="spellEnd"/>
-            <w:r>
-              <w:rPr>
-                <w:rFonts w:ascii="Arial" w:hAnsi="Arial" w:cs="Arial"/>
-                <w:sz w:val="16"/>
-                <w:szCs w:val="16"/>
-              </w:rPr>
-              <w:t>_{</w:t>
-            </w:r>
-            <w:proofErr w:type="spellStart"/>
-            <w:r>
-              <w:rPr>
-                <w:rFonts w:ascii="Arial" w:hAnsi="Arial" w:cs="Arial"/>
-                <w:sz w:val="16"/>
-                <w:szCs w:val="16"/>
-              </w:rPr>
-              <w:t>isVaryJudgmentApp</w:t>
-            </w:r>
-            <w:proofErr w:type="spellEnd"/>
-            <w:r>
-              <w:rPr>
-                <w:rFonts w:ascii="Arial" w:hAnsi="Arial" w:cs="Arial"/>
-                <w:sz w:val="16"/>
-                <w:szCs w:val="16"/>
-              </w:rPr>
-              <w:t>==’Yes’}</w:t>
-            </w:r>
-            <w:r>
-              <w:rPr>
-                <w:rFonts w:ascii="Arial" w:hAnsi="Arial" w:cs="Arial"/>
-                <w:sz w:val="16"/>
-                <w:szCs w:val="16"/>
-              </w:rPr>
-              <w:t>&gt;&gt;</w:t>
-            </w:r>
-          </w:p>
-        </w:tc>
-        <w:tc>
-          <w:tcPr>
-            <w:tcW w:w="5477" w:type="dxa"/>
-            <w:tcBorders>
-              <w:top w:val="single" w:sz="4" w:space="0" w:color="auto"/>
-              <w:left w:val="nil"/>
-              <w:bottom w:val="single" w:sz="4" w:space="0" w:color="auto"/>
-              <w:right w:val="nil"/>
-            </w:tcBorders>
-          </w:tcPr>
-          <w:p/>
-        </w:tc>
-      </w:tr>
-      <w:tr>
-        <w:tc>
-          <w:tcPr>
-            <w:tcW w:w="3539" w:type="dxa"/>
-            <w:tcBorders>
-              <w:top w:val="single" w:sz="4" w:space="0" w:color="auto"/>
-              <w:left w:val="nil"/>
-              <w:bottom w:val="single" w:sz="4" w:space="0" w:color="auto"/>
-              <w:right w:val="nil"/>
-            </w:tcBorders>
-            <w:hideMark/>
-          </w:tcPr>
-          <w:p>
-            <w:r>
-              <w:t>Do you accept the debtor’s offer?</w:t>
-            </w:r>
-          </w:p>
-        </w:tc>
-        <w:tc>
-          <w:tcPr>
-            <w:tcW w:w="5477" w:type="dxa"/>
-            <w:tcBorders>
-              <w:top w:val="single" w:sz="4" w:space="0" w:color="auto"/>
-              <w:left w:val="nil"/>
-              <w:bottom w:val="single" w:sz="4" w:space="0" w:color="auto"/>
-              <w:right w:val="nil"/>
-            </w:tcBorders>
-            <w:hideMark/>
-          </w:tcPr>
-          <w:p>
-            <w:r>
-              <w:t>&lt;&lt;resp1DebtorOffer&gt;&gt;</w:t>
             </w:r>
           </w:p>
         </w:tc>
@@ -4197,16 +3894,7 @@
                 <w:sz w:val="16"/>
                 <w:szCs w:val="16"/>
               </w:rPr>
-              <w:t>&lt;&lt;</w:t>
-            </w:r>
-            <w:proofErr w:type="spellStart"/>
-            <w:r>
-              <w:rPr>
-                <w:rFonts w:ascii="Arial" w:hAnsi="Arial" w:cs="Arial"/>
-                <w:sz w:val="16"/>
-                <w:szCs w:val="16"/>
-              </w:rPr>
-              <w:t>c</w:t>
+              <w:t>&lt;&lt;c</w:t>
             </w:r>
             <w:r>
               <w:rPr>
@@ -4216,7 +3904,6 @@
               </w:rPr>
               <w:t>r</w:t>
             </w:r>
-            <w:proofErr w:type="spellEnd"/>
             <w:r>
               <w:rPr>
                 <w:rFonts w:ascii="Arial" w:hAnsi="Arial" w:cs="Arial"/>
@@ -4538,16 +4225,7 @@
                 <w:sz w:val="16"/>
                 <w:szCs w:val="16"/>
               </w:rPr>
-              <w:t>&lt;&lt;</w:t>
-            </w:r>
-            <w:proofErr w:type="spellStart"/>
-            <w:r>
-              <w:rPr>
-                <w:rFonts w:ascii="Arial" w:hAnsi="Arial" w:cs="Arial"/>
-                <w:sz w:val="16"/>
-                <w:szCs w:val="16"/>
-              </w:rPr>
-              <w:t>c</w:t>
+              <w:t>&lt;&lt;c</w:t>
             </w:r>
             <w:r>
               <w:rPr>
@@ -4557,7 +4235,6 @@
               </w:rPr>
               <w:t>r</w:t>
             </w:r>
-            <w:proofErr w:type="spellEnd"/>
             <w:r>
               <w:rPr>
                 <w:rFonts w:ascii="Arial" w:hAnsi="Arial" w:cs="Arial"/>
@@ -4737,16 +4414,7 @@
                 <w:sz w:val="16"/>
                 <w:szCs w:val="16"/>
               </w:rPr>
-              <w:t>&lt;&lt;</w:t>
-            </w:r>
-            <w:proofErr w:type="spellStart"/>
-            <w:r>
-              <w:rPr>
-                <w:rFonts w:ascii="Arial" w:hAnsi="Arial" w:cs="Arial"/>
-                <w:sz w:val="16"/>
-                <w:szCs w:val="16"/>
-              </w:rPr>
-              <w:t>c</w:t>
+              <w:t>&lt;&lt;c</w:t>
             </w:r>
             <w:r>
               <w:rPr>
@@ -4756,7 +4424,6 @@
               </w:rPr>
               <w:t>r</w:t>
             </w:r>
-            <w:proofErr w:type="spellEnd"/>
             <w:r>
               <w:rPr>
                 <w:rFonts w:ascii="Arial" w:hAnsi="Arial" w:cs="Arial"/>
@@ -4945,16 +4612,7 @@
                 <w:sz w:val="16"/>
                 <w:szCs w:val="16"/>
               </w:rPr>
-              <w:t>&lt;&lt;</w:t>
-            </w:r>
-            <w:proofErr w:type="spellStart"/>
-            <w:r>
-              <w:rPr>
-                <w:rFonts w:ascii="Arial" w:hAnsi="Arial" w:cs="Arial"/>
-                <w:sz w:val="16"/>
-                <w:szCs w:val="16"/>
-              </w:rPr>
-              <w:t>c</w:t>
+              <w:t>&lt;&lt;c</w:t>
             </w:r>
             <w:r>
               <w:rPr>
@@ -4964,7 +4622,6 @@
               </w:rPr>
               <w:t>r</w:t>
             </w:r>
-            <w:proofErr w:type="spellEnd"/>
             <w:r>
               <w:rPr>
                 <w:rFonts w:ascii="Arial" w:hAnsi="Arial" w:cs="Arial"/>
@@ -5189,7 +4846,6 @@
         </w:rPr>
         <w:t>_{</w:t>
       </w:r>
-      <w:proofErr w:type="spellStart"/>
       <w:r>
         <w:rPr>
           <w:rFonts w:ascii="Arial" w:eastAsiaTheme="minorHAnsi" w:hAnsi="Arial" w:cs="Arial"/>
@@ -5199,7 +4855,6 @@
         </w:rPr>
         <w:t>isOneVTwoApp</w:t>
       </w:r>
-      <w:proofErr w:type="spellEnd"/>
       <w:r>
         <w:rPr>
           <w:rFonts w:ascii="Arial" w:hAnsi="Arial" w:cs="Arial"/>
@@ -5280,16 +4935,159 @@
                 <w:sz w:val="16"/>
                 <w:szCs w:val="16"/>
               </w:rPr>
+              <w:t>&lt;&lt;c</w:t>
+            </w:r>
+            <w:r>
+              <w:rPr>
+                <w:rFonts w:ascii="Arial" w:hAnsi="Arial" w:cs="Arial"/>
+                <w:sz w:val="16"/>
+                <w:szCs w:val="16"/>
+              </w:rPr>
+              <w:t>r</w:t>
+            </w:r>
+            <w:r>
+              <w:rPr>
+                <w:rFonts w:ascii="Arial" w:hAnsi="Arial" w:cs="Arial"/>
+                <w:sz w:val="16"/>
+                <w:szCs w:val="16"/>
+              </w:rPr>
+              <w:t>_</w:t>
+            </w:r>
+            <w:r>
+              <w:rPr>
+                <w:rFonts w:ascii="Arial" w:hAnsi="Arial" w:cs="Arial"/>
+                <w:sz w:val="16"/>
+                <w:szCs w:val="16"/>
+              </w:rPr>
+              <w:t>{isConsentOrderApp==’No’}</w:t>
+            </w:r>
+            <w:r>
+              <w:rPr>
+                <w:rFonts w:ascii="Arial" w:hAnsi="Arial" w:cs="Arial"/>
+                <w:sz w:val="16"/>
+                <w:szCs w:val="16"/>
+              </w:rPr>
+              <w:t>&gt;&gt;</w:t>
+            </w:r>
+          </w:p>
+        </w:tc>
+        <w:tc>
+          <w:tcPr>
+            <w:tcW w:w="5477" w:type="dxa"/>
+            <w:tcBorders>
+              <w:top w:val="single" w:sz="4" w:space="0" w:color="auto"/>
+              <w:left w:val="nil"/>
+              <w:bottom w:val="single" w:sz="4" w:space="0" w:color="auto"/>
+              <w:right w:val="nil"/>
+            </w:tcBorders>
+          </w:tcPr>
+          <w:p/>
+        </w:tc>
+      </w:tr>
+      <w:tr>
+        <w:tc>
+          <w:tcPr>
+            <w:tcW w:w="3539" w:type="dxa"/>
+            <w:tcBorders>
+              <w:top w:val="single" w:sz="4" w:space="0" w:color="auto"/>
+              <w:left w:val="nil"/>
+              <w:bottom w:val="single" w:sz="4" w:space="0" w:color="auto"/>
+              <w:right w:val="nil"/>
+            </w:tcBorders>
+          </w:tcPr>
+          <w:p>
+            <w:r>
+              <w:t>Do you agree that the court should make the order that the applicant has requested?</w:t>
+            </w:r>
+          </w:p>
+        </w:tc>
+        <w:tc>
+          <w:tcPr>
+            <w:tcW w:w="5477" w:type="dxa"/>
+            <w:tcBorders>
+              <w:top w:val="single" w:sz="4" w:space="0" w:color="auto"/>
+              <w:left w:val="nil"/>
+              <w:bottom w:val="single" w:sz="4" w:space="0" w:color="auto"/>
+              <w:right w:val="nil"/>
+            </w:tcBorders>
+          </w:tcPr>
+          <w:p>
+            <w:r>
+              <w:t>&lt;&lt;resp2HasAgreed&gt;&gt;</w:t>
+            </w:r>
+          </w:p>
+        </w:tc>
+      </w:tr>
+      <w:tr>
+        <w:tc>
+          <w:tcPr>
+            <w:tcW w:w="3539" w:type="dxa"/>
+            <w:tcBorders>
+              <w:top w:val="single" w:sz="4" w:space="0" w:color="auto"/>
+              <w:left w:val="nil"/>
+              <w:bottom w:val="single" w:sz="4" w:space="0" w:color="auto"/>
+              <w:right w:val="nil"/>
+            </w:tcBorders>
+          </w:tcPr>
+          <w:p>
+            <w:r>
+              <w:rPr>
+                <w:rFonts w:ascii="Arial" w:hAnsi="Arial" w:cs="Arial"/>
+                <w:sz w:val="16"/>
+                <w:szCs w:val="16"/>
+              </w:rPr>
               <w:t>&lt;&lt;</w:t>
             </w:r>
-            <w:proofErr w:type="spellStart"/>
-            <w:r>
-              <w:rPr>
-                <w:rFonts w:ascii="Arial" w:hAnsi="Arial" w:cs="Arial"/>
-                <w:sz w:val="16"/>
-                <w:szCs w:val="16"/>
-              </w:rPr>
-              <w:t>c</w:t>
+            <w:r>
+              <w:rPr>
+                <w:rFonts w:ascii="Arial" w:hAnsi="Arial" w:cs="Arial"/>
+                <w:sz w:val="16"/>
+                <w:szCs w:val="16"/>
+              </w:rPr>
+              <w:t>er_</w:t>
+            </w:r>
+            <w:r>
+              <w:rPr>
+                <w:rFonts w:ascii="Arial" w:hAnsi="Arial" w:cs="Arial"/>
+                <w:sz w:val="16"/>
+                <w:szCs w:val="16"/>
+              </w:rPr>
+              <w:t>&gt;&gt;</w:t>
+            </w:r>
+          </w:p>
+        </w:tc>
+        <w:tc>
+          <w:tcPr>
+            <w:tcW w:w="5477" w:type="dxa"/>
+            <w:tcBorders>
+              <w:top w:val="single" w:sz="4" w:space="0" w:color="auto"/>
+              <w:left w:val="nil"/>
+              <w:bottom w:val="single" w:sz="4" w:space="0" w:color="auto"/>
+              <w:right w:val="nil"/>
+            </w:tcBorders>
+          </w:tcPr>
+          <w:p/>
+        </w:tc>
+      </w:tr>
+      <w:tr>
+        <w:tc>
+          <w:tcPr>
+            <w:tcW w:w="3539" w:type="dxa"/>
+            <w:tcBorders>
+              <w:top w:val="single" w:sz="4" w:space="0" w:color="auto"/>
+              <w:left w:val="nil"/>
+              <w:bottom w:val="single" w:sz="4" w:space="0" w:color="auto"/>
+              <w:right w:val="nil"/>
+            </w:tcBorders>
+          </w:tcPr>
+          <w:p>
+            <w:r>
+              <w:rPr>
+                <w:rFonts w:ascii="Arial" w:hAnsi="Arial" w:cs="Arial"/>
+                <w:sz w:val="16"/>
+                <w:szCs w:val="16"/>
+              </w:rPr>
+              <w:t>&lt;&lt;c</w:t>
             </w:r>
             <w:r>
               <w:rPr>
@@ -5299,7 +5097,6 @@
               </w:rPr>
               <w:t>r</w:t>
             </w:r>
-            <w:proofErr w:type="spellEnd"/>
             <w:r>
               <w:rPr>
                 <w:rFonts w:ascii="Arial" w:hAnsi="Arial" w:cs="Arial"/>
@@ -5314,206 +5111,7 @@
                 <w:sz w:val="16"/>
                 <w:szCs w:val="16"/>
               </w:rPr>
-              <w:t>{</w:t>
-            </w:r>
-            <w:proofErr w:type="spellStart"/>
-            <w:r>
-              <w:rPr>
-                <w:rFonts w:ascii="Arial" w:hAnsi="Arial" w:cs="Arial"/>
-                <w:sz w:val="16"/>
-                <w:szCs w:val="16"/>
-              </w:rPr>
-              <w:t>isConsentOrderApp</w:t>
-            </w:r>
-            <w:proofErr w:type="spellEnd"/>
-            <w:r>
-              <w:rPr>
-                <w:rFonts w:ascii="Arial" w:hAnsi="Arial" w:cs="Arial"/>
-                <w:sz w:val="16"/>
-                <w:szCs w:val="16"/>
-              </w:rPr>
-              <w:t>==’No’}</w:t>
-            </w:r>
-            <w:r>
-              <w:rPr>
-                <w:rFonts w:ascii="Arial" w:hAnsi="Arial" w:cs="Arial"/>
-                <w:sz w:val="16"/>
-                <w:szCs w:val="16"/>
-              </w:rPr>
-              <w:t>&gt;&gt;</w:t>
-            </w:r>
-          </w:p>
-        </w:tc>
-        <w:tc>
-          <w:tcPr>
-            <w:tcW w:w="5477" w:type="dxa"/>
-            <w:tcBorders>
-              <w:top w:val="single" w:sz="4" w:space="0" w:color="auto"/>
-              <w:left w:val="nil"/>
-              <w:bottom w:val="single" w:sz="4" w:space="0" w:color="auto"/>
-              <w:right w:val="nil"/>
-            </w:tcBorders>
-          </w:tcPr>
-          <w:p/>
-        </w:tc>
-      </w:tr>
-      <w:tr>
-        <w:tc>
-          <w:tcPr>
-            <w:tcW w:w="3539" w:type="dxa"/>
-            <w:tcBorders>
-              <w:top w:val="single" w:sz="4" w:space="0" w:color="auto"/>
-              <w:left w:val="nil"/>
-              <w:bottom w:val="single" w:sz="4" w:space="0" w:color="auto"/>
-              <w:right w:val="nil"/>
-            </w:tcBorders>
-          </w:tcPr>
-          <w:p>
-            <w:r>
-              <w:lastRenderedPageBreak/>
-              <w:t>Do you agree that the court should make the order that the applicant has requested?</w:t>
-            </w:r>
-          </w:p>
-        </w:tc>
-        <w:tc>
-          <w:tcPr>
-            <w:tcW w:w="5477" w:type="dxa"/>
-            <w:tcBorders>
-              <w:top w:val="single" w:sz="4" w:space="0" w:color="auto"/>
-              <w:left w:val="nil"/>
-              <w:bottom w:val="single" w:sz="4" w:space="0" w:color="auto"/>
-              <w:right w:val="nil"/>
-            </w:tcBorders>
-          </w:tcPr>
-          <w:p>
-            <w:r>
-              <w:t>&lt;&lt;resp2HasAgreed&gt;&gt;</w:t>
-            </w:r>
-          </w:p>
-        </w:tc>
-      </w:tr>
-      <w:tr>
-        <w:tc>
-          <w:tcPr>
-            <w:tcW w:w="3539" w:type="dxa"/>
-            <w:tcBorders>
-              <w:top w:val="single" w:sz="4" w:space="0" w:color="auto"/>
-              <w:left w:val="nil"/>
-              <w:bottom w:val="single" w:sz="4" w:space="0" w:color="auto"/>
-              <w:right w:val="nil"/>
-            </w:tcBorders>
-          </w:tcPr>
-          <w:p>
-            <w:r>
-              <w:rPr>
-                <w:rFonts w:ascii="Arial" w:hAnsi="Arial" w:cs="Arial"/>
-                <w:sz w:val="16"/>
-                <w:szCs w:val="16"/>
-              </w:rPr>
-              <w:t>&lt;&lt;</w:t>
-            </w:r>
-            <w:r>
-              <w:rPr>
-                <w:rFonts w:ascii="Arial" w:hAnsi="Arial" w:cs="Arial"/>
-                <w:sz w:val="16"/>
-                <w:szCs w:val="16"/>
-              </w:rPr>
-              <w:t>er_</w:t>
-            </w:r>
-            <w:r>
-              <w:rPr>
-                <w:rFonts w:ascii="Arial" w:hAnsi="Arial" w:cs="Arial"/>
-                <w:sz w:val="16"/>
-                <w:szCs w:val="16"/>
-              </w:rPr>
-              <w:t>&gt;&gt;</w:t>
-            </w:r>
-          </w:p>
-        </w:tc>
-        <w:tc>
-          <w:tcPr>
-            <w:tcW w:w="5477" w:type="dxa"/>
-            <w:tcBorders>
-              <w:top w:val="single" w:sz="4" w:space="0" w:color="auto"/>
-              <w:left w:val="nil"/>
-              <w:bottom w:val="single" w:sz="4" w:space="0" w:color="auto"/>
-              <w:right w:val="nil"/>
-            </w:tcBorders>
-          </w:tcPr>
-          <w:p/>
-        </w:tc>
-      </w:tr>
-      <w:tr>
-        <w:tc>
-          <w:tcPr>
-            <w:tcW w:w="3539" w:type="dxa"/>
-            <w:tcBorders>
-              <w:top w:val="single" w:sz="4" w:space="0" w:color="auto"/>
-              <w:left w:val="nil"/>
-              <w:bottom w:val="single" w:sz="4" w:space="0" w:color="auto"/>
-              <w:right w:val="nil"/>
-            </w:tcBorders>
-          </w:tcPr>
-          <w:p>
-            <w:r>
-              <w:rPr>
-                <w:rFonts w:ascii="Arial" w:hAnsi="Arial" w:cs="Arial"/>
-                <w:sz w:val="16"/>
-                <w:szCs w:val="16"/>
-              </w:rPr>
-              <w:t>&lt;&lt;</w:t>
-            </w:r>
-            <w:proofErr w:type="spellStart"/>
-            <w:r>
-              <w:rPr>
-                <w:rFonts w:ascii="Arial" w:hAnsi="Arial" w:cs="Arial"/>
-                <w:sz w:val="16"/>
-                <w:szCs w:val="16"/>
-              </w:rPr>
-              <w:t>c</w:t>
-            </w:r>
-            <w:r>
-              <w:rPr>
-                <w:rFonts w:ascii="Arial" w:hAnsi="Arial" w:cs="Arial"/>
-                <w:sz w:val="16"/>
-                <w:szCs w:val="16"/>
-              </w:rPr>
-              <w:t>r</w:t>
-            </w:r>
-            <w:proofErr w:type="spellEnd"/>
-            <w:r>
-              <w:rPr>
-                <w:rFonts w:ascii="Arial" w:hAnsi="Arial" w:cs="Arial"/>
-                <w:sz w:val="16"/>
-                <w:szCs w:val="16"/>
-              </w:rPr>
-              <w:t>_</w:t>
-            </w:r>
-            <w:r>
-              <w:rPr>
-                <w:rFonts w:ascii="Arial" w:hAnsi="Arial" w:cs="Arial"/>
-                <w:sz w:val="16"/>
-                <w:szCs w:val="16"/>
-              </w:rPr>
-              <w:t>{</w:t>
-            </w:r>
-            <w:proofErr w:type="spellStart"/>
-            <w:r>
-              <w:rPr>
-                <w:rFonts w:ascii="Arial" w:hAnsi="Arial" w:cs="Arial"/>
-                <w:sz w:val="16"/>
-                <w:szCs w:val="16"/>
-              </w:rPr>
-              <w:t>isConsentOrderApp</w:t>
-            </w:r>
-            <w:proofErr w:type="spellEnd"/>
-            <w:r>
-              <w:rPr>
-                <w:rFonts w:ascii="Arial" w:hAnsi="Arial" w:cs="Arial"/>
-                <w:sz w:val="16"/>
-                <w:szCs w:val="16"/>
-              </w:rPr>
-              <w:t>==’Yes’}</w:t>
+              <w:t>{isConsentOrderApp==’Yes’}</w:t>
             </w:r>
             <w:r>
               <w:rPr>
@@ -5654,46 +5252,102 @@
                 <w:szCs w:val="16"/>
                 <w:lang w:eastAsia="en-US"/>
               </w:rPr>
+              <w:t>&lt;&lt;cr_{isVaryJudgmentApp</w:t>
+            </w:r>
+            <w:r>
+              <w:rPr>
+                <w:rFonts w:ascii="Arial" w:hAnsi="Arial" w:cs="Arial"/>
+                <w:sz w:val="16"/>
+                <w:szCs w:val="16"/>
+              </w:rPr>
+              <w:t>==’Yes’}</w:t>
+            </w:r>
+            <w:r>
+              <w:rPr>
+                <w:rFonts w:ascii="Arial" w:hAnsi="Arial" w:cs="Arial"/>
+                <w:sz w:val="16"/>
+                <w:szCs w:val="16"/>
+              </w:rPr>
+              <w:t>&gt;&gt;</w:t>
+            </w:r>
+          </w:p>
+        </w:tc>
+        <w:tc>
+          <w:tcPr>
+            <w:tcW w:w="5477" w:type="dxa"/>
+            <w:tcBorders>
+              <w:top w:val="single" w:sz="4" w:space="0" w:color="auto"/>
+              <w:left w:val="nil"/>
+              <w:bottom w:val="single" w:sz="4" w:space="0" w:color="auto"/>
+              <w:right w:val="nil"/>
+            </w:tcBorders>
+          </w:tcPr>
+          <w:p/>
+        </w:tc>
+      </w:tr>
+      <w:tr>
+        <w:tc>
+          <w:tcPr>
+            <w:tcW w:w="3539" w:type="dxa"/>
+            <w:tcBorders>
+              <w:top w:val="single" w:sz="4" w:space="0" w:color="auto"/>
+              <w:left w:val="nil"/>
+              <w:bottom w:val="single" w:sz="4" w:space="0" w:color="auto"/>
+              <w:right w:val="nil"/>
+            </w:tcBorders>
+            <w:hideMark/>
+          </w:tcPr>
+          <w:p>
+            <w:r>
+              <w:t>Do you accept the debtor’s offer?</w:t>
+            </w:r>
+          </w:p>
+        </w:tc>
+        <w:tc>
+          <w:tcPr>
+            <w:tcW w:w="5477" w:type="dxa"/>
+            <w:tcBorders>
+              <w:top w:val="single" w:sz="4" w:space="0" w:color="auto"/>
+              <w:left w:val="nil"/>
+              <w:bottom w:val="single" w:sz="4" w:space="0" w:color="auto"/>
+              <w:right w:val="nil"/>
+            </w:tcBorders>
+            <w:hideMark/>
+          </w:tcPr>
+          <w:p>
+            <w:r>
+              <w:t>&lt;&lt;resp2DebtorOffer&gt;&gt;</w:t>
+            </w:r>
+          </w:p>
+        </w:tc>
+      </w:tr>
+      <w:tr>
+        <w:tc>
+          <w:tcPr>
+            <w:tcW w:w="3539" w:type="dxa"/>
+            <w:tcBorders>
+              <w:top w:val="single" w:sz="4" w:space="0" w:color="auto"/>
+              <w:left w:val="nil"/>
+              <w:bottom w:val="single" w:sz="4" w:space="0" w:color="auto"/>
+              <w:right w:val="nil"/>
+            </w:tcBorders>
+          </w:tcPr>
+          <w:p>
+            <w:r>
+              <w:rPr>
+                <w:rFonts w:ascii="Arial" w:hAnsi="Arial" w:cs="Arial"/>
+                <w:sz w:val="16"/>
+                <w:szCs w:val="16"/>
+              </w:rPr>
               <w:t>&lt;&lt;</w:t>
             </w:r>
-            <w:proofErr w:type="spellStart"/>
-            <w:r>
-              <w:rPr>
-                <w:rFonts w:ascii="Arial" w:eastAsiaTheme="minorHAnsi" w:hAnsi="Arial" w:cs="Arial"/>
-                <w:sz w:val="16"/>
-                <w:szCs w:val="16"/>
-                <w:lang w:eastAsia="en-US"/>
-              </w:rPr>
-              <w:t>cr</w:t>
-            </w:r>
-            <w:proofErr w:type="spellEnd"/>
-            <w:r>
-              <w:rPr>
-                <w:rFonts w:ascii="Arial" w:eastAsiaTheme="minorHAnsi" w:hAnsi="Arial" w:cs="Arial"/>
-                <w:sz w:val="16"/>
-                <w:szCs w:val="16"/>
-                <w:lang w:eastAsia="en-US"/>
-              </w:rPr>
-              <w:t>_{</w:t>
-            </w:r>
-            <w:proofErr w:type="spellStart"/>
-            <w:r>
-              <w:rPr>
-                <w:rFonts w:ascii="Arial" w:eastAsiaTheme="minorHAnsi" w:hAnsi="Arial" w:cs="Arial"/>
-                <w:sz w:val="16"/>
-                <w:szCs w:val="16"/>
-                <w:lang w:eastAsia="en-US"/>
-              </w:rPr>
-              <w:t>isVaryJudgmentApp</w:t>
-            </w:r>
-            <w:proofErr w:type="spellEnd"/>
-            <w:r>
-              <w:rPr>
-                <w:rFonts w:ascii="Arial" w:hAnsi="Arial" w:cs="Arial"/>
-                <w:sz w:val="16"/>
-                <w:szCs w:val="16"/>
-              </w:rPr>
-              <w:t>==’Yes’}</w:t>
+            <w:r>
+              <w:rPr>
+                <w:rFonts w:ascii="Arial" w:hAnsi="Arial" w:cs="Arial"/>
+                <w:sz w:val="16"/>
+                <w:szCs w:val="16"/>
+              </w:rPr>
+              <w:t>er_</w:t>
             </w:r>
             <w:r>
               <w:rPr>
@@ -5728,28 +5382,118 @@
               <w:bottom w:val="single" w:sz="4" w:space="0" w:color="auto"/>
               <w:right w:val="nil"/>
             </w:tcBorders>
-            <w:hideMark/>
-          </w:tcPr>
-          <w:p>
-            <w:r>
-              <w:t>Do you accept the debtor’s offer?</w:t>
-            </w:r>
-          </w:p>
-        </w:tc>
-        <w:tc>
-          <w:tcPr>
-            <w:tcW w:w="5477" w:type="dxa"/>
-            <w:tcBorders>
-              <w:top w:val="single" w:sz="4" w:space="0" w:color="auto"/>
-              <w:left w:val="nil"/>
-              <w:bottom w:val="single" w:sz="4" w:space="0" w:color="auto"/>
-              <w:right w:val="nil"/>
-            </w:tcBorders>
-            <w:hideMark/>
-          </w:tcPr>
-          <w:p>
-            <w:r>
-              <w:t>&lt;&lt;resp2DebtorOffer&gt;&gt;</w:t>
+          </w:tcPr>
+          <w:p>
+            <w:r>
+              <w:rPr>
+                <w:rFonts w:ascii="Arial" w:hAnsi="Arial" w:cs="Arial"/>
+                <w:sz w:val="16"/>
+                <w:szCs w:val="16"/>
+              </w:rPr>
+              <w:t>&lt;&lt;cr_{</w:t>
+            </w:r>
+            <w:r>
+              <w:rPr>
+                <w:rFonts w:ascii="Arial" w:hAnsi="Arial" w:cs="Arial"/>
+                <w:sz w:val="16"/>
+                <w:szCs w:val="16"/>
+              </w:rPr>
+              <w:t>resp</w:t>
+            </w:r>
+            <w:r>
+              <w:rPr>
+                <w:rFonts w:ascii="Arial" w:hAnsi="Arial" w:cs="Arial"/>
+                <w:sz w:val="16"/>
+                <w:szCs w:val="16"/>
+              </w:rPr>
+              <w:t>2</w:t>
+            </w:r>
+            <w:r>
+              <w:rPr>
+                <w:rFonts w:ascii="Arial" w:hAnsi="Arial" w:cs="Arial"/>
+                <w:sz w:val="16"/>
+                <w:szCs w:val="16"/>
+              </w:rPr>
+              <w:t>DeclineReason</w:t>
+            </w:r>
+            <w:r>
+              <w:rPr>
+                <w:rFonts w:ascii="Arial" w:hAnsi="Arial" w:cs="Arial"/>
+                <w:sz w:val="16"/>
+                <w:szCs w:val="16"/>
+              </w:rPr>
+              <w:t>!=null}</w:t>
+            </w:r>
+            <w:r>
+              <w:rPr>
+                <w:rFonts w:ascii="Arial" w:hAnsi="Arial" w:cs="Arial"/>
+                <w:sz w:val="16"/>
+                <w:szCs w:val="16"/>
+              </w:rPr>
+              <w:t>&gt;&gt;</w:t>
+            </w:r>
+          </w:p>
+        </w:tc>
+        <w:tc>
+          <w:tcPr>
+            <w:tcW w:w="5477" w:type="dxa"/>
+            <w:tcBorders>
+              <w:top w:val="single" w:sz="4" w:space="0" w:color="auto"/>
+              <w:left w:val="nil"/>
+              <w:bottom w:val="single" w:sz="4" w:space="0" w:color="auto"/>
+              <w:right w:val="nil"/>
+            </w:tcBorders>
+          </w:tcPr>
+          <w:p/>
+        </w:tc>
+      </w:tr>
+      <w:tr>
+        <w:tc>
+          <w:tcPr>
+            <w:tcW w:w="3539" w:type="dxa"/>
+            <w:tcBorders>
+              <w:top w:val="single" w:sz="4" w:space="0" w:color="auto"/>
+              <w:left w:val="nil"/>
+              <w:bottom w:val="single" w:sz="4" w:space="0" w:color="auto"/>
+              <w:right w:val="nil"/>
+            </w:tcBorders>
+            <w:hideMark/>
+          </w:tcPr>
+          <w:p>
+            <w:r>
+              <w:t>Reason</w:t>
+            </w:r>
+            <w:r>
+              <w:t>s why?</w:t>
+            </w:r>
+          </w:p>
+        </w:tc>
+        <w:tc>
+          <w:tcPr>
+            <w:tcW w:w="5477" w:type="dxa"/>
+            <w:tcBorders>
+              <w:top w:val="single" w:sz="4" w:space="0" w:color="auto"/>
+              <w:left w:val="nil"/>
+              <w:bottom w:val="single" w:sz="4" w:space="0" w:color="auto"/>
+              <w:right w:val="nil"/>
+            </w:tcBorders>
+            <w:hideMark/>
+          </w:tcPr>
+          <w:p>
+            <w:r>
+              <w:t>&lt;&lt;</w:t>
+            </w:r>
+            <w:r>
+              <w:t>resp</w:t>
+            </w:r>
+            <w:r>
+              <w:t>2</w:t>
+            </w:r>
+            <w:r>
+              <w:t>DeclineReason</w:t>
+            </w:r>
+            <w:r>
+              <w:t>&gt;&gt;</w:t>
             </w:r>
           </w:p>
         </w:tc>
@@ -6188,16 +5932,7 @@
                 <w:sz w:val="16"/>
                 <w:szCs w:val="16"/>
               </w:rPr>
-              <w:t>&lt;&lt;</w:t>
-            </w:r>
-            <w:proofErr w:type="spellStart"/>
-            <w:r>
-              <w:rPr>
-                <w:rFonts w:ascii="Arial" w:hAnsi="Arial" w:cs="Arial"/>
-                <w:sz w:val="16"/>
-                <w:szCs w:val="16"/>
-              </w:rPr>
-              <w:t>c</w:t>
+              <w:t>&lt;&lt;c</w:t>
             </w:r>
             <w:r>
               <w:rPr>
@@ -6207,7 +5942,6 @@
               </w:rPr>
               <w:t>r</w:t>
             </w:r>
-            <w:proofErr w:type="spellEnd"/>
             <w:r>
               <w:rPr>
                 <w:rFonts w:ascii="Arial" w:hAnsi="Arial" w:cs="Arial"/>
@@ -6574,16 +6308,7 @@
                 <w:sz w:val="16"/>
                 <w:szCs w:val="16"/>
               </w:rPr>
-              <w:t>&lt;&lt;</w:t>
-            </w:r>
-            <w:proofErr w:type="spellStart"/>
-            <w:r>
-              <w:rPr>
-                <w:rFonts w:ascii="Arial" w:hAnsi="Arial" w:cs="Arial"/>
-                <w:sz w:val="16"/>
-                <w:szCs w:val="16"/>
-              </w:rPr>
-              <w:t>c</w:t>
+              <w:t>&lt;&lt;c</w:t>
             </w:r>
             <w:r>
               <w:rPr>
@@ -6593,7 +6318,6 @@
               </w:rPr>
               <w:t>r</w:t>
             </w:r>
-            <w:proofErr w:type="spellEnd"/>
             <w:r>
               <w:rPr>
                 <w:rFonts w:ascii="Arial" w:hAnsi="Arial" w:cs="Arial"/>
@@ -6681,6 +6405,7 @@
           </w:tcPr>
           <w:p>
             <w:r>
+              <w:lastRenderedPageBreak/>
               <w:t>What type of sign language do you need an interpreter for?</w:t>
             </w:r>
           </w:p>
@@ -6787,16 +6512,7 @@
                 <w:sz w:val="16"/>
                 <w:szCs w:val="16"/>
               </w:rPr>
-              <w:t>&lt;&lt;</w:t>
-            </w:r>
-            <w:proofErr w:type="spellStart"/>
-            <w:r>
-              <w:rPr>
-                <w:rFonts w:ascii="Arial" w:hAnsi="Arial" w:cs="Arial"/>
-                <w:sz w:val="16"/>
-                <w:szCs w:val="16"/>
-              </w:rPr>
-              <w:t>c</w:t>
+              <w:t>&lt;&lt;c</w:t>
             </w:r>
             <w:r>
               <w:rPr>
@@ -6806,7 +6522,6 @@
               </w:rPr>
               <w:t>r</w:t>
             </w:r>
-            <w:proofErr w:type="spellEnd"/>
             <w:r>
               <w:rPr>
                 <w:rFonts w:ascii="Arial" w:hAnsi="Arial" w:cs="Arial"/>
@@ -6894,7 +6609,6 @@
           </w:tcPr>
           <w:p>
             <w:r>
-              <w:lastRenderedPageBreak/>
               <w:t>What written or spoken language do you need an interpreter for?</w:t>
             </w:r>
           </w:p>
@@ -7001,16 +6715,7 @@
                 <w:sz w:val="16"/>
                 <w:szCs w:val="16"/>
               </w:rPr>
-              <w:t>&lt;&lt;</w:t>
-            </w:r>
-            <w:proofErr w:type="spellStart"/>
-            <w:r>
-              <w:rPr>
-                <w:rFonts w:ascii="Arial" w:hAnsi="Arial" w:cs="Arial"/>
-                <w:sz w:val="16"/>
-                <w:szCs w:val="16"/>
-              </w:rPr>
-              <w:t>c</w:t>
+              <w:t>&lt;&lt;c</w:t>
             </w:r>
             <w:r>
               <w:rPr>
@@ -7020,7 +6725,6 @@
               </w:rPr>
               <w:t>r</w:t>
             </w:r>
-            <w:proofErr w:type="spellEnd"/>
             <w:r>
               <w:rPr>
                 <w:rFonts w:ascii="Arial" w:hAnsi="Arial" w:cs="Arial"/>

</xml_diff>

<commit_message>
CIV-15975 Include all unavailable dates in doc template
</commit_message>
<xml_diff>
--- a/docker/docmosis/templates/CV-UNS-GAP-ENG-01077.docx
+++ b/docker/docmosis/templates/CV-UNS-GAP-ENG-01077.docx
@@ -1,6 +1,6 @@
 
 <file path=word/document.xml><?xml version="1.0" encoding="utf-8"?>
-<w:document xmlns:wpc="http://schemas.microsoft.com/office/word/2010/wordprocessingCanvas" xmlns:cx="http://schemas.microsoft.com/office/drawing/2014/chartex" xmlns:cx1="http://schemas.microsoft.com/office/drawing/2015/9/8/chartex" xmlns:cx2="http://schemas.microsoft.com/office/drawing/2015/10/21/chartex" xmlns:cx3="http://schemas.microsoft.com/office/drawing/2016/5/9/chartex" xmlns:cx4="http://schemas.microsoft.com/office/drawing/2016/5/10/chartex" xmlns:cx5="http://schemas.microsoft.com/office/drawing/2016/5/11/chartex" xmlns:cx6="http://schemas.microsoft.com/office/drawing/2016/5/12/chartex" xmlns:cx7="http://schemas.microsoft.com/office/drawing/2016/5/13/chartex" xmlns:cx8="http://schemas.microsoft.com/office/drawing/2016/5/14/chartex" xmlns:mc="http://schemas.openxmlformats.org/markup-compatibility/2006" xmlns:aink="http://schemas.microsoft.com/office/drawing/2016/ink" xmlns:am3d="http://schemas.microsoft.com/office/drawing/2017/model3d" xmlns:o="urn:schemas-microsoft-com:office:office" xmlns:oel="http://schemas.microsoft.com/office/2019/extlst" xmlns:r="http://schemas.openxmlformats.org/officeDocument/2006/relationships" xmlns:m="http://schemas.openxmlformats.org/officeDocument/2006/math" xmlns:v="urn:schemas-microsoft-com:vml" xmlns:wp14="http://schemas.microsoft.com/office/word/2010/wordprocessingDrawing" xmlns:wp="http://schemas.openxmlformats.org/drawingml/2006/wordprocessingDrawing" xmlns:w10="urn:schemas-microsoft-com:office:word" xmlns:w="http://schemas.openxmlformats.org/wordprocessingml/2006/main" xmlns:w14="http://schemas.microsoft.com/office/word/2010/wordml" xmlns:w15="http://schemas.microsoft.com/office/word/2012/wordml" xmlns:w16cex="http://schemas.microsoft.com/office/word/2018/wordml/cex" xmlns:w16cid="http://schemas.microsoft.com/office/word/2016/wordml/cid" xmlns:w16="http://schemas.microsoft.com/office/word/2018/wordml" xmlns:w16sdtdh="http://schemas.microsoft.com/office/word/2020/wordml/sdtdatahash" xmlns:w16se="http://schemas.microsoft.com/office/word/2015/wordml/symex" xmlns:wpg="http://schemas.microsoft.com/office/word/2010/wordprocessingGroup" xmlns:wpi="http://schemas.microsoft.com/office/word/2010/wordprocessingInk" xmlns:wne="http://schemas.microsoft.com/office/word/2006/wordml" xmlns:wps="http://schemas.microsoft.com/office/word/2010/wordprocessingShape" mc:Ignorable="w14 w15 w16se w16cid w16 w16cex w16sdtdh wp14">
+<w:document xmlns:wpc="http://schemas.microsoft.com/office/word/2010/wordprocessingCanvas" xmlns:cx="http://schemas.microsoft.com/office/drawing/2014/chartex" xmlns:cx1="http://schemas.microsoft.com/office/drawing/2015/9/8/chartex" xmlns:cx2="http://schemas.microsoft.com/office/drawing/2015/10/21/chartex" xmlns:cx3="http://schemas.microsoft.com/office/drawing/2016/5/9/chartex" xmlns:cx4="http://schemas.microsoft.com/office/drawing/2016/5/10/chartex" xmlns:cx5="http://schemas.microsoft.com/office/drawing/2016/5/11/chartex" xmlns:cx6="http://schemas.microsoft.com/office/drawing/2016/5/12/chartex" xmlns:cx7="http://schemas.microsoft.com/office/drawing/2016/5/13/chartex" xmlns:cx8="http://schemas.microsoft.com/office/drawing/2016/5/14/chartex" xmlns:mc="http://schemas.openxmlformats.org/markup-compatibility/2006" xmlns:aink="http://schemas.microsoft.com/office/drawing/2016/ink" xmlns:am3d="http://schemas.microsoft.com/office/drawing/2017/model3d" xmlns:o="urn:schemas-microsoft-com:office:office" xmlns:oel="http://schemas.microsoft.com/office/2019/extlst" xmlns:r="http://schemas.openxmlformats.org/officeDocument/2006/relationships" xmlns:m="http://schemas.openxmlformats.org/officeDocument/2006/math" xmlns:v="urn:schemas-microsoft-com:vml" xmlns:wp14="http://schemas.microsoft.com/office/word/2010/wordprocessingDrawing" xmlns:wp="http://schemas.openxmlformats.org/drawingml/2006/wordprocessingDrawing" xmlns:w10="urn:schemas-microsoft-com:office:word" xmlns:w="http://schemas.openxmlformats.org/wordprocessingml/2006/main" xmlns:w14="http://schemas.microsoft.com/office/word/2010/wordml" xmlns:w15="http://schemas.microsoft.com/office/word/2012/wordml" xmlns:w16cex="http://schemas.microsoft.com/office/word/2018/wordml/cex" xmlns:w16cid="http://schemas.microsoft.com/office/word/2016/wordml/cid" xmlns:w16="http://schemas.microsoft.com/office/word/2018/wordml" xmlns:w16du="http://schemas.microsoft.com/office/word/2023/wordml/word16du" xmlns:w16sdtdh="http://schemas.microsoft.com/office/word/2020/wordml/sdtdatahash" xmlns:w16se="http://schemas.microsoft.com/office/word/2015/wordml/symex" xmlns:wpg="http://schemas.microsoft.com/office/word/2010/wordprocessingGroup" xmlns:wpi="http://schemas.microsoft.com/office/word/2010/wordprocessingInk" xmlns:wne="http://schemas.microsoft.com/office/word/2006/wordml" xmlns:wps="http://schemas.microsoft.com/office/word/2010/wordprocessingShape" mc:Ignorable="w14 w15 w16se w16cid w16 w16cex w16sdtdh w16du wp14">
   <w:body>
     <w:tbl>
       <w:tblPr>
@@ -1795,7 +1795,124 @@
           </w:tcPr>
           <w:p>
             <w:r>
+              <w:rPr>
+                <w:rFonts w:ascii="Arial" w:hAnsi="Arial" w:cs="Arial"/>
+                <w:sz w:val="16"/>
+                <w:szCs w:val="16"/>
+              </w:rPr>
               <w:lastRenderedPageBreak/>
+              <w:t>&lt;&lt;</w:t>
+            </w:r>
+            <w:r>
+              <w:rPr>
+                <w:rFonts w:ascii="Arial" w:hAnsi="Arial" w:cs="Arial"/>
+                <w:sz w:val="16"/>
+                <w:szCs w:val="16"/>
+              </w:rPr>
+              <w:t>r</w:t>
+            </w:r>
+            <w:r>
+              <w:rPr>
+                <w:rFonts w:ascii="Arial" w:hAnsi="Arial" w:cs="Arial"/>
+                <w:sz w:val="16"/>
+                <w:szCs w:val="16"/>
+              </w:rPr>
+              <w:t>r</w:t>
+            </w:r>
+            <w:r>
+              <w:rPr>
+                <w:rFonts w:ascii="Arial" w:hAnsi="Arial" w:cs="Arial"/>
+                <w:sz w:val="16"/>
+                <w:szCs w:val="16"/>
+              </w:rPr>
+              <w:t>_</w:t>
+            </w:r>
+            <w:r>
+              <w:rPr>
+                <w:rFonts w:ascii="Arial" w:hAnsi="Arial" w:cs="Arial"/>
+                <w:sz w:val="16"/>
+                <w:szCs w:val="16"/>
+              </w:rPr>
+              <w:t>unavailableTrialDates</w:t>
+            </w:r>
+            <w:r>
+              <w:rPr>
+                <w:rFonts w:ascii="Arial" w:hAnsi="Arial" w:cs="Arial"/>
+                <w:sz w:val="16"/>
+                <w:szCs w:val="16"/>
+              </w:rPr>
+              <w:t>&gt;&gt;</w:t>
+            </w:r>
+          </w:p>
+        </w:tc>
+        <w:tc>
+          <w:tcPr>
+            <w:tcW w:w="5477" w:type="dxa"/>
+            <w:tcBorders>
+              <w:top w:val="single" w:sz="4" w:space="0" w:color="auto"/>
+              <w:left w:val="nil"/>
+              <w:bottom w:val="single" w:sz="4" w:space="0" w:color="auto"/>
+              <w:right w:val="nil"/>
+            </w:tcBorders>
+          </w:tcPr>
+          <w:p/>
+        </w:tc>
+      </w:tr>
+      <w:tr>
+        <w:tc>
+          <w:tcPr>
+            <w:tcW w:w="3539" w:type="dxa"/>
+            <w:tcBorders>
+              <w:top w:val="single" w:sz="4" w:space="0" w:color="auto"/>
+              <w:left w:val="nil"/>
+              <w:bottom w:val="single" w:sz="4" w:space="0" w:color="auto"/>
+              <w:right w:val="nil"/>
+            </w:tcBorders>
+          </w:tcPr>
+          <w:p>
+            <w:pPr>
+              <w:rPr>
+                <w:rFonts w:ascii="Arial" w:hAnsi="Arial" w:cs="Arial"/>
+                <w:sz w:val="16"/>
+                <w:szCs w:val="16"/>
+              </w:rPr>
+            </w:pPr>
+            <w:r>
+              <w:rPr>
+                <w:rFonts w:ascii="Arial" w:hAnsi="Arial" w:cs="Arial"/>
+                <w:sz w:val="16"/>
+                <w:szCs w:val="16"/>
+              </w:rPr>
+              <w:t>&lt;&lt;cr_{unavailableTrialDateTo!=null}&gt;&gt;</w:t>
+            </w:r>
+          </w:p>
+        </w:tc>
+        <w:tc>
+          <w:tcPr>
+            <w:tcW w:w="5477" w:type="dxa"/>
+            <w:tcBorders>
+              <w:top w:val="single" w:sz="4" w:space="0" w:color="auto"/>
+              <w:left w:val="nil"/>
+              <w:bottom w:val="single" w:sz="4" w:space="0" w:color="auto"/>
+              <w:right w:val="nil"/>
+            </w:tcBorders>
+          </w:tcPr>
+          <w:p/>
+        </w:tc>
+      </w:tr>
+      <w:tr>
+        <w:tc>
+          <w:tcPr>
+            <w:tcW w:w="3539" w:type="dxa"/>
+            <w:tcBorders>
+              <w:top w:val="single" w:sz="4" w:space="0" w:color="auto"/>
+              <w:left w:val="nil"/>
+              <w:bottom w:val="single" w:sz="4" w:space="0" w:color="auto"/>
+              <w:right w:val="nil"/>
+            </w:tcBorders>
+          </w:tcPr>
+          <w:p>
+            <w:r>
               <w:t xml:space="preserve">Unavailable Trial Date From          </w:t>
             </w:r>
           </w:p>
@@ -1856,6 +1973,273 @@
               <w:t>&lt;&lt;unavailableTrialDateTo&gt;&gt;</w:t>
             </w:r>
           </w:p>
+        </w:tc>
+      </w:tr>
+      <w:tr>
+        <w:tc>
+          <w:tcPr>
+            <w:tcW w:w="3539" w:type="dxa"/>
+            <w:tcBorders>
+              <w:top w:val="single" w:sz="4" w:space="0" w:color="auto"/>
+              <w:left w:val="nil"/>
+              <w:bottom w:val="single" w:sz="4" w:space="0" w:color="auto"/>
+              <w:right w:val="nil"/>
+            </w:tcBorders>
+          </w:tcPr>
+          <w:p>
+            <w:r>
+              <w:rPr>
+                <w:rFonts w:ascii="Arial" w:hAnsi="Arial" w:cs="Arial"/>
+                <w:sz w:val="16"/>
+                <w:szCs w:val="16"/>
+              </w:rPr>
+              <w:t>&lt;&lt;</w:t>
+            </w:r>
+            <w:r>
+              <w:rPr>
+                <w:rFonts w:ascii="Arial" w:hAnsi="Arial" w:cs="Arial"/>
+                <w:sz w:val="16"/>
+                <w:szCs w:val="16"/>
+              </w:rPr>
+              <w:t>er_</w:t>
+            </w:r>
+            <w:r>
+              <w:rPr>
+                <w:rFonts w:ascii="Arial" w:hAnsi="Arial" w:cs="Arial"/>
+                <w:sz w:val="16"/>
+                <w:szCs w:val="16"/>
+              </w:rPr>
+              <w:t>&gt;&gt;</w:t>
+            </w:r>
+          </w:p>
+        </w:tc>
+        <w:tc>
+          <w:tcPr>
+            <w:tcW w:w="5477" w:type="dxa"/>
+            <w:tcBorders>
+              <w:top w:val="single" w:sz="4" w:space="0" w:color="auto"/>
+              <w:left w:val="nil"/>
+              <w:bottom w:val="single" w:sz="4" w:space="0" w:color="auto"/>
+              <w:right w:val="nil"/>
+            </w:tcBorders>
+          </w:tcPr>
+          <w:p/>
+        </w:tc>
+      </w:tr>
+      <w:tr>
+        <w:tc>
+          <w:tcPr>
+            <w:tcW w:w="3539" w:type="dxa"/>
+            <w:tcBorders>
+              <w:top w:val="single" w:sz="4" w:space="0" w:color="auto"/>
+              <w:left w:val="nil"/>
+              <w:bottom w:val="single" w:sz="4" w:space="0" w:color="auto"/>
+              <w:right w:val="nil"/>
+            </w:tcBorders>
+          </w:tcPr>
+          <w:p>
+            <w:pPr>
+              <w:rPr>
+                <w:rFonts w:ascii="Arial" w:hAnsi="Arial" w:cs="Arial"/>
+                <w:sz w:val="16"/>
+                <w:szCs w:val="16"/>
+              </w:rPr>
+            </w:pPr>
+            <w:r>
+              <w:rPr>
+                <w:rFonts w:ascii="Arial" w:hAnsi="Arial" w:cs="Arial"/>
+                <w:sz w:val="16"/>
+                <w:szCs w:val="16"/>
+              </w:rPr>
+              <w:t>&lt;&lt;cr_{unavailableTrialDateTo</w:t>
+            </w:r>
+            <w:r>
+              <w:rPr>
+                <w:rFonts w:ascii="Arial" w:hAnsi="Arial" w:cs="Arial"/>
+                <w:sz w:val="16"/>
+                <w:szCs w:val="16"/>
+              </w:rPr>
+              <w:t>=</w:t>
+            </w:r>
+            <w:r>
+              <w:rPr>
+                <w:rFonts w:ascii="Arial" w:hAnsi="Arial" w:cs="Arial"/>
+                <w:sz w:val="16"/>
+                <w:szCs w:val="16"/>
+              </w:rPr>
+              <w:t>=null}&gt;&gt;</w:t>
+            </w:r>
+          </w:p>
+        </w:tc>
+        <w:tc>
+          <w:tcPr>
+            <w:tcW w:w="5477" w:type="dxa"/>
+            <w:tcBorders>
+              <w:top w:val="single" w:sz="4" w:space="0" w:color="auto"/>
+              <w:left w:val="nil"/>
+              <w:bottom w:val="single" w:sz="4" w:space="0" w:color="auto"/>
+              <w:right w:val="nil"/>
+            </w:tcBorders>
+          </w:tcPr>
+          <w:p/>
+        </w:tc>
+      </w:tr>
+      <w:tr>
+        <w:tc>
+          <w:tcPr>
+            <w:tcW w:w="3539" w:type="dxa"/>
+            <w:tcBorders>
+              <w:top w:val="single" w:sz="4" w:space="0" w:color="auto"/>
+              <w:left w:val="nil"/>
+              <w:bottom w:val="single" w:sz="4" w:space="0" w:color="auto"/>
+              <w:right w:val="nil"/>
+            </w:tcBorders>
+          </w:tcPr>
+          <w:p>
+            <w:pPr>
+              <w:rPr>
+                <w:rFonts w:ascii="Arial" w:hAnsi="Arial" w:cs="Arial"/>
+                <w:sz w:val="16"/>
+                <w:szCs w:val="16"/>
+              </w:rPr>
+            </w:pPr>
+            <w:r>
+              <w:t>Unavailable Trial Date</w:t>
+            </w:r>
+          </w:p>
+        </w:tc>
+        <w:tc>
+          <w:tcPr>
+            <w:tcW w:w="5477" w:type="dxa"/>
+            <w:tcBorders>
+              <w:top w:val="single" w:sz="4" w:space="0" w:color="auto"/>
+              <w:left w:val="nil"/>
+              <w:bottom w:val="single" w:sz="4" w:space="0" w:color="auto"/>
+              <w:right w:val="nil"/>
+            </w:tcBorders>
+          </w:tcPr>
+          <w:p>
+            <w:r>
+              <w:t>&lt;&lt;unavailableTrialDateFrom&gt;&gt;</w:t>
+            </w:r>
+          </w:p>
+        </w:tc>
+      </w:tr>
+      <w:tr>
+        <w:tc>
+          <w:tcPr>
+            <w:tcW w:w="3539" w:type="dxa"/>
+            <w:tcBorders>
+              <w:top w:val="single" w:sz="4" w:space="0" w:color="auto"/>
+              <w:left w:val="nil"/>
+              <w:bottom w:val="single" w:sz="4" w:space="0" w:color="auto"/>
+              <w:right w:val="nil"/>
+            </w:tcBorders>
+          </w:tcPr>
+          <w:p>
+            <w:pPr>
+              <w:rPr>
+                <w:rFonts w:ascii="Arial" w:hAnsi="Arial" w:cs="Arial"/>
+                <w:sz w:val="16"/>
+                <w:szCs w:val="16"/>
+              </w:rPr>
+            </w:pPr>
+            <w:r>
+              <w:rPr>
+                <w:rFonts w:ascii="Arial" w:hAnsi="Arial" w:cs="Arial"/>
+                <w:sz w:val="16"/>
+                <w:szCs w:val="16"/>
+              </w:rPr>
+              <w:t>&lt;&lt;</w:t>
+            </w:r>
+            <w:r>
+              <w:rPr>
+                <w:rFonts w:ascii="Arial" w:hAnsi="Arial" w:cs="Arial"/>
+                <w:sz w:val="16"/>
+                <w:szCs w:val="16"/>
+              </w:rPr>
+              <w:t>er_</w:t>
+            </w:r>
+            <w:r>
+              <w:rPr>
+                <w:rFonts w:ascii="Arial" w:hAnsi="Arial" w:cs="Arial"/>
+                <w:sz w:val="16"/>
+                <w:szCs w:val="16"/>
+              </w:rPr>
+              <w:t>&gt;&gt;</w:t>
+            </w:r>
+          </w:p>
+        </w:tc>
+        <w:tc>
+          <w:tcPr>
+            <w:tcW w:w="5477" w:type="dxa"/>
+            <w:tcBorders>
+              <w:top w:val="single" w:sz="4" w:space="0" w:color="auto"/>
+              <w:left w:val="nil"/>
+              <w:bottom w:val="single" w:sz="4" w:space="0" w:color="auto"/>
+              <w:right w:val="nil"/>
+            </w:tcBorders>
+          </w:tcPr>
+          <w:p/>
+        </w:tc>
+      </w:tr>
+      <w:tr>
+        <w:tc>
+          <w:tcPr>
+            <w:tcW w:w="3539" w:type="dxa"/>
+            <w:tcBorders>
+              <w:top w:val="single" w:sz="4" w:space="0" w:color="auto"/>
+              <w:left w:val="nil"/>
+              <w:bottom w:val="single" w:sz="4" w:space="0" w:color="auto"/>
+              <w:right w:val="nil"/>
+            </w:tcBorders>
+          </w:tcPr>
+          <w:p>
+            <w:r>
+              <w:rPr>
+                <w:rFonts w:ascii="Arial" w:hAnsi="Arial" w:cs="Arial"/>
+                <w:sz w:val="16"/>
+                <w:szCs w:val="16"/>
+              </w:rPr>
+              <w:t>&lt;&lt;</w:t>
+            </w:r>
+            <w:r>
+              <w:rPr>
+                <w:rFonts w:ascii="Arial" w:hAnsi="Arial" w:cs="Arial"/>
+                <w:sz w:val="16"/>
+                <w:szCs w:val="16"/>
+              </w:rPr>
+              <w:t>er</w:t>
+            </w:r>
+            <w:r>
+              <w:rPr>
+                <w:rFonts w:ascii="Arial" w:hAnsi="Arial" w:cs="Arial"/>
+                <w:sz w:val="16"/>
+                <w:szCs w:val="16"/>
+              </w:rPr>
+              <w:t>_unavailableTrialDates</w:t>
+            </w:r>
+            <w:r>
+              <w:rPr>
+                <w:rFonts w:ascii="Arial" w:hAnsi="Arial" w:cs="Arial"/>
+                <w:sz w:val="16"/>
+                <w:szCs w:val="16"/>
+              </w:rPr>
+              <w:t>&gt;&gt;</w:t>
+            </w:r>
+          </w:p>
+        </w:tc>
+        <w:tc>
+          <w:tcPr>
+            <w:tcW w:w="5477" w:type="dxa"/>
+            <w:tcBorders>
+              <w:top w:val="single" w:sz="4" w:space="0" w:color="auto"/>
+              <w:left w:val="nil"/>
+              <w:bottom w:val="single" w:sz="4" w:space="0" w:color="auto"/>
+              <w:right w:val="nil"/>
+            </w:tcBorders>
+          </w:tcPr>
+          <w:p/>
         </w:tc>
       </w:tr>
       <w:tr>
@@ -2992,6 +3376,7 @@
                 <w:sz w:val="16"/>
                 <w:szCs w:val="16"/>
               </w:rPr>
+              <w:lastRenderedPageBreak/>
               <w:t>&lt;&lt;</w:t>
             </w:r>
             <w:r>
@@ -3211,7 +3596,6 @@
                 <w:sz w:val="16"/>
                 <w:szCs w:val="16"/>
               </w:rPr>
-              <w:lastRenderedPageBreak/>
               <w:t>&lt;&lt;cr_{isVaryJudgmentApp</w:t>
             </w:r>
             <w:r>
@@ -3968,6 +4352,122 @@
             </w:tcBorders>
           </w:tcPr>
           <w:p>
+            <w:pPr>
+              <w:rPr>
+                <w:rFonts w:ascii="Arial" w:hAnsi="Arial" w:cs="Arial"/>
+                <w:sz w:val="16"/>
+                <w:szCs w:val="16"/>
+              </w:rPr>
+            </w:pPr>
+            <w:r>
+              <w:rPr>
+                <w:rFonts w:ascii="Arial" w:hAnsi="Arial" w:cs="Arial"/>
+                <w:sz w:val="16"/>
+                <w:szCs w:val="16"/>
+              </w:rPr>
+              <w:t>&lt;&lt;</w:t>
+            </w:r>
+            <w:r>
+              <w:rPr>
+                <w:rFonts w:ascii="Arial" w:hAnsi="Arial" w:cs="Arial"/>
+                <w:sz w:val="16"/>
+                <w:szCs w:val="16"/>
+              </w:rPr>
+              <w:t>rr_</w:t>
+            </w:r>
+            <w:r>
+              <w:rPr>
+                <w:rFonts w:ascii="Arial" w:hAnsi="Arial" w:cs="Arial"/>
+                <w:sz w:val="16"/>
+                <w:szCs w:val="16"/>
+              </w:rPr>
+              <w:t>resp1U</w:t>
+            </w:r>
+            <w:r>
+              <w:rPr>
+                <w:rFonts w:ascii="Arial" w:hAnsi="Arial" w:cs="Arial"/>
+                <w:sz w:val="16"/>
+                <w:szCs w:val="16"/>
+              </w:rPr>
+              <w:t>navailableTrialDates</w:t>
+            </w:r>
+            <w:r>
+              <w:rPr>
+                <w:rFonts w:ascii="Arial" w:hAnsi="Arial" w:cs="Arial"/>
+                <w:sz w:val="16"/>
+                <w:szCs w:val="16"/>
+              </w:rPr>
+              <w:t>&gt;&gt;</w:t>
+            </w:r>
+          </w:p>
+        </w:tc>
+        <w:tc>
+          <w:tcPr>
+            <w:tcW w:w="4754" w:type="dxa"/>
+            <w:tcBorders>
+              <w:top w:val="single" w:sz="4" w:space="0" w:color="auto"/>
+              <w:left w:val="nil"/>
+              <w:bottom w:val="single" w:sz="4" w:space="0" w:color="auto"/>
+              <w:right w:val="nil"/>
+            </w:tcBorders>
+          </w:tcPr>
+          <w:p/>
+        </w:tc>
+      </w:tr>
+      <w:tr>
+        <w:tc>
+          <w:tcPr>
+            <w:tcW w:w="4272" w:type="dxa"/>
+            <w:tcBorders>
+              <w:top w:val="single" w:sz="4" w:space="0" w:color="auto"/>
+              <w:left w:val="nil"/>
+              <w:bottom w:val="single" w:sz="4" w:space="0" w:color="auto"/>
+              <w:right w:val="nil"/>
+            </w:tcBorders>
+          </w:tcPr>
+          <w:p>
+            <w:pPr>
+              <w:rPr>
+                <w:rFonts w:ascii="Arial" w:hAnsi="Arial" w:cs="Arial"/>
+                <w:sz w:val="16"/>
+                <w:szCs w:val="16"/>
+              </w:rPr>
+            </w:pPr>
+            <w:r>
+              <w:rPr>
+                <w:rFonts w:ascii="Arial" w:hAnsi="Arial" w:cs="Arial"/>
+                <w:sz w:val="16"/>
+                <w:szCs w:val="16"/>
+              </w:rPr>
+              <w:t>&lt;&lt;cr_{unavailableTrialDateTo!=null}&gt;&gt;</w:t>
+            </w:r>
+          </w:p>
+        </w:tc>
+        <w:tc>
+          <w:tcPr>
+            <w:tcW w:w="4754" w:type="dxa"/>
+            <w:tcBorders>
+              <w:top w:val="single" w:sz="4" w:space="0" w:color="auto"/>
+              <w:left w:val="nil"/>
+              <w:bottom w:val="single" w:sz="4" w:space="0" w:color="auto"/>
+              <w:right w:val="nil"/>
+            </w:tcBorders>
+          </w:tcPr>
+          <w:p/>
+        </w:tc>
+      </w:tr>
+      <w:tr>
+        <w:tc>
+          <w:tcPr>
+            <w:tcW w:w="4272" w:type="dxa"/>
+            <w:tcBorders>
+              <w:top w:val="single" w:sz="4" w:space="0" w:color="auto"/>
+              <w:left w:val="nil"/>
+              <w:bottom w:val="single" w:sz="4" w:space="0" w:color="auto"/>
+              <w:right w:val="nil"/>
+            </w:tcBorders>
+          </w:tcPr>
+          <w:p>
             <w:r>
               <w:t xml:space="preserve">Unavailable Trial Date From          </w:t>
             </w:r>
@@ -4029,6 +4529,265 @@
               <w:t>&lt;&lt;resp1UnavailableTrialDateTo&gt;&gt;</w:t>
             </w:r>
           </w:p>
+        </w:tc>
+      </w:tr>
+      <w:tr>
+        <w:tc>
+          <w:tcPr>
+            <w:tcW w:w="4272" w:type="dxa"/>
+            <w:tcBorders>
+              <w:top w:val="single" w:sz="4" w:space="0" w:color="auto"/>
+              <w:left w:val="nil"/>
+              <w:bottom w:val="single" w:sz="4" w:space="0" w:color="auto"/>
+              <w:right w:val="nil"/>
+            </w:tcBorders>
+          </w:tcPr>
+          <w:p>
+            <w:r>
+              <w:rPr>
+                <w:rFonts w:ascii="Arial" w:hAnsi="Arial" w:cs="Arial"/>
+                <w:sz w:val="16"/>
+                <w:szCs w:val="16"/>
+              </w:rPr>
+              <w:t>&lt;&lt;</w:t>
+            </w:r>
+            <w:r>
+              <w:rPr>
+                <w:rFonts w:ascii="Arial" w:hAnsi="Arial" w:cs="Arial"/>
+                <w:sz w:val="16"/>
+                <w:szCs w:val="16"/>
+              </w:rPr>
+              <w:t>er_</w:t>
+            </w:r>
+            <w:r>
+              <w:rPr>
+                <w:rFonts w:ascii="Arial" w:hAnsi="Arial" w:cs="Arial"/>
+                <w:sz w:val="16"/>
+                <w:szCs w:val="16"/>
+              </w:rPr>
+              <w:t>&gt;&gt;</w:t>
+            </w:r>
+          </w:p>
+        </w:tc>
+        <w:tc>
+          <w:tcPr>
+            <w:tcW w:w="4754" w:type="dxa"/>
+            <w:tcBorders>
+              <w:top w:val="single" w:sz="4" w:space="0" w:color="auto"/>
+              <w:left w:val="nil"/>
+              <w:bottom w:val="single" w:sz="4" w:space="0" w:color="auto"/>
+              <w:right w:val="nil"/>
+            </w:tcBorders>
+          </w:tcPr>
+          <w:p/>
+        </w:tc>
+      </w:tr>
+      <w:tr>
+        <w:tc>
+          <w:tcPr>
+            <w:tcW w:w="4272" w:type="dxa"/>
+            <w:tcBorders>
+              <w:top w:val="single" w:sz="4" w:space="0" w:color="auto"/>
+              <w:left w:val="nil"/>
+              <w:bottom w:val="single" w:sz="4" w:space="0" w:color="auto"/>
+              <w:right w:val="nil"/>
+            </w:tcBorders>
+          </w:tcPr>
+          <w:p>
+            <w:pPr>
+              <w:rPr>
+                <w:rFonts w:ascii="Arial" w:hAnsi="Arial" w:cs="Arial"/>
+                <w:sz w:val="16"/>
+                <w:szCs w:val="16"/>
+              </w:rPr>
+            </w:pPr>
+            <w:r>
+              <w:rPr>
+                <w:rFonts w:ascii="Arial" w:hAnsi="Arial" w:cs="Arial"/>
+                <w:sz w:val="16"/>
+                <w:szCs w:val="16"/>
+              </w:rPr>
+              <w:t>&lt;&lt;cr_{unavailableTrialDateTo==null}&gt;&gt;</w:t>
+            </w:r>
+          </w:p>
+        </w:tc>
+        <w:tc>
+          <w:tcPr>
+            <w:tcW w:w="4754" w:type="dxa"/>
+            <w:tcBorders>
+              <w:top w:val="single" w:sz="4" w:space="0" w:color="auto"/>
+              <w:left w:val="nil"/>
+              <w:bottom w:val="single" w:sz="4" w:space="0" w:color="auto"/>
+              <w:right w:val="nil"/>
+            </w:tcBorders>
+          </w:tcPr>
+          <w:p/>
+        </w:tc>
+      </w:tr>
+      <w:tr>
+        <w:tc>
+          <w:tcPr>
+            <w:tcW w:w="4272" w:type="dxa"/>
+            <w:tcBorders>
+              <w:top w:val="single" w:sz="4" w:space="0" w:color="auto"/>
+              <w:left w:val="nil"/>
+              <w:bottom w:val="single" w:sz="4" w:space="0" w:color="auto"/>
+              <w:right w:val="nil"/>
+            </w:tcBorders>
+          </w:tcPr>
+          <w:p>
+            <w:pPr>
+              <w:rPr>
+                <w:rFonts w:ascii="Arial" w:hAnsi="Arial" w:cs="Arial"/>
+                <w:sz w:val="16"/>
+                <w:szCs w:val="16"/>
+              </w:rPr>
+            </w:pPr>
+            <w:r>
+              <w:t xml:space="preserve">Unavailable Trial Date       </w:t>
+            </w:r>
+          </w:p>
+        </w:tc>
+        <w:tc>
+          <w:tcPr>
+            <w:tcW w:w="4754" w:type="dxa"/>
+            <w:tcBorders>
+              <w:top w:val="single" w:sz="4" w:space="0" w:color="auto"/>
+              <w:left w:val="nil"/>
+              <w:bottom w:val="single" w:sz="4" w:space="0" w:color="auto"/>
+              <w:right w:val="nil"/>
+            </w:tcBorders>
+          </w:tcPr>
+          <w:p>
+            <w:r>
+              <w:t>&lt;&lt;resp1UnavailableTrialDateFrom&gt;&gt;</w:t>
+            </w:r>
+          </w:p>
+        </w:tc>
+      </w:tr>
+      <w:tr>
+        <w:tc>
+          <w:tcPr>
+            <w:tcW w:w="4272" w:type="dxa"/>
+            <w:tcBorders>
+              <w:top w:val="single" w:sz="4" w:space="0" w:color="auto"/>
+              <w:left w:val="nil"/>
+              <w:bottom w:val="single" w:sz="4" w:space="0" w:color="auto"/>
+              <w:right w:val="nil"/>
+            </w:tcBorders>
+          </w:tcPr>
+          <w:p>
+            <w:r>
+              <w:rPr>
+                <w:rFonts w:ascii="Arial" w:hAnsi="Arial" w:cs="Arial"/>
+                <w:sz w:val="16"/>
+                <w:szCs w:val="16"/>
+              </w:rPr>
+              <w:t>&lt;&lt;</w:t>
+            </w:r>
+            <w:r>
+              <w:rPr>
+                <w:rFonts w:ascii="Arial" w:hAnsi="Arial" w:cs="Arial"/>
+                <w:sz w:val="16"/>
+                <w:szCs w:val="16"/>
+              </w:rPr>
+              <w:t>er_</w:t>
+            </w:r>
+            <w:r>
+              <w:rPr>
+                <w:rFonts w:ascii="Arial" w:hAnsi="Arial" w:cs="Arial"/>
+                <w:sz w:val="16"/>
+                <w:szCs w:val="16"/>
+              </w:rPr>
+              <w:t>&gt;&gt;</w:t>
+            </w:r>
+          </w:p>
+        </w:tc>
+        <w:tc>
+          <w:tcPr>
+            <w:tcW w:w="4754" w:type="dxa"/>
+            <w:tcBorders>
+              <w:top w:val="single" w:sz="4" w:space="0" w:color="auto"/>
+              <w:left w:val="nil"/>
+              <w:bottom w:val="single" w:sz="4" w:space="0" w:color="auto"/>
+              <w:right w:val="nil"/>
+            </w:tcBorders>
+          </w:tcPr>
+          <w:p/>
+        </w:tc>
+      </w:tr>
+      <w:tr>
+        <w:tc>
+          <w:tcPr>
+            <w:tcW w:w="4272" w:type="dxa"/>
+            <w:tcBorders>
+              <w:top w:val="single" w:sz="4" w:space="0" w:color="auto"/>
+              <w:left w:val="nil"/>
+              <w:bottom w:val="single" w:sz="4" w:space="0" w:color="auto"/>
+              <w:right w:val="nil"/>
+            </w:tcBorders>
+          </w:tcPr>
+          <w:p>
+            <w:pPr>
+              <w:rPr>
+                <w:rFonts w:ascii="Arial" w:hAnsi="Arial" w:cs="Arial"/>
+                <w:sz w:val="16"/>
+                <w:szCs w:val="16"/>
+              </w:rPr>
+            </w:pPr>
+            <w:r>
+              <w:rPr>
+                <w:rFonts w:ascii="Arial" w:hAnsi="Arial" w:cs="Arial"/>
+                <w:sz w:val="16"/>
+                <w:szCs w:val="16"/>
+              </w:rPr>
+              <w:t>&lt;&lt;</w:t>
+            </w:r>
+            <w:r>
+              <w:rPr>
+                <w:rFonts w:ascii="Arial" w:hAnsi="Arial" w:cs="Arial"/>
+                <w:sz w:val="16"/>
+                <w:szCs w:val="16"/>
+              </w:rPr>
+              <w:t>er_</w:t>
+            </w:r>
+            <w:r>
+              <w:rPr>
+                <w:rFonts w:ascii="Arial" w:hAnsi="Arial" w:cs="Arial"/>
+                <w:sz w:val="16"/>
+                <w:szCs w:val="16"/>
+              </w:rPr>
+              <w:t>resp1U</w:t>
+            </w:r>
+            <w:r>
+              <w:rPr>
+                <w:rFonts w:ascii="Arial" w:hAnsi="Arial" w:cs="Arial"/>
+                <w:sz w:val="16"/>
+                <w:szCs w:val="16"/>
+              </w:rPr>
+              <w:t>navailableTrialDates</w:t>
+            </w:r>
+            <w:r>
+              <w:rPr>
+                <w:rFonts w:ascii="Arial" w:hAnsi="Arial" w:cs="Arial"/>
+                <w:sz w:val="16"/>
+                <w:szCs w:val="16"/>
+              </w:rPr>
+              <w:t>&gt;&gt;</w:t>
+            </w:r>
+          </w:p>
+        </w:tc>
+        <w:tc>
+          <w:tcPr>
+            <w:tcW w:w="4754" w:type="dxa"/>
+            <w:tcBorders>
+              <w:top w:val="single" w:sz="4" w:space="0" w:color="auto"/>
+              <w:left w:val="nil"/>
+              <w:bottom w:val="single" w:sz="4" w:space="0" w:color="auto"/>
+              <w:right w:val="nil"/>
+            </w:tcBorders>
+          </w:tcPr>
+          <w:p/>
         </w:tc>
       </w:tr>
       <w:tr>
@@ -4182,6 +4941,7 @@
           </w:tcPr>
           <w:p>
             <w:r>
+              <w:lastRenderedPageBreak/>
               <w:t>What support do you, your client and any experts or witness require for a court hearing?</w:t>
             </w:r>
           </w:p>
@@ -5602,7 +6362,7 @@
       <w:tr>
         <w:tc>
           <w:tcPr>
-            <w:tcW w:w="3539" w:type="dxa"/>
+            <w:tcW w:w="4272" w:type="dxa"/>
             <w:tcBorders>
               <w:top w:val="single" w:sz="4" w:space="0" w:color="auto"/>
               <w:left w:val="nil"/>
@@ -5619,7 +6379,7 @@
         </w:tc>
         <w:tc>
           <w:tcPr>
-            <w:tcW w:w="5477" w:type="dxa"/>
+            <w:tcW w:w="4754" w:type="dxa"/>
             <w:tcBorders>
               <w:top w:val="single" w:sz="4" w:space="0" w:color="auto"/>
               <w:left w:val="nil"/>
@@ -5638,7 +6398,7 @@
       <w:tr>
         <w:tc>
           <w:tcPr>
-            <w:tcW w:w="3539" w:type="dxa"/>
+            <w:tcW w:w="4272" w:type="dxa"/>
             <w:tcBorders>
               <w:top w:val="single" w:sz="4" w:space="0" w:color="auto"/>
               <w:left w:val="nil"/>
@@ -5655,7 +6415,7 @@
         </w:tc>
         <w:tc>
           <w:tcPr>
-            <w:tcW w:w="5477" w:type="dxa"/>
+            <w:tcW w:w="4754" w:type="dxa"/>
             <w:tcBorders>
               <w:top w:val="single" w:sz="4" w:space="0" w:color="auto"/>
               <w:left w:val="nil"/>
@@ -5674,7 +6434,7 @@
       <w:tr>
         <w:tc>
           <w:tcPr>
-            <w:tcW w:w="3539" w:type="dxa"/>
+            <w:tcW w:w="4272" w:type="dxa"/>
             <w:tcBorders>
               <w:top w:val="single" w:sz="4" w:space="0" w:color="auto"/>
               <w:left w:val="nil"/>
@@ -5691,7 +6451,7 @@
         </w:tc>
         <w:tc>
           <w:tcPr>
-            <w:tcW w:w="5477" w:type="dxa"/>
+            <w:tcW w:w="4754" w:type="dxa"/>
             <w:tcBorders>
               <w:top w:val="single" w:sz="4" w:space="0" w:color="auto"/>
               <w:left w:val="nil"/>
@@ -5710,7 +6470,7 @@
       <w:tr>
         <w:tc>
           <w:tcPr>
-            <w:tcW w:w="3539" w:type="dxa"/>
+            <w:tcW w:w="4272" w:type="dxa"/>
             <w:tcBorders>
               <w:top w:val="single" w:sz="4" w:space="0" w:color="auto"/>
               <w:left w:val="nil"/>
@@ -5727,7 +6487,7 @@
         </w:tc>
         <w:tc>
           <w:tcPr>
-            <w:tcW w:w="5477" w:type="dxa"/>
+            <w:tcW w:w="4754" w:type="dxa"/>
             <w:tcBorders>
               <w:top w:val="single" w:sz="4" w:space="0" w:color="auto"/>
               <w:left w:val="nil"/>
@@ -5746,7 +6506,7 @@
       <w:tr>
         <w:tc>
           <w:tcPr>
-            <w:tcW w:w="3539" w:type="dxa"/>
+            <w:tcW w:w="4272" w:type="dxa"/>
             <w:tcBorders>
               <w:top w:val="single" w:sz="4" w:space="0" w:color="auto"/>
               <w:left w:val="nil"/>
@@ -5763,7 +6523,7 @@
         </w:tc>
         <w:tc>
           <w:tcPr>
-            <w:tcW w:w="5477" w:type="dxa"/>
+            <w:tcW w:w="4754" w:type="dxa"/>
             <w:tcBorders>
               <w:top w:val="single" w:sz="4" w:space="0" w:color="auto"/>
               <w:left w:val="nil"/>
@@ -5788,7 +6548,7 @@
       <w:tr>
         <w:tc>
           <w:tcPr>
-            <w:tcW w:w="3539" w:type="dxa"/>
+            <w:tcW w:w="4272" w:type="dxa"/>
             <w:tcBorders>
               <w:top w:val="single" w:sz="4" w:space="0" w:color="auto"/>
               <w:left w:val="nil"/>
@@ -5805,7 +6565,7 @@
         </w:tc>
         <w:tc>
           <w:tcPr>
-            <w:tcW w:w="5477" w:type="dxa"/>
+            <w:tcW w:w="4754" w:type="dxa"/>
             <w:tcBorders>
               <w:top w:val="single" w:sz="4" w:space="0" w:color="auto"/>
               <w:left w:val="nil"/>
@@ -5830,7 +6590,7 @@
       <w:tr>
         <w:tc>
           <w:tcPr>
-            <w:tcW w:w="3539" w:type="dxa"/>
+            <w:tcW w:w="4272" w:type="dxa"/>
             <w:tcBorders>
               <w:top w:val="single" w:sz="4" w:space="0" w:color="auto"/>
               <w:left w:val="nil"/>
@@ -5847,7 +6607,7 @@
         </w:tc>
         <w:tc>
           <w:tcPr>
-            <w:tcW w:w="5477" w:type="dxa"/>
+            <w:tcW w:w="4754" w:type="dxa"/>
             <w:tcBorders>
               <w:top w:val="single" w:sz="4" w:space="0" w:color="auto"/>
               <w:left w:val="nil"/>
@@ -5872,24 +6632,25 @@
       <w:tr>
         <w:tc>
           <w:tcPr>
-            <w:tcW w:w="3539" w:type="dxa"/>
-            <w:tcBorders>
-              <w:top w:val="single" w:sz="4" w:space="0" w:color="auto"/>
-              <w:left w:val="nil"/>
-              <w:bottom w:val="single" w:sz="4" w:space="0" w:color="auto"/>
-              <w:right w:val="nil"/>
-            </w:tcBorders>
-            <w:hideMark/>
-          </w:tcPr>
-          <w:p>
-            <w:r>
+            <w:tcW w:w="4272" w:type="dxa"/>
+            <w:tcBorders>
+              <w:top w:val="single" w:sz="4" w:space="0" w:color="auto"/>
+              <w:left w:val="nil"/>
+              <w:bottom w:val="single" w:sz="4" w:space="0" w:color="auto"/>
+              <w:right w:val="nil"/>
+            </w:tcBorders>
+            <w:hideMark/>
+          </w:tcPr>
+          <w:p>
+            <w:r>
+              <w:lastRenderedPageBreak/>
               <w:t>Are there any dates when you cannot attend a hearing within the next 3 months?</w:t>
             </w:r>
           </w:p>
         </w:tc>
         <w:tc>
           <w:tcPr>
-            <w:tcW w:w="5477" w:type="dxa"/>
+            <w:tcW w:w="4754" w:type="dxa"/>
             <w:tcBorders>
               <w:top w:val="single" w:sz="4" w:space="0" w:color="auto"/>
               <w:left w:val="nil"/>
@@ -5914,7 +6675,7 @@
       <w:tr>
         <w:tc>
           <w:tcPr>
-            <w:tcW w:w="3539" w:type="dxa"/>
+            <w:tcW w:w="4272" w:type="dxa"/>
             <w:tcBorders>
               <w:top w:val="single" w:sz="4" w:space="0" w:color="auto"/>
               <w:left w:val="nil"/>
@@ -5999,7 +6760,7 @@
         </w:tc>
         <w:tc>
           <w:tcPr>
-            <w:tcW w:w="5477" w:type="dxa"/>
+            <w:tcW w:w="4754" w:type="dxa"/>
             <w:tcBorders>
               <w:top w:val="single" w:sz="4" w:space="0" w:color="auto"/>
               <w:left w:val="nil"/>
@@ -6013,7 +6774,123 @@
       <w:tr>
         <w:tc>
           <w:tcPr>
-            <w:tcW w:w="3539" w:type="dxa"/>
+            <w:tcW w:w="4272" w:type="dxa"/>
+            <w:tcBorders>
+              <w:top w:val="single" w:sz="4" w:space="0" w:color="auto"/>
+              <w:left w:val="nil"/>
+              <w:bottom w:val="single" w:sz="4" w:space="0" w:color="auto"/>
+              <w:right w:val="nil"/>
+            </w:tcBorders>
+          </w:tcPr>
+          <w:p>
+            <w:pPr>
+              <w:rPr>
+                <w:rFonts w:ascii="Arial" w:hAnsi="Arial" w:cs="Arial"/>
+                <w:sz w:val="16"/>
+                <w:szCs w:val="16"/>
+              </w:rPr>
+            </w:pPr>
+            <w:r>
+              <w:rPr>
+                <w:rFonts w:ascii="Arial" w:hAnsi="Arial" w:cs="Arial"/>
+                <w:sz w:val="16"/>
+                <w:szCs w:val="16"/>
+              </w:rPr>
+              <w:t>&lt;&lt;</w:t>
+            </w:r>
+            <w:r>
+              <w:rPr>
+                <w:rFonts w:ascii="Arial" w:hAnsi="Arial" w:cs="Arial"/>
+                <w:sz w:val="16"/>
+                <w:szCs w:val="16"/>
+              </w:rPr>
+              <w:t>rr_resp</w:t>
+            </w:r>
+            <w:r>
+              <w:rPr>
+                <w:rFonts w:ascii="Arial" w:hAnsi="Arial" w:cs="Arial"/>
+                <w:sz w:val="16"/>
+                <w:szCs w:val="16"/>
+              </w:rPr>
+              <w:t>2</w:t>
+            </w:r>
+            <w:r>
+              <w:rPr>
+                <w:rFonts w:ascii="Arial" w:hAnsi="Arial" w:cs="Arial"/>
+                <w:sz w:val="16"/>
+                <w:szCs w:val="16"/>
+              </w:rPr>
+              <w:t>UnavailableTrialDates</w:t>
+            </w:r>
+            <w:r>
+              <w:rPr>
+                <w:rFonts w:ascii="Arial" w:hAnsi="Arial" w:cs="Arial"/>
+                <w:sz w:val="16"/>
+                <w:szCs w:val="16"/>
+              </w:rPr>
+              <w:t>&gt;&gt;</w:t>
+            </w:r>
+          </w:p>
+        </w:tc>
+        <w:tc>
+          <w:tcPr>
+            <w:tcW w:w="4754" w:type="dxa"/>
+            <w:tcBorders>
+              <w:top w:val="single" w:sz="4" w:space="0" w:color="auto"/>
+              <w:left w:val="nil"/>
+              <w:bottom w:val="single" w:sz="4" w:space="0" w:color="auto"/>
+              <w:right w:val="nil"/>
+            </w:tcBorders>
+          </w:tcPr>
+          <w:p/>
+        </w:tc>
+      </w:tr>
+      <w:tr>
+        <w:tc>
+          <w:tcPr>
+            <w:tcW w:w="4272" w:type="dxa"/>
+            <w:tcBorders>
+              <w:top w:val="single" w:sz="4" w:space="0" w:color="auto"/>
+              <w:left w:val="nil"/>
+              <w:bottom w:val="single" w:sz="4" w:space="0" w:color="auto"/>
+              <w:right w:val="nil"/>
+            </w:tcBorders>
+          </w:tcPr>
+          <w:p>
+            <w:pPr>
+              <w:rPr>
+                <w:rFonts w:ascii="Arial" w:hAnsi="Arial" w:cs="Arial"/>
+                <w:sz w:val="16"/>
+                <w:szCs w:val="16"/>
+              </w:rPr>
+            </w:pPr>
+            <w:r>
+              <w:rPr>
+                <w:rFonts w:ascii="Arial" w:hAnsi="Arial" w:cs="Arial"/>
+                <w:sz w:val="16"/>
+                <w:szCs w:val="16"/>
+              </w:rPr>
+              <w:t>&lt;&lt;cr_{unavailableTrialDateTo!=null}&gt;&gt;</w:t>
+            </w:r>
+          </w:p>
+        </w:tc>
+        <w:tc>
+          <w:tcPr>
+            <w:tcW w:w="4754" w:type="dxa"/>
+            <w:tcBorders>
+              <w:top w:val="single" w:sz="4" w:space="0" w:color="auto"/>
+              <w:left w:val="nil"/>
+              <w:bottom w:val="single" w:sz="4" w:space="0" w:color="auto"/>
+              <w:right w:val="nil"/>
+            </w:tcBorders>
+          </w:tcPr>
+          <w:p/>
+        </w:tc>
+      </w:tr>
+      <w:tr>
+        <w:tc>
+          <w:tcPr>
+            <w:tcW w:w="4272" w:type="dxa"/>
             <w:tcBorders>
               <w:top w:val="single" w:sz="4" w:space="0" w:color="auto"/>
               <w:left w:val="nil"/>
@@ -6029,7 +6906,7 @@
         </w:tc>
         <w:tc>
           <w:tcPr>
-            <w:tcW w:w="5477" w:type="dxa"/>
+            <w:tcW w:w="4754" w:type="dxa"/>
             <w:tcBorders>
               <w:top w:val="single" w:sz="4" w:space="0" w:color="auto"/>
               <w:left w:val="nil"/>
@@ -6054,7 +6931,7 @@
       <w:tr>
         <w:tc>
           <w:tcPr>
-            <w:tcW w:w="3539" w:type="dxa"/>
+            <w:tcW w:w="4272" w:type="dxa"/>
             <w:tcBorders>
               <w:top w:val="single" w:sz="4" w:space="0" w:color="auto"/>
               <w:left w:val="nil"/>
@@ -6070,7 +6947,7 @@
         </w:tc>
         <w:tc>
           <w:tcPr>
-            <w:tcW w:w="5477" w:type="dxa"/>
+            <w:tcW w:w="4754" w:type="dxa"/>
             <w:tcBorders>
               <w:top w:val="single" w:sz="4" w:space="0" w:color="auto"/>
               <w:left w:val="nil"/>
@@ -6094,7 +6971,7 @@
       <w:tr>
         <w:tc>
           <w:tcPr>
-            <w:tcW w:w="3539" w:type="dxa"/>
+            <w:tcW w:w="4272" w:type="dxa"/>
             <w:tcBorders>
               <w:top w:val="single" w:sz="4" w:space="0" w:color="auto"/>
               <w:left w:val="nil"/>
@@ -6131,7 +7008,252 @@
         </w:tc>
         <w:tc>
           <w:tcPr>
-            <w:tcW w:w="5477" w:type="dxa"/>
+            <w:tcW w:w="4754" w:type="dxa"/>
+            <w:tcBorders>
+              <w:top w:val="single" w:sz="4" w:space="0" w:color="auto"/>
+              <w:left w:val="nil"/>
+              <w:bottom w:val="single" w:sz="4" w:space="0" w:color="auto"/>
+              <w:right w:val="nil"/>
+            </w:tcBorders>
+          </w:tcPr>
+          <w:p/>
+        </w:tc>
+      </w:tr>
+      <w:tr>
+        <w:tc>
+          <w:tcPr>
+            <w:tcW w:w="4272" w:type="dxa"/>
+            <w:tcBorders>
+              <w:top w:val="single" w:sz="4" w:space="0" w:color="auto"/>
+              <w:left w:val="nil"/>
+              <w:bottom w:val="single" w:sz="4" w:space="0" w:color="auto"/>
+              <w:right w:val="nil"/>
+            </w:tcBorders>
+          </w:tcPr>
+          <w:p>
+            <w:r>
+              <w:rPr>
+                <w:rFonts w:ascii="Arial" w:hAnsi="Arial" w:cs="Arial"/>
+                <w:sz w:val="16"/>
+                <w:szCs w:val="16"/>
+              </w:rPr>
+              <w:t>&lt;&lt;cr_{unavailableTrialDateTo==null}&gt;&gt;</w:t>
+            </w:r>
+          </w:p>
+        </w:tc>
+        <w:tc>
+          <w:tcPr>
+            <w:tcW w:w="4754" w:type="dxa"/>
+            <w:tcBorders>
+              <w:top w:val="single" w:sz="4" w:space="0" w:color="auto"/>
+              <w:left w:val="nil"/>
+              <w:bottom w:val="single" w:sz="4" w:space="0" w:color="auto"/>
+              <w:right w:val="nil"/>
+            </w:tcBorders>
+          </w:tcPr>
+          <w:p/>
+        </w:tc>
+      </w:tr>
+      <w:tr>
+        <w:tc>
+          <w:tcPr>
+            <w:tcW w:w="4272" w:type="dxa"/>
+            <w:tcBorders>
+              <w:top w:val="single" w:sz="4" w:space="0" w:color="auto"/>
+              <w:left w:val="nil"/>
+              <w:bottom w:val="single" w:sz="4" w:space="0" w:color="auto"/>
+              <w:right w:val="nil"/>
+            </w:tcBorders>
+          </w:tcPr>
+          <w:p>
+            <w:pPr>
+              <w:rPr>
+                <w:rFonts w:ascii="Arial" w:hAnsi="Arial" w:cs="Arial"/>
+                <w:sz w:val="16"/>
+                <w:szCs w:val="16"/>
+              </w:rPr>
+            </w:pPr>
+            <w:r>
+              <w:t xml:space="preserve">Unavailable Trial Date       </w:t>
+            </w:r>
+          </w:p>
+        </w:tc>
+        <w:tc>
+          <w:tcPr>
+            <w:tcW w:w="4754" w:type="dxa"/>
+            <w:tcBorders>
+              <w:top w:val="single" w:sz="4" w:space="0" w:color="auto"/>
+              <w:left w:val="nil"/>
+              <w:bottom w:val="single" w:sz="4" w:space="0" w:color="auto"/>
+              <w:right w:val="nil"/>
+            </w:tcBorders>
+          </w:tcPr>
+          <w:p>
+            <w:r>
+              <w:t>&lt;&lt;resp1UnavailableTrialDateFrom&gt;&gt;</w:t>
+            </w:r>
+          </w:p>
+        </w:tc>
+      </w:tr>
+      <w:tr>
+        <w:tc>
+          <w:tcPr>
+            <w:tcW w:w="4272" w:type="dxa"/>
+            <w:tcBorders>
+              <w:top w:val="single" w:sz="4" w:space="0" w:color="auto"/>
+              <w:left w:val="nil"/>
+              <w:bottom w:val="single" w:sz="4" w:space="0" w:color="auto"/>
+              <w:right w:val="nil"/>
+            </w:tcBorders>
+          </w:tcPr>
+          <w:p>
+            <w:r>
+              <w:rPr>
+                <w:rFonts w:ascii="Arial" w:hAnsi="Arial" w:cs="Arial"/>
+                <w:sz w:val="16"/>
+                <w:szCs w:val="16"/>
+              </w:rPr>
+              <w:t>&lt;&lt;</w:t>
+            </w:r>
+            <w:r>
+              <w:rPr>
+                <w:rFonts w:ascii="Arial" w:hAnsi="Arial" w:cs="Arial"/>
+                <w:sz w:val="16"/>
+                <w:szCs w:val="16"/>
+              </w:rPr>
+              <w:t>er_</w:t>
+            </w:r>
+            <w:r>
+              <w:rPr>
+                <w:rFonts w:ascii="Arial" w:hAnsi="Arial" w:cs="Arial"/>
+                <w:sz w:val="16"/>
+                <w:szCs w:val="16"/>
+              </w:rPr>
+              <w:t>&gt;&gt;</w:t>
+            </w:r>
+          </w:p>
+        </w:tc>
+        <w:tc>
+          <w:tcPr>
+            <w:tcW w:w="4754" w:type="dxa"/>
+            <w:tcBorders>
+              <w:top w:val="single" w:sz="4" w:space="0" w:color="auto"/>
+              <w:left w:val="nil"/>
+              <w:bottom w:val="single" w:sz="4" w:space="0" w:color="auto"/>
+              <w:right w:val="nil"/>
+            </w:tcBorders>
+          </w:tcPr>
+          <w:p/>
+        </w:tc>
+      </w:tr>
+      <w:tr>
+        <w:tc>
+          <w:tcPr>
+            <w:tcW w:w="4272" w:type="dxa"/>
+            <w:tcBorders>
+              <w:top w:val="single" w:sz="4" w:space="0" w:color="auto"/>
+              <w:left w:val="nil"/>
+              <w:bottom w:val="single" w:sz="4" w:space="0" w:color="auto"/>
+              <w:right w:val="nil"/>
+            </w:tcBorders>
+          </w:tcPr>
+          <w:p>
+            <w:r>
+              <w:rPr>
+                <w:rFonts w:ascii="Arial" w:hAnsi="Arial" w:cs="Arial"/>
+                <w:sz w:val="16"/>
+                <w:szCs w:val="16"/>
+              </w:rPr>
+              <w:t>&lt;&lt;</w:t>
+            </w:r>
+            <w:r>
+              <w:rPr>
+                <w:rFonts w:ascii="Arial" w:hAnsi="Arial" w:cs="Arial"/>
+                <w:sz w:val="16"/>
+                <w:szCs w:val="16"/>
+              </w:rPr>
+              <w:t>er_resp</w:t>
+            </w:r>
+            <w:r>
+              <w:rPr>
+                <w:rFonts w:ascii="Arial" w:hAnsi="Arial" w:cs="Arial"/>
+                <w:sz w:val="16"/>
+                <w:szCs w:val="16"/>
+              </w:rPr>
+              <w:t>2</w:t>
+            </w:r>
+            <w:r>
+              <w:rPr>
+                <w:rFonts w:ascii="Arial" w:hAnsi="Arial" w:cs="Arial"/>
+                <w:sz w:val="16"/>
+                <w:szCs w:val="16"/>
+              </w:rPr>
+              <w:t>UnavailableTrialDates</w:t>
+            </w:r>
+            <w:r>
+              <w:rPr>
+                <w:rFonts w:ascii="Arial" w:hAnsi="Arial" w:cs="Arial"/>
+                <w:sz w:val="16"/>
+                <w:szCs w:val="16"/>
+              </w:rPr>
+              <w:t>&gt;&gt;</w:t>
+            </w:r>
+          </w:p>
+        </w:tc>
+        <w:tc>
+          <w:tcPr>
+            <w:tcW w:w="4754" w:type="dxa"/>
+            <w:tcBorders>
+              <w:top w:val="single" w:sz="4" w:space="0" w:color="auto"/>
+              <w:left w:val="nil"/>
+              <w:bottom w:val="single" w:sz="4" w:space="0" w:color="auto"/>
+              <w:right w:val="nil"/>
+            </w:tcBorders>
+          </w:tcPr>
+          <w:p/>
+        </w:tc>
+      </w:tr>
+      <w:tr>
+        <w:tc>
+          <w:tcPr>
+            <w:tcW w:w="4272" w:type="dxa"/>
+            <w:tcBorders>
+              <w:top w:val="single" w:sz="4" w:space="0" w:color="auto"/>
+              <w:left w:val="nil"/>
+              <w:bottom w:val="single" w:sz="4" w:space="0" w:color="auto"/>
+              <w:right w:val="nil"/>
+            </w:tcBorders>
+          </w:tcPr>
+          <w:p>
+            <w:r>
+              <w:rPr>
+                <w:rFonts w:ascii="Arial" w:hAnsi="Arial" w:cs="Arial"/>
+                <w:sz w:val="16"/>
+                <w:szCs w:val="16"/>
+              </w:rPr>
+              <w:t>&lt;&lt;</w:t>
+            </w:r>
+            <w:r>
+              <w:rPr>
+                <w:rFonts w:ascii="Arial" w:hAnsi="Arial" w:cs="Arial"/>
+                <w:sz w:val="16"/>
+                <w:szCs w:val="16"/>
+              </w:rPr>
+              <w:t>er_</w:t>
+            </w:r>
+            <w:r>
+              <w:rPr>
+                <w:rFonts w:ascii="Arial" w:hAnsi="Arial" w:cs="Arial"/>
+                <w:sz w:val="16"/>
+                <w:szCs w:val="16"/>
+              </w:rPr>
+              <w:t>&gt;&gt;</w:t>
+            </w:r>
+          </w:p>
+        </w:tc>
+        <w:tc>
+          <w:tcPr>
+            <w:tcW w:w="4754" w:type="dxa"/>
             <w:tcBorders>
               <w:top w:val="single" w:sz="4" w:space="0" w:color="auto"/>
               <w:left w:val="nil"/>
@@ -6402,7 +7524,6 @@
           </w:tcPr>
           <w:p>
             <w:r>
-              <w:lastRenderedPageBreak/>
               <w:t>What type of sign language do you need an interpreter for?</w:t>
             </w:r>
           </w:p>
@@ -6928,7 +8049,7 @@
 </file>
 
 <file path=word/endnotes.xml><?xml version="1.0" encoding="utf-8"?>
-<w:endnotes xmlns:wpc="http://schemas.microsoft.com/office/word/2010/wordprocessingCanvas" xmlns:cx="http://schemas.microsoft.com/office/drawing/2014/chartex" xmlns:cx1="http://schemas.microsoft.com/office/drawing/2015/9/8/chartex" xmlns:cx2="http://schemas.microsoft.com/office/drawing/2015/10/21/chartex" xmlns:cx3="http://schemas.microsoft.com/office/drawing/2016/5/9/chartex" xmlns:cx4="http://schemas.microsoft.com/office/drawing/2016/5/10/chartex" xmlns:cx5="http://schemas.microsoft.com/office/drawing/2016/5/11/chartex" xmlns:cx6="http://schemas.microsoft.com/office/drawing/2016/5/12/chartex" xmlns:cx7="http://schemas.microsoft.com/office/drawing/2016/5/13/chartex" xmlns:cx8="http://schemas.microsoft.com/office/drawing/2016/5/14/chartex" xmlns:mc="http://schemas.openxmlformats.org/markup-compatibility/2006" xmlns:aink="http://schemas.microsoft.com/office/drawing/2016/ink" xmlns:am3d="http://schemas.microsoft.com/office/drawing/2017/model3d" xmlns:o="urn:schemas-microsoft-com:office:office" xmlns:oel="http://schemas.microsoft.com/office/2019/extlst" xmlns:r="http://schemas.openxmlformats.org/officeDocument/2006/relationships" xmlns:m="http://schemas.openxmlformats.org/officeDocument/2006/math" xmlns:v="urn:schemas-microsoft-com:vml" xmlns:wp14="http://schemas.microsoft.com/office/word/2010/wordprocessingDrawing" xmlns:wp="http://schemas.openxmlformats.org/drawingml/2006/wordprocessingDrawing" xmlns:w10="urn:schemas-microsoft-com:office:word" xmlns:w="http://schemas.openxmlformats.org/wordprocessingml/2006/main" xmlns:w14="http://schemas.microsoft.com/office/word/2010/wordml" xmlns:w15="http://schemas.microsoft.com/office/word/2012/wordml" xmlns:w16cex="http://schemas.microsoft.com/office/word/2018/wordml/cex" xmlns:w16cid="http://schemas.microsoft.com/office/word/2016/wordml/cid" xmlns:w16="http://schemas.microsoft.com/office/word/2018/wordml" xmlns:w16sdtdh="http://schemas.microsoft.com/office/word/2020/wordml/sdtdatahash" xmlns:w16se="http://schemas.microsoft.com/office/word/2015/wordml/symex" xmlns:wpg="http://schemas.microsoft.com/office/word/2010/wordprocessingGroup" xmlns:wpi="http://schemas.microsoft.com/office/word/2010/wordprocessingInk" xmlns:wne="http://schemas.microsoft.com/office/word/2006/wordml" xmlns:wps="http://schemas.microsoft.com/office/word/2010/wordprocessingShape" mc:Ignorable="w14 w15 w16se w16cid w16 w16cex w16sdtdh wp14">
+<w:endnotes xmlns:wpc="http://schemas.microsoft.com/office/word/2010/wordprocessingCanvas" xmlns:cx="http://schemas.microsoft.com/office/drawing/2014/chartex" xmlns:cx1="http://schemas.microsoft.com/office/drawing/2015/9/8/chartex" xmlns:cx2="http://schemas.microsoft.com/office/drawing/2015/10/21/chartex" xmlns:cx3="http://schemas.microsoft.com/office/drawing/2016/5/9/chartex" xmlns:cx4="http://schemas.microsoft.com/office/drawing/2016/5/10/chartex" xmlns:cx5="http://schemas.microsoft.com/office/drawing/2016/5/11/chartex" xmlns:cx6="http://schemas.microsoft.com/office/drawing/2016/5/12/chartex" xmlns:cx7="http://schemas.microsoft.com/office/drawing/2016/5/13/chartex" xmlns:cx8="http://schemas.microsoft.com/office/drawing/2016/5/14/chartex" xmlns:mc="http://schemas.openxmlformats.org/markup-compatibility/2006" xmlns:aink="http://schemas.microsoft.com/office/drawing/2016/ink" xmlns:am3d="http://schemas.microsoft.com/office/drawing/2017/model3d" xmlns:o="urn:schemas-microsoft-com:office:office" xmlns:oel="http://schemas.microsoft.com/office/2019/extlst" xmlns:r="http://schemas.openxmlformats.org/officeDocument/2006/relationships" xmlns:m="http://schemas.openxmlformats.org/officeDocument/2006/math" xmlns:v="urn:schemas-microsoft-com:vml" xmlns:wp14="http://schemas.microsoft.com/office/word/2010/wordprocessingDrawing" xmlns:wp="http://schemas.openxmlformats.org/drawingml/2006/wordprocessingDrawing" xmlns:w10="urn:schemas-microsoft-com:office:word" xmlns:w="http://schemas.openxmlformats.org/wordprocessingml/2006/main" xmlns:w14="http://schemas.microsoft.com/office/word/2010/wordml" xmlns:w15="http://schemas.microsoft.com/office/word/2012/wordml" xmlns:w16cex="http://schemas.microsoft.com/office/word/2018/wordml/cex" xmlns:w16cid="http://schemas.microsoft.com/office/word/2016/wordml/cid" xmlns:w16="http://schemas.microsoft.com/office/word/2018/wordml" xmlns:w16du="http://schemas.microsoft.com/office/word/2023/wordml/word16du" xmlns:w16sdtdh="http://schemas.microsoft.com/office/word/2020/wordml/sdtdatahash" xmlns:w16se="http://schemas.microsoft.com/office/word/2015/wordml/symex" xmlns:wpg="http://schemas.microsoft.com/office/word/2010/wordprocessingGroup" xmlns:wpi="http://schemas.microsoft.com/office/word/2010/wordprocessingInk" xmlns:wne="http://schemas.microsoft.com/office/word/2006/wordml" xmlns:wps="http://schemas.microsoft.com/office/word/2010/wordprocessingShape" mc:Ignorable="w14 w15 w16se w16cid w16 w16cex w16sdtdh w16du wp14">
   <w:endnote w:type="separator" w:id="-1">
     <w:p>
       <w:r>
@@ -6947,7 +8068,7 @@
 </file>
 
 <file path=word/footer1.xml><?xml version="1.0" encoding="utf-8"?>
-<w:ftr xmlns:wpc="http://schemas.microsoft.com/office/word/2010/wordprocessingCanvas" xmlns:cx="http://schemas.microsoft.com/office/drawing/2014/chartex" xmlns:cx1="http://schemas.microsoft.com/office/drawing/2015/9/8/chartex" xmlns:cx2="http://schemas.microsoft.com/office/drawing/2015/10/21/chartex" xmlns:cx3="http://schemas.microsoft.com/office/drawing/2016/5/9/chartex" xmlns:cx4="http://schemas.microsoft.com/office/drawing/2016/5/10/chartex" xmlns:cx5="http://schemas.microsoft.com/office/drawing/2016/5/11/chartex" xmlns:cx6="http://schemas.microsoft.com/office/drawing/2016/5/12/chartex" xmlns:cx7="http://schemas.microsoft.com/office/drawing/2016/5/13/chartex" xmlns:cx8="http://schemas.microsoft.com/office/drawing/2016/5/14/chartex" xmlns:mc="http://schemas.openxmlformats.org/markup-compatibility/2006" xmlns:aink="http://schemas.microsoft.com/office/drawing/2016/ink" xmlns:am3d="http://schemas.microsoft.com/office/drawing/2017/model3d" xmlns:o="urn:schemas-microsoft-com:office:office" xmlns:oel="http://schemas.microsoft.com/office/2019/extlst" xmlns:r="http://schemas.openxmlformats.org/officeDocument/2006/relationships" xmlns:m="http://schemas.openxmlformats.org/officeDocument/2006/math" xmlns:v="urn:schemas-microsoft-com:vml" xmlns:wp14="http://schemas.microsoft.com/office/word/2010/wordprocessingDrawing" xmlns:wp="http://schemas.openxmlformats.org/drawingml/2006/wordprocessingDrawing" xmlns:w10="urn:schemas-microsoft-com:office:word" xmlns:w="http://schemas.openxmlformats.org/wordprocessingml/2006/main" xmlns:w14="http://schemas.microsoft.com/office/word/2010/wordml" xmlns:w15="http://schemas.microsoft.com/office/word/2012/wordml" xmlns:w16cex="http://schemas.microsoft.com/office/word/2018/wordml/cex" xmlns:w16cid="http://schemas.microsoft.com/office/word/2016/wordml/cid" xmlns:w16="http://schemas.microsoft.com/office/word/2018/wordml" xmlns:w16sdtdh="http://schemas.microsoft.com/office/word/2020/wordml/sdtdatahash" xmlns:w16se="http://schemas.microsoft.com/office/word/2015/wordml/symex" xmlns:wpg="http://schemas.microsoft.com/office/word/2010/wordprocessingGroup" xmlns:wpi="http://schemas.microsoft.com/office/word/2010/wordprocessingInk" xmlns:wne="http://schemas.microsoft.com/office/word/2006/wordml" xmlns:wps="http://schemas.microsoft.com/office/word/2010/wordprocessingShape" mc:Ignorable="w14 w15 w16se w16cid w16 w16cex w16sdtdh wp14">
+<w:ftr xmlns:wpc="http://schemas.microsoft.com/office/word/2010/wordprocessingCanvas" xmlns:cx="http://schemas.microsoft.com/office/drawing/2014/chartex" xmlns:cx1="http://schemas.microsoft.com/office/drawing/2015/9/8/chartex" xmlns:cx2="http://schemas.microsoft.com/office/drawing/2015/10/21/chartex" xmlns:cx3="http://schemas.microsoft.com/office/drawing/2016/5/9/chartex" xmlns:cx4="http://schemas.microsoft.com/office/drawing/2016/5/10/chartex" xmlns:cx5="http://schemas.microsoft.com/office/drawing/2016/5/11/chartex" xmlns:cx6="http://schemas.microsoft.com/office/drawing/2016/5/12/chartex" xmlns:cx7="http://schemas.microsoft.com/office/drawing/2016/5/13/chartex" xmlns:cx8="http://schemas.microsoft.com/office/drawing/2016/5/14/chartex" xmlns:mc="http://schemas.openxmlformats.org/markup-compatibility/2006" xmlns:aink="http://schemas.microsoft.com/office/drawing/2016/ink" xmlns:am3d="http://schemas.microsoft.com/office/drawing/2017/model3d" xmlns:o="urn:schemas-microsoft-com:office:office" xmlns:oel="http://schemas.microsoft.com/office/2019/extlst" xmlns:r="http://schemas.openxmlformats.org/officeDocument/2006/relationships" xmlns:m="http://schemas.openxmlformats.org/officeDocument/2006/math" xmlns:v="urn:schemas-microsoft-com:vml" xmlns:wp14="http://schemas.microsoft.com/office/word/2010/wordprocessingDrawing" xmlns:wp="http://schemas.openxmlformats.org/drawingml/2006/wordprocessingDrawing" xmlns:w10="urn:schemas-microsoft-com:office:word" xmlns:w="http://schemas.openxmlformats.org/wordprocessingml/2006/main" xmlns:w14="http://schemas.microsoft.com/office/word/2010/wordml" xmlns:w15="http://schemas.microsoft.com/office/word/2012/wordml" xmlns:w16cex="http://schemas.microsoft.com/office/word/2018/wordml/cex" xmlns:w16cid="http://schemas.microsoft.com/office/word/2016/wordml/cid" xmlns:w16="http://schemas.microsoft.com/office/word/2018/wordml" xmlns:w16du="http://schemas.microsoft.com/office/word/2023/wordml/word16du" xmlns:w16sdtdh="http://schemas.microsoft.com/office/word/2020/wordml/sdtdatahash" xmlns:w16se="http://schemas.microsoft.com/office/word/2015/wordml/symex" xmlns:wpg="http://schemas.microsoft.com/office/word/2010/wordprocessingGroup" xmlns:wpi="http://schemas.microsoft.com/office/word/2010/wordprocessingInk" xmlns:wne="http://schemas.microsoft.com/office/word/2006/wordml" xmlns:wps="http://schemas.microsoft.com/office/word/2010/wordprocessingShape" mc:Ignorable="w14 w15 w16se w16cid w16 w16cex w16sdtdh w16du wp14">
   <w:p>
     <w:pPr>
       <w:pStyle w:val="Footer"/>
@@ -6957,7 +8078,7 @@
 </file>
 
 <file path=word/footer2.xml><?xml version="1.0" encoding="utf-8"?>
-<w:ftr xmlns:wpc="http://schemas.microsoft.com/office/word/2010/wordprocessingCanvas" xmlns:cx="http://schemas.microsoft.com/office/drawing/2014/chartex" xmlns:cx1="http://schemas.microsoft.com/office/drawing/2015/9/8/chartex" xmlns:cx2="http://schemas.microsoft.com/office/drawing/2015/10/21/chartex" xmlns:cx3="http://schemas.microsoft.com/office/drawing/2016/5/9/chartex" xmlns:cx4="http://schemas.microsoft.com/office/drawing/2016/5/10/chartex" xmlns:cx5="http://schemas.microsoft.com/office/drawing/2016/5/11/chartex" xmlns:cx6="http://schemas.microsoft.com/office/drawing/2016/5/12/chartex" xmlns:cx7="http://schemas.microsoft.com/office/drawing/2016/5/13/chartex" xmlns:cx8="http://schemas.microsoft.com/office/drawing/2016/5/14/chartex" xmlns:mc="http://schemas.openxmlformats.org/markup-compatibility/2006" xmlns:aink="http://schemas.microsoft.com/office/drawing/2016/ink" xmlns:am3d="http://schemas.microsoft.com/office/drawing/2017/model3d" xmlns:o="urn:schemas-microsoft-com:office:office" xmlns:oel="http://schemas.microsoft.com/office/2019/extlst" xmlns:r="http://schemas.openxmlformats.org/officeDocument/2006/relationships" xmlns:m="http://schemas.openxmlformats.org/officeDocument/2006/math" xmlns:v="urn:schemas-microsoft-com:vml" xmlns:wp14="http://schemas.microsoft.com/office/word/2010/wordprocessingDrawing" xmlns:wp="http://schemas.openxmlformats.org/drawingml/2006/wordprocessingDrawing" xmlns:w10="urn:schemas-microsoft-com:office:word" xmlns:w="http://schemas.openxmlformats.org/wordprocessingml/2006/main" xmlns:w14="http://schemas.microsoft.com/office/word/2010/wordml" xmlns:w15="http://schemas.microsoft.com/office/word/2012/wordml" xmlns:w16cex="http://schemas.microsoft.com/office/word/2018/wordml/cex" xmlns:w16cid="http://schemas.microsoft.com/office/word/2016/wordml/cid" xmlns:w16="http://schemas.microsoft.com/office/word/2018/wordml" xmlns:w16sdtdh="http://schemas.microsoft.com/office/word/2020/wordml/sdtdatahash" xmlns:w16se="http://schemas.microsoft.com/office/word/2015/wordml/symex" xmlns:wpg="http://schemas.microsoft.com/office/word/2010/wordprocessingGroup" xmlns:wpi="http://schemas.microsoft.com/office/word/2010/wordprocessingInk" xmlns:wne="http://schemas.microsoft.com/office/word/2006/wordml" xmlns:wps="http://schemas.microsoft.com/office/word/2010/wordprocessingShape" mc:Ignorable="w14 w15 w16se w16cid w16 w16cex w16sdtdh wp14">
+<w:ftr xmlns:wpc="http://schemas.microsoft.com/office/word/2010/wordprocessingCanvas" xmlns:cx="http://schemas.microsoft.com/office/drawing/2014/chartex" xmlns:cx1="http://schemas.microsoft.com/office/drawing/2015/9/8/chartex" xmlns:cx2="http://schemas.microsoft.com/office/drawing/2015/10/21/chartex" xmlns:cx3="http://schemas.microsoft.com/office/drawing/2016/5/9/chartex" xmlns:cx4="http://schemas.microsoft.com/office/drawing/2016/5/10/chartex" xmlns:cx5="http://schemas.microsoft.com/office/drawing/2016/5/11/chartex" xmlns:cx6="http://schemas.microsoft.com/office/drawing/2016/5/12/chartex" xmlns:cx7="http://schemas.microsoft.com/office/drawing/2016/5/13/chartex" xmlns:cx8="http://schemas.microsoft.com/office/drawing/2016/5/14/chartex" xmlns:mc="http://schemas.openxmlformats.org/markup-compatibility/2006" xmlns:aink="http://schemas.microsoft.com/office/drawing/2016/ink" xmlns:am3d="http://schemas.microsoft.com/office/drawing/2017/model3d" xmlns:o="urn:schemas-microsoft-com:office:office" xmlns:oel="http://schemas.microsoft.com/office/2019/extlst" xmlns:r="http://schemas.openxmlformats.org/officeDocument/2006/relationships" xmlns:m="http://schemas.openxmlformats.org/officeDocument/2006/math" xmlns:v="urn:schemas-microsoft-com:vml" xmlns:wp14="http://schemas.microsoft.com/office/word/2010/wordprocessingDrawing" xmlns:wp="http://schemas.openxmlformats.org/drawingml/2006/wordprocessingDrawing" xmlns:w10="urn:schemas-microsoft-com:office:word" xmlns:w="http://schemas.openxmlformats.org/wordprocessingml/2006/main" xmlns:w14="http://schemas.microsoft.com/office/word/2010/wordml" xmlns:w15="http://schemas.microsoft.com/office/word/2012/wordml" xmlns:w16cex="http://schemas.microsoft.com/office/word/2018/wordml/cex" xmlns:w16cid="http://schemas.microsoft.com/office/word/2016/wordml/cid" xmlns:w16="http://schemas.microsoft.com/office/word/2018/wordml" xmlns:w16du="http://schemas.microsoft.com/office/word/2023/wordml/word16du" xmlns:w16sdtdh="http://schemas.microsoft.com/office/word/2020/wordml/sdtdatahash" xmlns:w16se="http://schemas.microsoft.com/office/word/2015/wordml/symex" xmlns:wpg="http://schemas.microsoft.com/office/word/2010/wordprocessingGroup" xmlns:wpi="http://schemas.microsoft.com/office/word/2010/wordprocessingInk" xmlns:wne="http://schemas.microsoft.com/office/word/2006/wordml" xmlns:wps="http://schemas.microsoft.com/office/word/2010/wordprocessingShape" mc:Ignorable="w14 w15 w16se w16cid w16 w16cex w16sdtdh w16du wp14">
   <w:p>
     <w:pPr>
       <w:pStyle w:val="Footer"/>
@@ -6967,7 +8088,7 @@
 </file>
 
 <file path=word/footer3.xml><?xml version="1.0" encoding="utf-8"?>
-<w:ftr xmlns:wpc="http://schemas.microsoft.com/office/word/2010/wordprocessingCanvas" xmlns:cx="http://schemas.microsoft.com/office/drawing/2014/chartex" xmlns:cx1="http://schemas.microsoft.com/office/drawing/2015/9/8/chartex" xmlns:cx2="http://schemas.microsoft.com/office/drawing/2015/10/21/chartex" xmlns:cx3="http://schemas.microsoft.com/office/drawing/2016/5/9/chartex" xmlns:cx4="http://schemas.microsoft.com/office/drawing/2016/5/10/chartex" xmlns:cx5="http://schemas.microsoft.com/office/drawing/2016/5/11/chartex" xmlns:cx6="http://schemas.microsoft.com/office/drawing/2016/5/12/chartex" xmlns:cx7="http://schemas.microsoft.com/office/drawing/2016/5/13/chartex" xmlns:cx8="http://schemas.microsoft.com/office/drawing/2016/5/14/chartex" xmlns:mc="http://schemas.openxmlformats.org/markup-compatibility/2006" xmlns:aink="http://schemas.microsoft.com/office/drawing/2016/ink" xmlns:am3d="http://schemas.microsoft.com/office/drawing/2017/model3d" xmlns:o="urn:schemas-microsoft-com:office:office" xmlns:oel="http://schemas.microsoft.com/office/2019/extlst" xmlns:r="http://schemas.openxmlformats.org/officeDocument/2006/relationships" xmlns:m="http://schemas.openxmlformats.org/officeDocument/2006/math" xmlns:v="urn:schemas-microsoft-com:vml" xmlns:wp14="http://schemas.microsoft.com/office/word/2010/wordprocessingDrawing" xmlns:wp="http://schemas.openxmlformats.org/drawingml/2006/wordprocessingDrawing" xmlns:w10="urn:schemas-microsoft-com:office:word" xmlns:w="http://schemas.openxmlformats.org/wordprocessingml/2006/main" xmlns:w14="http://schemas.microsoft.com/office/word/2010/wordml" xmlns:w15="http://schemas.microsoft.com/office/word/2012/wordml" xmlns:w16cex="http://schemas.microsoft.com/office/word/2018/wordml/cex" xmlns:w16cid="http://schemas.microsoft.com/office/word/2016/wordml/cid" xmlns:w16="http://schemas.microsoft.com/office/word/2018/wordml" xmlns:w16sdtdh="http://schemas.microsoft.com/office/word/2020/wordml/sdtdatahash" xmlns:w16se="http://schemas.microsoft.com/office/word/2015/wordml/symex" xmlns:wpg="http://schemas.microsoft.com/office/word/2010/wordprocessingGroup" xmlns:wpi="http://schemas.microsoft.com/office/word/2010/wordprocessingInk" xmlns:wne="http://schemas.microsoft.com/office/word/2006/wordml" xmlns:wps="http://schemas.microsoft.com/office/word/2010/wordprocessingShape" mc:Ignorable="w14 w15 w16se w16cid w16 w16cex w16sdtdh wp14">
+<w:ftr xmlns:wpc="http://schemas.microsoft.com/office/word/2010/wordprocessingCanvas" xmlns:cx="http://schemas.microsoft.com/office/drawing/2014/chartex" xmlns:cx1="http://schemas.microsoft.com/office/drawing/2015/9/8/chartex" xmlns:cx2="http://schemas.microsoft.com/office/drawing/2015/10/21/chartex" xmlns:cx3="http://schemas.microsoft.com/office/drawing/2016/5/9/chartex" xmlns:cx4="http://schemas.microsoft.com/office/drawing/2016/5/10/chartex" xmlns:cx5="http://schemas.microsoft.com/office/drawing/2016/5/11/chartex" xmlns:cx6="http://schemas.microsoft.com/office/drawing/2016/5/12/chartex" xmlns:cx7="http://schemas.microsoft.com/office/drawing/2016/5/13/chartex" xmlns:cx8="http://schemas.microsoft.com/office/drawing/2016/5/14/chartex" xmlns:mc="http://schemas.openxmlformats.org/markup-compatibility/2006" xmlns:aink="http://schemas.microsoft.com/office/drawing/2016/ink" xmlns:am3d="http://schemas.microsoft.com/office/drawing/2017/model3d" xmlns:o="urn:schemas-microsoft-com:office:office" xmlns:oel="http://schemas.microsoft.com/office/2019/extlst" xmlns:r="http://schemas.openxmlformats.org/officeDocument/2006/relationships" xmlns:m="http://schemas.openxmlformats.org/officeDocument/2006/math" xmlns:v="urn:schemas-microsoft-com:vml" xmlns:wp14="http://schemas.microsoft.com/office/word/2010/wordprocessingDrawing" xmlns:wp="http://schemas.openxmlformats.org/drawingml/2006/wordprocessingDrawing" xmlns:w10="urn:schemas-microsoft-com:office:word" xmlns:w="http://schemas.openxmlformats.org/wordprocessingml/2006/main" xmlns:w14="http://schemas.microsoft.com/office/word/2010/wordml" xmlns:w15="http://schemas.microsoft.com/office/word/2012/wordml" xmlns:w16cex="http://schemas.microsoft.com/office/word/2018/wordml/cex" xmlns:w16cid="http://schemas.microsoft.com/office/word/2016/wordml/cid" xmlns:w16="http://schemas.microsoft.com/office/word/2018/wordml" xmlns:w16du="http://schemas.microsoft.com/office/word/2023/wordml/word16du" xmlns:w16sdtdh="http://schemas.microsoft.com/office/word/2020/wordml/sdtdatahash" xmlns:w16se="http://schemas.microsoft.com/office/word/2015/wordml/symex" xmlns:wpg="http://schemas.microsoft.com/office/word/2010/wordprocessingGroup" xmlns:wpi="http://schemas.microsoft.com/office/word/2010/wordprocessingInk" xmlns:wne="http://schemas.microsoft.com/office/word/2006/wordml" xmlns:wps="http://schemas.microsoft.com/office/word/2010/wordprocessingShape" mc:Ignorable="w14 w15 w16se w16cid w16 w16cex w16sdtdh w16du wp14">
   <w:p>
     <w:pPr>
       <w:pStyle w:val="Footer"/>
@@ -6977,7 +8098,7 @@
 </file>
 
 <file path=word/footnotes.xml><?xml version="1.0" encoding="utf-8"?>
-<w:footnotes xmlns:wpc="http://schemas.microsoft.com/office/word/2010/wordprocessingCanvas" xmlns:cx="http://schemas.microsoft.com/office/drawing/2014/chartex" xmlns:cx1="http://schemas.microsoft.com/office/drawing/2015/9/8/chartex" xmlns:cx2="http://schemas.microsoft.com/office/drawing/2015/10/21/chartex" xmlns:cx3="http://schemas.microsoft.com/office/drawing/2016/5/9/chartex" xmlns:cx4="http://schemas.microsoft.com/office/drawing/2016/5/10/chartex" xmlns:cx5="http://schemas.microsoft.com/office/drawing/2016/5/11/chartex" xmlns:cx6="http://schemas.microsoft.com/office/drawing/2016/5/12/chartex" xmlns:cx7="http://schemas.microsoft.com/office/drawing/2016/5/13/chartex" xmlns:cx8="http://schemas.microsoft.com/office/drawing/2016/5/14/chartex" xmlns:mc="http://schemas.openxmlformats.org/markup-compatibility/2006" xmlns:aink="http://schemas.microsoft.com/office/drawing/2016/ink" xmlns:am3d="http://schemas.microsoft.com/office/drawing/2017/model3d" xmlns:o="urn:schemas-microsoft-com:office:office" xmlns:oel="http://schemas.microsoft.com/office/2019/extlst" xmlns:r="http://schemas.openxmlformats.org/officeDocument/2006/relationships" xmlns:m="http://schemas.openxmlformats.org/officeDocument/2006/math" xmlns:v="urn:schemas-microsoft-com:vml" xmlns:wp14="http://schemas.microsoft.com/office/word/2010/wordprocessingDrawing" xmlns:wp="http://schemas.openxmlformats.org/drawingml/2006/wordprocessingDrawing" xmlns:w10="urn:schemas-microsoft-com:office:word" xmlns:w="http://schemas.openxmlformats.org/wordprocessingml/2006/main" xmlns:w14="http://schemas.microsoft.com/office/word/2010/wordml" xmlns:w15="http://schemas.microsoft.com/office/word/2012/wordml" xmlns:w16cex="http://schemas.microsoft.com/office/word/2018/wordml/cex" xmlns:w16cid="http://schemas.microsoft.com/office/word/2016/wordml/cid" xmlns:w16="http://schemas.microsoft.com/office/word/2018/wordml" xmlns:w16sdtdh="http://schemas.microsoft.com/office/word/2020/wordml/sdtdatahash" xmlns:w16se="http://schemas.microsoft.com/office/word/2015/wordml/symex" xmlns:wpg="http://schemas.microsoft.com/office/word/2010/wordprocessingGroup" xmlns:wpi="http://schemas.microsoft.com/office/word/2010/wordprocessingInk" xmlns:wne="http://schemas.microsoft.com/office/word/2006/wordml" xmlns:wps="http://schemas.microsoft.com/office/word/2010/wordprocessingShape" mc:Ignorable="w14 w15 w16se w16cid w16 w16cex w16sdtdh wp14">
+<w:footnotes xmlns:wpc="http://schemas.microsoft.com/office/word/2010/wordprocessingCanvas" xmlns:cx="http://schemas.microsoft.com/office/drawing/2014/chartex" xmlns:cx1="http://schemas.microsoft.com/office/drawing/2015/9/8/chartex" xmlns:cx2="http://schemas.microsoft.com/office/drawing/2015/10/21/chartex" xmlns:cx3="http://schemas.microsoft.com/office/drawing/2016/5/9/chartex" xmlns:cx4="http://schemas.microsoft.com/office/drawing/2016/5/10/chartex" xmlns:cx5="http://schemas.microsoft.com/office/drawing/2016/5/11/chartex" xmlns:cx6="http://schemas.microsoft.com/office/drawing/2016/5/12/chartex" xmlns:cx7="http://schemas.microsoft.com/office/drawing/2016/5/13/chartex" xmlns:cx8="http://schemas.microsoft.com/office/drawing/2016/5/14/chartex" xmlns:mc="http://schemas.openxmlformats.org/markup-compatibility/2006" xmlns:aink="http://schemas.microsoft.com/office/drawing/2016/ink" xmlns:am3d="http://schemas.microsoft.com/office/drawing/2017/model3d" xmlns:o="urn:schemas-microsoft-com:office:office" xmlns:oel="http://schemas.microsoft.com/office/2019/extlst" xmlns:r="http://schemas.openxmlformats.org/officeDocument/2006/relationships" xmlns:m="http://schemas.openxmlformats.org/officeDocument/2006/math" xmlns:v="urn:schemas-microsoft-com:vml" xmlns:wp14="http://schemas.microsoft.com/office/word/2010/wordprocessingDrawing" xmlns:wp="http://schemas.openxmlformats.org/drawingml/2006/wordprocessingDrawing" xmlns:w10="urn:schemas-microsoft-com:office:word" xmlns:w="http://schemas.openxmlformats.org/wordprocessingml/2006/main" xmlns:w14="http://schemas.microsoft.com/office/word/2010/wordml" xmlns:w15="http://schemas.microsoft.com/office/word/2012/wordml" xmlns:w16cex="http://schemas.microsoft.com/office/word/2018/wordml/cex" xmlns:w16cid="http://schemas.microsoft.com/office/word/2016/wordml/cid" xmlns:w16="http://schemas.microsoft.com/office/word/2018/wordml" xmlns:w16du="http://schemas.microsoft.com/office/word/2023/wordml/word16du" xmlns:w16sdtdh="http://schemas.microsoft.com/office/word/2020/wordml/sdtdatahash" xmlns:w16se="http://schemas.microsoft.com/office/word/2015/wordml/symex" xmlns:wpg="http://schemas.microsoft.com/office/word/2010/wordprocessingGroup" xmlns:wpi="http://schemas.microsoft.com/office/word/2010/wordprocessingInk" xmlns:wne="http://schemas.microsoft.com/office/word/2006/wordml" xmlns:wps="http://schemas.microsoft.com/office/word/2010/wordprocessingShape" mc:Ignorable="w14 w15 w16se w16cid w16 w16cex w16sdtdh w16du wp14">
   <w:footnote w:type="separator" w:id="-1">
     <w:p>
       <w:r>
@@ -6996,7 +8117,7 @@
 </file>
 
 <file path=word/styles.xml><?xml version="1.0" encoding="utf-8"?>
-<w:styles xmlns:mc="http://schemas.openxmlformats.org/markup-compatibility/2006" xmlns:r="http://schemas.openxmlformats.org/officeDocument/2006/relationships" xmlns:w="http://schemas.openxmlformats.org/wordprocessingml/2006/main" xmlns:w14="http://schemas.microsoft.com/office/word/2010/wordml" xmlns:w15="http://schemas.microsoft.com/office/word/2012/wordml" xmlns:w16cex="http://schemas.microsoft.com/office/word/2018/wordml/cex" xmlns:w16cid="http://schemas.microsoft.com/office/word/2016/wordml/cid" xmlns:w16="http://schemas.microsoft.com/office/word/2018/wordml" xmlns:w16sdtdh="http://schemas.microsoft.com/office/word/2020/wordml/sdtdatahash" xmlns:w16se="http://schemas.microsoft.com/office/word/2015/wordml/symex" mc:Ignorable="w14 w15 w16se w16cid w16 w16cex w16sdtdh">
+<w:styles xmlns:mc="http://schemas.openxmlformats.org/markup-compatibility/2006" xmlns:r="http://schemas.openxmlformats.org/officeDocument/2006/relationships" xmlns:w="http://schemas.openxmlformats.org/wordprocessingml/2006/main" xmlns:w14="http://schemas.microsoft.com/office/word/2010/wordml" xmlns:w15="http://schemas.microsoft.com/office/word/2012/wordml" xmlns:w16cex="http://schemas.microsoft.com/office/word/2018/wordml/cex" xmlns:w16cid="http://schemas.microsoft.com/office/word/2016/wordml/cid" xmlns:w16="http://schemas.microsoft.com/office/word/2018/wordml" xmlns:w16du="http://schemas.microsoft.com/office/word/2023/wordml/word16du" xmlns:w16sdtdh="http://schemas.microsoft.com/office/word/2020/wordml/sdtdatahash" xmlns:w16se="http://schemas.microsoft.com/office/word/2015/wordml/symex" mc:Ignorable="w14 w15 w16se w16cid w16 w16cex w16sdtdh w16du">
   <w:docDefaults>
     <w:rPrDefault>
       <w:rPr>

</xml_diff>

<commit_message>
added fix for CIV-16246
</commit_message>
<xml_diff>
--- a/docker/docmosis/templates/CV-UNS-GAP-ENG-01077.docx
+++ b/docker/docmosis/templates/CV-UNS-GAP-ENG-01077.docx
@@ -2051,23 +2051,7 @@
                 <w:sz w:val="16"/>
                 <w:szCs w:val="16"/>
               </w:rPr>
-              <w:t>&lt;&lt;cr_{unavailableTrialDateTo</w:t>
-            </w:r>
-            <w:r>
-              <w:rPr>
-                <w:rFonts w:ascii="Arial" w:hAnsi="Arial" w:cs="Arial"/>
-                <w:sz w:val="16"/>
-                <w:szCs w:val="16"/>
-              </w:rPr>
-              <w:t>=</w:t>
-            </w:r>
-            <w:r>
-              <w:rPr>
-                <w:rFonts w:ascii="Arial" w:hAnsi="Arial" w:cs="Arial"/>
-                <w:sz w:val="16"/>
-                <w:szCs w:val="16"/>
-              </w:rPr>
-              <w:t>=null}&gt;&gt;</w:t>
+              <w:t>&lt;&lt;cr_{unavailableTrialDateTo==null}&gt;&gt;</w:t>
             </w:r>
           </w:p>
         </w:tc>
@@ -2209,15 +2193,7 @@
                 <w:sz w:val="16"/>
                 <w:szCs w:val="16"/>
               </w:rPr>
-              <w:t>er</w:t>
-            </w:r>
-            <w:r>
-              <w:rPr>
-                <w:rFonts w:ascii="Arial" w:hAnsi="Arial" w:cs="Arial"/>
-                <w:sz w:val="16"/>
-                <w:szCs w:val="16"/>
-              </w:rPr>
-              <w:t>_unavailableTrialDates</w:t>
+              <w:t>er_unavailableTrialDates</w:t>
             </w:r>
             <w:r>
               <w:rPr>
@@ -3196,6 +3172,14 @@
           <w:szCs w:val="16"/>
         </w:rPr>
         <w:t>&amp;&amp;isCasePastDueDate==false</w:t>
+      </w:r>
+      <w:r>
+        <w:rPr>
+          <w:rFonts w:ascii="Arial" w:hAnsi="Arial" w:cs="Arial"/>
+          <w:sz w:val="16"/>
+          <w:szCs w:val="16"/>
+        </w:rPr>
+        <w:t xml:space="preserve"> || isLipCase==’Yes’</w:t>
       </w:r>
       <w:r>
         <w:rPr>
@@ -3337,6 +3321,7 @@
           </w:tcPr>
           <w:p>
             <w:r>
+              <w:lastRenderedPageBreak/>
               <w:t>Do you agree that the court should make the order that the applicant has requested?</w:t>
             </w:r>
           </w:p>
@@ -3376,7 +3361,6 @@
                 <w:sz w:val="16"/>
                 <w:szCs w:val="16"/>
               </w:rPr>
-              <w:lastRenderedPageBreak/>
               <w:t>&lt;&lt;</w:t>
             </w:r>
             <w:r>
@@ -4373,23 +4357,7 @@
                 <w:sz w:val="16"/>
                 <w:szCs w:val="16"/>
               </w:rPr>
-              <w:t>rr_</w:t>
-            </w:r>
-            <w:r>
-              <w:rPr>
-                <w:rFonts w:ascii="Arial" w:hAnsi="Arial" w:cs="Arial"/>
-                <w:sz w:val="16"/>
-                <w:szCs w:val="16"/>
-              </w:rPr>
-              <w:t>resp1U</w:t>
-            </w:r>
-            <w:r>
-              <w:rPr>
-                <w:rFonts w:ascii="Arial" w:hAnsi="Arial" w:cs="Arial"/>
-                <w:sz w:val="16"/>
-                <w:szCs w:val="16"/>
-              </w:rPr>
-              <w:t>navailableTrialDates</w:t>
+              <w:t>rr_resp1UnavailableTrialDates</w:t>
             </w:r>
             <w:r>
               <w:rPr>
@@ -4749,23 +4717,7 @@
                 <w:sz w:val="16"/>
                 <w:szCs w:val="16"/>
               </w:rPr>
-              <w:t>er_</w:t>
-            </w:r>
-            <w:r>
-              <w:rPr>
-                <w:rFonts w:ascii="Arial" w:hAnsi="Arial" w:cs="Arial"/>
-                <w:sz w:val="16"/>
-                <w:szCs w:val="16"/>
-              </w:rPr>
-              <w:t>resp1U</w:t>
-            </w:r>
-            <w:r>
-              <w:rPr>
-                <w:rFonts w:ascii="Arial" w:hAnsi="Arial" w:cs="Arial"/>
-                <w:sz w:val="16"/>
-                <w:szCs w:val="16"/>
-              </w:rPr>
-              <w:t>navailableTrialDates</w:t>
+              <w:t>er_resp1UnavailableTrialDates</w:t>
             </w:r>
             <w:r>
               <w:rPr>
@@ -4905,6 +4857,7 @@
           </w:tcPr>
           <w:p>
             <w:r>
+              <w:lastRenderedPageBreak/>
               <w:t>Do you believe you or a witness who will give evidence on your behalf, are vulnerable?</w:t>
             </w:r>
           </w:p>
@@ -4941,7 +4894,6 @@
           </w:tcPr>
           <w:p>
             <w:r>
-              <w:lastRenderedPageBreak/>
               <w:t>What support do you, your client and any experts or witness require for a court hearing?</w:t>
             </w:r>
           </w:p>
@@ -6517,6 +6469,7 @@
           </w:tcPr>
           <w:p>
             <w:r>
+              <w:lastRenderedPageBreak/>
               <w:t>Preferred location</w:t>
             </w:r>
           </w:p>
@@ -6643,7 +6596,6 @@
           </w:tcPr>
           <w:p>
             <w:r>
-              <w:lastRenderedPageBreak/>
               <w:t>Are there any dates when you cannot attend a hearing within the next 3 months?</w:t>
             </w:r>
           </w:p>
@@ -6804,23 +6756,181 @@
                 <w:sz w:val="16"/>
                 <w:szCs w:val="16"/>
               </w:rPr>
-              <w:t>rr_resp</w:t>
-            </w:r>
-            <w:r>
-              <w:rPr>
-                <w:rFonts w:ascii="Arial" w:hAnsi="Arial" w:cs="Arial"/>
-                <w:sz w:val="16"/>
-                <w:szCs w:val="16"/>
-              </w:rPr>
+              <w:t>rr_resp2UnavailableTrialDates</w:t>
+            </w:r>
+            <w:r>
+              <w:rPr>
+                <w:rFonts w:ascii="Arial" w:hAnsi="Arial" w:cs="Arial"/>
+                <w:sz w:val="16"/>
+                <w:szCs w:val="16"/>
+              </w:rPr>
+              <w:t>&gt;&gt;</w:t>
+            </w:r>
+          </w:p>
+        </w:tc>
+        <w:tc>
+          <w:tcPr>
+            <w:tcW w:w="4754" w:type="dxa"/>
+            <w:tcBorders>
+              <w:top w:val="single" w:sz="4" w:space="0" w:color="auto"/>
+              <w:left w:val="nil"/>
+              <w:bottom w:val="single" w:sz="4" w:space="0" w:color="auto"/>
+              <w:right w:val="nil"/>
+            </w:tcBorders>
+          </w:tcPr>
+          <w:p/>
+        </w:tc>
+      </w:tr>
+      <w:tr>
+        <w:tc>
+          <w:tcPr>
+            <w:tcW w:w="4272" w:type="dxa"/>
+            <w:tcBorders>
+              <w:top w:val="single" w:sz="4" w:space="0" w:color="auto"/>
+              <w:left w:val="nil"/>
+              <w:bottom w:val="single" w:sz="4" w:space="0" w:color="auto"/>
+              <w:right w:val="nil"/>
+            </w:tcBorders>
+          </w:tcPr>
+          <w:p>
+            <w:pPr>
+              <w:rPr>
+                <w:rFonts w:ascii="Arial" w:hAnsi="Arial" w:cs="Arial"/>
+                <w:sz w:val="16"/>
+                <w:szCs w:val="16"/>
+              </w:rPr>
+            </w:pPr>
+            <w:r>
+              <w:rPr>
+                <w:rFonts w:ascii="Arial" w:hAnsi="Arial" w:cs="Arial"/>
+                <w:sz w:val="16"/>
+                <w:szCs w:val="16"/>
+              </w:rPr>
+              <w:t>&lt;&lt;cr_{unavailableTrialDateTo!=null}&gt;&gt;</w:t>
+            </w:r>
+          </w:p>
+        </w:tc>
+        <w:tc>
+          <w:tcPr>
+            <w:tcW w:w="4754" w:type="dxa"/>
+            <w:tcBorders>
+              <w:top w:val="single" w:sz="4" w:space="0" w:color="auto"/>
+              <w:left w:val="nil"/>
+              <w:bottom w:val="single" w:sz="4" w:space="0" w:color="auto"/>
+              <w:right w:val="nil"/>
+            </w:tcBorders>
+          </w:tcPr>
+          <w:p/>
+        </w:tc>
+      </w:tr>
+      <w:tr>
+        <w:tc>
+          <w:tcPr>
+            <w:tcW w:w="4272" w:type="dxa"/>
+            <w:tcBorders>
+              <w:top w:val="single" w:sz="4" w:space="0" w:color="auto"/>
+              <w:left w:val="nil"/>
+              <w:bottom w:val="single" w:sz="4" w:space="0" w:color="auto"/>
+              <w:right w:val="nil"/>
+            </w:tcBorders>
+          </w:tcPr>
+          <w:p>
+            <w:r>
+              <w:t xml:space="preserve">Unavailable Trial Date From          </w:t>
+            </w:r>
+          </w:p>
+        </w:tc>
+        <w:tc>
+          <w:tcPr>
+            <w:tcW w:w="4754" w:type="dxa"/>
+            <w:tcBorders>
+              <w:top w:val="single" w:sz="4" w:space="0" w:color="auto"/>
+              <w:left w:val="nil"/>
+              <w:bottom w:val="single" w:sz="4" w:space="0" w:color="auto"/>
+              <w:right w:val="nil"/>
+            </w:tcBorders>
+            <w:hideMark/>
+          </w:tcPr>
+          <w:p>
+            <w:r>
+              <w:t>&lt;&lt;resp</w:t>
+            </w:r>
+            <w:r>
               <w:t>2</w:t>
             </w:r>
             <w:r>
-              <w:rPr>
-                <w:rFonts w:ascii="Arial" w:hAnsi="Arial" w:cs="Arial"/>
-                <w:sz w:val="16"/>
-                <w:szCs w:val="16"/>
-              </w:rPr>
-              <w:t>UnavailableTrialDates</w:t>
+              <w:t>UnavailableTrialDateFrom&gt;&gt;</w:t>
+            </w:r>
+          </w:p>
+        </w:tc>
+      </w:tr>
+      <w:tr>
+        <w:tc>
+          <w:tcPr>
+            <w:tcW w:w="4272" w:type="dxa"/>
+            <w:tcBorders>
+              <w:top w:val="single" w:sz="4" w:space="0" w:color="auto"/>
+              <w:left w:val="nil"/>
+              <w:bottom w:val="single" w:sz="4" w:space="0" w:color="auto"/>
+              <w:right w:val="nil"/>
+            </w:tcBorders>
+          </w:tcPr>
+          <w:p>
+            <w:r>
+              <w:t>Unavailable Trial Date To</w:t>
+            </w:r>
+          </w:p>
+        </w:tc>
+        <w:tc>
+          <w:tcPr>
+            <w:tcW w:w="4754" w:type="dxa"/>
+            <w:tcBorders>
+              <w:top w:val="single" w:sz="4" w:space="0" w:color="auto"/>
+              <w:left w:val="nil"/>
+              <w:bottom w:val="single" w:sz="4" w:space="0" w:color="auto"/>
+              <w:right w:val="nil"/>
+            </w:tcBorders>
+          </w:tcPr>
+          <w:p>
+            <w:r>
+              <w:t>&lt;&lt;resp</w:t>
+            </w:r>
+            <w:r>
+              <w:t>2</w:t>
+            </w:r>
+            <w:r>
+              <w:t>UnavailableTrialDateTo&gt;&gt;</w:t>
+            </w:r>
+          </w:p>
+        </w:tc>
+      </w:tr>
+      <w:tr>
+        <w:tc>
+          <w:tcPr>
+            <w:tcW w:w="4272" w:type="dxa"/>
+            <w:tcBorders>
+              <w:top w:val="single" w:sz="4" w:space="0" w:color="auto"/>
+              <w:left w:val="nil"/>
+              <w:bottom w:val="single" w:sz="4" w:space="0" w:color="auto"/>
+              <w:right w:val="nil"/>
+            </w:tcBorders>
+          </w:tcPr>
+          <w:p>
+            <w:r>
+              <w:rPr>
+                <w:rFonts w:ascii="Arial" w:hAnsi="Arial" w:cs="Arial"/>
+                <w:sz w:val="16"/>
+                <w:szCs w:val="16"/>
+              </w:rPr>
+              <w:t>&lt;&lt;</w:t>
+            </w:r>
+            <w:r>
+              <w:rPr>
+                <w:rFonts w:ascii="Arial" w:hAnsi="Arial" w:cs="Arial"/>
+                <w:sz w:val="16"/>
+                <w:szCs w:val="16"/>
+              </w:rPr>
+              <w:t>er_</w:t>
             </w:r>
             <w:r>
               <w:rPr>
@@ -6857,6 +6967,41 @@
             </w:tcBorders>
           </w:tcPr>
           <w:p>
+            <w:r>
+              <w:rPr>
+                <w:rFonts w:ascii="Arial" w:hAnsi="Arial" w:cs="Arial"/>
+                <w:sz w:val="16"/>
+                <w:szCs w:val="16"/>
+              </w:rPr>
+              <w:t>&lt;&lt;cr_{unavailableTrialDateTo==null}&gt;&gt;</w:t>
+            </w:r>
+          </w:p>
+        </w:tc>
+        <w:tc>
+          <w:tcPr>
+            <w:tcW w:w="4754" w:type="dxa"/>
+            <w:tcBorders>
+              <w:top w:val="single" w:sz="4" w:space="0" w:color="auto"/>
+              <w:left w:val="nil"/>
+              <w:bottom w:val="single" w:sz="4" w:space="0" w:color="auto"/>
+              <w:right w:val="nil"/>
+            </w:tcBorders>
+          </w:tcPr>
+          <w:p/>
+        </w:tc>
+      </w:tr>
+      <w:tr>
+        <w:tc>
+          <w:tcPr>
+            <w:tcW w:w="4272" w:type="dxa"/>
+            <w:tcBorders>
+              <w:top w:val="single" w:sz="4" w:space="0" w:color="auto"/>
+              <w:left w:val="nil"/>
+              <w:bottom w:val="single" w:sz="4" w:space="0" w:color="auto"/>
+              <w:right w:val="nil"/>
+            </w:tcBorders>
+          </w:tcPr>
+          <w:p>
             <w:pPr>
               <w:rPr>
                 <w:rFonts w:ascii="Arial" w:hAnsi="Arial" w:cs="Arial"/>
@@ -6865,12 +7010,7 @@
               </w:rPr>
             </w:pPr>
             <w:r>
-              <w:rPr>
-                <w:rFonts w:ascii="Arial" w:hAnsi="Arial" w:cs="Arial"/>
-                <w:sz w:val="16"/>
-                <w:szCs w:val="16"/>
-              </w:rPr>
-              <w:t>&lt;&lt;cr_{unavailableTrialDateTo!=null}&gt;&gt;</w:t>
+              <w:t xml:space="preserve">Unavailable Trial Date       </w:t>
             </w:r>
           </w:p>
         </w:tc>
@@ -6884,6 +7024,61 @@
               <w:right w:val="nil"/>
             </w:tcBorders>
           </w:tcPr>
+          <w:p>
+            <w:r>
+              <w:t>&lt;&lt;resp1UnavailableTrialDateFrom&gt;&gt;</w:t>
+            </w:r>
+          </w:p>
+        </w:tc>
+      </w:tr>
+      <w:tr>
+        <w:tc>
+          <w:tcPr>
+            <w:tcW w:w="4272" w:type="dxa"/>
+            <w:tcBorders>
+              <w:top w:val="single" w:sz="4" w:space="0" w:color="auto"/>
+              <w:left w:val="nil"/>
+              <w:bottom w:val="single" w:sz="4" w:space="0" w:color="auto"/>
+              <w:right w:val="nil"/>
+            </w:tcBorders>
+          </w:tcPr>
+          <w:p>
+            <w:r>
+              <w:rPr>
+                <w:rFonts w:ascii="Arial" w:hAnsi="Arial" w:cs="Arial"/>
+                <w:sz w:val="16"/>
+                <w:szCs w:val="16"/>
+              </w:rPr>
+              <w:t>&lt;&lt;</w:t>
+            </w:r>
+            <w:r>
+              <w:rPr>
+                <w:rFonts w:ascii="Arial" w:hAnsi="Arial" w:cs="Arial"/>
+                <w:sz w:val="16"/>
+                <w:szCs w:val="16"/>
+              </w:rPr>
+              <w:t>er_</w:t>
+            </w:r>
+            <w:r>
+              <w:rPr>
+                <w:rFonts w:ascii="Arial" w:hAnsi="Arial" w:cs="Arial"/>
+                <w:sz w:val="16"/>
+                <w:szCs w:val="16"/>
+              </w:rPr>
+              <w:t>&gt;&gt;</w:t>
+            </w:r>
+          </w:p>
+        </w:tc>
+        <w:tc>
+          <w:tcPr>
+            <w:tcW w:w="4754" w:type="dxa"/>
+            <w:tcBorders>
+              <w:top w:val="single" w:sz="4" w:space="0" w:color="auto"/>
+              <w:left w:val="nil"/>
+              <w:bottom w:val="single" w:sz="4" w:space="0" w:color="auto"/>
+              <w:right w:val="nil"/>
+            </w:tcBorders>
+          </w:tcPr>
           <w:p/>
         </w:tc>
       </w:tr>
@@ -6900,87 +7095,6 @@
           </w:tcPr>
           <w:p>
             <w:r>
-              <w:t xml:space="preserve">Unavailable Trial Date From          </w:t>
-            </w:r>
-          </w:p>
-        </w:tc>
-        <w:tc>
-          <w:tcPr>
-            <w:tcW w:w="4754" w:type="dxa"/>
-            <w:tcBorders>
-              <w:top w:val="single" w:sz="4" w:space="0" w:color="auto"/>
-              <w:left w:val="nil"/>
-              <w:bottom w:val="single" w:sz="4" w:space="0" w:color="auto"/>
-              <w:right w:val="nil"/>
-            </w:tcBorders>
-            <w:hideMark/>
-          </w:tcPr>
-          <w:p>
-            <w:r>
-              <w:t>&lt;&lt;resp</w:t>
-            </w:r>
-            <w:r>
-              <w:t>2</w:t>
-            </w:r>
-            <w:r>
-              <w:t>UnavailableTrialDateFrom&gt;&gt;</w:t>
-            </w:r>
-          </w:p>
-        </w:tc>
-      </w:tr>
-      <w:tr>
-        <w:tc>
-          <w:tcPr>
-            <w:tcW w:w="4272" w:type="dxa"/>
-            <w:tcBorders>
-              <w:top w:val="single" w:sz="4" w:space="0" w:color="auto"/>
-              <w:left w:val="nil"/>
-              <w:bottom w:val="single" w:sz="4" w:space="0" w:color="auto"/>
-              <w:right w:val="nil"/>
-            </w:tcBorders>
-          </w:tcPr>
-          <w:p>
-            <w:r>
-              <w:t>Unavailable Trial Date To</w:t>
-            </w:r>
-          </w:p>
-        </w:tc>
-        <w:tc>
-          <w:tcPr>
-            <w:tcW w:w="4754" w:type="dxa"/>
-            <w:tcBorders>
-              <w:top w:val="single" w:sz="4" w:space="0" w:color="auto"/>
-              <w:left w:val="nil"/>
-              <w:bottom w:val="single" w:sz="4" w:space="0" w:color="auto"/>
-              <w:right w:val="nil"/>
-            </w:tcBorders>
-          </w:tcPr>
-          <w:p>
-            <w:r>
-              <w:t>&lt;&lt;resp</w:t>
-            </w:r>
-            <w:r>
-              <w:t>2</w:t>
-            </w:r>
-            <w:r>
-              <w:t>UnavailableTrialDateTo&gt;&gt;</w:t>
-            </w:r>
-          </w:p>
-        </w:tc>
-      </w:tr>
-      <w:tr>
-        <w:tc>
-          <w:tcPr>
-            <w:tcW w:w="4272" w:type="dxa"/>
-            <w:tcBorders>
-              <w:top w:val="single" w:sz="4" w:space="0" w:color="auto"/>
-              <w:left w:val="nil"/>
-              <w:bottom w:val="single" w:sz="4" w:space="0" w:color="auto"/>
-              <w:right w:val="nil"/>
-            </w:tcBorders>
-          </w:tcPr>
-          <w:p>
-            <w:r>
               <w:rPr>
                 <w:rFonts w:ascii="Arial" w:hAnsi="Arial" w:cs="Arial"/>
                 <w:sz w:val="16"/>
@@ -6994,201 +7108,7 @@
                 <w:sz w:val="16"/>
                 <w:szCs w:val="16"/>
               </w:rPr>
-              <w:t>er_</w:t>
-            </w:r>
-            <w:r>
-              <w:rPr>
-                <w:rFonts w:ascii="Arial" w:hAnsi="Arial" w:cs="Arial"/>
-                <w:sz w:val="16"/>
-                <w:szCs w:val="16"/>
-              </w:rPr>
-              <w:t>&gt;&gt;</w:t>
-            </w:r>
-          </w:p>
-        </w:tc>
-        <w:tc>
-          <w:tcPr>
-            <w:tcW w:w="4754" w:type="dxa"/>
-            <w:tcBorders>
-              <w:top w:val="single" w:sz="4" w:space="0" w:color="auto"/>
-              <w:left w:val="nil"/>
-              <w:bottom w:val="single" w:sz="4" w:space="0" w:color="auto"/>
-              <w:right w:val="nil"/>
-            </w:tcBorders>
-          </w:tcPr>
-          <w:p/>
-        </w:tc>
-      </w:tr>
-      <w:tr>
-        <w:tc>
-          <w:tcPr>
-            <w:tcW w:w="4272" w:type="dxa"/>
-            <w:tcBorders>
-              <w:top w:val="single" w:sz="4" w:space="0" w:color="auto"/>
-              <w:left w:val="nil"/>
-              <w:bottom w:val="single" w:sz="4" w:space="0" w:color="auto"/>
-              <w:right w:val="nil"/>
-            </w:tcBorders>
-          </w:tcPr>
-          <w:p>
-            <w:r>
-              <w:rPr>
-                <w:rFonts w:ascii="Arial" w:hAnsi="Arial" w:cs="Arial"/>
-                <w:sz w:val="16"/>
-                <w:szCs w:val="16"/>
-              </w:rPr>
-              <w:t>&lt;&lt;cr_{unavailableTrialDateTo==null}&gt;&gt;</w:t>
-            </w:r>
-          </w:p>
-        </w:tc>
-        <w:tc>
-          <w:tcPr>
-            <w:tcW w:w="4754" w:type="dxa"/>
-            <w:tcBorders>
-              <w:top w:val="single" w:sz="4" w:space="0" w:color="auto"/>
-              <w:left w:val="nil"/>
-              <w:bottom w:val="single" w:sz="4" w:space="0" w:color="auto"/>
-              <w:right w:val="nil"/>
-            </w:tcBorders>
-          </w:tcPr>
-          <w:p/>
-        </w:tc>
-      </w:tr>
-      <w:tr>
-        <w:tc>
-          <w:tcPr>
-            <w:tcW w:w="4272" w:type="dxa"/>
-            <w:tcBorders>
-              <w:top w:val="single" w:sz="4" w:space="0" w:color="auto"/>
-              <w:left w:val="nil"/>
-              <w:bottom w:val="single" w:sz="4" w:space="0" w:color="auto"/>
-              <w:right w:val="nil"/>
-            </w:tcBorders>
-          </w:tcPr>
-          <w:p>
-            <w:pPr>
-              <w:rPr>
-                <w:rFonts w:ascii="Arial" w:hAnsi="Arial" w:cs="Arial"/>
-                <w:sz w:val="16"/>
-                <w:szCs w:val="16"/>
-              </w:rPr>
-            </w:pPr>
-            <w:r>
-              <w:t xml:space="preserve">Unavailable Trial Date       </w:t>
-            </w:r>
-          </w:p>
-        </w:tc>
-        <w:tc>
-          <w:tcPr>
-            <w:tcW w:w="4754" w:type="dxa"/>
-            <w:tcBorders>
-              <w:top w:val="single" w:sz="4" w:space="0" w:color="auto"/>
-              <w:left w:val="nil"/>
-              <w:bottom w:val="single" w:sz="4" w:space="0" w:color="auto"/>
-              <w:right w:val="nil"/>
-            </w:tcBorders>
-          </w:tcPr>
-          <w:p>
-            <w:r>
-              <w:t>&lt;&lt;resp1UnavailableTrialDateFrom&gt;&gt;</w:t>
-            </w:r>
-          </w:p>
-        </w:tc>
-      </w:tr>
-      <w:tr>
-        <w:tc>
-          <w:tcPr>
-            <w:tcW w:w="4272" w:type="dxa"/>
-            <w:tcBorders>
-              <w:top w:val="single" w:sz="4" w:space="0" w:color="auto"/>
-              <w:left w:val="nil"/>
-              <w:bottom w:val="single" w:sz="4" w:space="0" w:color="auto"/>
-              <w:right w:val="nil"/>
-            </w:tcBorders>
-          </w:tcPr>
-          <w:p>
-            <w:r>
-              <w:rPr>
-                <w:rFonts w:ascii="Arial" w:hAnsi="Arial" w:cs="Arial"/>
-                <w:sz w:val="16"/>
-                <w:szCs w:val="16"/>
-              </w:rPr>
-              <w:t>&lt;&lt;</w:t>
-            </w:r>
-            <w:r>
-              <w:rPr>
-                <w:rFonts w:ascii="Arial" w:hAnsi="Arial" w:cs="Arial"/>
-                <w:sz w:val="16"/>
-                <w:szCs w:val="16"/>
-              </w:rPr>
-              <w:t>er_</w:t>
-            </w:r>
-            <w:r>
-              <w:rPr>
-                <w:rFonts w:ascii="Arial" w:hAnsi="Arial" w:cs="Arial"/>
-                <w:sz w:val="16"/>
-                <w:szCs w:val="16"/>
-              </w:rPr>
-              <w:t>&gt;&gt;</w:t>
-            </w:r>
-          </w:p>
-        </w:tc>
-        <w:tc>
-          <w:tcPr>
-            <w:tcW w:w="4754" w:type="dxa"/>
-            <w:tcBorders>
-              <w:top w:val="single" w:sz="4" w:space="0" w:color="auto"/>
-              <w:left w:val="nil"/>
-              <w:bottom w:val="single" w:sz="4" w:space="0" w:color="auto"/>
-              <w:right w:val="nil"/>
-            </w:tcBorders>
-          </w:tcPr>
-          <w:p/>
-        </w:tc>
-      </w:tr>
-      <w:tr>
-        <w:tc>
-          <w:tcPr>
-            <w:tcW w:w="4272" w:type="dxa"/>
-            <w:tcBorders>
-              <w:top w:val="single" w:sz="4" w:space="0" w:color="auto"/>
-              <w:left w:val="nil"/>
-              <w:bottom w:val="single" w:sz="4" w:space="0" w:color="auto"/>
-              <w:right w:val="nil"/>
-            </w:tcBorders>
-          </w:tcPr>
-          <w:p>
-            <w:r>
-              <w:rPr>
-                <w:rFonts w:ascii="Arial" w:hAnsi="Arial" w:cs="Arial"/>
-                <w:sz w:val="16"/>
-                <w:szCs w:val="16"/>
-              </w:rPr>
-              <w:t>&lt;&lt;</w:t>
-            </w:r>
-            <w:r>
-              <w:rPr>
-                <w:rFonts w:ascii="Arial" w:hAnsi="Arial" w:cs="Arial"/>
-                <w:sz w:val="16"/>
-                <w:szCs w:val="16"/>
-              </w:rPr>
-              <w:t>er_resp</w:t>
-            </w:r>
-            <w:r>
-              <w:rPr>
-                <w:rFonts w:ascii="Arial" w:hAnsi="Arial" w:cs="Arial"/>
-                <w:sz w:val="16"/>
-                <w:szCs w:val="16"/>
-              </w:rPr>
-              <w:t>2</w:t>
-            </w:r>
-            <w:r>
-              <w:rPr>
-                <w:rFonts w:ascii="Arial" w:hAnsi="Arial" w:cs="Arial"/>
-                <w:sz w:val="16"/>
-                <w:szCs w:val="16"/>
-              </w:rPr>
-              <w:t>UnavailableTrialDates</w:t>
+              <w:t>er_resp2UnavailableTrialDates</w:t>
             </w:r>
             <w:r>
               <w:rPr>

</xml_diff>

<commit_message>
CIV-15975 Include all unavailable dates in doc template (#5860)
* CIV-15975 Include all unavailable dates in doc template

* added fix for CIV-16246

* updated doc name for testing.

* CIV-15975 Fix template issue

* CIV-15975 Move doc copy to correct filename

---------

Co-authored-by: neeta-hmcts <neeta.shinde@hmcts.net>
Co-authored-by: Raja Mani <rajakm@gmail.com>
</commit_message>
<xml_diff>
--- a/docker/docmosis/templates/CV-UNS-GAP-ENG-01077.docx
+++ b/docker/docmosis/templates/CV-UNS-GAP-ENG-01077.docx
@@ -1,6 +1,6 @@
 
 <file path=word/document.xml><?xml version="1.0" encoding="utf-8"?>
-<w:document xmlns:wpc="http://schemas.microsoft.com/office/word/2010/wordprocessingCanvas" xmlns:cx="http://schemas.microsoft.com/office/drawing/2014/chartex" xmlns:cx1="http://schemas.microsoft.com/office/drawing/2015/9/8/chartex" xmlns:cx2="http://schemas.microsoft.com/office/drawing/2015/10/21/chartex" xmlns:cx3="http://schemas.microsoft.com/office/drawing/2016/5/9/chartex" xmlns:cx4="http://schemas.microsoft.com/office/drawing/2016/5/10/chartex" xmlns:cx5="http://schemas.microsoft.com/office/drawing/2016/5/11/chartex" xmlns:cx6="http://schemas.microsoft.com/office/drawing/2016/5/12/chartex" xmlns:cx7="http://schemas.microsoft.com/office/drawing/2016/5/13/chartex" xmlns:cx8="http://schemas.microsoft.com/office/drawing/2016/5/14/chartex" xmlns:mc="http://schemas.openxmlformats.org/markup-compatibility/2006" xmlns:aink="http://schemas.microsoft.com/office/drawing/2016/ink" xmlns:am3d="http://schemas.microsoft.com/office/drawing/2017/model3d" xmlns:o="urn:schemas-microsoft-com:office:office" xmlns:oel="http://schemas.microsoft.com/office/2019/extlst" xmlns:r="http://schemas.openxmlformats.org/officeDocument/2006/relationships" xmlns:m="http://schemas.openxmlformats.org/officeDocument/2006/math" xmlns:v="urn:schemas-microsoft-com:vml" xmlns:wp14="http://schemas.microsoft.com/office/word/2010/wordprocessingDrawing" xmlns:wp="http://schemas.openxmlformats.org/drawingml/2006/wordprocessingDrawing" xmlns:w10="urn:schemas-microsoft-com:office:word" xmlns:w="http://schemas.openxmlformats.org/wordprocessingml/2006/main" xmlns:w14="http://schemas.microsoft.com/office/word/2010/wordml" xmlns:w15="http://schemas.microsoft.com/office/word/2012/wordml" xmlns:w16cex="http://schemas.microsoft.com/office/word/2018/wordml/cex" xmlns:w16cid="http://schemas.microsoft.com/office/word/2016/wordml/cid" xmlns:w16="http://schemas.microsoft.com/office/word/2018/wordml" xmlns:w16sdtdh="http://schemas.microsoft.com/office/word/2020/wordml/sdtdatahash" xmlns:w16se="http://schemas.microsoft.com/office/word/2015/wordml/symex" xmlns:wpg="http://schemas.microsoft.com/office/word/2010/wordprocessingGroup" xmlns:wpi="http://schemas.microsoft.com/office/word/2010/wordprocessingInk" xmlns:wne="http://schemas.microsoft.com/office/word/2006/wordml" xmlns:wps="http://schemas.microsoft.com/office/word/2010/wordprocessingShape" mc:Ignorable="w14 w15 w16se w16cid w16 w16cex w16sdtdh wp14">
+<w:document xmlns:wpc="http://schemas.microsoft.com/office/word/2010/wordprocessingCanvas" xmlns:cx="http://schemas.microsoft.com/office/drawing/2014/chartex" xmlns:cx1="http://schemas.microsoft.com/office/drawing/2015/9/8/chartex" xmlns:cx2="http://schemas.microsoft.com/office/drawing/2015/10/21/chartex" xmlns:cx3="http://schemas.microsoft.com/office/drawing/2016/5/9/chartex" xmlns:cx4="http://schemas.microsoft.com/office/drawing/2016/5/10/chartex" xmlns:cx5="http://schemas.microsoft.com/office/drawing/2016/5/11/chartex" xmlns:cx6="http://schemas.microsoft.com/office/drawing/2016/5/12/chartex" xmlns:cx7="http://schemas.microsoft.com/office/drawing/2016/5/13/chartex" xmlns:cx8="http://schemas.microsoft.com/office/drawing/2016/5/14/chartex" xmlns:mc="http://schemas.openxmlformats.org/markup-compatibility/2006" xmlns:aink="http://schemas.microsoft.com/office/drawing/2016/ink" xmlns:am3d="http://schemas.microsoft.com/office/drawing/2017/model3d" xmlns:o="urn:schemas-microsoft-com:office:office" xmlns:oel="http://schemas.microsoft.com/office/2019/extlst" xmlns:r="http://schemas.openxmlformats.org/officeDocument/2006/relationships" xmlns:m="http://schemas.openxmlformats.org/officeDocument/2006/math" xmlns:v="urn:schemas-microsoft-com:vml" xmlns:wp14="http://schemas.microsoft.com/office/word/2010/wordprocessingDrawing" xmlns:wp="http://schemas.openxmlformats.org/drawingml/2006/wordprocessingDrawing" xmlns:w10="urn:schemas-microsoft-com:office:word" xmlns:w="http://schemas.openxmlformats.org/wordprocessingml/2006/main" xmlns:w14="http://schemas.microsoft.com/office/word/2010/wordml" xmlns:w15="http://schemas.microsoft.com/office/word/2012/wordml" xmlns:w16cex="http://schemas.microsoft.com/office/word/2018/wordml/cex" xmlns:w16cid="http://schemas.microsoft.com/office/word/2016/wordml/cid" xmlns:w16="http://schemas.microsoft.com/office/word/2018/wordml" xmlns:w16du="http://schemas.microsoft.com/office/word/2023/wordml/word16du" xmlns:w16sdtdh="http://schemas.microsoft.com/office/word/2020/wordml/sdtdatahash" xmlns:w16se="http://schemas.microsoft.com/office/word/2015/wordml/symex" xmlns:wpg="http://schemas.microsoft.com/office/word/2010/wordprocessingGroup" xmlns:wpi="http://schemas.microsoft.com/office/word/2010/wordprocessingInk" xmlns:wne="http://schemas.microsoft.com/office/word/2006/wordml" xmlns:wps="http://schemas.microsoft.com/office/word/2010/wordprocessingShape" mc:Ignorable="w14 w15 w16se w16cid w16 w16cex w16sdtdh w16du wp14">
   <w:body>
     <w:tbl>
       <w:tblPr>
@@ -216,8 +216,9 @@
                 <w:sz w:val="28"/>
                 <w:szCs w:val="28"/>
               </w:rPr>
-              <w:t>&lt;&lt;c</w:t>
-            </w:r>
+              <w:t>&lt;&lt;</w:t>
+            </w:r>
+            <w:proofErr w:type="spellStart"/>
             <w:r>
               <w:rPr>
                 <w:rFonts w:ascii="GDSTransportWebsite" w:hAnsi="GDSTransportWebsite"/>
@@ -225,7 +226,7 @@
                 <w:sz w:val="28"/>
                 <w:szCs w:val="28"/>
               </w:rPr>
-              <w:t>laim</w:t>
+              <w:t>c</w:t>
             </w:r>
             <w:r>
               <w:rPr>
@@ -234,7 +235,26 @@
                 <w:sz w:val="28"/>
                 <w:szCs w:val="28"/>
               </w:rPr>
-              <w:t>Number&gt;&gt;</w:t>
+              <w:t>laim</w:t>
+            </w:r>
+            <w:r>
+              <w:rPr>
+                <w:rFonts w:ascii="GDSTransportWebsite" w:hAnsi="GDSTransportWebsite"/>
+                <w:color w:val="60686D"/>
+                <w:sz w:val="28"/>
+                <w:szCs w:val="28"/>
+              </w:rPr>
+              <w:t>Number</w:t>
+            </w:r>
+            <w:proofErr w:type="spellEnd"/>
+            <w:r>
+              <w:rPr>
+                <w:rFonts w:ascii="GDSTransportWebsite" w:hAnsi="GDSTransportWebsite"/>
+                <w:color w:val="60686D"/>
+                <w:sz w:val="28"/>
+                <w:szCs w:val="28"/>
+              </w:rPr>
+              <w:t>&gt;&gt;</w:t>
             </w:r>
           </w:p>
         </w:tc>
@@ -292,6 +312,7 @@
               </w:rPr>
               <w:t>&lt;&lt;</w:t>
             </w:r>
+            <w:proofErr w:type="spellStart"/>
             <w:r>
               <w:rPr>
                 <w:rFonts w:ascii="GDSTransportWebsite" w:hAnsi="GDSTransportWebsite"/>
@@ -322,6 +343,7 @@
               </w:rPr>
               <w:t>ame</w:t>
             </w:r>
+            <w:proofErr w:type="spellEnd"/>
             <w:r>
               <w:rPr>
                 <w:rFonts w:ascii="GDSTransportWebsite" w:hAnsi="GDSTransportWebsite"/>
@@ -352,6 +374,7 @@
               </w:rPr>
               <w:t>&lt;&lt;</w:t>
             </w:r>
+            <w:proofErr w:type="spellStart"/>
             <w:r>
               <w:rPr>
                 <w:rFonts w:ascii="GDSTransportWebsite" w:hAnsi="GDSTransportWebsite"/>
@@ -382,6 +405,7 @@
               </w:rPr>
               <w:t>ame</w:t>
             </w:r>
+            <w:proofErr w:type="spellEnd"/>
             <w:r>
               <w:rPr>
                 <w:rFonts w:ascii="GDSTransportWebsite" w:hAnsi="GDSTransportWebsite"/>
@@ -431,6 +455,7 @@
               </w:rPr>
               <w:t>&lt;&lt;</w:t>
             </w:r>
+            <w:proofErr w:type="spellStart"/>
             <w:r>
               <w:rPr>
                 <w:rFonts w:ascii="GDSTransportWebsite" w:hAnsi="GDSTransportWebsite"/>
@@ -455,6 +480,7 @@
               </w:rPr>
               <w:t>eference</w:t>
             </w:r>
+            <w:proofErr w:type="spellEnd"/>
             <w:r>
               <w:rPr>
                 <w:rFonts w:ascii="GDSTransportWebsite" w:hAnsi="GDSTransportWebsite"/>
@@ -530,6 +556,7 @@
               </w:rPr>
               <w:t>&lt;&lt;</w:t>
             </w:r>
+            <w:proofErr w:type="spellStart"/>
             <w:r>
               <w:rPr>
                 <w:rFonts w:ascii="GDSTransportWebsite" w:hAnsi="GDSTransportWebsite"/>
@@ -562,6 +589,7 @@
               </w:rPr>
               <w:t>erence</w:t>
             </w:r>
+            <w:proofErr w:type="spellEnd"/>
             <w:r>
               <w:rPr>
                 <w:rFonts w:ascii="GDSTransportWebsite" w:hAnsi="GDSTransportWebsite"/>
@@ -701,6 +729,7 @@
             <w:r>
               <w:t>&lt;&lt;</w:t>
             </w:r>
+            <w:proofErr w:type="spellStart"/>
             <w:r>
               <w:t>applicant</w:t>
             </w:r>
@@ -713,6 +742,7 @@
             <w:r>
               <w:t>ame</w:t>
             </w:r>
+            <w:proofErr w:type="spellEnd"/>
             <w:r>
               <w:t>&gt;&gt;</w:t>
             </w:r>
@@ -752,9 +782,11 @@
             <w:r>
               <w:t>&lt;&lt;</w:t>
             </w:r>
+            <w:proofErr w:type="spellStart"/>
             <w:r>
               <w:t>hasAgreed</w:t>
             </w:r>
+            <w:proofErr w:type="spellEnd"/>
             <w:r>
               <w:t>&gt;&gt;</w:t>
             </w:r>
@@ -795,7 +827,15 @@
               <w:t>&lt;&lt;</w:t>
             </w:r>
             <w:r>
-              <w:t>cs_{hasAgreed==’Yes’}</w:t>
+              <w:t>cs_{</w:t>
+            </w:r>
+            <w:proofErr w:type="spellStart"/>
+            <w:r>
+              <w:t>hasAgreed</w:t>
+            </w:r>
+            <w:proofErr w:type="spellEnd"/>
+            <w:r>
+              <w:t>==’Yes’}</w:t>
             </w:r>
             <w:r>
               <w:t>&gt;&gt;</w:t>
@@ -824,7 +864,16 @@
                 <w:sz w:val="16"/>
                 <w:szCs w:val="16"/>
               </w:rPr>
-              <w:t>&lt;&lt;c</w:t>
+              <w:t>&lt;&lt;</w:t>
+            </w:r>
+            <w:proofErr w:type="spellStart"/>
+            <w:r>
+              <w:rPr>
+                <w:rFonts w:ascii="Arial" w:hAnsi="Arial" w:cs="Arial"/>
+                <w:sz w:val="16"/>
+                <w:szCs w:val="16"/>
+              </w:rPr>
+              <w:t>c</w:t>
             </w:r>
             <w:r>
               <w:rPr>
@@ -834,6 +883,7 @@
               </w:rPr>
               <w:t>r</w:t>
             </w:r>
+            <w:proofErr w:type="spellEnd"/>
             <w:r>
               <w:rPr>
                 <w:rFonts w:ascii="Arial" w:hAnsi="Arial" w:cs="Arial"/>
@@ -848,7 +898,25 @@
                 <w:sz w:val="16"/>
                 <w:szCs w:val="16"/>
               </w:rPr>
-              <w:t>{isWithNotice==’No’}</w:t>
+              <w:t>{</w:t>
+            </w:r>
+            <w:proofErr w:type="spellStart"/>
+            <w:r>
+              <w:rPr>
+                <w:rFonts w:ascii="Arial" w:hAnsi="Arial" w:cs="Arial"/>
+                <w:sz w:val="16"/>
+                <w:szCs w:val="16"/>
+              </w:rPr>
+              <w:t>isWithNotice</w:t>
+            </w:r>
+            <w:proofErr w:type="spellEnd"/>
+            <w:r>
+              <w:rPr>
+                <w:rFonts w:ascii="Arial" w:hAnsi="Arial" w:cs="Arial"/>
+                <w:sz w:val="16"/>
+                <w:szCs w:val="16"/>
+              </w:rPr>
+              <w:t>==’No’}</w:t>
             </w:r>
             <w:r>
               <w:rPr>
@@ -912,7 +980,15 @@
           </w:tcPr>
           <w:p>
             <w:r>
-              <w:t>&lt;&lt;reasonsForWithoutNotice&gt;&gt;</w:t>
+              <w:t>&lt;&lt;</w:t>
+            </w:r>
+            <w:proofErr w:type="spellStart"/>
+            <w:r>
+              <w:t>reasonsForWithoutNotice</w:t>
+            </w:r>
+            <w:proofErr w:type="spellEnd"/>
+            <w:r>
+              <w:t>&gt;&gt;</w:t>
             </w:r>
             <w:r>
               <w:t xml:space="preserve"> </w:t>
@@ -1009,7 +1085,15 @@
           </w:tcPr>
           <w:p>
             <w:r>
-              <w:t>&lt;&lt;generalAppUrgency&gt;&gt;</w:t>
+              <w:t>&lt;&lt;</w:t>
+            </w:r>
+            <w:proofErr w:type="spellStart"/>
+            <w:r>
+              <w:t>generalAppUrgency</w:t>
+            </w:r>
+            <w:proofErr w:type="spellEnd"/>
+            <w:r>
+              <w:t>&gt;&gt;</w:t>
             </w:r>
           </w:p>
         </w:tc>
@@ -1059,100 +1143,42 @@
                 <w:szCs w:val="24"/>
                 <w:lang w:eastAsia="en-US"/>
               </w:rPr>
-              <w:t>&lt;&lt;urgentAppConsiderationDate&gt;&gt;</w:t>
-            </w:r>
-            <w:r>
-              <w:t xml:space="preserve"> </w:t>
-            </w:r>
-          </w:p>
-          <w:p>
-            <w:pPr>
-              <w:pStyle w:val="HTMLPreformatted"/>
-              <w:shd w:val="clear" w:color="auto" w:fill="FFFFFF"/>
-              <w:rPr>
-                <w:rFonts w:ascii="Arial" w:eastAsiaTheme="minorHAnsi" w:hAnsi="Arial" w:cs="Arial"/>
-                <w:sz w:val="16"/>
-                <w:szCs w:val="16"/>
-                <w:lang w:eastAsia="en-US"/>
-              </w:rPr>
-            </w:pPr>
-          </w:p>
-        </w:tc>
-      </w:tr>
-      <w:tr>
-        <w:tc>
-          <w:tcPr>
-            <w:tcW w:w="3539" w:type="dxa"/>
-            <w:tcBorders>
-              <w:top w:val="single" w:sz="4" w:space="0" w:color="auto"/>
-              <w:left w:val="nil"/>
-              <w:bottom w:val="single" w:sz="4" w:space="0" w:color="auto"/>
-              <w:right w:val="nil"/>
-            </w:tcBorders>
-          </w:tcPr>
-          <w:p>
-            <w:r>
-              <w:rPr>
-                <w:rFonts w:ascii="Arial" w:hAnsi="Arial" w:cs="Arial"/>
-                <w:sz w:val="16"/>
-                <w:szCs w:val="16"/>
-              </w:rPr>
-              <w:t>&lt;&lt;c</w:t>
-            </w:r>
-            <w:r>
-              <w:rPr>
-                <w:rFonts w:ascii="Arial" w:hAnsi="Arial" w:cs="Arial"/>
-                <w:sz w:val="16"/>
-                <w:szCs w:val="16"/>
-              </w:rPr>
-              <w:t>r</w:t>
-            </w:r>
-            <w:r>
-              <w:rPr>
-                <w:rFonts w:ascii="Arial" w:hAnsi="Arial" w:cs="Arial"/>
-                <w:sz w:val="16"/>
-                <w:szCs w:val="16"/>
-              </w:rPr>
-              <w:t>_</w:t>
-            </w:r>
-            <w:r>
-              <w:rPr>
-                <w:rFonts w:ascii="Arial" w:hAnsi="Arial" w:cs="Arial"/>
-                <w:sz w:val="16"/>
-                <w:szCs w:val="16"/>
-              </w:rPr>
-              <w:t>{generalAppUrgency==’Yes’}</w:t>
-            </w:r>
-            <w:r>
-              <w:rPr>
-                <w:rFonts w:ascii="Arial" w:hAnsi="Arial" w:cs="Arial"/>
-                <w:sz w:val="16"/>
-                <w:szCs w:val="16"/>
-              </w:rPr>
-              <w:t>&gt;&gt;</w:t>
-            </w:r>
-          </w:p>
-        </w:tc>
-        <w:tc>
-          <w:tcPr>
-            <w:tcW w:w="5479" w:type="dxa"/>
-            <w:tcBorders>
-              <w:top w:val="single" w:sz="4" w:space="0" w:color="auto"/>
-              <w:left w:val="nil"/>
-              <w:bottom w:val="single" w:sz="4" w:space="0" w:color="auto"/>
-              <w:right w:val="nil"/>
-            </w:tcBorders>
-          </w:tcPr>
-          <w:p>
-            <w:pPr>
-              <w:pStyle w:val="HTMLPreformatted"/>
-              <w:shd w:val="clear" w:color="auto" w:fill="FFFFFF"/>
+              <w:t>&lt;&lt;</w:t>
+            </w:r>
+            <w:proofErr w:type="spellStart"/>
+            <w:r>
               <w:rPr>
                 <w:rFonts w:asciiTheme="minorHAnsi" w:eastAsiaTheme="minorHAnsi" w:hAnsiTheme="minorHAnsi" w:cstheme="minorBidi"/>
                 <w:sz w:val="24"/>
                 <w:szCs w:val="24"/>
                 <w:lang w:eastAsia="en-US"/>
               </w:rPr>
+              <w:t>urgentAppConsiderationDate</w:t>
+            </w:r>
+            <w:proofErr w:type="spellEnd"/>
+            <w:r>
+              <w:rPr>
+                <w:rFonts w:asciiTheme="minorHAnsi" w:eastAsiaTheme="minorHAnsi" w:hAnsiTheme="minorHAnsi" w:cstheme="minorBidi"/>
+                <w:sz w:val="24"/>
+                <w:szCs w:val="24"/>
+                <w:lang w:eastAsia="en-US"/>
+              </w:rPr>
+              <w:t>&gt;&gt;</w:t>
+            </w:r>
+            <w:r>
+              <w:t xml:space="preserve"> </w:t>
+            </w:r>
+          </w:p>
+          <w:p>
+            <w:pPr>
+              <w:pStyle w:val="HTMLPreformatted"/>
+              <w:shd w:val="clear" w:color="auto" w:fill="FFFFFF"/>
+              <w:rPr>
+                <w:rFonts w:ascii="Arial" w:eastAsiaTheme="minorHAnsi" w:hAnsi="Arial" w:cs="Arial"/>
+                <w:sz w:val="16"/>
+                <w:szCs w:val="16"/>
+                <w:lang w:eastAsia="en-US"/>
+              </w:rPr>
             </w:pPr>
           </w:p>
         </w:tc>
@@ -1167,6 +1193,112 @@
               <w:bottom w:val="single" w:sz="4" w:space="0" w:color="auto"/>
               <w:right w:val="nil"/>
             </w:tcBorders>
+          </w:tcPr>
+          <w:p>
+            <w:r>
+              <w:rPr>
+                <w:rFonts w:ascii="Arial" w:hAnsi="Arial" w:cs="Arial"/>
+                <w:sz w:val="16"/>
+                <w:szCs w:val="16"/>
+              </w:rPr>
+              <w:t>&lt;&lt;</w:t>
+            </w:r>
+            <w:proofErr w:type="spellStart"/>
+            <w:r>
+              <w:rPr>
+                <w:rFonts w:ascii="Arial" w:hAnsi="Arial" w:cs="Arial"/>
+                <w:sz w:val="16"/>
+                <w:szCs w:val="16"/>
+              </w:rPr>
+              <w:t>c</w:t>
+            </w:r>
+            <w:r>
+              <w:rPr>
+                <w:rFonts w:ascii="Arial" w:hAnsi="Arial" w:cs="Arial"/>
+                <w:sz w:val="16"/>
+                <w:szCs w:val="16"/>
+              </w:rPr>
+              <w:t>r</w:t>
+            </w:r>
+            <w:proofErr w:type="spellEnd"/>
+            <w:r>
+              <w:rPr>
+                <w:rFonts w:ascii="Arial" w:hAnsi="Arial" w:cs="Arial"/>
+                <w:sz w:val="16"/>
+                <w:szCs w:val="16"/>
+              </w:rPr>
+              <w:t>_</w:t>
+            </w:r>
+            <w:r>
+              <w:rPr>
+                <w:rFonts w:ascii="Arial" w:hAnsi="Arial" w:cs="Arial"/>
+                <w:sz w:val="16"/>
+                <w:szCs w:val="16"/>
+              </w:rPr>
+              <w:t>{</w:t>
+            </w:r>
+            <w:proofErr w:type="spellStart"/>
+            <w:r>
+              <w:rPr>
+                <w:rFonts w:ascii="Arial" w:hAnsi="Arial" w:cs="Arial"/>
+                <w:sz w:val="16"/>
+                <w:szCs w:val="16"/>
+              </w:rPr>
+              <w:t>generalAppUrgency</w:t>
+            </w:r>
+            <w:proofErr w:type="spellEnd"/>
+            <w:r>
+              <w:rPr>
+                <w:rFonts w:ascii="Arial" w:hAnsi="Arial" w:cs="Arial"/>
+                <w:sz w:val="16"/>
+                <w:szCs w:val="16"/>
+              </w:rPr>
+              <w:t>==’Yes’}</w:t>
+            </w:r>
+            <w:r>
+              <w:rPr>
+                <w:rFonts w:ascii="Arial" w:hAnsi="Arial" w:cs="Arial"/>
+                <w:sz w:val="16"/>
+                <w:szCs w:val="16"/>
+              </w:rPr>
+              <w:t>&gt;&gt;</w:t>
+            </w:r>
+          </w:p>
+        </w:tc>
+        <w:tc>
+          <w:tcPr>
+            <w:tcW w:w="5479" w:type="dxa"/>
+            <w:tcBorders>
+              <w:top w:val="single" w:sz="4" w:space="0" w:color="auto"/>
+              <w:left w:val="nil"/>
+              <w:bottom w:val="single" w:sz="4" w:space="0" w:color="auto"/>
+              <w:right w:val="nil"/>
+            </w:tcBorders>
+          </w:tcPr>
+          <w:p>
+            <w:pPr>
+              <w:pStyle w:val="HTMLPreformatted"/>
+              <w:shd w:val="clear" w:color="auto" w:fill="FFFFFF"/>
+              <w:rPr>
+                <w:rFonts w:asciiTheme="minorHAnsi" w:eastAsiaTheme="minorHAnsi" w:hAnsiTheme="minorHAnsi" w:cstheme="minorBidi"/>
+                <w:sz w:val="24"/>
+                <w:szCs w:val="24"/>
+                <w:lang w:eastAsia="en-US"/>
+              </w:rPr>
+            </w:pPr>
+          </w:p>
+        </w:tc>
+      </w:tr>
+      <w:tr>
+        <w:tc>
+          <w:tcPr>
+            <w:tcW w:w="3539" w:type="dxa"/>
+            <w:tcBorders>
+              <w:top w:val="single" w:sz="4" w:space="0" w:color="auto"/>
+              <w:left w:val="nil"/>
+              <w:bottom w:val="single" w:sz="4" w:space="0" w:color="auto"/>
+              <w:right w:val="nil"/>
+            </w:tcBorders>
             <w:hideMark/>
           </w:tcPr>
           <w:p>
@@ -1188,7 +1320,15 @@
           </w:tcPr>
           <w:p>
             <w:r>
-              <w:t xml:space="preserve">&lt;&lt;reasonsForUrgency&gt;&gt; </w:t>
+              <w:t>&lt;&lt;</w:t>
+            </w:r>
+            <w:proofErr w:type="spellStart"/>
+            <w:r>
+              <w:t>reasonsForUrgency</w:t>
+            </w:r>
+            <w:proofErr w:type="spellEnd"/>
+            <w:r>
+              <w:t xml:space="preserve">&gt;&gt; </w:t>
             </w:r>
           </w:p>
         </w:tc>
@@ -1283,7 +1423,15 @@
           </w:tcPr>
           <w:p>
             <w:r>
-              <w:t>&lt;&lt;generalAppType&gt;&gt;</w:t>
+              <w:t>&lt;&lt;</w:t>
+            </w:r>
+            <w:proofErr w:type="spellStart"/>
+            <w:r>
+              <w:t>generalAppType</w:t>
+            </w:r>
+            <w:proofErr w:type="spellEnd"/>
+            <w:r>
+              <w:t>&gt;&gt;</w:t>
             </w:r>
           </w:p>
         </w:tc>
@@ -1319,7 +1467,15 @@
           </w:tcPr>
           <w:p>
             <w:r>
-              <w:t>&lt;&lt;generalAppDetailsOfOrder&gt;&gt;</w:t>
+              <w:t>&lt;&lt;</w:t>
+            </w:r>
+            <w:proofErr w:type="spellStart"/>
+            <w:r>
+              <w:t>generalAppDetailsOfOrder</w:t>
+            </w:r>
+            <w:proofErr w:type="spellEnd"/>
+            <w:r>
+              <w:t>&gt;&gt;</w:t>
             </w:r>
           </w:p>
         </w:tc>
@@ -1355,7 +1511,15 @@
           </w:tcPr>
           <w:p>
             <w:r>
-              <w:t>&lt;&lt;generalAppReasonsOfOrder&gt;&gt;</w:t>
+              <w:t>&lt;&lt;</w:t>
+            </w:r>
+            <w:proofErr w:type="spellStart"/>
+            <w:r>
+              <w:t>generalAppReasonsOfOrder</w:t>
+            </w:r>
+            <w:proofErr w:type="spellEnd"/>
+            <w:r>
+              <w:t>&gt;&gt;</w:t>
             </w:r>
           </w:p>
         </w:tc>
@@ -1439,7 +1603,15 @@
           </w:tcPr>
           <w:p>
             <w:r>
-              <w:t>&lt;&lt;hearingYesorNo&gt;&gt;</w:t>
+              <w:t>&lt;&lt;</w:t>
+            </w:r>
+            <w:proofErr w:type="spellStart"/>
+            <w:r>
+              <w:t>hearingYesorNo</w:t>
+            </w:r>
+            <w:proofErr w:type="spellEnd"/>
+            <w:r>
+              <w:t>&gt;&gt;</w:t>
             </w:r>
           </w:p>
         </w:tc>
@@ -1475,7 +1647,15 @@
           </w:tcPr>
           <w:p>
             <w:r>
-              <w:t>&lt;&lt;hearingDate&gt;&gt;</w:t>
+              <w:t>&lt;&lt;</w:t>
+            </w:r>
+            <w:proofErr w:type="spellStart"/>
+            <w:r>
+              <w:t>hearingDate</w:t>
+            </w:r>
+            <w:proofErr w:type="spellEnd"/>
+            <w:r>
+              <w:t>&gt;&gt;</w:t>
             </w:r>
           </w:p>
         </w:tc>
@@ -1511,7 +1691,15 @@
           </w:tcPr>
           <w:p>
             <w:r>
-              <w:t>&lt;&lt;hearingPreferencesPreferredType&gt;&gt;</w:t>
+              <w:t>&lt;&lt;</w:t>
+            </w:r>
+            <w:proofErr w:type="spellStart"/>
+            <w:r>
+              <w:t>hearingPreferencesPreferredType</w:t>
+            </w:r>
+            <w:proofErr w:type="spellEnd"/>
+            <w:r>
+              <w:t>&gt;&gt;</w:t>
             </w:r>
           </w:p>
         </w:tc>
@@ -1547,7 +1735,15 @@
           </w:tcPr>
           <w:p>
             <w:r>
-              <w:t>&lt;&lt;reasonForPreferredHearingType&gt;&gt;</w:t>
+              <w:t>&lt;&lt;</w:t>
+            </w:r>
+            <w:proofErr w:type="spellStart"/>
+            <w:r>
+              <w:t>reasonForPreferredHearingType</w:t>
+            </w:r>
+            <w:proofErr w:type="spellEnd"/>
+            <w:r>
+              <w:t>&gt;&gt;</w:t>
             </w:r>
           </w:p>
         </w:tc>
@@ -1583,7 +1779,15 @@
           </w:tcPr>
           <w:p>
             <w:r>
-              <w:t>&lt;&lt;hearingPreferredLocation&gt;&gt;</w:t>
+              <w:t>&lt;&lt;</w:t>
+            </w:r>
+            <w:proofErr w:type="spellStart"/>
+            <w:r>
+              <w:t>hearingPreferredLocation</w:t>
+            </w:r>
+            <w:proofErr w:type="spellEnd"/>
+            <w:r>
+              <w:t>&gt;&gt;</w:t>
             </w:r>
           </w:p>
         </w:tc>
@@ -1619,7 +1823,15 @@
           </w:tcPr>
           <w:p>
             <w:r>
-              <w:t>&lt;&lt;hearingDetailsTelephoneNumber&gt;&gt;</w:t>
+              <w:t>&lt;&lt;</w:t>
+            </w:r>
+            <w:proofErr w:type="spellStart"/>
+            <w:r>
+              <w:t>hearingDetailsTelephoneNumber</w:t>
+            </w:r>
+            <w:proofErr w:type="spellEnd"/>
+            <w:r>
+              <w:t>&gt;&gt;</w:t>
             </w:r>
           </w:p>
         </w:tc>
@@ -1655,7 +1867,15 @@
           </w:tcPr>
           <w:p>
             <w:r>
-              <w:t>&lt;&lt;hearingDetailsEmailId&gt;&gt;</w:t>
+              <w:t>&lt;&lt;</w:t>
+            </w:r>
+            <w:proofErr w:type="spellStart"/>
+            <w:r>
+              <w:t>hearingDetailsEmailId</w:t>
+            </w:r>
+            <w:proofErr w:type="spellEnd"/>
+            <w:r>
+              <w:t>&gt;&gt;</w:t>
             </w:r>
           </w:p>
         </w:tc>
@@ -1691,7 +1911,15 @@
           </w:tcPr>
           <w:p>
             <w:r>
-              <w:t>&lt;&lt;unavailableTrialRequiredYesOrNo&gt;&gt;</w:t>
+              <w:t>&lt;&lt;</w:t>
+            </w:r>
+            <w:proofErr w:type="spellStart"/>
+            <w:r>
+              <w:t>unavailableTrialRequiredYesOrNo</w:t>
+            </w:r>
+            <w:proofErr w:type="spellEnd"/>
+            <w:r>
+              <w:t>&gt;&gt;</w:t>
             </w:r>
           </w:p>
         </w:tc>
@@ -1714,7 +1942,16 @@
                 <w:sz w:val="16"/>
                 <w:szCs w:val="16"/>
               </w:rPr>
-              <w:t>&lt;&lt;c</w:t>
+              <w:t>&lt;&lt;</w:t>
+            </w:r>
+            <w:proofErr w:type="spellStart"/>
+            <w:r>
+              <w:rPr>
+                <w:rFonts w:ascii="Arial" w:hAnsi="Arial" w:cs="Arial"/>
+                <w:sz w:val="16"/>
+                <w:szCs w:val="16"/>
+              </w:rPr>
+              <w:t>c</w:t>
             </w:r>
             <w:r>
               <w:rPr>
@@ -1724,6 +1961,7 @@
               </w:rPr>
               <w:t>r</w:t>
             </w:r>
+            <w:proofErr w:type="spellEnd"/>
             <w:r>
               <w:rPr>
                 <w:rFonts w:ascii="Arial" w:hAnsi="Arial" w:cs="Arial"/>
@@ -1743,6 +1981,7 @@
             <w:r>
               <w:t xml:space="preserve"> </w:t>
             </w:r>
+            <w:proofErr w:type="spellStart"/>
             <w:r>
               <w:rPr>
                 <w:rFonts w:ascii="Arial" w:hAnsi="Arial" w:cs="Arial"/>
@@ -1751,6 +1990,7 @@
               </w:rPr>
               <w:t>unavailableTrialRequiredYesOrNo</w:t>
             </w:r>
+            <w:proofErr w:type="spellEnd"/>
             <w:r>
               <w:rPr>
                 <w:rFonts w:ascii="Arial" w:hAnsi="Arial" w:cs="Arial"/>
@@ -1795,7 +2035,162 @@
           </w:tcPr>
           <w:p>
             <w:r>
+              <w:rPr>
+                <w:rFonts w:ascii="Arial" w:hAnsi="Arial" w:cs="Arial"/>
+                <w:sz w:val="16"/>
+                <w:szCs w:val="16"/>
+              </w:rPr>
               <w:lastRenderedPageBreak/>
+              <w:t>&lt;&lt;</w:t>
+            </w:r>
+            <w:proofErr w:type="spellStart"/>
+            <w:r>
+              <w:rPr>
+                <w:rFonts w:ascii="Arial" w:hAnsi="Arial" w:cs="Arial"/>
+                <w:sz w:val="16"/>
+                <w:szCs w:val="16"/>
+              </w:rPr>
+              <w:t>r</w:t>
+            </w:r>
+            <w:r>
+              <w:rPr>
+                <w:rFonts w:ascii="Arial" w:hAnsi="Arial" w:cs="Arial"/>
+                <w:sz w:val="16"/>
+                <w:szCs w:val="16"/>
+              </w:rPr>
+              <w:t>r</w:t>
+            </w:r>
+            <w:r>
+              <w:rPr>
+                <w:rFonts w:ascii="Arial" w:hAnsi="Arial" w:cs="Arial"/>
+                <w:sz w:val="16"/>
+                <w:szCs w:val="16"/>
+              </w:rPr>
+              <w:t>_</w:t>
+            </w:r>
+            <w:r>
+              <w:rPr>
+                <w:rFonts w:ascii="Arial" w:hAnsi="Arial" w:cs="Arial"/>
+                <w:sz w:val="16"/>
+                <w:szCs w:val="16"/>
+              </w:rPr>
+              <w:t>unavailableTrialDates</w:t>
+            </w:r>
+            <w:proofErr w:type="spellEnd"/>
+            <w:r>
+              <w:rPr>
+                <w:rFonts w:ascii="Arial" w:hAnsi="Arial" w:cs="Arial"/>
+                <w:sz w:val="16"/>
+                <w:szCs w:val="16"/>
+              </w:rPr>
+              <w:t>&gt;&gt;</w:t>
+            </w:r>
+          </w:p>
+        </w:tc>
+        <w:tc>
+          <w:tcPr>
+            <w:tcW w:w="5477" w:type="dxa"/>
+            <w:tcBorders>
+              <w:top w:val="single" w:sz="4" w:space="0" w:color="auto"/>
+              <w:left w:val="nil"/>
+              <w:bottom w:val="single" w:sz="4" w:space="0" w:color="auto"/>
+              <w:right w:val="nil"/>
+            </w:tcBorders>
+          </w:tcPr>
+          <w:p/>
+        </w:tc>
+      </w:tr>
+      <w:tr>
+        <w:tc>
+          <w:tcPr>
+            <w:tcW w:w="3539" w:type="dxa"/>
+            <w:tcBorders>
+              <w:top w:val="single" w:sz="4" w:space="0" w:color="auto"/>
+              <w:left w:val="nil"/>
+              <w:bottom w:val="single" w:sz="4" w:space="0" w:color="auto"/>
+              <w:right w:val="nil"/>
+            </w:tcBorders>
+          </w:tcPr>
+          <w:p>
+            <w:pPr>
+              <w:rPr>
+                <w:rFonts w:ascii="Arial" w:hAnsi="Arial" w:cs="Arial"/>
+                <w:sz w:val="16"/>
+                <w:szCs w:val="16"/>
+              </w:rPr>
+            </w:pPr>
+            <w:r>
+              <w:rPr>
+                <w:rFonts w:ascii="Arial" w:hAnsi="Arial" w:cs="Arial"/>
+                <w:sz w:val="16"/>
+                <w:szCs w:val="16"/>
+              </w:rPr>
+              <w:t>&lt;&lt;</w:t>
+            </w:r>
+            <w:proofErr w:type="spellStart"/>
+            <w:r>
+              <w:rPr>
+                <w:rFonts w:ascii="Arial" w:hAnsi="Arial" w:cs="Arial"/>
+                <w:sz w:val="16"/>
+                <w:szCs w:val="16"/>
+              </w:rPr>
+              <w:t>cr</w:t>
+            </w:r>
+            <w:proofErr w:type="spellEnd"/>
+            <w:r>
+              <w:rPr>
+                <w:rFonts w:ascii="Arial" w:hAnsi="Arial" w:cs="Arial"/>
+                <w:sz w:val="16"/>
+                <w:szCs w:val="16"/>
+              </w:rPr>
+              <w:t>_{</w:t>
+            </w:r>
+            <w:proofErr w:type="spellStart"/>
+            <w:r>
+              <w:rPr>
+                <w:rFonts w:ascii="Arial" w:hAnsi="Arial" w:cs="Arial"/>
+                <w:sz w:val="16"/>
+                <w:szCs w:val="16"/>
+              </w:rPr>
+              <w:t>unavailableTrialDateTo</w:t>
+            </w:r>
+            <w:proofErr w:type="spellEnd"/>
+            <w:r>
+              <w:rPr>
+                <w:rFonts w:ascii="Arial" w:hAnsi="Arial" w:cs="Arial"/>
+                <w:sz w:val="16"/>
+                <w:szCs w:val="16"/>
+              </w:rPr>
+              <w:t>!=null}&gt;&gt;</w:t>
+            </w:r>
+          </w:p>
+        </w:tc>
+        <w:tc>
+          <w:tcPr>
+            <w:tcW w:w="5477" w:type="dxa"/>
+            <w:tcBorders>
+              <w:top w:val="single" w:sz="4" w:space="0" w:color="auto"/>
+              <w:left w:val="nil"/>
+              <w:bottom w:val="single" w:sz="4" w:space="0" w:color="auto"/>
+              <w:right w:val="nil"/>
+            </w:tcBorders>
+          </w:tcPr>
+          <w:p/>
+        </w:tc>
+      </w:tr>
+      <w:tr>
+        <w:tc>
+          <w:tcPr>
+            <w:tcW w:w="3539" w:type="dxa"/>
+            <w:tcBorders>
+              <w:top w:val="single" w:sz="4" w:space="0" w:color="auto"/>
+              <w:left w:val="nil"/>
+              <w:bottom w:val="single" w:sz="4" w:space="0" w:color="auto"/>
+              <w:right w:val="nil"/>
+            </w:tcBorders>
+          </w:tcPr>
+          <w:p>
+            <w:r>
               <w:t xml:space="preserve">Unavailable Trial Date From          </w:t>
             </w:r>
           </w:p>
@@ -1815,9 +2210,11 @@
             <w:r>
               <w:t>&lt;&lt;</w:t>
             </w:r>
+            <w:proofErr w:type="spellStart"/>
             <w:r>
               <w:t>unavailableTrialDateFrom</w:t>
             </w:r>
+            <w:proofErr w:type="spellEnd"/>
             <w:r>
               <w:t>&gt;&gt;</w:t>
             </w:r>
@@ -1853,9 +2250,306 @@
           </w:tcPr>
           <w:p>
             <w:r>
-              <w:t>&lt;&lt;unavailableTrialDateTo&gt;&gt;</w:t>
-            </w:r>
-          </w:p>
+              <w:t>&lt;&lt;</w:t>
+            </w:r>
+            <w:proofErr w:type="spellStart"/>
+            <w:r>
+              <w:t>unavailableTrialDateTo</w:t>
+            </w:r>
+            <w:proofErr w:type="spellEnd"/>
+            <w:r>
+              <w:t>&gt;&gt;</w:t>
+            </w:r>
+          </w:p>
+        </w:tc>
+      </w:tr>
+      <w:tr>
+        <w:tc>
+          <w:tcPr>
+            <w:tcW w:w="3539" w:type="dxa"/>
+            <w:tcBorders>
+              <w:top w:val="single" w:sz="4" w:space="0" w:color="auto"/>
+              <w:left w:val="nil"/>
+              <w:bottom w:val="single" w:sz="4" w:space="0" w:color="auto"/>
+              <w:right w:val="nil"/>
+            </w:tcBorders>
+          </w:tcPr>
+          <w:p>
+            <w:r>
+              <w:rPr>
+                <w:rFonts w:ascii="Arial" w:hAnsi="Arial" w:cs="Arial"/>
+                <w:sz w:val="16"/>
+                <w:szCs w:val="16"/>
+              </w:rPr>
+              <w:t>&lt;&lt;</w:t>
+            </w:r>
+            <w:r>
+              <w:rPr>
+                <w:rFonts w:ascii="Arial" w:hAnsi="Arial" w:cs="Arial"/>
+                <w:sz w:val="16"/>
+                <w:szCs w:val="16"/>
+              </w:rPr>
+              <w:t>er_</w:t>
+            </w:r>
+            <w:r>
+              <w:rPr>
+                <w:rFonts w:ascii="Arial" w:hAnsi="Arial" w:cs="Arial"/>
+                <w:sz w:val="16"/>
+                <w:szCs w:val="16"/>
+              </w:rPr>
+              <w:t>&gt;&gt;</w:t>
+            </w:r>
+          </w:p>
+        </w:tc>
+        <w:tc>
+          <w:tcPr>
+            <w:tcW w:w="5477" w:type="dxa"/>
+            <w:tcBorders>
+              <w:top w:val="single" w:sz="4" w:space="0" w:color="auto"/>
+              <w:left w:val="nil"/>
+              <w:bottom w:val="single" w:sz="4" w:space="0" w:color="auto"/>
+              <w:right w:val="nil"/>
+            </w:tcBorders>
+          </w:tcPr>
+          <w:p/>
+        </w:tc>
+      </w:tr>
+      <w:tr>
+        <w:tc>
+          <w:tcPr>
+            <w:tcW w:w="3539" w:type="dxa"/>
+            <w:tcBorders>
+              <w:top w:val="single" w:sz="4" w:space="0" w:color="auto"/>
+              <w:left w:val="nil"/>
+              <w:bottom w:val="single" w:sz="4" w:space="0" w:color="auto"/>
+              <w:right w:val="nil"/>
+            </w:tcBorders>
+          </w:tcPr>
+          <w:p>
+            <w:pPr>
+              <w:rPr>
+                <w:rFonts w:ascii="Arial" w:hAnsi="Arial" w:cs="Arial"/>
+                <w:sz w:val="16"/>
+                <w:szCs w:val="16"/>
+              </w:rPr>
+            </w:pPr>
+            <w:r>
+              <w:rPr>
+                <w:rFonts w:ascii="Arial" w:hAnsi="Arial" w:cs="Arial"/>
+                <w:sz w:val="16"/>
+                <w:szCs w:val="16"/>
+              </w:rPr>
+              <w:t>&lt;&lt;</w:t>
+            </w:r>
+            <w:proofErr w:type="spellStart"/>
+            <w:r>
+              <w:rPr>
+                <w:rFonts w:ascii="Arial" w:hAnsi="Arial" w:cs="Arial"/>
+                <w:sz w:val="16"/>
+                <w:szCs w:val="16"/>
+              </w:rPr>
+              <w:t>cr</w:t>
+            </w:r>
+            <w:proofErr w:type="spellEnd"/>
+            <w:r>
+              <w:rPr>
+                <w:rFonts w:ascii="Arial" w:hAnsi="Arial" w:cs="Arial"/>
+                <w:sz w:val="16"/>
+                <w:szCs w:val="16"/>
+              </w:rPr>
+              <w:t>_{</w:t>
+            </w:r>
+            <w:proofErr w:type="spellStart"/>
+            <w:r>
+              <w:rPr>
+                <w:rFonts w:ascii="Arial" w:hAnsi="Arial" w:cs="Arial"/>
+                <w:sz w:val="16"/>
+                <w:szCs w:val="16"/>
+              </w:rPr>
+              <w:t>unavailableTrialDateTo</w:t>
+            </w:r>
+            <w:proofErr w:type="spellEnd"/>
+            <w:r>
+              <w:rPr>
+                <w:rFonts w:ascii="Arial" w:hAnsi="Arial" w:cs="Arial"/>
+                <w:sz w:val="16"/>
+                <w:szCs w:val="16"/>
+              </w:rPr>
+              <w:t>==null}&gt;&gt;</w:t>
+            </w:r>
+          </w:p>
+        </w:tc>
+        <w:tc>
+          <w:tcPr>
+            <w:tcW w:w="5477" w:type="dxa"/>
+            <w:tcBorders>
+              <w:top w:val="single" w:sz="4" w:space="0" w:color="auto"/>
+              <w:left w:val="nil"/>
+              <w:bottom w:val="single" w:sz="4" w:space="0" w:color="auto"/>
+              <w:right w:val="nil"/>
+            </w:tcBorders>
+          </w:tcPr>
+          <w:p/>
+        </w:tc>
+      </w:tr>
+      <w:tr>
+        <w:tc>
+          <w:tcPr>
+            <w:tcW w:w="3539" w:type="dxa"/>
+            <w:tcBorders>
+              <w:top w:val="single" w:sz="4" w:space="0" w:color="auto"/>
+              <w:left w:val="nil"/>
+              <w:bottom w:val="single" w:sz="4" w:space="0" w:color="auto"/>
+              <w:right w:val="nil"/>
+            </w:tcBorders>
+          </w:tcPr>
+          <w:p>
+            <w:pPr>
+              <w:rPr>
+                <w:rFonts w:ascii="Arial" w:hAnsi="Arial" w:cs="Arial"/>
+                <w:sz w:val="16"/>
+                <w:szCs w:val="16"/>
+              </w:rPr>
+            </w:pPr>
+            <w:r>
+              <w:t>Unavailable Trial Date</w:t>
+            </w:r>
+          </w:p>
+        </w:tc>
+        <w:tc>
+          <w:tcPr>
+            <w:tcW w:w="5477" w:type="dxa"/>
+            <w:tcBorders>
+              <w:top w:val="single" w:sz="4" w:space="0" w:color="auto"/>
+              <w:left w:val="nil"/>
+              <w:bottom w:val="single" w:sz="4" w:space="0" w:color="auto"/>
+              <w:right w:val="nil"/>
+            </w:tcBorders>
+          </w:tcPr>
+          <w:p>
+            <w:r>
+              <w:t>&lt;&lt;</w:t>
+            </w:r>
+            <w:proofErr w:type="spellStart"/>
+            <w:r>
+              <w:t>unavailableTrialDateFrom</w:t>
+            </w:r>
+            <w:proofErr w:type="spellEnd"/>
+            <w:r>
+              <w:t>&gt;&gt;</w:t>
+            </w:r>
+          </w:p>
+        </w:tc>
+      </w:tr>
+      <w:tr>
+        <w:tc>
+          <w:tcPr>
+            <w:tcW w:w="3539" w:type="dxa"/>
+            <w:tcBorders>
+              <w:top w:val="single" w:sz="4" w:space="0" w:color="auto"/>
+              <w:left w:val="nil"/>
+              <w:bottom w:val="single" w:sz="4" w:space="0" w:color="auto"/>
+              <w:right w:val="nil"/>
+            </w:tcBorders>
+          </w:tcPr>
+          <w:p>
+            <w:pPr>
+              <w:rPr>
+                <w:rFonts w:ascii="Arial" w:hAnsi="Arial" w:cs="Arial"/>
+                <w:sz w:val="16"/>
+                <w:szCs w:val="16"/>
+              </w:rPr>
+            </w:pPr>
+            <w:r>
+              <w:rPr>
+                <w:rFonts w:ascii="Arial" w:hAnsi="Arial" w:cs="Arial"/>
+                <w:sz w:val="16"/>
+                <w:szCs w:val="16"/>
+              </w:rPr>
+              <w:t>&lt;&lt;</w:t>
+            </w:r>
+            <w:r>
+              <w:rPr>
+                <w:rFonts w:ascii="Arial" w:hAnsi="Arial" w:cs="Arial"/>
+                <w:sz w:val="16"/>
+                <w:szCs w:val="16"/>
+              </w:rPr>
+              <w:t>er_</w:t>
+            </w:r>
+            <w:r>
+              <w:rPr>
+                <w:rFonts w:ascii="Arial" w:hAnsi="Arial" w:cs="Arial"/>
+                <w:sz w:val="16"/>
+                <w:szCs w:val="16"/>
+              </w:rPr>
+              <w:t>&gt;&gt;</w:t>
+            </w:r>
+          </w:p>
+        </w:tc>
+        <w:tc>
+          <w:tcPr>
+            <w:tcW w:w="5477" w:type="dxa"/>
+            <w:tcBorders>
+              <w:top w:val="single" w:sz="4" w:space="0" w:color="auto"/>
+              <w:left w:val="nil"/>
+              <w:bottom w:val="single" w:sz="4" w:space="0" w:color="auto"/>
+              <w:right w:val="nil"/>
+            </w:tcBorders>
+          </w:tcPr>
+          <w:p/>
+        </w:tc>
+      </w:tr>
+      <w:tr>
+        <w:tc>
+          <w:tcPr>
+            <w:tcW w:w="3539" w:type="dxa"/>
+            <w:tcBorders>
+              <w:top w:val="single" w:sz="4" w:space="0" w:color="auto"/>
+              <w:left w:val="nil"/>
+              <w:bottom w:val="single" w:sz="4" w:space="0" w:color="auto"/>
+              <w:right w:val="nil"/>
+            </w:tcBorders>
+          </w:tcPr>
+          <w:p>
+            <w:r>
+              <w:rPr>
+                <w:rFonts w:ascii="Arial" w:hAnsi="Arial" w:cs="Arial"/>
+                <w:sz w:val="16"/>
+                <w:szCs w:val="16"/>
+              </w:rPr>
+              <w:t>&lt;&lt;</w:t>
+            </w:r>
+            <w:proofErr w:type="spellStart"/>
+            <w:r>
+              <w:rPr>
+                <w:rFonts w:ascii="Arial" w:hAnsi="Arial" w:cs="Arial"/>
+                <w:sz w:val="16"/>
+                <w:szCs w:val="16"/>
+              </w:rPr>
+              <w:t>er_unavailableTrialDates</w:t>
+            </w:r>
+            <w:proofErr w:type="spellEnd"/>
+            <w:r>
+              <w:rPr>
+                <w:rFonts w:ascii="Arial" w:hAnsi="Arial" w:cs="Arial"/>
+                <w:sz w:val="16"/>
+                <w:szCs w:val="16"/>
+              </w:rPr>
+              <w:t>&gt;&gt;</w:t>
+            </w:r>
+          </w:p>
+        </w:tc>
+        <w:tc>
+          <w:tcPr>
+            <w:tcW w:w="5477" w:type="dxa"/>
+            <w:tcBorders>
+              <w:top w:val="single" w:sz="4" w:space="0" w:color="auto"/>
+              <w:left w:val="nil"/>
+              <w:bottom w:val="single" w:sz="4" w:space="0" w:color="auto"/>
+              <w:right w:val="nil"/>
+            </w:tcBorders>
+          </w:tcPr>
+          <w:p/>
         </w:tc>
       </w:tr>
       <w:tr>
@@ -1988,7 +2682,15 @@
           </w:tcPr>
           <w:p>
             <w:r>
-              <w:t>&lt;&lt;vulnerabilityQuestionsYesOrNo&gt;&gt;</w:t>
+              <w:t>&lt;&lt;</w:t>
+            </w:r>
+            <w:proofErr w:type="spellStart"/>
+            <w:r>
+              <w:t>vulnerabilityQuestionsYesOrNo</w:t>
+            </w:r>
+            <w:proofErr w:type="spellEnd"/>
+            <w:r>
+              <w:t>&gt;&gt;</w:t>
             </w:r>
           </w:p>
         </w:tc>
@@ -2024,7 +2726,15 @@
           </w:tcPr>
           <w:p>
             <w:r>
-              <w:t>&lt;&lt;supportRequirement&gt;&gt;</w:t>
+              <w:t>&lt;&lt;</w:t>
+            </w:r>
+            <w:proofErr w:type="spellStart"/>
+            <w:r>
+              <w:t>supportRequirement</w:t>
+            </w:r>
+            <w:proofErr w:type="spellEnd"/>
+            <w:r>
+              <w:t>&gt;&gt;</w:t>
             </w:r>
           </w:p>
         </w:tc>
@@ -2058,7 +2768,16 @@
                 <w:sz w:val="16"/>
                 <w:szCs w:val="16"/>
               </w:rPr>
-              <w:t>&lt;&lt;c</w:t>
+              <w:t>&lt;&lt;</w:t>
+            </w:r>
+            <w:proofErr w:type="spellStart"/>
+            <w:r>
+              <w:rPr>
+                <w:rFonts w:ascii="Arial" w:hAnsi="Arial" w:cs="Arial"/>
+                <w:sz w:val="16"/>
+                <w:szCs w:val="16"/>
+              </w:rPr>
+              <w:t>c</w:t>
             </w:r>
             <w:r>
               <w:rPr>
@@ -2068,6 +2787,7 @@
               </w:rPr>
               <w:t>r</w:t>
             </w:r>
+            <w:proofErr w:type="spellEnd"/>
             <w:r>
               <w:rPr>
                 <w:rFonts w:ascii="Arial" w:hAnsi="Arial" w:cs="Arial"/>
@@ -2084,6 +2804,7 @@
               </w:rPr>
               <w:t>{</w:t>
             </w:r>
+            <w:proofErr w:type="spellStart"/>
             <w:r>
               <w:rPr>
                 <w:rFonts w:ascii="Arial" w:hAnsi="Arial" w:cs="Arial"/>
@@ -2092,6 +2813,7 @@
               </w:rPr>
               <w:t>isSignLanguageExists</w:t>
             </w:r>
+            <w:proofErr w:type="spellEnd"/>
             <w:r>
               <w:rPr>
                 <w:rFonts w:ascii="Arial" w:hAnsi="Arial" w:cs="Arial"/>
@@ -2156,7 +2878,15 @@
           </w:tcPr>
           <w:p>
             <w:r>
-              <w:t>&lt;&lt;supportRequirementSignLanguage&gt;&gt;</w:t>
+              <w:t>&lt;&lt;</w:t>
+            </w:r>
+            <w:proofErr w:type="spellStart"/>
+            <w:r>
+              <w:t>supportRequirementSignLanguage</w:t>
+            </w:r>
+            <w:proofErr w:type="spellEnd"/>
+            <w:r>
+              <w:t>&gt;&gt;</w:t>
             </w:r>
           </w:p>
         </w:tc>
@@ -2245,7 +2975,16 @@
                 <w:sz w:val="16"/>
                 <w:szCs w:val="16"/>
               </w:rPr>
-              <w:t>&lt;&lt;c</w:t>
+              <w:t>&lt;&lt;</w:t>
+            </w:r>
+            <w:proofErr w:type="spellStart"/>
+            <w:r>
+              <w:rPr>
+                <w:rFonts w:ascii="Arial" w:hAnsi="Arial" w:cs="Arial"/>
+                <w:sz w:val="16"/>
+                <w:szCs w:val="16"/>
+              </w:rPr>
+              <w:t>c</w:t>
             </w:r>
             <w:r>
               <w:rPr>
@@ -2255,6 +2994,7 @@
               </w:rPr>
               <w:t>r</w:t>
             </w:r>
+            <w:proofErr w:type="spellEnd"/>
             <w:r>
               <w:rPr>
                 <w:rFonts w:ascii="Arial" w:hAnsi="Arial" w:cs="Arial"/>
@@ -2271,6 +3011,7 @@
               </w:rPr>
               <w:t>{</w:t>
             </w:r>
+            <w:proofErr w:type="spellStart"/>
             <w:r>
               <w:rPr>
                 <w:rFonts w:ascii="Arial" w:hAnsi="Arial" w:cs="Arial"/>
@@ -2279,6 +3020,7 @@
               </w:rPr>
               <w:t>isLanguageInterpreterExists</w:t>
             </w:r>
+            <w:proofErr w:type="spellEnd"/>
             <w:r>
               <w:rPr>
                 <w:rFonts w:ascii="Arial" w:hAnsi="Arial" w:cs="Arial"/>
@@ -2343,7 +3085,15 @@
           </w:tcPr>
           <w:p>
             <w:r>
-              <w:t>&lt;&lt;supportRequirementLanguageInterpreter&gt;&gt;</w:t>
+              <w:t>&lt;&lt;</w:t>
+            </w:r>
+            <w:proofErr w:type="spellStart"/>
+            <w:r>
+              <w:t>supportRequirementLanguageInterpreter</w:t>
+            </w:r>
+            <w:proofErr w:type="spellEnd"/>
+            <w:r>
+              <w:t>&gt;&gt;</w:t>
             </w:r>
           </w:p>
         </w:tc>
@@ -2426,7 +3176,16 @@
                 <w:sz w:val="16"/>
                 <w:szCs w:val="16"/>
               </w:rPr>
-              <w:t>&lt;&lt;c</w:t>
+              <w:t>&lt;&lt;</w:t>
+            </w:r>
+            <w:proofErr w:type="spellStart"/>
+            <w:r>
+              <w:rPr>
+                <w:rFonts w:ascii="Arial" w:hAnsi="Arial" w:cs="Arial"/>
+                <w:sz w:val="16"/>
+                <w:szCs w:val="16"/>
+              </w:rPr>
+              <w:t>c</w:t>
             </w:r>
             <w:r>
               <w:rPr>
@@ -2436,6 +3195,7 @@
               </w:rPr>
               <w:t>r</w:t>
             </w:r>
+            <w:proofErr w:type="spellEnd"/>
             <w:r>
               <w:rPr>
                 <w:rFonts w:ascii="Arial" w:hAnsi="Arial" w:cs="Arial"/>
@@ -2452,6 +3212,7 @@
               </w:rPr>
               <w:t>{</w:t>
             </w:r>
+            <w:proofErr w:type="spellStart"/>
             <w:r>
               <w:rPr>
                 <w:color w:val="000000"/>
@@ -2466,6 +3227,7 @@
               </w:rPr>
               <w:t>sOtherSupportExists</w:t>
             </w:r>
+            <w:proofErr w:type="spellEnd"/>
             <w:r>
               <w:rPr>
                 <w:rFonts w:ascii="Arial" w:hAnsi="Arial" w:cs="Arial"/>
@@ -2530,7 +3292,15 @@
           </w:tcPr>
           <w:p>
             <w:r>
-              <w:t>&lt;&lt;supportRequirementOther&gt;&gt;</w:t>
+              <w:t>&lt;&lt;</w:t>
+            </w:r>
+            <w:proofErr w:type="spellStart"/>
+            <w:r>
+              <w:t>supportRequirementOther</w:t>
+            </w:r>
+            <w:proofErr w:type="spellEnd"/>
+            <w:r>
+              <w:t>&gt;&gt;</w:t>
             </w:r>
           </w:p>
         </w:tc>
@@ -2795,7 +3565,43 @@
           <w:sz w:val="16"/>
           <w:szCs w:val="16"/>
         </w:rPr>
-        <w:t>{isWithNotice==’Yes’&amp;&amp;generalAppUrgency==’No’</w:t>
+        <w:t>{</w:t>
+      </w:r>
+      <w:proofErr w:type="spellStart"/>
+      <w:r>
+        <w:rPr>
+          <w:rFonts w:ascii="Arial" w:hAnsi="Arial" w:cs="Arial"/>
+          <w:sz w:val="16"/>
+          <w:szCs w:val="16"/>
+        </w:rPr>
+        <w:t>isWithNotice</w:t>
+      </w:r>
+      <w:proofErr w:type="spellEnd"/>
+      <w:r>
+        <w:rPr>
+          <w:rFonts w:ascii="Arial" w:hAnsi="Arial" w:cs="Arial"/>
+          <w:sz w:val="16"/>
+          <w:szCs w:val="16"/>
+        </w:rPr>
+        <w:t>==’Yes’&amp;&amp;</w:t>
+      </w:r>
+      <w:proofErr w:type="spellStart"/>
+      <w:r>
+        <w:rPr>
+          <w:rFonts w:ascii="Arial" w:hAnsi="Arial" w:cs="Arial"/>
+          <w:sz w:val="16"/>
+          <w:szCs w:val="16"/>
+        </w:rPr>
+        <w:t>generalAppUrgency</w:t>
+      </w:r>
+      <w:proofErr w:type="spellEnd"/>
+      <w:r>
+        <w:rPr>
+          <w:rFonts w:ascii="Arial" w:hAnsi="Arial" w:cs="Arial"/>
+          <w:sz w:val="16"/>
+          <w:szCs w:val="16"/>
+        </w:rPr>
+        <w:t>==’No’</w:t>
       </w:r>
       <w:r>
         <w:rPr>
@@ -2811,7 +3617,59 @@
           <w:sz w:val="16"/>
           <w:szCs w:val="16"/>
         </w:rPr>
-        <w:t>&amp;&amp;isCasePastDueDate==false</w:t>
+        <w:t>&amp;&amp;</w:t>
+      </w:r>
+      <w:proofErr w:type="spellStart"/>
+      <w:r>
+        <w:rPr>
+          <w:rFonts w:ascii="Arial" w:hAnsi="Arial" w:cs="Arial"/>
+          <w:sz w:val="16"/>
+          <w:szCs w:val="16"/>
+        </w:rPr>
+        <w:t>isCasePastDueDate</w:t>
+      </w:r>
+      <w:proofErr w:type="spellEnd"/>
+      <w:r>
+        <w:rPr>
+          <w:rFonts w:ascii="Arial" w:hAnsi="Arial" w:cs="Arial"/>
+          <w:sz w:val="16"/>
+          <w:szCs w:val="16"/>
+        </w:rPr>
+        <w:t>==false</w:t>
+      </w:r>
+      <w:r>
+        <w:rPr>
+          <w:rFonts w:ascii="Arial" w:hAnsi="Arial" w:cs="Arial"/>
+          <w:sz w:val="16"/>
+          <w:szCs w:val="16"/>
+        </w:rPr>
+        <w:t xml:space="preserve"> ||</w:t>
+      </w:r>
+      <w:r>
+        <w:rPr>
+          <w:rFonts w:ascii="Arial" w:hAnsi="Arial" w:cs="Arial"/>
+          <w:sz w:val="16"/>
+          <w:szCs w:val="16"/>
+        </w:rPr>
+        <w:t xml:space="preserve"> </w:t>
+      </w:r>
+      <w:proofErr w:type="spellStart"/>
+      <w:r>
+        <w:rPr>
+          <w:rFonts w:ascii="Arial" w:hAnsi="Arial" w:cs="Arial"/>
+          <w:sz w:val="16"/>
+          <w:szCs w:val="16"/>
+        </w:rPr>
+        <w:t>isLipCase</w:t>
+      </w:r>
+      <w:proofErr w:type="spellEnd"/>
+      <w:r>
+        <w:rPr>
+          <w:rFonts w:ascii="Arial" w:hAnsi="Arial" w:cs="Arial"/>
+          <w:sz w:val="16"/>
+          <w:szCs w:val="16"/>
+        </w:rPr>
+        <w:t>==’Yes’</w:t>
       </w:r>
       <w:r>
         <w:rPr>
@@ -2891,7 +3749,16 @@
                 <w:sz w:val="16"/>
                 <w:szCs w:val="16"/>
               </w:rPr>
-              <w:t>&lt;&lt;c</w:t>
+              <w:t>&lt;&lt;</w:t>
+            </w:r>
+            <w:proofErr w:type="spellStart"/>
+            <w:r>
+              <w:rPr>
+                <w:rFonts w:ascii="Arial" w:hAnsi="Arial" w:cs="Arial"/>
+                <w:sz w:val="16"/>
+                <w:szCs w:val="16"/>
+              </w:rPr>
+              <w:t>c</w:t>
             </w:r>
             <w:r>
               <w:rPr>
@@ -2901,6 +3768,7 @@
               </w:rPr>
               <w:t>r</w:t>
             </w:r>
+            <w:proofErr w:type="spellEnd"/>
             <w:r>
               <w:rPr>
                 <w:rFonts w:ascii="Arial" w:hAnsi="Arial" w:cs="Arial"/>
@@ -2915,7 +3783,25 @@
                 <w:sz w:val="16"/>
                 <w:szCs w:val="16"/>
               </w:rPr>
-              <w:t>{isConsentOrderApp==’No’}</w:t>
+              <w:t>{</w:t>
+            </w:r>
+            <w:proofErr w:type="spellStart"/>
+            <w:r>
+              <w:rPr>
+                <w:rFonts w:ascii="Arial" w:hAnsi="Arial" w:cs="Arial"/>
+                <w:sz w:val="16"/>
+                <w:szCs w:val="16"/>
+              </w:rPr>
+              <w:t>isConsentOrderApp</w:t>
+            </w:r>
+            <w:proofErr w:type="spellEnd"/>
+            <w:r>
+              <w:rPr>
+                <w:rFonts w:ascii="Arial" w:hAnsi="Arial" w:cs="Arial"/>
+                <w:sz w:val="16"/>
+                <w:szCs w:val="16"/>
+              </w:rPr>
+              <w:t>==’No’}</w:t>
             </w:r>
             <w:r>
               <w:rPr>
@@ -2953,6 +3839,7 @@
           </w:tcPr>
           <w:p>
             <w:r>
+              <w:lastRenderedPageBreak/>
               <w:t>Do you agree that the court should make the order that the applicant has requested?</w:t>
             </w:r>
           </w:p>
@@ -3050,7 +3937,16 @@
                 <w:sz w:val="16"/>
                 <w:szCs w:val="16"/>
               </w:rPr>
-              <w:t>&lt;&lt;c</w:t>
+              <w:t>&lt;&lt;</w:t>
+            </w:r>
+            <w:proofErr w:type="spellStart"/>
+            <w:r>
+              <w:rPr>
+                <w:rFonts w:ascii="Arial" w:hAnsi="Arial" w:cs="Arial"/>
+                <w:sz w:val="16"/>
+                <w:szCs w:val="16"/>
+              </w:rPr>
+              <w:t>c</w:t>
             </w:r>
             <w:r>
               <w:rPr>
@@ -3060,6 +3956,7 @@
               </w:rPr>
               <w:t>r</w:t>
             </w:r>
+            <w:proofErr w:type="spellEnd"/>
             <w:r>
               <w:rPr>
                 <w:rFonts w:ascii="Arial" w:hAnsi="Arial" w:cs="Arial"/>
@@ -3074,7 +3971,25 @@
                 <w:sz w:val="16"/>
                 <w:szCs w:val="16"/>
               </w:rPr>
-              <w:t>{isConsentOrderApp==’Yes’}</w:t>
+              <w:t>{</w:t>
+            </w:r>
+            <w:proofErr w:type="spellStart"/>
+            <w:r>
+              <w:rPr>
+                <w:rFonts w:ascii="Arial" w:hAnsi="Arial" w:cs="Arial"/>
+                <w:sz w:val="16"/>
+                <w:szCs w:val="16"/>
+              </w:rPr>
+              <w:t>isConsentOrderApp</w:t>
+            </w:r>
+            <w:proofErr w:type="spellEnd"/>
+            <w:r>
+              <w:rPr>
+                <w:rFonts w:ascii="Arial" w:hAnsi="Arial" w:cs="Arial"/>
+                <w:sz w:val="16"/>
+                <w:szCs w:val="16"/>
+              </w:rPr>
+              <w:t>==’Yes’}</w:t>
             </w:r>
             <w:r>
               <w:rPr>
@@ -3211,9 +4126,36 @@
                 <w:sz w:val="16"/>
                 <w:szCs w:val="16"/>
               </w:rPr>
-              <w:lastRenderedPageBreak/>
-              <w:t>&lt;&lt;cr_{isVaryJudgmentApp</w:t>
-            </w:r>
+              <w:t>&lt;&lt;</w:t>
+            </w:r>
+            <w:proofErr w:type="spellStart"/>
+            <w:r>
+              <w:rPr>
+                <w:rFonts w:ascii="Arial" w:hAnsi="Arial" w:cs="Arial"/>
+                <w:sz w:val="16"/>
+                <w:szCs w:val="16"/>
+              </w:rPr>
+              <w:t>cr</w:t>
+            </w:r>
+            <w:proofErr w:type="spellEnd"/>
+            <w:r>
+              <w:rPr>
+                <w:rFonts w:ascii="Arial" w:hAnsi="Arial" w:cs="Arial"/>
+                <w:sz w:val="16"/>
+                <w:szCs w:val="16"/>
+              </w:rPr>
+              <w:t>_{</w:t>
+            </w:r>
+            <w:proofErr w:type="spellStart"/>
+            <w:r>
+              <w:rPr>
+                <w:rFonts w:ascii="Arial" w:hAnsi="Arial" w:cs="Arial"/>
+                <w:sz w:val="16"/>
+                <w:szCs w:val="16"/>
+              </w:rPr>
+              <w:t>isVaryJudgmentApp</w:t>
+            </w:r>
+            <w:proofErr w:type="spellEnd"/>
             <w:r>
               <w:rPr>
                 <w:rFonts w:ascii="Arial" w:hAnsi="Arial" w:cs="Arial"/>
@@ -3350,7 +4292,25 @@
                 <w:sz w:val="16"/>
                 <w:szCs w:val="16"/>
               </w:rPr>
-              <w:t>&lt;&lt;cr_{</w:t>
+              <w:t>&lt;&lt;</w:t>
+            </w:r>
+            <w:proofErr w:type="spellStart"/>
+            <w:r>
+              <w:rPr>
+                <w:rFonts w:ascii="Arial" w:hAnsi="Arial" w:cs="Arial"/>
+                <w:sz w:val="16"/>
+                <w:szCs w:val="16"/>
+              </w:rPr>
+              <w:t>cr</w:t>
+            </w:r>
+            <w:proofErr w:type="spellEnd"/>
+            <w:r>
+              <w:rPr>
+                <w:rFonts w:ascii="Arial" w:hAnsi="Arial" w:cs="Arial"/>
+                <w:sz w:val="16"/>
+                <w:szCs w:val="16"/>
+              </w:rPr>
+              <w:t>_{</w:t>
             </w:r>
             <w:r>
               <w:rPr>
@@ -3891,7 +4851,16 @@
                 <w:sz w:val="16"/>
                 <w:szCs w:val="16"/>
               </w:rPr>
-              <w:t>&lt;&lt;c</w:t>
+              <w:t>&lt;&lt;</w:t>
+            </w:r>
+            <w:proofErr w:type="spellStart"/>
+            <w:r>
+              <w:rPr>
+                <w:rFonts w:ascii="Arial" w:hAnsi="Arial" w:cs="Arial"/>
+                <w:sz w:val="16"/>
+                <w:szCs w:val="16"/>
+              </w:rPr>
+              <w:t>c</w:t>
             </w:r>
             <w:r>
               <w:rPr>
@@ -3901,6 +4870,7 @@
               </w:rPr>
               <w:t>r</w:t>
             </w:r>
+            <w:proofErr w:type="spellEnd"/>
             <w:r>
               <w:rPr>
                 <w:rFonts w:ascii="Arial" w:hAnsi="Arial" w:cs="Arial"/>
@@ -3923,7 +4893,7 @@
                 <w:sz w:val="16"/>
                 <w:szCs w:val="16"/>
               </w:rPr>
-              <w:t>resp1UnavailableTrialRequiredYesOrNo</w:t>
+              <w:t>resp1UnavailableTrialRequired</w:t>
             </w:r>
             <w:r>
               <w:rPr>
@@ -3968,6 +4938,142 @@
             </w:tcBorders>
           </w:tcPr>
           <w:p>
+            <w:pPr>
+              <w:rPr>
+                <w:rFonts w:ascii="Arial" w:hAnsi="Arial" w:cs="Arial"/>
+                <w:sz w:val="16"/>
+                <w:szCs w:val="16"/>
+              </w:rPr>
+            </w:pPr>
+            <w:r>
+              <w:rPr>
+                <w:rFonts w:ascii="Arial" w:hAnsi="Arial" w:cs="Arial"/>
+                <w:sz w:val="16"/>
+                <w:szCs w:val="16"/>
+              </w:rPr>
+              <w:t>&lt;&lt;</w:t>
+            </w:r>
+            <w:r>
+              <w:rPr>
+                <w:rFonts w:ascii="Arial" w:hAnsi="Arial" w:cs="Arial"/>
+                <w:sz w:val="16"/>
+                <w:szCs w:val="16"/>
+              </w:rPr>
+              <w:t>rr_resp1UnavailableTrialDates</w:t>
+            </w:r>
+            <w:r>
+              <w:rPr>
+                <w:rFonts w:ascii="Arial" w:hAnsi="Arial" w:cs="Arial"/>
+                <w:sz w:val="16"/>
+                <w:szCs w:val="16"/>
+              </w:rPr>
+              <w:t>&gt;&gt;</w:t>
+            </w:r>
+          </w:p>
+        </w:tc>
+        <w:tc>
+          <w:tcPr>
+            <w:tcW w:w="4754" w:type="dxa"/>
+            <w:tcBorders>
+              <w:top w:val="single" w:sz="4" w:space="0" w:color="auto"/>
+              <w:left w:val="nil"/>
+              <w:bottom w:val="single" w:sz="4" w:space="0" w:color="auto"/>
+              <w:right w:val="nil"/>
+            </w:tcBorders>
+          </w:tcPr>
+          <w:p/>
+        </w:tc>
+      </w:tr>
+      <w:tr>
+        <w:tc>
+          <w:tcPr>
+            <w:tcW w:w="4272" w:type="dxa"/>
+            <w:tcBorders>
+              <w:top w:val="single" w:sz="4" w:space="0" w:color="auto"/>
+              <w:left w:val="nil"/>
+              <w:bottom w:val="single" w:sz="4" w:space="0" w:color="auto"/>
+              <w:right w:val="nil"/>
+            </w:tcBorders>
+          </w:tcPr>
+          <w:p>
+            <w:pPr>
+              <w:rPr>
+                <w:rFonts w:ascii="Arial" w:hAnsi="Arial" w:cs="Arial"/>
+                <w:sz w:val="16"/>
+                <w:szCs w:val="16"/>
+              </w:rPr>
+            </w:pPr>
+            <w:r>
+              <w:rPr>
+                <w:rFonts w:ascii="Arial" w:hAnsi="Arial" w:cs="Arial"/>
+                <w:sz w:val="16"/>
+                <w:szCs w:val="16"/>
+              </w:rPr>
+              <w:t>&lt;&lt;</w:t>
+            </w:r>
+            <w:proofErr w:type="spellStart"/>
+            <w:r>
+              <w:rPr>
+                <w:rFonts w:ascii="Arial" w:hAnsi="Arial" w:cs="Arial"/>
+                <w:sz w:val="16"/>
+                <w:szCs w:val="16"/>
+              </w:rPr>
+              <w:t>cr</w:t>
+            </w:r>
+            <w:proofErr w:type="spellEnd"/>
+            <w:r>
+              <w:rPr>
+                <w:rFonts w:ascii="Arial" w:hAnsi="Arial" w:cs="Arial"/>
+                <w:sz w:val="16"/>
+                <w:szCs w:val="16"/>
+              </w:rPr>
+              <w:t>_{</w:t>
+            </w:r>
+            <w:proofErr w:type="spellStart"/>
+            <w:r>
+              <w:rPr>
+                <w:rFonts w:ascii="Arial" w:hAnsi="Arial" w:cs="Arial"/>
+                <w:sz w:val="16"/>
+                <w:szCs w:val="16"/>
+              </w:rPr>
+              <w:t>unavailableTrialDateTo</w:t>
+            </w:r>
+            <w:proofErr w:type="spellEnd"/>
+            <w:r>
+              <w:rPr>
+                <w:rFonts w:ascii="Arial" w:hAnsi="Arial" w:cs="Arial"/>
+                <w:sz w:val="16"/>
+                <w:szCs w:val="16"/>
+              </w:rPr>
+              <w:t>!=null}&gt;&gt;</w:t>
+            </w:r>
+          </w:p>
+        </w:tc>
+        <w:tc>
+          <w:tcPr>
+            <w:tcW w:w="4754" w:type="dxa"/>
+            <w:tcBorders>
+              <w:top w:val="single" w:sz="4" w:space="0" w:color="auto"/>
+              <w:left w:val="nil"/>
+              <w:bottom w:val="single" w:sz="4" w:space="0" w:color="auto"/>
+              <w:right w:val="nil"/>
+            </w:tcBorders>
+          </w:tcPr>
+          <w:p/>
+        </w:tc>
+      </w:tr>
+      <w:tr>
+        <w:tc>
+          <w:tcPr>
+            <w:tcW w:w="4272" w:type="dxa"/>
+            <w:tcBorders>
+              <w:top w:val="single" w:sz="4" w:space="0" w:color="auto"/>
+              <w:left w:val="nil"/>
+              <w:bottom w:val="single" w:sz="4" w:space="0" w:color="auto"/>
+              <w:right w:val="nil"/>
+            </w:tcBorders>
+          </w:tcPr>
+          <w:p>
             <w:r>
               <w:t xml:space="preserve">Unavailable Trial Date From          </w:t>
             </w:r>
@@ -3988,9 +5094,14 @@
             <w:r>
               <w:t>&lt;&lt;</w:t>
             </w:r>
-            <w:r>
-              <w:t>resp1UnavailableTrialDateFrom</w:t>
-            </w:r>
+            <w:proofErr w:type="spellStart"/>
+            <w:r>
+              <w:t>u</w:t>
+            </w:r>
+            <w:r>
+              <w:t>navailableTrialDateFrom</w:t>
+            </w:r>
+            <w:proofErr w:type="spellEnd"/>
             <w:r>
               <w:t>&gt;&gt;</w:t>
             </w:r>
@@ -4026,9 +5137,310 @@
           </w:tcPr>
           <w:p>
             <w:r>
-              <w:t>&lt;&lt;resp1UnavailableTrialDateTo&gt;&gt;</w:t>
-            </w:r>
-          </w:p>
+              <w:t>&lt;&lt;</w:t>
+            </w:r>
+            <w:proofErr w:type="spellStart"/>
+            <w:r>
+              <w:t>u</w:t>
+            </w:r>
+            <w:r>
+              <w:t>navailableTrialDateTo</w:t>
+            </w:r>
+            <w:proofErr w:type="spellEnd"/>
+            <w:r>
+              <w:t>&gt;&gt;</w:t>
+            </w:r>
+          </w:p>
+        </w:tc>
+      </w:tr>
+      <w:tr>
+        <w:tc>
+          <w:tcPr>
+            <w:tcW w:w="4272" w:type="dxa"/>
+            <w:tcBorders>
+              <w:top w:val="single" w:sz="4" w:space="0" w:color="auto"/>
+              <w:left w:val="nil"/>
+              <w:bottom w:val="single" w:sz="4" w:space="0" w:color="auto"/>
+              <w:right w:val="nil"/>
+            </w:tcBorders>
+          </w:tcPr>
+          <w:p>
+            <w:r>
+              <w:rPr>
+                <w:rFonts w:ascii="Arial" w:hAnsi="Arial" w:cs="Arial"/>
+                <w:sz w:val="16"/>
+                <w:szCs w:val="16"/>
+              </w:rPr>
+              <w:t>&lt;&lt;</w:t>
+            </w:r>
+            <w:r>
+              <w:rPr>
+                <w:rFonts w:ascii="Arial" w:hAnsi="Arial" w:cs="Arial"/>
+                <w:sz w:val="16"/>
+                <w:szCs w:val="16"/>
+              </w:rPr>
+              <w:t>er_</w:t>
+            </w:r>
+            <w:r>
+              <w:rPr>
+                <w:rFonts w:ascii="Arial" w:hAnsi="Arial" w:cs="Arial"/>
+                <w:sz w:val="16"/>
+                <w:szCs w:val="16"/>
+              </w:rPr>
+              <w:t>&gt;&gt;</w:t>
+            </w:r>
+          </w:p>
+        </w:tc>
+        <w:tc>
+          <w:tcPr>
+            <w:tcW w:w="4754" w:type="dxa"/>
+            <w:tcBorders>
+              <w:top w:val="single" w:sz="4" w:space="0" w:color="auto"/>
+              <w:left w:val="nil"/>
+              <w:bottom w:val="single" w:sz="4" w:space="0" w:color="auto"/>
+              <w:right w:val="nil"/>
+            </w:tcBorders>
+          </w:tcPr>
+          <w:p/>
+        </w:tc>
+      </w:tr>
+      <w:tr>
+        <w:tc>
+          <w:tcPr>
+            <w:tcW w:w="4272" w:type="dxa"/>
+            <w:tcBorders>
+              <w:top w:val="single" w:sz="4" w:space="0" w:color="auto"/>
+              <w:left w:val="nil"/>
+              <w:bottom w:val="single" w:sz="4" w:space="0" w:color="auto"/>
+              <w:right w:val="nil"/>
+            </w:tcBorders>
+          </w:tcPr>
+          <w:p>
+            <w:pPr>
+              <w:rPr>
+                <w:rFonts w:ascii="Arial" w:hAnsi="Arial" w:cs="Arial"/>
+                <w:sz w:val="16"/>
+                <w:szCs w:val="16"/>
+              </w:rPr>
+            </w:pPr>
+            <w:r>
+              <w:rPr>
+                <w:rFonts w:ascii="Arial" w:hAnsi="Arial" w:cs="Arial"/>
+                <w:sz w:val="16"/>
+                <w:szCs w:val="16"/>
+              </w:rPr>
+              <w:t>&lt;&lt;</w:t>
+            </w:r>
+            <w:proofErr w:type="spellStart"/>
+            <w:r>
+              <w:rPr>
+                <w:rFonts w:ascii="Arial" w:hAnsi="Arial" w:cs="Arial"/>
+                <w:sz w:val="16"/>
+                <w:szCs w:val="16"/>
+              </w:rPr>
+              <w:t>cr</w:t>
+            </w:r>
+            <w:proofErr w:type="spellEnd"/>
+            <w:r>
+              <w:rPr>
+                <w:rFonts w:ascii="Arial" w:hAnsi="Arial" w:cs="Arial"/>
+                <w:sz w:val="16"/>
+                <w:szCs w:val="16"/>
+              </w:rPr>
+              <w:t>_{</w:t>
+            </w:r>
+            <w:proofErr w:type="spellStart"/>
+            <w:r>
+              <w:rPr>
+                <w:rFonts w:ascii="Arial" w:hAnsi="Arial" w:cs="Arial"/>
+                <w:sz w:val="16"/>
+                <w:szCs w:val="16"/>
+              </w:rPr>
+              <w:t>unavailableTrialDateTo</w:t>
+            </w:r>
+            <w:proofErr w:type="spellEnd"/>
+            <w:r>
+              <w:rPr>
+                <w:rFonts w:ascii="Arial" w:hAnsi="Arial" w:cs="Arial"/>
+                <w:sz w:val="16"/>
+                <w:szCs w:val="16"/>
+              </w:rPr>
+              <w:t>==null}&gt;&gt;</w:t>
+            </w:r>
+          </w:p>
+        </w:tc>
+        <w:tc>
+          <w:tcPr>
+            <w:tcW w:w="4754" w:type="dxa"/>
+            <w:tcBorders>
+              <w:top w:val="single" w:sz="4" w:space="0" w:color="auto"/>
+              <w:left w:val="nil"/>
+              <w:bottom w:val="single" w:sz="4" w:space="0" w:color="auto"/>
+              <w:right w:val="nil"/>
+            </w:tcBorders>
+          </w:tcPr>
+          <w:p/>
+        </w:tc>
+      </w:tr>
+      <w:tr>
+        <w:tc>
+          <w:tcPr>
+            <w:tcW w:w="4272" w:type="dxa"/>
+            <w:tcBorders>
+              <w:top w:val="single" w:sz="4" w:space="0" w:color="auto"/>
+              <w:left w:val="nil"/>
+              <w:bottom w:val="single" w:sz="4" w:space="0" w:color="auto"/>
+              <w:right w:val="nil"/>
+            </w:tcBorders>
+          </w:tcPr>
+          <w:p>
+            <w:pPr>
+              <w:rPr>
+                <w:rFonts w:ascii="Arial" w:hAnsi="Arial" w:cs="Arial"/>
+                <w:sz w:val="16"/>
+                <w:szCs w:val="16"/>
+              </w:rPr>
+            </w:pPr>
+            <w:r>
+              <w:t xml:space="preserve">Unavailable Trial Date       </w:t>
+            </w:r>
+          </w:p>
+        </w:tc>
+        <w:tc>
+          <w:tcPr>
+            <w:tcW w:w="4754" w:type="dxa"/>
+            <w:tcBorders>
+              <w:top w:val="single" w:sz="4" w:space="0" w:color="auto"/>
+              <w:left w:val="nil"/>
+              <w:bottom w:val="single" w:sz="4" w:space="0" w:color="auto"/>
+              <w:right w:val="nil"/>
+            </w:tcBorders>
+          </w:tcPr>
+          <w:p>
+            <w:r>
+              <w:t>&lt;&lt;</w:t>
+            </w:r>
+            <w:proofErr w:type="spellStart"/>
+            <w:r>
+              <w:t>u</w:t>
+            </w:r>
+            <w:r>
+              <w:t>navailableTrialDateFrom</w:t>
+            </w:r>
+            <w:proofErr w:type="spellEnd"/>
+            <w:r>
+              <w:t>&gt;&gt;</w:t>
+            </w:r>
+          </w:p>
+        </w:tc>
+      </w:tr>
+      <w:tr>
+        <w:tc>
+          <w:tcPr>
+            <w:tcW w:w="4272" w:type="dxa"/>
+            <w:tcBorders>
+              <w:top w:val="single" w:sz="4" w:space="0" w:color="auto"/>
+              <w:left w:val="nil"/>
+              <w:bottom w:val="single" w:sz="4" w:space="0" w:color="auto"/>
+              <w:right w:val="nil"/>
+            </w:tcBorders>
+          </w:tcPr>
+          <w:p>
+            <w:r>
+              <w:rPr>
+                <w:rFonts w:ascii="Arial" w:hAnsi="Arial" w:cs="Arial"/>
+                <w:sz w:val="16"/>
+                <w:szCs w:val="16"/>
+              </w:rPr>
+              <w:t>&lt;&lt;</w:t>
+            </w:r>
+            <w:r>
+              <w:rPr>
+                <w:rFonts w:ascii="Arial" w:hAnsi="Arial" w:cs="Arial"/>
+                <w:sz w:val="16"/>
+                <w:szCs w:val="16"/>
+              </w:rPr>
+              <w:t>er_</w:t>
+            </w:r>
+            <w:r>
+              <w:rPr>
+                <w:rFonts w:ascii="Arial" w:hAnsi="Arial" w:cs="Arial"/>
+                <w:sz w:val="16"/>
+                <w:szCs w:val="16"/>
+              </w:rPr>
+              <w:t>&gt;&gt;</w:t>
+            </w:r>
+          </w:p>
+        </w:tc>
+        <w:tc>
+          <w:tcPr>
+            <w:tcW w:w="4754" w:type="dxa"/>
+            <w:tcBorders>
+              <w:top w:val="single" w:sz="4" w:space="0" w:color="auto"/>
+              <w:left w:val="nil"/>
+              <w:bottom w:val="single" w:sz="4" w:space="0" w:color="auto"/>
+              <w:right w:val="nil"/>
+            </w:tcBorders>
+          </w:tcPr>
+          <w:p/>
+        </w:tc>
+      </w:tr>
+      <w:tr>
+        <w:tc>
+          <w:tcPr>
+            <w:tcW w:w="4272" w:type="dxa"/>
+            <w:tcBorders>
+              <w:top w:val="single" w:sz="4" w:space="0" w:color="auto"/>
+              <w:left w:val="nil"/>
+              <w:bottom w:val="single" w:sz="4" w:space="0" w:color="auto"/>
+              <w:right w:val="nil"/>
+            </w:tcBorders>
+          </w:tcPr>
+          <w:p>
+            <w:pPr>
+              <w:rPr>
+                <w:rFonts w:ascii="Arial" w:hAnsi="Arial" w:cs="Arial"/>
+                <w:sz w:val="16"/>
+                <w:szCs w:val="16"/>
+              </w:rPr>
+            </w:pPr>
+            <w:r>
+              <w:rPr>
+                <w:rFonts w:ascii="Arial" w:hAnsi="Arial" w:cs="Arial"/>
+                <w:sz w:val="16"/>
+                <w:szCs w:val="16"/>
+              </w:rPr>
+              <w:t>&lt;&lt;</w:t>
+            </w:r>
+            <w:r>
+              <w:rPr>
+                <w:rFonts w:ascii="Arial" w:hAnsi="Arial" w:cs="Arial"/>
+                <w:sz w:val="16"/>
+                <w:szCs w:val="16"/>
+              </w:rPr>
+              <w:t>er_resp1UnavailableTrialDates</w:t>
+            </w:r>
+            <w:r>
+              <w:rPr>
+                <w:rFonts w:ascii="Arial" w:hAnsi="Arial" w:cs="Arial"/>
+                <w:sz w:val="16"/>
+                <w:szCs w:val="16"/>
+              </w:rPr>
+              <w:t>&gt;&gt;</w:t>
+            </w:r>
+          </w:p>
+        </w:tc>
+        <w:tc>
+          <w:tcPr>
+            <w:tcW w:w="4754" w:type="dxa"/>
+            <w:tcBorders>
+              <w:top w:val="single" w:sz="4" w:space="0" w:color="auto"/>
+              <w:left w:val="nil"/>
+              <w:bottom w:val="single" w:sz="4" w:space="0" w:color="auto"/>
+              <w:right w:val="nil"/>
+            </w:tcBorders>
+          </w:tcPr>
+          <w:p/>
         </w:tc>
       </w:tr>
       <w:tr>
@@ -4146,6 +5558,7 @@
           </w:tcPr>
           <w:p>
             <w:r>
+              <w:lastRenderedPageBreak/>
               <w:t>Do you believe you or a witness who will give evidence on your behalf, are vulnerable?</w:t>
             </w:r>
           </w:p>
@@ -4222,7 +5635,16 @@
                 <w:sz w:val="16"/>
                 <w:szCs w:val="16"/>
               </w:rPr>
-              <w:t>&lt;&lt;c</w:t>
+              <w:t>&lt;&lt;</w:t>
+            </w:r>
+            <w:proofErr w:type="spellStart"/>
+            <w:r>
+              <w:rPr>
+                <w:rFonts w:ascii="Arial" w:hAnsi="Arial" w:cs="Arial"/>
+                <w:sz w:val="16"/>
+                <w:szCs w:val="16"/>
+              </w:rPr>
+              <w:t>c</w:t>
             </w:r>
             <w:r>
               <w:rPr>
@@ -4232,6 +5654,7 @@
               </w:rPr>
               <w:t>r</w:t>
             </w:r>
+            <w:proofErr w:type="spellEnd"/>
             <w:r>
               <w:rPr>
                 <w:rFonts w:ascii="Arial" w:hAnsi="Arial" w:cs="Arial"/>
@@ -4411,7 +5834,16 @@
                 <w:sz w:val="16"/>
                 <w:szCs w:val="16"/>
               </w:rPr>
-              <w:t>&lt;&lt;c</w:t>
+              <w:t>&lt;&lt;</w:t>
+            </w:r>
+            <w:proofErr w:type="spellStart"/>
+            <w:r>
+              <w:rPr>
+                <w:rFonts w:ascii="Arial" w:hAnsi="Arial" w:cs="Arial"/>
+                <w:sz w:val="16"/>
+                <w:szCs w:val="16"/>
+              </w:rPr>
+              <w:t>c</w:t>
             </w:r>
             <w:r>
               <w:rPr>
@@ -4421,6 +5853,7 @@
               </w:rPr>
               <w:t>r</w:t>
             </w:r>
+            <w:proofErr w:type="spellEnd"/>
             <w:r>
               <w:rPr>
                 <w:rFonts w:ascii="Arial" w:hAnsi="Arial" w:cs="Arial"/>
@@ -4609,7 +6042,16 @@
                 <w:sz w:val="16"/>
                 <w:szCs w:val="16"/>
               </w:rPr>
-              <w:t>&lt;&lt;c</w:t>
+              <w:t>&lt;&lt;</w:t>
+            </w:r>
+            <w:proofErr w:type="spellStart"/>
+            <w:r>
+              <w:rPr>
+                <w:rFonts w:ascii="Arial" w:hAnsi="Arial" w:cs="Arial"/>
+                <w:sz w:val="16"/>
+                <w:szCs w:val="16"/>
+              </w:rPr>
+              <w:t>c</w:t>
             </w:r>
             <w:r>
               <w:rPr>
@@ -4619,6 +6061,7 @@
               </w:rPr>
               <w:t>r</w:t>
             </w:r>
+            <w:proofErr w:type="spellEnd"/>
             <w:r>
               <w:rPr>
                 <w:rFonts w:ascii="Arial" w:hAnsi="Arial" w:cs="Arial"/>
@@ -4843,6 +6286,7 @@
         </w:rPr>
         <w:t>_{</w:t>
       </w:r>
+      <w:proofErr w:type="spellStart"/>
       <w:r>
         <w:rPr>
           <w:rFonts w:ascii="Arial" w:eastAsiaTheme="minorHAnsi" w:hAnsi="Arial" w:cs="Arial"/>
@@ -4852,6 +6296,7 @@
         </w:rPr>
         <w:t>isOneVTwoApp</w:t>
       </w:r>
+      <w:proofErr w:type="spellEnd"/>
       <w:r>
         <w:rPr>
           <w:rFonts w:ascii="Arial" w:hAnsi="Arial" w:cs="Arial"/>
@@ -4932,7 +6377,16 @@
                 <w:sz w:val="16"/>
                 <w:szCs w:val="16"/>
               </w:rPr>
-              <w:t>&lt;&lt;c</w:t>
+              <w:t>&lt;&lt;</w:t>
+            </w:r>
+            <w:proofErr w:type="spellStart"/>
+            <w:r>
+              <w:rPr>
+                <w:rFonts w:ascii="Arial" w:hAnsi="Arial" w:cs="Arial"/>
+                <w:sz w:val="16"/>
+                <w:szCs w:val="16"/>
+              </w:rPr>
+              <w:t>c</w:t>
             </w:r>
             <w:r>
               <w:rPr>
@@ -4942,6 +6396,7 @@
               </w:rPr>
               <w:t>r</w:t>
             </w:r>
+            <w:proofErr w:type="spellEnd"/>
             <w:r>
               <w:rPr>
                 <w:rFonts w:ascii="Arial" w:hAnsi="Arial" w:cs="Arial"/>
@@ -4956,7 +6411,25 @@
                 <w:sz w:val="16"/>
                 <w:szCs w:val="16"/>
               </w:rPr>
-              <w:t>{isConsentOrderApp==’No’}</w:t>
+              <w:t>{</w:t>
+            </w:r>
+            <w:proofErr w:type="spellStart"/>
+            <w:r>
+              <w:rPr>
+                <w:rFonts w:ascii="Arial" w:hAnsi="Arial" w:cs="Arial"/>
+                <w:sz w:val="16"/>
+                <w:szCs w:val="16"/>
+              </w:rPr>
+              <w:t>isConsentOrderApp</w:t>
+            </w:r>
+            <w:proofErr w:type="spellEnd"/>
+            <w:r>
+              <w:rPr>
+                <w:rFonts w:ascii="Arial" w:hAnsi="Arial" w:cs="Arial"/>
+                <w:sz w:val="16"/>
+                <w:szCs w:val="16"/>
+              </w:rPr>
+              <w:t>==’No’}</w:t>
             </w:r>
             <w:r>
               <w:rPr>
@@ -5084,7 +6557,16 @@
                 <w:sz w:val="16"/>
                 <w:szCs w:val="16"/>
               </w:rPr>
-              <w:t>&lt;&lt;c</w:t>
+              <w:t>&lt;&lt;</w:t>
+            </w:r>
+            <w:proofErr w:type="spellStart"/>
+            <w:r>
+              <w:rPr>
+                <w:rFonts w:ascii="Arial" w:hAnsi="Arial" w:cs="Arial"/>
+                <w:sz w:val="16"/>
+                <w:szCs w:val="16"/>
+              </w:rPr>
+              <w:t>c</w:t>
             </w:r>
             <w:r>
               <w:rPr>
@@ -5094,6 +6576,7 @@
               </w:rPr>
               <w:t>r</w:t>
             </w:r>
+            <w:proofErr w:type="spellEnd"/>
             <w:r>
               <w:rPr>
                 <w:rFonts w:ascii="Arial" w:hAnsi="Arial" w:cs="Arial"/>
@@ -5108,7 +6591,25 @@
                 <w:sz w:val="16"/>
                 <w:szCs w:val="16"/>
               </w:rPr>
-              <w:t>{isConsentOrderApp==’Yes’}</w:t>
+              <w:t>{</w:t>
+            </w:r>
+            <w:proofErr w:type="spellStart"/>
+            <w:r>
+              <w:rPr>
+                <w:rFonts w:ascii="Arial" w:hAnsi="Arial" w:cs="Arial"/>
+                <w:sz w:val="16"/>
+                <w:szCs w:val="16"/>
+              </w:rPr>
+              <w:t>isConsentOrderApp</w:t>
+            </w:r>
+            <w:proofErr w:type="spellEnd"/>
+            <w:r>
+              <w:rPr>
+                <w:rFonts w:ascii="Arial" w:hAnsi="Arial" w:cs="Arial"/>
+                <w:sz w:val="16"/>
+                <w:szCs w:val="16"/>
+              </w:rPr>
+              <w:t>==’Yes’}</w:t>
             </w:r>
             <w:r>
               <w:rPr>
@@ -5249,8 +6750,39 @@
                 <w:szCs w:val="16"/>
                 <w:lang w:eastAsia="en-US"/>
               </w:rPr>
-              <w:t>&lt;&lt;cr_{isVaryJudgmentApp</w:t>
-            </w:r>
+              <w:t>&lt;&lt;</w:t>
+            </w:r>
+            <w:proofErr w:type="spellStart"/>
+            <w:r>
+              <w:rPr>
+                <w:rFonts w:ascii="Arial" w:eastAsiaTheme="minorHAnsi" w:hAnsi="Arial" w:cs="Arial"/>
+                <w:sz w:val="16"/>
+                <w:szCs w:val="16"/>
+                <w:lang w:eastAsia="en-US"/>
+              </w:rPr>
+              <w:t>cr</w:t>
+            </w:r>
+            <w:proofErr w:type="spellEnd"/>
+            <w:r>
+              <w:rPr>
+                <w:rFonts w:ascii="Arial" w:eastAsiaTheme="minorHAnsi" w:hAnsi="Arial" w:cs="Arial"/>
+                <w:sz w:val="16"/>
+                <w:szCs w:val="16"/>
+                <w:lang w:eastAsia="en-US"/>
+              </w:rPr>
+              <w:t>_{</w:t>
+            </w:r>
+            <w:proofErr w:type="spellStart"/>
+            <w:r>
+              <w:rPr>
+                <w:rFonts w:ascii="Arial" w:eastAsiaTheme="minorHAnsi" w:hAnsi="Arial" w:cs="Arial"/>
+                <w:sz w:val="16"/>
+                <w:szCs w:val="16"/>
+                <w:lang w:eastAsia="en-US"/>
+              </w:rPr>
+              <w:t>isVaryJudgmentApp</w:t>
+            </w:r>
+            <w:proofErr w:type="spellEnd"/>
             <w:r>
               <w:rPr>
                 <w:rFonts w:ascii="Arial" w:hAnsi="Arial" w:cs="Arial"/>
@@ -5387,7 +6919,25 @@
                 <w:sz w:val="16"/>
                 <w:szCs w:val="16"/>
               </w:rPr>
-              <w:t>&lt;&lt;cr_{</w:t>
+              <w:t>&lt;&lt;</w:t>
+            </w:r>
+            <w:proofErr w:type="spellStart"/>
+            <w:r>
+              <w:rPr>
+                <w:rFonts w:ascii="Arial" w:hAnsi="Arial" w:cs="Arial"/>
+                <w:sz w:val="16"/>
+                <w:szCs w:val="16"/>
+              </w:rPr>
+              <w:t>cr</w:t>
+            </w:r>
+            <w:proofErr w:type="spellEnd"/>
+            <w:r>
+              <w:rPr>
+                <w:rFonts w:ascii="Arial" w:hAnsi="Arial" w:cs="Arial"/>
+                <w:sz w:val="16"/>
+                <w:szCs w:val="16"/>
+              </w:rPr>
+              <w:t>_{</w:t>
             </w:r>
             <w:r>
               <w:rPr>
@@ -5602,7 +7152,7 @@
       <w:tr>
         <w:tc>
           <w:tcPr>
-            <w:tcW w:w="3539" w:type="dxa"/>
+            <w:tcW w:w="4272" w:type="dxa"/>
             <w:tcBorders>
               <w:top w:val="single" w:sz="4" w:space="0" w:color="auto"/>
               <w:left w:val="nil"/>
@@ -5619,7 +7169,7 @@
         </w:tc>
         <w:tc>
           <w:tcPr>
-            <w:tcW w:w="5477" w:type="dxa"/>
+            <w:tcW w:w="4754" w:type="dxa"/>
             <w:tcBorders>
               <w:top w:val="single" w:sz="4" w:space="0" w:color="auto"/>
               <w:left w:val="nil"/>
@@ -5638,7 +7188,7 @@
       <w:tr>
         <w:tc>
           <w:tcPr>
-            <w:tcW w:w="3539" w:type="dxa"/>
+            <w:tcW w:w="4272" w:type="dxa"/>
             <w:tcBorders>
               <w:top w:val="single" w:sz="4" w:space="0" w:color="auto"/>
               <w:left w:val="nil"/>
@@ -5655,7 +7205,7 @@
         </w:tc>
         <w:tc>
           <w:tcPr>
-            <w:tcW w:w="5477" w:type="dxa"/>
+            <w:tcW w:w="4754" w:type="dxa"/>
             <w:tcBorders>
               <w:top w:val="single" w:sz="4" w:space="0" w:color="auto"/>
               <w:left w:val="nil"/>
@@ -5674,7 +7224,7 @@
       <w:tr>
         <w:tc>
           <w:tcPr>
-            <w:tcW w:w="3539" w:type="dxa"/>
+            <w:tcW w:w="4272" w:type="dxa"/>
             <w:tcBorders>
               <w:top w:val="single" w:sz="4" w:space="0" w:color="auto"/>
               <w:left w:val="nil"/>
@@ -5691,7 +7241,7 @@
         </w:tc>
         <w:tc>
           <w:tcPr>
-            <w:tcW w:w="5477" w:type="dxa"/>
+            <w:tcW w:w="4754" w:type="dxa"/>
             <w:tcBorders>
               <w:top w:val="single" w:sz="4" w:space="0" w:color="auto"/>
               <w:left w:val="nil"/>
@@ -5710,7 +7260,7 @@
       <w:tr>
         <w:tc>
           <w:tcPr>
-            <w:tcW w:w="3539" w:type="dxa"/>
+            <w:tcW w:w="4272" w:type="dxa"/>
             <w:tcBorders>
               <w:top w:val="single" w:sz="4" w:space="0" w:color="auto"/>
               <w:left w:val="nil"/>
@@ -5727,7 +7277,7 @@
         </w:tc>
         <w:tc>
           <w:tcPr>
-            <w:tcW w:w="5477" w:type="dxa"/>
+            <w:tcW w:w="4754" w:type="dxa"/>
             <w:tcBorders>
               <w:top w:val="single" w:sz="4" w:space="0" w:color="auto"/>
               <w:left w:val="nil"/>
@@ -5746,24 +7296,25 @@
       <w:tr>
         <w:tc>
           <w:tcPr>
-            <w:tcW w:w="3539" w:type="dxa"/>
-            <w:tcBorders>
-              <w:top w:val="single" w:sz="4" w:space="0" w:color="auto"/>
-              <w:left w:val="nil"/>
-              <w:bottom w:val="single" w:sz="4" w:space="0" w:color="auto"/>
-              <w:right w:val="nil"/>
-            </w:tcBorders>
-            <w:hideMark/>
-          </w:tcPr>
-          <w:p>
-            <w:r>
+            <w:tcW w:w="4272" w:type="dxa"/>
+            <w:tcBorders>
+              <w:top w:val="single" w:sz="4" w:space="0" w:color="auto"/>
+              <w:left w:val="nil"/>
+              <w:bottom w:val="single" w:sz="4" w:space="0" w:color="auto"/>
+              <w:right w:val="nil"/>
+            </w:tcBorders>
+            <w:hideMark/>
+          </w:tcPr>
+          <w:p>
+            <w:r>
+              <w:lastRenderedPageBreak/>
               <w:t>Preferred location</w:t>
             </w:r>
           </w:p>
         </w:tc>
         <w:tc>
           <w:tcPr>
-            <w:tcW w:w="5477" w:type="dxa"/>
+            <w:tcW w:w="4754" w:type="dxa"/>
             <w:tcBorders>
               <w:top w:val="single" w:sz="4" w:space="0" w:color="auto"/>
               <w:left w:val="nil"/>
@@ -5788,7 +7339,7 @@
       <w:tr>
         <w:tc>
           <w:tcPr>
-            <w:tcW w:w="3539" w:type="dxa"/>
+            <w:tcW w:w="4272" w:type="dxa"/>
             <w:tcBorders>
               <w:top w:val="single" w:sz="4" w:space="0" w:color="auto"/>
               <w:left w:val="nil"/>
@@ -5805,7 +7356,7 @@
         </w:tc>
         <w:tc>
           <w:tcPr>
-            <w:tcW w:w="5477" w:type="dxa"/>
+            <w:tcW w:w="4754" w:type="dxa"/>
             <w:tcBorders>
               <w:top w:val="single" w:sz="4" w:space="0" w:color="auto"/>
               <w:left w:val="nil"/>
@@ -5830,7 +7381,7 @@
       <w:tr>
         <w:tc>
           <w:tcPr>
-            <w:tcW w:w="3539" w:type="dxa"/>
+            <w:tcW w:w="4272" w:type="dxa"/>
             <w:tcBorders>
               <w:top w:val="single" w:sz="4" w:space="0" w:color="auto"/>
               <w:left w:val="nil"/>
@@ -5847,7 +7398,7 @@
         </w:tc>
         <w:tc>
           <w:tcPr>
-            <w:tcW w:w="5477" w:type="dxa"/>
+            <w:tcW w:w="4754" w:type="dxa"/>
             <w:tcBorders>
               <w:top w:val="single" w:sz="4" w:space="0" w:color="auto"/>
               <w:left w:val="nil"/>
@@ -5872,7 +7423,7 @@
       <w:tr>
         <w:tc>
           <w:tcPr>
-            <w:tcW w:w="3539" w:type="dxa"/>
+            <w:tcW w:w="4272" w:type="dxa"/>
             <w:tcBorders>
               <w:top w:val="single" w:sz="4" w:space="0" w:color="auto"/>
               <w:left w:val="nil"/>
@@ -5889,7 +7440,7 @@
         </w:tc>
         <w:tc>
           <w:tcPr>
-            <w:tcW w:w="5477" w:type="dxa"/>
+            <w:tcW w:w="4754" w:type="dxa"/>
             <w:tcBorders>
               <w:top w:val="single" w:sz="4" w:space="0" w:color="auto"/>
               <w:left w:val="nil"/>
@@ -5914,22 +7465,31 @@
       <w:tr>
         <w:tc>
           <w:tcPr>
-            <w:tcW w:w="3539" w:type="dxa"/>
-            <w:tcBorders>
-              <w:top w:val="single" w:sz="4" w:space="0" w:color="auto"/>
-              <w:left w:val="nil"/>
-              <w:bottom w:val="single" w:sz="4" w:space="0" w:color="auto"/>
-              <w:right w:val="nil"/>
-            </w:tcBorders>
-          </w:tcPr>
-          <w:p>
-            <w:r>
-              <w:rPr>
-                <w:rFonts w:ascii="Arial" w:hAnsi="Arial" w:cs="Arial"/>
-                <w:sz w:val="16"/>
-                <w:szCs w:val="16"/>
-              </w:rPr>
-              <w:t>&lt;&lt;c</w:t>
+            <w:tcW w:w="4272" w:type="dxa"/>
+            <w:tcBorders>
+              <w:top w:val="single" w:sz="4" w:space="0" w:color="auto"/>
+              <w:left w:val="nil"/>
+              <w:bottom w:val="single" w:sz="4" w:space="0" w:color="auto"/>
+              <w:right w:val="nil"/>
+            </w:tcBorders>
+          </w:tcPr>
+          <w:p>
+            <w:r>
+              <w:rPr>
+                <w:rFonts w:ascii="Arial" w:hAnsi="Arial" w:cs="Arial"/>
+                <w:sz w:val="16"/>
+                <w:szCs w:val="16"/>
+              </w:rPr>
+              <w:t>&lt;&lt;</w:t>
+            </w:r>
+            <w:proofErr w:type="spellStart"/>
+            <w:r>
+              <w:rPr>
+                <w:rFonts w:ascii="Arial" w:hAnsi="Arial" w:cs="Arial"/>
+                <w:sz w:val="16"/>
+                <w:szCs w:val="16"/>
+              </w:rPr>
+              <w:t>c</w:t>
             </w:r>
             <w:r>
               <w:rPr>
@@ -5939,6 +7499,7 @@
               </w:rPr>
               <w:t>r</w:t>
             </w:r>
+            <w:proofErr w:type="spellEnd"/>
             <w:r>
               <w:rPr>
                 <w:rFonts w:ascii="Arial" w:hAnsi="Arial" w:cs="Arial"/>
@@ -5977,7 +7538,7 @@
                 <w:sz w:val="16"/>
                 <w:szCs w:val="16"/>
               </w:rPr>
-              <w:t>UnavailableTrialRequiredYesOrNo</w:t>
+              <w:t>UnavailableTrialRequired</w:t>
             </w:r>
             <w:r>
               <w:rPr>
@@ -5999,7 +7560,7 @@
         </w:tc>
         <w:tc>
           <w:tcPr>
-            <w:tcW w:w="5477" w:type="dxa"/>
+            <w:tcW w:w="4754" w:type="dxa"/>
             <w:tcBorders>
               <w:top w:val="single" w:sz="4" w:space="0" w:color="auto"/>
               <w:left w:val="nil"/>
@@ -6013,7 +7574,143 @@
       <w:tr>
         <w:tc>
           <w:tcPr>
-            <w:tcW w:w="3539" w:type="dxa"/>
+            <w:tcW w:w="4272" w:type="dxa"/>
+            <w:tcBorders>
+              <w:top w:val="single" w:sz="4" w:space="0" w:color="auto"/>
+              <w:left w:val="nil"/>
+              <w:bottom w:val="single" w:sz="4" w:space="0" w:color="auto"/>
+              <w:right w:val="nil"/>
+            </w:tcBorders>
+          </w:tcPr>
+          <w:p>
+            <w:pPr>
+              <w:rPr>
+                <w:rFonts w:ascii="Arial" w:hAnsi="Arial" w:cs="Arial"/>
+                <w:sz w:val="16"/>
+                <w:szCs w:val="16"/>
+              </w:rPr>
+            </w:pPr>
+            <w:r>
+              <w:rPr>
+                <w:rFonts w:ascii="Arial" w:hAnsi="Arial" w:cs="Arial"/>
+                <w:sz w:val="16"/>
+                <w:szCs w:val="16"/>
+              </w:rPr>
+              <w:t>&lt;&lt;</w:t>
+            </w:r>
+            <w:r>
+              <w:rPr>
+                <w:rFonts w:ascii="Arial" w:hAnsi="Arial" w:cs="Arial"/>
+                <w:sz w:val="16"/>
+                <w:szCs w:val="16"/>
+              </w:rPr>
+              <w:t>rr_resp2UnavailableTrialDates</w:t>
+            </w:r>
+            <w:r>
+              <w:rPr>
+                <w:rFonts w:ascii="Arial" w:hAnsi="Arial" w:cs="Arial"/>
+                <w:sz w:val="16"/>
+                <w:szCs w:val="16"/>
+              </w:rPr>
+              <w:t>&gt;&gt;</w:t>
+            </w:r>
+          </w:p>
+        </w:tc>
+        <w:tc>
+          <w:tcPr>
+            <w:tcW w:w="4754" w:type="dxa"/>
+            <w:tcBorders>
+              <w:top w:val="single" w:sz="4" w:space="0" w:color="auto"/>
+              <w:left w:val="nil"/>
+              <w:bottom w:val="single" w:sz="4" w:space="0" w:color="auto"/>
+              <w:right w:val="nil"/>
+            </w:tcBorders>
+          </w:tcPr>
+          <w:p/>
+        </w:tc>
+      </w:tr>
+      <w:tr>
+        <w:tc>
+          <w:tcPr>
+            <w:tcW w:w="4272" w:type="dxa"/>
+            <w:tcBorders>
+              <w:top w:val="single" w:sz="4" w:space="0" w:color="auto"/>
+              <w:left w:val="nil"/>
+              <w:bottom w:val="single" w:sz="4" w:space="0" w:color="auto"/>
+              <w:right w:val="nil"/>
+            </w:tcBorders>
+          </w:tcPr>
+          <w:p>
+            <w:pPr>
+              <w:rPr>
+                <w:rFonts w:ascii="Arial" w:hAnsi="Arial" w:cs="Arial"/>
+                <w:sz w:val="16"/>
+                <w:szCs w:val="16"/>
+              </w:rPr>
+            </w:pPr>
+            <w:r>
+              <w:rPr>
+                <w:rFonts w:ascii="Arial" w:hAnsi="Arial" w:cs="Arial"/>
+                <w:sz w:val="16"/>
+                <w:szCs w:val="16"/>
+              </w:rPr>
+              <w:t>&lt;&lt;</w:t>
+            </w:r>
+            <w:proofErr w:type="spellStart"/>
+            <w:r>
+              <w:rPr>
+                <w:rFonts w:ascii="Arial" w:hAnsi="Arial" w:cs="Arial"/>
+                <w:sz w:val="16"/>
+                <w:szCs w:val="16"/>
+              </w:rPr>
+              <w:t>cr</w:t>
+            </w:r>
+            <w:proofErr w:type="spellEnd"/>
+            <w:r>
+              <w:rPr>
+                <w:rFonts w:ascii="Arial" w:hAnsi="Arial" w:cs="Arial"/>
+                <w:sz w:val="16"/>
+                <w:szCs w:val="16"/>
+              </w:rPr>
+              <w:t>_{</w:t>
+            </w:r>
+            <w:proofErr w:type="spellStart"/>
+            <w:r>
+              <w:rPr>
+                <w:rFonts w:ascii="Arial" w:hAnsi="Arial" w:cs="Arial"/>
+                <w:sz w:val="16"/>
+                <w:szCs w:val="16"/>
+              </w:rPr>
+              <w:t>unavailableTrialDateTo</w:t>
+            </w:r>
+            <w:proofErr w:type="spellEnd"/>
+            <w:r>
+              <w:rPr>
+                <w:rFonts w:ascii="Arial" w:hAnsi="Arial" w:cs="Arial"/>
+                <w:sz w:val="16"/>
+                <w:szCs w:val="16"/>
+              </w:rPr>
+              <w:t>!=null}&gt;&gt;</w:t>
+            </w:r>
+          </w:p>
+        </w:tc>
+        <w:tc>
+          <w:tcPr>
+            <w:tcW w:w="4754" w:type="dxa"/>
+            <w:tcBorders>
+              <w:top w:val="single" w:sz="4" w:space="0" w:color="auto"/>
+              <w:left w:val="nil"/>
+              <w:bottom w:val="single" w:sz="4" w:space="0" w:color="auto"/>
+              <w:right w:val="nil"/>
+            </w:tcBorders>
+          </w:tcPr>
+          <w:p/>
+        </w:tc>
+      </w:tr>
+      <w:tr>
+        <w:tc>
+          <w:tcPr>
+            <w:tcW w:w="4272" w:type="dxa"/>
             <w:tcBorders>
               <w:top w:val="single" w:sz="4" w:space="0" w:color="auto"/>
               <w:left w:val="nil"/>
@@ -6029,32 +7726,37 @@
         </w:tc>
         <w:tc>
           <w:tcPr>
-            <w:tcW w:w="5477" w:type="dxa"/>
-            <w:tcBorders>
-              <w:top w:val="single" w:sz="4" w:space="0" w:color="auto"/>
-              <w:left w:val="nil"/>
-              <w:bottom w:val="single" w:sz="4" w:space="0" w:color="auto"/>
-              <w:right w:val="nil"/>
-            </w:tcBorders>
-            <w:hideMark/>
-          </w:tcPr>
-          <w:p>
-            <w:r>
-              <w:t>&lt;&lt;resp</w:t>
-            </w:r>
-            <w:r>
-              <w:t>2</w:t>
-            </w:r>
-            <w:r>
-              <w:t>UnavailableTrialDateFrom&gt;&gt;</w:t>
-            </w:r>
-          </w:p>
-        </w:tc>
-      </w:tr>
-      <w:tr>
-        <w:tc>
-          <w:tcPr>
-            <w:tcW w:w="3539" w:type="dxa"/>
+            <w:tcW w:w="4754" w:type="dxa"/>
+            <w:tcBorders>
+              <w:top w:val="single" w:sz="4" w:space="0" w:color="auto"/>
+              <w:left w:val="nil"/>
+              <w:bottom w:val="single" w:sz="4" w:space="0" w:color="auto"/>
+              <w:right w:val="nil"/>
+            </w:tcBorders>
+            <w:hideMark/>
+          </w:tcPr>
+          <w:p>
+            <w:r>
+              <w:t>&lt;&lt;</w:t>
+            </w:r>
+            <w:proofErr w:type="spellStart"/>
+            <w:r>
+              <w:t>u</w:t>
+            </w:r>
+            <w:r>
+              <w:t>navailableTrialDateFrom</w:t>
+            </w:r>
+            <w:proofErr w:type="spellEnd"/>
+            <w:r>
+              <w:t>&gt;&gt;</w:t>
+            </w:r>
+          </w:p>
+        </w:tc>
+      </w:tr>
+      <w:tr>
+        <w:tc>
+          <w:tcPr>
+            <w:tcW w:w="4272" w:type="dxa"/>
             <w:tcBorders>
               <w:top w:val="single" w:sz="4" w:space="0" w:color="auto"/>
               <w:left w:val="nil"/>
@@ -6070,31 +7772,36 @@
         </w:tc>
         <w:tc>
           <w:tcPr>
-            <w:tcW w:w="5477" w:type="dxa"/>
-            <w:tcBorders>
-              <w:top w:val="single" w:sz="4" w:space="0" w:color="auto"/>
-              <w:left w:val="nil"/>
-              <w:bottom w:val="single" w:sz="4" w:space="0" w:color="auto"/>
-              <w:right w:val="nil"/>
-            </w:tcBorders>
-          </w:tcPr>
-          <w:p>
-            <w:r>
-              <w:t>&lt;&lt;resp</w:t>
-            </w:r>
-            <w:r>
-              <w:t>2</w:t>
-            </w:r>
-            <w:r>
-              <w:t>UnavailableTrialDateTo&gt;&gt;</w:t>
-            </w:r>
-          </w:p>
-        </w:tc>
-      </w:tr>
-      <w:tr>
-        <w:tc>
-          <w:tcPr>
-            <w:tcW w:w="3539" w:type="dxa"/>
+            <w:tcW w:w="4754" w:type="dxa"/>
+            <w:tcBorders>
+              <w:top w:val="single" w:sz="4" w:space="0" w:color="auto"/>
+              <w:left w:val="nil"/>
+              <w:bottom w:val="single" w:sz="4" w:space="0" w:color="auto"/>
+              <w:right w:val="nil"/>
+            </w:tcBorders>
+          </w:tcPr>
+          <w:p>
+            <w:r>
+              <w:t>&lt;&lt;</w:t>
+            </w:r>
+            <w:proofErr w:type="spellStart"/>
+            <w:r>
+              <w:t>u</w:t>
+            </w:r>
+            <w:r>
+              <w:t>navailableTrialDateTo</w:t>
+            </w:r>
+            <w:proofErr w:type="spellEnd"/>
+            <w:r>
+              <w:t>&gt;&gt;</w:t>
+            </w:r>
+          </w:p>
+        </w:tc>
+      </w:tr>
+      <w:tr>
+        <w:tc>
+          <w:tcPr>
+            <w:tcW w:w="4272" w:type="dxa"/>
             <w:tcBorders>
               <w:top w:val="single" w:sz="4" w:space="0" w:color="auto"/>
               <w:left w:val="nil"/>
@@ -6131,7 +7838,278 @@
         </w:tc>
         <w:tc>
           <w:tcPr>
-            <w:tcW w:w="5477" w:type="dxa"/>
+            <w:tcW w:w="4754" w:type="dxa"/>
+            <w:tcBorders>
+              <w:top w:val="single" w:sz="4" w:space="0" w:color="auto"/>
+              <w:left w:val="nil"/>
+              <w:bottom w:val="single" w:sz="4" w:space="0" w:color="auto"/>
+              <w:right w:val="nil"/>
+            </w:tcBorders>
+          </w:tcPr>
+          <w:p/>
+        </w:tc>
+      </w:tr>
+      <w:tr>
+        <w:tc>
+          <w:tcPr>
+            <w:tcW w:w="4272" w:type="dxa"/>
+            <w:tcBorders>
+              <w:top w:val="single" w:sz="4" w:space="0" w:color="auto"/>
+              <w:left w:val="nil"/>
+              <w:bottom w:val="single" w:sz="4" w:space="0" w:color="auto"/>
+              <w:right w:val="nil"/>
+            </w:tcBorders>
+          </w:tcPr>
+          <w:p>
+            <w:r>
+              <w:rPr>
+                <w:rFonts w:ascii="Arial" w:hAnsi="Arial" w:cs="Arial"/>
+                <w:sz w:val="16"/>
+                <w:szCs w:val="16"/>
+              </w:rPr>
+              <w:t>&lt;&lt;</w:t>
+            </w:r>
+            <w:proofErr w:type="spellStart"/>
+            <w:r>
+              <w:rPr>
+                <w:rFonts w:ascii="Arial" w:hAnsi="Arial" w:cs="Arial"/>
+                <w:sz w:val="16"/>
+                <w:szCs w:val="16"/>
+              </w:rPr>
+              <w:t>cr</w:t>
+            </w:r>
+            <w:proofErr w:type="spellEnd"/>
+            <w:r>
+              <w:rPr>
+                <w:rFonts w:ascii="Arial" w:hAnsi="Arial" w:cs="Arial"/>
+                <w:sz w:val="16"/>
+                <w:szCs w:val="16"/>
+              </w:rPr>
+              <w:t>_{</w:t>
+            </w:r>
+            <w:proofErr w:type="spellStart"/>
+            <w:r>
+              <w:rPr>
+                <w:rFonts w:ascii="Arial" w:hAnsi="Arial" w:cs="Arial"/>
+                <w:sz w:val="16"/>
+                <w:szCs w:val="16"/>
+              </w:rPr>
+              <w:t>unavailableTrialDateTo</w:t>
+            </w:r>
+            <w:proofErr w:type="spellEnd"/>
+            <w:r>
+              <w:rPr>
+                <w:rFonts w:ascii="Arial" w:hAnsi="Arial" w:cs="Arial"/>
+                <w:sz w:val="16"/>
+                <w:szCs w:val="16"/>
+              </w:rPr>
+              <w:t>==null}&gt;&gt;</w:t>
+            </w:r>
+          </w:p>
+        </w:tc>
+        <w:tc>
+          <w:tcPr>
+            <w:tcW w:w="4754" w:type="dxa"/>
+            <w:tcBorders>
+              <w:top w:val="single" w:sz="4" w:space="0" w:color="auto"/>
+              <w:left w:val="nil"/>
+              <w:bottom w:val="single" w:sz="4" w:space="0" w:color="auto"/>
+              <w:right w:val="nil"/>
+            </w:tcBorders>
+          </w:tcPr>
+          <w:p/>
+        </w:tc>
+      </w:tr>
+      <w:tr>
+        <w:tc>
+          <w:tcPr>
+            <w:tcW w:w="4272" w:type="dxa"/>
+            <w:tcBorders>
+              <w:top w:val="single" w:sz="4" w:space="0" w:color="auto"/>
+              <w:left w:val="nil"/>
+              <w:bottom w:val="single" w:sz="4" w:space="0" w:color="auto"/>
+              <w:right w:val="nil"/>
+            </w:tcBorders>
+          </w:tcPr>
+          <w:p>
+            <w:pPr>
+              <w:rPr>
+                <w:rFonts w:ascii="Arial" w:hAnsi="Arial" w:cs="Arial"/>
+                <w:sz w:val="16"/>
+                <w:szCs w:val="16"/>
+              </w:rPr>
+            </w:pPr>
+            <w:r>
+              <w:t xml:space="preserve">Unavailable Trial Date       </w:t>
+            </w:r>
+          </w:p>
+        </w:tc>
+        <w:tc>
+          <w:tcPr>
+            <w:tcW w:w="4754" w:type="dxa"/>
+            <w:tcBorders>
+              <w:top w:val="single" w:sz="4" w:space="0" w:color="auto"/>
+              <w:left w:val="nil"/>
+              <w:bottom w:val="single" w:sz="4" w:space="0" w:color="auto"/>
+              <w:right w:val="nil"/>
+            </w:tcBorders>
+          </w:tcPr>
+          <w:p>
+            <w:r>
+              <w:t>&lt;&lt;</w:t>
+            </w:r>
+            <w:r>
+              <w:t>u</w:t>
+            </w:r>
+            <w:r>
+              <w:t>navailableTrialDateFrom&gt;&gt;</w:t>
+            </w:r>
+          </w:p>
+        </w:tc>
+      </w:tr>
+      <w:tr>
+        <w:tc>
+          <w:tcPr>
+            <w:tcW w:w="4272" w:type="dxa"/>
+            <w:tcBorders>
+              <w:top w:val="single" w:sz="4" w:space="0" w:color="auto"/>
+              <w:left w:val="nil"/>
+              <w:bottom w:val="single" w:sz="4" w:space="0" w:color="auto"/>
+              <w:right w:val="nil"/>
+            </w:tcBorders>
+          </w:tcPr>
+          <w:p>
+            <w:r>
+              <w:rPr>
+                <w:rFonts w:ascii="Arial" w:hAnsi="Arial" w:cs="Arial"/>
+                <w:sz w:val="16"/>
+                <w:szCs w:val="16"/>
+              </w:rPr>
+              <w:t>&lt;&lt;</w:t>
+            </w:r>
+            <w:r>
+              <w:rPr>
+                <w:rFonts w:ascii="Arial" w:hAnsi="Arial" w:cs="Arial"/>
+                <w:sz w:val="16"/>
+                <w:szCs w:val="16"/>
+              </w:rPr>
+              <w:t>er_</w:t>
+            </w:r>
+            <w:r>
+              <w:rPr>
+                <w:rFonts w:ascii="Arial" w:hAnsi="Arial" w:cs="Arial"/>
+                <w:sz w:val="16"/>
+                <w:szCs w:val="16"/>
+              </w:rPr>
+              <w:t>&gt;&gt;</w:t>
+            </w:r>
+          </w:p>
+        </w:tc>
+        <w:tc>
+          <w:tcPr>
+            <w:tcW w:w="4754" w:type="dxa"/>
+            <w:tcBorders>
+              <w:top w:val="single" w:sz="4" w:space="0" w:color="auto"/>
+              <w:left w:val="nil"/>
+              <w:bottom w:val="single" w:sz="4" w:space="0" w:color="auto"/>
+              <w:right w:val="nil"/>
+            </w:tcBorders>
+          </w:tcPr>
+          <w:p/>
+        </w:tc>
+      </w:tr>
+      <w:tr>
+        <w:tc>
+          <w:tcPr>
+            <w:tcW w:w="4272" w:type="dxa"/>
+            <w:tcBorders>
+              <w:top w:val="single" w:sz="4" w:space="0" w:color="auto"/>
+              <w:left w:val="nil"/>
+              <w:bottom w:val="single" w:sz="4" w:space="0" w:color="auto"/>
+              <w:right w:val="nil"/>
+            </w:tcBorders>
+          </w:tcPr>
+          <w:p>
+            <w:r>
+              <w:rPr>
+                <w:rFonts w:ascii="Arial" w:hAnsi="Arial" w:cs="Arial"/>
+                <w:sz w:val="16"/>
+                <w:szCs w:val="16"/>
+              </w:rPr>
+              <w:t>&lt;&lt;</w:t>
+            </w:r>
+            <w:r>
+              <w:rPr>
+                <w:rFonts w:ascii="Arial" w:hAnsi="Arial" w:cs="Arial"/>
+                <w:sz w:val="16"/>
+                <w:szCs w:val="16"/>
+              </w:rPr>
+              <w:t>er_resp2UnavailableTrialDates</w:t>
+            </w:r>
+            <w:r>
+              <w:rPr>
+                <w:rFonts w:ascii="Arial" w:hAnsi="Arial" w:cs="Arial"/>
+                <w:sz w:val="16"/>
+                <w:szCs w:val="16"/>
+              </w:rPr>
+              <w:t>&gt;&gt;</w:t>
+            </w:r>
+          </w:p>
+        </w:tc>
+        <w:tc>
+          <w:tcPr>
+            <w:tcW w:w="4754" w:type="dxa"/>
+            <w:tcBorders>
+              <w:top w:val="single" w:sz="4" w:space="0" w:color="auto"/>
+              <w:left w:val="nil"/>
+              <w:bottom w:val="single" w:sz="4" w:space="0" w:color="auto"/>
+              <w:right w:val="nil"/>
+            </w:tcBorders>
+          </w:tcPr>
+          <w:p/>
+        </w:tc>
+      </w:tr>
+      <w:tr>
+        <w:tc>
+          <w:tcPr>
+            <w:tcW w:w="4272" w:type="dxa"/>
+            <w:tcBorders>
+              <w:top w:val="single" w:sz="4" w:space="0" w:color="auto"/>
+              <w:left w:val="nil"/>
+              <w:bottom w:val="single" w:sz="4" w:space="0" w:color="auto"/>
+              <w:right w:val="nil"/>
+            </w:tcBorders>
+          </w:tcPr>
+          <w:p>
+            <w:r>
+              <w:rPr>
+                <w:rFonts w:ascii="Arial" w:hAnsi="Arial" w:cs="Arial"/>
+                <w:sz w:val="16"/>
+                <w:szCs w:val="16"/>
+              </w:rPr>
+              <w:t>&lt;&lt;</w:t>
+            </w:r>
+            <w:r>
+              <w:rPr>
+                <w:rFonts w:ascii="Arial" w:hAnsi="Arial" w:cs="Arial"/>
+                <w:sz w:val="16"/>
+                <w:szCs w:val="16"/>
+              </w:rPr>
+              <w:t>er_</w:t>
+            </w:r>
+            <w:r>
+              <w:rPr>
+                <w:rFonts w:ascii="Arial" w:hAnsi="Arial" w:cs="Arial"/>
+                <w:sz w:val="16"/>
+                <w:szCs w:val="16"/>
+              </w:rPr>
+              <w:t>&gt;&gt;</w:t>
+            </w:r>
+          </w:p>
+        </w:tc>
+        <w:tc>
+          <w:tcPr>
+            <w:tcW w:w="4754" w:type="dxa"/>
             <w:tcBorders>
               <w:top w:val="single" w:sz="4" w:space="0" w:color="auto"/>
               <w:left w:val="nil"/>
@@ -6305,7 +8283,16 @@
                 <w:sz w:val="16"/>
                 <w:szCs w:val="16"/>
               </w:rPr>
-              <w:t>&lt;&lt;c</w:t>
+              <w:t>&lt;&lt;</w:t>
+            </w:r>
+            <w:proofErr w:type="spellStart"/>
+            <w:r>
+              <w:rPr>
+                <w:rFonts w:ascii="Arial" w:hAnsi="Arial" w:cs="Arial"/>
+                <w:sz w:val="16"/>
+                <w:szCs w:val="16"/>
+              </w:rPr>
+              <w:t>c</w:t>
             </w:r>
             <w:r>
               <w:rPr>
@@ -6315,6 +8302,7 @@
               </w:rPr>
               <w:t>r</w:t>
             </w:r>
+            <w:proofErr w:type="spellEnd"/>
             <w:r>
               <w:rPr>
                 <w:rFonts w:ascii="Arial" w:hAnsi="Arial" w:cs="Arial"/>
@@ -6402,7 +8390,6 @@
           </w:tcPr>
           <w:p>
             <w:r>
-              <w:lastRenderedPageBreak/>
               <w:t>What type of sign language do you need an interpreter for?</w:t>
             </w:r>
           </w:p>
@@ -6509,7 +8496,16 @@
                 <w:sz w:val="16"/>
                 <w:szCs w:val="16"/>
               </w:rPr>
-              <w:t>&lt;&lt;c</w:t>
+              <w:t>&lt;&lt;</w:t>
+            </w:r>
+            <w:proofErr w:type="spellStart"/>
+            <w:r>
+              <w:rPr>
+                <w:rFonts w:ascii="Arial" w:hAnsi="Arial" w:cs="Arial"/>
+                <w:sz w:val="16"/>
+                <w:szCs w:val="16"/>
+              </w:rPr>
+              <w:t>c</w:t>
             </w:r>
             <w:r>
               <w:rPr>
@@ -6519,6 +8515,7 @@
               </w:rPr>
               <w:t>r</w:t>
             </w:r>
+            <w:proofErr w:type="spellEnd"/>
             <w:r>
               <w:rPr>
                 <w:rFonts w:ascii="Arial" w:hAnsi="Arial" w:cs="Arial"/>
@@ -6712,7 +8709,16 @@
                 <w:sz w:val="16"/>
                 <w:szCs w:val="16"/>
               </w:rPr>
-              <w:t>&lt;&lt;c</w:t>
+              <w:t>&lt;&lt;</w:t>
+            </w:r>
+            <w:proofErr w:type="spellStart"/>
+            <w:r>
+              <w:rPr>
+                <w:rFonts w:ascii="Arial" w:hAnsi="Arial" w:cs="Arial"/>
+                <w:sz w:val="16"/>
+                <w:szCs w:val="16"/>
+              </w:rPr>
+              <w:t>c</w:t>
             </w:r>
             <w:r>
               <w:rPr>
@@ -6722,6 +8728,7 @@
               </w:rPr>
               <w:t>r</w:t>
             </w:r>
+            <w:proofErr w:type="spellEnd"/>
             <w:r>
               <w:rPr>
                 <w:rFonts w:ascii="Arial" w:hAnsi="Arial" w:cs="Arial"/>
@@ -6928,7 +8935,7 @@
 </file>
 
 <file path=word/endnotes.xml><?xml version="1.0" encoding="utf-8"?>
-<w:endnotes xmlns:wpc="http://schemas.microsoft.com/office/word/2010/wordprocessingCanvas" xmlns:cx="http://schemas.microsoft.com/office/drawing/2014/chartex" xmlns:cx1="http://schemas.microsoft.com/office/drawing/2015/9/8/chartex" xmlns:cx2="http://schemas.microsoft.com/office/drawing/2015/10/21/chartex" xmlns:cx3="http://schemas.microsoft.com/office/drawing/2016/5/9/chartex" xmlns:cx4="http://schemas.microsoft.com/office/drawing/2016/5/10/chartex" xmlns:cx5="http://schemas.microsoft.com/office/drawing/2016/5/11/chartex" xmlns:cx6="http://schemas.microsoft.com/office/drawing/2016/5/12/chartex" xmlns:cx7="http://schemas.microsoft.com/office/drawing/2016/5/13/chartex" xmlns:cx8="http://schemas.microsoft.com/office/drawing/2016/5/14/chartex" xmlns:mc="http://schemas.openxmlformats.org/markup-compatibility/2006" xmlns:aink="http://schemas.microsoft.com/office/drawing/2016/ink" xmlns:am3d="http://schemas.microsoft.com/office/drawing/2017/model3d" xmlns:o="urn:schemas-microsoft-com:office:office" xmlns:oel="http://schemas.microsoft.com/office/2019/extlst" xmlns:r="http://schemas.openxmlformats.org/officeDocument/2006/relationships" xmlns:m="http://schemas.openxmlformats.org/officeDocument/2006/math" xmlns:v="urn:schemas-microsoft-com:vml" xmlns:wp14="http://schemas.microsoft.com/office/word/2010/wordprocessingDrawing" xmlns:wp="http://schemas.openxmlformats.org/drawingml/2006/wordprocessingDrawing" xmlns:w10="urn:schemas-microsoft-com:office:word" xmlns:w="http://schemas.openxmlformats.org/wordprocessingml/2006/main" xmlns:w14="http://schemas.microsoft.com/office/word/2010/wordml" xmlns:w15="http://schemas.microsoft.com/office/word/2012/wordml" xmlns:w16cex="http://schemas.microsoft.com/office/word/2018/wordml/cex" xmlns:w16cid="http://schemas.microsoft.com/office/word/2016/wordml/cid" xmlns:w16="http://schemas.microsoft.com/office/word/2018/wordml" xmlns:w16sdtdh="http://schemas.microsoft.com/office/word/2020/wordml/sdtdatahash" xmlns:w16se="http://schemas.microsoft.com/office/word/2015/wordml/symex" xmlns:wpg="http://schemas.microsoft.com/office/word/2010/wordprocessingGroup" xmlns:wpi="http://schemas.microsoft.com/office/word/2010/wordprocessingInk" xmlns:wne="http://schemas.microsoft.com/office/word/2006/wordml" xmlns:wps="http://schemas.microsoft.com/office/word/2010/wordprocessingShape" mc:Ignorable="w14 w15 w16se w16cid w16 w16cex w16sdtdh wp14">
+<w:endnotes xmlns:wpc="http://schemas.microsoft.com/office/word/2010/wordprocessingCanvas" xmlns:cx="http://schemas.microsoft.com/office/drawing/2014/chartex" xmlns:cx1="http://schemas.microsoft.com/office/drawing/2015/9/8/chartex" xmlns:cx2="http://schemas.microsoft.com/office/drawing/2015/10/21/chartex" xmlns:cx3="http://schemas.microsoft.com/office/drawing/2016/5/9/chartex" xmlns:cx4="http://schemas.microsoft.com/office/drawing/2016/5/10/chartex" xmlns:cx5="http://schemas.microsoft.com/office/drawing/2016/5/11/chartex" xmlns:cx6="http://schemas.microsoft.com/office/drawing/2016/5/12/chartex" xmlns:cx7="http://schemas.microsoft.com/office/drawing/2016/5/13/chartex" xmlns:cx8="http://schemas.microsoft.com/office/drawing/2016/5/14/chartex" xmlns:mc="http://schemas.openxmlformats.org/markup-compatibility/2006" xmlns:aink="http://schemas.microsoft.com/office/drawing/2016/ink" xmlns:am3d="http://schemas.microsoft.com/office/drawing/2017/model3d" xmlns:o="urn:schemas-microsoft-com:office:office" xmlns:oel="http://schemas.microsoft.com/office/2019/extlst" xmlns:r="http://schemas.openxmlformats.org/officeDocument/2006/relationships" xmlns:m="http://schemas.openxmlformats.org/officeDocument/2006/math" xmlns:v="urn:schemas-microsoft-com:vml" xmlns:wp14="http://schemas.microsoft.com/office/word/2010/wordprocessingDrawing" xmlns:wp="http://schemas.openxmlformats.org/drawingml/2006/wordprocessingDrawing" xmlns:w10="urn:schemas-microsoft-com:office:word" xmlns:w="http://schemas.openxmlformats.org/wordprocessingml/2006/main" xmlns:w14="http://schemas.microsoft.com/office/word/2010/wordml" xmlns:w15="http://schemas.microsoft.com/office/word/2012/wordml" xmlns:w16cex="http://schemas.microsoft.com/office/word/2018/wordml/cex" xmlns:w16cid="http://schemas.microsoft.com/office/word/2016/wordml/cid" xmlns:w16="http://schemas.microsoft.com/office/word/2018/wordml" xmlns:w16du="http://schemas.microsoft.com/office/word/2023/wordml/word16du" xmlns:w16sdtdh="http://schemas.microsoft.com/office/word/2020/wordml/sdtdatahash" xmlns:w16se="http://schemas.microsoft.com/office/word/2015/wordml/symex" xmlns:wpg="http://schemas.microsoft.com/office/word/2010/wordprocessingGroup" xmlns:wpi="http://schemas.microsoft.com/office/word/2010/wordprocessingInk" xmlns:wne="http://schemas.microsoft.com/office/word/2006/wordml" xmlns:wps="http://schemas.microsoft.com/office/word/2010/wordprocessingShape" mc:Ignorable="w14 w15 w16se w16cid w16 w16cex w16sdtdh w16du wp14">
   <w:endnote w:type="separator" w:id="-1">
     <w:p>
       <w:r>
@@ -6947,7 +8954,7 @@
 </file>
 
 <file path=word/footer1.xml><?xml version="1.0" encoding="utf-8"?>
-<w:ftr xmlns:wpc="http://schemas.microsoft.com/office/word/2010/wordprocessingCanvas" xmlns:cx="http://schemas.microsoft.com/office/drawing/2014/chartex" xmlns:cx1="http://schemas.microsoft.com/office/drawing/2015/9/8/chartex" xmlns:cx2="http://schemas.microsoft.com/office/drawing/2015/10/21/chartex" xmlns:cx3="http://schemas.microsoft.com/office/drawing/2016/5/9/chartex" xmlns:cx4="http://schemas.microsoft.com/office/drawing/2016/5/10/chartex" xmlns:cx5="http://schemas.microsoft.com/office/drawing/2016/5/11/chartex" xmlns:cx6="http://schemas.microsoft.com/office/drawing/2016/5/12/chartex" xmlns:cx7="http://schemas.microsoft.com/office/drawing/2016/5/13/chartex" xmlns:cx8="http://schemas.microsoft.com/office/drawing/2016/5/14/chartex" xmlns:mc="http://schemas.openxmlformats.org/markup-compatibility/2006" xmlns:aink="http://schemas.microsoft.com/office/drawing/2016/ink" xmlns:am3d="http://schemas.microsoft.com/office/drawing/2017/model3d" xmlns:o="urn:schemas-microsoft-com:office:office" xmlns:oel="http://schemas.microsoft.com/office/2019/extlst" xmlns:r="http://schemas.openxmlformats.org/officeDocument/2006/relationships" xmlns:m="http://schemas.openxmlformats.org/officeDocument/2006/math" xmlns:v="urn:schemas-microsoft-com:vml" xmlns:wp14="http://schemas.microsoft.com/office/word/2010/wordprocessingDrawing" xmlns:wp="http://schemas.openxmlformats.org/drawingml/2006/wordprocessingDrawing" xmlns:w10="urn:schemas-microsoft-com:office:word" xmlns:w="http://schemas.openxmlformats.org/wordprocessingml/2006/main" xmlns:w14="http://schemas.microsoft.com/office/word/2010/wordml" xmlns:w15="http://schemas.microsoft.com/office/word/2012/wordml" xmlns:w16cex="http://schemas.microsoft.com/office/word/2018/wordml/cex" xmlns:w16cid="http://schemas.microsoft.com/office/word/2016/wordml/cid" xmlns:w16="http://schemas.microsoft.com/office/word/2018/wordml" xmlns:w16sdtdh="http://schemas.microsoft.com/office/word/2020/wordml/sdtdatahash" xmlns:w16se="http://schemas.microsoft.com/office/word/2015/wordml/symex" xmlns:wpg="http://schemas.microsoft.com/office/word/2010/wordprocessingGroup" xmlns:wpi="http://schemas.microsoft.com/office/word/2010/wordprocessingInk" xmlns:wne="http://schemas.microsoft.com/office/word/2006/wordml" xmlns:wps="http://schemas.microsoft.com/office/word/2010/wordprocessingShape" mc:Ignorable="w14 w15 w16se w16cid w16 w16cex w16sdtdh wp14">
+<w:ftr xmlns:wpc="http://schemas.microsoft.com/office/word/2010/wordprocessingCanvas" xmlns:cx="http://schemas.microsoft.com/office/drawing/2014/chartex" xmlns:cx1="http://schemas.microsoft.com/office/drawing/2015/9/8/chartex" xmlns:cx2="http://schemas.microsoft.com/office/drawing/2015/10/21/chartex" xmlns:cx3="http://schemas.microsoft.com/office/drawing/2016/5/9/chartex" xmlns:cx4="http://schemas.microsoft.com/office/drawing/2016/5/10/chartex" xmlns:cx5="http://schemas.microsoft.com/office/drawing/2016/5/11/chartex" xmlns:cx6="http://schemas.microsoft.com/office/drawing/2016/5/12/chartex" xmlns:cx7="http://schemas.microsoft.com/office/drawing/2016/5/13/chartex" xmlns:cx8="http://schemas.microsoft.com/office/drawing/2016/5/14/chartex" xmlns:mc="http://schemas.openxmlformats.org/markup-compatibility/2006" xmlns:aink="http://schemas.microsoft.com/office/drawing/2016/ink" xmlns:am3d="http://schemas.microsoft.com/office/drawing/2017/model3d" xmlns:o="urn:schemas-microsoft-com:office:office" xmlns:oel="http://schemas.microsoft.com/office/2019/extlst" xmlns:r="http://schemas.openxmlformats.org/officeDocument/2006/relationships" xmlns:m="http://schemas.openxmlformats.org/officeDocument/2006/math" xmlns:v="urn:schemas-microsoft-com:vml" xmlns:wp14="http://schemas.microsoft.com/office/word/2010/wordprocessingDrawing" xmlns:wp="http://schemas.openxmlformats.org/drawingml/2006/wordprocessingDrawing" xmlns:w10="urn:schemas-microsoft-com:office:word" xmlns:w="http://schemas.openxmlformats.org/wordprocessingml/2006/main" xmlns:w14="http://schemas.microsoft.com/office/word/2010/wordml" xmlns:w15="http://schemas.microsoft.com/office/word/2012/wordml" xmlns:w16cex="http://schemas.microsoft.com/office/word/2018/wordml/cex" xmlns:w16cid="http://schemas.microsoft.com/office/word/2016/wordml/cid" xmlns:w16="http://schemas.microsoft.com/office/word/2018/wordml" xmlns:w16du="http://schemas.microsoft.com/office/word/2023/wordml/word16du" xmlns:w16sdtdh="http://schemas.microsoft.com/office/word/2020/wordml/sdtdatahash" xmlns:w16se="http://schemas.microsoft.com/office/word/2015/wordml/symex" xmlns:wpg="http://schemas.microsoft.com/office/word/2010/wordprocessingGroup" xmlns:wpi="http://schemas.microsoft.com/office/word/2010/wordprocessingInk" xmlns:wne="http://schemas.microsoft.com/office/word/2006/wordml" xmlns:wps="http://schemas.microsoft.com/office/word/2010/wordprocessingShape" mc:Ignorable="w14 w15 w16se w16cid w16 w16cex w16sdtdh w16du wp14">
   <w:p>
     <w:pPr>
       <w:pStyle w:val="Footer"/>
@@ -6957,7 +8964,7 @@
 </file>
 
 <file path=word/footer2.xml><?xml version="1.0" encoding="utf-8"?>
-<w:ftr xmlns:wpc="http://schemas.microsoft.com/office/word/2010/wordprocessingCanvas" xmlns:cx="http://schemas.microsoft.com/office/drawing/2014/chartex" xmlns:cx1="http://schemas.microsoft.com/office/drawing/2015/9/8/chartex" xmlns:cx2="http://schemas.microsoft.com/office/drawing/2015/10/21/chartex" xmlns:cx3="http://schemas.microsoft.com/office/drawing/2016/5/9/chartex" xmlns:cx4="http://schemas.microsoft.com/office/drawing/2016/5/10/chartex" xmlns:cx5="http://schemas.microsoft.com/office/drawing/2016/5/11/chartex" xmlns:cx6="http://schemas.microsoft.com/office/drawing/2016/5/12/chartex" xmlns:cx7="http://schemas.microsoft.com/office/drawing/2016/5/13/chartex" xmlns:cx8="http://schemas.microsoft.com/office/drawing/2016/5/14/chartex" xmlns:mc="http://schemas.openxmlformats.org/markup-compatibility/2006" xmlns:aink="http://schemas.microsoft.com/office/drawing/2016/ink" xmlns:am3d="http://schemas.microsoft.com/office/drawing/2017/model3d" xmlns:o="urn:schemas-microsoft-com:office:office" xmlns:oel="http://schemas.microsoft.com/office/2019/extlst" xmlns:r="http://schemas.openxmlformats.org/officeDocument/2006/relationships" xmlns:m="http://schemas.openxmlformats.org/officeDocument/2006/math" xmlns:v="urn:schemas-microsoft-com:vml" xmlns:wp14="http://schemas.microsoft.com/office/word/2010/wordprocessingDrawing" xmlns:wp="http://schemas.openxmlformats.org/drawingml/2006/wordprocessingDrawing" xmlns:w10="urn:schemas-microsoft-com:office:word" xmlns:w="http://schemas.openxmlformats.org/wordprocessingml/2006/main" xmlns:w14="http://schemas.microsoft.com/office/word/2010/wordml" xmlns:w15="http://schemas.microsoft.com/office/word/2012/wordml" xmlns:w16cex="http://schemas.microsoft.com/office/word/2018/wordml/cex" xmlns:w16cid="http://schemas.microsoft.com/office/word/2016/wordml/cid" xmlns:w16="http://schemas.microsoft.com/office/word/2018/wordml" xmlns:w16sdtdh="http://schemas.microsoft.com/office/word/2020/wordml/sdtdatahash" xmlns:w16se="http://schemas.microsoft.com/office/word/2015/wordml/symex" xmlns:wpg="http://schemas.microsoft.com/office/word/2010/wordprocessingGroup" xmlns:wpi="http://schemas.microsoft.com/office/word/2010/wordprocessingInk" xmlns:wne="http://schemas.microsoft.com/office/word/2006/wordml" xmlns:wps="http://schemas.microsoft.com/office/word/2010/wordprocessingShape" mc:Ignorable="w14 w15 w16se w16cid w16 w16cex w16sdtdh wp14">
+<w:ftr xmlns:wpc="http://schemas.microsoft.com/office/word/2010/wordprocessingCanvas" xmlns:cx="http://schemas.microsoft.com/office/drawing/2014/chartex" xmlns:cx1="http://schemas.microsoft.com/office/drawing/2015/9/8/chartex" xmlns:cx2="http://schemas.microsoft.com/office/drawing/2015/10/21/chartex" xmlns:cx3="http://schemas.microsoft.com/office/drawing/2016/5/9/chartex" xmlns:cx4="http://schemas.microsoft.com/office/drawing/2016/5/10/chartex" xmlns:cx5="http://schemas.microsoft.com/office/drawing/2016/5/11/chartex" xmlns:cx6="http://schemas.microsoft.com/office/drawing/2016/5/12/chartex" xmlns:cx7="http://schemas.microsoft.com/office/drawing/2016/5/13/chartex" xmlns:cx8="http://schemas.microsoft.com/office/drawing/2016/5/14/chartex" xmlns:mc="http://schemas.openxmlformats.org/markup-compatibility/2006" xmlns:aink="http://schemas.microsoft.com/office/drawing/2016/ink" xmlns:am3d="http://schemas.microsoft.com/office/drawing/2017/model3d" xmlns:o="urn:schemas-microsoft-com:office:office" xmlns:oel="http://schemas.microsoft.com/office/2019/extlst" xmlns:r="http://schemas.openxmlformats.org/officeDocument/2006/relationships" xmlns:m="http://schemas.openxmlformats.org/officeDocument/2006/math" xmlns:v="urn:schemas-microsoft-com:vml" xmlns:wp14="http://schemas.microsoft.com/office/word/2010/wordprocessingDrawing" xmlns:wp="http://schemas.openxmlformats.org/drawingml/2006/wordprocessingDrawing" xmlns:w10="urn:schemas-microsoft-com:office:word" xmlns:w="http://schemas.openxmlformats.org/wordprocessingml/2006/main" xmlns:w14="http://schemas.microsoft.com/office/word/2010/wordml" xmlns:w15="http://schemas.microsoft.com/office/word/2012/wordml" xmlns:w16cex="http://schemas.microsoft.com/office/word/2018/wordml/cex" xmlns:w16cid="http://schemas.microsoft.com/office/word/2016/wordml/cid" xmlns:w16="http://schemas.microsoft.com/office/word/2018/wordml" xmlns:w16du="http://schemas.microsoft.com/office/word/2023/wordml/word16du" xmlns:w16sdtdh="http://schemas.microsoft.com/office/word/2020/wordml/sdtdatahash" xmlns:w16se="http://schemas.microsoft.com/office/word/2015/wordml/symex" xmlns:wpg="http://schemas.microsoft.com/office/word/2010/wordprocessingGroup" xmlns:wpi="http://schemas.microsoft.com/office/word/2010/wordprocessingInk" xmlns:wne="http://schemas.microsoft.com/office/word/2006/wordml" xmlns:wps="http://schemas.microsoft.com/office/word/2010/wordprocessingShape" mc:Ignorable="w14 w15 w16se w16cid w16 w16cex w16sdtdh w16du wp14">
   <w:p>
     <w:pPr>
       <w:pStyle w:val="Footer"/>
@@ -6967,7 +8974,7 @@
 </file>
 
 <file path=word/footer3.xml><?xml version="1.0" encoding="utf-8"?>
-<w:ftr xmlns:wpc="http://schemas.microsoft.com/office/word/2010/wordprocessingCanvas" xmlns:cx="http://schemas.microsoft.com/office/drawing/2014/chartex" xmlns:cx1="http://schemas.microsoft.com/office/drawing/2015/9/8/chartex" xmlns:cx2="http://schemas.microsoft.com/office/drawing/2015/10/21/chartex" xmlns:cx3="http://schemas.microsoft.com/office/drawing/2016/5/9/chartex" xmlns:cx4="http://schemas.microsoft.com/office/drawing/2016/5/10/chartex" xmlns:cx5="http://schemas.microsoft.com/office/drawing/2016/5/11/chartex" xmlns:cx6="http://schemas.microsoft.com/office/drawing/2016/5/12/chartex" xmlns:cx7="http://schemas.microsoft.com/office/drawing/2016/5/13/chartex" xmlns:cx8="http://schemas.microsoft.com/office/drawing/2016/5/14/chartex" xmlns:mc="http://schemas.openxmlformats.org/markup-compatibility/2006" xmlns:aink="http://schemas.microsoft.com/office/drawing/2016/ink" xmlns:am3d="http://schemas.microsoft.com/office/drawing/2017/model3d" xmlns:o="urn:schemas-microsoft-com:office:office" xmlns:oel="http://schemas.microsoft.com/office/2019/extlst" xmlns:r="http://schemas.openxmlformats.org/officeDocument/2006/relationships" xmlns:m="http://schemas.openxmlformats.org/officeDocument/2006/math" xmlns:v="urn:schemas-microsoft-com:vml" xmlns:wp14="http://schemas.microsoft.com/office/word/2010/wordprocessingDrawing" xmlns:wp="http://schemas.openxmlformats.org/drawingml/2006/wordprocessingDrawing" xmlns:w10="urn:schemas-microsoft-com:office:word" xmlns:w="http://schemas.openxmlformats.org/wordprocessingml/2006/main" xmlns:w14="http://schemas.microsoft.com/office/word/2010/wordml" xmlns:w15="http://schemas.microsoft.com/office/word/2012/wordml" xmlns:w16cex="http://schemas.microsoft.com/office/word/2018/wordml/cex" xmlns:w16cid="http://schemas.microsoft.com/office/word/2016/wordml/cid" xmlns:w16="http://schemas.microsoft.com/office/word/2018/wordml" xmlns:w16sdtdh="http://schemas.microsoft.com/office/word/2020/wordml/sdtdatahash" xmlns:w16se="http://schemas.microsoft.com/office/word/2015/wordml/symex" xmlns:wpg="http://schemas.microsoft.com/office/word/2010/wordprocessingGroup" xmlns:wpi="http://schemas.microsoft.com/office/word/2010/wordprocessingInk" xmlns:wne="http://schemas.microsoft.com/office/word/2006/wordml" xmlns:wps="http://schemas.microsoft.com/office/word/2010/wordprocessingShape" mc:Ignorable="w14 w15 w16se w16cid w16 w16cex w16sdtdh wp14">
+<w:ftr xmlns:wpc="http://schemas.microsoft.com/office/word/2010/wordprocessingCanvas" xmlns:cx="http://schemas.microsoft.com/office/drawing/2014/chartex" xmlns:cx1="http://schemas.microsoft.com/office/drawing/2015/9/8/chartex" xmlns:cx2="http://schemas.microsoft.com/office/drawing/2015/10/21/chartex" xmlns:cx3="http://schemas.microsoft.com/office/drawing/2016/5/9/chartex" xmlns:cx4="http://schemas.microsoft.com/office/drawing/2016/5/10/chartex" xmlns:cx5="http://schemas.microsoft.com/office/drawing/2016/5/11/chartex" xmlns:cx6="http://schemas.microsoft.com/office/drawing/2016/5/12/chartex" xmlns:cx7="http://schemas.microsoft.com/office/drawing/2016/5/13/chartex" xmlns:cx8="http://schemas.microsoft.com/office/drawing/2016/5/14/chartex" xmlns:mc="http://schemas.openxmlformats.org/markup-compatibility/2006" xmlns:aink="http://schemas.microsoft.com/office/drawing/2016/ink" xmlns:am3d="http://schemas.microsoft.com/office/drawing/2017/model3d" xmlns:o="urn:schemas-microsoft-com:office:office" xmlns:oel="http://schemas.microsoft.com/office/2019/extlst" xmlns:r="http://schemas.openxmlformats.org/officeDocument/2006/relationships" xmlns:m="http://schemas.openxmlformats.org/officeDocument/2006/math" xmlns:v="urn:schemas-microsoft-com:vml" xmlns:wp14="http://schemas.microsoft.com/office/word/2010/wordprocessingDrawing" xmlns:wp="http://schemas.openxmlformats.org/drawingml/2006/wordprocessingDrawing" xmlns:w10="urn:schemas-microsoft-com:office:word" xmlns:w="http://schemas.openxmlformats.org/wordprocessingml/2006/main" xmlns:w14="http://schemas.microsoft.com/office/word/2010/wordml" xmlns:w15="http://schemas.microsoft.com/office/word/2012/wordml" xmlns:w16cex="http://schemas.microsoft.com/office/word/2018/wordml/cex" xmlns:w16cid="http://schemas.microsoft.com/office/word/2016/wordml/cid" xmlns:w16="http://schemas.microsoft.com/office/word/2018/wordml" xmlns:w16du="http://schemas.microsoft.com/office/word/2023/wordml/word16du" xmlns:w16sdtdh="http://schemas.microsoft.com/office/word/2020/wordml/sdtdatahash" xmlns:w16se="http://schemas.microsoft.com/office/word/2015/wordml/symex" xmlns:wpg="http://schemas.microsoft.com/office/word/2010/wordprocessingGroup" xmlns:wpi="http://schemas.microsoft.com/office/word/2010/wordprocessingInk" xmlns:wne="http://schemas.microsoft.com/office/word/2006/wordml" xmlns:wps="http://schemas.microsoft.com/office/word/2010/wordprocessingShape" mc:Ignorable="w14 w15 w16se w16cid w16 w16cex w16sdtdh w16du wp14">
   <w:p>
     <w:pPr>
       <w:pStyle w:val="Footer"/>
@@ -6977,7 +8984,7 @@
 </file>
 
 <file path=word/footnotes.xml><?xml version="1.0" encoding="utf-8"?>
-<w:footnotes xmlns:wpc="http://schemas.microsoft.com/office/word/2010/wordprocessingCanvas" xmlns:cx="http://schemas.microsoft.com/office/drawing/2014/chartex" xmlns:cx1="http://schemas.microsoft.com/office/drawing/2015/9/8/chartex" xmlns:cx2="http://schemas.microsoft.com/office/drawing/2015/10/21/chartex" xmlns:cx3="http://schemas.microsoft.com/office/drawing/2016/5/9/chartex" xmlns:cx4="http://schemas.microsoft.com/office/drawing/2016/5/10/chartex" xmlns:cx5="http://schemas.microsoft.com/office/drawing/2016/5/11/chartex" xmlns:cx6="http://schemas.microsoft.com/office/drawing/2016/5/12/chartex" xmlns:cx7="http://schemas.microsoft.com/office/drawing/2016/5/13/chartex" xmlns:cx8="http://schemas.microsoft.com/office/drawing/2016/5/14/chartex" xmlns:mc="http://schemas.openxmlformats.org/markup-compatibility/2006" xmlns:aink="http://schemas.microsoft.com/office/drawing/2016/ink" xmlns:am3d="http://schemas.microsoft.com/office/drawing/2017/model3d" xmlns:o="urn:schemas-microsoft-com:office:office" xmlns:oel="http://schemas.microsoft.com/office/2019/extlst" xmlns:r="http://schemas.openxmlformats.org/officeDocument/2006/relationships" xmlns:m="http://schemas.openxmlformats.org/officeDocument/2006/math" xmlns:v="urn:schemas-microsoft-com:vml" xmlns:wp14="http://schemas.microsoft.com/office/word/2010/wordprocessingDrawing" xmlns:wp="http://schemas.openxmlformats.org/drawingml/2006/wordprocessingDrawing" xmlns:w10="urn:schemas-microsoft-com:office:word" xmlns:w="http://schemas.openxmlformats.org/wordprocessingml/2006/main" xmlns:w14="http://schemas.microsoft.com/office/word/2010/wordml" xmlns:w15="http://schemas.microsoft.com/office/word/2012/wordml" xmlns:w16cex="http://schemas.microsoft.com/office/word/2018/wordml/cex" xmlns:w16cid="http://schemas.microsoft.com/office/word/2016/wordml/cid" xmlns:w16="http://schemas.microsoft.com/office/word/2018/wordml" xmlns:w16sdtdh="http://schemas.microsoft.com/office/word/2020/wordml/sdtdatahash" xmlns:w16se="http://schemas.microsoft.com/office/word/2015/wordml/symex" xmlns:wpg="http://schemas.microsoft.com/office/word/2010/wordprocessingGroup" xmlns:wpi="http://schemas.microsoft.com/office/word/2010/wordprocessingInk" xmlns:wne="http://schemas.microsoft.com/office/word/2006/wordml" xmlns:wps="http://schemas.microsoft.com/office/word/2010/wordprocessingShape" mc:Ignorable="w14 w15 w16se w16cid w16 w16cex w16sdtdh wp14">
+<w:footnotes xmlns:wpc="http://schemas.microsoft.com/office/word/2010/wordprocessingCanvas" xmlns:cx="http://schemas.microsoft.com/office/drawing/2014/chartex" xmlns:cx1="http://schemas.microsoft.com/office/drawing/2015/9/8/chartex" xmlns:cx2="http://schemas.microsoft.com/office/drawing/2015/10/21/chartex" xmlns:cx3="http://schemas.microsoft.com/office/drawing/2016/5/9/chartex" xmlns:cx4="http://schemas.microsoft.com/office/drawing/2016/5/10/chartex" xmlns:cx5="http://schemas.microsoft.com/office/drawing/2016/5/11/chartex" xmlns:cx6="http://schemas.microsoft.com/office/drawing/2016/5/12/chartex" xmlns:cx7="http://schemas.microsoft.com/office/drawing/2016/5/13/chartex" xmlns:cx8="http://schemas.microsoft.com/office/drawing/2016/5/14/chartex" xmlns:mc="http://schemas.openxmlformats.org/markup-compatibility/2006" xmlns:aink="http://schemas.microsoft.com/office/drawing/2016/ink" xmlns:am3d="http://schemas.microsoft.com/office/drawing/2017/model3d" xmlns:o="urn:schemas-microsoft-com:office:office" xmlns:oel="http://schemas.microsoft.com/office/2019/extlst" xmlns:r="http://schemas.openxmlformats.org/officeDocument/2006/relationships" xmlns:m="http://schemas.openxmlformats.org/officeDocument/2006/math" xmlns:v="urn:schemas-microsoft-com:vml" xmlns:wp14="http://schemas.microsoft.com/office/word/2010/wordprocessingDrawing" xmlns:wp="http://schemas.openxmlformats.org/drawingml/2006/wordprocessingDrawing" xmlns:w10="urn:schemas-microsoft-com:office:word" xmlns:w="http://schemas.openxmlformats.org/wordprocessingml/2006/main" xmlns:w14="http://schemas.microsoft.com/office/word/2010/wordml" xmlns:w15="http://schemas.microsoft.com/office/word/2012/wordml" xmlns:w16cex="http://schemas.microsoft.com/office/word/2018/wordml/cex" xmlns:w16cid="http://schemas.microsoft.com/office/word/2016/wordml/cid" xmlns:w16="http://schemas.microsoft.com/office/word/2018/wordml" xmlns:w16du="http://schemas.microsoft.com/office/word/2023/wordml/word16du" xmlns:w16sdtdh="http://schemas.microsoft.com/office/word/2020/wordml/sdtdatahash" xmlns:w16se="http://schemas.microsoft.com/office/word/2015/wordml/symex" xmlns:wpg="http://schemas.microsoft.com/office/word/2010/wordprocessingGroup" xmlns:wpi="http://schemas.microsoft.com/office/word/2010/wordprocessingInk" xmlns:wne="http://schemas.microsoft.com/office/word/2006/wordml" xmlns:wps="http://schemas.microsoft.com/office/word/2010/wordprocessingShape" mc:Ignorable="w14 w15 w16se w16cid w16 w16cex w16sdtdh w16du wp14">
   <w:footnote w:type="separator" w:id="-1">
     <w:p>
       <w:r>
@@ -6996,7 +9003,7 @@
 </file>
 
 <file path=word/styles.xml><?xml version="1.0" encoding="utf-8"?>
-<w:styles xmlns:mc="http://schemas.openxmlformats.org/markup-compatibility/2006" xmlns:r="http://schemas.openxmlformats.org/officeDocument/2006/relationships" xmlns:w="http://schemas.openxmlformats.org/wordprocessingml/2006/main" xmlns:w14="http://schemas.microsoft.com/office/word/2010/wordml" xmlns:w15="http://schemas.microsoft.com/office/word/2012/wordml" xmlns:w16cex="http://schemas.microsoft.com/office/word/2018/wordml/cex" xmlns:w16cid="http://schemas.microsoft.com/office/word/2016/wordml/cid" xmlns:w16="http://schemas.microsoft.com/office/word/2018/wordml" xmlns:w16sdtdh="http://schemas.microsoft.com/office/word/2020/wordml/sdtdatahash" xmlns:w16se="http://schemas.microsoft.com/office/word/2015/wordml/symex" mc:Ignorable="w14 w15 w16se w16cid w16 w16cex w16sdtdh">
+<w:styles xmlns:mc="http://schemas.openxmlformats.org/markup-compatibility/2006" xmlns:r="http://schemas.openxmlformats.org/officeDocument/2006/relationships" xmlns:w="http://schemas.openxmlformats.org/wordprocessingml/2006/main" xmlns:w14="http://schemas.microsoft.com/office/word/2010/wordml" xmlns:w15="http://schemas.microsoft.com/office/word/2012/wordml" xmlns:w16cex="http://schemas.microsoft.com/office/word/2018/wordml/cex" xmlns:w16cid="http://schemas.microsoft.com/office/word/2016/wordml/cid" xmlns:w16="http://schemas.microsoft.com/office/word/2018/wordml" xmlns:w16du="http://schemas.microsoft.com/office/word/2023/wordml/word16du" xmlns:w16sdtdh="http://schemas.microsoft.com/office/word/2020/wordml/sdtdatahash" xmlns:w16se="http://schemas.microsoft.com/office/word/2015/wordml/symex" mc:Ignorable="w14 w15 w16se w16cid w16 w16cex w16sdtdh w16du">
   <w:docDefaults>
     <w:rPrDefault>
       <w:rPr>

</xml_diff>

<commit_message>
CIV-16216 updated the font
</commit_message>
<xml_diff>
--- a/docker/docmosis/templates/CV-UNS-GAP-ENG-01077.docx
+++ b/docker/docmosis/templates/CV-UNS-GAP-ENG-01077.docx
@@ -1962,6 +1962,7 @@
               <w:t>r</w:t>
             </w:r>
             <w:proofErr w:type="spellEnd"/>
+            <w:proofErr w:type="gramStart"/>
             <w:r>
               <w:rPr>
                 <w:rFonts w:ascii="Arial" w:hAnsi="Arial" w:cs="Arial"/>
@@ -1991,6 +1992,7 @@
               <w:t>unavailableTrialRequiredYesOrNo</w:t>
             </w:r>
             <w:proofErr w:type="spellEnd"/>
+            <w:proofErr w:type="gramEnd"/>
             <w:r>
               <w:rPr>
                 <w:rFonts w:ascii="Arial" w:hAnsi="Arial" w:cs="Arial"/>
@@ -2146,6 +2148,7 @@
               <w:t>_{</w:t>
             </w:r>
             <w:proofErr w:type="spellStart"/>
+            <w:proofErr w:type="gramStart"/>
             <w:r>
               <w:rPr>
                 <w:rFonts w:ascii="Arial" w:hAnsi="Arial" w:cs="Arial"/>
@@ -2161,7 +2164,16 @@
                 <w:sz w:val="16"/>
                 <w:szCs w:val="16"/>
               </w:rPr>
-              <w:t>!=null}&gt;&gt;</w:t>
+              <w:t>!=</w:t>
+            </w:r>
+            <w:proofErr w:type="gramEnd"/>
+            <w:r>
+              <w:rPr>
+                <w:rFonts w:ascii="Arial" w:hAnsi="Arial" w:cs="Arial"/>
+                <w:sz w:val="16"/>
+                <w:szCs w:val="16"/>
+              </w:rPr>
+              <w:t>null}&gt;&gt;</w:t>
             </w:r>
           </w:p>
         </w:tc>
@@ -3449,6 +3461,7 @@
               <w:spacing w:before="0" w:beforeAutospacing="0" w:after="0" w:afterAutospacing="0"/>
               <w:textAlignment w:val="baseline"/>
               <w:rPr>
+                <w:rFonts w:asciiTheme="minorHAnsi" w:hAnsiTheme="minorHAnsi" w:cstheme="minorHAnsi"/>
                 <w:color w:val="000000"/>
                 <w:lang w:eastAsia="en-US"/>
               </w:rPr>
@@ -3456,6 +3469,7 @@
             <w:r>
               <w:rPr>
                 <w:rStyle w:val="normaltextrun"/>
+                <w:rFonts w:asciiTheme="minorHAnsi" w:hAnsiTheme="minorHAnsi" w:cstheme="minorHAnsi"/>
                 <w:color w:val="000000"/>
                 <w:lang w:eastAsia="en-US"/>
               </w:rPr>
@@ -3464,6 +3478,7 @@
             <w:r>
               <w:rPr>
                 <w:rStyle w:val="normaltextrun"/>
+                <w:rFonts w:asciiTheme="minorHAnsi" w:hAnsiTheme="minorHAnsi" w:cstheme="minorHAnsi"/>
                 <w:color w:val="000000"/>
                 <w:lang w:eastAsia="en-US"/>
               </w:rPr>
@@ -3472,6 +3487,7 @@
             <w:r>
               <w:rPr>
                 <w:rStyle w:val="normaltextrun"/>
+                <w:rFonts w:asciiTheme="minorHAnsi" w:hAnsiTheme="minorHAnsi" w:cstheme="minorHAnsi"/>
                 <w:color w:val="000000"/>
                 <w:lang w:eastAsia="en-US"/>
               </w:rPr>
@@ -3481,6 +3497,9 @@
         </w:tc>
       </w:tr>
       <w:tr>
+        <w:trPr>
+          <w:trHeight w:val="43"/>
+        </w:trPr>
         <w:tc>
           <w:tcPr>
             <w:tcW w:w="9067" w:type="dxa"/>
@@ -3498,7 +3517,7 @@
               <w:spacing w:before="0" w:beforeAutospacing="0" w:after="0" w:afterAutospacing="0"/>
               <w:textAlignment w:val="baseline"/>
               <w:rPr>
-                <w:rFonts w:ascii="Segoe UI" w:hAnsi="Segoe UI" w:cs="Segoe UI"/>
+                <w:rFonts w:asciiTheme="minorHAnsi" w:hAnsiTheme="minorHAnsi" w:cstheme="minorHAnsi"/>
                 <w:sz w:val="18"/>
                 <w:szCs w:val="18"/>
                 <w:lang w:eastAsia="en-US"/>
@@ -3507,6 +3526,7 @@
             <w:r>
               <w:rPr>
                 <w:rStyle w:val="normaltextrun"/>
+                <w:rFonts w:asciiTheme="minorHAnsi" w:hAnsiTheme="minorHAnsi" w:cstheme="minorHAnsi"/>
                 <w:color w:val="000000"/>
                 <w:lang w:eastAsia="en-US"/>
               </w:rPr>
@@ -3515,6 +3535,7 @@
             <w:r>
               <w:rPr>
                 <w:rStyle w:val="normaltextrun"/>
+                <w:rFonts w:asciiTheme="minorHAnsi" w:hAnsiTheme="minorHAnsi" w:cstheme="minorHAnsi"/>
                 <w:color w:val="000000"/>
                 <w:lang w:eastAsia="en-US"/>
               </w:rPr>
@@ -3523,6 +3544,7 @@
             <w:r>
               <w:rPr>
                 <w:rStyle w:val="normaltextrun"/>
+                <w:rFonts w:asciiTheme="minorHAnsi" w:hAnsiTheme="minorHAnsi" w:cstheme="minorHAnsi"/>
                 <w:color w:val="000000"/>
                 <w:lang w:eastAsia="en-US"/>
               </w:rPr>
@@ -3557,7 +3579,16 @@
           <w:sz w:val="16"/>
           <w:szCs w:val="16"/>
         </w:rPr>
-        <w:t>&lt;&lt;cs_</w:t>
+        <w:t>&lt;&lt;cs</w:t>
+      </w:r>
+      <w:proofErr w:type="gramStart"/>
+      <w:r>
+        <w:rPr>
+          <w:rFonts w:ascii="Arial" w:hAnsi="Arial" w:cs="Arial"/>
+          <w:sz w:val="16"/>
+          <w:szCs w:val="16"/>
+        </w:rPr>
+        <w:t>_</w:t>
       </w:r>
       <w:r>
         <w:rPr>
@@ -3568,6 +3599,7 @@
         <w:t>{</w:t>
       </w:r>
       <w:proofErr w:type="spellStart"/>
+      <w:proofErr w:type="gramEnd"/>
       <w:r>
         <w:rPr>
           <w:rFonts w:ascii="Arial" w:hAnsi="Arial" w:cs="Arial"/>
@@ -4318,7 +4350,16 @@
                 <w:sz w:val="16"/>
                 <w:szCs w:val="16"/>
               </w:rPr>
-              <w:t>resp1DeclineReason</w:t>
+              <w:t>resp1</w:t>
+            </w:r>
+            <w:proofErr w:type="gramStart"/>
+            <w:r>
+              <w:rPr>
+                <w:rFonts w:ascii="Arial" w:hAnsi="Arial" w:cs="Arial"/>
+                <w:sz w:val="16"/>
+                <w:szCs w:val="16"/>
+              </w:rPr>
+              <w:t>DeclineReason</w:t>
             </w:r>
             <w:r>
               <w:rPr>
@@ -4336,6 +4377,7 @@
               </w:rPr>
               <w:t>=</w:t>
             </w:r>
+            <w:proofErr w:type="gramEnd"/>
             <w:r>
               <w:rPr>
                 <w:rFonts w:ascii="Arial" w:hAnsi="Arial" w:cs="Arial"/>
@@ -5030,6 +5072,7 @@
               <w:t>_{</w:t>
             </w:r>
             <w:proofErr w:type="spellStart"/>
+            <w:proofErr w:type="gramStart"/>
             <w:r>
               <w:rPr>
                 <w:rFonts w:ascii="Arial" w:hAnsi="Arial" w:cs="Arial"/>
@@ -5045,7 +5088,16 @@
                 <w:sz w:val="16"/>
                 <w:szCs w:val="16"/>
               </w:rPr>
-              <w:t>!=null}&gt;&gt;</w:t>
+              <w:t>!=</w:t>
+            </w:r>
+            <w:proofErr w:type="gramEnd"/>
+            <w:r>
+              <w:rPr>
+                <w:rFonts w:ascii="Arial" w:hAnsi="Arial" w:cs="Arial"/>
+                <w:sz w:val="16"/>
+                <w:szCs w:val="16"/>
+              </w:rPr>
+              <w:t>null}&gt;&gt;</w:t>
             </w:r>
           </w:p>
         </w:tc>
@@ -6955,6 +7007,7 @@
               </w:rPr>
               <w:t>2</w:t>
             </w:r>
+            <w:proofErr w:type="gramStart"/>
             <w:r>
               <w:rPr>
                 <w:rFonts w:ascii="Arial" w:hAnsi="Arial" w:cs="Arial"/>
@@ -6969,7 +7022,16 @@
                 <w:sz w:val="16"/>
                 <w:szCs w:val="16"/>
               </w:rPr>
-              <w:t>!=null}</w:t>
+              <w:t>!=</w:t>
+            </w:r>
+            <w:proofErr w:type="gramEnd"/>
+            <w:r>
+              <w:rPr>
+                <w:rFonts w:ascii="Arial" w:hAnsi="Arial" w:cs="Arial"/>
+                <w:sz w:val="16"/>
+                <w:szCs w:val="16"/>
+              </w:rPr>
+              <w:t>null}</w:t>
             </w:r>
             <w:r>
               <w:rPr>
@@ -7675,6 +7737,7 @@
               <w:t>_{</w:t>
             </w:r>
             <w:proofErr w:type="spellStart"/>
+            <w:proofErr w:type="gramStart"/>
             <w:r>
               <w:rPr>
                 <w:rFonts w:ascii="Arial" w:hAnsi="Arial" w:cs="Arial"/>
@@ -7690,7 +7753,16 @@
                 <w:sz w:val="16"/>
                 <w:szCs w:val="16"/>
               </w:rPr>
-              <w:t>!=null}&gt;&gt;</w:t>
+              <w:t>!=</w:t>
+            </w:r>
+            <w:proofErr w:type="gramEnd"/>
+            <w:r>
+              <w:rPr>
+                <w:rFonts w:ascii="Arial" w:hAnsi="Arial" w:cs="Arial"/>
+                <w:sz w:val="16"/>
+                <w:szCs w:val="16"/>
+              </w:rPr>
+              <w:t>null}&gt;&gt;</w:t>
             </w:r>
           </w:p>
         </w:tc>

</xml_diff>

<commit_message>
CIV-16216 updated the font (#6007)
</commit_message>
<xml_diff>
--- a/docker/docmosis/templates/CV-UNS-GAP-ENG-01077.docx
+++ b/docker/docmosis/templates/CV-UNS-GAP-ENG-01077.docx
@@ -1962,6 +1962,7 @@
               <w:t>r</w:t>
             </w:r>
             <w:proofErr w:type="spellEnd"/>
+            <w:proofErr w:type="gramStart"/>
             <w:r>
               <w:rPr>
                 <w:rFonts w:ascii="Arial" w:hAnsi="Arial" w:cs="Arial"/>
@@ -1991,6 +1992,7 @@
               <w:t>unavailableTrialRequiredYesOrNo</w:t>
             </w:r>
             <w:proofErr w:type="spellEnd"/>
+            <w:proofErr w:type="gramEnd"/>
             <w:r>
               <w:rPr>
                 <w:rFonts w:ascii="Arial" w:hAnsi="Arial" w:cs="Arial"/>
@@ -2146,6 +2148,7 @@
               <w:t>_{</w:t>
             </w:r>
             <w:proofErr w:type="spellStart"/>
+            <w:proofErr w:type="gramStart"/>
             <w:r>
               <w:rPr>
                 <w:rFonts w:ascii="Arial" w:hAnsi="Arial" w:cs="Arial"/>
@@ -2161,7 +2164,16 @@
                 <w:sz w:val="16"/>
                 <w:szCs w:val="16"/>
               </w:rPr>
-              <w:t>!=null}&gt;&gt;</w:t>
+              <w:t>!=</w:t>
+            </w:r>
+            <w:proofErr w:type="gramEnd"/>
+            <w:r>
+              <w:rPr>
+                <w:rFonts w:ascii="Arial" w:hAnsi="Arial" w:cs="Arial"/>
+                <w:sz w:val="16"/>
+                <w:szCs w:val="16"/>
+              </w:rPr>
+              <w:t>null}&gt;&gt;</w:t>
             </w:r>
           </w:p>
         </w:tc>
@@ -3449,6 +3461,7 @@
               <w:spacing w:before="0" w:beforeAutospacing="0" w:after="0" w:afterAutospacing="0"/>
               <w:textAlignment w:val="baseline"/>
               <w:rPr>
+                <w:rFonts w:asciiTheme="minorHAnsi" w:hAnsiTheme="minorHAnsi" w:cstheme="minorHAnsi"/>
                 <w:color w:val="000000"/>
                 <w:lang w:eastAsia="en-US"/>
               </w:rPr>
@@ -3456,6 +3469,7 @@
             <w:r>
               <w:rPr>
                 <w:rStyle w:val="normaltextrun"/>
+                <w:rFonts w:asciiTheme="minorHAnsi" w:hAnsiTheme="minorHAnsi" w:cstheme="minorHAnsi"/>
                 <w:color w:val="000000"/>
                 <w:lang w:eastAsia="en-US"/>
               </w:rPr>
@@ -3464,6 +3478,7 @@
             <w:r>
               <w:rPr>
                 <w:rStyle w:val="normaltextrun"/>
+                <w:rFonts w:asciiTheme="minorHAnsi" w:hAnsiTheme="minorHAnsi" w:cstheme="minorHAnsi"/>
                 <w:color w:val="000000"/>
                 <w:lang w:eastAsia="en-US"/>
               </w:rPr>
@@ -3472,6 +3487,7 @@
             <w:r>
               <w:rPr>
                 <w:rStyle w:val="normaltextrun"/>
+                <w:rFonts w:asciiTheme="minorHAnsi" w:hAnsiTheme="minorHAnsi" w:cstheme="minorHAnsi"/>
                 <w:color w:val="000000"/>
                 <w:lang w:eastAsia="en-US"/>
               </w:rPr>
@@ -3481,6 +3497,9 @@
         </w:tc>
       </w:tr>
       <w:tr>
+        <w:trPr>
+          <w:trHeight w:val="43"/>
+        </w:trPr>
         <w:tc>
           <w:tcPr>
             <w:tcW w:w="9067" w:type="dxa"/>
@@ -3498,7 +3517,7 @@
               <w:spacing w:before="0" w:beforeAutospacing="0" w:after="0" w:afterAutospacing="0"/>
               <w:textAlignment w:val="baseline"/>
               <w:rPr>
-                <w:rFonts w:ascii="Segoe UI" w:hAnsi="Segoe UI" w:cs="Segoe UI"/>
+                <w:rFonts w:asciiTheme="minorHAnsi" w:hAnsiTheme="minorHAnsi" w:cstheme="minorHAnsi"/>
                 <w:sz w:val="18"/>
                 <w:szCs w:val="18"/>
                 <w:lang w:eastAsia="en-US"/>
@@ -3507,6 +3526,7 @@
             <w:r>
               <w:rPr>
                 <w:rStyle w:val="normaltextrun"/>
+                <w:rFonts w:asciiTheme="minorHAnsi" w:hAnsiTheme="minorHAnsi" w:cstheme="minorHAnsi"/>
                 <w:color w:val="000000"/>
                 <w:lang w:eastAsia="en-US"/>
               </w:rPr>
@@ -3515,6 +3535,7 @@
             <w:r>
               <w:rPr>
                 <w:rStyle w:val="normaltextrun"/>
+                <w:rFonts w:asciiTheme="minorHAnsi" w:hAnsiTheme="minorHAnsi" w:cstheme="minorHAnsi"/>
                 <w:color w:val="000000"/>
                 <w:lang w:eastAsia="en-US"/>
               </w:rPr>
@@ -3523,6 +3544,7 @@
             <w:r>
               <w:rPr>
                 <w:rStyle w:val="normaltextrun"/>
+                <w:rFonts w:asciiTheme="minorHAnsi" w:hAnsiTheme="minorHAnsi" w:cstheme="minorHAnsi"/>
                 <w:color w:val="000000"/>
                 <w:lang w:eastAsia="en-US"/>
               </w:rPr>
@@ -3557,7 +3579,16 @@
           <w:sz w:val="16"/>
           <w:szCs w:val="16"/>
         </w:rPr>
-        <w:t>&lt;&lt;cs_</w:t>
+        <w:t>&lt;&lt;cs</w:t>
+      </w:r>
+      <w:proofErr w:type="gramStart"/>
+      <w:r>
+        <w:rPr>
+          <w:rFonts w:ascii="Arial" w:hAnsi="Arial" w:cs="Arial"/>
+          <w:sz w:val="16"/>
+          <w:szCs w:val="16"/>
+        </w:rPr>
+        <w:t>_</w:t>
       </w:r>
       <w:r>
         <w:rPr>
@@ -3568,6 +3599,7 @@
         <w:t>{</w:t>
       </w:r>
       <w:proofErr w:type="spellStart"/>
+      <w:proofErr w:type="gramEnd"/>
       <w:r>
         <w:rPr>
           <w:rFonts w:ascii="Arial" w:hAnsi="Arial" w:cs="Arial"/>
@@ -4318,7 +4350,16 @@
                 <w:sz w:val="16"/>
                 <w:szCs w:val="16"/>
               </w:rPr>
-              <w:t>resp1DeclineReason</w:t>
+              <w:t>resp1</w:t>
+            </w:r>
+            <w:proofErr w:type="gramStart"/>
+            <w:r>
+              <w:rPr>
+                <w:rFonts w:ascii="Arial" w:hAnsi="Arial" w:cs="Arial"/>
+                <w:sz w:val="16"/>
+                <w:szCs w:val="16"/>
+              </w:rPr>
+              <w:t>DeclineReason</w:t>
             </w:r>
             <w:r>
               <w:rPr>
@@ -4336,6 +4377,7 @@
               </w:rPr>
               <w:t>=</w:t>
             </w:r>
+            <w:proofErr w:type="gramEnd"/>
             <w:r>
               <w:rPr>
                 <w:rFonts w:ascii="Arial" w:hAnsi="Arial" w:cs="Arial"/>
@@ -5030,6 +5072,7 @@
               <w:t>_{</w:t>
             </w:r>
             <w:proofErr w:type="spellStart"/>
+            <w:proofErr w:type="gramStart"/>
             <w:r>
               <w:rPr>
                 <w:rFonts w:ascii="Arial" w:hAnsi="Arial" w:cs="Arial"/>
@@ -5045,7 +5088,16 @@
                 <w:sz w:val="16"/>
                 <w:szCs w:val="16"/>
               </w:rPr>
-              <w:t>!=null}&gt;&gt;</w:t>
+              <w:t>!=</w:t>
+            </w:r>
+            <w:proofErr w:type="gramEnd"/>
+            <w:r>
+              <w:rPr>
+                <w:rFonts w:ascii="Arial" w:hAnsi="Arial" w:cs="Arial"/>
+                <w:sz w:val="16"/>
+                <w:szCs w:val="16"/>
+              </w:rPr>
+              <w:t>null}&gt;&gt;</w:t>
             </w:r>
           </w:p>
         </w:tc>
@@ -6955,6 +7007,7 @@
               </w:rPr>
               <w:t>2</w:t>
             </w:r>
+            <w:proofErr w:type="gramStart"/>
             <w:r>
               <w:rPr>
                 <w:rFonts w:ascii="Arial" w:hAnsi="Arial" w:cs="Arial"/>
@@ -6969,7 +7022,16 @@
                 <w:sz w:val="16"/>
                 <w:szCs w:val="16"/>
               </w:rPr>
-              <w:t>!=null}</w:t>
+              <w:t>!=</w:t>
+            </w:r>
+            <w:proofErr w:type="gramEnd"/>
+            <w:r>
+              <w:rPr>
+                <w:rFonts w:ascii="Arial" w:hAnsi="Arial" w:cs="Arial"/>
+                <w:sz w:val="16"/>
+                <w:szCs w:val="16"/>
+              </w:rPr>
+              <w:t>null}</w:t>
             </w:r>
             <w:r>
               <w:rPr>
@@ -7675,6 +7737,7 @@
               <w:t>_{</w:t>
             </w:r>
             <w:proofErr w:type="spellStart"/>
+            <w:proofErr w:type="gramStart"/>
             <w:r>
               <w:rPr>
                 <w:rFonts w:ascii="Arial" w:hAnsi="Arial" w:cs="Arial"/>
@@ -7690,7 +7753,16 @@
                 <w:sz w:val="16"/>
                 <w:szCs w:val="16"/>
               </w:rPr>
-              <w:t>!=null}&gt;&gt;</w:t>
+              <w:t>!=</w:t>
+            </w:r>
+            <w:proofErr w:type="gramEnd"/>
+            <w:r>
+              <w:rPr>
+                <w:rFonts w:ascii="Arial" w:hAnsi="Arial" w:cs="Arial"/>
+                <w:sz w:val="16"/>
+                <w:szCs w:val="16"/>
+              </w:rPr>
+              <w:t>null}&gt;&gt;</w:t>
             </w:r>
           </w:p>
         </w:tc>

</xml_diff>

<commit_message>
CIV-16568 added changes for sot
</commit_message>
<xml_diff>
--- a/docker/docmosis/templates/CV-UNS-GAP-ENG-01077.docx
+++ b/docker/docmosis/templates/CV-UNS-GAP-ENG-01077.docx
@@ -1,6 +1,6 @@
 
 <file path=word/document.xml><?xml version="1.0" encoding="utf-8"?>
-<w:document xmlns:wpc="http://schemas.microsoft.com/office/word/2010/wordprocessingCanvas" xmlns:cx="http://schemas.microsoft.com/office/drawing/2014/chartex" xmlns:cx1="http://schemas.microsoft.com/office/drawing/2015/9/8/chartex" xmlns:cx2="http://schemas.microsoft.com/office/drawing/2015/10/21/chartex" xmlns:cx3="http://schemas.microsoft.com/office/drawing/2016/5/9/chartex" xmlns:cx4="http://schemas.microsoft.com/office/drawing/2016/5/10/chartex" xmlns:cx5="http://schemas.microsoft.com/office/drawing/2016/5/11/chartex" xmlns:cx6="http://schemas.microsoft.com/office/drawing/2016/5/12/chartex" xmlns:cx7="http://schemas.microsoft.com/office/drawing/2016/5/13/chartex" xmlns:cx8="http://schemas.microsoft.com/office/drawing/2016/5/14/chartex" xmlns:mc="http://schemas.openxmlformats.org/markup-compatibility/2006" xmlns:aink="http://schemas.microsoft.com/office/drawing/2016/ink" xmlns:am3d="http://schemas.microsoft.com/office/drawing/2017/model3d" xmlns:o="urn:schemas-microsoft-com:office:office" xmlns:oel="http://schemas.microsoft.com/office/2019/extlst" xmlns:r="http://schemas.openxmlformats.org/officeDocument/2006/relationships" xmlns:m="http://schemas.openxmlformats.org/officeDocument/2006/math" xmlns:v="urn:schemas-microsoft-com:vml" xmlns:wp14="http://schemas.microsoft.com/office/word/2010/wordprocessingDrawing" xmlns:wp="http://schemas.openxmlformats.org/drawingml/2006/wordprocessingDrawing" xmlns:w10="urn:schemas-microsoft-com:office:word" xmlns:w="http://schemas.openxmlformats.org/wordprocessingml/2006/main" xmlns:w14="http://schemas.microsoft.com/office/word/2010/wordml" xmlns:w15="http://schemas.microsoft.com/office/word/2012/wordml" xmlns:w16cex="http://schemas.microsoft.com/office/word/2018/wordml/cex" xmlns:w16cid="http://schemas.microsoft.com/office/word/2016/wordml/cid" xmlns:w16="http://schemas.microsoft.com/office/word/2018/wordml" xmlns:w16du="http://schemas.microsoft.com/office/word/2023/wordml/word16du" xmlns:w16sdtdh="http://schemas.microsoft.com/office/word/2020/wordml/sdtdatahash" xmlns:w16se="http://schemas.microsoft.com/office/word/2015/wordml/symex" xmlns:wpg="http://schemas.microsoft.com/office/word/2010/wordprocessingGroup" xmlns:wpi="http://schemas.microsoft.com/office/word/2010/wordprocessingInk" xmlns:wne="http://schemas.microsoft.com/office/word/2006/wordml" xmlns:wps="http://schemas.microsoft.com/office/word/2010/wordprocessingShape" mc:Ignorable="w14 w15 w16se w16cid w16 w16cex w16sdtdh w16du wp14">
+<w:document xmlns:wpc="http://schemas.microsoft.com/office/word/2010/wordprocessingCanvas" xmlns:cx="http://schemas.microsoft.com/office/drawing/2014/chartex" xmlns:cx1="http://schemas.microsoft.com/office/drawing/2015/9/8/chartex" xmlns:cx2="http://schemas.microsoft.com/office/drawing/2015/10/21/chartex" xmlns:cx3="http://schemas.microsoft.com/office/drawing/2016/5/9/chartex" xmlns:cx4="http://schemas.microsoft.com/office/drawing/2016/5/10/chartex" xmlns:cx5="http://schemas.microsoft.com/office/drawing/2016/5/11/chartex" xmlns:cx6="http://schemas.microsoft.com/office/drawing/2016/5/12/chartex" xmlns:cx7="http://schemas.microsoft.com/office/drawing/2016/5/13/chartex" xmlns:cx8="http://schemas.microsoft.com/office/drawing/2016/5/14/chartex" xmlns:mc="http://schemas.openxmlformats.org/markup-compatibility/2006" xmlns:aink="http://schemas.microsoft.com/office/drawing/2016/ink" xmlns:am3d="http://schemas.microsoft.com/office/drawing/2017/model3d" xmlns:o="urn:schemas-microsoft-com:office:office" xmlns:oel="http://schemas.microsoft.com/office/2019/extlst" xmlns:r="http://schemas.openxmlformats.org/officeDocument/2006/relationships" xmlns:m="http://schemas.openxmlformats.org/officeDocument/2006/math" xmlns:v="urn:schemas-microsoft-com:vml" xmlns:wp14="http://schemas.microsoft.com/office/word/2010/wordprocessingDrawing" xmlns:wp="http://schemas.openxmlformats.org/drawingml/2006/wordprocessingDrawing" xmlns:w10="urn:schemas-microsoft-com:office:word" xmlns:w="http://schemas.openxmlformats.org/wordprocessingml/2006/main" xmlns:w14="http://schemas.microsoft.com/office/word/2010/wordml" xmlns:w15="http://schemas.microsoft.com/office/word/2012/wordml" xmlns:w16cex="http://schemas.microsoft.com/office/word/2018/wordml/cex" xmlns:w16cid="http://schemas.microsoft.com/office/word/2016/wordml/cid" xmlns:w16="http://schemas.microsoft.com/office/word/2018/wordml" xmlns:w16du="http://schemas.microsoft.com/office/word/2023/wordml/word16du" xmlns:w16sdtdh="http://schemas.microsoft.com/office/word/2020/wordml/sdtdatahash" xmlns:w16sdtfl="http://schemas.microsoft.com/office/word/2024/wordml/sdtformatlock" xmlns:w16se="http://schemas.microsoft.com/office/word/2015/wordml/symex" xmlns:wpg="http://schemas.microsoft.com/office/word/2010/wordprocessingGroup" xmlns:wpi="http://schemas.microsoft.com/office/word/2010/wordprocessingInk" xmlns:wne="http://schemas.microsoft.com/office/word/2006/wordml" xmlns:wps="http://schemas.microsoft.com/office/word/2010/wordprocessingShape" mc:Ignorable="w14 w15 w16se w16cid w16 w16cex w16sdtdh w16sdtfl w16du wp14">
   <w:body>
     <w:tbl>
       <w:tblPr>
@@ -1962,7 +1962,6 @@
               <w:t>r</w:t>
             </w:r>
             <w:proofErr w:type="spellEnd"/>
-            <w:proofErr w:type="gramStart"/>
             <w:r>
               <w:rPr>
                 <w:rFonts w:ascii="Arial" w:hAnsi="Arial" w:cs="Arial"/>
@@ -1992,7 +1991,6 @@
               <w:t>unavailableTrialRequiredYesOrNo</w:t>
             </w:r>
             <w:proofErr w:type="spellEnd"/>
-            <w:proofErr w:type="gramEnd"/>
             <w:r>
               <w:rPr>
                 <w:rFonts w:ascii="Arial" w:hAnsi="Arial" w:cs="Arial"/>
@@ -2148,7 +2146,6 @@
               <w:t>_{</w:t>
             </w:r>
             <w:proofErr w:type="spellStart"/>
-            <w:proofErr w:type="gramStart"/>
             <w:r>
               <w:rPr>
                 <w:rFonts w:ascii="Arial" w:hAnsi="Arial" w:cs="Arial"/>
@@ -2164,16 +2161,7 @@
                 <w:sz w:val="16"/>
                 <w:szCs w:val="16"/>
               </w:rPr>
-              <w:t>!=</w:t>
-            </w:r>
-            <w:proofErr w:type="gramEnd"/>
-            <w:r>
-              <w:rPr>
-                <w:rFonts w:ascii="Arial" w:hAnsi="Arial" w:cs="Arial"/>
-                <w:sz w:val="16"/>
-                <w:szCs w:val="16"/>
-              </w:rPr>
-              <w:t>null}&gt;&gt;</w:t>
+              <w:t>!=null}&gt;&gt;</w:t>
             </w:r>
           </w:p>
         </w:tc>
@@ -3497,6 +3485,136 @@
         </w:tc>
       </w:tr>
       <w:tr>
+        <w:tc>
+          <w:tcPr>
+            <w:tcW w:w="9067" w:type="dxa"/>
+            <w:tcBorders>
+              <w:top w:val="single" w:sz="4" w:space="0" w:color="auto"/>
+              <w:left w:val="nil"/>
+              <w:bottom w:val="single" w:sz="4" w:space="0" w:color="auto"/>
+              <w:right w:val="nil"/>
+            </w:tcBorders>
+          </w:tcPr>
+          <w:p>
+            <w:pPr>
+              <w:pStyle w:val="paragraph"/>
+              <w:spacing w:before="0" w:beforeAutospacing="0" w:after="0" w:afterAutospacing="0"/>
+              <w:textAlignment w:val="baseline"/>
+              <w:rPr>
+                <w:rStyle w:val="normaltextrun"/>
+                <w:rFonts w:asciiTheme="minorHAnsi" w:hAnsiTheme="minorHAnsi" w:cstheme="minorHAnsi"/>
+                <w:color w:val="000000"/>
+                <w:lang w:eastAsia="en-US"/>
+              </w:rPr>
+            </w:pPr>
+            <w:r>
+              <w:rPr>
+                <w:rFonts w:ascii="Arial" w:hAnsi="Arial" w:cs="Arial"/>
+                <w:sz w:val="16"/>
+                <w:szCs w:val="16"/>
+              </w:rPr>
+              <w:t>&lt;&lt;</w:t>
+            </w:r>
+            <w:proofErr w:type="spellStart"/>
+            <w:r>
+              <w:rPr>
+                <w:rFonts w:ascii="Arial" w:hAnsi="Arial" w:cs="Arial"/>
+                <w:sz w:val="16"/>
+                <w:szCs w:val="16"/>
+              </w:rPr>
+              <w:t>cr</w:t>
+            </w:r>
+            <w:proofErr w:type="spellEnd"/>
+            <w:r>
+              <w:rPr>
+                <w:rFonts w:ascii="Arial" w:hAnsi="Arial" w:cs="Arial"/>
+                <w:sz w:val="16"/>
+                <w:szCs w:val="16"/>
+              </w:rPr>
+              <w:t>_{role!=null}&gt;&gt;</w:t>
+            </w:r>
+          </w:p>
+        </w:tc>
+      </w:tr>
+      <w:tr>
+        <w:tc>
+          <w:tcPr>
+            <w:tcW w:w="9067" w:type="dxa"/>
+            <w:tcBorders>
+              <w:top w:val="single" w:sz="4" w:space="0" w:color="auto"/>
+              <w:left w:val="nil"/>
+              <w:bottom w:val="single" w:sz="4" w:space="0" w:color="auto"/>
+              <w:right w:val="nil"/>
+            </w:tcBorders>
+          </w:tcPr>
+          <w:p>
+            <w:pPr>
+              <w:pStyle w:val="paragraph"/>
+              <w:spacing w:before="0" w:beforeAutospacing="0" w:after="0" w:afterAutospacing="0"/>
+              <w:textAlignment w:val="baseline"/>
+              <w:rPr>
+                <w:rFonts w:asciiTheme="minorHAnsi" w:hAnsiTheme="minorHAnsi" w:cstheme="minorHAnsi"/>
+              </w:rPr>
+            </w:pPr>
+            <w:r>
+              <w:rPr>
+                <w:rFonts w:asciiTheme="minorHAnsi" w:hAnsiTheme="minorHAnsi" w:cstheme="minorHAnsi"/>
+              </w:rPr>
+              <w:t>&lt;&lt;role&gt;&gt;</w:t>
+            </w:r>
+          </w:p>
+        </w:tc>
+      </w:tr>
+      <w:tr>
+        <w:tc>
+          <w:tcPr>
+            <w:tcW w:w="9067" w:type="dxa"/>
+            <w:tcBorders>
+              <w:top w:val="single" w:sz="4" w:space="0" w:color="auto"/>
+              <w:left w:val="nil"/>
+              <w:bottom w:val="single" w:sz="4" w:space="0" w:color="auto"/>
+              <w:right w:val="nil"/>
+            </w:tcBorders>
+          </w:tcPr>
+          <w:p>
+            <w:pPr>
+              <w:pStyle w:val="paragraph"/>
+              <w:spacing w:before="0" w:beforeAutospacing="0" w:after="0" w:afterAutospacing="0"/>
+              <w:textAlignment w:val="baseline"/>
+              <w:rPr>
+                <w:rFonts w:ascii="Arial" w:hAnsi="Arial" w:cs="Arial"/>
+                <w:sz w:val="16"/>
+                <w:szCs w:val="16"/>
+              </w:rPr>
+            </w:pPr>
+            <w:r>
+              <w:rPr>
+                <w:rFonts w:ascii="Arial" w:hAnsi="Arial" w:cs="Arial"/>
+                <w:sz w:val="16"/>
+                <w:szCs w:val="16"/>
+              </w:rPr>
+              <w:t>&lt;&lt;</w:t>
+            </w:r>
+            <w:r>
+              <w:rPr>
+                <w:rFonts w:ascii="Arial" w:hAnsi="Arial" w:cs="Arial"/>
+                <w:sz w:val="16"/>
+                <w:szCs w:val="16"/>
+              </w:rPr>
+              <w:t>er_</w:t>
+            </w:r>
+            <w:r>
+              <w:rPr>
+                <w:rFonts w:ascii="Arial" w:hAnsi="Arial" w:cs="Arial"/>
+                <w:sz w:val="16"/>
+                <w:szCs w:val="16"/>
+              </w:rPr>
+              <w:t>&gt;&gt;</w:t>
+            </w:r>
+          </w:p>
+        </w:tc>
+      </w:tr>
+      <w:tr>
         <w:trPr>
           <w:trHeight w:val="43"/>
         </w:trPr>
@@ -3579,16 +3697,7 @@
           <w:sz w:val="16"/>
           <w:szCs w:val="16"/>
         </w:rPr>
-        <w:t>&lt;&lt;cs</w:t>
-      </w:r>
-      <w:proofErr w:type="gramStart"/>
-      <w:r>
-        <w:rPr>
-          <w:rFonts w:ascii="Arial" w:hAnsi="Arial" w:cs="Arial"/>
-          <w:sz w:val="16"/>
-          <w:szCs w:val="16"/>
-        </w:rPr>
-        <w:t>_</w:t>
+        <w:t>&lt;&lt;cs_</w:t>
       </w:r>
       <w:r>
         <w:rPr>
@@ -3599,7 +3708,6 @@
         <w:t>{</w:t>
       </w:r>
       <w:proofErr w:type="spellStart"/>
-      <w:proofErr w:type="gramEnd"/>
       <w:r>
         <w:rPr>
           <w:rFonts w:ascii="Arial" w:hAnsi="Arial" w:cs="Arial"/>
@@ -4350,16 +4458,7 @@
                 <w:sz w:val="16"/>
                 <w:szCs w:val="16"/>
               </w:rPr>
-              <w:t>resp1</w:t>
-            </w:r>
-            <w:proofErr w:type="gramStart"/>
-            <w:r>
-              <w:rPr>
-                <w:rFonts w:ascii="Arial" w:hAnsi="Arial" w:cs="Arial"/>
-                <w:sz w:val="16"/>
-                <w:szCs w:val="16"/>
-              </w:rPr>
-              <w:t>DeclineReason</w:t>
+              <w:t>resp1DeclineReason</w:t>
             </w:r>
             <w:r>
               <w:rPr>
@@ -4377,7 +4476,6 @@
               </w:rPr>
               <w:t>=</w:t>
             </w:r>
-            <w:proofErr w:type="gramEnd"/>
             <w:r>
               <w:rPr>
                 <w:rFonts w:ascii="Arial" w:hAnsi="Arial" w:cs="Arial"/>
@@ -5072,7 +5170,6 @@
               <w:t>_{</w:t>
             </w:r>
             <w:proofErr w:type="spellStart"/>
-            <w:proofErr w:type="gramStart"/>
             <w:r>
               <w:rPr>
                 <w:rFonts w:ascii="Arial" w:hAnsi="Arial" w:cs="Arial"/>
@@ -5088,16 +5185,7 @@
                 <w:sz w:val="16"/>
                 <w:szCs w:val="16"/>
               </w:rPr>
-              <w:t>!=</w:t>
-            </w:r>
-            <w:proofErr w:type="gramEnd"/>
-            <w:r>
-              <w:rPr>
-                <w:rFonts w:ascii="Arial" w:hAnsi="Arial" w:cs="Arial"/>
-                <w:sz w:val="16"/>
-                <w:szCs w:val="16"/>
-              </w:rPr>
-              <w:t>null}&gt;&gt;</w:t>
+              <w:t>!=null}&gt;&gt;</w:t>
             </w:r>
           </w:p>
         </w:tc>
@@ -5599,7 +5687,7 @@
       <w:tr>
         <w:tc>
           <w:tcPr>
-            <w:tcW w:w="3539" w:type="dxa"/>
+            <w:tcW w:w="3837" w:type="dxa"/>
             <w:tcBorders>
               <w:top w:val="single" w:sz="4" w:space="0" w:color="auto"/>
               <w:left w:val="nil"/>
@@ -5617,7 +5705,7 @@
         </w:tc>
         <w:tc>
           <w:tcPr>
-            <w:tcW w:w="5477" w:type="dxa"/>
+            <w:tcW w:w="5189" w:type="dxa"/>
             <w:tcBorders>
               <w:top w:val="single" w:sz="4" w:space="0" w:color="auto"/>
               <w:left w:val="nil"/>
@@ -5636,7 +5724,7 @@
       <w:tr>
         <w:tc>
           <w:tcPr>
-            <w:tcW w:w="3539" w:type="dxa"/>
+            <w:tcW w:w="3837" w:type="dxa"/>
             <w:tcBorders>
               <w:top w:val="single" w:sz="4" w:space="0" w:color="auto"/>
               <w:left w:val="nil"/>
@@ -5653,7 +5741,7 @@
         </w:tc>
         <w:tc>
           <w:tcPr>
-            <w:tcW w:w="5477" w:type="dxa"/>
+            <w:tcW w:w="5189" w:type="dxa"/>
             <w:tcBorders>
               <w:top w:val="single" w:sz="4" w:space="0" w:color="auto"/>
               <w:left w:val="nil"/>
@@ -5672,7 +5760,7 @@
       <w:tr>
         <w:tc>
           <w:tcPr>
-            <w:tcW w:w="3539" w:type="dxa"/>
+            <w:tcW w:w="3837" w:type="dxa"/>
             <w:tcBorders>
               <w:top w:val="single" w:sz="4" w:space="0" w:color="auto"/>
               <w:left w:val="nil"/>
@@ -5770,7 +5858,7 @@
         </w:tc>
         <w:tc>
           <w:tcPr>
-            <w:tcW w:w="5477" w:type="dxa"/>
+            <w:tcW w:w="5189" w:type="dxa"/>
             <w:tcBorders>
               <w:top w:val="single" w:sz="4" w:space="0" w:color="auto"/>
               <w:left w:val="nil"/>
@@ -5784,7 +5872,7 @@
       <w:tr>
         <w:tc>
           <w:tcPr>
-            <w:tcW w:w="3539" w:type="dxa"/>
+            <w:tcW w:w="3837" w:type="dxa"/>
             <w:tcBorders>
               <w:top w:val="single" w:sz="4" w:space="0" w:color="auto"/>
               <w:left w:val="nil"/>
@@ -5801,7 +5889,7 @@
         </w:tc>
         <w:tc>
           <w:tcPr>
-            <w:tcW w:w="5477" w:type="dxa"/>
+            <w:tcW w:w="5189" w:type="dxa"/>
             <w:tcBorders>
               <w:top w:val="single" w:sz="4" w:space="0" w:color="auto"/>
               <w:left w:val="nil"/>
@@ -5820,7 +5908,7 @@
       <w:tr>
         <w:tc>
           <w:tcPr>
-            <w:tcW w:w="3539" w:type="dxa"/>
+            <w:tcW w:w="3837" w:type="dxa"/>
             <w:tcBorders>
               <w:top w:val="single" w:sz="4" w:space="0" w:color="auto"/>
               <w:left w:val="nil"/>
@@ -5857,7 +5945,7 @@
         </w:tc>
         <w:tc>
           <w:tcPr>
-            <w:tcW w:w="5477" w:type="dxa"/>
+            <w:tcW w:w="5189" w:type="dxa"/>
             <w:tcBorders>
               <w:top w:val="single" w:sz="4" w:space="0" w:color="auto"/>
               <w:left w:val="nil"/>
@@ -5871,7 +5959,7 @@
       <w:tr>
         <w:tc>
           <w:tcPr>
-            <w:tcW w:w="3539" w:type="dxa"/>
+            <w:tcW w:w="3837" w:type="dxa"/>
             <w:tcBorders>
               <w:top w:val="single" w:sz="4" w:space="0" w:color="auto"/>
               <w:left w:val="nil"/>
@@ -5969,7 +6057,7 @@
         </w:tc>
         <w:tc>
           <w:tcPr>
-            <w:tcW w:w="5477" w:type="dxa"/>
+            <w:tcW w:w="5189" w:type="dxa"/>
             <w:tcBorders>
               <w:top w:val="single" w:sz="4" w:space="0" w:color="auto"/>
               <w:left w:val="nil"/>
@@ -5983,7 +6071,7 @@
       <w:tr>
         <w:tc>
           <w:tcPr>
-            <w:tcW w:w="3539" w:type="dxa"/>
+            <w:tcW w:w="3837" w:type="dxa"/>
             <w:tcBorders>
               <w:top w:val="single" w:sz="4" w:space="0" w:color="auto"/>
               <w:left w:val="nil"/>
@@ -6000,7 +6088,7 @@
         </w:tc>
         <w:tc>
           <w:tcPr>
-            <w:tcW w:w="5477" w:type="dxa"/>
+            <w:tcW w:w="5189" w:type="dxa"/>
             <w:tcBorders>
               <w:top w:val="single" w:sz="4" w:space="0" w:color="auto"/>
               <w:left w:val="nil"/>
@@ -6019,7 +6107,7 @@
       <w:tr>
         <w:tc>
           <w:tcPr>
-            <w:tcW w:w="3539" w:type="dxa"/>
+            <w:tcW w:w="3837" w:type="dxa"/>
             <w:tcBorders>
               <w:top w:val="single" w:sz="4" w:space="0" w:color="auto"/>
               <w:left w:val="nil"/>
@@ -6056,7 +6144,7 @@
         </w:tc>
         <w:tc>
           <w:tcPr>
-            <w:tcW w:w="5477" w:type="dxa"/>
+            <w:tcW w:w="5189" w:type="dxa"/>
             <w:tcBorders>
               <w:top w:val="single" w:sz="4" w:space="0" w:color="auto"/>
               <w:left w:val="nil"/>
@@ -6070,7 +6158,7 @@
       <w:tr>
         <w:tc>
           <w:tcPr>
-            <w:tcW w:w="3539" w:type="dxa"/>
+            <w:tcW w:w="3837" w:type="dxa"/>
             <w:tcBorders>
               <w:top w:val="single" w:sz="4" w:space="0" w:color="auto"/>
               <w:left w:val="nil"/>
@@ -6183,7 +6271,7 @@
         </w:tc>
         <w:tc>
           <w:tcPr>
-            <w:tcW w:w="5477" w:type="dxa"/>
+            <w:tcW w:w="5189" w:type="dxa"/>
             <w:tcBorders>
               <w:top w:val="single" w:sz="4" w:space="0" w:color="auto"/>
               <w:left w:val="nil"/>
@@ -6197,7 +6285,7 @@
       <w:tr>
         <w:tc>
           <w:tcPr>
-            <w:tcW w:w="3539" w:type="dxa"/>
+            <w:tcW w:w="3837" w:type="dxa"/>
             <w:tcBorders>
               <w:top w:val="single" w:sz="4" w:space="0" w:color="auto"/>
               <w:left w:val="nil"/>
@@ -6214,7 +6302,7 @@
         </w:tc>
         <w:tc>
           <w:tcPr>
-            <w:tcW w:w="5477" w:type="dxa"/>
+            <w:tcW w:w="5189" w:type="dxa"/>
             <w:tcBorders>
               <w:top w:val="single" w:sz="4" w:space="0" w:color="auto"/>
               <w:left w:val="nil"/>
@@ -6233,7 +6321,7 @@
       <w:tr>
         <w:tc>
           <w:tcPr>
-            <w:tcW w:w="3539" w:type="dxa"/>
+            <w:tcW w:w="3837" w:type="dxa"/>
             <w:tcBorders>
               <w:top w:val="single" w:sz="4" w:space="0" w:color="auto"/>
               <w:left w:val="nil"/>
@@ -6270,7 +6358,7 @@
         </w:tc>
         <w:tc>
           <w:tcPr>
-            <w:tcW w:w="5477" w:type="dxa"/>
+            <w:tcW w:w="5189" w:type="dxa"/>
             <w:tcBorders>
               <w:top w:val="single" w:sz="4" w:space="0" w:color="auto"/>
               <w:left w:val="nil"/>
@@ -6282,6 +6370,341 @@
         </w:tc>
       </w:tr>
     </w:tbl>
+    <w:p>
+      <w:pPr>
+        <w:rPr>
+          <w:b/>
+          <w:bCs/>
+          <w:kern w:val="2"/>
+          <w14:ligatures w14:val="standardContextual"/>
+        </w:rPr>
+      </w:pPr>
+    </w:p>
+    <w:p>
+      <w:pPr>
+        <w:rPr>
+          <w:rFonts w:cstheme="minorHAnsi"/>
+          <w:b/>
+          <w:bCs/>
+        </w:rPr>
+      </w:pPr>
+      <w:r>
+        <w:t>&lt;&lt;c</w:t>
+      </w:r>
+      <w:r>
+        <w:t>s</w:t>
+      </w:r>
+      <w:r>
+        <w:t>_{</w:t>
+      </w:r>
+      <w:proofErr w:type="spellStart"/>
+      <w:r>
+        <w:t>responseSotName</w:t>
+      </w:r>
+      <w:proofErr w:type="spellEnd"/>
+      <w:r>
+        <w:t>!=null}&gt;&gt;</w:t>
+      </w:r>
+      <w:r>
+        <w:rPr>
+          <w:rFonts w:cstheme="minorHAnsi"/>
+          <w:b/>
+          <w:bCs/>
+        </w:rPr>
+        <w:t>Statement of truth</w:t>
+      </w:r>
+    </w:p>
+    <w:p>
+      <w:pPr>
+        <w:rPr>
+          <w:rFonts w:cstheme="minorHAnsi"/>
+        </w:rPr>
+      </w:pPr>
+    </w:p>
+    <w:tbl>
+      <w:tblPr>
+        <w:tblStyle w:val="TableGrid"/>
+        <w:tblW w:w="9067" w:type="dxa"/>
+        <w:tblInd w:w="0" w:type="dxa"/>
+        <w:tblBorders>
+          <w:left w:val="none" w:sz="0" w:space="0" w:color="auto"/>
+          <w:right w:val="none" w:sz="0" w:space="0" w:color="auto"/>
+        </w:tblBorders>
+        <w:tblLook w:val="04A0" w:firstRow="1" w:lastRow="0" w:firstColumn="1" w:lastColumn="0" w:noHBand="0" w:noVBand="1"/>
+      </w:tblPr>
+      <w:tblGrid>
+        <w:gridCol w:w="9067"/>
+      </w:tblGrid>
+      <w:tr>
+        <w:tc>
+          <w:tcPr>
+            <w:tcW w:w="9067" w:type="dxa"/>
+            <w:tcBorders>
+              <w:top w:val="single" w:sz="4" w:space="0" w:color="auto"/>
+              <w:left w:val="nil"/>
+              <w:bottom w:val="single" w:sz="4" w:space="0" w:color="auto"/>
+              <w:right w:val="nil"/>
+            </w:tcBorders>
+            <w:hideMark/>
+          </w:tcPr>
+          <w:p>
+            <w:pPr>
+              <w:rPr>
+                <w:kern w:val="0"/>
+                <w14:ligatures w14:val="none"/>
+              </w:rPr>
+            </w:pPr>
+            <w:r>
+              <w:t>I believe the facts stated in this response are true. I understand that proceedings for contempt of court may be brought against anyone who makes, or causes to be made, a false statement in a document verified by a statement of truth without an honest belief in its truth.  </w:t>
+            </w:r>
+          </w:p>
+          <w:p/>
+        </w:tc>
+      </w:tr>
+      <w:tr>
+        <w:tc>
+          <w:tcPr>
+            <w:tcW w:w="9067" w:type="dxa"/>
+            <w:tcBorders>
+              <w:top w:val="single" w:sz="4" w:space="0" w:color="auto"/>
+              <w:left w:val="nil"/>
+              <w:bottom w:val="single" w:sz="4" w:space="0" w:color="auto"/>
+              <w:right w:val="nil"/>
+            </w:tcBorders>
+          </w:tcPr>
+          <w:p>
+            <w:r>
+              <w:rPr>
+                <w:rStyle w:val="normaltextrun"/>
+                <w:rFonts w:cstheme="minorHAnsi"/>
+                <w:color w:val="000000"/>
+              </w:rPr>
+              <w:t>&lt;&lt;</w:t>
+            </w:r>
+            <w:r>
+              <w:rPr>
+                <w:color w:val="080808"/>
+              </w:rPr>
+              <w:t xml:space="preserve"> </w:t>
+            </w:r>
+            <w:proofErr w:type="spellStart"/>
+            <w:r>
+              <w:rPr>
+                <w:rFonts w:cstheme="minorHAnsi"/>
+                <w:color w:val="000000"/>
+              </w:rPr>
+              <w:t>responseSotName</w:t>
+            </w:r>
+            <w:proofErr w:type="spellEnd"/>
+            <w:r>
+              <w:rPr>
+                <w:rStyle w:val="normaltextrun"/>
+                <w:rFonts w:cstheme="minorHAnsi"/>
+                <w:color w:val="000000"/>
+              </w:rPr>
+              <w:t>&gt;&gt;</w:t>
+            </w:r>
+          </w:p>
+        </w:tc>
+      </w:tr>
+      <w:tr>
+        <w:tc>
+          <w:tcPr>
+            <w:tcW w:w="9067" w:type="dxa"/>
+            <w:tcBorders>
+              <w:top w:val="single" w:sz="4" w:space="0" w:color="auto"/>
+              <w:left w:val="nil"/>
+              <w:bottom w:val="single" w:sz="4" w:space="0" w:color="auto"/>
+              <w:right w:val="nil"/>
+            </w:tcBorders>
+          </w:tcPr>
+          <w:p>
+            <w:r>
+              <w:rPr>
+                <w:rFonts w:ascii="Arial" w:hAnsi="Arial" w:cs="Arial"/>
+                <w:sz w:val="16"/>
+                <w:szCs w:val="16"/>
+              </w:rPr>
+              <w:t>&lt;&lt;</w:t>
+            </w:r>
+            <w:proofErr w:type="spellStart"/>
+            <w:r>
+              <w:rPr>
+                <w:rFonts w:ascii="Arial" w:hAnsi="Arial" w:cs="Arial"/>
+                <w:sz w:val="16"/>
+                <w:szCs w:val="16"/>
+              </w:rPr>
+              <w:t>cr</w:t>
+            </w:r>
+            <w:proofErr w:type="spellEnd"/>
+            <w:r>
+              <w:rPr>
+                <w:rFonts w:ascii="Arial" w:hAnsi="Arial" w:cs="Arial"/>
+                <w:sz w:val="16"/>
+                <w:szCs w:val="16"/>
+              </w:rPr>
+              <w:t>_{</w:t>
+            </w:r>
+            <w:r>
+              <w:rPr>
+                <w:color w:val="080808"/>
+              </w:rPr>
+              <w:t xml:space="preserve"> </w:t>
+            </w:r>
+            <w:proofErr w:type="spellStart"/>
+            <w:r>
+              <w:rPr>
+                <w:rFonts w:ascii="Arial" w:hAnsi="Arial" w:cs="Arial"/>
+                <w:sz w:val="16"/>
+                <w:szCs w:val="16"/>
+              </w:rPr>
+              <w:t>responseSotRole</w:t>
+            </w:r>
+            <w:proofErr w:type="spellEnd"/>
+            <w:r>
+              <w:rPr>
+                <w:rFonts w:ascii="Arial" w:hAnsi="Arial" w:cs="Arial"/>
+                <w:sz w:val="16"/>
+                <w:szCs w:val="16"/>
+              </w:rPr>
+              <w:t>!=null}&gt;&gt;</w:t>
+            </w:r>
+          </w:p>
+        </w:tc>
+      </w:tr>
+      <w:tr>
+        <w:tc>
+          <w:tcPr>
+            <w:tcW w:w="9067" w:type="dxa"/>
+            <w:tcBorders>
+              <w:top w:val="single" w:sz="4" w:space="0" w:color="auto"/>
+              <w:left w:val="nil"/>
+              <w:bottom w:val="single" w:sz="4" w:space="0" w:color="auto"/>
+              <w:right w:val="nil"/>
+            </w:tcBorders>
+          </w:tcPr>
+          <w:p>
+            <w:r>
+              <w:rPr>
+                <w:rFonts w:cstheme="minorHAnsi"/>
+              </w:rPr>
+              <w:t>&lt;&lt;</w:t>
+            </w:r>
+            <w:r>
+              <w:rPr>
+                <w:color w:val="080808"/>
+              </w:rPr>
+              <w:t xml:space="preserve"> </w:t>
+            </w:r>
+            <w:proofErr w:type="spellStart"/>
+            <w:r>
+              <w:rPr>
+                <w:rFonts w:cstheme="minorHAnsi"/>
+              </w:rPr>
+              <w:t>responseSotRole</w:t>
+            </w:r>
+            <w:proofErr w:type="spellEnd"/>
+            <w:r>
+              <w:rPr>
+                <w:rFonts w:cstheme="minorHAnsi"/>
+              </w:rPr>
+              <w:t>&gt;&gt;</w:t>
+            </w:r>
+          </w:p>
+        </w:tc>
+      </w:tr>
+      <w:tr>
+        <w:tc>
+          <w:tcPr>
+            <w:tcW w:w="9067" w:type="dxa"/>
+            <w:tcBorders>
+              <w:top w:val="single" w:sz="4" w:space="0" w:color="auto"/>
+              <w:left w:val="nil"/>
+              <w:bottom w:val="single" w:sz="4" w:space="0" w:color="auto"/>
+              <w:right w:val="nil"/>
+            </w:tcBorders>
+          </w:tcPr>
+          <w:p>
+            <w:pPr>
+              <w:rPr>
+                <w:rFonts w:cstheme="minorHAnsi"/>
+              </w:rPr>
+            </w:pPr>
+            <w:r>
+              <w:rPr>
+                <w:rFonts w:ascii="Arial" w:hAnsi="Arial" w:cs="Arial"/>
+                <w:sz w:val="16"/>
+                <w:szCs w:val="16"/>
+              </w:rPr>
+              <w:t>&lt;&lt;</w:t>
+            </w:r>
+            <w:r>
+              <w:rPr>
+                <w:rFonts w:ascii="Arial" w:hAnsi="Arial" w:cs="Arial"/>
+                <w:sz w:val="16"/>
+                <w:szCs w:val="16"/>
+              </w:rPr>
+              <w:t>er_</w:t>
+            </w:r>
+            <w:r>
+              <w:rPr>
+                <w:rFonts w:ascii="Arial" w:hAnsi="Arial" w:cs="Arial"/>
+                <w:sz w:val="16"/>
+                <w:szCs w:val="16"/>
+              </w:rPr>
+              <w:t>&gt;&gt;</w:t>
+            </w:r>
+          </w:p>
+        </w:tc>
+      </w:tr>
+      <w:tr>
+        <w:tc>
+          <w:tcPr>
+            <w:tcW w:w="9067" w:type="dxa"/>
+            <w:tcBorders>
+              <w:top w:val="single" w:sz="4" w:space="0" w:color="auto"/>
+              <w:left w:val="nil"/>
+              <w:bottom w:val="single" w:sz="4" w:space="0" w:color="auto"/>
+              <w:right w:val="nil"/>
+            </w:tcBorders>
+          </w:tcPr>
+          <w:p>
+            <w:pPr>
+              <w:rPr>
+                <w:rFonts w:ascii="Arial" w:hAnsi="Arial" w:cs="Arial"/>
+                <w:sz w:val="16"/>
+                <w:szCs w:val="16"/>
+              </w:rPr>
+            </w:pPr>
+            <w:r>
+              <w:rPr>
+                <w:rStyle w:val="normaltextrun"/>
+                <w:rFonts w:cstheme="minorHAnsi"/>
+                <w:color w:val="000000"/>
+              </w:rPr>
+              <w:t>&lt;&lt;date&gt;&gt;</w:t>
+            </w:r>
+          </w:p>
+        </w:tc>
+      </w:tr>
+    </w:tbl>
+    <w:p>
+      <w:pPr>
+        <w:rPr>
+          <w:rFonts w:ascii="Arial" w:hAnsi="Arial" w:cs="Arial"/>
+          <w:sz w:val="16"/>
+          <w:szCs w:val="16"/>
+        </w:rPr>
+      </w:pPr>
+      <w:r>
+        <w:rPr>
+          <w:rFonts w:ascii="Arial" w:hAnsi="Arial" w:cs="Arial"/>
+          <w:sz w:val="16"/>
+          <w:szCs w:val="16"/>
+        </w:rPr>
+        <w:t>&lt;&lt;es_ &gt;&gt;</w:t>
+      </w:r>
+    </w:p>
     <w:p>
       <w:pPr>
         <w:rPr>
@@ -6971,6 +7394,7 @@
                 <w:sz w:val="16"/>
                 <w:szCs w:val="16"/>
               </w:rPr>
+              <w:lastRenderedPageBreak/>
               <w:t>&lt;&lt;</w:t>
             </w:r>
             <w:proofErr w:type="spellStart"/>
@@ -7007,7 +7431,6 @@
               </w:rPr>
               <w:t>2</w:t>
             </w:r>
-            <w:proofErr w:type="gramStart"/>
             <w:r>
               <w:rPr>
                 <w:rFonts w:ascii="Arial" w:hAnsi="Arial" w:cs="Arial"/>
@@ -7022,16 +7445,7 @@
                 <w:sz w:val="16"/>
                 <w:szCs w:val="16"/>
               </w:rPr>
-              <w:t>!=</w:t>
-            </w:r>
-            <w:proofErr w:type="gramEnd"/>
-            <w:r>
-              <w:rPr>
-                <w:rFonts w:ascii="Arial" w:hAnsi="Arial" w:cs="Arial"/>
-                <w:sz w:val="16"/>
-                <w:szCs w:val="16"/>
-              </w:rPr>
-              <w:t>null}</w:t>
+              <w:t>!=null}</w:t>
             </w:r>
             <w:r>
               <w:rPr>
@@ -7369,7 +7783,6 @@
           </w:tcPr>
           <w:p>
             <w:r>
-              <w:lastRenderedPageBreak/>
               <w:t>Preferred location</w:t>
             </w:r>
           </w:p>
@@ -7737,7 +8150,6 @@
               <w:t>_{</w:t>
             </w:r>
             <w:proofErr w:type="spellStart"/>
-            <w:proofErr w:type="gramStart"/>
             <w:r>
               <w:rPr>
                 <w:rFonts w:ascii="Arial" w:hAnsi="Arial" w:cs="Arial"/>
@@ -7753,16 +8165,7 @@
                 <w:sz w:val="16"/>
                 <w:szCs w:val="16"/>
               </w:rPr>
-              <w:t>!=</w:t>
-            </w:r>
-            <w:proofErr w:type="gramEnd"/>
-            <w:r>
-              <w:rPr>
-                <w:rFonts w:ascii="Arial" w:hAnsi="Arial" w:cs="Arial"/>
-                <w:sz w:val="16"/>
-                <w:szCs w:val="16"/>
-              </w:rPr>
-              <w:t>null}&gt;&gt;</w:t>
+              <w:t>!=null}&gt;&gt;</w:t>
             </w:r>
           </w:p>
         </w:tc>
@@ -8030,11 +8433,16 @@
             <w:r>
               <w:t>&lt;&lt;</w:t>
             </w:r>
+            <w:proofErr w:type="spellStart"/>
             <w:r>
               <w:t>u</w:t>
             </w:r>
             <w:r>
-              <w:t>navailableTrialDateFrom&gt;&gt;</w:t>
+              <w:t>navailableTrialDateFrom</w:t>
+            </w:r>
+            <w:proofErr w:type="spellEnd"/>
+            <w:r>
+              <w:t>&gt;&gt;</w:t>
             </w:r>
           </w:p>
         </w:tc>
@@ -8245,7 +8653,7 @@
       <w:tr>
         <w:tc>
           <w:tcPr>
-            <w:tcW w:w="3539" w:type="dxa"/>
+            <w:tcW w:w="3837" w:type="dxa"/>
             <w:tcBorders>
               <w:top w:val="single" w:sz="4" w:space="0" w:color="auto"/>
               <w:left w:val="nil"/>
@@ -8262,7 +8670,7 @@
         </w:tc>
         <w:tc>
           <w:tcPr>
-            <w:tcW w:w="5477" w:type="dxa"/>
+            <w:tcW w:w="5189" w:type="dxa"/>
             <w:tcBorders>
               <w:top w:val="single" w:sz="4" w:space="0" w:color="auto"/>
               <w:left w:val="nil"/>
@@ -8287,7 +8695,7 @@
       <w:tr>
         <w:tc>
           <w:tcPr>
-            <w:tcW w:w="3539" w:type="dxa"/>
+            <w:tcW w:w="3837" w:type="dxa"/>
             <w:tcBorders>
               <w:top w:val="single" w:sz="4" w:space="0" w:color="auto"/>
               <w:left w:val="nil"/>
@@ -8304,7 +8712,7 @@
         </w:tc>
         <w:tc>
           <w:tcPr>
-            <w:tcW w:w="5477" w:type="dxa"/>
+            <w:tcW w:w="5189" w:type="dxa"/>
             <w:tcBorders>
               <w:top w:val="single" w:sz="4" w:space="0" w:color="auto"/>
               <w:left w:val="nil"/>
@@ -8329,7 +8737,7 @@
       <w:tr>
         <w:tc>
           <w:tcPr>
-            <w:tcW w:w="3539" w:type="dxa"/>
+            <w:tcW w:w="3837" w:type="dxa"/>
             <w:tcBorders>
               <w:top w:val="single" w:sz="4" w:space="0" w:color="auto"/>
               <w:left w:val="nil"/>
@@ -8437,7 +8845,7 @@
         </w:tc>
         <w:tc>
           <w:tcPr>
-            <w:tcW w:w="5477" w:type="dxa"/>
+            <w:tcW w:w="5189" w:type="dxa"/>
             <w:tcBorders>
               <w:top w:val="single" w:sz="4" w:space="0" w:color="auto"/>
               <w:left w:val="nil"/>
@@ -8451,7 +8859,7 @@
       <w:tr>
         <w:tc>
           <w:tcPr>
-            <w:tcW w:w="3539" w:type="dxa"/>
+            <w:tcW w:w="3837" w:type="dxa"/>
             <w:tcBorders>
               <w:top w:val="single" w:sz="4" w:space="0" w:color="auto"/>
               <w:left w:val="nil"/>
@@ -8468,7 +8876,7 @@
         </w:tc>
         <w:tc>
           <w:tcPr>
-            <w:tcW w:w="5477" w:type="dxa"/>
+            <w:tcW w:w="5189" w:type="dxa"/>
             <w:tcBorders>
               <w:top w:val="single" w:sz="4" w:space="0" w:color="auto"/>
               <w:left w:val="nil"/>
@@ -8493,7 +8901,7 @@
       <w:tr>
         <w:tc>
           <w:tcPr>
-            <w:tcW w:w="3539" w:type="dxa"/>
+            <w:tcW w:w="3837" w:type="dxa"/>
             <w:tcBorders>
               <w:top w:val="single" w:sz="4" w:space="0" w:color="auto"/>
               <w:left w:val="nil"/>
@@ -8530,7 +8938,7 @@
         </w:tc>
         <w:tc>
           <w:tcPr>
-            <w:tcW w:w="5477" w:type="dxa"/>
+            <w:tcW w:w="5189" w:type="dxa"/>
             <w:tcBorders>
               <w:top w:val="single" w:sz="4" w:space="0" w:color="auto"/>
               <w:left w:val="nil"/>
@@ -8544,7 +8952,7 @@
       <w:tr>
         <w:tc>
           <w:tcPr>
-            <w:tcW w:w="3539" w:type="dxa"/>
+            <w:tcW w:w="3837" w:type="dxa"/>
             <w:tcBorders>
               <w:top w:val="single" w:sz="4" w:space="0" w:color="auto"/>
               <w:left w:val="nil"/>
@@ -8650,7 +9058,7 @@
         </w:tc>
         <w:tc>
           <w:tcPr>
-            <w:tcW w:w="5477" w:type="dxa"/>
+            <w:tcW w:w="5189" w:type="dxa"/>
             <w:tcBorders>
               <w:top w:val="single" w:sz="4" w:space="0" w:color="auto"/>
               <w:left w:val="nil"/>
@@ -8664,7 +9072,7 @@
       <w:tr>
         <w:tc>
           <w:tcPr>
-            <w:tcW w:w="3539" w:type="dxa"/>
+            <w:tcW w:w="3837" w:type="dxa"/>
             <w:tcBorders>
               <w:top w:val="single" w:sz="4" w:space="0" w:color="auto"/>
               <w:left w:val="nil"/>
@@ -8681,7 +9089,7 @@
         </w:tc>
         <w:tc>
           <w:tcPr>
-            <w:tcW w:w="5477" w:type="dxa"/>
+            <w:tcW w:w="5189" w:type="dxa"/>
             <w:tcBorders>
               <w:top w:val="single" w:sz="4" w:space="0" w:color="auto"/>
               <w:left w:val="nil"/>
@@ -8706,7 +9114,7 @@
       <w:tr>
         <w:tc>
           <w:tcPr>
-            <w:tcW w:w="3539" w:type="dxa"/>
+            <w:tcW w:w="3837" w:type="dxa"/>
             <w:tcBorders>
               <w:top w:val="single" w:sz="4" w:space="0" w:color="auto"/>
               <w:left w:val="nil"/>
@@ -8743,7 +9151,7 @@
         </w:tc>
         <w:tc>
           <w:tcPr>
-            <w:tcW w:w="5477" w:type="dxa"/>
+            <w:tcW w:w="5189" w:type="dxa"/>
             <w:tcBorders>
               <w:top w:val="single" w:sz="4" w:space="0" w:color="auto"/>
               <w:left w:val="nil"/>
@@ -8757,7 +9165,7 @@
       <w:tr>
         <w:tc>
           <w:tcPr>
-            <w:tcW w:w="3539" w:type="dxa"/>
+            <w:tcW w:w="3837" w:type="dxa"/>
             <w:tcBorders>
               <w:top w:val="single" w:sz="4" w:space="0" w:color="auto"/>
               <w:left w:val="nil"/>
@@ -8869,7 +9277,7 @@
         </w:tc>
         <w:tc>
           <w:tcPr>
-            <w:tcW w:w="5477" w:type="dxa"/>
+            <w:tcW w:w="5189" w:type="dxa"/>
             <w:tcBorders>
               <w:top w:val="single" w:sz="4" w:space="0" w:color="auto"/>
               <w:left w:val="nil"/>
@@ -8883,24 +9291,25 @@
       <w:tr>
         <w:tc>
           <w:tcPr>
-            <w:tcW w:w="3539" w:type="dxa"/>
-            <w:tcBorders>
-              <w:top w:val="single" w:sz="4" w:space="0" w:color="auto"/>
-              <w:left w:val="nil"/>
-              <w:bottom w:val="single" w:sz="4" w:space="0" w:color="auto"/>
-              <w:right w:val="nil"/>
-            </w:tcBorders>
-            <w:hideMark/>
-          </w:tcPr>
-          <w:p>
-            <w:r>
+            <w:tcW w:w="3837" w:type="dxa"/>
+            <w:tcBorders>
+              <w:top w:val="single" w:sz="4" w:space="0" w:color="auto"/>
+              <w:left w:val="nil"/>
+              <w:bottom w:val="single" w:sz="4" w:space="0" w:color="auto"/>
+              <w:right w:val="nil"/>
+            </w:tcBorders>
+            <w:hideMark/>
+          </w:tcPr>
+          <w:p>
+            <w:r>
+              <w:lastRenderedPageBreak/>
               <w:t>What other support do you need?</w:t>
             </w:r>
           </w:p>
         </w:tc>
         <w:tc>
           <w:tcPr>
-            <w:tcW w:w="5477" w:type="dxa"/>
+            <w:tcW w:w="5189" w:type="dxa"/>
             <w:tcBorders>
               <w:top w:val="single" w:sz="4" w:space="0" w:color="auto"/>
               <w:left w:val="nil"/>
@@ -8925,7 +9334,7 @@
       <w:tr>
         <w:tc>
           <w:tcPr>
-            <w:tcW w:w="3539" w:type="dxa"/>
+            <w:tcW w:w="3837" w:type="dxa"/>
             <w:tcBorders>
               <w:top w:val="single" w:sz="4" w:space="0" w:color="auto"/>
               <w:left w:val="nil"/>
@@ -8962,7 +9371,7 @@
         </w:tc>
         <w:tc>
           <w:tcPr>
-            <w:tcW w:w="5477" w:type="dxa"/>
+            <w:tcW w:w="5189" w:type="dxa"/>
             <w:tcBorders>
               <w:top w:val="single" w:sz="4" w:space="0" w:color="auto"/>
               <w:left w:val="nil"/>
@@ -8975,21 +9384,7 @@
       </w:tr>
     </w:tbl>
     <w:p>
-      <w:pPr>
-        <w:rPr>
-          <w:rFonts w:ascii="Arial" w:hAnsi="Arial" w:cs="Arial"/>
-          <w:sz w:val="16"/>
-          <w:szCs w:val="16"/>
-        </w:rPr>
-      </w:pPr>
-    </w:p>
-    <w:p>
       <w:r>
-        <w:rPr>
-          <w:rFonts w:ascii="Arial" w:hAnsi="Arial" w:cs="Arial"/>
-          <w:sz w:val="16"/>
-          <w:szCs w:val="16"/>
-        </w:rPr>
         <w:t>&lt;&lt;es_ &gt;&gt;</w:t>
       </w:r>
     </w:p>
@@ -9007,7 +9402,7 @@
 </file>
 
 <file path=word/endnotes.xml><?xml version="1.0" encoding="utf-8"?>
-<w:endnotes xmlns:wpc="http://schemas.microsoft.com/office/word/2010/wordprocessingCanvas" xmlns:cx="http://schemas.microsoft.com/office/drawing/2014/chartex" xmlns:cx1="http://schemas.microsoft.com/office/drawing/2015/9/8/chartex" xmlns:cx2="http://schemas.microsoft.com/office/drawing/2015/10/21/chartex" xmlns:cx3="http://schemas.microsoft.com/office/drawing/2016/5/9/chartex" xmlns:cx4="http://schemas.microsoft.com/office/drawing/2016/5/10/chartex" xmlns:cx5="http://schemas.microsoft.com/office/drawing/2016/5/11/chartex" xmlns:cx6="http://schemas.microsoft.com/office/drawing/2016/5/12/chartex" xmlns:cx7="http://schemas.microsoft.com/office/drawing/2016/5/13/chartex" xmlns:cx8="http://schemas.microsoft.com/office/drawing/2016/5/14/chartex" xmlns:mc="http://schemas.openxmlformats.org/markup-compatibility/2006" xmlns:aink="http://schemas.microsoft.com/office/drawing/2016/ink" xmlns:am3d="http://schemas.microsoft.com/office/drawing/2017/model3d" xmlns:o="urn:schemas-microsoft-com:office:office" xmlns:oel="http://schemas.microsoft.com/office/2019/extlst" xmlns:r="http://schemas.openxmlformats.org/officeDocument/2006/relationships" xmlns:m="http://schemas.openxmlformats.org/officeDocument/2006/math" xmlns:v="urn:schemas-microsoft-com:vml" xmlns:wp14="http://schemas.microsoft.com/office/word/2010/wordprocessingDrawing" xmlns:wp="http://schemas.openxmlformats.org/drawingml/2006/wordprocessingDrawing" xmlns:w10="urn:schemas-microsoft-com:office:word" xmlns:w="http://schemas.openxmlformats.org/wordprocessingml/2006/main" xmlns:w14="http://schemas.microsoft.com/office/word/2010/wordml" xmlns:w15="http://schemas.microsoft.com/office/word/2012/wordml" xmlns:w16cex="http://schemas.microsoft.com/office/word/2018/wordml/cex" xmlns:w16cid="http://schemas.microsoft.com/office/word/2016/wordml/cid" xmlns:w16="http://schemas.microsoft.com/office/word/2018/wordml" xmlns:w16du="http://schemas.microsoft.com/office/word/2023/wordml/word16du" xmlns:w16sdtdh="http://schemas.microsoft.com/office/word/2020/wordml/sdtdatahash" xmlns:w16se="http://schemas.microsoft.com/office/word/2015/wordml/symex" xmlns:wpg="http://schemas.microsoft.com/office/word/2010/wordprocessingGroup" xmlns:wpi="http://schemas.microsoft.com/office/word/2010/wordprocessingInk" xmlns:wne="http://schemas.microsoft.com/office/word/2006/wordml" xmlns:wps="http://schemas.microsoft.com/office/word/2010/wordprocessingShape" mc:Ignorable="w14 w15 w16se w16cid w16 w16cex w16sdtdh w16du wp14">
+<w:endnotes xmlns:wpc="http://schemas.microsoft.com/office/word/2010/wordprocessingCanvas" xmlns:cx="http://schemas.microsoft.com/office/drawing/2014/chartex" xmlns:cx1="http://schemas.microsoft.com/office/drawing/2015/9/8/chartex" xmlns:cx2="http://schemas.microsoft.com/office/drawing/2015/10/21/chartex" xmlns:cx3="http://schemas.microsoft.com/office/drawing/2016/5/9/chartex" xmlns:cx4="http://schemas.microsoft.com/office/drawing/2016/5/10/chartex" xmlns:cx5="http://schemas.microsoft.com/office/drawing/2016/5/11/chartex" xmlns:cx6="http://schemas.microsoft.com/office/drawing/2016/5/12/chartex" xmlns:cx7="http://schemas.microsoft.com/office/drawing/2016/5/13/chartex" xmlns:cx8="http://schemas.microsoft.com/office/drawing/2016/5/14/chartex" xmlns:mc="http://schemas.openxmlformats.org/markup-compatibility/2006" xmlns:aink="http://schemas.microsoft.com/office/drawing/2016/ink" xmlns:am3d="http://schemas.microsoft.com/office/drawing/2017/model3d" xmlns:o="urn:schemas-microsoft-com:office:office" xmlns:oel="http://schemas.microsoft.com/office/2019/extlst" xmlns:r="http://schemas.openxmlformats.org/officeDocument/2006/relationships" xmlns:m="http://schemas.openxmlformats.org/officeDocument/2006/math" xmlns:v="urn:schemas-microsoft-com:vml" xmlns:wp14="http://schemas.microsoft.com/office/word/2010/wordprocessingDrawing" xmlns:wp="http://schemas.openxmlformats.org/drawingml/2006/wordprocessingDrawing" xmlns:w10="urn:schemas-microsoft-com:office:word" xmlns:w="http://schemas.openxmlformats.org/wordprocessingml/2006/main" xmlns:w14="http://schemas.microsoft.com/office/word/2010/wordml" xmlns:w15="http://schemas.microsoft.com/office/word/2012/wordml" xmlns:w16cex="http://schemas.microsoft.com/office/word/2018/wordml/cex" xmlns:w16cid="http://schemas.microsoft.com/office/word/2016/wordml/cid" xmlns:w16="http://schemas.microsoft.com/office/word/2018/wordml" xmlns:w16du="http://schemas.microsoft.com/office/word/2023/wordml/word16du" xmlns:w16sdtdh="http://schemas.microsoft.com/office/word/2020/wordml/sdtdatahash" xmlns:w16sdtfl="http://schemas.microsoft.com/office/word/2024/wordml/sdtformatlock" xmlns:w16se="http://schemas.microsoft.com/office/word/2015/wordml/symex" xmlns:wpg="http://schemas.microsoft.com/office/word/2010/wordprocessingGroup" xmlns:wpi="http://schemas.microsoft.com/office/word/2010/wordprocessingInk" xmlns:wne="http://schemas.microsoft.com/office/word/2006/wordml" xmlns:wps="http://schemas.microsoft.com/office/word/2010/wordprocessingShape" mc:Ignorable="w14 w15 w16se w16cid w16 w16cex w16sdtdh w16sdtfl w16du wp14">
   <w:endnote w:type="separator" w:id="-1">
     <w:p>
       <w:r>
@@ -9026,7 +9421,7 @@
 </file>
 
 <file path=word/footer1.xml><?xml version="1.0" encoding="utf-8"?>
-<w:ftr xmlns:wpc="http://schemas.microsoft.com/office/word/2010/wordprocessingCanvas" xmlns:cx="http://schemas.microsoft.com/office/drawing/2014/chartex" xmlns:cx1="http://schemas.microsoft.com/office/drawing/2015/9/8/chartex" xmlns:cx2="http://schemas.microsoft.com/office/drawing/2015/10/21/chartex" xmlns:cx3="http://schemas.microsoft.com/office/drawing/2016/5/9/chartex" xmlns:cx4="http://schemas.microsoft.com/office/drawing/2016/5/10/chartex" xmlns:cx5="http://schemas.microsoft.com/office/drawing/2016/5/11/chartex" xmlns:cx6="http://schemas.microsoft.com/office/drawing/2016/5/12/chartex" xmlns:cx7="http://schemas.microsoft.com/office/drawing/2016/5/13/chartex" xmlns:cx8="http://schemas.microsoft.com/office/drawing/2016/5/14/chartex" xmlns:mc="http://schemas.openxmlformats.org/markup-compatibility/2006" xmlns:aink="http://schemas.microsoft.com/office/drawing/2016/ink" xmlns:am3d="http://schemas.microsoft.com/office/drawing/2017/model3d" xmlns:o="urn:schemas-microsoft-com:office:office" xmlns:oel="http://schemas.microsoft.com/office/2019/extlst" xmlns:r="http://schemas.openxmlformats.org/officeDocument/2006/relationships" xmlns:m="http://schemas.openxmlformats.org/officeDocument/2006/math" xmlns:v="urn:schemas-microsoft-com:vml" xmlns:wp14="http://schemas.microsoft.com/office/word/2010/wordprocessingDrawing" xmlns:wp="http://schemas.openxmlformats.org/drawingml/2006/wordprocessingDrawing" xmlns:w10="urn:schemas-microsoft-com:office:word" xmlns:w="http://schemas.openxmlformats.org/wordprocessingml/2006/main" xmlns:w14="http://schemas.microsoft.com/office/word/2010/wordml" xmlns:w15="http://schemas.microsoft.com/office/word/2012/wordml" xmlns:w16cex="http://schemas.microsoft.com/office/word/2018/wordml/cex" xmlns:w16cid="http://schemas.microsoft.com/office/word/2016/wordml/cid" xmlns:w16="http://schemas.microsoft.com/office/word/2018/wordml" xmlns:w16du="http://schemas.microsoft.com/office/word/2023/wordml/word16du" xmlns:w16sdtdh="http://schemas.microsoft.com/office/word/2020/wordml/sdtdatahash" xmlns:w16se="http://schemas.microsoft.com/office/word/2015/wordml/symex" xmlns:wpg="http://schemas.microsoft.com/office/word/2010/wordprocessingGroup" xmlns:wpi="http://schemas.microsoft.com/office/word/2010/wordprocessingInk" xmlns:wne="http://schemas.microsoft.com/office/word/2006/wordml" xmlns:wps="http://schemas.microsoft.com/office/word/2010/wordprocessingShape" mc:Ignorable="w14 w15 w16se w16cid w16 w16cex w16sdtdh w16du wp14">
+<w:ftr xmlns:wpc="http://schemas.microsoft.com/office/word/2010/wordprocessingCanvas" xmlns:cx="http://schemas.microsoft.com/office/drawing/2014/chartex" xmlns:cx1="http://schemas.microsoft.com/office/drawing/2015/9/8/chartex" xmlns:cx2="http://schemas.microsoft.com/office/drawing/2015/10/21/chartex" xmlns:cx3="http://schemas.microsoft.com/office/drawing/2016/5/9/chartex" xmlns:cx4="http://schemas.microsoft.com/office/drawing/2016/5/10/chartex" xmlns:cx5="http://schemas.microsoft.com/office/drawing/2016/5/11/chartex" xmlns:cx6="http://schemas.microsoft.com/office/drawing/2016/5/12/chartex" xmlns:cx7="http://schemas.microsoft.com/office/drawing/2016/5/13/chartex" xmlns:cx8="http://schemas.microsoft.com/office/drawing/2016/5/14/chartex" xmlns:mc="http://schemas.openxmlformats.org/markup-compatibility/2006" xmlns:aink="http://schemas.microsoft.com/office/drawing/2016/ink" xmlns:am3d="http://schemas.microsoft.com/office/drawing/2017/model3d" xmlns:o="urn:schemas-microsoft-com:office:office" xmlns:oel="http://schemas.microsoft.com/office/2019/extlst" xmlns:r="http://schemas.openxmlformats.org/officeDocument/2006/relationships" xmlns:m="http://schemas.openxmlformats.org/officeDocument/2006/math" xmlns:v="urn:schemas-microsoft-com:vml" xmlns:wp14="http://schemas.microsoft.com/office/word/2010/wordprocessingDrawing" xmlns:wp="http://schemas.openxmlformats.org/drawingml/2006/wordprocessingDrawing" xmlns:w10="urn:schemas-microsoft-com:office:word" xmlns:w="http://schemas.openxmlformats.org/wordprocessingml/2006/main" xmlns:w14="http://schemas.microsoft.com/office/word/2010/wordml" xmlns:w15="http://schemas.microsoft.com/office/word/2012/wordml" xmlns:w16cex="http://schemas.microsoft.com/office/word/2018/wordml/cex" xmlns:w16cid="http://schemas.microsoft.com/office/word/2016/wordml/cid" xmlns:w16="http://schemas.microsoft.com/office/word/2018/wordml" xmlns:w16du="http://schemas.microsoft.com/office/word/2023/wordml/word16du" xmlns:w16sdtdh="http://schemas.microsoft.com/office/word/2020/wordml/sdtdatahash" xmlns:w16sdtfl="http://schemas.microsoft.com/office/word/2024/wordml/sdtformatlock" xmlns:w16se="http://schemas.microsoft.com/office/word/2015/wordml/symex" xmlns:wpg="http://schemas.microsoft.com/office/word/2010/wordprocessingGroup" xmlns:wpi="http://schemas.microsoft.com/office/word/2010/wordprocessingInk" xmlns:wne="http://schemas.microsoft.com/office/word/2006/wordml" xmlns:wps="http://schemas.microsoft.com/office/word/2010/wordprocessingShape" mc:Ignorable="w14 w15 w16se w16cid w16 w16cex w16sdtdh w16sdtfl w16du wp14">
   <w:p>
     <w:pPr>
       <w:pStyle w:val="Footer"/>
@@ -9036,7 +9431,7 @@
 </file>
 
 <file path=word/footer2.xml><?xml version="1.0" encoding="utf-8"?>
-<w:ftr xmlns:wpc="http://schemas.microsoft.com/office/word/2010/wordprocessingCanvas" xmlns:cx="http://schemas.microsoft.com/office/drawing/2014/chartex" xmlns:cx1="http://schemas.microsoft.com/office/drawing/2015/9/8/chartex" xmlns:cx2="http://schemas.microsoft.com/office/drawing/2015/10/21/chartex" xmlns:cx3="http://schemas.microsoft.com/office/drawing/2016/5/9/chartex" xmlns:cx4="http://schemas.microsoft.com/office/drawing/2016/5/10/chartex" xmlns:cx5="http://schemas.microsoft.com/office/drawing/2016/5/11/chartex" xmlns:cx6="http://schemas.microsoft.com/office/drawing/2016/5/12/chartex" xmlns:cx7="http://schemas.microsoft.com/office/drawing/2016/5/13/chartex" xmlns:cx8="http://schemas.microsoft.com/office/drawing/2016/5/14/chartex" xmlns:mc="http://schemas.openxmlformats.org/markup-compatibility/2006" xmlns:aink="http://schemas.microsoft.com/office/drawing/2016/ink" xmlns:am3d="http://schemas.microsoft.com/office/drawing/2017/model3d" xmlns:o="urn:schemas-microsoft-com:office:office" xmlns:oel="http://schemas.microsoft.com/office/2019/extlst" xmlns:r="http://schemas.openxmlformats.org/officeDocument/2006/relationships" xmlns:m="http://schemas.openxmlformats.org/officeDocument/2006/math" xmlns:v="urn:schemas-microsoft-com:vml" xmlns:wp14="http://schemas.microsoft.com/office/word/2010/wordprocessingDrawing" xmlns:wp="http://schemas.openxmlformats.org/drawingml/2006/wordprocessingDrawing" xmlns:w10="urn:schemas-microsoft-com:office:word" xmlns:w="http://schemas.openxmlformats.org/wordprocessingml/2006/main" xmlns:w14="http://schemas.microsoft.com/office/word/2010/wordml" xmlns:w15="http://schemas.microsoft.com/office/word/2012/wordml" xmlns:w16cex="http://schemas.microsoft.com/office/word/2018/wordml/cex" xmlns:w16cid="http://schemas.microsoft.com/office/word/2016/wordml/cid" xmlns:w16="http://schemas.microsoft.com/office/word/2018/wordml" xmlns:w16du="http://schemas.microsoft.com/office/word/2023/wordml/word16du" xmlns:w16sdtdh="http://schemas.microsoft.com/office/word/2020/wordml/sdtdatahash" xmlns:w16se="http://schemas.microsoft.com/office/word/2015/wordml/symex" xmlns:wpg="http://schemas.microsoft.com/office/word/2010/wordprocessingGroup" xmlns:wpi="http://schemas.microsoft.com/office/word/2010/wordprocessingInk" xmlns:wne="http://schemas.microsoft.com/office/word/2006/wordml" xmlns:wps="http://schemas.microsoft.com/office/word/2010/wordprocessingShape" mc:Ignorable="w14 w15 w16se w16cid w16 w16cex w16sdtdh w16du wp14">
+<w:ftr xmlns:wpc="http://schemas.microsoft.com/office/word/2010/wordprocessingCanvas" xmlns:cx="http://schemas.microsoft.com/office/drawing/2014/chartex" xmlns:cx1="http://schemas.microsoft.com/office/drawing/2015/9/8/chartex" xmlns:cx2="http://schemas.microsoft.com/office/drawing/2015/10/21/chartex" xmlns:cx3="http://schemas.microsoft.com/office/drawing/2016/5/9/chartex" xmlns:cx4="http://schemas.microsoft.com/office/drawing/2016/5/10/chartex" xmlns:cx5="http://schemas.microsoft.com/office/drawing/2016/5/11/chartex" xmlns:cx6="http://schemas.microsoft.com/office/drawing/2016/5/12/chartex" xmlns:cx7="http://schemas.microsoft.com/office/drawing/2016/5/13/chartex" xmlns:cx8="http://schemas.microsoft.com/office/drawing/2016/5/14/chartex" xmlns:mc="http://schemas.openxmlformats.org/markup-compatibility/2006" xmlns:aink="http://schemas.microsoft.com/office/drawing/2016/ink" xmlns:am3d="http://schemas.microsoft.com/office/drawing/2017/model3d" xmlns:o="urn:schemas-microsoft-com:office:office" xmlns:oel="http://schemas.microsoft.com/office/2019/extlst" xmlns:r="http://schemas.openxmlformats.org/officeDocument/2006/relationships" xmlns:m="http://schemas.openxmlformats.org/officeDocument/2006/math" xmlns:v="urn:schemas-microsoft-com:vml" xmlns:wp14="http://schemas.microsoft.com/office/word/2010/wordprocessingDrawing" xmlns:wp="http://schemas.openxmlformats.org/drawingml/2006/wordprocessingDrawing" xmlns:w10="urn:schemas-microsoft-com:office:word" xmlns:w="http://schemas.openxmlformats.org/wordprocessingml/2006/main" xmlns:w14="http://schemas.microsoft.com/office/word/2010/wordml" xmlns:w15="http://schemas.microsoft.com/office/word/2012/wordml" xmlns:w16cex="http://schemas.microsoft.com/office/word/2018/wordml/cex" xmlns:w16cid="http://schemas.microsoft.com/office/word/2016/wordml/cid" xmlns:w16="http://schemas.microsoft.com/office/word/2018/wordml" xmlns:w16du="http://schemas.microsoft.com/office/word/2023/wordml/word16du" xmlns:w16sdtdh="http://schemas.microsoft.com/office/word/2020/wordml/sdtdatahash" xmlns:w16sdtfl="http://schemas.microsoft.com/office/word/2024/wordml/sdtformatlock" xmlns:w16se="http://schemas.microsoft.com/office/word/2015/wordml/symex" xmlns:wpg="http://schemas.microsoft.com/office/word/2010/wordprocessingGroup" xmlns:wpi="http://schemas.microsoft.com/office/word/2010/wordprocessingInk" xmlns:wne="http://schemas.microsoft.com/office/word/2006/wordml" xmlns:wps="http://schemas.microsoft.com/office/word/2010/wordprocessingShape" mc:Ignorable="w14 w15 w16se w16cid w16 w16cex w16sdtdh w16sdtfl w16du wp14">
   <w:p>
     <w:pPr>
       <w:pStyle w:val="Footer"/>
@@ -9046,7 +9441,7 @@
 </file>
 
 <file path=word/footer3.xml><?xml version="1.0" encoding="utf-8"?>
-<w:ftr xmlns:wpc="http://schemas.microsoft.com/office/word/2010/wordprocessingCanvas" xmlns:cx="http://schemas.microsoft.com/office/drawing/2014/chartex" xmlns:cx1="http://schemas.microsoft.com/office/drawing/2015/9/8/chartex" xmlns:cx2="http://schemas.microsoft.com/office/drawing/2015/10/21/chartex" xmlns:cx3="http://schemas.microsoft.com/office/drawing/2016/5/9/chartex" xmlns:cx4="http://schemas.microsoft.com/office/drawing/2016/5/10/chartex" xmlns:cx5="http://schemas.microsoft.com/office/drawing/2016/5/11/chartex" xmlns:cx6="http://schemas.microsoft.com/office/drawing/2016/5/12/chartex" xmlns:cx7="http://schemas.microsoft.com/office/drawing/2016/5/13/chartex" xmlns:cx8="http://schemas.microsoft.com/office/drawing/2016/5/14/chartex" xmlns:mc="http://schemas.openxmlformats.org/markup-compatibility/2006" xmlns:aink="http://schemas.microsoft.com/office/drawing/2016/ink" xmlns:am3d="http://schemas.microsoft.com/office/drawing/2017/model3d" xmlns:o="urn:schemas-microsoft-com:office:office" xmlns:oel="http://schemas.microsoft.com/office/2019/extlst" xmlns:r="http://schemas.openxmlformats.org/officeDocument/2006/relationships" xmlns:m="http://schemas.openxmlformats.org/officeDocument/2006/math" xmlns:v="urn:schemas-microsoft-com:vml" xmlns:wp14="http://schemas.microsoft.com/office/word/2010/wordprocessingDrawing" xmlns:wp="http://schemas.openxmlformats.org/drawingml/2006/wordprocessingDrawing" xmlns:w10="urn:schemas-microsoft-com:office:word" xmlns:w="http://schemas.openxmlformats.org/wordprocessingml/2006/main" xmlns:w14="http://schemas.microsoft.com/office/word/2010/wordml" xmlns:w15="http://schemas.microsoft.com/office/word/2012/wordml" xmlns:w16cex="http://schemas.microsoft.com/office/word/2018/wordml/cex" xmlns:w16cid="http://schemas.microsoft.com/office/word/2016/wordml/cid" xmlns:w16="http://schemas.microsoft.com/office/word/2018/wordml" xmlns:w16du="http://schemas.microsoft.com/office/word/2023/wordml/word16du" xmlns:w16sdtdh="http://schemas.microsoft.com/office/word/2020/wordml/sdtdatahash" xmlns:w16se="http://schemas.microsoft.com/office/word/2015/wordml/symex" xmlns:wpg="http://schemas.microsoft.com/office/word/2010/wordprocessingGroup" xmlns:wpi="http://schemas.microsoft.com/office/word/2010/wordprocessingInk" xmlns:wne="http://schemas.microsoft.com/office/word/2006/wordml" xmlns:wps="http://schemas.microsoft.com/office/word/2010/wordprocessingShape" mc:Ignorable="w14 w15 w16se w16cid w16 w16cex w16sdtdh w16du wp14">
+<w:ftr xmlns:wpc="http://schemas.microsoft.com/office/word/2010/wordprocessingCanvas" xmlns:cx="http://schemas.microsoft.com/office/drawing/2014/chartex" xmlns:cx1="http://schemas.microsoft.com/office/drawing/2015/9/8/chartex" xmlns:cx2="http://schemas.microsoft.com/office/drawing/2015/10/21/chartex" xmlns:cx3="http://schemas.microsoft.com/office/drawing/2016/5/9/chartex" xmlns:cx4="http://schemas.microsoft.com/office/drawing/2016/5/10/chartex" xmlns:cx5="http://schemas.microsoft.com/office/drawing/2016/5/11/chartex" xmlns:cx6="http://schemas.microsoft.com/office/drawing/2016/5/12/chartex" xmlns:cx7="http://schemas.microsoft.com/office/drawing/2016/5/13/chartex" xmlns:cx8="http://schemas.microsoft.com/office/drawing/2016/5/14/chartex" xmlns:mc="http://schemas.openxmlformats.org/markup-compatibility/2006" xmlns:aink="http://schemas.microsoft.com/office/drawing/2016/ink" xmlns:am3d="http://schemas.microsoft.com/office/drawing/2017/model3d" xmlns:o="urn:schemas-microsoft-com:office:office" xmlns:oel="http://schemas.microsoft.com/office/2019/extlst" xmlns:r="http://schemas.openxmlformats.org/officeDocument/2006/relationships" xmlns:m="http://schemas.openxmlformats.org/officeDocument/2006/math" xmlns:v="urn:schemas-microsoft-com:vml" xmlns:wp14="http://schemas.microsoft.com/office/word/2010/wordprocessingDrawing" xmlns:wp="http://schemas.openxmlformats.org/drawingml/2006/wordprocessingDrawing" xmlns:w10="urn:schemas-microsoft-com:office:word" xmlns:w="http://schemas.openxmlformats.org/wordprocessingml/2006/main" xmlns:w14="http://schemas.microsoft.com/office/word/2010/wordml" xmlns:w15="http://schemas.microsoft.com/office/word/2012/wordml" xmlns:w16cex="http://schemas.microsoft.com/office/word/2018/wordml/cex" xmlns:w16cid="http://schemas.microsoft.com/office/word/2016/wordml/cid" xmlns:w16="http://schemas.microsoft.com/office/word/2018/wordml" xmlns:w16du="http://schemas.microsoft.com/office/word/2023/wordml/word16du" xmlns:w16sdtdh="http://schemas.microsoft.com/office/word/2020/wordml/sdtdatahash" xmlns:w16sdtfl="http://schemas.microsoft.com/office/word/2024/wordml/sdtformatlock" xmlns:w16se="http://schemas.microsoft.com/office/word/2015/wordml/symex" xmlns:wpg="http://schemas.microsoft.com/office/word/2010/wordprocessingGroup" xmlns:wpi="http://schemas.microsoft.com/office/word/2010/wordprocessingInk" xmlns:wne="http://schemas.microsoft.com/office/word/2006/wordml" xmlns:wps="http://schemas.microsoft.com/office/word/2010/wordprocessingShape" mc:Ignorable="w14 w15 w16se w16cid w16 w16cex w16sdtdh w16sdtfl w16du wp14">
   <w:p>
     <w:pPr>
       <w:pStyle w:val="Footer"/>
@@ -9056,7 +9451,7 @@
 </file>
 
 <file path=word/footnotes.xml><?xml version="1.0" encoding="utf-8"?>
-<w:footnotes xmlns:wpc="http://schemas.microsoft.com/office/word/2010/wordprocessingCanvas" xmlns:cx="http://schemas.microsoft.com/office/drawing/2014/chartex" xmlns:cx1="http://schemas.microsoft.com/office/drawing/2015/9/8/chartex" xmlns:cx2="http://schemas.microsoft.com/office/drawing/2015/10/21/chartex" xmlns:cx3="http://schemas.microsoft.com/office/drawing/2016/5/9/chartex" xmlns:cx4="http://schemas.microsoft.com/office/drawing/2016/5/10/chartex" xmlns:cx5="http://schemas.microsoft.com/office/drawing/2016/5/11/chartex" xmlns:cx6="http://schemas.microsoft.com/office/drawing/2016/5/12/chartex" xmlns:cx7="http://schemas.microsoft.com/office/drawing/2016/5/13/chartex" xmlns:cx8="http://schemas.microsoft.com/office/drawing/2016/5/14/chartex" xmlns:mc="http://schemas.openxmlformats.org/markup-compatibility/2006" xmlns:aink="http://schemas.microsoft.com/office/drawing/2016/ink" xmlns:am3d="http://schemas.microsoft.com/office/drawing/2017/model3d" xmlns:o="urn:schemas-microsoft-com:office:office" xmlns:oel="http://schemas.microsoft.com/office/2019/extlst" xmlns:r="http://schemas.openxmlformats.org/officeDocument/2006/relationships" xmlns:m="http://schemas.openxmlformats.org/officeDocument/2006/math" xmlns:v="urn:schemas-microsoft-com:vml" xmlns:wp14="http://schemas.microsoft.com/office/word/2010/wordprocessingDrawing" xmlns:wp="http://schemas.openxmlformats.org/drawingml/2006/wordprocessingDrawing" xmlns:w10="urn:schemas-microsoft-com:office:word" xmlns:w="http://schemas.openxmlformats.org/wordprocessingml/2006/main" xmlns:w14="http://schemas.microsoft.com/office/word/2010/wordml" xmlns:w15="http://schemas.microsoft.com/office/word/2012/wordml" xmlns:w16cex="http://schemas.microsoft.com/office/word/2018/wordml/cex" xmlns:w16cid="http://schemas.microsoft.com/office/word/2016/wordml/cid" xmlns:w16="http://schemas.microsoft.com/office/word/2018/wordml" xmlns:w16du="http://schemas.microsoft.com/office/word/2023/wordml/word16du" xmlns:w16sdtdh="http://schemas.microsoft.com/office/word/2020/wordml/sdtdatahash" xmlns:w16se="http://schemas.microsoft.com/office/word/2015/wordml/symex" xmlns:wpg="http://schemas.microsoft.com/office/word/2010/wordprocessingGroup" xmlns:wpi="http://schemas.microsoft.com/office/word/2010/wordprocessingInk" xmlns:wne="http://schemas.microsoft.com/office/word/2006/wordml" xmlns:wps="http://schemas.microsoft.com/office/word/2010/wordprocessingShape" mc:Ignorable="w14 w15 w16se w16cid w16 w16cex w16sdtdh w16du wp14">
+<w:footnotes xmlns:wpc="http://schemas.microsoft.com/office/word/2010/wordprocessingCanvas" xmlns:cx="http://schemas.microsoft.com/office/drawing/2014/chartex" xmlns:cx1="http://schemas.microsoft.com/office/drawing/2015/9/8/chartex" xmlns:cx2="http://schemas.microsoft.com/office/drawing/2015/10/21/chartex" xmlns:cx3="http://schemas.microsoft.com/office/drawing/2016/5/9/chartex" xmlns:cx4="http://schemas.microsoft.com/office/drawing/2016/5/10/chartex" xmlns:cx5="http://schemas.microsoft.com/office/drawing/2016/5/11/chartex" xmlns:cx6="http://schemas.microsoft.com/office/drawing/2016/5/12/chartex" xmlns:cx7="http://schemas.microsoft.com/office/drawing/2016/5/13/chartex" xmlns:cx8="http://schemas.microsoft.com/office/drawing/2016/5/14/chartex" xmlns:mc="http://schemas.openxmlformats.org/markup-compatibility/2006" xmlns:aink="http://schemas.microsoft.com/office/drawing/2016/ink" xmlns:am3d="http://schemas.microsoft.com/office/drawing/2017/model3d" xmlns:o="urn:schemas-microsoft-com:office:office" xmlns:oel="http://schemas.microsoft.com/office/2019/extlst" xmlns:r="http://schemas.openxmlformats.org/officeDocument/2006/relationships" xmlns:m="http://schemas.openxmlformats.org/officeDocument/2006/math" xmlns:v="urn:schemas-microsoft-com:vml" xmlns:wp14="http://schemas.microsoft.com/office/word/2010/wordprocessingDrawing" xmlns:wp="http://schemas.openxmlformats.org/drawingml/2006/wordprocessingDrawing" xmlns:w10="urn:schemas-microsoft-com:office:word" xmlns:w="http://schemas.openxmlformats.org/wordprocessingml/2006/main" xmlns:w14="http://schemas.microsoft.com/office/word/2010/wordml" xmlns:w15="http://schemas.microsoft.com/office/word/2012/wordml" xmlns:w16cex="http://schemas.microsoft.com/office/word/2018/wordml/cex" xmlns:w16cid="http://schemas.microsoft.com/office/word/2016/wordml/cid" xmlns:w16="http://schemas.microsoft.com/office/word/2018/wordml" xmlns:w16du="http://schemas.microsoft.com/office/word/2023/wordml/word16du" xmlns:w16sdtdh="http://schemas.microsoft.com/office/word/2020/wordml/sdtdatahash" xmlns:w16sdtfl="http://schemas.microsoft.com/office/word/2024/wordml/sdtformatlock" xmlns:w16se="http://schemas.microsoft.com/office/word/2015/wordml/symex" xmlns:wpg="http://schemas.microsoft.com/office/word/2010/wordprocessingGroup" xmlns:wpi="http://schemas.microsoft.com/office/word/2010/wordprocessingInk" xmlns:wne="http://schemas.microsoft.com/office/word/2006/wordml" xmlns:wps="http://schemas.microsoft.com/office/word/2010/wordprocessingShape" mc:Ignorable="w14 w15 w16se w16cid w16 w16cex w16sdtdh w16sdtfl w16du wp14">
   <w:footnote w:type="separator" w:id="-1">
     <w:p>
       <w:r>
@@ -9075,7 +9470,7 @@
 </file>
 
 <file path=word/styles.xml><?xml version="1.0" encoding="utf-8"?>
-<w:styles xmlns:mc="http://schemas.openxmlformats.org/markup-compatibility/2006" xmlns:r="http://schemas.openxmlformats.org/officeDocument/2006/relationships" xmlns:w="http://schemas.openxmlformats.org/wordprocessingml/2006/main" xmlns:w14="http://schemas.microsoft.com/office/word/2010/wordml" xmlns:w15="http://schemas.microsoft.com/office/word/2012/wordml" xmlns:w16cex="http://schemas.microsoft.com/office/word/2018/wordml/cex" xmlns:w16cid="http://schemas.microsoft.com/office/word/2016/wordml/cid" xmlns:w16="http://schemas.microsoft.com/office/word/2018/wordml" xmlns:w16du="http://schemas.microsoft.com/office/word/2023/wordml/word16du" xmlns:w16sdtdh="http://schemas.microsoft.com/office/word/2020/wordml/sdtdatahash" xmlns:w16se="http://schemas.microsoft.com/office/word/2015/wordml/symex" mc:Ignorable="w14 w15 w16se w16cid w16 w16cex w16sdtdh w16du">
+<w:styles xmlns:mc="http://schemas.openxmlformats.org/markup-compatibility/2006" xmlns:r="http://schemas.openxmlformats.org/officeDocument/2006/relationships" xmlns:w="http://schemas.openxmlformats.org/wordprocessingml/2006/main" xmlns:w14="http://schemas.microsoft.com/office/word/2010/wordml" xmlns:w15="http://schemas.microsoft.com/office/word/2012/wordml" xmlns:w16cex="http://schemas.microsoft.com/office/word/2018/wordml/cex" xmlns:w16cid="http://schemas.microsoft.com/office/word/2016/wordml/cid" xmlns:w16="http://schemas.microsoft.com/office/word/2018/wordml" xmlns:w16du="http://schemas.microsoft.com/office/word/2023/wordml/word16du" xmlns:w16sdtdh="http://schemas.microsoft.com/office/word/2020/wordml/sdtdatahash" xmlns:w16sdtfl="http://schemas.microsoft.com/office/word/2024/wordml/sdtformatlock" xmlns:w16se="http://schemas.microsoft.com/office/word/2015/wordml/symex" mc:Ignorable="w14 w15 w16se w16cid w16 w16cex w16sdtdh w16sdtfl w16du">
   <w:docDefaults>
     <w:rPrDefault>
       <w:rPr>
@@ -9468,6 +9863,7 @@
   <w:style w:type="paragraph" w:default="1" w:styleId="Normal">
     <w:name w:val="Normal"/>
     <w:qFormat/>
+    <w:rsid w:val="00E031CF"/>
   </w:style>
   <w:style w:type="character" w:default="1" w:styleId="DefaultParagraphFont">
     <w:name w:val="Default Paragraph Font"/>

</xml_diff>

<commit_message>
CIV-17609 updated GA documents to display main claim number
</commit_message>
<xml_diff>
--- a/docker/docmosis/templates/CV-UNS-GAP-ENG-01077.docx
+++ b/docker/docmosis/templates/CV-UNS-GAP-ENG-01077.docx
@@ -1,6 +1,6 @@
 
 <file path=word/document.xml><?xml version="1.0" encoding="utf-8"?>
-<w:document xmlns:wpc="http://schemas.microsoft.com/office/word/2010/wordprocessingCanvas" xmlns:cx="http://schemas.microsoft.com/office/drawing/2014/chartex" xmlns:cx1="http://schemas.microsoft.com/office/drawing/2015/9/8/chartex" xmlns:cx2="http://schemas.microsoft.com/office/drawing/2015/10/21/chartex" xmlns:cx3="http://schemas.microsoft.com/office/drawing/2016/5/9/chartex" xmlns:cx4="http://schemas.microsoft.com/office/drawing/2016/5/10/chartex" xmlns:cx5="http://schemas.microsoft.com/office/drawing/2016/5/11/chartex" xmlns:cx6="http://schemas.microsoft.com/office/drawing/2016/5/12/chartex" xmlns:cx7="http://schemas.microsoft.com/office/drawing/2016/5/13/chartex" xmlns:cx8="http://schemas.microsoft.com/office/drawing/2016/5/14/chartex" xmlns:mc="http://schemas.openxmlformats.org/markup-compatibility/2006" xmlns:aink="http://schemas.microsoft.com/office/drawing/2016/ink" xmlns:am3d="http://schemas.microsoft.com/office/drawing/2017/model3d" xmlns:o="urn:schemas-microsoft-com:office:office" xmlns:oel="http://schemas.microsoft.com/office/2019/extlst" xmlns:r="http://schemas.openxmlformats.org/officeDocument/2006/relationships" xmlns:m="http://schemas.openxmlformats.org/officeDocument/2006/math" xmlns:v="urn:schemas-microsoft-com:vml" xmlns:wp14="http://schemas.microsoft.com/office/word/2010/wordprocessingDrawing" xmlns:wp="http://schemas.openxmlformats.org/drawingml/2006/wordprocessingDrawing" xmlns:w10="urn:schemas-microsoft-com:office:word" xmlns:w="http://schemas.openxmlformats.org/wordprocessingml/2006/main" xmlns:w14="http://schemas.microsoft.com/office/word/2010/wordml" xmlns:w15="http://schemas.microsoft.com/office/word/2012/wordml" xmlns:w16cex="http://schemas.microsoft.com/office/word/2018/wordml/cex" xmlns:w16cid="http://schemas.microsoft.com/office/word/2016/wordml/cid" xmlns:w16="http://schemas.microsoft.com/office/word/2018/wordml" xmlns:w16du="http://schemas.microsoft.com/office/word/2023/wordml/word16du" xmlns:w16sdtdh="http://schemas.microsoft.com/office/word/2020/wordml/sdtdatahash" xmlns:w16se="http://schemas.microsoft.com/office/word/2015/wordml/symex" xmlns:wpg="http://schemas.microsoft.com/office/word/2010/wordprocessingGroup" xmlns:wpi="http://schemas.microsoft.com/office/word/2010/wordprocessingInk" xmlns:wne="http://schemas.microsoft.com/office/word/2006/wordml" xmlns:wps="http://schemas.microsoft.com/office/word/2010/wordprocessingShape" mc:Ignorable="w14 w15 w16se w16cid w16 w16cex w16sdtdh w16du wp14">
+<w:document xmlns:wpc="http://schemas.microsoft.com/office/word/2010/wordprocessingCanvas" xmlns:cx="http://schemas.microsoft.com/office/drawing/2014/chartex" xmlns:cx1="http://schemas.microsoft.com/office/drawing/2015/9/8/chartex" xmlns:cx2="http://schemas.microsoft.com/office/drawing/2015/10/21/chartex" xmlns:cx3="http://schemas.microsoft.com/office/drawing/2016/5/9/chartex" xmlns:cx4="http://schemas.microsoft.com/office/drawing/2016/5/10/chartex" xmlns:cx5="http://schemas.microsoft.com/office/drawing/2016/5/11/chartex" xmlns:cx6="http://schemas.microsoft.com/office/drawing/2016/5/12/chartex" xmlns:cx7="http://schemas.microsoft.com/office/drawing/2016/5/13/chartex" xmlns:cx8="http://schemas.microsoft.com/office/drawing/2016/5/14/chartex" xmlns:mc="http://schemas.openxmlformats.org/markup-compatibility/2006" xmlns:aink="http://schemas.microsoft.com/office/drawing/2016/ink" xmlns:am3d="http://schemas.microsoft.com/office/drawing/2017/model3d" xmlns:o="urn:schemas-microsoft-com:office:office" xmlns:oel="http://schemas.microsoft.com/office/2019/extlst" xmlns:r="http://schemas.openxmlformats.org/officeDocument/2006/relationships" xmlns:m="http://schemas.openxmlformats.org/officeDocument/2006/math" xmlns:v="urn:schemas-microsoft-com:vml" xmlns:wp14="http://schemas.microsoft.com/office/word/2010/wordprocessingDrawing" xmlns:wp="http://schemas.openxmlformats.org/drawingml/2006/wordprocessingDrawing" xmlns:w10="urn:schemas-microsoft-com:office:word" xmlns:w="http://schemas.openxmlformats.org/wordprocessingml/2006/main" xmlns:w14="http://schemas.microsoft.com/office/word/2010/wordml" xmlns:w15="http://schemas.microsoft.com/office/word/2012/wordml" xmlns:w16cex="http://schemas.microsoft.com/office/word/2018/wordml/cex" xmlns:w16cid="http://schemas.microsoft.com/office/word/2016/wordml/cid" xmlns:w16="http://schemas.microsoft.com/office/word/2018/wordml" xmlns:w16du="http://schemas.microsoft.com/office/word/2023/wordml/word16du" xmlns:w16sdtdh="http://schemas.microsoft.com/office/word/2020/wordml/sdtdatahash" xmlns:w16sdtfl="http://schemas.microsoft.com/office/word/2024/wordml/sdtformatlock" xmlns:w16se="http://schemas.microsoft.com/office/word/2015/wordml/symex" xmlns:wpg="http://schemas.microsoft.com/office/word/2010/wordprocessingGroup" xmlns:wpi="http://schemas.microsoft.com/office/word/2010/wordprocessingInk" xmlns:wne="http://schemas.microsoft.com/office/word/2006/wordml" xmlns:wps="http://schemas.microsoft.com/office/word/2010/wordprocessingShape" mc:Ignorable="w14 w15 w16se w16cid w16 w16cex w16sdtdh w16sdtfl w16du wp14">
   <w:body>
     <w:tbl>
       <w:tblPr>
@@ -207,7 +207,7 @@
                 <w:sz w:val="28"/>
                 <w:szCs w:val="28"/>
               </w:rPr>
-              <w:t xml:space="preserve">Claim number: </w:t>
+              <w:t>Case</w:t>
             </w:r>
             <w:r>
               <w:rPr>
@@ -216,9 +216,8 @@
                 <w:sz w:val="28"/>
                 <w:szCs w:val="28"/>
               </w:rPr>
-              <w:t>&lt;&lt;</w:t>
-            </w:r>
-            <w:proofErr w:type="spellStart"/>
+              <w:t xml:space="preserve"> number: </w:t>
+            </w:r>
             <w:r>
               <w:rPr>
                 <w:rFonts w:ascii="GDSTransportWebsite" w:hAnsi="GDSTransportWebsite"/>
@@ -226,7 +225,7 @@
                 <w:sz w:val="28"/>
                 <w:szCs w:val="28"/>
               </w:rPr>
-              <w:t>c</w:t>
+              <w:t>&lt;&lt;c</w:t>
             </w:r>
             <w:r>
               <w:rPr>
@@ -244,17 +243,7 @@
                 <w:sz w:val="28"/>
                 <w:szCs w:val="28"/>
               </w:rPr>
-              <w:t>Number</w:t>
-            </w:r>
-            <w:proofErr w:type="spellEnd"/>
-            <w:r>
-              <w:rPr>
-                <w:rFonts w:ascii="GDSTransportWebsite" w:hAnsi="GDSTransportWebsite"/>
-                <w:color w:val="60686D"/>
-                <w:sz w:val="28"/>
-                <w:szCs w:val="28"/>
-              </w:rPr>
-              <w:t>&gt;&gt;</w:t>
+              <w:t>Number&gt;&gt;</w:t>
             </w:r>
           </w:p>
         </w:tc>
@@ -312,7 +301,6 @@
               </w:rPr>
               <w:t>&lt;&lt;</w:t>
             </w:r>
-            <w:proofErr w:type="spellStart"/>
             <w:r>
               <w:rPr>
                 <w:rFonts w:ascii="GDSTransportWebsite" w:hAnsi="GDSTransportWebsite"/>
@@ -343,7 +331,6 @@
               </w:rPr>
               <w:t>ame</w:t>
             </w:r>
-            <w:proofErr w:type="spellEnd"/>
             <w:r>
               <w:rPr>
                 <w:rFonts w:ascii="GDSTransportWebsite" w:hAnsi="GDSTransportWebsite"/>
@@ -374,7 +361,6 @@
               </w:rPr>
               <w:t>&lt;&lt;</w:t>
             </w:r>
-            <w:proofErr w:type="spellStart"/>
             <w:r>
               <w:rPr>
                 <w:rFonts w:ascii="GDSTransportWebsite" w:hAnsi="GDSTransportWebsite"/>
@@ -405,7 +391,6 @@
               </w:rPr>
               <w:t>ame</w:t>
             </w:r>
-            <w:proofErr w:type="spellEnd"/>
             <w:r>
               <w:rPr>
                 <w:rFonts w:ascii="GDSTransportWebsite" w:hAnsi="GDSTransportWebsite"/>
@@ -455,7 +440,6 @@
               </w:rPr>
               <w:t>&lt;&lt;</w:t>
             </w:r>
-            <w:proofErr w:type="spellStart"/>
             <w:r>
               <w:rPr>
                 <w:rFonts w:ascii="GDSTransportWebsite" w:hAnsi="GDSTransportWebsite"/>
@@ -480,7 +464,6 @@
               </w:rPr>
               <w:t>eference</w:t>
             </w:r>
-            <w:proofErr w:type="spellEnd"/>
             <w:r>
               <w:rPr>
                 <w:rFonts w:ascii="GDSTransportWebsite" w:hAnsi="GDSTransportWebsite"/>
@@ -556,7 +539,6 @@
               </w:rPr>
               <w:t>&lt;&lt;</w:t>
             </w:r>
-            <w:proofErr w:type="spellStart"/>
             <w:r>
               <w:rPr>
                 <w:rFonts w:ascii="GDSTransportWebsite" w:hAnsi="GDSTransportWebsite"/>
@@ -589,7 +571,6 @@
               </w:rPr>
               <w:t>erence</w:t>
             </w:r>
-            <w:proofErr w:type="spellEnd"/>
             <w:r>
               <w:rPr>
                 <w:rFonts w:ascii="GDSTransportWebsite" w:hAnsi="GDSTransportWebsite"/>
@@ -729,7 +710,6 @@
             <w:r>
               <w:t>&lt;&lt;</w:t>
             </w:r>
-            <w:proofErr w:type="spellStart"/>
             <w:r>
               <w:t>applicant</w:t>
             </w:r>
@@ -742,7 +722,6 @@
             <w:r>
               <w:t>ame</w:t>
             </w:r>
-            <w:proofErr w:type="spellEnd"/>
             <w:r>
               <w:t>&gt;&gt;</w:t>
             </w:r>
@@ -782,11 +761,9 @@
             <w:r>
               <w:t>&lt;&lt;</w:t>
             </w:r>
-            <w:proofErr w:type="spellStart"/>
             <w:r>
               <w:t>hasAgreed</w:t>
             </w:r>
-            <w:proofErr w:type="spellEnd"/>
             <w:r>
               <w:t>&gt;&gt;</w:t>
             </w:r>
@@ -827,15 +804,7 @@
               <w:t>&lt;&lt;</w:t>
             </w:r>
             <w:r>
-              <w:t>cs_{</w:t>
-            </w:r>
-            <w:proofErr w:type="spellStart"/>
-            <w:r>
-              <w:t>hasAgreed</w:t>
-            </w:r>
-            <w:proofErr w:type="spellEnd"/>
-            <w:r>
-              <w:t>==’Yes’}</w:t>
+              <w:t>cs_{hasAgreed==’Yes’}</w:t>
             </w:r>
             <w:r>
               <w:t>&gt;&gt;</w:t>
@@ -864,67 +833,144 @@
                 <w:sz w:val="16"/>
                 <w:szCs w:val="16"/>
               </w:rPr>
+              <w:t>&lt;&lt;c</w:t>
+            </w:r>
+            <w:r>
+              <w:rPr>
+                <w:rFonts w:ascii="Arial" w:hAnsi="Arial" w:cs="Arial"/>
+                <w:sz w:val="16"/>
+                <w:szCs w:val="16"/>
+              </w:rPr>
+              <w:t>r</w:t>
+            </w:r>
+            <w:r>
+              <w:rPr>
+                <w:rFonts w:ascii="Arial" w:hAnsi="Arial" w:cs="Arial"/>
+                <w:sz w:val="16"/>
+                <w:szCs w:val="16"/>
+              </w:rPr>
+              <w:t>_</w:t>
+            </w:r>
+            <w:r>
+              <w:rPr>
+                <w:rFonts w:ascii="Arial" w:hAnsi="Arial" w:cs="Arial"/>
+                <w:sz w:val="16"/>
+                <w:szCs w:val="16"/>
+              </w:rPr>
+              <w:t>{isWithNotice==’No’}</w:t>
+            </w:r>
+            <w:r>
+              <w:rPr>
+                <w:rFonts w:ascii="Arial" w:hAnsi="Arial" w:cs="Arial"/>
+                <w:sz w:val="16"/>
+                <w:szCs w:val="16"/>
+              </w:rPr>
+              <w:t>&gt;&gt;</w:t>
+            </w:r>
+          </w:p>
+        </w:tc>
+        <w:tc>
+          <w:tcPr>
+            <w:tcW w:w="5479" w:type="dxa"/>
+            <w:tcBorders>
+              <w:top w:val="single" w:sz="4" w:space="0" w:color="auto"/>
+              <w:left w:val="nil"/>
+              <w:bottom w:val="single" w:sz="4" w:space="0" w:color="auto"/>
+              <w:right w:val="nil"/>
+            </w:tcBorders>
+          </w:tcPr>
+          <w:p/>
+        </w:tc>
+      </w:tr>
+      <w:tr>
+        <w:tc>
+          <w:tcPr>
+            <w:tcW w:w="3539" w:type="dxa"/>
+            <w:tcBorders>
+              <w:top w:val="single" w:sz="4" w:space="0" w:color="auto"/>
+              <w:left w:val="nil"/>
+              <w:bottom w:val="single" w:sz="4" w:space="0" w:color="auto"/>
+              <w:right w:val="nil"/>
+            </w:tcBorders>
+            <w:hideMark/>
+          </w:tcPr>
+          <w:p>
+            <w:r>
+              <w:t>Why do you not want the court to inform the other party?</w:t>
+            </w:r>
+            <w:r>
+              <w:rPr>
+                <w:rFonts w:ascii="Arial" w:hAnsi="Arial" w:cs="Arial"/>
+                <w:sz w:val="16"/>
+                <w:szCs w:val="16"/>
+              </w:rPr>
+              <w:t xml:space="preserve"> </w:t>
+            </w:r>
+          </w:p>
+        </w:tc>
+        <w:tc>
+          <w:tcPr>
+            <w:tcW w:w="5479" w:type="dxa"/>
+            <w:tcBorders>
+              <w:top w:val="single" w:sz="4" w:space="0" w:color="auto"/>
+              <w:left w:val="nil"/>
+              <w:bottom w:val="single" w:sz="4" w:space="0" w:color="auto"/>
+              <w:right w:val="nil"/>
+            </w:tcBorders>
+            <w:hideMark/>
+          </w:tcPr>
+          <w:p>
+            <w:r>
+              <w:t>&lt;&lt;reasonsForWithoutNotice&gt;&gt;</w:t>
+            </w:r>
+            <w:r>
+              <w:t xml:space="preserve"> </w:t>
+            </w:r>
+          </w:p>
+        </w:tc>
+      </w:tr>
+      <w:tr>
+        <w:tc>
+          <w:tcPr>
+            <w:tcW w:w="3539" w:type="dxa"/>
+            <w:tcBorders>
+              <w:top w:val="single" w:sz="4" w:space="0" w:color="auto"/>
+              <w:left w:val="nil"/>
+              <w:bottom w:val="single" w:sz="4" w:space="0" w:color="auto"/>
+              <w:right w:val="nil"/>
+            </w:tcBorders>
+          </w:tcPr>
+          <w:p>
+            <w:pPr>
+              <w:rPr>
+                <w:rFonts w:ascii="Arial" w:hAnsi="Arial" w:cs="Arial"/>
+                <w:sz w:val="16"/>
+                <w:szCs w:val="16"/>
+              </w:rPr>
+            </w:pPr>
+            <w:r>
+              <w:rPr>
+                <w:rFonts w:ascii="Arial" w:hAnsi="Arial" w:cs="Arial"/>
+                <w:sz w:val="16"/>
+                <w:szCs w:val="16"/>
+              </w:rPr>
               <w:t>&lt;&lt;</w:t>
             </w:r>
-            <w:proofErr w:type="spellStart"/>
-            <w:r>
-              <w:rPr>
-                <w:rFonts w:ascii="Arial" w:hAnsi="Arial" w:cs="Arial"/>
-                <w:sz w:val="16"/>
-                <w:szCs w:val="16"/>
-              </w:rPr>
-              <w:t>c</w:t>
-            </w:r>
-            <w:r>
-              <w:rPr>
-                <w:rFonts w:ascii="Arial" w:hAnsi="Arial" w:cs="Arial"/>
-                <w:sz w:val="16"/>
-                <w:szCs w:val="16"/>
-              </w:rPr>
-              <w:t>r</w:t>
-            </w:r>
-            <w:proofErr w:type="spellEnd"/>
-            <w:r>
-              <w:rPr>
-                <w:rFonts w:ascii="Arial" w:hAnsi="Arial" w:cs="Arial"/>
-                <w:sz w:val="16"/>
-                <w:szCs w:val="16"/>
-              </w:rPr>
-              <w:t>_</w:t>
-            </w:r>
-            <w:r>
-              <w:rPr>
-                <w:rFonts w:ascii="Arial" w:hAnsi="Arial" w:cs="Arial"/>
-                <w:sz w:val="16"/>
-                <w:szCs w:val="16"/>
-              </w:rPr>
-              <w:t>{</w:t>
-            </w:r>
-            <w:proofErr w:type="spellStart"/>
-            <w:r>
-              <w:rPr>
-                <w:rFonts w:ascii="Arial" w:hAnsi="Arial" w:cs="Arial"/>
-                <w:sz w:val="16"/>
-                <w:szCs w:val="16"/>
-              </w:rPr>
-              <w:t>isWithNotice</w:t>
-            </w:r>
-            <w:proofErr w:type="spellEnd"/>
-            <w:r>
-              <w:rPr>
-                <w:rFonts w:ascii="Arial" w:hAnsi="Arial" w:cs="Arial"/>
-                <w:sz w:val="16"/>
-                <w:szCs w:val="16"/>
-              </w:rPr>
-              <w:t>==’No’}</w:t>
-            </w:r>
-            <w:r>
-              <w:rPr>
-                <w:rFonts w:ascii="Arial" w:hAnsi="Arial" w:cs="Arial"/>
-                <w:sz w:val="16"/>
-                <w:szCs w:val="16"/>
-              </w:rPr>
-              <w:t>&gt;&gt;</w:t>
+            <w:r>
+              <w:rPr>
+                <w:rFonts w:ascii="Arial" w:hAnsi="Arial" w:cs="Arial"/>
+                <w:sz w:val="16"/>
+                <w:szCs w:val="16"/>
+              </w:rPr>
+              <w:t>er</w:t>
+            </w:r>
+            <w:r>
+              <w:rPr>
+                <w:rFonts w:ascii="Arial" w:hAnsi="Arial" w:cs="Arial"/>
+                <w:sz w:val="16"/>
+                <w:szCs w:val="16"/>
+              </w:rPr>
+              <w:t>_ &gt;&gt;</w:t>
             </w:r>
           </w:p>
         </w:tc>
@@ -955,15 +1001,7 @@
           </w:tcPr>
           <w:p>
             <w:r>
-              <w:t>Why do you not want the court to inform the other party?</w:t>
-            </w:r>
-            <w:r>
-              <w:rPr>
-                <w:rFonts w:ascii="Arial" w:hAnsi="Arial" w:cs="Arial"/>
-                <w:sz w:val="16"/>
-                <w:szCs w:val="16"/>
-              </w:rPr>
-              <w:t xml:space="preserve"> </w:t>
+              <w:t>Urgent application</w:t>
             </w:r>
           </w:p>
         </w:tc>
@@ -980,120 +1018,7 @@
           </w:tcPr>
           <w:p>
             <w:r>
-              <w:t>&lt;&lt;</w:t>
-            </w:r>
-            <w:proofErr w:type="spellStart"/>
-            <w:r>
-              <w:t>reasonsForWithoutNotice</w:t>
-            </w:r>
-            <w:proofErr w:type="spellEnd"/>
-            <w:r>
-              <w:t>&gt;&gt;</w:t>
-            </w:r>
-            <w:r>
-              <w:t xml:space="preserve"> </w:t>
-            </w:r>
-          </w:p>
-        </w:tc>
-      </w:tr>
-      <w:tr>
-        <w:tc>
-          <w:tcPr>
-            <w:tcW w:w="3539" w:type="dxa"/>
-            <w:tcBorders>
-              <w:top w:val="single" w:sz="4" w:space="0" w:color="auto"/>
-              <w:left w:val="nil"/>
-              <w:bottom w:val="single" w:sz="4" w:space="0" w:color="auto"/>
-              <w:right w:val="nil"/>
-            </w:tcBorders>
-          </w:tcPr>
-          <w:p>
-            <w:pPr>
-              <w:rPr>
-                <w:rFonts w:ascii="Arial" w:hAnsi="Arial" w:cs="Arial"/>
-                <w:sz w:val="16"/>
-                <w:szCs w:val="16"/>
-              </w:rPr>
-            </w:pPr>
-            <w:r>
-              <w:rPr>
-                <w:rFonts w:ascii="Arial" w:hAnsi="Arial" w:cs="Arial"/>
-                <w:sz w:val="16"/>
-                <w:szCs w:val="16"/>
-              </w:rPr>
-              <w:t>&lt;&lt;</w:t>
-            </w:r>
-            <w:r>
-              <w:rPr>
-                <w:rFonts w:ascii="Arial" w:hAnsi="Arial" w:cs="Arial"/>
-                <w:sz w:val="16"/>
-                <w:szCs w:val="16"/>
-              </w:rPr>
-              <w:t>er</w:t>
-            </w:r>
-            <w:r>
-              <w:rPr>
-                <w:rFonts w:ascii="Arial" w:hAnsi="Arial" w:cs="Arial"/>
-                <w:sz w:val="16"/>
-                <w:szCs w:val="16"/>
-              </w:rPr>
-              <w:t>_ &gt;&gt;</w:t>
-            </w:r>
-          </w:p>
-        </w:tc>
-        <w:tc>
-          <w:tcPr>
-            <w:tcW w:w="5479" w:type="dxa"/>
-            <w:tcBorders>
-              <w:top w:val="single" w:sz="4" w:space="0" w:color="auto"/>
-              <w:left w:val="nil"/>
-              <w:bottom w:val="single" w:sz="4" w:space="0" w:color="auto"/>
-              <w:right w:val="nil"/>
-            </w:tcBorders>
-          </w:tcPr>
-          <w:p/>
-        </w:tc>
-      </w:tr>
-      <w:tr>
-        <w:tc>
-          <w:tcPr>
-            <w:tcW w:w="3539" w:type="dxa"/>
-            <w:tcBorders>
-              <w:top w:val="single" w:sz="4" w:space="0" w:color="auto"/>
-              <w:left w:val="nil"/>
-              <w:bottom w:val="single" w:sz="4" w:space="0" w:color="auto"/>
-              <w:right w:val="nil"/>
-            </w:tcBorders>
-            <w:hideMark/>
-          </w:tcPr>
-          <w:p>
-            <w:r>
-              <w:t>Urgent application</w:t>
-            </w:r>
-          </w:p>
-        </w:tc>
-        <w:tc>
-          <w:tcPr>
-            <w:tcW w:w="5479" w:type="dxa"/>
-            <w:tcBorders>
-              <w:top w:val="single" w:sz="4" w:space="0" w:color="auto"/>
-              <w:left w:val="nil"/>
-              <w:bottom w:val="single" w:sz="4" w:space="0" w:color="auto"/>
-              <w:right w:val="nil"/>
-            </w:tcBorders>
-            <w:hideMark/>
-          </w:tcPr>
-          <w:p>
-            <w:r>
-              <w:t>&lt;&lt;</w:t>
-            </w:r>
-            <w:proofErr w:type="spellStart"/>
-            <w:r>
-              <w:t>generalAppUrgency</w:t>
-            </w:r>
-            <w:proofErr w:type="spellEnd"/>
-            <w:r>
-              <w:t>&gt;&gt;</w:t>
+              <w:t>&lt;&lt;generalAppUrgency&gt;&gt;</w:t>
             </w:r>
           </w:p>
         </w:tc>
@@ -1143,42 +1068,100 @@
                 <w:szCs w:val="24"/>
                 <w:lang w:eastAsia="en-US"/>
               </w:rPr>
-              <w:t>&lt;&lt;</w:t>
-            </w:r>
-            <w:proofErr w:type="spellStart"/>
-            <w:r>
+              <w:t>&lt;&lt;urgentAppConsiderationDate&gt;&gt;</w:t>
+            </w:r>
+            <w:r>
+              <w:t xml:space="preserve"> </w:t>
+            </w:r>
+          </w:p>
+          <w:p>
+            <w:pPr>
+              <w:pStyle w:val="HTMLPreformatted"/>
+              <w:shd w:val="clear" w:color="auto" w:fill="FFFFFF"/>
+              <w:rPr>
+                <w:rFonts w:ascii="Arial" w:eastAsiaTheme="minorHAnsi" w:hAnsi="Arial" w:cs="Arial"/>
+                <w:sz w:val="16"/>
+                <w:szCs w:val="16"/>
+                <w:lang w:eastAsia="en-US"/>
+              </w:rPr>
+            </w:pPr>
+          </w:p>
+        </w:tc>
+      </w:tr>
+      <w:tr>
+        <w:tc>
+          <w:tcPr>
+            <w:tcW w:w="3539" w:type="dxa"/>
+            <w:tcBorders>
+              <w:top w:val="single" w:sz="4" w:space="0" w:color="auto"/>
+              <w:left w:val="nil"/>
+              <w:bottom w:val="single" w:sz="4" w:space="0" w:color="auto"/>
+              <w:right w:val="nil"/>
+            </w:tcBorders>
+          </w:tcPr>
+          <w:p>
+            <w:r>
+              <w:rPr>
+                <w:rFonts w:ascii="Arial" w:hAnsi="Arial" w:cs="Arial"/>
+                <w:sz w:val="16"/>
+                <w:szCs w:val="16"/>
+              </w:rPr>
+              <w:t>&lt;&lt;c</w:t>
+            </w:r>
+            <w:r>
+              <w:rPr>
+                <w:rFonts w:ascii="Arial" w:hAnsi="Arial" w:cs="Arial"/>
+                <w:sz w:val="16"/>
+                <w:szCs w:val="16"/>
+              </w:rPr>
+              <w:t>r</w:t>
+            </w:r>
+            <w:r>
+              <w:rPr>
+                <w:rFonts w:ascii="Arial" w:hAnsi="Arial" w:cs="Arial"/>
+                <w:sz w:val="16"/>
+                <w:szCs w:val="16"/>
+              </w:rPr>
+              <w:t>_</w:t>
+            </w:r>
+            <w:r>
+              <w:rPr>
+                <w:rFonts w:ascii="Arial" w:hAnsi="Arial" w:cs="Arial"/>
+                <w:sz w:val="16"/>
+                <w:szCs w:val="16"/>
+              </w:rPr>
+              <w:t>{generalAppUrgency==’Yes’}</w:t>
+            </w:r>
+            <w:r>
+              <w:rPr>
+                <w:rFonts w:ascii="Arial" w:hAnsi="Arial" w:cs="Arial"/>
+                <w:sz w:val="16"/>
+                <w:szCs w:val="16"/>
+              </w:rPr>
+              <w:t>&gt;&gt;</w:t>
+            </w:r>
+          </w:p>
+        </w:tc>
+        <w:tc>
+          <w:tcPr>
+            <w:tcW w:w="5479" w:type="dxa"/>
+            <w:tcBorders>
+              <w:top w:val="single" w:sz="4" w:space="0" w:color="auto"/>
+              <w:left w:val="nil"/>
+              <w:bottom w:val="single" w:sz="4" w:space="0" w:color="auto"/>
+              <w:right w:val="nil"/>
+            </w:tcBorders>
+          </w:tcPr>
+          <w:p>
+            <w:pPr>
+              <w:pStyle w:val="HTMLPreformatted"/>
+              <w:shd w:val="clear" w:color="auto" w:fill="FFFFFF"/>
               <w:rPr>
                 <w:rFonts w:asciiTheme="minorHAnsi" w:eastAsiaTheme="minorHAnsi" w:hAnsiTheme="minorHAnsi" w:cstheme="minorBidi"/>
                 <w:sz w:val="24"/>
                 <w:szCs w:val="24"/>
                 <w:lang w:eastAsia="en-US"/>
               </w:rPr>
-              <w:t>urgentAppConsiderationDate</w:t>
-            </w:r>
-            <w:proofErr w:type="spellEnd"/>
-            <w:r>
-              <w:rPr>
-                <w:rFonts w:asciiTheme="minorHAnsi" w:eastAsiaTheme="minorHAnsi" w:hAnsiTheme="minorHAnsi" w:cstheme="minorBidi"/>
-                <w:sz w:val="24"/>
-                <w:szCs w:val="24"/>
-                <w:lang w:eastAsia="en-US"/>
-              </w:rPr>
-              <w:t>&gt;&gt;</w:t>
-            </w:r>
-            <w:r>
-              <w:t xml:space="preserve"> </w:t>
-            </w:r>
-          </w:p>
-          <w:p>
-            <w:pPr>
-              <w:pStyle w:val="HTMLPreformatted"/>
-              <w:shd w:val="clear" w:color="auto" w:fill="FFFFFF"/>
-              <w:rPr>
-                <w:rFonts w:ascii="Arial" w:eastAsiaTheme="minorHAnsi" w:hAnsi="Arial" w:cs="Arial"/>
-                <w:sz w:val="16"/>
-                <w:szCs w:val="16"/>
-                <w:lang w:eastAsia="en-US"/>
-              </w:rPr>
             </w:pPr>
           </w:p>
         </w:tc>
@@ -1193,6 +1176,42 @@
               <w:bottom w:val="single" w:sz="4" w:space="0" w:color="auto"/>
               <w:right w:val="nil"/>
             </w:tcBorders>
+            <w:hideMark/>
+          </w:tcPr>
+          <w:p>
+            <w:r>
+              <w:t>Reasons for urgency</w:t>
+            </w:r>
+          </w:p>
+        </w:tc>
+        <w:tc>
+          <w:tcPr>
+            <w:tcW w:w="5479" w:type="dxa"/>
+            <w:tcBorders>
+              <w:top w:val="single" w:sz="4" w:space="0" w:color="auto"/>
+              <w:left w:val="nil"/>
+              <w:bottom w:val="single" w:sz="4" w:space="0" w:color="auto"/>
+              <w:right w:val="nil"/>
+            </w:tcBorders>
+            <w:hideMark/>
+          </w:tcPr>
+          <w:p>
+            <w:r>
+              <w:t xml:space="preserve">&lt;&lt;reasonsForUrgency&gt;&gt; </w:t>
+            </w:r>
+          </w:p>
+        </w:tc>
+      </w:tr>
+      <w:tr>
+        <w:tc>
+          <w:tcPr>
+            <w:tcW w:w="3539" w:type="dxa"/>
+            <w:tcBorders>
+              <w:top w:val="single" w:sz="4" w:space="0" w:color="auto"/>
+              <w:left w:val="nil"/>
+              <w:bottom w:val="single" w:sz="4" w:space="0" w:color="auto"/>
+              <w:right w:val="nil"/>
+            </w:tcBorders>
           </w:tcPr>
           <w:p>
             <w:r>
@@ -1203,65 +1222,29 @@
               </w:rPr>
               <w:t>&lt;&lt;</w:t>
             </w:r>
-            <w:proofErr w:type="spellStart"/>
-            <w:r>
-              <w:rPr>
-                <w:rFonts w:ascii="Arial" w:hAnsi="Arial" w:cs="Arial"/>
-                <w:sz w:val="16"/>
-                <w:szCs w:val="16"/>
-              </w:rPr>
-              <w:t>c</w:t>
-            </w:r>
-            <w:r>
-              <w:rPr>
-                <w:rFonts w:ascii="Arial" w:hAnsi="Arial" w:cs="Arial"/>
-                <w:sz w:val="16"/>
-                <w:szCs w:val="16"/>
-              </w:rPr>
-              <w:t>r</w:t>
-            </w:r>
-            <w:proofErr w:type="spellEnd"/>
-            <w:r>
-              <w:rPr>
-                <w:rFonts w:ascii="Arial" w:hAnsi="Arial" w:cs="Arial"/>
-                <w:sz w:val="16"/>
-                <w:szCs w:val="16"/>
-              </w:rPr>
-              <w:t>_</w:t>
-            </w:r>
-            <w:r>
-              <w:rPr>
-                <w:rFonts w:ascii="Arial" w:hAnsi="Arial" w:cs="Arial"/>
-                <w:sz w:val="16"/>
-                <w:szCs w:val="16"/>
-              </w:rPr>
-              <w:t>{</w:t>
-            </w:r>
-            <w:proofErr w:type="spellStart"/>
-            <w:r>
-              <w:rPr>
-                <w:rFonts w:ascii="Arial" w:hAnsi="Arial" w:cs="Arial"/>
-                <w:sz w:val="16"/>
-                <w:szCs w:val="16"/>
-              </w:rPr>
-              <w:t>generalAppUrgency</w:t>
-            </w:r>
-            <w:proofErr w:type="spellEnd"/>
-            <w:r>
-              <w:rPr>
-                <w:rFonts w:ascii="Arial" w:hAnsi="Arial" w:cs="Arial"/>
-                <w:sz w:val="16"/>
-                <w:szCs w:val="16"/>
-              </w:rPr>
-              <w:t>==’Yes’}</w:t>
-            </w:r>
-            <w:r>
-              <w:rPr>
-                <w:rFonts w:ascii="Arial" w:hAnsi="Arial" w:cs="Arial"/>
-                <w:sz w:val="16"/>
-                <w:szCs w:val="16"/>
-              </w:rPr>
-              <w:t>&gt;&gt;</w:t>
+            <w:r>
+              <w:rPr>
+                <w:rFonts w:ascii="Arial" w:hAnsi="Arial" w:cs="Arial"/>
+                <w:sz w:val="16"/>
+                <w:szCs w:val="16"/>
+              </w:rPr>
+              <w:t>e</w:t>
+            </w:r>
+            <w:r>
+              <w:rPr>
+                <w:rFonts w:ascii="Arial" w:hAnsi="Arial" w:cs="Arial"/>
+                <w:sz w:val="16"/>
+                <w:szCs w:val="16"/>
+              </w:rPr>
+              <w:t>r_</w:t>
+            </w:r>
+            <w:r>
+              <w:rPr>
+                <w:rFonts w:ascii="Arial" w:hAnsi="Arial" w:cs="Arial"/>
+                <w:sz w:val="16"/>
+                <w:szCs w:val="16"/>
+              </w:rPr>
+              <w:t xml:space="preserve"> &gt;&gt;</w:t>
             </w:r>
           </w:p>
         </w:tc>
@@ -1275,18 +1258,7 @@
               <w:right w:val="nil"/>
             </w:tcBorders>
           </w:tcPr>
-          <w:p>
-            <w:pPr>
-              <w:pStyle w:val="HTMLPreformatted"/>
-              <w:shd w:val="clear" w:color="auto" w:fill="FFFFFF"/>
-              <w:rPr>
-                <w:rFonts w:asciiTheme="minorHAnsi" w:eastAsiaTheme="minorHAnsi" w:hAnsiTheme="minorHAnsi" w:cstheme="minorBidi"/>
-                <w:sz w:val="24"/>
-                <w:szCs w:val="24"/>
-                <w:lang w:eastAsia="en-US"/>
-              </w:rPr>
-            </w:pPr>
-          </w:p>
+          <w:p/>
         </w:tc>
       </w:tr>
       <w:tr>
@@ -1303,7 +1275,7 @@
           </w:tcPr>
           <w:p>
             <w:r>
-              <w:t>Reasons for urgency</w:t>
+              <w:t>Application type</w:t>
             </w:r>
           </w:p>
         </w:tc>
@@ -1320,15 +1292,7 @@
           </w:tcPr>
           <w:p>
             <w:r>
-              <w:t>&lt;&lt;</w:t>
-            </w:r>
-            <w:proofErr w:type="spellStart"/>
-            <w:r>
-              <w:t>reasonsForUrgency</w:t>
-            </w:r>
-            <w:proofErr w:type="spellEnd"/>
-            <w:r>
-              <w:t xml:space="preserve">&gt;&gt; </w:t>
+              <w:t>&lt;&lt;generalAppType&gt;&gt;</w:t>
             </w:r>
           </w:p>
         </w:tc>
@@ -1343,39 +1307,11 @@
               <w:bottom w:val="single" w:sz="4" w:space="0" w:color="auto"/>
               <w:right w:val="nil"/>
             </w:tcBorders>
-          </w:tcPr>
-          <w:p>
-            <w:r>
-              <w:rPr>
-                <w:rFonts w:ascii="Arial" w:hAnsi="Arial" w:cs="Arial"/>
-                <w:sz w:val="16"/>
-                <w:szCs w:val="16"/>
-              </w:rPr>
-              <w:t>&lt;&lt;</w:t>
-            </w:r>
-            <w:r>
-              <w:rPr>
-                <w:rFonts w:ascii="Arial" w:hAnsi="Arial" w:cs="Arial"/>
-                <w:sz w:val="16"/>
-                <w:szCs w:val="16"/>
-              </w:rPr>
-              <w:t>e</w:t>
-            </w:r>
-            <w:r>
-              <w:rPr>
-                <w:rFonts w:ascii="Arial" w:hAnsi="Arial" w:cs="Arial"/>
-                <w:sz w:val="16"/>
-                <w:szCs w:val="16"/>
-              </w:rPr>
-              <w:t>r_</w:t>
-            </w:r>
-            <w:r>
-              <w:rPr>
-                <w:rFonts w:ascii="Arial" w:hAnsi="Arial" w:cs="Arial"/>
-                <w:sz w:val="16"/>
-                <w:szCs w:val="16"/>
-              </w:rPr>
-              <w:t xml:space="preserve"> &gt;&gt;</w:t>
+            <w:hideMark/>
+          </w:tcPr>
+          <w:p>
+            <w:r>
+              <w:t>Draft order</w:t>
             </w:r>
           </w:p>
         </w:tc>
@@ -1388,8 +1324,13 @@
               <w:bottom w:val="single" w:sz="4" w:space="0" w:color="auto"/>
               <w:right w:val="nil"/>
             </w:tcBorders>
-          </w:tcPr>
-          <w:p/>
+            <w:hideMark/>
+          </w:tcPr>
+          <w:p>
+            <w:r>
+              <w:t>&lt;&lt;generalAppDetailsOfOrder&gt;&gt;</w:t>
+            </w:r>
+          </w:p>
         </w:tc>
       </w:tr>
       <w:tr>
@@ -1406,7 +1347,7 @@
           </w:tcPr>
           <w:p>
             <w:r>
-              <w:t>Application type</w:t>
+              <w:t>Reasons</w:t>
             </w:r>
           </w:p>
         </w:tc>
@@ -1423,103 +1364,7 @@
           </w:tcPr>
           <w:p>
             <w:r>
-              <w:t>&lt;&lt;</w:t>
-            </w:r>
-            <w:proofErr w:type="spellStart"/>
-            <w:r>
-              <w:t>generalAppType</w:t>
-            </w:r>
-            <w:proofErr w:type="spellEnd"/>
-            <w:r>
-              <w:t>&gt;&gt;</w:t>
-            </w:r>
-          </w:p>
-        </w:tc>
-      </w:tr>
-      <w:tr>
-        <w:tc>
-          <w:tcPr>
-            <w:tcW w:w="3539" w:type="dxa"/>
-            <w:tcBorders>
-              <w:top w:val="single" w:sz="4" w:space="0" w:color="auto"/>
-              <w:left w:val="nil"/>
-              <w:bottom w:val="single" w:sz="4" w:space="0" w:color="auto"/>
-              <w:right w:val="nil"/>
-            </w:tcBorders>
-            <w:hideMark/>
-          </w:tcPr>
-          <w:p>
-            <w:r>
-              <w:t>Draft order</w:t>
-            </w:r>
-          </w:p>
-        </w:tc>
-        <w:tc>
-          <w:tcPr>
-            <w:tcW w:w="5479" w:type="dxa"/>
-            <w:tcBorders>
-              <w:top w:val="single" w:sz="4" w:space="0" w:color="auto"/>
-              <w:left w:val="nil"/>
-              <w:bottom w:val="single" w:sz="4" w:space="0" w:color="auto"/>
-              <w:right w:val="nil"/>
-            </w:tcBorders>
-            <w:hideMark/>
-          </w:tcPr>
-          <w:p>
-            <w:r>
-              <w:t>&lt;&lt;</w:t>
-            </w:r>
-            <w:proofErr w:type="spellStart"/>
-            <w:r>
-              <w:t>generalAppDetailsOfOrder</w:t>
-            </w:r>
-            <w:proofErr w:type="spellEnd"/>
-            <w:r>
-              <w:t>&gt;&gt;</w:t>
-            </w:r>
-          </w:p>
-        </w:tc>
-      </w:tr>
-      <w:tr>
-        <w:tc>
-          <w:tcPr>
-            <w:tcW w:w="3539" w:type="dxa"/>
-            <w:tcBorders>
-              <w:top w:val="single" w:sz="4" w:space="0" w:color="auto"/>
-              <w:left w:val="nil"/>
-              <w:bottom w:val="single" w:sz="4" w:space="0" w:color="auto"/>
-              <w:right w:val="nil"/>
-            </w:tcBorders>
-            <w:hideMark/>
-          </w:tcPr>
-          <w:p>
-            <w:r>
-              <w:t>Reasons</w:t>
-            </w:r>
-          </w:p>
-        </w:tc>
-        <w:tc>
-          <w:tcPr>
-            <w:tcW w:w="5479" w:type="dxa"/>
-            <w:tcBorders>
-              <w:top w:val="single" w:sz="4" w:space="0" w:color="auto"/>
-              <w:left w:val="nil"/>
-              <w:bottom w:val="single" w:sz="4" w:space="0" w:color="auto"/>
-              <w:right w:val="nil"/>
-            </w:tcBorders>
-            <w:hideMark/>
-          </w:tcPr>
-          <w:p>
-            <w:r>
-              <w:t>&lt;&lt;</w:t>
-            </w:r>
-            <w:proofErr w:type="spellStart"/>
-            <w:r>
-              <w:t>generalAppReasonsOfOrder</w:t>
-            </w:r>
-            <w:proofErr w:type="spellEnd"/>
-            <w:r>
-              <w:t>&gt;&gt;</w:t>
+              <w:t>&lt;&lt;generalAppReasonsOfOrder&gt;&gt;</w:t>
             </w:r>
           </w:p>
         </w:tc>
@@ -1603,15 +1448,7 @@
           </w:tcPr>
           <w:p>
             <w:r>
-              <w:t>&lt;&lt;</w:t>
-            </w:r>
-            <w:proofErr w:type="spellStart"/>
-            <w:r>
-              <w:t>hearingYesorNo</w:t>
-            </w:r>
-            <w:proofErr w:type="spellEnd"/>
-            <w:r>
-              <w:t>&gt;&gt;</w:t>
+              <w:t>&lt;&lt;hearingYesorNo&gt;&gt;</w:t>
             </w:r>
           </w:p>
         </w:tc>
@@ -1647,15 +1484,7 @@
           </w:tcPr>
           <w:p>
             <w:r>
-              <w:t>&lt;&lt;</w:t>
-            </w:r>
-            <w:proofErr w:type="spellStart"/>
-            <w:r>
-              <w:t>hearingDate</w:t>
-            </w:r>
-            <w:proofErr w:type="spellEnd"/>
-            <w:r>
-              <w:t>&gt;&gt;</w:t>
+              <w:t>&lt;&lt;hearingDate&gt;&gt;</w:t>
             </w:r>
           </w:p>
         </w:tc>
@@ -1691,15 +1520,7 @@
           </w:tcPr>
           <w:p>
             <w:r>
-              <w:t>&lt;&lt;</w:t>
-            </w:r>
-            <w:proofErr w:type="spellStart"/>
-            <w:r>
-              <w:t>hearingPreferencesPreferredType</w:t>
-            </w:r>
-            <w:proofErr w:type="spellEnd"/>
-            <w:r>
-              <w:t>&gt;&gt;</w:t>
+              <w:t>&lt;&lt;hearingPreferencesPreferredType&gt;&gt;</w:t>
             </w:r>
           </w:p>
         </w:tc>
@@ -1735,15 +1556,7 @@
           </w:tcPr>
           <w:p>
             <w:r>
-              <w:t>&lt;&lt;</w:t>
-            </w:r>
-            <w:proofErr w:type="spellStart"/>
-            <w:r>
-              <w:t>reasonForPreferredHearingType</w:t>
-            </w:r>
-            <w:proofErr w:type="spellEnd"/>
-            <w:r>
-              <w:t>&gt;&gt;</w:t>
+              <w:t>&lt;&lt;reasonForPreferredHearingType&gt;&gt;</w:t>
             </w:r>
           </w:p>
         </w:tc>
@@ -1779,15 +1592,7 @@
           </w:tcPr>
           <w:p>
             <w:r>
-              <w:t>&lt;&lt;</w:t>
-            </w:r>
-            <w:proofErr w:type="spellStart"/>
-            <w:r>
-              <w:t>hearingPreferredLocation</w:t>
-            </w:r>
-            <w:proofErr w:type="spellEnd"/>
-            <w:r>
-              <w:t>&gt;&gt;</w:t>
+              <w:t>&lt;&lt;hearingPreferredLocation&gt;&gt;</w:t>
             </w:r>
           </w:p>
         </w:tc>
@@ -1823,15 +1628,7 @@
           </w:tcPr>
           <w:p>
             <w:r>
-              <w:t>&lt;&lt;</w:t>
-            </w:r>
-            <w:proofErr w:type="spellStart"/>
-            <w:r>
-              <w:t>hearingDetailsTelephoneNumber</w:t>
-            </w:r>
-            <w:proofErr w:type="spellEnd"/>
-            <w:r>
-              <w:t>&gt;&gt;</w:t>
+              <w:t>&lt;&lt;hearingDetailsTelephoneNumber&gt;&gt;</w:t>
             </w:r>
           </w:p>
         </w:tc>
@@ -1867,15 +1664,7 @@
           </w:tcPr>
           <w:p>
             <w:r>
-              <w:t>&lt;&lt;</w:t>
-            </w:r>
-            <w:proofErr w:type="spellStart"/>
-            <w:r>
-              <w:t>hearingDetailsEmailId</w:t>
-            </w:r>
-            <w:proofErr w:type="spellEnd"/>
-            <w:r>
-              <w:t>&gt;&gt;</w:t>
+              <w:t>&lt;&lt;hearingDetailsEmailId&gt;&gt;</w:t>
             </w:r>
           </w:p>
         </w:tc>
@@ -1911,88 +1700,66 @@
           </w:tcPr>
           <w:p>
             <w:r>
-              <w:t>&lt;&lt;</w:t>
-            </w:r>
-            <w:proofErr w:type="spellStart"/>
-            <w:r>
+              <w:t>&lt;&lt;unavailableTrialRequiredYesOrNo&gt;&gt;</w:t>
+            </w:r>
+          </w:p>
+        </w:tc>
+      </w:tr>
+      <w:tr>
+        <w:tc>
+          <w:tcPr>
+            <w:tcW w:w="3539" w:type="dxa"/>
+            <w:tcBorders>
+              <w:top w:val="single" w:sz="4" w:space="0" w:color="auto"/>
+              <w:left w:val="nil"/>
+              <w:bottom w:val="single" w:sz="4" w:space="0" w:color="auto"/>
+              <w:right w:val="nil"/>
+            </w:tcBorders>
+          </w:tcPr>
+          <w:p>
+            <w:r>
+              <w:rPr>
+                <w:rFonts w:ascii="Arial" w:hAnsi="Arial" w:cs="Arial"/>
+                <w:sz w:val="16"/>
+                <w:szCs w:val="16"/>
+              </w:rPr>
+              <w:t>&lt;&lt;c</w:t>
+            </w:r>
+            <w:r>
+              <w:rPr>
+                <w:rFonts w:ascii="Arial" w:hAnsi="Arial" w:cs="Arial"/>
+                <w:sz w:val="16"/>
+                <w:szCs w:val="16"/>
+              </w:rPr>
+              <w:t>r</w:t>
+            </w:r>
+            <w:r>
+              <w:rPr>
+                <w:rFonts w:ascii="Arial" w:hAnsi="Arial" w:cs="Arial"/>
+                <w:sz w:val="16"/>
+                <w:szCs w:val="16"/>
+              </w:rPr>
+              <w:t>_</w:t>
+            </w:r>
+            <w:r>
+              <w:rPr>
+                <w:rFonts w:ascii="Arial" w:hAnsi="Arial" w:cs="Arial"/>
+                <w:sz w:val="16"/>
+                <w:szCs w:val="16"/>
+              </w:rPr>
+              <w:t>{</w:t>
+            </w:r>
+            <w:r>
+              <w:t xml:space="preserve"> </w:t>
+            </w:r>
+            <w:r>
+              <w:rPr>
+                <w:rFonts w:ascii="Arial" w:hAnsi="Arial" w:cs="Arial"/>
+                <w:sz w:val="16"/>
+                <w:szCs w:val="16"/>
+              </w:rPr>
               <w:t>unavailableTrialRequiredYesOrNo</w:t>
             </w:r>
-            <w:proofErr w:type="spellEnd"/>
-            <w:r>
-              <w:t>&gt;&gt;</w:t>
-            </w:r>
-          </w:p>
-        </w:tc>
-      </w:tr>
-      <w:tr>
-        <w:tc>
-          <w:tcPr>
-            <w:tcW w:w="3539" w:type="dxa"/>
-            <w:tcBorders>
-              <w:top w:val="single" w:sz="4" w:space="0" w:color="auto"/>
-              <w:left w:val="nil"/>
-              <w:bottom w:val="single" w:sz="4" w:space="0" w:color="auto"/>
-              <w:right w:val="nil"/>
-            </w:tcBorders>
-          </w:tcPr>
-          <w:p>
-            <w:r>
-              <w:rPr>
-                <w:rFonts w:ascii="Arial" w:hAnsi="Arial" w:cs="Arial"/>
-                <w:sz w:val="16"/>
-                <w:szCs w:val="16"/>
-              </w:rPr>
-              <w:t>&lt;&lt;</w:t>
-            </w:r>
-            <w:proofErr w:type="spellStart"/>
-            <w:r>
-              <w:rPr>
-                <w:rFonts w:ascii="Arial" w:hAnsi="Arial" w:cs="Arial"/>
-                <w:sz w:val="16"/>
-                <w:szCs w:val="16"/>
-              </w:rPr>
-              <w:t>c</w:t>
-            </w:r>
-            <w:r>
-              <w:rPr>
-                <w:rFonts w:ascii="Arial" w:hAnsi="Arial" w:cs="Arial"/>
-                <w:sz w:val="16"/>
-                <w:szCs w:val="16"/>
-              </w:rPr>
-              <w:t>r</w:t>
-            </w:r>
-            <w:proofErr w:type="spellEnd"/>
-            <w:proofErr w:type="gramStart"/>
-            <w:r>
-              <w:rPr>
-                <w:rFonts w:ascii="Arial" w:hAnsi="Arial" w:cs="Arial"/>
-                <w:sz w:val="16"/>
-                <w:szCs w:val="16"/>
-              </w:rPr>
-              <w:t>_</w:t>
-            </w:r>
-            <w:r>
-              <w:rPr>
-                <w:rFonts w:ascii="Arial" w:hAnsi="Arial" w:cs="Arial"/>
-                <w:sz w:val="16"/>
-                <w:szCs w:val="16"/>
-              </w:rPr>
-              <w:t>{</w:t>
-            </w:r>
-            <w:r>
-              <w:t xml:space="preserve"> </w:t>
-            </w:r>
-            <w:proofErr w:type="spellStart"/>
-            <w:r>
-              <w:rPr>
-                <w:rFonts w:ascii="Arial" w:hAnsi="Arial" w:cs="Arial"/>
-                <w:sz w:val="16"/>
-                <w:szCs w:val="16"/>
-              </w:rPr>
-              <w:t>unavailableTrialRequiredYesOrNo</w:t>
-            </w:r>
-            <w:proofErr w:type="spellEnd"/>
-            <w:proofErr w:type="gramEnd"/>
             <w:r>
               <w:rPr>
                 <w:rFonts w:ascii="Arial" w:hAnsi="Arial" w:cs="Arial"/>
@@ -2045,7 +1812,6 @@
               <w:lastRenderedPageBreak/>
               <w:t>&lt;&lt;</w:t>
             </w:r>
-            <w:proofErr w:type="spellStart"/>
             <w:r>
               <w:rPr>
                 <w:rFonts w:ascii="Arial" w:hAnsi="Arial" w:cs="Arial"/>
@@ -2078,7 +1844,6 @@
               </w:rPr>
               <w:t>unavailableTrialDates</w:t>
             </w:r>
-            <w:proofErr w:type="spellEnd"/>
             <w:r>
               <w:rPr>
                 <w:rFonts w:ascii="Arial" w:hAnsi="Arial" w:cs="Arial"/>
@@ -2127,53 +1892,78 @@
                 <w:sz w:val="16"/>
                 <w:szCs w:val="16"/>
               </w:rPr>
+              <w:t>&lt;&lt;cr_{unavailableTrialDateTo!=null}&gt;&gt;</w:t>
+            </w:r>
+          </w:p>
+        </w:tc>
+        <w:tc>
+          <w:tcPr>
+            <w:tcW w:w="5477" w:type="dxa"/>
+            <w:tcBorders>
+              <w:top w:val="single" w:sz="4" w:space="0" w:color="auto"/>
+              <w:left w:val="nil"/>
+              <w:bottom w:val="single" w:sz="4" w:space="0" w:color="auto"/>
+              <w:right w:val="nil"/>
+            </w:tcBorders>
+          </w:tcPr>
+          <w:p/>
+        </w:tc>
+      </w:tr>
+      <w:tr>
+        <w:tc>
+          <w:tcPr>
+            <w:tcW w:w="3539" w:type="dxa"/>
+            <w:tcBorders>
+              <w:top w:val="single" w:sz="4" w:space="0" w:color="auto"/>
+              <w:left w:val="nil"/>
+              <w:bottom w:val="single" w:sz="4" w:space="0" w:color="auto"/>
+              <w:right w:val="nil"/>
+            </w:tcBorders>
+          </w:tcPr>
+          <w:p>
+            <w:r>
+              <w:t xml:space="preserve">Unavailable Trial Date From          </w:t>
+            </w:r>
+          </w:p>
+        </w:tc>
+        <w:tc>
+          <w:tcPr>
+            <w:tcW w:w="5477" w:type="dxa"/>
+            <w:tcBorders>
+              <w:top w:val="single" w:sz="4" w:space="0" w:color="auto"/>
+              <w:left w:val="nil"/>
+              <w:bottom w:val="single" w:sz="4" w:space="0" w:color="auto"/>
+              <w:right w:val="nil"/>
+            </w:tcBorders>
+            <w:hideMark/>
+          </w:tcPr>
+          <w:p>
+            <w:r>
               <w:t>&lt;&lt;</w:t>
             </w:r>
-            <w:proofErr w:type="spellStart"/>
-            <w:r>
-              <w:rPr>
-                <w:rFonts w:ascii="Arial" w:hAnsi="Arial" w:cs="Arial"/>
-                <w:sz w:val="16"/>
-                <w:szCs w:val="16"/>
-              </w:rPr>
-              <w:t>cr</w:t>
-            </w:r>
-            <w:proofErr w:type="spellEnd"/>
-            <w:r>
-              <w:rPr>
-                <w:rFonts w:ascii="Arial" w:hAnsi="Arial" w:cs="Arial"/>
-                <w:sz w:val="16"/>
-                <w:szCs w:val="16"/>
-              </w:rPr>
-              <w:t>_{</w:t>
-            </w:r>
-            <w:proofErr w:type="spellStart"/>
-            <w:proofErr w:type="gramStart"/>
-            <w:r>
-              <w:rPr>
-                <w:rFonts w:ascii="Arial" w:hAnsi="Arial" w:cs="Arial"/>
-                <w:sz w:val="16"/>
-                <w:szCs w:val="16"/>
-              </w:rPr>
-              <w:t>unavailableTrialDateTo</w:t>
-            </w:r>
-            <w:proofErr w:type="spellEnd"/>
-            <w:r>
-              <w:rPr>
-                <w:rFonts w:ascii="Arial" w:hAnsi="Arial" w:cs="Arial"/>
-                <w:sz w:val="16"/>
-                <w:szCs w:val="16"/>
-              </w:rPr>
-              <w:t>!=</w:t>
-            </w:r>
-            <w:proofErr w:type="gramEnd"/>
-            <w:r>
-              <w:rPr>
-                <w:rFonts w:ascii="Arial" w:hAnsi="Arial" w:cs="Arial"/>
-                <w:sz w:val="16"/>
-                <w:szCs w:val="16"/>
-              </w:rPr>
-              <w:t>null}&gt;&gt;</w:t>
+            <w:r>
+              <w:t>unavailableTrialDateFrom</w:t>
+            </w:r>
+            <w:r>
+              <w:t>&gt;&gt;</w:t>
+            </w:r>
+          </w:p>
+        </w:tc>
+      </w:tr>
+      <w:tr>
+        <w:tc>
+          <w:tcPr>
+            <w:tcW w:w="3539" w:type="dxa"/>
+            <w:tcBorders>
+              <w:top w:val="single" w:sz="4" w:space="0" w:color="auto"/>
+              <w:left w:val="nil"/>
+              <w:bottom w:val="single" w:sz="4" w:space="0" w:color="auto"/>
+              <w:right w:val="nil"/>
+            </w:tcBorders>
+          </w:tcPr>
+          <w:p>
+            <w:r>
+              <w:t>Unavailable Trial Date To</w:t>
             </w:r>
           </w:p>
         </w:tc>
@@ -2187,6 +1977,61 @@
               <w:right w:val="nil"/>
             </w:tcBorders>
           </w:tcPr>
+          <w:p>
+            <w:r>
+              <w:t>&lt;&lt;unavailableTrialDateTo&gt;&gt;</w:t>
+            </w:r>
+          </w:p>
+        </w:tc>
+      </w:tr>
+      <w:tr>
+        <w:tc>
+          <w:tcPr>
+            <w:tcW w:w="3539" w:type="dxa"/>
+            <w:tcBorders>
+              <w:top w:val="single" w:sz="4" w:space="0" w:color="auto"/>
+              <w:left w:val="nil"/>
+              <w:bottom w:val="single" w:sz="4" w:space="0" w:color="auto"/>
+              <w:right w:val="nil"/>
+            </w:tcBorders>
+          </w:tcPr>
+          <w:p>
+            <w:r>
+              <w:rPr>
+                <w:rFonts w:ascii="Arial" w:hAnsi="Arial" w:cs="Arial"/>
+                <w:sz w:val="16"/>
+                <w:szCs w:val="16"/>
+              </w:rPr>
+              <w:t>&lt;&lt;</w:t>
+            </w:r>
+            <w:r>
+              <w:rPr>
+                <w:rFonts w:ascii="Arial" w:hAnsi="Arial" w:cs="Arial"/>
+                <w:sz w:val="16"/>
+                <w:szCs w:val="16"/>
+              </w:rPr>
+              <w:t>er_</w:t>
+            </w:r>
+            <w:r>
+              <w:rPr>
+                <w:rFonts w:ascii="Arial" w:hAnsi="Arial" w:cs="Arial"/>
+                <w:sz w:val="16"/>
+                <w:szCs w:val="16"/>
+              </w:rPr>
+              <w:t>&gt;&gt;</w:t>
+            </w:r>
+          </w:p>
+        </w:tc>
+        <w:tc>
+          <w:tcPr>
+            <w:tcW w:w="5477" w:type="dxa"/>
+            <w:tcBorders>
+              <w:top w:val="single" w:sz="4" w:space="0" w:color="auto"/>
+              <w:left w:val="nil"/>
+              <w:bottom w:val="single" w:sz="4" w:space="0" w:color="auto"/>
+              <w:right w:val="nil"/>
+            </w:tcBorders>
+          </w:tcPr>
           <w:p/>
         </w:tc>
       </w:tr>
@@ -2202,8 +2047,20 @@
             </w:tcBorders>
           </w:tcPr>
           <w:p>
-            <w:r>
-              <w:t xml:space="preserve">Unavailable Trial Date From          </w:t>
+            <w:pPr>
+              <w:rPr>
+                <w:rFonts w:ascii="Arial" w:hAnsi="Arial" w:cs="Arial"/>
+                <w:sz w:val="16"/>
+                <w:szCs w:val="16"/>
+              </w:rPr>
+            </w:pPr>
+            <w:r>
+              <w:rPr>
+                <w:rFonts w:ascii="Arial" w:hAnsi="Arial" w:cs="Arial"/>
+                <w:sz w:val="16"/>
+                <w:szCs w:val="16"/>
+              </w:rPr>
+              <w:t>&lt;&lt;cr_{unavailableTrialDateTo==null}&gt;&gt;</w:t>
             </w:r>
           </w:p>
         </w:tc>
@@ -2216,22 +2073,108 @@
               <w:bottom w:val="single" w:sz="4" w:space="0" w:color="auto"/>
               <w:right w:val="nil"/>
             </w:tcBorders>
-            <w:hideMark/>
-          </w:tcPr>
-          <w:p>
-            <w:r>
+          </w:tcPr>
+          <w:p/>
+        </w:tc>
+      </w:tr>
+      <w:tr>
+        <w:tc>
+          <w:tcPr>
+            <w:tcW w:w="3539" w:type="dxa"/>
+            <w:tcBorders>
+              <w:top w:val="single" w:sz="4" w:space="0" w:color="auto"/>
+              <w:left w:val="nil"/>
+              <w:bottom w:val="single" w:sz="4" w:space="0" w:color="auto"/>
+              <w:right w:val="nil"/>
+            </w:tcBorders>
+          </w:tcPr>
+          <w:p>
+            <w:pPr>
+              <w:rPr>
+                <w:rFonts w:ascii="Arial" w:hAnsi="Arial" w:cs="Arial"/>
+                <w:sz w:val="16"/>
+                <w:szCs w:val="16"/>
+              </w:rPr>
+            </w:pPr>
+            <w:r>
+              <w:t>Unavailable Trial Date</w:t>
+            </w:r>
+          </w:p>
+        </w:tc>
+        <w:tc>
+          <w:tcPr>
+            <w:tcW w:w="5477" w:type="dxa"/>
+            <w:tcBorders>
+              <w:top w:val="single" w:sz="4" w:space="0" w:color="auto"/>
+              <w:left w:val="nil"/>
+              <w:bottom w:val="single" w:sz="4" w:space="0" w:color="auto"/>
+              <w:right w:val="nil"/>
+            </w:tcBorders>
+          </w:tcPr>
+          <w:p>
+            <w:r>
+              <w:t>&lt;&lt;unavailableTrialDateFrom&gt;&gt;</w:t>
+            </w:r>
+          </w:p>
+        </w:tc>
+      </w:tr>
+      <w:tr>
+        <w:tc>
+          <w:tcPr>
+            <w:tcW w:w="3539" w:type="dxa"/>
+            <w:tcBorders>
+              <w:top w:val="single" w:sz="4" w:space="0" w:color="auto"/>
+              <w:left w:val="nil"/>
+              <w:bottom w:val="single" w:sz="4" w:space="0" w:color="auto"/>
+              <w:right w:val="nil"/>
+            </w:tcBorders>
+          </w:tcPr>
+          <w:p>
+            <w:pPr>
+              <w:rPr>
+                <w:rFonts w:ascii="Arial" w:hAnsi="Arial" w:cs="Arial"/>
+                <w:sz w:val="16"/>
+                <w:szCs w:val="16"/>
+              </w:rPr>
+            </w:pPr>
+            <w:r>
+              <w:rPr>
+                <w:rFonts w:ascii="Arial" w:hAnsi="Arial" w:cs="Arial"/>
+                <w:sz w:val="16"/>
+                <w:szCs w:val="16"/>
+              </w:rPr>
               <w:t>&lt;&lt;</w:t>
             </w:r>
-            <w:proofErr w:type="spellStart"/>
-            <w:r>
-              <w:t>unavailableTrialDateFrom</w:t>
-            </w:r>
-            <w:proofErr w:type="spellEnd"/>
-            <w:r>
+            <w:r>
+              <w:rPr>
+                <w:rFonts w:ascii="Arial" w:hAnsi="Arial" w:cs="Arial"/>
+                <w:sz w:val="16"/>
+                <w:szCs w:val="16"/>
+              </w:rPr>
+              <w:t>er_</w:t>
+            </w:r>
+            <w:r>
+              <w:rPr>
+                <w:rFonts w:ascii="Arial" w:hAnsi="Arial" w:cs="Arial"/>
+                <w:sz w:val="16"/>
+                <w:szCs w:val="16"/>
+              </w:rPr>
               <w:t>&gt;&gt;</w:t>
             </w:r>
           </w:p>
         </w:tc>
+        <w:tc>
+          <w:tcPr>
+            <w:tcW w:w="5477" w:type="dxa"/>
+            <w:tcBorders>
+              <w:top w:val="single" w:sz="4" w:space="0" w:color="auto"/>
+              <w:left w:val="nil"/>
+              <w:bottom w:val="single" w:sz="4" w:space="0" w:color="auto"/>
+              <w:right w:val="nil"/>
+            </w:tcBorders>
+          </w:tcPr>
+          <w:p/>
+        </w:tc>
       </w:tr>
       <w:tr>
         <w:tc>
@@ -2246,292 +2189,13 @@
           </w:tcPr>
           <w:p>
             <w:r>
-              <w:t>Unavailable Trial Date To</w:t>
-            </w:r>
-          </w:p>
-        </w:tc>
-        <w:tc>
-          <w:tcPr>
-            <w:tcW w:w="5477" w:type="dxa"/>
-            <w:tcBorders>
-              <w:top w:val="single" w:sz="4" w:space="0" w:color="auto"/>
-              <w:left w:val="nil"/>
-              <w:bottom w:val="single" w:sz="4" w:space="0" w:color="auto"/>
-              <w:right w:val="nil"/>
-            </w:tcBorders>
-          </w:tcPr>
-          <w:p>
-            <w:r>
+              <w:rPr>
+                <w:rFonts w:ascii="Arial" w:hAnsi="Arial" w:cs="Arial"/>
+                <w:sz w:val="16"/>
+                <w:szCs w:val="16"/>
+              </w:rPr>
               <w:t>&lt;&lt;</w:t>
             </w:r>
-            <w:proofErr w:type="spellStart"/>
-            <w:r>
-              <w:t>unavailableTrialDateTo</w:t>
-            </w:r>
-            <w:proofErr w:type="spellEnd"/>
-            <w:r>
-              <w:t>&gt;&gt;</w:t>
-            </w:r>
-          </w:p>
-        </w:tc>
-      </w:tr>
-      <w:tr>
-        <w:tc>
-          <w:tcPr>
-            <w:tcW w:w="3539" w:type="dxa"/>
-            <w:tcBorders>
-              <w:top w:val="single" w:sz="4" w:space="0" w:color="auto"/>
-              <w:left w:val="nil"/>
-              <w:bottom w:val="single" w:sz="4" w:space="0" w:color="auto"/>
-              <w:right w:val="nil"/>
-            </w:tcBorders>
-          </w:tcPr>
-          <w:p>
-            <w:r>
-              <w:rPr>
-                <w:rFonts w:ascii="Arial" w:hAnsi="Arial" w:cs="Arial"/>
-                <w:sz w:val="16"/>
-                <w:szCs w:val="16"/>
-              </w:rPr>
-              <w:t>&lt;&lt;</w:t>
-            </w:r>
-            <w:r>
-              <w:rPr>
-                <w:rFonts w:ascii="Arial" w:hAnsi="Arial" w:cs="Arial"/>
-                <w:sz w:val="16"/>
-                <w:szCs w:val="16"/>
-              </w:rPr>
-              <w:t>er_</w:t>
-            </w:r>
-            <w:r>
-              <w:rPr>
-                <w:rFonts w:ascii="Arial" w:hAnsi="Arial" w:cs="Arial"/>
-                <w:sz w:val="16"/>
-                <w:szCs w:val="16"/>
-              </w:rPr>
-              <w:t>&gt;&gt;</w:t>
-            </w:r>
-          </w:p>
-        </w:tc>
-        <w:tc>
-          <w:tcPr>
-            <w:tcW w:w="5477" w:type="dxa"/>
-            <w:tcBorders>
-              <w:top w:val="single" w:sz="4" w:space="0" w:color="auto"/>
-              <w:left w:val="nil"/>
-              <w:bottom w:val="single" w:sz="4" w:space="0" w:color="auto"/>
-              <w:right w:val="nil"/>
-            </w:tcBorders>
-          </w:tcPr>
-          <w:p/>
-        </w:tc>
-      </w:tr>
-      <w:tr>
-        <w:tc>
-          <w:tcPr>
-            <w:tcW w:w="3539" w:type="dxa"/>
-            <w:tcBorders>
-              <w:top w:val="single" w:sz="4" w:space="0" w:color="auto"/>
-              <w:left w:val="nil"/>
-              <w:bottom w:val="single" w:sz="4" w:space="0" w:color="auto"/>
-              <w:right w:val="nil"/>
-            </w:tcBorders>
-          </w:tcPr>
-          <w:p>
-            <w:pPr>
-              <w:rPr>
-                <w:rFonts w:ascii="Arial" w:hAnsi="Arial" w:cs="Arial"/>
-                <w:sz w:val="16"/>
-                <w:szCs w:val="16"/>
-              </w:rPr>
-            </w:pPr>
-            <w:r>
-              <w:rPr>
-                <w:rFonts w:ascii="Arial" w:hAnsi="Arial" w:cs="Arial"/>
-                <w:sz w:val="16"/>
-                <w:szCs w:val="16"/>
-              </w:rPr>
-              <w:t>&lt;&lt;</w:t>
-            </w:r>
-            <w:proofErr w:type="spellStart"/>
-            <w:r>
-              <w:rPr>
-                <w:rFonts w:ascii="Arial" w:hAnsi="Arial" w:cs="Arial"/>
-                <w:sz w:val="16"/>
-                <w:szCs w:val="16"/>
-              </w:rPr>
-              <w:t>cr</w:t>
-            </w:r>
-            <w:proofErr w:type="spellEnd"/>
-            <w:r>
-              <w:rPr>
-                <w:rFonts w:ascii="Arial" w:hAnsi="Arial" w:cs="Arial"/>
-                <w:sz w:val="16"/>
-                <w:szCs w:val="16"/>
-              </w:rPr>
-              <w:t>_{</w:t>
-            </w:r>
-            <w:proofErr w:type="spellStart"/>
-            <w:r>
-              <w:rPr>
-                <w:rFonts w:ascii="Arial" w:hAnsi="Arial" w:cs="Arial"/>
-                <w:sz w:val="16"/>
-                <w:szCs w:val="16"/>
-              </w:rPr>
-              <w:t>unavailableTrialDateTo</w:t>
-            </w:r>
-            <w:proofErr w:type="spellEnd"/>
-            <w:r>
-              <w:rPr>
-                <w:rFonts w:ascii="Arial" w:hAnsi="Arial" w:cs="Arial"/>
-                <w:sz w:val="16"/>
-                <w:szCs w:val="16"/>
-              </w:rPr>
-              <w:t>==null}&gt;&gt;</w:t>
-            </w:r>
-          </w:p>
-        </w:tc>
-        <w:tc>
-          <w:tcPr>
-            <w:tcW w:w="5477" w:type="dxa"/>
-            <w:tcBorders>
-              <w:top w:val="single" w:sz="4" w:space="0" w:color="auto"/>
-              <w:left w:val="nil"/>
-              <w:bottom w:val="single" w:sz="4" w:space="0" w:color="auto"/>
-              <w:right w:val="nil"/>
-            </w:tcBorders>
-          </w:tcPr>
-          <w:p/>
-        </w:tc>
-      </w:tr>
-      <w:tr>
-        <w:tc>
-          <w:tcPr>
-            <w:tcW w:w="3539" w:type="dxa"/>
-            <w:tcBorders>
-              <w:top w:val="single" w:sz="4" w:space="0" w:color="auto"/>
-              <w:left w:val="nil"/>
-              <w:bottom w:val="single" w:sz="4" w:space="0" w:color="auto"/>
-              <w:right w:val="nil"/>
-            </w:tcBorders>
-          </w:tcPr>
-          <w:p>
-            <w:pPr>
-              <w:rPr>
-                <w:rFonts w:ascii="Arial" w:hAnsi="Arial" w:cs="Arial"/>
-                <w:sz w:val="16"/>
-                <w:szCs w:val="16"/>
-              </w:rPr>
-            </w:pPr>
-            <w:r>
-              <w:t>Unavailable Trial Date</w:t>
-            </w:r>
-          </w:p>
-        </w:tc>
-        <w:tc>
-          <w:tcPr>
-            <w:tcW w:w="5477" w:type="dxa"/>
-            <w:tcBorders>
-              <w:top w:val="single" w:sz="4" w:space="0" w:color="auto"/>
-              <w:left w:val="nil"/>
-              <w:bottom w:val="single" w:sz="4" w:space="0" w:color="auto"/>
-              <w:right w:val="nil"/>
-            </w:tcBorders>
-          </w:tcPr>
-          <w:p>
-            <w:r>
-              <w:t>&lt;&lt;</w:t>
-            </w:r>
-            <w:proofErr w:type="spellStart"/>
-            <w:r>
-              <w:t>unavailableTrialDateFrom</w:t>
-            </w:r>
-            <w:proofErr w:type="spellEnd"/>
-            <w:r>
-              <w:t>&gt;&gt;</w:t>
-            </w:r>
-          </w:p>
-        </w:tc>
-      </w:tr>
-      <w:tr>
-        <w:tc>
-          <w:tcPr>
-            <w:tcW w:w="3539" w:type="dxa"/>
-            <w:tcBorders>
-              <w:top w:val="single" w:sz="4" w:space="0" w:color="auto"/>
-              <w:left w:val="nil"/>
-              <w:bottom w:val="single" w:sz="4" w:space="0" w:color="auto"/>
-              <w:right w:val="nil"/>
-            </w:tcBorders>
-          </w:tcPr>
-          <w:p>
-            <w:pPr>
-              <w:rPr>
-                <w:rFonts w:ascii="Arial" w:hAnsi="Arial" w:cs="Arial"/>
-                <w:sz w:val="16"/>
-                <w:szCs w:val="16"/>
-              </w:rPr>
-            </w:pPr>
-            <w:r>
-              <w:rPr>
-                <w:rFonts w:ascii="Arial" w:hAnsi="Arial" w:cs="Arial"/>
-                <w:sz w:val="16"/>
-                <w:szCs w:val="16"/>
-              </w:rPr>
-              <w:t>&lt;&lt;</w:t>
-            </w:r>
-            <w:r>
-              <w:rPr>
-                <w:rFonts w:ascii="Arial" w:hAnsi="Arial" w:cs="Arial"/>
-                <w:sz w:val="16"/>
-                <w:szCs w:val="16"/>
-              </w:rPr>
-              <w:t>er_</w:t>
-            </w:r>
-            <w:r>
-              <w:rPr>
-                <w:rFonts w:ascii="Arial" w:hAnsi="Arial" w:cs="Arial"/>
-                <w:sz w:val="16"/>
-                <w:szCs w:val="16"/>
-              </w:rPr>
-              <w:t>&gt;&gt;</w:t>
-            </w:r>
-          </w:p>
-        </w:tc>
-        <w:tc>
-          <w:tcPr>
-            <w:tcW w:w="5477" w:type="dxa"/>
-            <w:tcBorders>
-              <w:top w:val="single" w:sz="4" w:space="0" w:color="auto"/>
-              <w:left w:val="nil"/>
-              <w:bottom w:val="single" w:sz="4" w:space="0" w:color="auto"/>
-              <w:right w:val="nil"/>
-            </w:tcBorders>
-          </w:tcPr>
-          <w:p/>
-        </w:tc>
-      </w:tr>
-      <w:tr>
-        <w:tc>
-          <w:tcPr>
-            <w:tcW w:w="3539" w:type="dxa"/>
-            <w:tcBorders>
-              <w:top w:val="single" w:sz="4" w:space="0" w:color="auto"/>
-              <w:left w:val="nil"/>
-              <w:bottom w:val="single" w:sz="4" w:space="0" w:color="auto"/>
-              <w:right w:val="nil"/>
-            </w:tcBorders>
-          </w:tcPr>
-          <w:p>
-            <w:r>
-              <w:rPr>
-                <w:rFonts w:ascii="Arial" w:hAnsi="Arial" w:cs="Arial"/>
-                <w:sz w:val="16"/>
-                <w:szCs w:val="16"/>
-              </w:rPr>
-              <w:t>&lt;&lt;</w:t>
-            </w:r>
-            <w:proofErr w:type="spellStart"/>
             <w:r>
               <w:rPr>
                 <w:rFonts w:ascii="Arial" w:hAnsi="Arial" w:cs="Arial"/>
@@ -2540,7 +2204,6 @@
               </w:rPr>
               <w:t>er_unavailableTrialDates</w:t>
             </w:r>
-            <w:proofErr w:type="spellEnd"/>
             <w:r>
               <w:rPr>
                 <w:rFonts w:ascii="Arial" w:hAnsi="Arial" w:cs="Arial"/>
@@ -2694,15 +2357,7 @@
           </w:tcPr>
           <w:p>
             <w:r>
-              <w:t>&lt;&lt;</w:t>
-            </w:r>
-            <w:proofErr w:type="spellStart"/>
-            <w:r>
-              <w:t>vulnerabilityQuestionsYesOrNo</w:t>
-            </w:r>
-            <w:proofErr w:type="spellEnd"/>
-            <w:r>
-              <w:t>&gt;&gt;</w:t>
+              <w:t>&lt;&lt;vulnerabilityQuestionsYesOrNo&gt;&gt;</w:t>
             </w:r>
           </w:p>
         </w:tc>
@@ -2738,15 +2393,7 @@
           </w:tcPr>
           <w:p>
             <w:r>
-              <w:t>&lt;&lt;</w:t>
-            </w:r>
-            <w:proofErr w:type="spellStart"/>
-            <w:r>
-              <w:t>supportRequirement</w:t>
-            </w:r>
-            <w:proofErr w:type="spellEnd"/>
-            <w:r>
-              <w:t>&gt;&gt;</w:t>
+              <w:t>&lt;&lt;supportRequirement&gt;&gt;</w:t>
             </w:r>
           </w:p>
         </w:tc>
@@ -2780,16 +2427,7 @@
                 <w:sz w:val="16"/>
                 <w:szCs w:val="16"/>
               </w:rPr>
-              <w:t>&lt;&lt;</w:t>
-            </w:r>
-            <w:proofErr w:type="spellStart"/>
-            <w:r>
-              <w:rPr>
-                <w:rFonts w:ascii="Arial" w:hAnsi="Arial" w:cs="Arial"/>
-                <w:sz w:val="16"/>
-                <w:szCs w:val="16"/>
-              </w:rPr>
-              <w:t>c</w:t>
+              <w:t>&lt;&lt;c</w:t>
             </w:r>
             <w:r>
               <w:rPr>
@@ -2799,7 +2437,6 @@
               </w:rPr>
               <w:t>r</w:t>
             </w:r>
-            <w:proofErr w:type="spellEnd"/>
             <w:r>
               <w:rPr>
                 <w:rFonts w:ascii="Arial" w:hAnsi="Arial" w:cs="Arial"/>
@@ -2816,7 +2453,6 @@
               </w:rPr>
               <w:t>{</w:t>
             </w:r>
-            <w:proofErr w:type="spellStart"/>
             <w:r>
               <w:rPr>
                 <w:rFonts w:ascii="Arial" w:hAnsi="Arial" w:cs="Arial"/>
@@ -2825,7 +2461,6 @@
               </w:rPr>
               <w:t>isSignLanguageExists</w:t>
             </w:r>
-            <w:proofErr w:type="spellEnd"/>
             <w:r>
               <w:rPr>
                 <w:rFonts w:ascii="Arial" w:hAnsi="Arial" w:cs="Arial"/>
@@ -2890,15 +2525,7 @@
           </w:tcPr>
           <w:p>
             <w:r>
-              <w:t>&lt;&lt;</w:t>
-            </w:r>
-            <w:proofErr w:type="spellStart"/>
-            <w:r>
-              <w:t>supportRequirementSignLanguage</w:t>
-            </w:r>
-            <w:proofErr w:type="spellEnd"/>
-            <w:r>
-              <w:t>&gt;&gt;</w:t>
+              <w:t>&lt;&lt;supportRequirementSignLanguage&gt;&gt;</w:t>
             </w:r>
           </w:p>
         </w:tc>
@@ -2987,16 +2614,7 @@
                 <w:sz w:val="16"/>
                 <w:szCs w:val="16"/>
               </w:rPr>
-              <w:t>&lt;&lt;</w:t>
-            </w:r>
-            <w:proofErr w:type="spellStart"/>
-            <w:r>
-              <w:rPr>
-                <w:rFonts w:ascii="Arial" w:hAnsi="Arial" w:cs="Arial"/>
-                <w:sz w:val="16"/>
-                <w:szCs w:val="16"/>
-              </w:rPr>
-              <w:t>c</w:t>
+              <w:t>&lt;&lt;c</w:t>
             </w:r>
             <w:r>
               <w:rPr>
@@ -3006,7 +2624,6 @@
               </w:rPr>
               <w:t>r</w:t>
             </w:r>
-            <w:proofErr w:type="spellEnd"/>
             <w:r>
               <w:rPr>
                 <w:rFonts w:ascii="Arial" w:hAnsi="Arial" w:cs="Arial"/>
@@ -3023,7 +2640,6 @@
               </w:rPr>
               <w:t>{</w:t>
             </w:r>
-            <w:proofErr w:type="spellStart"/>
             <w:r>
               <w:rPr>
                 <w:rFonts w:ascii="Arial" w:hAnsi="Arial" w:cs="Arial"/>
@@ -3032,7 +2648,6 @@
               </w:rPr>
               <w:t>isLanguageInterpreterExists</w:t>
             </w:r>
-            <w:proofErr w:type="spellEnd"/>
             <w:r>
               <w:rPr>
                 <w:rFonts w:ascii="Arial" w:hAnsi="Arial" w:cs="Arial"/>
@@ -3097,15 +2712,7 @@
           </w:tcPr>
           <w:p>
             <w:r>
-              <w:t>&lt;&lt;</w:t>
-            </w:r>
-            <w:proofErr w:type="spellStart"/>
-            <w:r>
-              <w:t>supportRequirementLanguageInterpreter</w:t>
-            </w:r>
-            <w:proofErr w:type="spellEnd"/>
-            <w:r>
-              <w:t>&gt;&gt;</w:t>
+              <w:t>&lt;&lt;supportRequirementLanguageInterpreter&gt;&gt;</w:t>
             </w:r>
           </w:p>
         </w:tc>
@@ -3188,16 +2795,7 @@
                 <w:sz w:val="16"/>
                 <w:szCs w:val="16"/>
               </w:rPr>
-              <w:t>&lt;&lt;</w:t>
-            </w:r>
-            <w:proofErr w:type="spellStart"/>
-            <w:r>
-              <w:rPr>
-                <w:rFonts w:ascii="Arial" w:hAnsi="Arial" w:cs="Arial"/>
-                <w:sz w:val="16"/>
-                <w:szCs w:val="16"/>
-              </w:rPr>
-              <w:t>c</w:t>
+              <w:t>&lt;&lt;c</w:t>
             </w:r>
             <w:r>
               <w:rPr>
@@ -3207,7 +2805,6 @@
               </w:rPr>
               <w:t>r</w:t>
             </w:r>
-            <w:proofErr w:type="spellEnd"/>
             <w:r>
               <w:rPr>
                 <w:rFonts w:ascii="Arial" w:hAnsi="Arial" w:cs="Arial"/>
@@ -3224,7 +2821,6 @@
               </w:rPr>
               <w:t>{</w:t>
             </w:r>
-            <w:proofErr w:type="spellStart"/>
             <w:r>
               <w:rPr>
                 <w:color w:val="000000"/>
@@ -3239,7 +2835,6 @@
               </w:rPr>
               <w:t>sOtherSupportExists</w:t>
             </w:r>
-            <w:proofErr w:type="spellEnd"/>
             <w:r>
               <w:rPr>
                 <w:rFonts w:ascii="Arial" w:hAnsi="Arial" w:cs="Arial"/>
@@ -3304,15 +2899,7 @@
           </w:tcPr>
           <w:p>
             <w:r>
-              <w:t>&lt;&lt;</w:t>
-            </w:r>
-            <w:proofErr w:type="spellStart"/>
-            <w:r>
-              <w:t>supportRequirementOther</w:t>
-            </w:r>
-            <w:proofErr w:type="spellEnd"/>
-            <w:r>
-              <w:t>&gt;&gt;</w:t>
+              <w:t>&lt;&lt;supportRequirementOther&gt;&gt;</w:t>
             </w:r>
           </w:p>
         </w:tc>
@@ -3576,16 +3163,7 @@
           <w:sz w:val="16"/>
           <w:szCs w:val="16"/>
         </w:rPr>
-        <w:t>&lt;&lt;cs</w:t>
-      </w:r>
-      <w:proofErr w:type="gramStart"/>
-      <w:r>
-        <w:rPr>
-          <w:rFonts w:ascii="Arial" w:hAnsi="Arial" w:cs="Arial"/>
-          <w:sz w:val="16"/>
-          <w:szCs w:val="16"/>
-        </w:rPr>
-        <w:t>_</w:t>
+        <w:t>&lt;&lt;cs_</w:t>
       </w:r>
       <w:r>
         <w:rPr>
@@ -3593,44 +3171,7 @@
           <w:sz w:val="16"/>
           <w:szCs w:val="16"/>
         </w:rPr>
-        <w:t>{</w:t>
-      </w:r>
-      <w:proofErr w:type="spellStart"/>
-      <w:proofErr w:type="gramEnd"/>
-      <w:r>
-        <w:rPr>
-          <w:rFonts w:ascii="Arial" w:hAnsi="Arial" w:cs="Arial"/>
-          <w:sz w:val="16"/>
-          <w:szCs w:val="16"/>
-        </w:rPr>
-        <w:t>isWithNotice</w:t>
-      </w:r>
-      <w:proofErr w:type="spellEnd"/>
-      <w:r>
-        <w:rPr>
-          <w:rFonts w:ascii="Arial" w:hAnsi="Arial" w:cs="Arial"/>
-          <w:sz w:val="16"/>
-          <w:szCs w:val="16"/>
-        </w:rPr>
-        <w:t>==’Yes’&amp;&amp;</w:t>
-      </w:r>
-      <w:proofErr w:type="spellStart"/>
-      <w:r>
-        <w:rPr>
-          <w:rFonts w:ascii="Arial" w:hAnsi="Arial" w:cs="Arial"/>
-          <w:sz w:val="16"/>
-          <w:szCs w:val="16"/>
-        </w:rPr>
-        <w:t>generalAppUrgency</w:t>
-      </w:r>
-      <w:proofErr w:type="spellEnd"/>
-      <w:r>
-        <w:rPr>
-          <w:rFonts w:ascii="Arial" w:hAnsi="Arial" w:cs="Arial"/>
-          <w:sz w:val="16"/>
-          <w:szCs w:val="16"/>
-        </w:rPr>
-        <w:t>==’No’</w:t>
+        <w:t>{isWithNotice==’Yes’&amp;&amp;generalAppUrgency==’No’</w:t>
       </w:r>
       <w:r>
         <w:rPr>
@@ -3646,25 +3187,7 @@
           <w:sz w:val="16"/>
           <w:szCs w:val="16"/>
         </w:rPr>
-        <w:t>&amp;&amp;</w:t>
-      </w:r>
-      <w:proofErr w:type="spellStart"/>
-      <w:r>
-        <w:rPr>
-          <w:rFonts w:ascii="Arial" w:hAnsi="Arial" w:cs="Arial"/>
-          <w:sz w:val="16"/>
-          <w:szCs w:val="16"/>
-        </w:rPr>
-        <w:t>isCasePastDueDate</w:t>
-      </w:r>
-      <w:proofErr w:type="spellEnd"/>
-      <w:r>
-        <w:rPr>
-          <w:rFonts w:ascii="Arial" w:hAnsi="Arial" w:cs="Arial"/>
-          <w:sz w:val="16"/>
-          <w:szCs w:val="16"/>
-        </w:rPr>
-        <w:t>==false</w:t>
+        <w:t>&amp;&amp;isCasePastDueDate==false</w:t>
       </w:r>
       <w:r>
         <w:rPr>
@@ -3682,23 +3205,13 @@
         </w:rPr>
         <w:t xml:space="preserve"> </w:t>
       </w:r>
-      <w:proofErr w:type="spellStart"/>
       <w:r>
         <w:rPr>
           <w:rFonts w:ascii="Arial" w:hAnsi="Arial" w:cs="Arial"/>
           <w:sz w:val="16"/>
           <w:szCs w:val="16"/>
         </w:rPr>
-        <w:t>isLipCase</w:t>
-      </w:r>
-      <w:proofErr w:type="spellEnd"/>
-      <w:r>
-        <w:rPr>
-          <w:rFonts w:ascii="Arial" w:hAnsi="Arial" w:cs="Arial"/>
-          <w:sz w:val="16"/>
-          <w:szCs w:val="16"/>
-        </w:rPr>
-        <w:t>==’Yes’</w:t>
+        <w:t>isLipCase==’Yes’</w:t>
       </w:r>
       <w:r>
         <w:rPr>
@@ -3778,16 +3291,7 @@
                 <w:sz w:val="16"/>
                 <w:szCs w:val="16"/>
               </w:rPr>
-              <w:t>&lt;&lt;</w:t>
-            </w:r>
-            <w:proofErr w:type="spellStart"/>
-            <w:r>
-              <w:rPr>
-                <w:rFonts w:ascii="Arial" w:hAnsi="Arial" w:cs="Arial"/>
-                <w:sz w:val="16"/>
-                <w:szCs w:val="16"/>
-              </w:rPr>
-              <w:t>c</w:t>
+              <w:t>&lt;&lt;c</w:t>
             </w:r>
             <w:r>
               <w:rPr>
@@ -3797,7 +3301,6 @@
               </w:rPr>
               <w:t>r</w:t>
             </w:r>
-            <w:proofErr w:type="spellEnd"/>
             <w:r>
               <w:rPr>
                 <w:rFonts w:ascii="Arial" w:hAnsi="Arial" w:cs="Arial"/>
@@ -3812,25 +3315,7 @@
                 <w:sz w:val="16"/>
                 <w:szCs w:val="16"/>
               </w:rPr>
-              <w:t>{</w:t>
-            </w:r>
-            <w:proofErr w:type="spellStart"/>
-            <w:r>
-              <w:rPr>
-                <w:rFonts w:ascii="Arial" w:hAnsi="Arial" w:cs="Arial"/>
-                <w:sz w:val="16"/>
-                <w:szCs w:val="16"/>
-              </w:rPr>
-              <w:t>isConsentOrderApp</w:t>
-            </w:r>
-            <w:proofErr w:type="spellEnd"/>
-            <w:r>
-              <w:rPr>
-                <w:rFonts w:ascii="Arial" w:hAnsi="Arial" w:cs="Arial"/>
-                <w:sz w:val="16"/>
-                <w:szCs w:val="16"/>
-              </w:rPr>
-              <w:t>==’No’}</w:t>
+              <w:t>{isConsentOrderApp==’No’}</w:t>
             </w:r>
             <w:r>
               <w:rPr>
@@ -3966,52 +3451,169 @@
                 <w:sz w:val="16"/>
                 <w:szCs w:val="16"/>
               </w:rPr>
+              <w:t>&lt;&lt;c</w:t>
+            </w:r>
+            <w:r>
+              <w:rPr>
+                <w:rFonts w:ascii="Arial" w:hAnsi="Arial" w:cs="Arial"/>
+                <w:sz w:val="16"/>
+                <w:szCs w:val="16"/>
+              </w:rPr>
+              <w:t>r</w:t>
+            </w:r>
+            <w:r>
+              <w:rPr>
+                <w:rFonts w:ascii="Arial" w:hAnsi="Arial" w:cs="Arial"/>
+                <w:sz w:val="16"/>
+                <w:szCs w:val="16"/>
+              </w:rPr>
+              <w:t>_</w:t>
+            </w:r>
+            <w:r>
+              <w:rPr>
+                <w:rFonts w:ascii="Arial" w:hAnsi="Arial" w:cs="Arial"/>
+                <w:sz w:val="16"/>
+                <w:szCs w:val="16"/>
+              </w:rPr>
+              <w:t>{isConsentOrderApp==’Yes’}</w:t>
+            </w:r>
+            <w:r>
+              <w:rPr>
+                <w:rFonts w:ascii="Arial" w:hAnsi="Arial" w:cs="Arial"/>
+                <w:sz w:val="16"/>
+                <w:szCs w:val="16"/>
+              </w:rPr>
+              <w:t>&gt;&gt;</w:t>
+            </w:r>
+          </w:p>
+        </w:tc>
+        <w:tc>
+          <w:tcPr>
+            <w:tcW w:w="5477" w:type="dxa"/>
+            <w:tcBorders>
+              <w:top w:val="single" w:sz="4" w:space="0" w:color="auto"/>
+              <w:left w:val="nil"/>
+              <w:bottom w:val="single" w:sz="4" w:space="0" w:color="auto"/>
+              <w:right w:val="nil"/>
+            </w:tcBorders>
+          </w:tcPr>
+          <w:p/>
+        </w:tc>
+      </w:tr>
+      <w:tr>
+        <w:tc>
+          <w:tcPr>
+            <w:tcW w:w="3539" w:type="dxa"/>
+            <w:tcBorders>
+              <w:top w:val="single" w:sz="4" w:space="0" w:color="auto"/>
+              <w:left w:val="nil"/>
+              <w:bottom w:val="single" w:sz="4" w:space="0" w:color="auto"/>
+              <w:right w:val="nil"/>
+            </w:tcBorders>
+            <w:hideMark/>
+          </w:tcPr>
+          <w:p>
+            <w:r>
+              <w:t>The applicant has confirmed that you have agreed to the order that the applicant has requested the court to make is this correct?</w:t>
+            </w:r>
+          </w:p>
+        </w:tc>
+        <w:tc>
+          <w:tcPr>
+            <w:tcW w:w="5477" w:type="dxa"/>
+            <w:tcBorders>
+              <w:top w:val="single" w:sz="4" w:space="0" w:color="auto"/>
+              <w:left w:val="nil"/>
+              <w:bottom w:val="single" w:sz="4" w:space="0" w:color="auto"/>
+              <w:right w:val="nil"/>
+            </w:tcBorders>
+            <w:hideMark/>
+          </w:tcPr>
+          <w:p>
+            <w:r>
+              <w:t>&lt;&lt;gaResp1Consent&gt;&gt;</w:t>
+            </w:r>
+          </w:p>
+        </w:tc>
+      </w:tr>
+      <w:tr>
+        <w:tc>
+          <w:tcPr>
+            <w:tcW w:w="3539" w:type="dxa"/>
+            <w:tcBorders>
+              <w:top w:val="single" w:sz="4" w:space="0" w:color="auto"/>
+              <w:left w:val="nil"/>
+              <w:bottom w:val="single" w:sz="4" w:space="0" w:color="auto"/>
+              <w:right w:val="nil"/>
+            </w:tcBorders>
+          </w:tcPr>
+          <w:p>
+            <w:pPr>
+              <w:rPr>
+                <w:rFonts w:ascii="Arial" w:hAnsi="Arial" w:cs="Arial"/>
+                <w:sz w:val="16"/>
+                <w:szCs w:val="16"/>
+              </w:rPr>
+            </w:pPr>
+            <w:r>
+              <w:rPr>
+                <w:rFonts w:ascii="Arial" w:hAnsi="Arial" w:cs="Arial"/>
+                <w:sz w:val="16"/>
+                <w:szCs w:val="16"/>
+              </w:rPr>
               <w:t>&lt;&lt;</w:t>
             </w:r>
-            <w:proofErr w:type="spellStart"/>
-            <w:r>
-              <w:rPr>
-                <w:rFonts w:ascii="Arial" w:hAnsi="Arial" w:cs="Arial"/>
-                <w:sz w:val="16"/>
-                <w:szCs w:val="16"/>
-              </w:rPr>
-              <w:t>c</w:t>
-            </w:r>
-            <w:r>
-              <w:rPr>
-                <w:rFonts w:ascii="Arial" w:hAnsi="Arial" w:cs="Arial"/>
-                <w:sz w:val="16"/>
-                <w:szCs w:val="16"/>
-              </w:rPr>
-              <w:t>r</w:t>
-            </w:r>
-            <w:proofErr w:type="spellEnd"/>
-            <w:r>
-              <w:rPr>
-                <w:rFonts w:ascii="Arial" w:hAnsi="Arial" w:cs="Arial"/>
-                <w:sz w:val="16"/>
-                <w:szCs w:val="16"/>
-              </w:rPr>
-              <w:t>_</w:t>
-            </w:r>
-            <w:r>
-              <w:rPr>
-                <w:rFonts w:ascii="Arial" w:hAnsi="Arial" w:cs="Arial"/>
-                <w:sz w:val="16"/>
-                <w:szCs w:val="16"/>
-              </w:rPr>
-              <w:t>{</w:t>
-            </w:r>
-            <w:proofErr w:type="spellStart"/>
-            <w:r>
-              <w:rPr>
-                <w:rFonts w:ascii="Arial" w:hAnsi="Arial" w:cs="Arial"/>
-                <w:sz w:val="16"/>
-                <w:szCs w:val="16"/>
-              </w:rPr>
-              <w:t>isConsentOrderApp</w:t>
-            </w:r>
-            <w:proofErr w:type="spellEnd"/>
+            <w:r>
+              <w:rPr>
+                <w:rFonts w:ascii="Arial" w:hAnsi="Arial" w:cs="Arial"/>
+                <w:sz w:val="16"/>
+                <w:szCs w:val="16"/>
+              </w:rPr>
+              <w:t>er_</w:t>
+            </w:r>
+            <w:r>
+              <w:rPr>
+                <w:rFonts w:ascii="Arial" w:hAnsi="Arial" w:cs="Arial"/>
+                <w:sz w:val="16"/>
+                <w:szCs w:val="16"/>
+              </w:rPr>
+              <w:t>&gt;&gt;</w:t>
+            </w:r>
+          </w:p>
+        </w:tc>
+        <w:tc>
+          <w:tcPr>
+            <w:tcW w:w="5477" w:type="dxa"/>
+            <w:tcBorders>
+              <w:top w:val="single" w:sz="4" w:space="0" w:color="auto"/>
+              <w:left w:val="nil"/>
+              <w:bottom w:val="single" w:sz="4" w:space="0" w:color="auto"/>
+              <w:right w:val="nil"/>
+            </w:tcBorders>
+          </w:tcPr>
+          <w:p/>
+        </w:tc>
+      </w:tr>
+      <w:tr>
+        <w:tc>
+          <w:tcPr>
+            <w:tcW w:w="3539" w:type="dxa"/>
+            <w:tcBorders>
+              <w:top w:val="single" w:sz="4" w:space="0" w:color="auto"/>
+              <w:left w:val="nil"/>
+              <w:bottom w:val="single" w:sz="4" w:space="0" w:color="auto"/>
+              <w:right w:val="nil"/>
+            </w:tcBorders>
+          </w:tcPr>
+          <w:p>
+            <w:r>
+              <w:rPr>
+                <w:rFonts w:ascii="Arial" w:hAnsi="Arial" w:cs="Arial"/>
+                <w:sz w:val="16"/>
+                <w:szCs w:val="16"/>
+              </w:rPr>
+              <w:t>&lt;&lt;cr_{isVaryJudgmentApp</w:t>
+            </w:r>
             <w:r>
               <w:rPr>
                 <w:rFonts w:ascii="Arial" w:hAnsi="Arial" w:cs="Arial"/>
@@ -4057,7 +3659,7 @@
           </w:tcPr>
           <w:p>
             <w:r>
-              <w:t>The applicant has confirmed that you have agreed to the order that the applicant has requested the court to make is this correct?</w:t>
+              <w:t>Do you accept the debtor’s offer?</w:t>
             </w:r>
           </w:p>
         </w:tc>
@@ -4074,7 +3676,7 @@
           </w:tcPr>
           <w:p>
             <w:r>
-              <w:t>&lt;&lt;gaResp1Consent&gt;&gt;</w:t>
+              <w:t>&lt;&lt;resp1DebtorOffer&gt;&gt;</w:t>
             </w:r>
           </w:p>
         </w:tc>
@@ -4091,13 +3693,6 @@
             </w:tcBorders>
           </w:tcPr>
           <w:p>
-            <w:pPr>
-              <w:rPr>
-                <w:rFonts w:ascii="Arial" w:hAnsi="Arial" w:cs="Arial"/>
-                <w:sz w:val="16"/>
-                <w:szCs w:val="16"/>
-              </w:rPr>
-            </w:pPr>
             <w:r>
               <w:rPr>
                 <w:rFonts w:ascii="Arial" w:hAnsi="Arial" w:cs="Arial"/>
@@ -4155,208 +3750,15 @@
                 <w:sz w:val="16"/>
                 <w:szCs w:val="16"/>
               </w:rPr>
-              <w:t>&lt;&lt;</w:t>
-            </w:r>
-            <w:proofErr w:type="spellStart"/>
-            <w:r>
-              <w:rPr>
-                <w:rFonts w:ascii="Arial" w:hAnsi="Arial" w:cs="Arial"/>
-                <w:sz w:val="16"/>
-                <w:szCs w:val="16"/>
-              </w:rPr>
-              <w:t>cr</w:t>
-            </w:r>
-            <w:proofErr w:type="spellEnd"/>
-            <w:r>
-              <w:rPr>
-                <w:rFonts w:ascii="Arial" w:hAnsi="Arial" w:cs="Arial"/>
-                <w:sz w:val="16"/>
-                <w:szCs w:val="16"/>
-              </w:rPr>
-              <w:t>_{</w:t>
-            </w:r>
-            <w:proofErr w:type="spellStart"/>
-            <w:r>
-              <w:rPr>
-                <w:rFonts w:ascii="Arial" w:hAnsi="Arial" w:cs="Arial"/>
-                <w:sz w:val="16"/>
-                <w:szCs w:val="16"/>
-              </w:rPr>
-              <w:t>isVaryJudgmentApp</w:t>
-            </w:r>
-            <w:proofErr w:type="spellEnd"/>
-            <w:r>
-              <w:rPr>
-                <w:rFonts w:ascii="Arial" w:hAnsi="Arial" w:cs="Arial"/>
-                <w:sz w:val="16"/>
-                <w:szCs w:val="16"/>
-              </w:rPr>
-              <w:t>==’Yes’}</w:t>
-            </w:r>
-            <w:r>
-              <w:rPr>
-                <w:rFonts w:ascii="Arial" w:hAnsi="Arial" w:cs="Arial"/>
-                <w:sz w:val="16"/>
-                <w:szCs w:val="16"/>
-              </w:rPr>
-              <w:t>&gt;&gt;</w:t>
-            </w:r>
-          </w:p>
-        </w:tc>
-        <w:tc>
-          <w:tcPr>
-            <w:tcW w:w="5477" w:type="dxa"/>
-            <w:tcBorders>
-              <w:top w:val="single" w:sz="4" w:space="0" w:color="auto"/>
-              <w:left w:val="nil"/>
-              <w:bottom w:val="single" w:sz="4" w:space="0" w:color="auto"/>
-              <w:right w:val="nil"/>
-            </w:tcBorders>
-          </w:tcPr>
-          <w:p/>
-        </w:tc>
-      </w:tr>
-      <w:tr>
-        <w:tc>
-          <w:tcPr>
-            <w:tcW w:w="3539" w:type="dxa"/>
-            <w:tcBorders>
-              <w:top w:val="single" w:sz="4" w:space="0" w:color="auto"/>
-              <w:left w:val="nil"/>
-              <w:bottom w:val="single" w:sz="4" w:space="0" w:color="auto"/>
-              <w:right w:val="nil"/>
-            </w:tcBorders>
-            <w:hideMark/>
-          </w:tcPr>
-          <w:p>
-            <w:r>
-              <w:t>Do you accept the debtor’s offer?</w:t>
-            </w:r>
-          </w:p>
-        </w:tc>
-        <w:tc>
-          <w:tcPr>
-            <w:tcW w:w="5477" w:type="dxa"/>
-            <w:tcBorders>
-              <w:top w:val="single" w:sz="4" w:space="0" w:color="auto"/>
-              <w:left w:val="nil"/>
-              <w:bottom w:val="single" w:sz="4" w:space="0" w:color="auto"/>
-              <w:right w:val="nil"/>
-            </w:tcBorders>
-            <w:hideMark/>
-          </w:tcPr>
-          <w:p>
-            <w:r>
-              <w:t>&lt;&lt;resp1DebtorOffer&gt;&gt;</w:t>
-            </w:r>
-          </w:p>
-        </w:tc>
-      </w:tr>
-      <w:tr>
-        <w:tc>
-          <w:tcPr>
-            <w:tcW w:w="3539" w:type="dxa"/>
-            <w:tcBorders>
-              <w:top w:val="single" w:sz="4" w:space="0" w:color="auto"/>
-              <w:left w:val="nil"/>
-              <w:bottom w:val="single" w:sz="4" w:space="0" w:color="auto"/>
-              <w:right w:val="nil"/>
-            </w:tcBorders>
-          </w:tcPr>
-          <w:p>
-            <w:r>
-              <w:rPr>
-                <w:rFonts w:ascii="Arial" w:hAnsi="Arial" w:cs="Arial"/>
-                <w:sz w:val="16"/>
-                <w:szCs w:val="16"/>
-              </w:rPr>
-              <w:t>&lt;&lt;</w:t>
-            </w:r>
-            <w:r>
-              <w:rPr>
-                <w:rFonts w:ascii="Arial" w:hAnsi="Arial" w:cs="Arial"/>
-                <w:sz w:val="16"/>
-                <w:szCs w:val="16"/>
-              </w:rPr>
-              <w:t>er_</w:t>
-            </w:r>
-            <w:r>
-              <w:rPr>
-                <w:rFonts w:ascii="Arial" w:hAnsi="Arial" w:cs="Arial"/>
-                <w:sz w:val="16"/>
-                <w:szCs w:val="16"/>
-              </w:rPr>
-              <w:t>&gt;&gt;</w:t>
-            </w:r>
-          </w:p>
-        </w:tc>
-        <w:tc>
-          <w:tcPr>
-            <w:tcW w:w="5477" w:type="dxa"/>
-            <w:tcBorders>
-              <w:top w:val="single" w:sz="4" w:space="0" w:color="auto"/>
-              <w:left w:val="nil"/>
-              <w:bottom w:val="single" w:sz="4" w:space="0" w:color="auto"/>
-              <w:right w:val="nil"/>
-            </w:tcBorders>
-          </w:tcPr>
-          <w:p/>
-        </w:tc>
-      </w:tr>
-      <w:tr>
-        <w:tc>
-          <w:tcPr>
-            <w:tcW w:w="3539" w:type="dxa"/>
-            <w:tcBorders>
-              <w:top w:val="single" w:sz="4" w:space="0" w:color="auto"/>
-              <w:left w:val="nil"/>
-              <w:bottom w:val="single" w:sz="4" w:space="0" w:color="auto"/>
-              <w:right w:val="nil"/>
-            </w:tcBorders>
-          </w:tcPr>
-          <w:p>
-            <w:r>
-              <w:rPr>
-                <w:rFonts w:ascii="Arial" w:hAnsi="Arial" w:cs="Arial"/>
-                <w:sz w:val="16"/>
-                <w:szCs w:val="16"/>
-              </w:rPr>
-              <w:t>&lt;&lt;</w:t>
-            </w:r>
-            <w:proofErr w:type="spellStart"/>
-            <w:r>
-              <w:rPr>
-                <w:rFonts w:ascii="Arial" w:hAnsi="Arial" w:cs="Arial"/>
-                <w:sz w:val="16"/>
-                <w:szCs w:val="16"/>
-              </w:rPr>
-              <w:t>cr</w:t>
-            </w:r>
-            <w:proofErr w:type="spellEnd"/>
-            <w:r>
-              <w:rPr>
-                <w:rFonts w:ascii="Arial" w:hAnsi="Arial" w:cs="Arial"/>
-                <w:sz w:val="16"/>
-                <w:szCs w:val="16"/>
-              </w:rPr>
-              <w:t>_{</w:t>
-            </w:r>
-            <w:r>
-              <w:rPr>
-                <w:rFonts w:ascii="Arial" w:hAnsi="Arial" w:cs="Arial"/>
-                <w:sz w:val="16"/>
-                <w:szCs w:val="16"/>
-              </w:rPr>
-              <w:t>resp1</w:t>
-            </w:r>
-            <w:proofErr w:type="gramStart"/>
-            <w:r>
-              <w:rPr>
-                <w:rFonts w:ascii="Arial" w:hAnsi="Arial" w:cs="Arial"/>
-                <w:sz w:val="16"/>
-                <w:szCs w:val="16"/>
-              </w:rPr>
-              <w:t>DeclineReason</w:t>
+              <w:t>&lt;&lt;cr_{</w:t>
+            </w:r>
+            <w:r>
+              <w:rPr>
+                <w:rFonts w:ascii="Arial" w:hAnsi="Arial" w:cs="Arial"/>
+                <w:sz w:val="16"/>
+                <w:szCs w:val="16"/>
+              </w:rPr>
+              <w:t>resp1DeclineReason</w:t>
             </w:r>
             <w:r>
               <w:rPr>
@@ -4374,7 +3776,6 @@
               </w:rPr>
               <w:t>=</w:t>
             </w:r>
-            <w:proofErr w:type="gramEnd"/>
             <w:r>
               <w:rPr>
                 <w:rFonts w:ascii="Arial" w:hAnsi="Arial" w:cs="Arial"/>
@@ -4890,57 +4291,105 @@
                 <w:sz w:val="16"/>
                 <w:szCs w:val="16"/>
               </w:rPr>
+              <w:t>&lt;&lt;c</w:t>
+            </w:r>
+            <w:r>
+              <w:rPr>
+                <w:rFonts w:ascii="Arial" w:hAnsi="Arial" w:cs="Arial"/>
+                <w:sz w:val="16"/>
+                <w:szCs w:val="16"/>
+              </w:rPr>
+              <w:t>r</w:t>
+            </w:r>
+            <w:r>
+              <w:rPr>
+                <w:rFonts w:ascii="Arial" w:hAnsi="Arial" w:cs="Arial"/>
+                <w:sz w:val="16"/>
+                <w:szCs w:val="16"/>
+              </w:rPr>
+              <w:t>_</w:t>
+            </w:r>
+            <w:r>
+              <w:rPr>
+                <w:rFonts w:ascii="Arial" w:hAnsi="Arial" w:cs="Arial"/>
+                <w:sz w:val="16"/>
+                <w:szCs w:val="16"/>
+              </w:rPr>
+              <w:t>{</w:t>
+            </w:r>
+            <w:r>
+              <w:rPr>
+                <w:rFonts w:ascii="Arial" w:hAnsi="Arial" w:cs="Arial"/>
+                <w:sz w:val="16"/>
+                <w:szCs w:val="16"/>
+              </w:rPr>
+              <w:t>resp1UnavailableTrialRequired</w:t>
+            </w:r>
+            <w:r>
+              <w:rPr>
+                <w:rFonts w:ascii="Arial" w:hAnsi="Arial" w:cs="Arial"/>
+                <w:sz w:val="16"/>
+                <w:szCs w:val="16"/>
+              </w:rPr>
+              <w:t>==’Yes’}</w:t>
+            </w:r>
+            <w:r>
+              <w:rPr>
+                <w:rFonts w:ascii="Arial" w:hAnsi="Arial" w:cs="Arial"/>
+                <w:sz w:val="16"/>
+                <w:szCs w:val="16"/>
+              </w:rPr>
+              <w:t>&gt;&gt;</w:t>
+            </w:r>
+          </w:p>
+        </w:tc>
+        <w:tc>
+          <w:tcPr>
+            <w:tcW w:w="4754" w:type="dxa"/>
+            <w:tcBorders>
+              <w:top w:val="single" w:sz="4" w:space="0" w:color="auto"/>
+              <w:left w:val="nil"/>
+              <w:bottom w:val="single" w:sz="4" w:space="0" w:color="auto"/>
+              <w:right w:val="nil"/>
+            </w:tcBorders>
+          </w:tcPr>
+          <w:p/>
+        </w:tc>
+      </w:tr>
+      <w:tr>
+        <w:tc>
+          <w:tcPr>
+            <w:tcW w:w="4272" w:type="dxa"/>
+            <w:tcBorders>
+              <w:top w:val="single" w:sz="4" w:space="0" w:color="auto"/>
+              <w:left w:val="nil"/>
+              <w:bottom w:val="single" w:sz="4" w:space="0" w:color="auto"/>
+              <w:right w:val="nil"/>
+            </w:tcBorders>
+          </w:tcPr>
+          <w:p>
+            <w:pPr>
+              <w:rPr>
+                <w:rFonts w:ascii="Arial" w:hAnsi="Arial" w:cs="Arial"/>
+                <w:sz w:val="16"/>
+                <w:szCs w:val="16"/>
+              </w:rPr>
+            </w:pPr>
+            <w:r>
+              <w:rPr>
+                <w:rFonts w:ascii="Arial" w:hAnsi="Arial" w:cs="Arial"/>
+                <w:sz w:val="16"/>
+                <w:szCs w:val="16"/>
+              </w:rPr>
               <w:t>&lt;&lt;</w:t>
             </w:r>
-            <w:proofErr w:type="spellStart"/>
-            <w:r>
-              <w:rPr>
-                <w:rFonts w:ascii="Arial" w:hAnsi="Arial" w:cs="Arial"/>
-                <w:sz w:val="16"/>
-                <w:szCs w:val="16"/>
-              </w:rPr>
-              <w:t>c</w:t>
-            </w:r>
-            <w:r>
-              <w:rPr>
-                <w:rFonts w:ascii="Arial" w:hAnsi="Arial" w:cs="Arial"/>
-                <w:sz w:val="16"/>
-                <w:szCs w:val="16"/>
-              </w:rPr>
-              <w:t>r</w:t>
-            </w:r>
-            <w:proofErr w:type="spellEnd"/>
-            <w:r>
-              <w:rPr>
-                <w:rFonts w:ascii="Arial" w:hAnsi="Arial" w:cs="Arial"/>
-                <w:sz w:val="16"/>
-                <w:szCs w:val="16"/>
-              </w:rPr>
-              <w:t>_</w:t>
-            </w:r>
-            <w:r>
-              <w:rPr>
-                <w:rFonts w:ascii="Arial" w:hAnsi="Arial" w:cs="Arial"/>
-                <w:sz w:val="16"/>
-                <w:szCs w:val="16"/>
-              </w:rPr>
-              <w:t>{</w:t>
-            </w:r>
-            <w:r>
-              <w:rPr>
-                <w:rFonts w:ascii="Arial" w:hAnsi="Arial" w:cs="Arial"/>
-                <w:sz w:val="16"/>
-                <w:szCs w:val="16"/>
-              </w:rPr>
-              <w:t>resp1UnavailableTrialRequired</w:t>
-            </w:r>
-            <w:r>
-              <w:rPr>
-                <w:rFonts w:ascii="Arial" w:hAnsi="Arial" w:cs="Arial"/>
-                <w:sz w:val="16"/>
-                <w:szCs w:val="16"/>
-              </w:rPr>
-              <w:t>==’Yes’}</w:t>
+            <w:r>
+              <w:rPr>
+                <w:rFonts w:ascii="Arial" w:hAnsi="Arial" w:cs="Arial"/>
+                <w:sz w:val="16"/>
+                <w:szCs w:val="16"/>
+              </w:rPr>
+              <w:t>rr_resp1UnavailableTrialDates</w:t>
             </w:r>
             <w:r>
               <w:rPr>
@@ -4990,26 +4439,84 @@
                 <w:sz w:val="16"/>
                 <w:szCs w:val="16"/>
               </w:rPr>
+              <w:t>&lt;&lt;cr_{unavailableTrialDateTo!=null}&gt;&gt;</w:t>
+            </w:r>
+          </w:p>
+        </w:tc>
+        <w:tc>
+          <w:tcPr>
+            <w:tcW w:w="4754" w:type="dxa"/>
+            <w:tcBorders>
+              <w:top w:val="single" w:sz="4" w:space="0" w:color="auto"/>
+              <w:left w:val="nil"/>
+              <w:bottom w:val="single" w:sz="4" w:space="0" w:color="auto"/>
+              <w:right w:val="nil"/>
+            </w:tcBorders>
+          </w:tcPr>
+          <w:p/>
+        </w:tc>
+      </w:tr>
+      <w:tr>
+        <w:tc>
+          <w:tcPr>
+            <w:tcW w:w="4272" w:type="dxa"/>
+            <w:tcBorders>
+              <w:top w:val="single" w:sz="4" w:space="0" w:color="auto"/>
+              <w:left w:val="nil"/>
+              <w:bottom w:val="single" w:sz="4" w:space="0" w:color="auto"/>
+              <w:right w:val="nil"/>
+            </w:tcBorders>
+          </w:tcPr>
+          <w:p>
+            <w:r>
+              <w:t xml:space="preserve">Unavailable Trial Date From          </w:t>
+            </w:r>
+          </w:p>
+        </w:tc>
+        <w:tc>
+          <w:tcPr>
+            <w:tcW w:w="4754" w:type="dxa"/>
+            <w:tcBorders>
+              <w:top w:val="single" w:sz="4" w:space="0" w:color="auto"/>
+              <w:left w:val="nil"/>
+              <w:bottom w:val="single" w:sz="4" w:space="0" w:color="auto"/>
+              <w:right w:val="nil"/>
+            </w:tcBorders>
+            <w:hideMark/>
+          </w:tcPr>
+          <w:p>
+            <w:r>
               <w:t>&lt;&lt;</w:t>
             </w:r>
             <w:r>
-              <w:rPr>
-                <w:rFonts w:ascii="Arial" w:hAnsi="Arial" w:cs="Arial"/>
-                <w:sz w:val="16"/>
-                <w:szCs w:val="16"/>
-              </w:rPr>
-              <w:t>rr_resp1UnavailableTrialDates</w:t>
-            </w:r>
-            <w:r>
-              <w:rPr>
-                <w:rFonts w:ascii="Arial" w:hAnsi="Arial" w:cs="Arial"/>
-                <w:sz w:val="16"/>
-                <w:szCs w:val="16"/>
-              </w:rPr>
+              <w:t>u</w:t>
+            </w:r>
+            <w:r>
+              <w:t>navailableTrialDateFrom</w:t>
+            </w:r>
+            <w:r>
               <w:t>&gt;&gt;</w:t>
             </w:r>
           </w:p>
         </w:tc>
+      </w:tr>
+      <w:tr>
+        <w:tc>
+          <w:tcPr>
+            <w:tcW w:w="4272" w:type="dxa"/>
+            <w:tcBorders>
+              <w:top w:val="single" w:sz="4" w:space="0" w:color="auto"/>
+              <w:left w:val="nil"/>
+              <w:bottom w:val="single" w:sz="4" w:space="0" w:color="auto"/>
+              <w:right w:val="nil"/>
+            </w:tcBorders>
+          </w:tcPr>
+          <w:p>
+            <w:r>
+              <w:t>Unavailable Trial Date To</w:t>
+            </w:r>
+          </w:p>
+        </w:tc>
         <w:tc>
           <w:tcPr>
             <w:tcW w:w="4754" w:type="dxa"/>
@@ -5020,6 +4527,67 @@
               <w:right w:val="nil"/>
             </w:tcBorders>
           </w:tcPr>
+          <w:p>
+            <w:r>
+              <w:t>&lt;&lt;</w:t>
+            </w:r>
+            <w:r>
+              <w:t>u</w:t>
+            </w:r>
+            <w:r>
+              <w:t>navailableTrialDateTo&gt;&gt;</w:t>
+            </w:r>
+          </w:p>
+        </w:tc>
+      </w:tr>
+      <w:tr>
+        <w:tc>
+          <w:tcPr>
+            <w:tcW w:w="4272" w:type="dxa"/>
+            <w:tcBorders>
+              <w:top w:val="single" w:sz="4" w:space="0" w:color="auto"/>
+              <w:left w:val="nil"/>
+              <w:bottom w:val="single" w:sz="4" w:space="0" w:color="auto"/>
+              <w:right w:val="nil"/>
+            </w:tcBorders>
+          </w:tcPr>
+          <w:p>
+            <w:r>
+              <w:rPr>
+                <w:rFonts w:ascii="Arial" w:hAnsi="Arial" w:cs="Arial"/>
+                <w:sz w:val="16"/>
+                <w:szCs w:val="16"/>
+              </w:rPr>
+              <w:t>&lt;&lt;</w:t>
+            </w:r>
+            <w:r>
+              <w:rPr>
+                <w:rFonts w:ascii="Arial" w:hAnsi="Arial" w:cs="Arial"/>
+                <w:sz w:val="16"/>
+                <w:szCs w:val="16"/>
+              </w:rPr>
+              <w:t>er_</w:t>
+            </w:r>
+            <w:r>
+              <w:rPr>
+                <w:rFonts w:ascii="Arial" w:hAnsi="Arial" w:cs="Arial"/>
+                <w:sz w:val="16"/>
+                <w:szCs w:val="16"/>
+              </w:rPr>
+              <w:t>&gt;&gt;</w:t>
+            </w:r>
+          </w:p>
+        </w:tc>
+        <w:tc>
+          <w:tcPr>
+            <w:tcW w:w="4754" w:type="dxa"/>
+            <w:tcBorders>
+              <w:top w:val="single" w:sz="4" w:space="0" w:color="auto"/>
+              <w:left w:val="nil"/>
+              <w:bottom w:val="single" w:sz="4" w:space="0" w:color="auto"/>
+              <w:right w:val="nil"/>
+            </w:tcBorders>
+          </w:tcPr>
           <w:p/>
         </w:tc>
       </w:tr>
@@ -5048,337 +4616,66 @@
                 <w:sz w:val="16"/>
                 <w:szCs w:val="16"/>
               </w:rPr>
+              <w:t>&lt;&lt;cr_{unavailableTrialDateTo==null}&gt;&gt;</w:t>
+            </w:r>
+          </w:p>
+        </w:tc>
+        <w:tc>
+          <w:tcPr>
+            <w:tcW w:w="4754" w:type="dxa"/>
+            <w:tcBorders>
+              <w:top w:val="single" w:sz="4" w:space="0" w:color="auto"/>
+              <w:left w:val="nil"/>
+              <w:bottom w:val="single" w:sz="4" w:space="0" w:color="auto"/>
+              <w:right w:val="nil"/>
+            </w:tcBorders>
+          </w:tcPr>
+          <w:p/>
+        </w:tc>
+      </w:tr>
+      <w:tr>
+        <w:tc>
+          <w:tcPr>
+            <w:tcW w:w="4272" w:type="dxa"/>
+            <w:tcBorders>
+              <w:top w:val="single" w:sz="4" w:space="0" w:color="auto"/>
+              <w:left w:val="nil"/>
+              <w:bottom w:val="single" w:sz="4" w:space="0" w:color="auto"/>
+              <w:right w:val="nil"/>
+            </w:tcBorders>
+          </w:tcPr>
+          <w:p>
+            <w:pPr>
+              <w:rPr>
+                <w:rFonts w:ascii="Arial" w:hAnsi="Arial" w:cs="Arial"/>
+                <w:sz w:val="16"/>
+                <w:szCs w:val="16"/>
+              </w:rPr>
+            </w:pPr>
+            <w:r>
+              <w:t xml:space="preserve">Unavailable Trial Date       </w:t>
+            </w:r>
+          </w:p>
+        </w:tc>
+        <w:tc>
+          <w:tcPr>
+            <w:tcW w:w="4754" w:type="dxa"/>
+            <w:tcBorders>
+              <w:top w:val="single" w:sz="4" w:space="0" w:color="auto"/>
+              <w:left w:val="nil"/>
+              <w:bottom w:val="single" w:sz="4" w:space="0" w:color="auto"/>
+              <w:right w:val="nil"/>
+            </w:tcBorders>
+          </w:tcPr>
+          <w:p>
+            <w:r>
               <w:t>&lt;&lt;</w:t>
             </w:r>
-            <w:proofErr w:type="spellStart"/>
-            <w:r>
-              <w:rPr>
-                <w:rFonts w:ascii="Arial" w:hAnsi="Arial" w:cs="Arial"/>
-                <w:sz w:val="16"/>
-                <w:szCs w:val="16"/>
-              </w:rPr>
-              <w:t>cr</w:t>
-            </w:r>
-            <w:proofErr w:type="spellEnd"/>
-            <w:r>
-              <w:rPr>
-                <w:rFonts w:ascii="Arial" w:hAnsi="Arial" w:cs="Arial"/>
-                <w:sz w:val="16"/>
-                <w:szCs w:val="16"/>
-              </w:rPr>
-              <w:t>_{</w:t>
-            </w:r>
-            <w:proofErr w:type="spellStart"/>
-            <w:proofErr w:type="gramStart"/>
-            <w:r>
-              <w:rPr>
-                <w:rFonts w:ascii="Arial" w:hAnsi="Arial" w:cs="Arial"/>
-                <w:sz w:val="16"/>
-                <w:szCs w:val="16"/>
-              </w:rPr>
-              <w:t>unavailableTrialDateTo</w:t>
-            </w:r>
-            <w:proofErr w:type="spellEnd"/>
-            <w:r>
-              <w:rPr>
-                <w:rFonts w:ascii="Arial" w:hAnsi="Arial" w:cs="Arial"/>
-                <w:sz w:val="16"/>
-                <w:szCs w:val="16"/>
-              </w:rPr>
-              <w:t>!=</w:t>
-            </w:r>
-            <w:proofErr w:type="gramEnd"/>
-            <w:r>
-              <w:rPr>
-                <w:rFonts w:ascii="Arial" w:hAnsi="Arial" w:cs="Arial"/>
-                <w:sz w:val="16"/>
-                <w:szCs w:val="16"/>
-              </w:rPr>
-              <w:t>null}&gt;&gt;</w:t>
-            </w:r>
-          </w:p>
-        </w:tc>
-        <w:tc>
-          <w:tcPr>
-            <w:tcW w:w="4754" w:type="dxa"/>
-            <w:tcBorders>
-              <w:top w:val="single" w:sz="4" w:space="0" w:color="auto"/>
-              <w:left w:val="nil"/>
-              <w:bottom w:val="single" w:sz="4" w:space="0" w:color="auto"/>
-              <w:right w:val="nil"/>
-            </w:tcBorders>
-          </w:tcPr>
-          <w:p/>
-        </w:tc>
-      </w:tr>
-      <w:tr>
-        <w:tc>
-          <w:tcPr>
-            <w:tcW w:w="4272" w:type="dxa"/>
-            <w:tcBorders>
-              <w:top w:val="single" w:sz="4" w:space="0" w:color="auto"/>
-              <w:left w:val="nil"/>
-              <w:bottom w:val="single" w:sz="4" w:space="0" w:color="auto"/>
-              <w:right w:val="nil"/>
-            </w:tcBorders>
-          </w:tcPr>
-          <w:p>
-            <w:r>
-              <w:t xml:space="preserve">Unavailable Trial Date From          </w:t>
-            </w:r>
-          </w:p>
-        </w:tc>
-        <w:tc>
-          <w:tcPr>
-            <w:tcW w:w="4754" w:type="dxa"/>
-            <w:tcBorders>
-              <w:top w:val="single" w:sz="4" w:space="0" w:color="auto"/>
-              <w:left w:val="nil"/>
-              <w:bottom w:val="single" w:sz="4" w:space="0" w:color="auto"/>
-              <w:right w:val="nil"/>
-            </w:tcBorders>
-            <w:hideMark/>
-          </w:tcPr>
-          <w:p>
-            <w:r>
-              <w:t>&lt;&lt;</w:t>
-            </w:r>
-            <w:proofErr w:type="spellStart"/>
             <w:r>
               <w:t>u</w:t>
             </w:r>
             <w:r>
-              <w:t>navailableTrialDateFrom</w:t>
-            </w:r>
-            <w:proofErr w:type="spellEnd"/>
-            <w:r>
-              <w:t>&gt;&gt;</w:t>
-            </w:r>
-          </w:p>
-        </w:tc>
-      </w:tr>
-      <w:tr>
-        <w:tc>
-          <w:tcPr>
-            <w:tcW w:w="4272" w:type="dxa"/>
-            <w:tcBorders>
-              <w:top w:val="single" w:sz="4" w:space="0" w:color="auto"/>
-              <w:left w:val="nil"/>
-              <w:bottom w:val="single" w:sz="4" w:space="0" w:color="auto"/>
-              <w:right w:val="nil"/>
-            </w:tcBorders>
-          </w:tcPr>
-          <w:p>
-            <w:r>
-              <w:t>Unavailable Trial Date To</w:t>
-            </w:r>
-          </w:p>
-        </w:tc>
-        <w:tc>
-          <w:tcPr>
-            <w:tcW w:w="4754" w:type="dxa"/>
-            <w:tcBorders>
-              <w:top w:val="single" w:sz="4" w:space="0" w:color="auto"/>
-              <w:left w:val="nil"/>
-              <w:bottom w:val="single" w:sz="4" w:space="0" w:color="auto"/>
-              <w:right w:val="nil"/>
-            </w:tcBorders>
-          </w:tcPr>
-          <w:p>
-            <w:r>
-              <w:t>&lt;&lt;</w:t>
-            </w:r>
-            <w:proofErr w:type="spellStart"/>
-            <w:r>
-              <w:t>u</w:t>
-            </w:r>
-            <w:r>
-              <w:t>navailableTrialDateTo</w:t>
-            </w:r>
-            <w:proofErr w:type="spellEnd"/>
-            <w:r>
-              <w:t>&gt;&gt;</w:t>
-            </w:r>
-          </w:p>
-        </w:tc>
-      </w:tr>
-      <w:tr>
-        <w:tc>
-          <w:tcPr>
-            <w:tcW w:w="4272" w:type="dxa"/>
-            <w:tcBorders>
-              <w:top w:val="single" w:sz="4" w:space="0" w:color="auto"/>
-              <w:left w:val="nil"/>
-              <w:bottom w:val="single" w:sz="4" w:space="0" w:color="auto"/>
-              <w:right w:val="nil"/>
-            </w:tcBorders>
-          </w:tcPr>
-          <w:p>
-            <w:r>
-              <w:rPr>
-                <w:rFonts w:ascii="Arial" w:hAnsi="Arial" w:cs="Arial"/>
-                <w:sz w:val="16"/>
-                <w:szCs w:val="16"/>
-              </w:rPr>
-              <w:t>&lt;&lt;</w:t>
-            </w:r>
-            <w:r>
-              <w:rPr>
-                <w:rFonts w:ascii="Arial" w:hAnsi="Arial" w:cs="Arial"/>
-                <w:sz w:val="16"/>
-                <w:szCs w:val="16"/>
-              </w:rPr>
-              <w:t>er_</w:t>
-            </w:r>
-            <w:r>
-              <w:rPr>
-                <w:rFonts w:ascii="Arial" w:hAnsi="Arial" w:cs="Arial"/>
-                <w:sz w:val="16"/>
-                <w:szCs w:val="16"/>
-              </w:rPr>
-              <w:t>&gt;&gt;</w:t>
-            </w:r>
-          </w:p>
-        </w:tc>
-        <w:tc>
-          <w:tcPr>
-            <w:tcW w:w="4754" w:type="dxa"/>
-            <w:tcBorders>
-              <w:top w:val="single" w:sz="4" w:space="0" w:color="auto"/>
-              <w:left w:val="nil"/>
-              <w:bottom w:val="single" w:sz="4" w:space="0" w:color="auto"/>
-              <w:right w:val="nil"/>
-            </w:tcBorders>
-          </w:tcPr>
-          <w:p/>
-        </w:tc>
-      </w:tr>
-      <w:tr>
-        <w:tc>
-          <w:tcPr>
-            <w:tcW w:w="4272" w:type="dxa"/>
-            <w:tcBorders>
-              <w:top w:val="single" w:sz="4" w:space="0" w:color="auto"/>
-              <w:left w:val="nil"/>
-              <w:bottom w:val="single" w:sz="4" w:space="0" w:color="auto"/>
-              <w:right w:val="nil"/>
-            </w:tcBorders>
-          </w:tcPr>
-          <w:p>
-            <w:pPr>
-              <w:rPr>
-                <w:rFonts w:ascii="Arial" w:hAnsi="Arial" w:cs="Arial"/>
-                <w:sz w:val="16"/>
-                <w:szCs w:val="16"/>
-              </w:rPr>
-            </w:pPr>
-            <w:r>
-              <w:rPr>
-                <w:rFonts w:ascii="Arial" w:hAnsi="Arial" w:cs="Arial"/>
-                <w:sz w:val="16"/>
-                <w:szCs w:val="16"/>
-              </w:rPr>
-              <w:t>&lt;&lt;</w:t>
-            </w:r>
-            <w:proofErr w:type="spellStart"/>
-            <w:r>
-              <w:rPr>
-                <w:rFonts w:ascii="Arial" w:hAnsi="Arial" w:cs="Arial"/>
-                <w:sz w:val="16"/>
-                <w:szCs w:val="16"/>
-              </w:rPr>
-              <w:t>cr</w:t>
-            </w:r>
-            <w:proofErr w:type="spellEnd"/>
-            <w:r>
-              <w:rPr>
-                <w:rFonts w:ascii="Arial" w:hAnsi="Arial" w:cs="Arial"/>
-                <w:sz w:val="16"/>
-                <w:szCs w:val="16"/>
-              </w:rPr>
-              <w:t>_{</w:t>
-            </w:r>
-            <w:proofErr w:type="spellStart"/>
-            <w:r>
-              <w:rPr>
-                <w:rFonts w:ascii="Arial" w:hAnsi="Arial" w:cs="Arial"/>
-                <w:sz w:val="16"/>
-                <w:szCs w:val="16"/>
-              </w:rPr>
-              <w:t>unavailableTrialDateTo</w:t>
-            </w:r>
-            <w:proofErr w:type="spellEnd"/>
-            <w:r>
-              <w:rPr>
-                <w:rFonts w:ascii="Arial" w:hAnsi="Arial" w:cs="Arial"/>
-                <w:sz w:val="16"/>
-                <w:szCs w:val="16"/>
-              </w:rPr>
-              <w:t>==null}&gt;&gt;</w:t>
-            </w:r>
-          </w:p>
-        </w:tc>
-        <w:tc>
-          <w:tcPr>
-            <w:tcW w:w="4754" w:type="dxa"/>
-            <w:tcBorders>
-              <w:top w:val="single" w:sz="4" w:space="0" w:color="auto"/>
-              <w:left w:val="nil"/>
-              <w:bottom w:val="single" w:sz="4" w:space="0" w:color="auto"/>
-              <w:right w:val="nil"/>
-            </w:tcBorders>
-          </w:tcPr>
-          <w:p/>
-        </w:tc>
-      </w:tr>
-      <w:tr>
-        <w:tc>
-          <w:tcPr>
-            <w:tcW w:w="4272" w:type="dxa"/>
-            <w:tcBorders>
-              <w:top w:val="single" w:sz="4" w:space="0" w:color="auto"/>
-              <w:left w:val="nil"/>
-              <w:bottom w:val="single" w:sz="4" w:space="0" w:color="auto"/>
-              <w:right w:val="nil"/>
-            </w:tcBorders>
-          </w:tcPr>
-          <w:p>
-            <w:pPr>
-              <w:rPr>
-                <w:rFonts w:ascii="Arial" w:hAnsi="Arial" w:cs="Arial"/>
-                <w:sz w:val="16"/>
-                <w:szCs w:val="16"/>
-              </w:rPr>
-            </w:pPr>
-            <w:r>
-              <w:t xml:space="preserve">Unavailable Trial Date       </w:t>
-            </w:r>
-          </w:p>
-        </w:tc>
-        <w:tc>
-          <w:tcPr>
-            <w:tcW w:w="4754" w:type="dxa"/>
-            <w:tcBorders>
-              <w:top w:val="single" w:sz="4" w:space="0" w:color="auto"/>
-              <w:left w:val="nil"/>
-              <w:bottom w:val="single" w:sz="4" w:space="0" w:color="auto"/>
-              <w:right w:val="nil"/>
-            </w:tcBorders>
-          </w:tcPr>
-          <w:p>
-            <w:r>
-              <w:t>&lt;&lt;</w:t>
-            </w:r>
-            <w:proofErr w:type="spellStart"/>
-            <w:r>
-              <w:t>u</w:t>
-            </w:r>
-            <w:r>
-              <w:t>navailableTrialDateFrom</w:t>
-            </w:r>
-            <w:proofErr w:type="spellEnd"/>
-            <w:r>
-              <w:t>&gt;&gt;</w:t>
+              <w:t>navailableTrialDateFrom&gt;&gt;</w:t>
             </w:r>
           </w:p>
         </w:tc>
@@ -5684,16 +4981,7 @@
                 <w:sz w:val="16"/>
                 <w:szCs w:val="16"/>
               </w:rPr>
-              <w:t>&lt;&lt;</w:t>
-            </w:r>
-            <w:proofErr w:type="spellStart"/>
-            <w:r>
-              <w:rPr>
-                <w:rFonts w:ascii="Arial" w:hAnsi="Arial" w:cs="Arial"/>
-                <w:sz w:val="16"/>
-                <w:szCs w:val="16"/>
-              </w:rPr>
-              <w:t>c</w:t>
+              <w:t>&lt;&lt;c</w:t>
             </w:r>
             <w:r>
               <w:rPr>
@@ -5703,7 +4991,6 @@
               </w:rPr>
               <w:t>r</w:t>
             </w:r>
-            <w:proofErr w:type="spellEnd"/>
             <w:r>
               <w:rPr>
                 <w:rFonts w:ascii="Arial" w:hAnsi="Arial" w:cs="Arial"/>
@@ -5883,16 +5170,7 @@
                 <w:sz w:val="16"/>
                 <w:szCs w:val="16"/>
               </w:rPr>
-              <w:t>&lt;&lt;</w:t>
-            </w:r>
-            <w:proofErr w:type="spellStart"/>
-            <w:r>
-              <w:rPr>
-                <w:rFonts w:ascii="Arial" w:hAnsi="Arial" w:cs="Arial"/>
-                <w:sz w:val="16"/>
-                <w:szCs w:val="16"/>
-              </w:rPr>
-              <w:t>c</w:t>
+              <w:t>&lt;&lt;c</w:t>
             </w:r>
             <w:r>
               <w:rPr>
@@ -5902,7 +5180,6 @@
               </w:rPr>
               <w:t>r</w:t>
             </w:r>
-            <w:proofErr w:type="spellEnd"/>
             <w:r>
               <w:rPr>
                 <w:rFonts w:ascii="Arial" w:hAnsi="Arial" w:cs="Arial"/>
@@ -6091,16 +5368,7 @@
                 <w:sz w:val="16"/>
                 <w:szCs w:val="16"/>
               </w:rPr>
-              <w:t>&lt;&lt;</w:t>
-            </w:r>
-            <w:proofErr w:type="spellStart"/>
-            <w:r>
-              <w:rPr>
-                <w:rFonts w:ascii="Arial" w:hAnsi="Arial" w:cs="Arial"/>
-                <w:sz w:val="16"/>
-                <w:szCs w:val="16"/>
-              </w:rPr>
-              <w:t>c</w:t>
+              <w:t>&lt;&lt;c</w:t>
             </w:r>
             <w:r>
               <w:rPr>
@@ -6110,7 +5378,6 @@
               </w:rPr>
               <w:t>r</w:t>
             </w:r>
-            <w:proofErr w:type="spellEnd"/>
             <w:r>
               <w:rPr>
                 <w:rFonts w:ascii="Arial" w:hAnsi="Arial" w:cs="Arial"/>
@@ -6335,7 +5602,6 @@
         </w:rPr>
         <w:t>_{</w:t>
       </w:r>
-      <w:proofErr w:type="spellStart"/>
       <w:r>
         <w:rPr>
           <w:rFonts w:ascii="Arial" w:eastAsiaTheme="minorHAnsi" w:hAnsi="Arial" w:cs="Arial"/>
@@ -6345,7 +5611,6 @@
         </w:rPr>
         <w:t>isOneVTwoApp</w:t>
       </w:r>
-      <w:proofErr w:type="spellEnd"/>
       <w:r>
         <w:rPr>
           <w:rFonts w:ascii="Arial" w:hAnsi="Arial" w:cs="Arial"/>
@@ -6426,16 +5691,159 @@
                 <w:sz w:val="16"/>
                 <w:szCs w:val="16"/>
               </w:rPr>
+              <w:t>&lt;&lt;c</w:t>
+            </w:r>
+            <w:r>
+              <w:rPr>
+                <w:rFonts w:ascii="Arial" w:hAnsi="Arial" w:cs="Arial"/>
+                <w:sz w:val="16"/>
+                <w:szCs w:val="16"/>
+              </w:rPr>
+              <w:t>r</w:t>
+            </w:r>
+            <w:r>
+              <w:rPr>
+                <w:rFonts w:ascii="Arial" w:hAnsi="Arial" w:cs="Arial"/>
+                <w:sz w:val="16"/>
+                <w:szCs w:val="16"/>
+              </w:rPr>
+              <w:t>_</w:t>
+            </w:r>
+            <w:r>
+              <w:rPr>
+                <w:rFonts w:ascii="Arial" w:hAnsi="Arial" w:cs="Arial"/>
+                <w:sz w:val="16"/>
+                <w:szCs w:val="16"/>
+              </w:rPr>
+              <w:t>{isConsentOrderApp==’No’}</w:t>
+            </w:r>
+            <w:r>
+              <w:rPr>
+                <w:rFonts w:ascii="Arial" w:hAnsi="Arial" w:cs="Arial"/>
+                <w:sz w:val="16"/>
+                <w:szCs w:val="16"/>
+              </w:rPr>
+              <w:t>&gt;&gt;</w:t>
+            </w:r>
+          </w:p>
+        </w:tc>
+        <w:tc>
+          <w:tcPr>
+            <w:tcW w:w="5477" w:type="dxa"/>
+            <w:tcBorders>
+              <w:top w:val="single" w:sz="4" w:space="0" w:color="auto"/>
+              <w:left w:val="nil"/>
+              <w:bottom w:val="single" w:sz="4" w:space="0" w:color="auto"/>
+              <w:right w:val="nil"/>
+            </w:tcBorders>
+          </w:tcPr>
+          <w:p/>
+        </w:tc>
+      </w:tr>
+      <w:tr>
+        <w:tc>
+          <w:tcPr>
+            <w:tcW w:w="3539" w:type="dxa"/>
+            <w:tcBorders>
+              <w:top w:val="single" w:sz="4" w:space="0" w:color="auto"/>
+              <w:left w:val="nil"/>
+              <w:bottom w:val="single" w:sz="4" w:space="0" w:color="auto"/>
+              <w:right w:val="nil"/>
+            </w:tcBorders>
+          </w:tcPr>
+          <w:p>
+            <w:r>
+              <w:t>Do you agree that the court should make the order that the applicant has requested?</w:t>
+            </w:r>
+          </w:p>
+        </w:tc>
+        <w:tc>
+          <w:tcPr>
+            <w:tcW w:w="5477" w:type="dxa"/>
+            <w:tcBorders>
+              <w:top w:val="single" w:sz="4" w:space="0" w:color="auto"/>
+              <w:left w:val="nil"/>
+              <w:bottom w:val="single" w:sz="4" w:space="0" w:color="auto"/>
+              <w:right w:val="nil"/>
+            </w:tcBorders>
+          </w:tcPr>
+          <w:p>
+            <w:r>
+              <w:t>&lt;&lt;resp2HasAgreed&gt;&gt;</w:t>
+            </w:r>
+          </w:p>
+        </w:tc>
+      </w:tr>
+      <w:tr>
+        <w:tc>
+          <w:tcPr>
+            <w:tcW w:w="3539" w:type="dxa"/>
+            <w:tcBorders>
+              <w:top w:val="single" w:sz="4" w:space="0" w:color="auto"/>
+              <w:left w:val="nil"/>
+              <w:bottom w:val="single" w:sz="4" w:space="0" w:color="auto"/>
+              <w:right w:val="nil"/>
+            </w:tcBorders>
+          </w:tcPr>
+          <w:p>
+            <w:r>
+              <w:rPr>
+                <w:rFonts w:ascii="Arial" w:hAnsi="Arial" w:cs="Arial"/>
+                <w:sz w:val="16"/>
+                <w:szCs w:val="16"/>
+              </w:rPr>
               <w:t>&lt;&lt;</w:t>
             </w:r>
-            <w:proofErr w:type="spellStart"/>
-            <w:r>
-              <w:rPr>
-                <w:rFonts w:ascii="Arial" w:hAnsi="Arial" w:cs="Arial"/>
-                <w:sz w:val="16"/>
-                <w:szCs w:val="16"/>
-              </w:rPr>
-              <w:t>c</w:t>
+            <w:r>
+              <w:rPr>
+                <w:rFonts w:ascii="Arial" w:hAnsi="Arial" w:cs="Arial"/>
+                <w:sz w:val="16"/>
+                <w:szCs w:val="16"/>
+              </w:rPr>
+              <w:t>er_</w:t>
+            </w:r>
+            <w:r>
+              <w:rPr>
+                <w:rFonts w:ascii="Arial" w:hAnsi="Arial" w:cs="Arial"/>
+                <w:sz w:val="16"/>
+                <w:szCs w:val="16"/>
+              </w:rPr>
+              <w:t>&gt;&gt;</w:t>
+            </w:r>
+          </w:p>
+        </w:tc>
+        <w:tc>
+          <w:tcPr>
+            <w:tcW w:w="5477" w:type="dxa"/>
+            <w:tcBorders>
+              <w:top w:val="single" w:sz="4" w:space="0" w:color="auto"/>
+              <w:left w:val="nil"/>
+              <w:bottom w:val="single" w:sz="4" w:space="0" w:color="auto"/>
+              <w:right w:val="nil"/>
+            </w:tcBorders>
+          </w:tcPr>
+          <w:p/>
+        </w:tc>
+      </w:tr>
+      <w:tr>
+        <w:tc>
+          <w:tcPr>
+            <w:tcW w:w="3539" w:type="dxa"/>
+            <w:tcBorders>
+              <w:top w:val="single" w:sz="4" w:space="0" w:color="auto"/>
+              <w:left w:val="nil"/>
+              <w:bottom w:val="single" w:sz="4" w:space="0" w:color="auto"/>
+              <w:right w:val="nil"/>
+            </w:tcBorders>
+          </w:tcPr>
+          <w:p>
+            <w:r>
+              <w:rPr>
+                <w:rFonts w:ascii="Arial" w:hAnsi="Arial" w:cs="Arial"/>
+                <w:sz w:val="16"/>
+                <w:szCs w:val="16"/>
+              </w:rPr>
+              <w:t>&lt;&lt;c</w:t>
             </w:r>
             <w:r>
               <w:rPr>
@@ -6445,7 +5853,6 @@
               </w:rPr>
               <w:t>r</w:t>
             </w:r>
-            <w:proofErr w:type="spellEnd"/>
             <w:r>
               <w:rPr>
                 <w:rFonts w:ascii="Arial" w:hAnsi="Arial" w:cs="Arial"/>
@@ -6460,205 +5867,7 @@
                 <w:sz w:val="16"/>
                 <w:szCs w:val="16"/>
               </w:rPr>
-              <w:t>{</w:t>
-            </w:r>
-            <w:proofErr w:type="spellStart"/>
-            <w:r>
-              <w:rPr>
-                <w:rFonts w:ascii="Arial" w:hAnsi="Arial" w:cs="Arial"/>
-                <w:sz w:val="16"/>
-                <w:szCs w:val="16"/>
-              </w:rPr>
-              <w:t>isConsentOrderApp</w:t>
-            </w:r>
-            <w:proofErr w:type="spellEnd"/>
-            <w:r>
-              <w:rPr>
-                <w:rFonts w:ascii="Arial" w:hAnsi="Arial" w:cs="Arial"/>
-                <w:sz w:val="16"/>
-                <w:szCs w:val="16"/>
-              </w:rPr>
-              <w:t>==’No’}</w:t>
-            </w:r>
-            <w:r>
-              <w:rPr>
-                <w:rFonts w:ascii="Arial" w:hAnsi="Arial" w:cs="Arial"/>
-                <w:sz w:val="16"/>
-                <w:szCs w:val="16"/>
-              </w:rPr>
-              <w:t>&gt;&gt;</w:t>
-            </w:r>
-          </w:p>
-        </w:tc>
-        <w:tc>
-          <w:tcPr>
-            <w:tcW w:w="5477" w:type="dxa"/>
-            <w:tcBorders>
-              <w:top w:val="single" w:sz="4" w:space="0" w:color="auto"/>
-              <w:left w:val="nil"/>
-              <w:bottom w:val="single" w:sz="4" w:space="0" w:color="auto"/>
-              <w:right w:val="nil"/>
-            </w:tcBorders>
-          </w:tcPr>
-          <w:p/>
-        </w:tc>
-      </w:tr>
-      <w:tr>
-        <w:tc>
-          <w:tcPr>
-            <w:tcW w:w="3539" w:type="dxa"/>
-            <w:tcBorders>
-              <w:top w:val="single" w:sz="4" w:space="0" w:color="auto"/>
-              <w:left w:val="nil"/>
-              <w:bottom w:val="single" w:sz="4" w:space="0" w:color="auto"/>
-              <w:right w:val="nil"/>
-            </w:tcBorders>
-          </w:tcPr>
-          <w:p>
-            <w:r>
-              <w:t>Do you agree that the court should make the order that the applicant has requested?</w:t>
-            </w:r>
-          </w:p>
-        </w:tc>
-        <w:tc>
-          <w:tcPr>
-            <w:tcW w:w="5477" w:type="dxa"/>
-            <w:tcBorders>
-              <w:top w:val="single" w:sz="4" w:space="0" w:color="auto"/>
-              <w:left w:val="nil"/>
-              <w:bottom w:val="single" w:sz="4" w:space="0" w:color="auto"/>
-              <w:right w:val="nil"/>
-            </w:tcBorders>
-          </w:tcPr>
-          <w:p>
-            <w:r>
-              <w:t>&lt;&lt;resp2HasAgreed&gt;&gt;</w:t>
-            </w:r>
-          </w:p>
-        </w:tc>
-      </w:tr>
-      <w:tr>
-        <w:tc>
-          <w:tcPr>
-            <w:tcW w:w="3539" w:type="dxa"/>
-            <w:tcBorders>
-              <w:top w:val="single" w:sz="4" w:space="0" w:color="auto"/>
-              <w:left w:val="nil"/>
-              <w:bottom w:val="single" w:sz="4" w:space="0" w:color="auto"/>
-              <w:right w:val="nil"/>
-            </w:tcBorders>
-          </w:tcPr>
-          <w:p>
-            <w:r>
-              <w:rPr>
-                <w:rFonts w:ascii="Arial" w:hAnsi="Arial" w:cs="Arial"/>
-                <w:sz w:val="16"/>
-                <w:szCs w:val="16"/>
-              </w:rPr>
-              <w:t>&lt;&lt;</w:t>
-            </w:r>
-            <w:r>
-              <w:rPr>
-                <w:rFonts w:ascii="Arial" w:hAnsi="Arial" w:cs="Arial"/>
-                <w:sz w:val="16"/>
-                <w:szCs w:val="16"/>
-              </w:rPr>
-              <w:t>er_</w:t>
-            </w:r>
-            <w:r>
-              <w:rPr>
-                <w:rFonts w:ascii="Arial" w:hAnsi="Arial" w:cs="Arial"/>
-                <w:sz w:val="16"/>
-                <w:szCs w:val="16"/>
-              </w:rPr>
-              <w:t>&gt;&gt;</w:t>
-            </w:r>
-          </w:p>
-        </w:tc>
-        <w:tc>
-          <w:tcPr>
-            <w:tcW w:w="5477" w:type="dxa"/>
-            <w:tcBorders>
-              <w:top w:val="single" w:sz="4" w:space="0" w:color="auto"/>
-              <w:left w:val="nil"/>
-              <w:bottom w:val="single" w:sz="4" w:space="0" w:color="auto"/>
-              <w:right w:val="nil"/>
-            </w:tcBorders>
-          </w:tcPr>
-          <w:p/>
-        </w:tc>
-      </w:tr>
-      <w:tr>
-        <w:tc>
-          <w:tcPr>
-            <w:tcW w:w="3539" w:type="dxa"/>
-            <w:tcBorders>
-              <w:top w:val="single" w:sz="4" w:space="0" w:color="auto"/>
-              <w:left w:val="nil"/>
-              <w:bottom w:val="single" w:sz="4" w:space="0" w:color="auto"/>
-              <w:right w:val="nil"/>
-            </w:tcBorders>
-          </w:tcPr>
-          <w:p>
-            <w:r>
-              <w:rPr>
-                <w:rFonts w:ascii="Arial" w:hAnsi="Arial" w:cs="Arial"/>
-                <w:sz w:val="16"/>
-                <w:szCs w:val="16"/>
-              </w:rPr>
-              <w:t>&lt;&lt;</w:t>
-            </w:r>
-            <w:proofErr w:type="spellStart"/>
-            <w:r>
-              <w:rPr>
-                <w:rFonts w:ascii="Arial" w:hAnsi="Arial" w:cs="Arial"/>
-                <w:sz w:val="16"/>
-                <w:szCs w:val="16"/>
-              </w:rPr>
-              <w:t>c</w:t>
-            </w:r>
-            <w:r>
-              <w:rPr>
-                <w:rFonts w:ascii="Arial" w:hAnsi="Arial" w:cs="Arial"/>
-                <w:sz w:val="16"/>
-                <w:szCs w:val="16"/>
-              </w:rPr>
-              <w:t>r</w:t>
-            </w:r>
-            <w:proofErr w:type="spellEnd"/>
-            <w:r>
-              <w:rPr>
-                <w:rFonts w:ascii="Arial" w:hAnsi="Arial" w:cs="Arial"/>
-                <w:sz w:val="16"/>
-                <w:szCs w:val="16"/>
-              </w:rPr>
-              <w:t>_</w:t>
-            </w:r>
-            <w:r>
-              <w:rPr>
-                <w:rFonts w:ascii="Arial" w:hAnsi="Arial" w:cs="Arial"/>
-                <w:sz w:val="16"/>
-                <w:szCs w:val="16"/>
-              </w:rPr>
-              <w:t>{</w:t>
-            </w:r>
-            <w:proofErr w:type="spellStart"/>
-            <w:r>
-              <w:rPr>
-                <w:rFonts w:ascii="Arial" w:hAnsi="Arial" w:cs="Arial"/>
-                <w:sz w:val="16"/>
-                <w:szCs w:val="16"/>
-              </w:rPr>
-              <w:t>isConsentOrderApp</w:t>
-            </w:r>
-            <w:proofErr w:type="spellEnd"/>
-            <w:r>
-              <w:rPr>
-                <w:rFonts w:ascii="Arial" w:hAnsi="Arial" w:cs="Arial"/>
-                <w:sz w:val="16"/>
-                <w:szCs w:val="16"/>
-              </w:rPr>
-              <w:t>==’Yes’}</w:t>
+              <w:t>{isConsentOrderApp==’Yes’}</w:t>
             </w:r>
             <w:r>
               <w:rPr>
@@ -6799,46 +6008,102 @@
                 <w:szCs w:val="16"/>
                 <w:lang w:eastAsia="en-US"/>
               </w:rPr>
+              <w:t>&lt;&lt;cr_{isVaryJudgmentApp</w:t>
+            </w:r>
+            <w:r>
+              <w:rPr>
+                <w:rFonts w:ascii="Arial" w:hAnsi="Arial" w:cs="Arial"/>
+                <w:sz w:val="16"/>
+                <w:szCs w:val="16"/>
+              </w:rPr>
+              <w:t>==’Yes’}</w:t>
+            </w:r>
+            <w:r>
+              <w:rPr>
+                <w:rFonts w:ascii="Arial" w:hAnsi="Arial" w:cs="Arial"/>
+                <w:sz w:val="16"/>
+                <w:szCs w:val="16"/>
+              </w:rPr>
+              <w:t>&gt;&gt;</w:t>
+            </w:r>
+          </w:p>
+        </w:tc>
+        <w:tc>
+          <w:tcPr>
+            <w:tcW w:w="5477" w:type="dxa"/>
+            <w:tcBorders>
+              <w:top w:val="single" w:sz="4" w:space="0" w:color="auto"/>
+              <w:left w:val="nil"/>
+              <w:bottom w:val="single" w:sz="4" w:space="0" w:color="auto"/>
+              <w:right w:val="nil"/>
+            </w:tcBorders>
+          </w:tcPr>
+          <w:p/>
+        </w:tc>
+      </w:tr>
+      <w:tr>
+        <w:tc>
+          <w:tcPr>
+            <w:tcW w:w="3539" w:type="dxa"/>
+            <w:tcBorders>
+              <w:top w:val="single" w:sz="4" w:space="0" w:color="auto"/>
+              <w:left w:val="nil"/>
+              <w:bottom w:val="single" w:sz="4" w:space="0" w:color="auto"/>
+              <w:right w:val="nil"/>
+            </w:tcBorders>
+            <w:hideMark/>
+          </w:tcPr>
+          <w:p>
+            <w:r>
+              <w:t>Do you accept the debtor’s offer?</w:t>
+            </w:r>
+          </w:p>
+        </w:tc>
+        <w:tc>
+          <w:tcPr>
+            <w:tcW w:w="5477" w:type="dxa"/>
+            <w:tcBorders>
+              <w:top w:val="single" w:sz="4" w:space="0" w:color="auto"/>
+              <w:left w:val="nil"/>
+              <w:bottom w:val="single" w:sz="4" w:space="0" w:color="auto"/>
+              <w:right w:val="nil"/>
+            </w:tcBorders>
+            <w:hideMark/>
+          </w:tcPr>
+          <w:p>
+            <w:r>
+              <w:t>&lt;&lt;resp2DebtorOffer&gt;&gt;</w:t>
+            </w:r>
+          </w:p>
+        </w:tc>
+      </w:tr>
+      <w:tr>
+        <w:tc>
+          <w:tcPr>
+            <w:tcW w:w="3539" w:type="dxa"/>
+            <w:tcBorders>
+              <w:top w:val="single" w:sz="4" w:space="0" w:color="auto"/>
+              <w:left w:val="nil"/>
+              <w:bottom w:val="single" w:sz="4" w:space="0" w:color="auto"/>
+              <w:right w:val="nil"/>
+            </w:tcBorders>
+          </w:tcPr>
+          <w:p>
+            <w:r>
+              <w:rPr>
+                <w:rFonts w:ascii="Arial" w:hAnsi="Arial" w:cs="Arial"/>
+                <w:sz w:val="16"/>
+                <w:szCs w:val="16"/>
+              </w:rPr>
               <w:t>&lt;&lt;</w:t>
             </w:r>
-            <w:proofErr w:type="spellStart"/>
-            <w:r>
-              <w:rPr>
-                <w:rFonts w:ascii="Arial" w:eastAsiaTheme="minorHAnsi" w:hAnsi="Arial" w:cs="Arial"/>
-                <w:sz w:val="16"/>
-                <w:szCs w:val="16"/>
-                <w:lang w:eastAsia="en-US"/>
-              </w:rPr>
-              <w:t>cr</w:t>
-            </w:r>
-            <w:proofErr w:type="spellEnd"/>
-            <w:r>
-              <w:rPr>
-                <w:rFonts w:ascii="Arial" w:eastAsiaTheme="minorHAnsi" w:hAnsi="Arial" w:cs="Arial"/>
-                <w:sz w:val="16"/>
-                <w:szCs w:val="16"/>
-                <w:lang w:eastAsia="en-US"/>
-              </w:rPr>
-              <w:t>_{</w:t>
-            </w:r>
-            <w:proofErr w:type="spellStart"/>
-            <w:r>
-              <w:rPr>
-                <w:rFonts w:ascii="Arial" w:eastAsiaTheme="minorHAnsi" w:hAnsi="Arial" w:cs="Arial"/>
-                <w:sz w:val="16"/>
-                <w:szCs w:val="16"/>
-                <w:lang w:eastAsia="en-US"/>
-              </w:rPr>
-              <w:t>isVaryJudgmentApp</w:t>
-            </w:r>
-            <w:proofErr w:type="spellEnd"/>
-            <w:r>
-              <w:rPr>
-                <w:rFonts w:ascii="Arial" w:hAnsi="Arial" w:cs="Arial"/>
-                <w:sz w:val="16"/>
-                <w:szCs w:val="16"/>
-              </w:rPr>
-              <w:t>==’Yes’}</w:t>
+            <w:r>
+              <w:rPr>
+                <w:rFonts w:ascii="Arial" w:hAnsi="Arial" w:cs="Arial"/>
+                <w:sz w:val="16"/>
+                <w:szCs w:val="16"/>
+              </w:rPr>
+              <w:t>er_</w:t>
             </w:r>
             <w:r>
               <w:rPr>
@@ -6873,120 +6138,15 @@
               <w:bottom w:val="single" w:sz="4" w:space="0" w:color="auto"/>
               <w:right w:val="nil"/>
             </w:tcBorders>
-            <w:hideMark/>
-          </w:tcPr>
-          <w:p>
-            <w:r>
-              <w:t>Do you accept the debtor’s offer?</w:t>
-            </w:r>
-          </w:p>
-        </w:tc>
-        <w:tc>
-          <w:tcPr>
-            <w:tcW w:w="5477" w:type="dxa"/>
-            <w:tcBorders>
-              <w:top w:val="single" w:sz="4" w:space="0" w:color="auto"/>
-              <w:left w:val="nil"/>
-              <w:bottom w:val="single" w:sz="4" w:space="0" w:color="auto"/>
-              <w:right w:val="nil"/>
-            </w:tcBorders>
-            <w:hideMark/>
-          </w:tcPr>
-          <w:p>
-            <w:r>
-              <w:t>&lt;&lt;resp2DebtorOffer&gt;&gt;</w:t>
-            </w:r>
-          </w:p>
-        </w:tc>
-      </w:tr>
-      <w:tr>
-        <w:tc>
-          <w:tcPr>
-            <w:tcW w:w="3539" w:type="dxa"/>
-            <w:tcBorders>
-              <w:top w:val="single" w:sz="4" w:space="0" w:color="auto"/>
-              <w:left w:val="nil"/>
-              <w:bottom w:val="single" w:sz="4" w:space="0" w:color="auto"/>
-              <w:right w:val="nil"/>
-            </w:tcBorders>
-          </w:tcPr>
-          <w:p>
-            <w:r>
-              <w:rPr>
-                <w:rFonts w:ascii="Arial" w:hAnsi="Arial" w:cs="Arial"/>
-                <w:sz w:val="16"/>
-                <w:szCs w:val="16"/>
-              </w:rPr>
-              <w:t>&lt;&lt;</w:t>
-            </w:r>
-            <w:r>
-              <w:rPr>
-                <w:rFonts w:ascii="Arial" w:hAnsi="Arial" w:cs="Arial"/>
-                <w:sz w:val="16"/>
-                <w:szCs w:val="16"/>
-              </w:rPr>
-              <w:t>er_</w:t>
-            </w:r>
-            <w:r>
-              <w:rPr>
-                <w:rFonts w:ascii="Arial" w:hAnsi="Arial" w:cs="Arial"/>
-                <w:sz w:val="16"/>
-                <w:szCs w:val="16"/>
-              </w:rPr>
-              <w:t>&gt;&gt;</w:t>
-            </w:r>
-          </w:p>
-        </w:tc>
-        <w:tc>
-          <w:tcPr>
-            <w:tcW w:w="5477" w:type="dxa"/>
-            <w:tcBorders>
-              <w:top w:val="single" w:sz="4" w:space="0" w:color="auto"/>
-              <w:left w:val="nil"/>
-              <w:bottom w:val="single" w:sz="4" w:space="0" w:color="auto"/>
-              <w:right w:val="nil"/>
-            </w:tcBorders>
-          </w:tcPr>
-          <w:p/>
-        </w:tc>
-      </w:tr>
-      <w:tr>
-        <w:tc>
-          <w:tcPr>
-            <w:tcW w:w="3539" w:type="dxa"/>
-            <w:tcBorders>
-              <w:top w:val="single" w:sz="4" w:space="0" w:color="auto"/>
-              <w:left w:val="nil"/>
-              <w:bottom w:val="single" w:sz="4" w:space="0" w:color="auto"/>
-              <w:right w:val="nil"/>
-            </w:tcBorders>
-          </w:tcPr>
-          <w:p>
-            <w:r>
-              <w:rPr>
-                <w:rFonts w:ascii="Arial" w:hAnsi="Arial" w:cs="Arial"/>
-                <w:sz w:val="16"/>
-                <w:szCs w:val="16"/>
-              </w:rPr>
-              <w:t>&lt;&lt;</w:t>
-            </w:r>
-            <w:proofErr w:type="spellStart"/>
-            <w:r>
-              <w:rPr>
-                <w:rFonts w:ascii="Arial" w:hAnsi="Arial" w:cs="Arial"/>
-                <w:sz w:val="16"/>
-                <w:szCs w:val="16"/>
-              </w:rPr>
-              <w:t>cr</w:t>
-            </w:r>
-            <w:proofErr w:type="spellEnd"/>
-            <w:r>
-              <w:rPr>
-                <w:rFonts w:ascii="Arial" w:hAnsi="Arial" w:cs="Arial"/>
-                <w:sz w:val="16"/>
-                <w:szCs w:val="16"/>
-              </w:rPr>
-              <w:t>_{</w:t>
+          </w:tcPr>
+          <w:p>
+            <w:r>
+              <w:rPr>
+                <w:rFonts w:ascii="Arial" w:hAnsi="Arial" w:cs="Arial"/>
+                <w:sz w:val="16"/>
+                <w:szCs w:val="16"/>
+              </w:rPr>
+              <w:t>&lt;&lt;cr_{</w:t>
             </w:r>
             <w:r>
               <w:rPr>
@@ -7004,7 +6164,6 @@
               </w:rPr>
               <w:t>2</w:t>
             </w:r>
-            <w:proofErr w:type="gramStart"/>
             <w:r>
               <w:rPr>
                 <w:rFonts w:ascii="Arial" w:hAnsi="Arial" w:cs="Arial"/>
@@ -7019,16 +6178,7 @@
                 <w:sz w:val="16"/>
                 <w:szCs w:val="16"/>
               </w:rPr>
-              <w:t>!=</w:t>
-            </w:r>
-            <w:proofErr w:type="gramEnd"/>
-            <w:r>
-              <w:rPr>
-                <w:rFonts w:ascii="Arial" w:hAnsi="Arial" w:cs="Arial"/>
-                <w:sz w:val="16"/>
-                <w:szCs w:val="16"/>
-              </w:rPr>
-              <w:t>null}</w:t>
+              <w:t>!=null}</w:t>
             </w:r>
             <w:r>
               <w:rPr>
@@ -7539,73 +6689,121 @@
                 <w:sz w:val="16"/>
                 <w:szCs w:val="16"/>
               </w:rPr>
+              <w:t>&lt;&lt;c</w:t>
+            </w:r>
+            <w:r>
+              <w:rPr>
+                <w:rFonts w:ascii="Arial" w:hAnsi="Arial" w:cs="Arial"/>
+                <w:sz w:val="16"/>
+                <w:szCs w:val="16"/>
+              </w:rPr>
+              <w:t>r</w:t>
+            </w:r>
+            <w:r>
+              <w:rPr>
+                <w:rFonts w:ascii="Arial" w:hAnsi="Arial" w:cs="Arial"/>
+                <w:sz w:val="16"/>
+                <w:szCs w:val="16"/>
+              </w:rPr>
+              <w:t>_</w:t>
+            </w:r>
+            <w:r>
+              <w:rPr>
+                <w:rFonts w:ascii="Arial" w:hAnsi="Arial" w:cs="Arial"/>
+                <w:sz w:val="16"/>
+                <w:szCs w:val="16"/>
+              </w:rPr>
+              <w:t>{</w:t>
+            </w:r>
+            <w:r>
+              <w:rPr>
+                <w:rFonts w:ascii="Arial" w:hAnsi="Arial" w:cs="Arial"/>
+                <w:sz w:val="16"/>
+                <w:szCs w:val="16"/>
+              </w:rPr>
+              <w:t>resp</w:t>
+            </w:r>
+            <w:r>
+              <w:rPr>
+                <w:rFonts w:ascii="Arial" w:hAnsi="Arial" w:cs="Arial"/>
+                <w:sz w:val="16"/>
+                <w:szCs w:val="16"/>
+              </w:rPr>
+              <w:t>2</w:t>
+            </w:r>
+            <w:r>
+              <w:rPr>
+                <w:rFonts w:ascii="Arial" w:hAnsi="Arial" w:cs="Arial"/>
+                <w:sz w:val="16"/>
+                <w:szCs w:val="16"/>
+              </w:rPr>
+              <w:t>UnavailableTrialRequired</w:t>
+            </w:r>
+            <w:r>
+              <w:rPr>
+                <w:rFonts w:ascii="Arial" w:hAnsi="Arial" w:cs="Arial"/>
+                <w:sz w:val="16"/>
+                <w:szCs w:val="16"/>
+              </w:rPr>
+              <w:t>==’Yes’}</w:t>
+            </w:r>
+            <w:r>
+              <w:rPr>
+                <w:rFonts w:ascii="Arial" w:hAnsi="Arial" w:cs="Arial"/>
+                <w:sz w:val="16"/>
+                <w:szCs w:val="16"/>
+              </w:rPr>
+              <w:t>&gt;&gt;</w:t>
+            </w:r>
+          </w:p>
+        </w:tc>
+        <w:tc>
+          <w:tcPr>
+            <w:tcW w:w="4754" w:type="dxa"/>
+            <w:tcBorders>
+              <w:top w:val="single" w:sz="4" w:space="0" w:color="auto"/>
+              <w:left w:val="nil"/>
+              <w:bottom w:val="single" w:sz="4" w:space="0" w:color="auto"/>
+              <w:right w:val="nil"/>
+            </w:tcBorders>
+          </w:tcPr>
+          <w:p/>
+        </w:tc>
+      </w:tr>
+      <w:tr>
+        <w:tc>
+          <w:tcPr>
+            <w:tcW w:w="4272" w:type="dxa"/>
+            <w:tcBorders>
+              <w:top w:val="single" w:sz="4" w:space="0" w:color="auto"/>
+              <w:left w:val="nil"/>
+              <w:bottom w:val="single" w:sz="4" w:space="0" w:color="auto"/>
+              <w:right w:val="nil"/>
+            </w:tcBorders>
+          </w:tcPr>
+          <w:p>
+            <w:pPr>
+              <w:rPr>
+                <w:rFonts w:ascii="Arial" w:hAnsi="Arial" w:cs="Arial"/>
+                <w:sz w:val="16"/>
+                <w:szCs w:val="16"/>
+              </w:rPr>
+            </w:pPr>
+            <w:r>
+              <w:rPr>
+                <w:rFonts w:ascii="Arial" w:hAnsi="Arial" w:cs="Arial"/>
+                <w:sz w:val="16"/>
+                <w:szCs w:val="16"/>
+              </w:rPr>
               <w:t>&lt;&lt;</w:t>
             </w:r>
-            <w:proofErr w:type="spellStart"/>
-            <w:r>
-              <w:rPr>
-                <w:rFonts w:ascii="Arial" w:hAnsi="Arial" w:cs="Arial"/>
-                <w:sz w:val="16"/>
-                <w:szCs w:val="16"/>
-              </w:rPr>
-              <w:t>c</w:t>
-            </w:r>
-            <w:r>
-              <w:rPr>
-                <w:rFonts w:ascii="Arial" w:hAnsi="Arial" w:cs="Arial"/>
-                <w:sz w:val="16"/>
-                <w:szCs w:val="16"/>
-              </w:rPr>
-              <w:t>r</w:t>
-            </w:r>
-            <w:proofErr w:type="spellEnd"/>
-            <w:r>
-              <w:rPr>
-                <w:rFonts w:ascii="Arial" w:hAnsi="Arial" w:cs="Arial"/>
-                <w:sz w:val="16"/>
-                <w:szCs w:val="16"/>
-              </w:rPr>
-              <w:t>_</w:t>
-            </w:r>
-            <w:r>
-              <w:rPr>
-                <w:rFonts w:ascii="Arial" w:hAnsi="Arial" w:cs="Arial"/>
-                <w:sz w:val="16"/>
-                <w:szCs w:val="16"/>
-              </w:rPr>
-              <w:t>{</w:t>
-            </w:r>
-            <w:r>
-              <w:rPr>
-                <w:rFonts w:ascii="Arial" w:hAnsi="Arial" w:cs="Arial"/>
-                <w:sz w:val="16"/>
-                <w:szCs w:val="16"/>
-              </w:rPr>
-              <w:t>resp</w:t>
-            </w:r>
-            <w:r>
-              <w:rPr>
-                <w:rFonts w:ascii="Arial" w:hAnsi="Arial" w:cs="Arial"/>
-                <w:sz w:val="16"/>
-                <w:szCs w:val="16"/>
-              </w:rPr>
-              <w:t>2</w:t>
-            </w:r>
-            <w:r>
-              <w:rPr>
-                <w:rFonts w:ascii="Arial" w:hAnsi="Arial" w:cs="Arial"/>
-                <w:sz w:val="16"/>
-                <w:szCs w:val="16"/>
-              </w:rPr>
-              <w:t>UnavailableTrialRequired</w:t>
-            </w:r>
-            <w:r>
-              <w:rPr>
-                <w:rFonts w:ascii="Arial" w:hAnsi="Arial" w:cs="Arial"/>
-                <w:sz w:val="16"/>
-                <w:szCs w:val="16"/>
-              </w:rPr>
-              <w:t>==’Yes’}</w:t>
+            <w:r>
+              <w:rPr>
+                <w:rFonts w:ascii="Arial" w:hAnsi="Arial" w:cs="Arial"/>
+                <w:sz w:val="16"/>
+                <w:szCs w:val="16"/>
+              </w:rPr>
+              <w:t>rr_resp2UnavailableTrialDates</w:t>
             </w:r>
             <w:r>
               <w:rPr>
@@ -7655,15 +6853,131 @@
                 <w:sz w:val="16"/>
                 <w:szCs w:val="16"/>
               </w:rPr>
+              <w:t>&lt;&lt;cr_{unavailableTrialDateTo!=null}&gt;&gt;</w:t>
+            </w:r>
+          </w:p>
+        </w:tc>
+        <w:tc>
+          <w:tcPr>
+            <w:tcW w:w="4754" w:type="dxa"/>
+            <w:tcBorders>
+              <w:top w:val="single" w:sz="4" w:space="0" w:color="auto"/>
+              <w:left w:val="nil"/>
+              <w:bottom w:val="single" w:sz="4" w:space="0" w:color="auto"/>
+              <w:right w:val="nil"/>
+            </w:tcBorders>
+          </w:tcPr>
+          <w:p/>
+        </w:tc>
+      </w:tr>
+      <w:tr>
+        <w:tc>
+          <w:tcPr>
+            <w:tcW w:w="4272" w:type="dxa"/>
+            <w:tcBorders>
+              <w:top w:val="single" w:sz="4" w:space="0" w:color="auto"/>
+              <w:left w:val="nil"/>
+              <w:bottom w:val="single" w:sz="4" w:space="0" w:color="auto"/>
+              <w:right w:val="nil"/>
+            </w:tcBorders>
+          </w:tcPr>
+          <w:p>
+            <w:r>
+              <w:t xml:space="preserve">Unavailable Trial Date From          </w:t>
+            </w:r>
+          </w:p>
+        </w:tc>
+        <w:tc>
+          <w:tcPr>
+            <w:tcW w:w="4754" w:type="dxa"/>
+            <w:tcBorders>
+              <w:top w:val="single" w:sz="4" w:space="0" w:color="auto"/>
+              <w:left w:val="nil"/>
+              <w:bottom w:val="single" w:sz="4" w:space="0" w:color="auto"/>
+              <w:right w:val="nil"/>
+            </w:tcBorders>
+            <w:hideMark/>
+          </w:tcPr>
+          <w:p>
+            <w:r>
               <w:t>&lt;&lt;</w:t>
             </w:r>
             <w:r>
-              <w:rPr>
-                <w:rFonts w:ascii="Arial" w:hAnsi="Arial" w:cs="Arial"/>
-                <w:sz w:val="16"/>
-                <w:szCs w:val="16"/>
-              </w:rPr>
-              <w:t>rr_resp2UnavailableTrialDates</w:t>
+              <w:t>u</w:t>
+            </w:r>
+            <w:r>
+              <w:t>navailableTrialDateFrom&gt;&gt;</w:t>
+            </w:r>
+          </w:p>
+        </w:tc>
+      </w:tr>
+      <w:tr>
+        <w:tc>
+          <w:tcPr>
+            <w:tcW w:w="4272" w:type="dxa"/>
+            <w:tcBorders>
+              <w:top w:val="single" w:sz="4" w:space="0" w:color="auto"/>
+              <w:left w:val="nil"/>
+              <w:bottom w:val="single" w:sz="4" w:space="0" w:color="auto"/>
+              <w:right w:val="nil"/>
+            </w:tcBorders>
+          </w:tcPr>
+          <w:p>
+            <w:r>
+              <w:t>Unavailable Trial Date To</w:t>
+            </w:r>
+          </w:p>
+        </w:tc>
+        <w:tc>
+          <w:tcPr>
+            <w:tcW w:w="4754" w:type="dxa"/>
+            <w:tcBorders>
+              <w:top w:val="single" w:sz="4" w:space="0" w:color="auto"/>
+              <w:left w:val="nil"/>
+              <w:bottom w:val="single" w:sz="4" w:space="0" w:color="auto"/>
+              <w:right w:val="nil"/>
+            </w:tcBorders>
+          </w:tcPr>
+          <w:p>
+            <w:r>
+              <w:t>&lt;&lt;</w:t>
+            </w:r>
+            <w:r>
+              <w:t>u</w:t>
+            </w:r>
+            <w:r>
+              <w:t>navailableTrialDateTo&gt;&gt;</w:t>
+            </w:r>
+          </w:p>
+        </w:tc>
+      </w:tr>
+      <w:tr>
+        <w:tc>
+          <w:tcPr>
+            <w:tcW w:w="4272" w:type="dxa"/>
+            <w:tcBorders>
+              <w:top w:val="single" w:sz="4" w:space="0" w:color="auto"/>
+              <w:left w:val="nil"/>
+              <w:bottom w:val="single" w:sz="4" w:space="0" w:color="auto"/>
+              <w:right w:val="nil"/>
+            </w:tcBorders>
+          </w:tcPr>
+          <w:p>
+            <w:r>
+              <w:rPr>
+                <w:rFonts w:ascii="Arial" w:hAnsi="Arial" w:cs="Arial"/>
+                <w:sz w:val="16"/>
+                <w:szCs w:val="16"/>
+              </w:rPr>
+              <w:t>&lt;&lt;</w:t>
+            </w:r>
+            <w:r>
+              <w:rPr>
+                <w:rFonts w:ascii="Arial" w:hAnsi="Arial" w:cs="Arial"/>
+                <w:sz w:val="16"/>
+                <w:szCs w:val="16"/>
+              </w:rPr>
+              <w:t>er_</w:t>
             </w:r>
             <w:r>
               <w:rPr>
@@ -7700,279 +7014,13 @@
             </w:tcBorders>
           </w:tcPr>
           <w:p>
-            <w:pPr>
-              <w:rPr>
-                <w:rFonts w:ascii="Arial" w:hAnsi="Arial" w:cs="Arial"/>
-                <w:sz w:val="16"/>
-                <w:szCs w:val="16"/>
-              </w:rPr>
-            </w:pPr>
-            <w:r>
-              <w:rPr>
-                <w:rFonts w:ascii="Arial" w:hAnsi="Arial" w:cs="Arial"/>
-                <w:sz w:val="16"/>
-                <w:szCs w:val="16"/>
-              </w:rPr>
-              <w:t>&lt;&lt;</w:t>
-            </w:r>
-            <w:proofErr w:type="spellStart"/>
-            <w:r>
-              <w:rPr>
-                <w:rFonts w:ascii="Arial" w:hAnsi="Arial" w:cs="Arial"/>
-                <w:sz w:val="16"/>
-                <w:szCs w:val="16"/>
-              </w:rPr>
-              <w:t>cr</w:t>
-            </w:r>
-            <w:proofErr w:type="spellEnd"/>
-            <w:r>
-              <w:rPr>
-                <w:rFonts w:ascii="Arial" w:hAnsi="Arial" w:cs="Arial"/>
-                <w:sz w:val="16"/>
-                <w:szCs w:val="16"/>
-              </w:rPr>
-              <w:t>_{</w:t>
-            </w:r>
-            <w:proofErr w:type="spellStart"/>
-            <w:proofErr w:type="gramStart"/>
-            <w:r>
-              <w:rPr>
-                <w:rFonts w:ascii="Arial" w:hAnsi="Arial" w:cs="Arial"/>
-                <w:sz w:val="16"/>
-                <w:szCs w:val="16"/>
-              </w:rPr>
-              <w:t>unavailableTrialDateTo</w:t>
-            </w:r>
-            <w:proofErr w:type="spellEnd"/>
-            <w:r>
-              <w:rPr>
-                <w:rFonts w:ascii="Arial" w:hAnsi="Arial" w:cs="Arial"/>
-                <w:sz w:val="16"/>
-                <w:szCs w:val="16"/>
-              </w:rPr>
-              <w:t>!=</w:t>
-            </w:r>
-            <w:proofErr w:type="gramEnd"/>
-            <w:r>
-              <w:rPr>
-                <w:rFonts w:ascii="Arial" w:hAnsi="Arial" w:cs="Arial"/>
-                <w:sz w:val="16"/>
-                <w:szCs w:val="16"/>
-              </w:rPr>
-              <w:t>null}&gt;&gt;</w:t>
-            </w:r>
-          </w:p>
-        </w:tc>
-        <w:tc>
-          <w:tcPr>
-            <w:tcW w:w="4754" w:type="dxa"/>
-            <w:tcBorders>
-              <w:top w:val="single" w:sz="4" w:space="0" w:color="auto"/>
-              <w:left w:val="nil"/>
-              <w:bottom w:val="single" w:sz="4" w:space="0" w:color="auto"/>
-              <w:right w:val="nil"/>
-            </w:tcBorders>
-          </w:tcPr>
-          <w:p/>
-        </w:tc>
-      </w:tr>
-      <w:tr>
-        <w:tc>
-          <w:tcPr>
-            <w:tcW w:w="4272" w:type="dxa"/>
-            <w:tcBorders>
-              <w:top w:val="single" w:sz="4" w:space="0" w:color="auto"/>
-              <w:left w:val="nil"/>
-              <w:bottom w:val="single" w:sz="4" w:space="0" w:color="auto"/>
-              <w:right w:val="nil"/>
-            </w:tcBorders>
-          </w:tcPr>
-          <w:p>
-            <w:r>
-              <w:t xml:space="preserve">Unavailable Trial Date From          </w:t>
-            </w:r>
-          </w:p>
-        </w:tc>
-        <w:tc>
-          <w:tcPr>
-            <w:tcW w:w="4754" w:type="dxa"/>
-            <w:tcBorders>
-              <w:top w:val="single" w:sz="4" w:space="0" w:color="auto"/>
-              <w:left w:val="nil"/>
-              <w:bottom w:val="single" w:sz="4" w:space="0" w:color="auto"/>
-              <w:right w:val="nil"/>
-            </w:tcBorders>
-            <w:hideMark/>
-          </w:tcPr>
-          <w:p>
-            <w:r>
-              <w:t>&lt;&lt;</w:t>
-            </w:r>
-            <w:proofErr w:type="spellStart"/>
-            <w:r>
-              <w:t>u</w:t>
-            </w:r>
-            <w:r>
-              <w:t>navailableTrialDateFrom</w:t>
-            </w:r>
-            <w:proofErr w:type="spellEnd"/>
-            <w:r>
-              <w:t>&gt;&gt;</w:t>
-            </w:r>
-          </w:p>
-        </w:tc>
-      </w:tr>
-      <w:tr>
-        <w:tc>
-          <w:tcPr>
-            <w:tcW w:w="4272" w:type="dxa"/>
-            <w:tcBorders>
-              <w:top w:val="single" w:sz="4" w:space="0" w:color="auto"/>
-              <w:left w:val="nil"/>
-              <w:bottom w:val="single" w:sz="4" w:space="0" w:color="auto"/>
-              <w:right w:val="nil"/>
-            </w:tcBorders>
-          </w:tcPr>
-          <w:p>
-            <w:r>
-              <w:t>Unavailable Trial Date To</w:t>
-            </w:r>
-          </w:p>
-        </w:tc>
-        <w:tc>
-          <w:tcPr>
-            <w:tcW w:w="4754" w:type="dxa"/>
-            <w:tcBorders>
-              <w:top w:val="single" w:sz="4" w:space="0" w:color="auto"/>
-              <w:left w:val="nil"/>
-              <w:bottom w:val="single" w:sz="4" w:space="0" w:color="auto"/>
-              <w:right w:val="nil"/>
-            </w:tcBorders>
-          </w:tcPr>
-          <w:p>
-            <w:r>
-              <w:t>&lt;&lt;</w:t>
-            </w:r>
-            <w:proofErr w:type="spellStart"/>
-            <w:r>
-              <w:t>u</w:t>
-            </w:r>
-            <w:r>
-              <w:t>navailableTrialDateTo</w:t>
-            </w:r>
-            <w:proofErr w:type="spellEnd"/>
-            <w:r>
-              <w:t>&gt;&gt;</w:t>
-            </w:r>
-          </w:p>
-        </w:tc>
-      </w:tr>
-      <w:tr>
-        <w:tc>
-          <w:tcPr>
-            <w:tcW w:w="4272" w:type="dxa"/>
-            <w:tcBorders>
-              <w:top w:val="single" w:sz="4" w:space="0" w:color="auto"/>
-              <w:left w:val="nil"/>
-              <w:bottom w:val="single" w:sz="4" w:space="0" w:color="auto"/>
-              <w:right w:val="nil"/>
-            </w:tcBorders>
-          </w:tcPr>
-          <w:p>
-            <w:r>
-              <w:rPr>
-                <w:rFonts w:ascii="Arial" w:hAnsi="Arial" w:cs="Arial"/>
-                <w:sz w:val="16"/>
-                <w:szCs w:val="16"/>
-              </w:rPr>
-              <w:t>&lt;&lt;</w:t>
-            </w:r>
-            <w:r>
-              <w:rPr>
-                <w:rFonts w:ascii="Arial" w:hAnsi="Arial" w:cs="Arial"/>
-                <w:sz w:val="16"/>
-                <w:szCs w:val="16"/>
-              </w:rPr>
-              <w:t>er_</w:t>
-            </w:r>
-            <w:r>
-              <w:rPr>
-                <w:rFonts w:ascii="Arial" w:hAnsi="Arial" w:cs="Arial"/>
-                <w:sz w:val="16"/>
-                <w:szCs w:val="16"/>
-              </w:rPr>
-              <w:t>&gt;&gt;</w:t>
-            </w:r>
-          </w:p>
-        </w:tc>
-        <w:tc>
-          <w:tcPr>
-            <w:tcW w:w="4754" w:type="dxa"/>
-            <w:tcBorders>
-              <w:top w:val="single" w:sz="4" w:space="0" w:color="auto"/>
-              <w:left w:val="nil"/>
-              <w:bottom w:val="single" w:sz="4" w:space="0" w:color="auto"/>
-              <w:right w:val="nil"/>
-            </w:tcBorders>
-          </w:tcPr>
-          <w:p/>
-        </w:tc>
-      </w:tr>
-      <w:tr>
-        <w:tc>
-          <w:tcPr>
-            <w:tcW w:w="4272" w:type="dxa"/>
-            <w:tcBorders>
-              <w:top w:val="single" w:sz="4" w:space="0" w:color="auto"/>
-              <w:left w:val="nil"/>
-              <w:bottom w:val="single" w:sz="4" w:space="0" w:color="auto"/>
-              <w:right w:val="nil"/>
-            </w:tcBorders>
-          </w:tcPr>
-          <w:p>
-            <w:r>
-              <w:rPr>
-                <w:rFonts w:ascii="Arial" w:hAnsi="Arial" w:cs="Arial"/>
-                <w:sz w:val="16"/>
-                <w:szCs w:val="16"/>
-              </w:rPr>
-              <w:t>&lt;&lt;</w:t>
-            </w:r>
-            <w:proofErr w:type="spellStart"/>
-            <w:r>
-              <w:rPr>
-                <w:rFonts w:ascii="Arial" w:hAnsi="Arial" w:cs="Arial"/>
-                <w:sz w:val="16"/>
-                <w:szCs w:val="16"/>
-              </w:rPr>
-              <w:t>cr</w:t>
-            </w:r>
-            <w:proofErr w:type="spellEnd"/>
-            <w:r>
-              <w:rPr>
-                <w:rFonts w:ascii="Arial" w:hAnsi="Arial" w:cs="Arial"/>
-                <w:sz w:val="16"/>
-                <w:szCs w:val="16"/>
-              </w:rPr>
-              <w:t>_{</w:t>
-            </w:r>
-            <w:proofErr w:type="spellStart"/>
-            <w:r>
-              <w:rPr>
-                <w:rFonts w:ascii="Arial" w:hAnsi="Arial" w:cs="Arial"/>
-                <w:sz w:val="16"/>
-                <w:szCs w:val="16"/>
-              </w:rPr>
-              <w:t>unavailableTrialDateTo</w:t>
-            </w:r>
-            <w:proofErr w:type="spellEnd"/>
-            <w:r>
-              <w:rPr>
-                <w:rFonts w:ascii="Arial" w:hAnsi="Arial" w:cs="Arial"/>
-                <w:sz w:val="16"/>
-                <w:szCs w:val="16"/>
-              </w:rPr>
-              <w:t>==null}&gt;&gt;</w:t>
+            <w:r>
+              <w:rPr>
+                <w:rFonts w:ascii="Arial" w:hAnsi="Arial" w:cs="Arial"/>
+                <w:sz w:val="16"/>
+                <w:szCs w:val="16"/>
+              </w:rPr>
+              <w:t>&lt;&lt;cr_{unavailableTrialDateTo==null}&gt;&gt;</w:t>
             </w:r>
           </w:p>
         </w:tc>
@@ -8352,16 +7400,7 @@
                 <w:sz w:val="16"/>
                 <w:szCs w:val="16"/>
               </w:rPr>
-              <w:t>&lt;&lt;</w:t>
-            </w:r>
-            <w:proofErr w:type="spellStart"/>
-            <w:r>
-              <w:rPr>
-                <w:rFonts w:ascii="Arial" w:hAnsi="Arial" w:cs="Arial"/>
-                <w:sz w:val="16"/>
-                <w:szCs w:val="16"/>
-              </w:rPr>
-              <w:t>c</w:t>
+              <w:t>&lt;&lt;c</w:t>
             </w:r>
             <w:r>
               <w:rPr>
@@ -8371,7 +7410,6 @@
               </w:rPr>
               <w:t>r</w:t>
             </w:r>
-            <w:proofErr w:type="spellEnd"/>
             <w:r>
               <w:rPr>
                 <w:rFonts w:ascii="Arial" w:hAnsi="Arial" w:cs="Arial"/>
@@ -8565,16 +7603,7 @@
                 <w:sz w:val="16"/>
                 <w:szCs w:val="16"/>
               </w:rPr>
-              <w:t>&lt;&lt;</w:t>
-            </w:r>
-            <w:proofErr w:type="spellStart"/>
-            <w:r>
-              <w:rPr>
-                <w:rFonts w:ascii="Arial" w:hAnsi="Arial" w:cs="Arial"/>
-                <w:sz w:val="16"/>
-                <w:szCs w:val="16"/>
-              </w:rPr>
-              <w:t>c</w:t>
+              <w:t>&lt;&lt;c</w:t>
             </w:r>
             <w:r>
               <w:rPr>
@@ -8584,7 +7613,6 @@
               </w:rPr>
               <w:t>r</w:t>
             </w:r>
-            <w:proofErr w:type="spellEnd"/>
             <w:r>
               <w:rPr>
                 <w:rFonts w:ascii="Arial" w:hAnsi="Arial" w:cs="Arial"/>
@@ -8778,16 +7806,7 @@
                 <w:sz w:val="16"/>
                 <w:szCs w:val="16"/>
               </w:rPr>
-              <w:t>&lt;&lt;</w:t>
-            </w:r>
-            <w:proofErr w:type="spellStart"/>
-            <w:r>
-              <w:rPr>
-                <w:rFonts w:ascii="Arial" w:hAnsi="Arial" w:cs="Arial"/>
-                <w:sz w:val="16"/>
-                <w:szCs w:val="16"/>
-              </w:rPr>
-              <w:t>c</w:t>
+              <w:t>&lt;&lt;c</w:t>
             </w:r>
             <w:r>
               <w:rPr>
@@ -8797,7 +7816,6 @@
               </w:rPr>
               <w:t>r</w:t>
             </w:r>
-            <w:proofErr w:type="spellEnd"/>
             <w:r>
               <w:rPr>
                 <w:rFonts w:ascii="Arial" w:hAnsi="Arial" w:cs="Arial"/>
@@ -9004,7 +8022,7 @@
 </file>
 
 <file path=word/endnotes.xml><?xml version="1.0" encoding="utf-8"?>
-<w:endnotes xmlns:wpc="http://schemas.microsoft.com/office/word/2010/wordprocessingCanvas" xmlns:cx="http://schemas.microsoft.com/office/drawing/2014/chartex" xmlns:cx1="http://schemas.microsoft.com/office/drawing/2015/9/8/chartex" xmlns:cx2="http://schemas.microsoft.com/office/drawing/2015/10/21/chartex" xmlns:cx3="http://schemas.microsoft.com/office/drawing/2016/5/9/chartex" xmlns:cx4="http://schemas.microsoft.com/office/drawing/2016/5/10/chartex" xmlns:cx5="http://schemas.microsoft.com/office/drawing/2016/5/11/chartex" xmlns:cx6="http://schemas.microsoft.com/office/drawing/2016/5/12/chartex" xmlns:cx7="http://schemas.microsoft.com/office/drawing/2016/5/13/chartex" xmlns:cx8="http://schemas.microsoft.com/office/drawing/2016/5/14/chartex" xmlns:mc="http://schemas.openxmlformats.org/markup-compatibility/2006" xmlns:aink="http://schemas.microsoft.com/office/drawing/2016/ink" xmlns:am3d="http://schemas.microsoft.com/office/drawing/2017/model3d" xmlns:o="urn:schemas-microsoft-com:office:office" xmlns:oel="http://schemas.microsoft.com/office/2019/extlst" xmlns:r="http://schemas.openxmlformats.org/officeDocument/2006/relationships" xmlns:m="http://schemas.openxmlformats.org/officeDocument/2006/math" xmlns:v="urn:schemas-microsoft-com:vml" xmlns:wp14="http://schemas.microsoft.com/office/word/2010/wordprocessingDrawing" xmlns:wp="http://schemas.openxmlformats.org/drawingml/2006/wordprocessingDrawing" xmlns:w10="urn:schemas-microsoft-com:office:word" xmlns:w="http://schemas.openxmlformats.org/wordprocessingml/2006/main" xmlns:w14="http://schemas.microsoft.com/office/word/2010/wordml" xmlns:w15="http://schemas.microsoft.com/office/word/2012/wordml" xmlns:w16cex="http://schemas.microsoft.com/office/word/2018/wordml/cex" xmlns:w16cid="http://schemas.microsoft.com/office/word/2016/wordml/cid" xmlns:w16="http://schemas.microsoft.com/office/word/2018/wordml" xmlns:w16du="http://schemas.microsoft.com/office/word/2023/wordml/word16du" xmlns:w16sdtdh="http://schemas.microsoft.com/office/word/2020/wordml/sdtdatahash" xmlns:w16se="http://schemas.microsoft.com/office/word/2015/wordml/symex" xmlns:wpg="http://schemas.microsoft.com/office/word/2010/wordprocessingGroup" xmlns:wpi="http://schemas.microsoft.com/office/word/2010/wordprocessingInk" xmlns:wne="http://schemas.microsoft.com/office/word/2006/wordml" xmlns:wps="http://schemas.microsoft.com/office/word/2010/wordprocessingShape" mc:Ignorable="w14 w15 w16se w16cid w16 w16cex w16sdtdh w16du wp14">
+<w:endnotes xmlns:wpc="http://schemas.microsoft.com/office/word/2010/wordprocessingCanvas" xmlns:cx="http://schemas.microsoft.com/office/drawing/2014/chartex" xmlns:cx1="http://schemas.microsoft.com/office/drawing/2015/9/8/chartex" xmlns:cx2="http://schemas.microsoft.com/office/drawing/2015/10/21/chartex" xmlns:cx3="http://schemas.microsoft.com/office/drawing/2016/5/9/chartex" xmlns:cx4="http://schemas.microsoft.com/office/drawing/2016/5/10/chartex" xmlns:cx5="http://schemas.microsoft.com/office/drawing/2016/5/11/chartex" xmlns:cx6="http://schemas.microsoft.com/office/drawing/2016/5/12/chartex" xmlns:cx7="http://schemas.microsoft.com/office/drawing/2016/5/13/chartex" xmlns:cx8="http://schemas.microsoft.com/office/drawing/2016/5/14/chartex" xmlns:mc="http://schemas.openxmlformats.org/markup-compatibility/2006" xmlns:aink="http://schemas.microsoft.com/office/drawing/2016/ink" xmlns:am3d="http://schemas.microsoft.com/office/drawing/2017/model3d" xmlns:o="urn:schemas-microsoft-com:office:office" xmlns:oel="http://schemas.microsoft.com/office/2019/extlst" xmlns:r="http://schemas.openxmlformats.org/officeDocument/2006/relationships" xmlns:m="http://schemas.openxmlformats.org/officeDocument/2006/math" xmlns:v="urn:schemas-microsoft-com:vml" xmlns:wp14="http://schemas.microsoft.com/office/word/2010/wordprocessingDrawing" xmlns:wp="http://schemas.openxmlformats.org/drawingml/2006/wordprocessingDrawing" xmlns:w10="urn:schemas-microsoft-com:office:word" xmlns:w="http://schemas.openxmlformats.org/wordprocessingml/2006/main" xmlns:w14="http://schemas.microsoft.com/office/word/2010/wordml" xmlns:w15="http://schemas.microsoft.com/office/word/2012/wordml" xmlns:w16cex="http://schemas.microsoft.com/office/word/2018/wordml/cex" xmlns:w16cid="http://schemas.microsoft.com/office/word/2016/wordml/cid" xmlns:w16="http://schemas.microsoft.com/office/word/2018/wordml" xmlns:w16du="http://schemas.microsoft.com/office/word/2023/wordml/word16du" xmlns:w16sdtdh="http://schemas.microsoft.com/office/word/2020/wordml/sdtdatahash" xmlns:w16sdtfl="http://schemas.microsoft.com/office/word/2024/wordml/sdtformatlock" xmlns:w16se="http://schemas.microsoft.com/office/word/2015/wordml/symex" xmlns:wpg="http://schemas.microsoft.com/office/word/2010/wordprocessingGroup" xmlns:wpi="http://schemas.microsoft.com/office/word/2010/wordprocessingInk" xmlns:wne="http://schemas.microsoft.com/office/word/2006/wordml" xmlns:wps="http://schemas.microsoft.com/office/word/2010/wordprocessingShape" mc:Ignorable="w14 w15 w16se w16cid w16 w16cex w16sdtdh w16sdtfl w16du wp14">
   <w:endnote w:type="separator" w:id="-1">
     <w:p>
       <w:r>
@@ -9023,7 +8041,7 @@
 </file>
 
 <file path=word/footer1.xml><?xml version="1.0" encoding="utf-8"?>
-<w:ftr xmlns:wpc="http://schemas.microsoft.com/office/word/2010/wordprocessingCanvas" xmlns:cx="http://schemas.microsoft.com/office/drawing/2014/chartex" xmlns:cx1="http://schemas.microsoft.com/office/drawing/2015/9/8/chartex" xmlns:cx2="http://schemas.microsoft.com/office/drawing/2015/10/21/chartex" xmlns:cx3="http://schemas.microsoft.com/office/drawing/2016/5/9/chartex" xmlns:cx4="http://schemas.microsoft.com/office/drawing/2016/5/10/chartex" xmlns:cx5="http://schemas.microsoft.com/office/drawing/2016/5/11/chartex" xmlns:cx6="http://schemas.microsoft.com/office/drawing/2016/5/12/chartex" xmlns:cx7="http://schemas.microsoft.com/office/drawing/2016/5/13/chartex" xmlns:cx8="http://schemas.microsoft.com/office/drawing/2016/5/14/chartex" xmlns:mc="http://schemas.openxmlformats.org/markup-compatibility/2006" xmlns:aink="http://schemas.microsoft.com/office/drawing/2016/ink" xmlns:am3d="http://schemas.microsoft.com/office/drawing/2017/model3d" xmlns:o="urn:schemas-microsoft-com:office:office" xmlns:oel="http://schemas.microsoft.com/office/2019/extlst" xmlns:r="http://schemas.openxmlformats.org/officeDocument/2006/relationships" xmlns:m="http://schemas.openxmlformats.org/officeDocument/2006/math" xmlns:v="urn:schemas-microsoft-com:vml" xmlns:wp14="http://schemas.microsoft.com/office/word/2010/wordprocessingDrawing" xmlns:wp="http://schemas.openxmlformats.org/drawingml/2006/wordprocessingDrawing" xmlns:w10="urn:schemas-microsoft-com:office:word" xmlns:w="http://schemas.openxmlformats.org/wordprocessingml/2006/main" xmlns:w14="http://schemas.microsoft.com/office/word/2010/wordml" xmlns:w15="http://schemas.microsoft.com/office/word/2012/wordml" xmlns:w16cex="http://schemas.microsoft.com/office/word/2018/wordml/cex" xmlns:w16cid="http://schemas.microsoft.com/office/word/2016/wordml/cid" xmlns:w16="http://schemas.microsoft.com/office/word/2018/wordml" xmlns:w16du="http://schemas.microsoft.com/office/word/2023/wordml/word16du" xmlns:w16sdtdh="http://schemas.microsoft.com/office/word/2020/wordml/sdtdatahash" xmlns:w16se="http://schemas.microsoft.com/office/word/2015/wordml/symex" xmlns:wpg="http://schemas.microsoft.com/office/word/2010/wordprocessingGroup" xmlns:wpi="http://schemas.microsoft.com/office/word/2010/wordprocessingInk" xmlns:wne="http://schemas.microsoft.com/office/word/2006/wordml" xmlns:wps="http://schemas.microsoft.com/office/word/2010/wordprocessingShape" mc:Ignorable="w14 w15 w16se w16cid w16 w16cex w16sdtdh w16du wp14">
+<w:ftr xmlns:wpc="http://schemas.microsoft.com/office/word/2010/wordprocessingCanvas" xmlns:cx="http://schemas.microsoft.com/office/drawing/2014/chartex" xmlns:cx1="http://schemas.microsoft.com/office/drawing/2015/9/8/chartex" xmlns:cx2="http://schemas.microsoft.com/office/drawing/2015/10/21/chartex" xmlns:cx3="http://schemas.microsoft.com/office/drawing/2016/5/9/chartex" xmlns:cx4="http://schemas.microsoft.com/office/drawing/2016/5/10/chartex" xmlns:cx5="http://schemas.microsoft.com/office/drawing/2016/5/11/chartex" xmlns:cx6="http://schemas.microsoft.com/office/drawing/2016/5/12/chartex" xmlns:cx7="http://schemas.microsoft.com/office/drawing/2016/5/13/chartex" xmlns:cx8="http://schemas.microsoft.com/office/drawing/2016/5/14/chartex" xmlns:mc="http://schemas.openxmlformats.org/markup-compatibility/2006" xmlns:aink="http://schemas.microsoft.com/office/drawing/2016/ink" xmlns:am3d="http://schemas.microsoft.com/office/drawing/2017/model3d" xmlns:o="urn:schemas-microsoft-com:office:office" xmlns:oel="http://schemas.microsoft.com/office/2019/extlst" xmlns:r="http://schemas.openxmlformats.org/officeDocument/2006/relationships" xmlns:m="http://schemas.openxmlformats.org/officeDocument/2006/math" xmlns:v="urn:schemas-microsoft-com:vml" xmlns:wp14="http://schemas.microsoft.com/office/word/2010/wordprocessingDrawing" xmlns:wp="http://schemas.openxmlformats.org/drawingml/2006/wordprocessingDrawing" xmlns:w10="urn:schemas-microsoft-com:office:word" xmlns:w="http://schemas.openxmlformats.org/wordprocessingml/2006/main" xmlns:w14="http://schemas.microsoft.com/office/word/2010/wordml" xmlns:w15="http://schemas.microsoft.com/office/word/2012/wordml" xmlns:w16cex="http://schemas.microsoft.com/office/word/2018/wordml/cex" xmlns:w16cid="http://schemas.microsoft.com/office/word/2016/wordml/cid" xmlns:w16="http://schemas.microsoft.com/office/word/2018/wordml" xmlns:w16du="http://schemas.microsoft.com/office/word/2023/wordml/word16du" xmlns:w16sdtdh="http://schemas.microsoft.com/office/word/2020/wordml/sdtdatahash" xmlns:w16sdtfl="http://schemas.microsoft.com/office/word/2024/wordml/sdtformatlock" xmlns:w16se="http://schemas.microsoft.com/office/word/2015/wordml/symex" xmlns:wpg="http://schemas.microsoft.com/office/word/2010/wordprocessingGroup" xmlns:wpi="http://schemas.microsoft.com/office/word/2010/wordprocessingInk" xmlns:wne="http://schemas.microsoft.com/office/word/2006/wordml" xmlns:wps="http://schemas.microsoft.com/office/word/2010/wordprocessingShape" mc:Ignorable="w14 w15 w16se w16cid w16 w16cex w16sdtdh w16sdtfl w16du wp14">
   <w:p>
     <w:pPr>
       <w:pStyle w:val="Footer"/>
@@ -9033,7 +8051,7 @@
 </file>
 
 <file path=word/footer2.xml><?xml version="1.0" encoding="utf-8"?>
-<w:ftr xmlns:wpc="http://schemas.microsoft.com/office/word/2010/wordprocessingCanvas" xmlns:cx="http://schemas.microsoft.com/office/drawing/2014/chartex" xmlns:cx1="http://schemas.microsoft.com/office/drawing/2015/9/8/chartex" xmlns:cx2="http://schemas.microsoft.com/office/drawing/2015/10/21/chartex" xmlns:cx3="http://schemas.microsoft.com/office/drawing/2016/5/9/chartex" xmlns:cx4="http://schemas.microsoft.com/office/drawing/2016/5/10/chartex" xmlns:cx5="http://schemas.microsoft.com/office/drawing/2016/5/11/chartex" xmlns:cx6="http://schemas.microsoft.com/office/drawing/2016/5/12/chartex" xmlns:cx7="http://schemas.microsoft.com/office/drawing/2016/5/13/chartex" xmlns:cx8="http://schemas.microsoft.com/office/drawing/2016/5/14/chartex" xmlns:mc="http://schemas.openxmlformats.org/markup-compatibility/2006" xmlns:aink="http://schemas.microsoft.com/office/drawing/2016/ink" xmlns:am3d="http://schemas.microsoft.com/office/drawing/2017/model3d" xmlns:o="urn:schemas-microsoft-com:office:office" xmlns:oel="http://schemas.microsoft.com/office/2019/extlst" xmlns:r="http://schemas.openxmlformats.org/officeDocument/2006/relationships" xmlns:m="http://schemas.openxmlformats.org/officeDocument/2006/math" xmlns:v="urn:schemas-microsoft-com:vml" xmlns:wp14="http://schemas.microsoft.com/office/word/2010/wordprocessingDrawing" xmlns:wp="http://schemas.openxmlformats.org/drawingml/2006/wordprocessingDrawing" xmlns:w10="urn:schemas-microsoft-com:office:word" xmlns:w="http://schemas.openxmlformats.org/wordprocessingml/2006/main" xmlns:w14="http://schemas.microsoft.com/office/word/2010/wordml" xmlns:w15="http://schemas.microsoft.com/office/word/2012/wordml" xmlns:w16cex="http://schemas.microsoft.com/office/word/2018/wordml/cex" xmlns:w16cid="http://schemas.microsoft.com/office/word/2016/wordml/cid" xmlns:w16="http://schemas.microsoft.com/office/word/2018/wordml" xmlns:w16du="http://schemas.microsoft.com/office/word/2023/wordml/word16du" xmlns:w16sdtdh="http://schemas.microsoft.com/office/word/2020/wordml/sdtdatahash" xmlns:w16se="http://schemas.microsoft.com/office/word/2015/wordml/symex" xmlns:wpg="http://schemas.microsoft.com/office/word/2010/wordprocessingGroup" xmlns:wpi="http://schemas.microsoft.com/office/word/2010/wordprocessingInk" xmlns:wne="http://schemas.microsoft.com/office/word/2006/wordml" xmlns:wps="http://schemas.microsoft.com/office/word/2010/wordprocessingShape" mc:Ignorable="w14 w15 w16se w16cid w16 w16cex w16sdtdh w16du wp14">
+<w:ftr xmlns:wpc="http://schemas.microsoft.com/office/word/2010/wordprocessingCanvas" xmlns:cx="http://schemas.microsoft.com/office/drawing/2014/chartex" xmlns:cx1="http://schemas.microsoft.com/office/drawing/2015/9/8/chartex" xmlns:cx2="http://schemas.microsoft.com/office/drawing/2015/10/21/chartex" xmlns:cx3="http://schemas.microsoft.com/office/drawing/2016/5/9/chartex" xmlns:cx4="http://schemas.microsoft.com/office/drawing/2016/5/10/chartex" xmlns:cx5="http://schemas.microsoft.com/office/drawing/2016/5/11/chartex" xmlns:cx6="http://schemas.microsoft.com/office/drawing/2016/5/12/chartex" xmlns:cx7="http://schemas.microsoft.com/office/drawing/2016/5/13/chartex" xmlns:cx8="http://schemas.microsoft.com/office/drawing/2016/5/14/chartex" xmlns:mc="http://schemas.openxmlformats.org/markup-compatibility/2006" xmlns:aink="http://schemas.microsoft.com/office/drawing/2016/ink" xmlns:am3d="http://schemas.microsoft.com/office/drawing/2017/model3d" xmlns:o="urn:schemas-microsoft-com:office:office" xmlns:oel="http://schemas.microsoft.com/office/2019/extlst" xmlns:r="http://schemas.openxmlformats.org/officeDocument/2006/relationships" xmlns:m="http://schemas.openxmlformats.org/officeDocument/2006/math" xmlns:v="urn:schemas-microsoft-com:vml" xmlns:wp14="http://schemas.microsoft.com/office/word/2010/wordprocessingDrawing" xmlns:wp="http://schemas.openxmlformats.org/drawingml/2006/wordprocessingDrawing" xmlns:w10="urn:schemas-microsoft-com:office:word" xmlns:w="http://schemas.openxmlformats.org/wordprocessingml/2006/main" xmlns:w14="http://schemas.microsoft.com/office/word/2010/wordml" xmlns:w15="http://schemas.microsoft.com/office/word/2012/wordml" xmlns:w16cex="http://schemas.microsoft.com/office/word/2018/wordml/cex" xmlns:w16cid="http://schemas.microsoft.com/office/word/2016/wordml/cid" xmlns:w16="http://schemas.microsoft.com/office/word/2018/wordml" xmlns:w16du="http://schemas.microsoft.com/office/word/2023/wordml/word16du" xmlns:w16sdtdh="http://schemas.microsoft.com/office/word/2020/wordml/sdtdatahash" xmlns:w16sdtfl="http://schemas.microsoft.com/office/word/2024/wordml/sdtformatlock" xmlns:w16se="http://schemas.microsoft.com/office/word/2015/wordml/symex" xmlns:wpg="http://schemas.microsoft.com/office/word/2010/wordprocessingGroup" xmlns:wpi="http://schemas.microsoft.com/office/word/2010/wordprocessingInk" xmlns:wne="http://schemas.microsoft.com/office/word/2006/wordml" xmlns:wps="http://schemas.microsoft.com/office/word/2010/wordprocessingShape" mc:Ignorable="w14 w15 w16se w16cid w16 w16cex w16sdtdh w16sdtfl w16du wp14">
   <w:p>
     <w:pPr>
       <w:pStyle w:val="Footer"/>
@@ -9043,7 +8061,7 @@
 </file>
 
 <file path=word/footer3.xml><?xml version="1.0" encoding="utf-8"?>
-<w:ftr xmlns:wpc="http://schemas.microsoft.com/office/word/2010/wordprocessingCanvas" xmlns:cx="http://schemas.microsoft.com/office/drawing/2014/chartex" xmlns:cx1="http://schemas.microsoft.com/office/drawing/2015/9/8/chartex" xmlns:cx2="http://schemas.microsoft.com/office/drawing/2015/10/21/chartex" xmlns:cx3="http://schemas.microsoft.com/office/drawing/2016/5/9/chartex" xmlns:cx4="http://schemas.microsoft.com/office/drawing/2016/5/10/chartex" xmlns:cx5="http://schemas.microsoft.com/office/drawing/2016/5/11/chartex" xmlns:cx6="http://schemas.microsoft.com/office/drawing/2016/5/12/chartex" xmlns:cx7="http://schemas.microsoft.com/office/drawing/2016/5/13/chartex" xmlns:cx8="http://schemas.microsoft.com/office/drawing/2016/5/14/chartex" xmlns:mc="http://schemas.openxmlformats.org/markup-compatibility/2006" xmlns:aink="http://schemas.microsoft.com/office/drawing/2016/ink" xmlns:am3d="http://schemas.microsoft.com/office/drawing/2017/model3d" xmlns:o="urn:schemas-microsoft-com:office:office" xmlns:oel="http://schemas.microsoft.com/office/2019/extlst" xmlns:r="http://schemas.openxmlformats.org/officeDocument/2006/relationships" xmlns:m="http://schemas.openxmlformats.org/officeDocument/2006/math" xmlns:v="urn:schemas-microsoft-com:vml" xmlns:wp14="http://schemas.microsoft.com/office/word/2010/wordprocessingDrawing" xmlns:wp="http://schemas.openxmlformats.org/drawingml/2006/wordprocessingDrawing" xmlns:w10="urn:schemas-microsoft-com:office:word" xmlns:w="http://schemas.openxmlformats.org/wordprocessingml/2006/main" xmlns:w14="http://schemas.microsoft.com/office/word/2010/wordml" xmlns:w15="http://schemas.microsoft.com/office/word/2012/wordml" xmlns:w16cex="http://schemas.microsoft.com/office/word/2018/wordml/cex" xmlns:w16cid="http://schemas.microsoft.com/office/word/2016/wordml/cid" xmlns:w16="http://schemas.microsoft.com/office/word/2018/wordml" xmlns:w16du="http://schemas.microsoft.com/office/word/2023/wordml/word16du" xmlns:w16sdtdh="http://schemas.microsoft.com/office/word/2020/wordml/sdtdatahash" xmlns:w16se="http://schemas.microsoft.com/office/word/2015/wordml/symex" xmlns:wpg="http://schemas.microsoft.com/office/word/2010/wordprocessingGroup" xmlns:wpi="http://schemas.microsoft.com/office/word/2010/wordprocessingInk" xmlns:wne="http://schemas.microsoft.com/office/word/2006/wordml" xmlns:wps="http://schemas.microsoft.com/office/word/2010/wordprocessingShape" mc:Ignorable="w14 w15 w16se w16cid w16 w16cex w16sdtdh w16du wp14">
+<w:ftr xmlns:wpc="http://schemas.microsoft.com/office/word/2010/wordprocessingCanvas" xmlns:cx="http://schemas.microsoft.com/office/drawing/2014/chartex" xmlns:cx1="http://schemas.microsoft.com/office/drawing/2015/9/8/chartex" xmlns:cx2="http://schemas.microsoft.com/office/drawing/2015/10/21/chartex" xmlns:cx3="http://schemas.microsoft.com/office/drawing/2016/5/9/chartex" xmlns:cx4="http://schemas.microsoft.com/office/drawing/2016/5/10/chartex" xmlns:cx5="http://schemas.microsoft.com/office/drawing/2016/5/11/chartex" xmlns:cx6="http://schemas.microsoft.com/office/drawing/2016/5/12/chartex" xmlns:cx7="http://schemas.microsoft.com/office/drawing/2016/5/13/chartex" xmlns:cx8="http://schemas.microsoft.com/office/drawing/2016/5/14/chartex" xmlns:mc="http://schemas.openxmlformats.org/markup-compatibility/2006" xmlns:aink="http://schemas.microsoft.com/office/drawing/2016/ink" xmlns:am3d="http://schemas.microsoft.com/office/drawing/2017/model3d" xmlns:o="urn:schemas-microsoft-com:office:office" xmlns:oel="http://schemas.microsoft.com/office/2019/extlst" xmlns:r="http://schemas.openxmlformats.org/officeDocument/2006/relationships" xmlns:m="http://schemas.openxmlformats.org/officeDocument/2006/math" xmlns:v="urn:schemas-microsoft-com:vml" xmlns:wp14="http://schemas.microsoft.com/office/word/2010/wordprocessingDrawing" xmlns:wp="http://schemas.openxmlformats.org/drawingml/2006/wordprocessingDrawing" xmlns:w10="urn:schemas-microsoft-com:office:word" xmlns:w="http://schemas.openxmlformats.org/wordprocessingml/2006/main" xmlns:w14="http://schemas.microsoft.com/office/word/2010/wordml" xmlns:w15="http://schemas.microsoft.com/office/word/2012/wordml" xmlns:w16cex="http://schemas.microsoft.com/office/word/2018/wordml/cex" xmlns:w16cid="http://schemas.microsoft.com/office/word/2016/wordml/cid" xmlns:w16="http://schemas.microsoft.com/office/word/2018/wordml" xmlns:w16du="http://schemas.microsoft.com/office/word/2023/wordml/word16du" xmlns:w16sdtdh="http://schemas.microsoft.com/office/word/2020/wordml/sdtdatahash" xmlns:w16sdtfl="http://schemas.microsoft.com/office/word/2024/wordml/sdtformatlock" xmlns:w16se="http://schemas.microsoft.com/office/word/2015/wordml/symex" xmlns:wpg="http://schemas.microsoft.com/office/word/2010/wordprocessingGroup" xmlns:wpi="http://schemas.microsoft.com/office/word/2010/wordprocessingInk" xmlns:wne="http://schemas.microsoft.com/office/word/2006/wordml" xmlns:wps="http://schemas.microsoft.com/office/word/2010/wordprocessingShape" mc:Ignorable="w14 w15 w16se w16cid w16 w16cex w16sdtdh w16sdtfl w16du wp14">
   <w:p>
     <w:pPr>
       <w:pStyle w:val="Footer"/>
@@ -9053,7 +8071,7 @@
 </file>
 
 <file path=word/footnotes.xml><?xml version="1.0" encoding="utf-8"?>
-<w:footnotes xmlns:wpc="http://schemas.microsoft.com/office/word/2010/wordprocessingCanvas" xmlns:cx="http://schemas.microsoft.com/office/drawing/2014/chartex" xmlns:cx1="http://schemas.microsoft.com/office/drawing/2015/9/8/chartex" xmlns:cx2="http://schemas.microsoft.com/office/drawing/2015/10/21/chartex" xmlns:cx3="http://schemas.microsoft.com/office/drawing/2016/5/9/chartex" xmlns:cx4="http://schemas.microsoft.com/office/drawing/2016/5/10/chartex" xmlns:cx5="http://schemas.microsoft.com/office/drawing/2016/5/11/chartex" xmlns:cx6="http://schemas.microsoft.com/office/drawing/2016/5/12/chartex" xmlns:cx7="http://schemas.microsoft.com/office/drawing/2016/5/13/chartex" xmlns:cx8="http://schemas.microsoft.com/office/drawing/2016/5/14/chartex" xmlns:mc="http://schemas.openxmlformats.org/markup-compatibility/2006" xmlns:aink="http://schemas.microsoft.com/office/drawing/2016/ink" xmlns:am3d="http://schemas.microsoft.com/office/drawing/2017/model3d" xmlns:o="urn:schemas-microsoft-com:office:office" xmlns:oel="http://schemas.microsoft.com/office/2019/extlst" xmlns:r="http://schemas.openxmlformats.org/officeDocument/2006/relationships" xmlns:m="http://schemas.openxmlformats.org/officeDocument/2006/math" xmlns:v="urn:schemas-microsoft-com:vml" xmlns:wp14="http://schemas.microsoft.com/office/word/2010/wordprocessingDrawing" xmlns:wp="http://schemas.openxmlformats.org/drawingml/2006/wordprocessingDrawing" xmlns:w10="urn:schemas-microsoft-com:office:word" xmlns:w="http://schemas.openxmlformats.org/wordprocessingml/2006/main" xmlns:w14="http://schemas.microsoft.com/office/word/2010/wordml" xmlns:w15="http://schemas.microsoft.com/office/word/2012/wordml" xmlns:w16cex="http://schemas.microsoft.com/office/word/2018/wordml/cex" xmlns:w16cid="http://schemas.microsoft.com/office/word/2016/wordml/cid" xmlns:w16="http://schemas.microsoft.com/office/word/2018/wordml" xmlns:w16du="http://schemas.microsoft.com/office/word/2023/wordml/word16du" xmlns:w16sdtdh="http://schemas.microsoft.com/office/word/2020/wordml/sdtdatahash" xmlns:w16se="http://schemas.microsoft.com/office/word/2015/wordml/symex" xmlns:wpg="http://schemas.microsoft.com/office/word/2010/wordprocessingGroup" xmlns:wpi="http://schemas.microsoft.com/office/word/2010/wordprocessingInk" xmlns:wne="http://schemas.microsoft.com/office/word/2006/wordml" xmlns:wps="http://schemas.microsoft.com/office/word/2010/wordprocessingShape" mc:Ignorable="w14 w15 w16se w16cid w16 w16cex w16sdtdh w16du wp14">
+<w:footnotes xmlns:wpc="http://schemas.microsoft.com/office/word/2010/wordprocessingCanvas" xmlns:cx="http://schemas.microsoft.com/office/drawing/2014/chartex" xmlns:cx1="http://schemas.microsoft.com/office/drawing/2015/9/8/chartex" xmlns:cx2="http://schemas.microsoft.com/office/drawing/2015/10/21/chartex" xmlns:cx3="http://schemas.microsoft.com/office/drawing/2016/5/9/chartex" xmlns:cx4="http://schemas.microsoft.com/office/drawing/2016/5/10/chartex" xmlns:cx5="http://schemas.microsoft.com/office/drawing/2016/5/11/chartex" xmlns:cx6="http://schemas.microsoft.com/office/drawing/2016/5/12/chartex" xmlns:cx7="http://schemas.microsoft.com/office/drawing/2016/5/13/chartex" xmlns:cx8="http://schemas.microsoft.com/office/drawing/2016/5/14/chartex" xmlns:mc="http://schemas.openxmlformats.org/markup-compatibility/2006" xmlns:aink="http://schemas.microsoft.com/office/drawing/2016/ink" xmlns:am3d="http://schemas.microsoft.com/office/drawing/2017/model3d" xmlns:o="urn:schemas-microsoft-com:office:office" xmlns:oel="http://schemas.microsoft.com/office/2019/extlst" xmlns:r="http://schemas.openxmlformats.org/officeDocument/2006/relationships" xmlns:m="http://schemas.openxmlformats.org/officeDocument/2006/math" xmlns:v="urn:schemas-microsoft-com:vml" xmlns:wp14="http://schemas.microsoft.com/office/word/2010/wordprocessingDrawing" xmlns:wp="http://schemas.openxmlformats.org/drawingml/2006/wordprocessingDrawing" xmlns:w10="urn:schemas-microsoft-com:office:word" xmlns:w="http://schemas.openxmlformats.org/wordprocessingml/2006/main" xmlns:w14="http://schemas.microsoft.com/office/word/2010/wordml" xmlns:w15="http://schemas.microsoft.com/office/word/2012/wordml" xmlns:w16cex="http://schemas.microsoft.com/office/word/2018/wordml/cex" xmlns:w16cid="http://schemas.microsoft.com/office/word/2016/wordml/cid" xmlns:w16="http://schemas.microsoft.com/office/word/2018/wordml" xmlns:w16du="http://schemas.microsoft.com/office/word/2023/wordml/word16du" xmlns:w16sdtdh="http://schemas.microsoft.com/office/word/2020/wordml/sdtdatahash" xmlns:w16sdtfl="http://schemas.microsoft.com/office/word/2024/wordml/sdtformatlock" xmlns:w16se="http://schemas.microsoft.com/office/word/2015/wordml/symex" xmlns:wpg="http://schemas.microsoft.com/office/word/2010/wordprocessingGroup" xmlns:wpi="http://schemas.microsoft.com/office/word/2010/wordprocessingInk" xmlns:wne="http://schemas.microsoft.com/office/word/2006/wordml" xmlns:wps="http://schemas.microsoft.com/office/word/2010/wordprocessingShape" mc:Ignorable="w14 w15 w16se w16cid w16 w16cex w16sdtdh w16sdtfl w16du wp14">
   <w:footnote w:type="separator" w:id="-1">
     <w:p>
       <w:r>
@@ -9072,7 +8090,7 @@
 </file>
 
 <file path=word/styles.xml><?xml version="1.0" encoding="utf-8"?>
-<w:styles xmlns:mc="http://schemas.openxmlformats.org/markup-compatibility/2006" xmlns:r="http://schemas.openxmlformats.org/officeDocument/2006/relationships" xmlns:w="http://schemas.openxmlformats.org/wordprocessingml/2006/main" xmlns:w14="http://schemas.microsoft.com/office/word/2010/wordml" xmlns:w15="http://schemas.microsoft.com/office/word/2012/wordml" xmlns:w16cex="http://schemas.microsoft.com/office/word/2018/wordml/cex" xmlns:w16cid="http://schemas.microsoft.com/office/word/2016/wordml/cid" xmlns:w16="http://schemas.microsoft.com/office/word/2018/wordml" xmlns:w16du="http://schemas.microsoft.com/office/word/2023/wordml/word16du" xmlns:w16sdtdh="http://schemas.microsoft.com/office/word/2020/wordml/sdtdatahash" xmlns:w16se="http://schemas.microsoft.com/office/word/2015/wordml/symex" mc:Ignorable="w14 w15 w16se w16cid w16 w16cex w16sdtdh w16du">
+<w:styles xmlns:mc="http://schemas.openxmlformats.org/markup-compatibility/2006" xmlns:r="http://schemas.openxmlformats.org/officeDocument/2006/relationships" xmlns:w="http://schemas.openxmlformats.org/wordprocessingml/2006/main" xmlns:w14="http://schemas.microsoft.com/office/word/2010/wordml" xmlns:w15="http://schemas.microsoft.com/office/word/2012/wordml" xmlns:w16cex="http://schemas.microsoft.com/office/word/2018/wordml/cex" xmlns:w16cid="http://schemas.microsoft.com/office/word/2016/wordml/cid" xmlns:w16="http://schemas.microsoft.com/office/word/2018/wordml" xmlns:w16du="http://schemas.microsoft.com/office/word/2023/wordml/word16du" xmlns:w16sdtdh="http://schemas.microsoft.com/office/word/2020/wordml/sdtdatahash" xmlns:w16sdtfl="http://schemas.microsoft.com/office/word/2024/wordml/sdtformatlock" xmlns:w16se="http://schemas.microsoft.com/office/word/2015/wordml/symex" mc:Ignorable="w14 w15 w16se w16cid w16 w16cex w16sdtdh w16sdtfl w16du">
   <w:docDefaults>
     <w:rPrDefault>
       <w:rPr>

</xml_diff>

<commit_message>
CIV-17696 updated the typo
</commit_message>
<xml_diff>
--- a/docker/docmosis/templates/CV-UNS-GAP-ENG-01077.docx
+++ b/docker/docmosis/templates/CV-UNS-GAP-ENG-01077.docx
@@ -1,6 +1,6 @@
 
 <file path=word/document.xml><?xml version="1.0" encoding="utf-8"?>
-<w:document xmlns:wpc="http://schemas.microsoft.com/office/word/2010/wordprocessingCanvas" xmlns:cx="http://schemas.microsoft.com/office/drawing/2014/chartex" xmlns:cx1="http://schemas.microsoft.com/office/drawing/2015/9/8/chartex" xmlns:cx2="http://schemas.microsoft.com/office/drawing/2015/10/21/chartex" xmlns:cx3="http://schemas.microsoft.com/office/drawing/2016/5/9/chartex" xmlns:cx4="http://schemas.microsoft.com/office/drawing/2016/5/10/chartex" xmlns:cx5="http://schemas.microsoft.com/office/drawing/2016/5/11/chartex" xmlns:cx6="http://schemas.microsoft.com/office/drawing/2016/5/12/chartex" xmlns:cx7="http://schemas.microsoft.com/office/drawing/2016/5/13/chartex" xmlns:cx8="http://schemas.microsoft.com/office/drawing/2016/5/14/chartex" xmlns:mc="http://schemas.openxmlformats.org/markup-compatibility/2006" xmlns:aink="http://schemas.microsoft.com/office/drawing/2016/ink" xmlns:am3d="http://schemas.microsoft.com/office/drawing/2017/model3d" xmlns:o="urn:schemas-microsoft-com:office:office" xmlns:oel="http://schemas.microsoft.com/office/2019/extlst" xmlns:r="http://schemas.openxmlformats.org/officeDocument/2006/relationships" xmlns:m="http://schemas.openxmlformats.org/officeDocument/2006/math" xmlns:v="urn:schemas-microsoft-com:vml" xmlns:wp14="http://schemas.microsoft.com/office/word/2010/wordprocessingDrawing" xmlns:wp="http://schemas.openxmlformats.org/drawingml/2006/wordprocessingDrawing" xmlns:w10="urn:schemas-microsoft-com:office:word" xmlns:w="http://schemas.openxmlformats.org/wordprocessingml/2006/main" xmlns:w14="http://schemas.microsoft.com/office/word/2010/wordml" xmlns:w15="http://schemas.microsoft.com/office/word/2012/wordml" xmlns:w16cex="http://schemas.microsoft.com/office/word/2018/wordml/cex" xmlns:w16cid="http://schemas.microsoft.com/office/word/2016/wordml/cid" xmlns:w16="http://schemas.microsoft.com/office/word/2018/wordml" xmlns:w16du="http://schemas.microsoft.com/office/word/2023/wordml/word16du" xmlns:w16sdtdh="http://schemas.microsoft.com/office/word/2020/wordml/sdtdatahash" xmlns:w16se="http://schemas.microsoft.com/office/word/2015/wordml/symex" xmlns:wpg="http://schemas.microsoft.com/office/word/2010/wordprocessingGroup" xmlns:wpi="http://schemas.microsoft.com/office/word/2010/wordprocessingInk" xmlns:wne="http://schemas.microsoft.com/office/word/2006/wordml" xmlns:wps="http://schemas.microsoft.com/office/word/2010/wordprocessingShape" mc:Ignorable="w14 w15 w16se w16cid w16 w16cex w16sdtdh w16du wp14">
+<w:document xmlns:wpc="http://schemas.microsoft.com/office/word/2010/wordprocessingCanvas" xmlns:cx="http://schemas.microsoft.com/office/drawing/2014/chartex" xmlns:cx1="http://schemas.microsoft.com/office/drawing/2015/9/8/chartex" xmlns:cx2="http://schemas.microsoft.com/office/drawing/2015/10/21/chartex" xmlns:cx3="http://schemas.microsoft.com/office/drawing/2016/5/9/chartex" xmlns:cx4="http://schemas.microsoft.com/office/drawing/2016/5/10/chartex" xmlns:cx5="http://schemas.microsoft.com/office/drawing/2016/5/11/chartex" xmlns:cx6="http://schemas.microsoft.com/office/drawing/2016/5/12/chartex" xmlns:cx7="http://schemas.microsoft.com/office/drawing/2016/5/13/chartex" xmlns:cx8="http://schemas.microsoft.com/office/drawing/2016/5/14/chartex" xmlns:mc="http://schemas.openxmlformats.org/markup-compatibility/2006" xmlns:aink="http://schemas.microsoft.com/office/drawing/2016/ink" xmlns:am3d="http://schemas.microsoft.com/office/drawing/2017/model3d" xmlns:o="urn:schemas-microsoft-com:office:office" xmlns:oel="http://schemas.microsoft.com/office/2019/extlst" xmlns:r="http://schemas.openxmlformats.org/officeDocument/2006/relationships" xmlns:m="http://schemas.openxmlformats.org/officeDocument/2006/math" xmlns:v="urn:schemas-microsoft-com:vml" xmlns:wp14="http://schemas.microsoft.com/office/word/2010/wordprocessingDrawing" xmlns:wp="http://schemas.openxmlformats.org/drawingml/2006/wordprocessingDrawing" xmlns:w10="urn:schemas-microsoft-com:office:word" xmlns:w="http://schemas.openxmlformats.org/wordprocessingml/2006/main" xmlns:w14="http://schemas.microsoft.com/office/word/2010/wordml" xmlns:w15="http://schemas.microsoft.com/office/word/2012/wordml" xmlns:w16cex="http://schemas.microsoft.com/office/word/2018/wordml/cex" xmlns:w16cid="http://schemas.microsoft.com/office/word/2016/wordml/cid" xmlns:w16="http://schemas.microsoft.com/office/word/2018/wordml" xmlns:w16du="http://schemas.microsoft.com/office/word/2023/wordml/word16du" xmlns:w16sdtdh="http://schemas.microsoft.com/office/word/2020/wordml/sdtdatahash" xmlns:w16sdtfl="http://schemas.microsoft.com/office/word/2024/wordml/sdtformatlock" xmlns:w16se="http://schemas.microsoft.com/office/word/2015/wordml/symex" xmlns:wpg="http://schemas.microsoft.com/office/word/2010/wordprocessingGroup" xmlns:wpi="http://schemas.microsoft.com/office/word/2010/wordprocessingInk" xmlns:wne="http://schemas.microsoft.com/office/word/2006/wordml" xmlns:wps="http://schemas.microsoft.com/office/word/2010/wordprocessingShape" mc:Ignorable="w14 w15 w16se w16cid w16 w16cex w16sdtdh w16sdtfl w16du wp14">
   <w:body>
     <w:tbl>
       <w:tblPr>
@@ -826,22 +826,16 @@
             <w:r>
               <w:t>&lt;&lt;</w:t>
             </w:r>
-            <w:r>
-              <w:t>cs_{</w:t>
-            </w:r>
             <w:proofErr w:type="spellStart"/>
             <w:r>
-              <w:t>hasAgreed</w:t>
+              <w:rPr>
+                <w:rFonts w:cstheme="minorHAnsi"/>
+              </w:rPr>
+              <w:t>isWithNotice</w:t>
             </w:r>
             <w:proofErr w:type="spellEnd"/>
             <w:r>
-              <w:t>==’Yes’}</w:t>
-            </w:r>
-            <w:r>
-              <w:t>&gt;&gt;</w:t>
-            </w:r>
-            <w:r>
-              <w:t xml:space="preserve"> No &lt;&lt;else&gt;&gt; Yes &lt;&lt;es_&gt;&gt; </w:t>
+              <w:t xml:space="preserve">&gt;&gt; </w:t>
             </w:r>
           </w:p>
         </w:tc>
@@ -3506,7 +3500,6 @@
               <w:bottom w:val="single" w:sz="4" w:space="0" w:color="auto"/>
               <w:right w:val="nil"/>
             </w:tcBorders>
-            <w:hideMark/>
           </w:tcPr>
           <w:p>
             <w:pPr>
@@ -3514,6 +3507,156 @@
               <w:spacing w:before="0" w:beforeAutospacing="0" w:after="0" w:afterAutospacing="0"/>
               <w:textAlignment w:val="baseline"/>
               <w:rPr>
+                <w:rStyle w:val="normaltextrun"/>
+                <w:rFonts w:asciiTheme="minorHAnsi" w:hAnsiTheme="minorHAnsi" w:cstheme="minorHAnsi"/>
+                <w:color w:val="000000"/>
+                <w:lang w:eastAsia="en-US"/>
+              </w:rPr>
+            </w:pPr>
+            <w:r>
+              <w:rPr>
+                <w:rFonts w:ascii="Arial" w:hAnsi="Arial" w:cs="Arial"/>
+                <w:sz w:val="16"/>
+                <w:szCs w:val="16"/>
+              </w:rPr>
+              <w:t>&lt;&lt;</w:t>
+            </w:r>
+            <w:proofErr w:type="spellStart"/>
+            <w:r>
+              <w:rPr>
+                <w:rFonts w:ascii="Arial" w:hAnsi="Arial" w:cs="Arial"/>
+                <w:sz w:val="16"/>
+                <w:szCs w:val="16"/>
+              </w:rPr>
+              <w:t>cr</w:t>
+            </w:r>
+            <w:proofErr w:type="spellEnd"/>
+            <w:r>
+              <w:rPr>
+                <w:rFonts w:ascii="Arial" w:hAnsi="Arial" w:cs="Arial"/>
+                <w:sz w:val="16"/>
+                <w:szCs w:val="16"/>
+              </w:rPr>
+              <w:t>_{</w:t>
+            </w:r>
+            <w:proofErr w:type="gramStart"/>
+            <w:r>
+              <w:rPr>
+                <w:rFonts w:ascii="Arial" w:hAnsi="Arial" w:cs="Arial"/>
+                <w:sz w:val="16"/>
+                <w:szCs w:val="16"/>
+              </w:rPr>
+              <w:t>role!=</w:t>
+            </w:r>
+            <w:proofErr w:type="gramEnd"/>
+            <w:r>
+              <w:rPr>
+                <w:rFonts w:ascii="Arial" w:hAnsi="Arial" w:cs="Arial"/>
+                <w:sz w:val="16"/>
+                <w:szCs w:val="16"/>
+              </w:rPr>
+              <w:t>null}&gt;&gt;</w:t>
+            </w:r>
+          </w:p>
+        </w:tc>
+      </w:tr>
+      <w:tr>
+        <w:tc>
+          <w:tcPr>
+            <w:tcW w:w="9067" w:type="dxa"/>
+            <w:tcBorders>
+              <w:top w:val="single" w:sz="4" w:space="0" w:color="auto"/>
+              <w:left w:val="nil"/>
+              <w:bottom w:val="single" w:sz="4" w:space="0" w:color="auto"/>
+              <w:right w:val="nil"/>
+            </w:tcBorders>
+          </w:tcPr>
+          <w:p>
+            <w:pPr>
+              <w:pStyle w:val="paragraph"/>
+              <w:spacing w:before="0" w:beforeAutospacing="0" w:after="0" w:afterAutospacing="0"/>
+              <w:textAlignment w:val="baseline"/>
+              <w:rPr>
+                <w:rStyle w:val="normaltextrun"/>
+                <w:rFonts w:asciiTheme="minorHAnsi" w:hAnsiTheme="minorHAnsi" w:cstheme="minorHAnsi"/>
+                <w:color w:val="000000"/>
+                <w:lang w:eastAsia="en-US"/>
+              </w:rPr>
+            </w:pPr>
+            <w:r>
+              <w:rPr>
+                <w:rFonts w:asciiTheme="minorHAnsi" w:hAnsiTheme="minorHAnsi" w:cstheme="minorHAnsi"/>
+              </w:rPr>
+              <w:t>&lt;&lt;role&gt;&gt;</w:t>
+            </w:r>
+          </w:p>
+        </w:tc>
+      </w:tr>
+      <w:tr>
+        <w:tc>
+          <w:tcPr>
+            <w:tcW w:w="9067" w:type="dxa"/>
+            <w:tcBorders>
+              <w:top w:val="single" w:sz="4" w:space="0" w:color="auto"/>
+              <w:left w:val="nil"/>
+              <w:bottom w:val="single" w:sz="4" w:space="0" w:color="auto"/>
+              <w:right w:val="nil"/>
+            </w:tcBorders>
+          </w:tcPr>
+          <w:p>
+            <w:pPr>
+              <w:pStyle w:val="paragraph"/>
+              <w:spacing w:before="0" w:beforeAutospacing="0" w:after="0" w:afterAutospacing="0"/>
+              <w:textAlignment w:val="baseline"/>
+              <w:rPr>
+                <w:rFonts w:asciiTheme="minorHAnsi" w:hAnsiTheme="minorHAnsi" w:cstheme="minorHAnsi"/>
+              </w:rPr>
+            </w:pPr>
+            <w:r>
+              <w:rPr>
+                <w:rFonts w:ascii="Arial" w:hAnsi="Arial" w:cs="Arial"/>
+                <w:sz w:val="16"/>
+                <w:szCs w:val="16"/>
+              </w:rPr>
+              <w:t>&lt;&lt;</w:t>
+            </w:r>
+            <w:r>
+              <w:rPr>
+                <w:rFonts w:ascii="Arial" w:hAnsi="Arial" w:cs="Arial"/>
+                <w:sz w:val="16"/>
+                <w:szCs w:val="16"/>
+              </w:rPr>
+              <w:t>er_</w:t>
+            </w:r>
+            <w:r>
+              <w:rPr>
+                <w:rFonts w:ascii="Arial" w:hAnsi="Arial" w:cs="Arial"/>
+                <w:sz w:val="16"/>
+                <w:szCs w:val="16"/>
+              </w:rPr>
+              <w:t>&gt;&gt;</w:t>
+            </w:r>
+          </w:p>
+        </w:tc>
+      </w:tr>
+      <w:tr>
+        <w:tc>
+          <w:tcPr>
+            <w:tcW w:w="9067" w:type="dxa"/>
+            <w:tcBorders>
+              <w:top w:val="single" w:sz="4" w:space="0" w:color="auto"/>
+              <w:left w:val="nil"/>
+              <w:bottom w:val="single" w:sz="4" w:space="0" w:color="auto"/>
+              <w:right w:val="nil"/>
+            </w:tcBorders>
+            <w:hideMark/>
+          </w:tcPr>
+          <w:p>
+            <w:pPr>
+              <w:pStyle w:val="paragraph"/>
+              <w:spacing w:before="0" w:beforeAutospacing="0" w:after="0" w:afterAutospacing="0"/>
+              <w:textAlignment w:val="baseline"/>
+              <w:rPr>
                 <w:rFonts w:asciiTheme="minorHAnsi" w:hAnsiTheme="minorHAnsi" w:cstheme="minorHAnsi"/>
                 <w:sz w:val="18"/>
                 <w:szCs w:val="18"/>
@@ -3527,25 +3670,7 @@
                 <w:color w:val="000000"/>
                 <w:lang w:eastAsia="en-US"/>
               </w:rPr>
-              <w:t>&lt;&lt;</w:t>
-            </w:r>
-            <w:r>
-              <w:rPr>
-                <w:rStyle w:val="normaltextrun"/>
-                <w:rFonts w:asciiTheme="minorHAnsi" w:hAnsiTheme="minorHAnsi" w:cstheme="minorHAnsi"/>
-                <w:color w:val="000000"/>
-                <w:lang w:eastAsia="en-US"/>
-              </w:rPr>
-              <w:t>date</w:t>
-            </w:r>
-            <w:r>
-              <w:rPr>
-                <w:rStyle w:val="normaltextrun"/>
-                <w:rFonts w:asciiTheme="minorHAnsi" w:hAnsiTheme="minorHAnsi" w:cstheme="minorHAnsi"/>
-                <w:color w:val="000000"/>
-                <w:lang w:eastAsia="en-US"/>
-              </w:rPr>
-              <w:t>&gt;&gt;</w:t>
+              <w:t>&lt;&lt;date&gt;&gt;</w:t>
             </w:r>
           </w:p>
         </w:tc>
@@ -5596,7 +5721,7 @@
       <w:tr>
         <w:tc>
           <w:tcPr>
-            <w:tcW w:w="3539" w:type="dxa"/>
+            <w:tcW w:w="3837" w:type="dxa"/>
             <w:tcBorders>
               <w:top w:val="single" w:sz="4" w:space="0" w:color="auto"/>
               <w:left w:val="nil"/>
@@ -5614,7 +5739,7 @@
         </w:tc>
         <w:tc>
           <w:tcPr>
-            <w:tcW w:w="5477" w:type="dxa"/>
+            <w:tcW w:w="5189" w:type="dxa"/>
             <w:tcBorders>
               <w:top w:val="single" w:sz="4" w:space="0" w:color="auto"/>
               <w:left w:val="nil"/>
@@ -5633,7 +5758,7 @@
       <w:tr>
         <w:tc>
           <w:tcPr>
-            <w:tcW w:w="3539" w:type="dxa"/>
+            <w:tcW w:w="3837" w:type="dxa"/>
             <w:tcBorders>
               <w:top w:val="single" w:sz="4" w:space="0" w:color="auto"/>
               <w:left w:val="nil"/>
@@ -5650,7 +5775,7 @@
         </w:tc>
         <w:tc>
           <w:tcPr>
-            <w:tcW w:w="5477" w:type="dxa"/>
+            <w:tcW w:w="5189" w:type="dxa"/>
             <w:tcBorders>
               <w:top w:val="single" w:sz="4" w:space="0" w:color="auto"/>
               <w:left w:val="nil"/>
@@ -5669,7 +5794,7 @@
       <w:tr>
         <w:tc>
           <w:tcPr>
-            <w:tcW w:w="3539" w:type="dxa"/>
+            <w:tcW w:w="3837" w:type="dxa"/>
             <w:tcBorders>
               <w:top w:val="single" w:sz="4" w:space="0" w:color="auto"/>
               <w:left w:val="nil"/>
@@ -5767,7 +5892,7 @@
         </w:tc>
         <w:tc>
           <w:tcPr>
-            <w:tcW w:w="5477" w:type="dxa"/>
+            <w:tcW w:w="5189" w:type="dxa"/>
             <w:tcBorders>
               <w:top w:val="single" w:sz="4" w:space="0" w:color="auto"/>
               <w:left w:val="nil"/>
@@ -5781,7 +5906,7 @@
       <w:tr>
         <w:tc>
           <w:tcPr>
-            <w:tcW w:w="3539" w:type="dxa"/>
+            <w:tcW w:w="3837" w:type="dxa"/>
             <w:tcBorders>
               <w:top w:val="single" w:sz="4" w:space="0" w:color="auto"/>
               <w:left w:val="nil"/>
@@ -5798,7 +5923,7 @@
         </w:tc>
         <w:tc>
           <w:tcPr>
-            <w:tcW w:w="5477" w:type="dxa"/>
+            <w:tcW w:w="5189" w:type="dxa"/>
             <w:tcBorders>
               <w:top w:val="single" w:sz="4" w:space="0" w:color="auto"/>
               <w:left w:val="nil"/>
@@ -5817,7 +5942,7 @@
       <w:tr>
         <w:tc>
           <w:tcPr>
-            <w:tcW w:w="3539" w:type="dxa"/>
+            <w:tcW w:w="3837" w:type="dxa"/>
             <w:tcBorders>
               <w:top w:val="single" w:sz="4" w:space="0" w:color="auto"/>
               <w:left w:val="nil"/>
@@ -5854,7 +5979,7 @@
         </w:tc>
         <w:tc>
           <w:tcPr>
-            <w:tcW w:w="5477" w:type="dxa"/>
+            <w:tcW w:w="5189" w:type="dxa"/>
             <w:tcBorders>
               <w:top w:val="single" w:sz="4" w:space="0" w:color="auto"/>
               <w:left w:val="nil"/>
@@ -5868,7 +5993,7 @@
       <w:tr>
         <w:tc>
           <w:tcPr>
-            <w:tcW w:w="3539" w:type="dxa"/>
+            <w:tcW w:w="3837" w:type="dxa"/>
             <w:tcBorders>
               <w:top w:val="single" w:sz="4" w:space="0" w:color="auto"/>
               <w:left w:val="nil"/>
@@ -5966,7 +6091,7 @@
         </w:tc>
         <w:tc>
           <w:tcPr>
-            <w:tcW w:w="5477" w:type="dxa"/>
+            <w:tcW w:w="5189" w:type="dxa"/>
             <w:tcBorders>
               <w:top w:val="single" w:sz="4" w:space="0" w:color="auto"/>
               <w:left w:val="nil"/>
@@ -5980,7 +6105,7 @@
       <w:tr>
         <w:tc>
           <w:tcPr>
-            <w:tcW w:w="3539" w:type="dxa"/>
+            <w:tcW w:w="3837" w:type="dxa"/>
             <w:tcBorders>
               <w:top w:val="single" w:sz="4" w:space="0" w:color="auto"/>
               <w:left w:val="nil"/>
@@ -5997,7 +6122,7 @@
         </w:tc>
         <w:tc>
           <w:tcPr>
-            <w:tcW w:w="5477" w:type="dxa"/>
+            <w:tcW w:w="5189" w:type="dxa"/>
             <w:tcBorders>
               <w:top w:val="single" w:sz="4" w:space="0" w:color="auto"/>
               <w:left w:val="nil"/>
@@ -6016,7 +6141,7 @@
       <w:tr>
         <w:tc>
           <w:tcPr>
-            <w:tcW w:w="3539" w:type="dxa"/>
+            <w:tcW w:w="3837" w:type="dxa"/>
             <w:tcBorders>
               <w:top w:val="single" w:sz="4" w:space="0" w:color="auto"/>
               <w:left w:val="nil"/>
@@ -6053,7 +6178,7 @@
         </w:tc>
         <w:tc>
           <w:tcPr>
-            <w:tcW w:w="5477" w:type="dxa"/>
+            <w:tcW w:w="5189" w:type="dxa"/>
             <w:tcBorders>
               <w:top w:val="single" w:sz="4" w:space="0" w:color="auto"/>
               <w:left w:val="nil"/>
@@ -6067,7 +6192,7 @@
       <w:tr>
         <w:tc>
           <w:tcPr>
-            <w:tcW w:w="3539" w:type="dxa"/>
+            <w:tcW w:w="3837" w:type="dxa"/>
             <w:tcBorders>
               <w:top w:val="single" w:sz="4" w:space="0" w:color="auto"/>
               <w:left w:val="nil"/>
@@ -6180,7 +6305,7 @@
         </w:tc>
         <w:tc>
           <w:tcPr>
-            <w:tcW w:w="5477" w:type="dxa"/>
+            <w:tcW w:w="5189" w:type="dxa"/>
             <w:tcBorders>
               <w:top w:val="single" w:sz="4" w:space="0" w:color="auto"/>
               <w:left w:val="nil"/>
@@ -6194,7 +6319,7 @@
       <w:tr>
         <w:tc>
           <w:tcPr>
-            <w:tcW w:w="3539" w:type="dxa"/>
+            <w:tcW w:w="3837" w:type="dxa"/>
             <w:tcBorders>
               <w:top w:val="single" w:sz="4" w:space="0" w:color="auto"/>
               <w:left w:val="nil"/>
@@ -6211,7 +6336,7 @@
         </w:tc>
         <w:tc>
           <w:tcPr>
-            <w:tcW w:w="5477" w:type="dxa"/>
+            <w:tcW w:w="5189" w:type="dxa"/>
             <w:tcBorders>
               <w:top w:val="single" w:sz="4" w:space="0" w:color="auto"/>
               <w:left w:val="nil"/>
@@ -6230,7 +6355,7 @@
       <w:tr>
         <w:tc>
           <w:tcPr>
-            <w:tcW w:w="3539" w:type="dxa"/>
+            <w:tcW w:w="3837" w:type="dxa"/>
             <w:tcBorders>
               <w:top w:val="single" w:sz="4" w:space="0" w:color="auto"/>
               <w:left w:val="nil"/>
@@ -6267,7 +6392,7 @@
         </w:tc>
         <w:tc>
           <w:tcPr>
-            <w:tcW w:w="5477" w:type="dxa"/>
+            <w:tcW w:w="5189" w:type="dxa"/>
             <w:tcBorders>
               <w:top w:val="single" w:sz="4" w:space="0" w:color="auto"/>
               <w:left w:val="nil"/>
@@ -6279,6 +6404,339 @@
         </w:tc>
       </w:tr>
     </w:tbl>
+    <w:p/>
+    <w:p>
+      <w:pPr>
+        <w:rPr>
+          <w:rFonts w:cstheme="minorHAnsi"/>
+          <w:b/>
+          <w:bCs/>
+        </w:rPr>
+      </w:pPr>
+      <w:r>
+        <w:t>&lt;&lt;c</w:t>
+      </w:r>
+      <w:r>
+        <w:t>s</w:t>
+      </w:r>
+      <w:r>
+        <w:t>_{</w:t>
+      </w:r>
+      <w:proofErr w:type="spellStart"/>
+      <w:proofErr w:type="gramStart"/>
+      <w:r>
+        <w:t>responseSotName</w:t>
+      </w:r>
+      <w:proofErr w:type="spellEnd"/>
+      <w:r>
+        <w:t>!=</w:t>
+      </w:r>
+      <w:proofErr w:type="gramEnd"/>
+      <w:r>
+        <w:t>null}&gt;&gt;</w:t>
+      </w:r>
+      <w:r>
+        <w:rPr>
+          <w:rFonts w:cstheme="minorHAnsi"/>
+          <w:b/>
+          <w:bCs/>
+        </w:rPr>
+        <w:t>Statement of truth</w:t>
+      </w:r>
+    </w:p>
+    <w:p>
+      <w:pPr>
+        <w:rPr>
+          <w:rFonts w:cstheme="minorHAnsi"/>
+        </w:rPr>
+      </w:pPr>
+    </w:p>
+    <w:tbl>
+      <w:tblPr>
+        <w:tblStyle w:val="TableGrid"/>
+        <w:tblW w:w="9067" w:type="dxa"/>
+        <w:tblInd w:w="0" w:type="dxa"/>
+        <w:tblBorders>
+          <w:left w:val="none" w:sz="0" w:space="0" w:color="auto"/>
+          <w:right w:val="none" w:sz="0" w:space="0" w:color="auto"/>
+        </w:tblBorders>
+        <w:tblLook w:val="04A0" w:firstRow="1" w:lastRow="0" w:firstColumn="1" w:lastColumn="0" w:noHBand="0" w:noVBand="1"/>
+      </w:tblPr>
+      <w:tblGrid>
+        <w:gridCol w:w="9067"/>
+      </w:tblGrid>
+      <w:tr>
+        <w:tc>
+          <w:tcPr>
+            <w:tcW w:w="9067" w:type="dxa"/>
+            <w:tcBorders>
+              <w:top w:val="single" w:sz="4" w:space="0" w:color="auto"/>
+              <w:left w:val="nil"/>
+              <w:bottom w:val="single" w:sz="4" w:space="0" w:color="auto"/>
+              <w:right w:val="nil"/>
+            </w:tcBorders>
+            <w:hideMark/>
+          </w:tcPr>
+          <w:p>
+            <w:pPr>
+              <w:rPr>
+                <w:kern w:val="0"/>
+                <w14:ligatures w14:val="none"/>
+              </w:rPr>
+            </w:pPr>
+            <w:r>
+              <w:t>I believe the facts stated in this response are true. I understand that proceedings for contempt of court may be brought against anyone who makes, or causes to be made, a false statement in a document verified by a statement of truth without an honest belief in its truth.  </w:t>
+            </w:r>
+          </w:p>
+          <w:p/>
+        </w:tc>
+      </w:tr>
+      <w:tr>
+        <w:tc>
+          <w:tcPr>
+            <w:tcW w:w="9067" w:type="dxa"/>
+            <w:tcBorders>
+              <w:top w:val="single" w:sz="4" w:space="0" w:color="auto"/>
+              <w:left w:val="nil"/>
+              <w:bottom w:val="single" w:sz="4" w:space="0" w:color="auto"/>
+              <w:right w:val="nil"/>
+            </w:tcBorders>
+          </w:tcPr>
+          <w:p>
+            <w:r>
+              <w:rPr>
+                <w:rStyle w:val="normaltextrun"/>
+                <w:rFonts w:cstheme="minorHAnsi"/>
+                <w:color w:val="000000"/>
+              </w:rPr>
+              <w:t>&lt;&lt;</w:t>
+            </w:r>
+            <w:r>
+              <w:rPr>
+                <w:color w:val="080808"/>
+              </w:rPr>
+              <w:t xml:space="preserve"> </w:t>
+            </w:r>
+            <w:proofErr w:type="spellStart"/>
+            <w:r>
+              <w:rPr>
+                <w:rFonts w:cstheme="minorHAnsi"/>
+                <w:color w:val="000000"/>
+              </w:rPr>
+              <w:t>responseSotName</w:t>
+            </w:r>
+            <w:proofErr w:type="spellEnd"/>
+            <w:r>
+              <w:rPr>
+                <w:rStyle w:val="normaltextrun"/>
+                <w:rFonts w:cstheme="minorHAnsi"/>
+                <w:color w:val="000000"/>
+              </w:rPr>
+              <w:t>&gt;&gt;</w:t>
+            </w:r>
+          </w:p>
+        </w:tc>
+      </w:tr>
+      <w:tr>
+        <w:tc>
+          <w:tcPr>
+            <w:tcW w:w="9067" w:type="dxa"/>
+            <w:tcBorders>
+              <w:top w:val="single" w:sz="4" w:space="0" w:color="auto"/>
+              <w:left w:val="nil"/>
+              <w:bottom w:val="single" w:sz="4" w:space="0" w:color="auto"/>
+              <w:right w:val="nil"/>
+            </w:tcBorders>
+          </w:tcPr>
+          <w:p>
+            <w:r>
+              <w:rPr>
+                <w:rFonts w:ascii="Arial" w:hAnsi="Arial" w:cs="Arial"/>
+                <w:sz w:val="16"/>
+                <w:szCs w:val="16"/>
+              </w:rPr>
+              <w:t>&lt;&lt;</w:t>
+            </w:r>
+            <w:proofErr w:type="spellStart"/>
+            <w:r>
+              <w:rPr>
+                <w:rFonts w:ascii="Arial" w:hAnsi="Arial" w:cs="Arial"/>
+                <w:sz w:val="16"/>
+                <w:szCs w:val="16"/>
+              </w:rPr>
+              <w:t>cr</w:t>
+            </w:r>
+            <w:proofErr w:type="spellEnd"/>
+            <w:proofErr w:type="gramStart"/>
+            <w:r>
+              <w:rPr>
+                <w:rFonts w:ascii="Arial" w:hAnsi="Arial" w:cs="Arial"/>
+                <w:sz w:val="16"/>
+                <w:szCs w:val="16"/>
+              </w:rPr>
+              <w:t>_{</w:t>
+            </w:r>
+            <w:r>
+              <w:rPr>
+                <w:color w:val="080808"/>
+              </w:rPr>
+              <w:t xml:space="preserve"> </w:t>
+            </w:r>
+            <w:proofErr w:type="spellStart"/>
+            <w:r>
+              <w:rPr>
+                <w:rFonts w:ascii="Arial" w:hAnsi="Arial" w:cs="Arial"/>
+                <w:sz w:val="16"/>
+                <w:szCs w:val="16"/>
+              </w:rPr>
+              <w:t>responseSotRole</w:t>
+            </w:r>
+            <w:proofErr w:type="spellEnd"/>
+            <w:proofErr w:type="gramEnd"/>
+            <w:r>
+              <w:rPr>
+                <w:rFonts w:ascii="Arial" w:hAnsi="Arial" w:cs="Arial"/>
+                <w:sz w:val="16"/>
+                <w:szCs w:val="16"/>
+              </w:rPr>
+              <w:t>!=null}&gt;&gt;</w:t>
+            </w:r>
+          </w:p>
+        </w:tc>
+      </w:tr>
+      <w:tr>
+        <w:tc>
+          <w:tcPr>
+            <w:tcW w:w="9067" w:type="dxa"/>
+            <w:tcBorders>
+              <w:top w:val="single" w:sz="4" w:space="0" w:color="auto"/>
+              <w:left w:val="nil"/>
+              <w:bottom w:val="single" w:sz="4" w:space="0" w:color="auto"/>
+              <w:right w:val="nil"/>
+            </w:tcBorders>
+          </w:tcPr>
+          <w:p>
+            <w:r>
+              <w:rPr>
+                <w:rFonts w:cstheme="minorHAnsi"/>
+              </w:rPr>
+              <w:t>&lt;&lt;</w:t>
+            </w:r>
+            <w:r>
+              <w:rPr>
+                <w:color w:val="080808"/>
+              </w:rPr>
+              <w:t xml:space="preserve"> </w:t>
+            </w:r>
+            <w:proofErr w:type="spellStart"/>
+            <w:r>
+              <w:rPr>
+                <w:rFonts w:cstheme="minorHAnsi"/>
+              </w:rPr>
+              <w:t>responseSotRole</w:t>
+            </w:r>
+            <w:proofErr w:type="spellEnd"/>
+            <w:r>
+              <w:rPr>
+                <w:rFonts w:cstheme="minorHAnsi"/>
+              </w:rPr>
+              <w:t>&gt;&gt;</w:t>
+            </w:r>
+          </w:p>
+        </w:tc>
+      </w:tr>
+      <w:tr>
+        <w:tc>
+          <w:tcPr>
+            <w:tcW w:w="9067" w:type="dxa"/>
+            <w:tcBorders>
+              <w:top w:val="single" w:sz="4" w:space="0" w:color="auto"/>
+              <w:left w:val="nil"/>
+              <w:bottom w:val="single" w:sz="4" w:space="0" w:color="auto"/>
+              <w:right w:val="nil"/>
+            </w:tcBorders>
+          </w:tcPr>
+          <w:p>
+            <w:pPr>
+              <w:rPr>
+                <w:rFonts w:cstheme="minorHAnsi"/>
+              </w:rPr>
+            </w:pPr>
+            <w:r>
+              <w:rPr>
+                <w:rFonts w:ascii="Arial" w:hAnsi="Arial" w:cs="Arial"/>
+                <w:sz w:val="16"/>
+                <w:szCs w:val="16"/>
+              </w:rPr>
+              <w:t>&lt;&lt;</w:t>
+            </w:r>
+            <w:r>
+              <w:rPr>
+                <w:rFonts w:ascii="Arial" w:hAnsi="Arial" w:cs="Arial"/>
+                <w:sz w:val="16"/>
+                <w:szCs w:val="16"/>
+              </w:rPr>
+              <w:t>er_</w:t>
+            </w:r>
+            <w:r>
+              <w:rPr>
+                <w:rFonts w:ascii="Arial" w:hAnsi="Arial" w:cs="Arial"/>
+                <w:sz w:val="16"/>
+                <w:szCs w:val="16"/>
+              </w:rPr>
+              <w:t>&gt;&gt;</w:t>
+            </w:r>
+          </w:p>
+        </w:tc>
+      </w:tr>
+      <w:tr>
+        <w:tc>
+          <w:tcPr>
+            <w:tcW w:w="9067" w:type="dxa"/>
+            <w:tcBorders>
+              <w:top w:val="single" w:sz="4" w:space="0" w:color="auto"/>
+              <w:left w:val="nil"/>
+              <w:bottom w:val="single" w:sz="4" w:space="0" w:color="auto"/>
+              <w:right w:val="nil"/>
+            </w:tcBorders>
+          </w:tcPr>
+          <w:p>
+            <w:pPr>
+              <w:rPr>
+                <w:rFonts w:ascii="Arial" w:hAnsi="Arial" w:cs="Arial"/>
+                <w:sz w:val="16"/>
+                <w:szCs w:val="16"/>
+              </w:rPr>
+            </w:pPr>
+            <w:r>
+              <w:rPr>
+                <w:rStyle w:val="normaltextrun"/>
+                <w:rFonts w:cstheme="minorHAnsi"/>
+                <w:color w:val="000000"/>
+              </w:rPr>
+              <w:t>&lt;&lt;date&gt;&gt;</w:t>
+            </w:r>
+          </w:p>
+        </w:tc>
+      </w:tr>
+    </w:tbl>
+    <w:p>
+      <w:pPr>
+        <w:rPr>
+          <w:rFonts w:ascii="Arial" w:hAnsi="Arial" w:cs="Arial"/>
+          <w:sz w:val="16"/>
+          <w:szCs w:val="16"/>
+        </w:rPr>
+      </w:pPr>
+      <w:r>
+        <w:rPr>
+          <w:rFonts w:ascii="Arial" w:hAnsi="Arial" w:cs="Arial"/>
+          <w:sz w:val="16"/>
+          <w:szCs w:val="16"/>
+        </w:rPr>
+        <w:t>&lt;&lt;es_ &gt;&gt;</w:t>
+      </w:r>
+    </w:p>
     <w:p>
       <w:pPr>
         <w:rPr>
@@ -6968,6 +7426,7 @@
                 <w:sz w:val="16"/>
                 <w:szCs w:val="16"/>
               </w:rPr>
+              <w:lastRenderedPageBreak/>
               <w:t>&lt;&lt;</w:t>
             </w:r>
             <w:proofErr w:type="spellStart"/>
@@ -7366,7 +7825,6 @@
           </w:tcPr>
           <w:p>
             <w:r>
-              <w:lastRenderedPageBreak/>
               <w:t>Preferred location</w:t>
             </w:r>
           </w:p>
@@ -8891,6 +9349,7 @@
           </w:tcPr>
           <w:p>
             <w:r>
+              <w:lastRenderedPageBreak/>
               <w:t>What other support do you need?</w:t>
             </w:r>
           </w:p>
@@ -9004,7 +9463,7 @@
 </file>
 
 <file path=word/endnotes.xml><?xml version="1.0" encoding="utf-8"?>
-<w:endnotes xmlns:wpc="http://schemas.microsoft.com/office/word/2010/wordprocessingCanvas" xmlns:cx="http://schemas.microsoft.com/office/drawing/2014/chartex" xmlns:cx1="http://schemas.microsoft.com/office/drawing/2015/9/8/chartex" xmlns:cx2="http://schemas.microsoft.com/office/drawing/2015/10/21/chartex" xmlns:cx3="http://schemas.microsoft.com/office/drawing/2016/5/9/chartex" xmlns:cx4="http://schemas.microsoft.com/office/drawing/2016/5/10/chartex" xmlns:cx5="http://schemas.microsoft.com/office/drawing/2016/5/11/chartex" xmlns:cx6="http://schemas.microsoft.com/office/drawing/2016/5/12/chartex" xmlns:cx7="http://schemas.microsoft.com/office/drawing/2016/5/13/chartex" xmlns:cx8="http://schemas.microsoft.com/office/drawing/2016/5/14/chartex" xmlns:mc="http://schemas.openxmlformats.org/markup-compatibility/2006" xmlns:aink="http://schemas.microsoft.com/office/drawing/2016/ink" xmlns:am3d="http://schemas.microsoft.com/office/drawing/2017/model3d" xmlns:o="urn:schemas-microsoft-com:office:office" xmlns:oel="http://schemas.microsoft.com/office/2019/extlst" xmlns:r="http://schemas.openxmlformats.org/officeDocument/2006/relationships" xmlns:m="http://schemas.openxmlformats.org/officeDocument/2006/math" xmlns:v="urn:schemas-microsoft-com:vml" xmlns:wp14="http://schemas.microsoft.com/office/word/2010/wordprocessingDrawing" xmlns:wp="http://schemas.openxmlformats.org/drawingml/2006/wordprocessingDrawing" xmlns:w10="urn:schemas-microsoft-com:office:word" xmlns:w="http://schemas.openxmlformats.org/wordprocessingml/2006/main" xmlns:w14="http://schemas.microsoft.com/office/word/2010/wordml" xmlns:w15="http://schemas.microsoft.com/office/word/2012/wordml" xmlns:w16cex="http://schemas.microsoft.com/office/word/2018/wordml/cex" xmlns:w16cid="http://schemas.microsoft.com/office/word/2016/wordml/cid" xmlns:w16="http://schemas.microsoft.com/office/word/2018/wordml" xmlns:w16du="http://schemas.microsoft.com/office/word/2023/wordml/word16du" xmlns:w16sdtdh="http://schemas.microsoft.com/office/word/2020/wordml/sdtdatahash" xmlns:w16se="http://schemas.microsoft.com/office/word/2015/wordml/symex" xmlns:wpg="http://schemas.microsoft.com/office/word/2010/wordprocessingGroup" xmlns:wpi="http://schemas.microsoft.com/office/word/2010/wordprocessingInk" xmlns:wne="http://schemas.microsoft.com/office/word/2006/wordml" xmlns:wps="http://schemas.microsoft.com/office/word/2010/wordprocessingShape" mc:Ignorable="w14 w15 w16se w16cid w16 w16cex w16sdtdh w16du wp14">
+<w:endnotes xmlns:wpc="http://schemas.microsoft.com/office/word/2010/wordprocessingCanvas" xmlns:cx="http://schemas.microsoft.com/office/drawing/2014/chartex" xmlns:cx1="http://schemas.microsoft.com/office/drawing/2015/9/8/chartex" xmlns:cx2="http://schemas.microsoft.com/office/drawing/2015/10/21/chartex" xmlns:cx3="http://schemas.microsoft.com/office/drawing/2016/5/9/chartex" xmlns:cx4="http://schemas.microsoft.com/office/drawing/2016/5/10/chartex" xmlns:cx5="http://schemas.microsoft.com/office/drawing/2016/5/11/chartex" xmlns:cx6="http://schemas.microsoft.com/office/drawing/2016/5/12/chartex" xmlns:cx7="http://schemas.microsoft.com/office/drawing/2016/5/13/chartex" xmlns:cx8="http://schemas.microsoft.com/office/drawing/2016/5/14/chartex" xmlns:mc="http://schemas.openxmlformats.org/markup-compatibility/2006" xmlns:aink="http://schemas.microsoft.com/office/drawing/2016/ink" xmlns:am3d="http://schemas.microsoft.com/office/drawing/2017/model3d" xmlns:o="urn:schemas-microsoft-com:office:office" xmlns:oel="http://schemas.microsoft.com/office/2019/extlst" xmlns:r="http://schemas.openxmlformats.org/officeDocument/2006/relationships" xmlns:m="http://schemas.openxmlformats.org/officeDocument/2006/math" xmlns:v="urn:schemas-microsoft-com:vml" xmlns:wp14="http://schemas.microsoft.com/office/word/2010/wordprocessingDrawing" xmlns:wp="http://schemas.openxmlformats.org/drawingml/2006/wordprocessingDrawing" xmlns:w10="urn:schemas-microsoft-com:office:word" xmlns:w="http://schemas.openxmlformats.org/wordprocessingml/2006/main" xmlns:w14="http://schemas.microsoft.com/office/word/2010/wordml" xmlns:w15="http://schemas.microsoft.com/office/word/2012/wordml" xmlns:w16cex="http://schemas.microsoft.com/office/word/2018/wordml/cex" xmlns:w16cid="http://schemas.microsoft.com/office/word/2016/wordml/cid" xmlns:w16="http://schemas.microsoft.com/office/word/2018/wordml" xmlns:w16du="http://schemas.microsoft.com/office/word/2023/wordml/word16du" xmlns:w16sdtdh="http://schemas.microsoft.com/office/word/2020/wordml/sdtdatahash" xmlns:w16sdtfl="http://schemas.microsoft.com/office/word/2024/wordml/sdtformatlock" xmlns:w16se="http://schemas.microsoft.com/office/word/2015/wordml/symex" xmlns:wpg="http://schemas.microsoft.com/office/word/2010/wordprocessingGroup" xmlns:wpi="http://schemas.microsoft.com/office/word/2010/wordprocessingInk" xmlns:wne="http://schemas.microsoft.com/office/word/2006/wordml" xmlns:wps="http://schemas.microsoft.com/office/word/2010/wordprocessingShape" mc:Ignorable="w14 w15 w16se w16cid w16 w16cex w16sdtdh w16sdtfl w16du wp14">
   <w:endnote w:type="separator" w:id="-1">
     <w:p>
       <w:r>
@@ -9023,7 +9482,7 @@
 </file>
 
 <file path=word/footer1.xml><?xml version="1.0" encoding="utf-8"?>
-<w:ftr xmlns:wpc="http://schemas.microsoft.com/office/word/2010/wordprocessingCanvas" xmlns:cx="http://schemas.microsoft.com/office/drawing/2014/chartex" xmlns:cx1="http://schemas.microsoft.com/office/drawing/2015/9/8/chartex" xmlns:cx2="http://schemas.microsoft.com/office/drawing/2015/10/21/chartex" xmlns:cx3="http://schemas.microsoft.com/office/drawing/2016/5/9/chartex" xmlns:cx4="http://schemas.microsoft.com/office/drawing/2016/5/10/chartex" xmlns:cx5="http://schemas.microsoft.com/office/drawing/2016/5/11/chartex" xmlns:cx6="http://schemas.microsoft.com/office/drawing/2016/5/12/chartex" xmlns:cx7="http://schemas.microsoft.com/office/drawing/2016/5/13/chartex" xmlns:cx8="http://schemas.microsoft.com/office/drawing/2016/5/14/chartex" xmlns:mc="http://schemas.openxmlformats.org/markup-compatibility/2006" xmlns:aink="http://schemas.microsoft.com/office/drawing/2016/ink" xmlns:am3d="http://schemas.microsoft.com/office/drawing/2017/model3d" xmlns:o="urn:schemas-microsoft-com:office:office" xmlns:oel="http://schemas.microsoft.com/office/2019/extlst" xmlns:r="http://schemas.openxmlformats.org/officeDocument/2006/relationships" xmlns:m="http://schemas.openxmlformats.org/officeDocument/2006/math" xmlns:v="urn:schemas-microsoft-com:vml" xmlns:wp14="http://schemas.microsoft.com/office/word/2010/wordprocessingDrawing" xmlns:wp="http://schemas.openxmlformats.org/drawingml/2006/wordprocessingDrawing" xmlns:w10="urn:schemas-microsoft-com:office:word" xmlns:w="http://schemas.openxmlformats.org/wordprocessingml/2006/main" xmlns:w14="http://schemas.microsoft.com/office/word/2010/wordml" xmlns:w15="http://schemas.microsoft.com/office/word/2012/wordml" xmlns:w16cex="http://schemas.microsoft.com/office/word/2018/wordml/cex" xmlns:w16cid="http://schemas.microsoft.com/office/word/2016/wordml/cid" xmlns:w16="http://schemas.microsoft.com/office/word/2018/wordml" xmlns:w16du="http://schemas.microsoft.com/office/word/2023/wordml/word16du" xmlns:w16sdtdh="http://schemas.microsoft.com/office/word/2020/wordml/sdtdatahash" xmlns:w16se="http://schemas.microsoft.com/office/word/2015/wordml/symex" xmlns:wpg="http://schemas.microsoft.com/office/word/2010/wordprocessingGroup" xmlns:wpi="http://schemas.microsoft.com/office/word/2010/wordprocessingInk" xmlns:wne="http://schemas.microsoft.com/office/word/2006/wordml" xmlns:wps="http://schemas.microsoft.com/office/word/2010/wordprocessingShape" mc:Ignorable="w14 w15 w16se w16cid w16 w16cex w16sdtdh w16du wp14">
+<w:ftr xmlns:wpc="http://schemas.microsoft.com/office/word/2010/wordprocessingCanvas" xmlns:cx="http://schemas.microsoft.com/office/drawing/2014/chartex" xmlns:cx1="http://schemas.microsoft.com/office/drawing/2015/9/8/chartex" xmlns:cx2="http://schemas.microsoft.com/office/drawing/2015/10/21/chartex" xmlns:cx3="http://schemas.microsoft.com/office/drawing/2016/5/9/chartex" xmlns:cx4="http://schemas.microsoft.com/office/drawing/2016/5/10/chartex" xmlns:cx5="http://schemas.microsoft.com/office/drawing/2016/5/11/chartex" xmlns:cx6="http://schemas.microsoft.com/office/drawing/2016/5/12/chartex" xmlns:cx7="http://schemas.microsoft.com/office/drawing/2016/5/13/chartex" xmlns:cx8="http://schemas.microsoft.com/office/drawing/2016/5/14/chartex" xmlns:mc="http://schemas.openxmlformats.org/markup-compatibility/2006" xmlns:aink="http://schemas.microsoft.com/office/drawing/2016/ink" xmlns:am3d="http://schemas.microsoft.com/office/drawing/2017/model3d" xmlns:o="urn:schemas-microsoft-com:office:office" xmlns:oel="http://schemas.microsoft.com/office/2019/extlst" xmlns:r="http://schemas.openxmlformats.org/officeDocument/2006/relationships" xmlns:m="http://schemas.openxmlformats.org/officeDocument/2006/math" xmlns:v="urn:schemas-microsoft-com:vml" xmlns:wp14="http://schemas.microsoft.com/office/word/2010/wordprocessingDrawing" xmlns:wp="http://schemas.openxmlformats.org/drawingml/2006/wordprocessingDrawing" xmlns:w10="urn:schemas-microsoft-com:office:word" xmlns:w="http://schemas.openxmlformats.org/wordprocessingml/2006/main" xmlns:w14="http://schemas.microsoft.com/office/word/2010/wordml" xmlns:w15="http://schemas.microsoft.com/office/word/2012/wordml" xmlns:w16cex="http://schemas.microsoft.com/office/word/2018/wordml/cex" xmlns:w16cid="http://schemas.microsoft.com/office/word/2016/wordml/cid" xmlns:w16="http://schemas.microsoft.com/office/word/2018/wordml" xmlns:w16du="http://schemas.microsoft.com/office/word/2023/wordml/word16du" xmlns:w16sdtdh="http://schemas.microsoft.com/office/word/2020/wordml/sdtdatahash" xmlns:w16sdtfl="http://schemas.microsoft.com/office/word/2024/wordml/sdtformatlock" xmlns:w16se="http://schemas.microsoft.com/office/word/2015/wordml/symex" xmlns:wpg="http://schemas.microsoft.com/office/word/2010/wordprocessingGroup" xmlns:wpi="http://schemas.microsoft.com/office/word/2010/wordprocessingInk" xmlns:wne="http://schemas.microsoft.com/office/word/2006/wordml" xmlns:wps="http://schemas.microsoft.com/office/word/2010/wordprocessingShape" mc:Ignorable="w14 w15 w16se w16cid w16 w16cex w16sdtdh w16sdtfl w16du wp14">
   <w:p>
     <w:pPr>
       <w:pStyle w:val="Footer"/>
@@ -9033,7 +9492,7 @@
 </file>
 
 <file path=word/footer2.xml><?xml version="1.0" encoding="utf-8"?>
-<w:ftr xmlns:wpc="http://schemas.microsoft.com/office/word/2010/wordprocessingCanvas" xmlns:cx="http://schemas.microsoft.com/office/drawing/2014/chartex" xmlns:cx1="http://schemas.microsoft.com/office/drawing/2015/9/8/chartex" xmlns:cx2="http://schemas.microsoft.com/office/drawing/2015/10/21/chartex" xmlns:cx3="http://schemas.microsoft.com/office/drawing/2016/5/9/chartex" xmlns:cx4="http://schemas.microsoft.com/office/drawing/2016/5/10/chartex" xmlns:cx5="http://schemas.microsoft.com/office/drawing/2016/5/11/chartex" xmlns:cx6="http://schemas.microsoft.com/office/drawing/2016/5/12/chartex" xmlns:cx7="http://schemas.microsoft.com/office/drawing/2016/5/13/chartex" xmlns:cx8="http://schemas.microsoft.com/office/drawing/2016/5/14/chartex" xmlns:mc="http://schemas.openxmlformats.org/markup-compatibility/2006" xmlns:aink="http://schemas.microsoft.com/office/drawing/2016/ink" xmlns:am3d="http://schemas.microsoft.com/office/drawing/2017/model3d" xmlns:o="urn:schemas-microsoft-com:office:office" xmlns:oel="http://schemas.microsoft.com/office/2019/extlst" xmlns:r="http://schemas.openxmlformats.org/officeDocument/2006/relationships" xmlns:m="http://schemas.openxmlformats.org/officeDocument/2006/math" xmlns:v="urn:schemas-microsoft-com:vml" xmlns:wp14="http://schemas.microsoft.com/office/word/2010/wordprocessingDrawing" xmlns:wp="http://schemas.openxmlformats.org/drawingml/2006/wordprocessingDrawing" xmlns:w10="urn:schemas-microsoft-com:office:word" xmlns:w="http://schemas.openxmlformats.org/wordprocessingml/2006/main" xmlns:w14="http://schemas.microsoft.com/office/word/2010/wordml" xmlns:w15="http://schemas.microsoft.com/office/word/2012/wordml" xmlns:w16cex="http://schemas.microsoft.com/office/word/2018/wordml/cex" xmlns:w16cid="http://schemas.microsoft.com/office/word/2016/wordml/cid" xmlns:w16="http://schemas.microsoft.com/office/word/2018/wordml" xmlns:w16du="http://schemas.microsoft.com/office/word/2023/wordml/word16du" xmlns:w16sdtdh="http://schemas.microsoft.com/office/word/2020/wordml/sdtdatahash" xmlns:w16se="http://schemas.microsoft.com/office/word/2015/wordml/symex" xmlns:wpg="http://schemas.microsoft.com/office/word/2010/wordprocessingGroup" xmlns:wpi="http://schemas.microsoft.com/office/word/2010/wordprocessingInk" xmlns:wne="http://schemas.microsoft.com/office/word/2006/wordml" xmlns:wps="http://schemas.microsoft.com/office/word/2010/wordprocessingShape" mc:Ignorable="w14 w15 w16se w16cid w16 w16cex w16sdtdh w16du wp14">
+<w:ftr xmlns:wpc="http://schemas.microsoft.com/office/word/2010/wordprocessingCanvas" xmlns:cx="http://schemas.microsoft.com/office/drawing/2014/chartex" xmlns:cx1="http://schemas.microsoft.com/office/drawing/2015/9/8/chartex" xmlns:cx2="http://schemas.microsoft.com/office/drawing/2015/10/21/chartex" xmlns:cx3="http://schemas.microsoft.com/office/drawing/2016/5/9/chartex" xmlns:cx4="http://schemas.microsoft.com/office/drawing/2016/5/10/chartex" xmlns:cx5="http://schemas.microsoft.com/office/drawing/2016/5/11/chartex" xmlns:cx6="http://schemas.microsoft.com/office/drawing/2016/5/12/chartex" xmlns:cx7="http://schemas.microsoft.com/office/drawing/2016/5/13/chartex" xmlns:cx8="http://schemas.microsoft.com/office/drawing/2016/5/14/chartex" xmlns:mc="http://schemas.openxmlformats.org/markup-compatibility/2006" xmlns:aink="http://schemas.microsoft.com/office/drawing/2016/ink" xmlns:am3d="http://schemas.microsoft.com/office/drawing/2017/model3d" xmlns:o="urn:schemas-microsoft-com:office:office" xmlns:oel="http://schemas.microsoft.com/office/2019/extlst" xmlns:r="http://schemas.openxmlformats.org/officeDocument/2006/relationships" xmlns:m="http://schemas.openxmlformats.org/officeDocument/2006/math" xmlns:v="urn:schemas-microsoft-com:vml" xmlns:wp14="http://schemas.microsoft.com/office/word/2010/wordprocessingDrawing" xmlns:wp="http://schemas.openxmlformats.org/drawingml/2006/wordprocessingDrawing" xmlns:w10="urn:schemas-microsoft-com:office:word" xmlns:w="http://schemas.openxmlformats.org/wordprocessingml/2006/main" xmlns:w14="http://schemas.microsoft.com/office/word/2010/wordml" xmlns:w15="http://schemas.microsoft.com/office/word/2012/wordml" xmlns:w16cex="http://schemas.microsoft.com/office/word/2018/wordml/cex" xmlns:w16cid="http://schemas.microsoft.com/office/word/2016/wordml/cid" xmlns:w16="http://schemas.microsoft.com/office/word/2018/wordml" xmlns:w16du="http://schemas.microsoft.com/office/word/2023/wordml/word16du" xmlns:w16sdtdh="http://schemas.microsoft.com/office/word/2020/wordml/sdtdatahash" xmlns:w16sdtfl="http://schemas.microsoft.com/office/word/2024/wordml/sdtformatlock" xmlns:w16se="http://schemas.microsoft.com/office/word/2015/wordml/symex" xmlns:wpg="http://schemas.microsoft.com/office/word/2010/wordprocessingGroup" xmlns:wpi="http://schemas.microsoft.com/office/word/2010/wordprocessingInk" xmlns:wne="http://schemas.microsoft.com/office/word/2006/wordml" xmlns:wps="http://schemas.microsoft.com/office/word/2010/wordprocessingShape" mc:Ignorable="w14 w15 w16se w16cid w16 w16cex w16sdtdh w16sdtfl w16du wp14">
   <w:p>
     <w:pPr>
       <w:pStyle w:val="Footer"/>
@@ -9043,7 +9502,7 @@
 </file>
 
 <file path=word/footer3.xml><?xml version="1.0" encoding="utf-8"?>
-<w:ftr xmlns:wpc="http://schemas.microsoft.com/office/word/2010/wordprocessingCanvas" xmlns:cx="http://schemas.microsoft.com/office/drawing/2014/chartex" xmlns:cx1="http://schemas.microsoft.com/office/drawing/2015/9/8/chartex" xmlns:cx2="http://schemas.microsoft.com/office/drawing/2015/10/21/chartex" xmlns:cx3="http://schemas.microsoft.com/office/drawing/2016/5/9/chartex" xmlns:cx4="http://schemas.microsoft.com/office/drawing/2016/5/10/chartex" xmlns:cx5="http://schemas.microsoft.com/office/drawing/2016/5/11/chartex" xmlns:cx6="http://schemas.microsoft.com/office/drawing/2016/5/12/chartex" xmlns:cx7="http://schemas.microsoft.com/office/drawing/2016/5/13/chartex" xmlns:cx8="http://schemas.microsoft.com/office/drawing/2016/5/14/chartex" xmlns:mc="http://schemas.openxmlformats.org/markup-compatibility/2006" xmlns:aink="http://schemas.microsoft.com/office/drawing/2016/ink" xmlns:am3d="http://schemas.microsoft.com/office/drawing/2017/model3d" xmlns:o="urn:schemas-microsoft-com:office:office" xmlns:oel="http://schemas.microsoft.com/office/2019/extlst" xmlns:r="http://schemas.openxmlformats.org/officeDocument/2006/relationships" xmlns:m="http://schemas.openxmlformats.org/officeDocument/2006/math" xmlns:v="urn:schemas-microsoft-com:vml" xmlns:wp14="http://schemas.microsoft.com/office/word/2010/wordprocessingDrawing" xmlns:wp="http://schemas.openxmlformats.org/drawingml/2006/wordprocessingDrawing" xmlns:w10="urn:schemas-microsoft-com:office:word" xmlns:w="http://schemas.openxmlformats.org/wordprocessingml/2006/main" xmlns:w14="http://schemas.microsoft.com/office/word/2010/wordml" xmlns:w15="http://schemas.microsoft.com/office/word/2012/wordml" xmlns:w16cex="http://schemas.microsoft.com/office/word/2018/wordml/cex" xmlns:w16cid="http://schemas.microsoft.com/office/word/2016/wordml/cid" xmlns:w16="http://schemas.microsoft.com/office/word/2018/wordml" xmlns:w16du="http://schemas.microsoft.com/office/word/2023/wordml/word16du" xmlns:w16sdtdh="http://schemas.microsoft.com/office/word/2020/wordml/sdtdatahash" xmlns:w16se="http://schemas.microsoft.com/office/word/2015/wordml/symex" xmlns:wpg="http://schemas.microsoft.com/office/word/2010/wordprocessingGroup" xmlns:wpi="http://schemas.microsoft.com/office/word/2010/wordprocessingInk" xmlns:wne="http://schemas.microsoft.com/office/word/2006/wordml" xmlns:wps="http://schemas.microsoft.com/office/word/2010/wordprocessingShape" mc:Ignorable="w14 w15 w16se w16cid w16 w16cex w16sdtdh w16du wp14">
+<w:ftr xmlns:wpc="http://schemas.microsoft.com/office/word/2010/wordprocessingCanvas" xmlns:cx="http://schemas.microsoft.com/office/drawing/2014/chartex" xmlns:cx1="http://schemas.microsoft.com/office/drawing/2015/9/8/chartex" xmlns:cx2="http://schemas.microsoft.com/office/drawing/2015/10/21/chartex" xmlns:cx3="http://schemas.microsoft.com/office/drawing/2016/5/9/chartex" xmlns:cx4="http://schemas.microsoft.com/office/drawing/2016/5/10/chartex" xmlns:cx5="http://schemas.microsoft.com/office/drawing/2016/5/11/chartex" xmlns:cx6="http://schemas.microsoft.com/office/drawing/2016/5/12/chartex" xmlns:cx7="http://schemas.microsoft.com/office/drawing/2016/5/13/chartex" xmlns:cx8="http://schemas.microsoft.com/office/drawing/2016/5/14/chartex" xmlns:mc="http://schemas.openxmlformats.org/markup-compatibility/2006" xmlns:aink="http://schemas.microsoft.com/office/drawing/2016/ink" xmlns:am3d="http://schemas.microsoft.com/office/drawing/2017/model3d" xmlns:o="urn:schemas-microsoft-com:office:office" xmlns:oel="http://schemas.microsoft.com/office/2019/extlst" xmlns:r="http://schemas.openxmlformats.org/officeDocument/2006/relationships" xmlns:m="http://schemas.openxmlformats.org/officeDocument/2006/math" xmlns:v="urn:schemas-microsoft-com:vml" xmlns:wp14="http://schemas.microsoft.com/office/word/2010/wordprocessingDrawing" xmlns:wp="http://schemas.openxmlformats.org/drawingml/2006/wordprocessingDrawing" xmlns:w10="urn:schemas-microsoft-com:office:word" xmlns:w="http://schemas.openxmlformats.org/wordprocessingml/2006/main" xmlns:w14="http://schemas.microsoft.com/office/word/2010/wordml" xmlns:w15="http://schemas.microsoft.com/office/word/2012/wordml" xmlns:w16cex="http://schemas.microsoft.com/office/word/2018/wordml/cex" xmlns:w16cid="http://schemas.microsoft.com/office/word/2016/wordml/cid" xmlns:w16="http://schemas.microsoft.com/office/word/2018/wordml" xmlns:w16du="http://schemas.microsoft.com/office/word/2023/wordml/word16du" xmlns:w16sdtdh="http://schemas.microsoft.com/office/word/2020/wordml/sdtdatahash" xmlns:w16sdtfl="http://schemas.microsoft.com/office/word/2024/wordml/sdtformatlock" xmlns:w16se="http://schemas.microsoft.com/office/word/2015/wordml/symex" xmlns:wpg="http://schemas.microsoft.com/office/word/2010/wordprocessingGroup" xmlns:wpi="http://schemas.microsoft.com/office/word/2010/wordprocessingInk" xmlns:wne="http://schemas.microsoft.com/office/word/2006/wordml" xmlns:wps="http://schemas.microsoft.com/office/word/2010/wordprocessingShape" mc:Ignorable="w14 w15 w16se w16cid w16 w16cex w16sdtdh w16sdtfl w16du wp14">
   <w:p>
     <w:pPr>
       <w:pStyle w:val="Footer"/>
@@ -9053,7 +9512,7 @@
 </file>
 
 <file path=word/footnotes.xml><?xml version="1.0" encoding="utf-8"?>
-<w:footnotes xmlns:wpc="http://schemas.microsoft.com/office/word/2010/wordprocessingCanvas" xmlns:cx="http://schemas.microsoft.com/office/drawing/2014/chartex" xmlns:cx1="http://schemas.microsoft.com/office/drawing/2015/9/8/chartex" xmlns:cx2="http://schemas.microsoft.com/office/drawing/2015/10/21/chartex" xmlns:cx3="http://schemas.microsoft.com/office/drawing/2016/5/9/chartex" xmlns:cx4="http://schemas.microsoft.com/office/drawing/2016/5/10/chartex" xmlns:cx5="http://schemas.microsoft.com/office/drawing/2016/5/11/chartex" xmlns:cx6="http://schemas.microsoft.com/office/drawing/2016/5/12/chartex" xmlns:cx7="http://schemas.microsoft.com/office/drawing/2016/5/13/chartex" xmlns:cx8="http://schemas.microsoft.com/office/drawing/2016/5/14/chartex" xmlns:mc="http://schemas.openxmlformats.org/markup-compatibility/2006" xmlns:aink="http://schemas.microsoft.com/office/drawing/2016/ink" xmlns:am3d="http://schemas.microsoft.com/office/drawing/2017/model3d" xmlns:o="urn:schemas-microsoft-com:office:office" xmlns:oel="http://schemas.microsoft.com/office/2019/extlst" xmlns:r="http://schemas.openxmlformats.org/officeDocument/2006/relationships" xmlns:m="http://schemas.openxmlformats.org/officeDocument/2006/math" xmlns:v="urn:schemas-microsoft-com:vml" xmlns:wp14="http://schemas.microsoft.com/office/word/2010/wordprocessingDrawing" xmlns:wp="http://schemas.openxmlformats.org/drawingml/2006/wordprocessingDrawing" xmlns:w10="urn:schemas-microsoft-com:office:word" xmlns:w="http://schemas.openxmlformats.org/wordprocessingml/2006/main" xmlns:w14="http://schemas.microsoft.com/office/word/2010/wordml" xmlns:w15="http://schemas.microsoft.com/office/word/2012/wordml" xmlns:w16cex="http://schemas.microsoft.com/office/word/2018/wordml/cex" xmlns:w16cid="http://schemas.microsoft.com/office/word/2016/wordml/cid" xmlns:w16="http://schemas.microsoft.com/office/word/2018/wordml" xmlns:w16du="http://schemas.microsoft.com/office/word/2023/wordml/word16du" xmlns:w16sdtdh="http://schemas.microsoft.com/office/word/2020/wordml/sdtdatahash" xmlns:w16se="http://schemas.microsoft.com/office/word/2015/wordml/symex" xmlns:wpg="http://schemas.microsoft.com/office/word/2010/wordprocessingGroup" xmlns:wpi="http://schemas.microsoft.com/office/word/2010/wordprocessingInk" xmlns:wne="http://schemas.microsoft.com/office/word/2006/wordml" xmlns:wps="http://schemas.microsoft.com/office/word/2010/wordprocessingShape" mc:Ignorable="w14 w15 w16se w16cid w16 w16cex w16sdtdh w16du wp14">
+<w:footnotes xmlns:wpc="http://schemas.microsoft.com/office/word/2010/wordprocessingCanvas" xmlns:cx="http://schemas.microsoft.com/office/drawing/2014/chartex" xmlns:cx1="http://schemas.microsoft.com/office/drawing/2015/9/8/chartex" xmlns:cx2="http://schemas.microsoft.com/office/drawing/2015/10/21/chartex" xmlns:cx3="http://schemas.microsoft.com/office/drawing/2016/5/9/chartex" xmlns:cx4="http://schemas.microsoft.com/office/drawing/2016/5/10/chartex" xmlns:cx5="http://schemas.microsoft.com/office/drawing/2016/5/11/chartex" xmlns:cx6="http://schemas.microsoft.com/office/drawing/2016/5/12/chartex" xmlns:cx7="http://schemas.microsoft.com/office/drawing/2016/5/13/chartex" xmlns:cx8="http://schemas.microsoft.com/office/drawing/2016/5/14/chartex" xmlns:mc="http://schemas.openxmlformats.org/markup-compatibility/2006" xmlns:aink="http://schemas.microsoft.com/office/drawing/2016/ink" xmlns:am3d="http://schemas.microsoft.com/office/drawing/2017/model3d" xmlns:o="urn:schemas-microsoft-com:office:office" xmlns:oel="http://schemas.microsoft.com/office/2019/extlst" xmlns:r="http://schemas.openxmlformats.org/officeDocument/2006/relationships" xmlns:m="http://schemas.openxmlformats.org/officeDocument/2006/math" xmlns:v="urn:schemas-microsoft-com:vml" xmlns:wp14="http://schemas.microsoft.com/office/word/2010/wordprocessingDrawing" xmlns:wp="http://schemas.openxmlformats.org/drawingml/2006/wordprocessingDrawing" xmlns:w10="urn:schemas-microsoft-com:office:word" xmlns:w="http://schemas.openxmlformats.org/wordprocessingml/2006/main" xmlns:w14="http://schemas.microsoft.com/office/word/2010/wordml" xmlns:w15="http://schemas.microsoft.com/office/word/2012/wordml" xmlns:w16cex="http://schemas.microsoft.com/office/word/2018/wordml/cex" xmlns:w16cid="http://schemas.microsoft.com/office/word/2016/wordml/cid" xmlns:w16="http://schemas.microsoft.com/office/word/2018/wordml" xmlns:w16du="http://schemas.microsoft.com/office/word/2023/wordml/word16du" xmlns:w16sdtdh="http://schemas.microsoft.com/office/word/2020/wordml/sdtdatahash" xmlns:w16sdtfl="http://schemas.microsoft.com/office/word/2024/wordml/sdtformatlock" xmlns:w16se="http://schemas.microsoft.com/office/word/2015/wordml/symex" xmlns:wpg="http://schemas.microsoft.com/office/word/2010/wordprocessingGroup" xmlns:wpi="http://schemas.microsoft.com/office/word/2010/wordprocessingInk" xmlns:wne="http://schemas.microsoft.com/office/word/2006/wordml" xmlns:wps="http://schemas.microsoft.com/office/word/2010/wordprocessingShape" mc:Ignorable="w14 w15 w16se w16cid w16 w16cex w16sdtdh w16sdtfl w16du wp14">
   <w:footnote w:type="separator" w:id="-1">
     <w:p>
       <w:r>
@@ -9072,7 +9531,7 @@
 </file>
 
 <file path=word/styles.xml><?xml version="1.0" encoding="utf-8"?>
-<w:styles xmlns:mc="http://schemas.openxmlformats.org/markup-compatibility/2006" xmlns:r="http://schemas.openxmlformats.org/officeDocument/2006/relationships" xmlns:w="http://schemas.openxmlformats.org/wordprocessingml/2006/main" xmlns:w14="http://schemas.microsoft.com/office/word/2010/wordml" xmlns:w15="http://schemas.microsoft.com/office/word/2012/wordml" xmlns:w16cex="http://schemas.microsoft.com/office/word/2018/wordml/cex" xmlns:w16cid="http://schemas.microsoft.com/office/word/2016/wordml/cid" xmlns:w16="http://schemas.microsoft.com/office/word/2018/wordml" xmlns:w16du="http://schemas.microsoft.com/office/word/2023/wordml/word16du" xmlns:w16sdtdh="http://schemas.microsoft.com/office/word/2020/wordml/sdtdatahash" xmlns:w16se="http://schemas.microsoft.com/office/word/2015/wordml/symex" mc:Ignorable="w14 w15 w16se w16cid w16 w16cex w16sdtdh w16du">
+<w:styles xmlns:mc="http://schemas.openxmlformats.org/markup-compatibility/2006" xmlns:r="http://schemas.openxmlformats.org/officeDocument/2006/relationships" xmlns:w="http://schemas.openxmlformats.org/wordprocessingml/2006/main" xmlns:w14="http://schemas.microsoft.com/office/word/2010/wordml" xmlns:w15="http://schemas.microsoft.com/office/word/2012/wordml" xmlns:w16cex="http://schemas.microsoft.com/office/word/2018/wordml/cex" xmlns:w16cid="http://schemas.microsoft.com/office/word/2016/wordml/cid" xmlns:w16="http://schemas.microsoft.com/office/word/2018/wordml" xmlns:w16du="http://schemas.microsoft.com/office/word/2023/wordml/word16du" xmlns:w16sdtdh="http://schemas.microsoft.com/office/word/2020/wordml/sdtdatahash" xmlns:w16sdtfl="http://schemas.microsoft.com/office/word/2024/wordml/sdtformatlock" xmlns:w16se="http://schemas.microsoft.com/office/word/2015/wordml/symex" mc:Ignorable="w14 w15 w16se w16cid w16 w16cex w16sdtdh w16sdtfl w16du">
   <w:docDefaults>
     <w:rPrDefault>
       <w:rPr>

</xml_diff>

<commit_message>
CIV-17696 updated the typo (#7004)
</commit_message>
<xml_diff>
--- a/docker/docmosis/templates/CV-UNS-GAP-ENG-01077.docx
+++ b/docker/docmosis/templates/CV-UNS-GAP-ENG-01077.docx
@@ -1,6 +1,6 @@
 
 <file path=word/document.xml><?xml version="1.0" encoding="utf-8"?>
-<w:document xmlns:wpc="http://schemas.microsoft.com/office/word/2010/wordprocessingCanvas" xmlns:cx="http://schemas.microsoft.com/office/drawing/2014/chartex" xmlns:cx1="http://schemas.microsoft.com/office/drawing/2015/9/8/chartex" xmlns:cx2="http://schemas.microsoft.com/office/drawing/2015/10/21/chartex" xmlns:cx3="http://schemas.microsoft.com/office/drawing/2016/5/9/chartex" xmlns:cx4="http://schemas.microsoft.com/office/drawing/2016/5/10/chartex" xmlns:cx5="http://schemas.microsoft.com/office/drawing/2016/5/11/chartex" xmlns:cx6="http://schemas.microsoft.com/office/drawing/2016/5/12/chartex" xmlns:cx7="http://schemas.microsoft.com/office/drawing/2016/5/13/chartex" xmlns:cx8="http://schemas.microsoft.com/office/drawing/2016/5/14/chartex" xmlns:mc="http://schemas.openxmlformats.org/markup-compatibility/2006" xmlns:aink="http://schemas.microsoft.com/office/drawing/2016/ink" xmlns:am3d="http://schemas.microsoft.com/office/drawing/2017/model3d" xmlns:o="urn:schemas-microsoft-com:office:office" xmlns:oel="http://schemas.microsoft.com/office/2019/extlst" xmlns:r="http://schemas.openxmlformats.org/officeDocument/2006/relationships" xmlns:m="http://schemas.openxmlformats.org/officeDocument/2006/math" xmlns:v="urn:schemas-microsoft-com:vml" xmlns:wp14="http://schemas.microsoft.com/office/word/2010/wordprocessingDrawing" xmlns:wp="http://schemas.openxmlformats.org/drawingml/2006/wordprocessingDrawing" xmlns:w10="urn:schemas-microsoft-com:office:word" xmlns:w="http://schemas.openxmlformats.org/wordprocessingml/2006/main" xmlns:w14="http://schemas.microsoft.com/office/word/2010/wordml" xmlns:w15="http://schemas.microsoft.com/office/word/2012/wordml" xmlns:w16cex="http://schemas.microsoft.com/office/word/2018/wordml/cex" xmlns:w16cid="http://schemas.microsoft.com/office/word/2016/wordml/cid" xmlns:w16="http://schemas.microsoft.com/office/word/2018/wordml" xmlns:w16du="http://schemas.microsoft.com/office/word/2023/wordml/word16du" xmlns:w16sdtdh="http://schemas.microsoft.com/office/word/2020/wordml/sdtdatahash" xmlns:w16se="http://schemas.microsoft.com/office/word/2015/wordml/symex" xmlns:wpg="http://schemas.microsoft.com/office/word/2010/wordprocessingGroup" xmlns:wpi="http://schemas.microsoft.com/office/word/2010/wordprocessingInk" xmlns:wne="http://schemas.microsoft.com/office/word/2006/wordml" xmlns:wps="http://schemas.microsoft.com/office/word/2010/wordprocessingShape" mc:Ignorable="w14 w15 w16se w16cid w16 w16cex w16sdtdh w16du wp14">
+<w:document xmlns:wpc="http://schemas.microsoft.com/office/word/2010/wordprocessingCanvas" xmlns:cx="http://schemas.microsoft.com/office/drawing/2014/chartex" xmlns:cx1="http://schemas.microsoft.com/office/drawing/2015/9/8/chartex" xmlns:cx2="http://schemas.microsoft.com/office/drawing/2015/10/21/chartex" xmlns:cx3="http://schemas.microsoft.com/office/drawing/2016/5/9/chartex" xmlns:cx4="http://schemas.microsoft.com/office/drawing/2016/5/10/chartex" xmlns:cx5="http://schemas.microsoft.com/office/drawing/2016/5/11/chartex" xmlns:cx6="http://schemas.microsoft.com/office/drawing/2016/5/12/chartex" xmlns:cx7="http://schemas.microsoft.com/office/drawing/2016/5/13/chartex" xmlns:cx8="http://schemas.microsoft.com/office/drawing/2016/5/14/chartex" xmlns:mc="http://schemas.openxmlformats.org/markup-compatibility/2006" xmlns:aink="http://schemas.microsoft.com/office/drawing/2016/ink" xmlns:am3d="http://schemas.microsoft.com/office/drawing/2017/model3d" xmlns:o="urn:schemas-microsoft-com:office:office" xmlns:oel="http://schemas.microsoft.com/office/2019/extlst" xmlns:r="http://schemas.openxmlformats.org/officeDocument/2006/relationships" xmlns:m="http://schemas.openxmlformats.org/officeDocument/2006/math" xmlns:v="urn:schemas-microsoft-com:vml" xmlns:wp14="http://schemas.microsoft.com/office/word/2010/wordprocessingDrawing" xmlns:wp="http://schemas.openxmlformats.org/drawingml/2006/wordprocessingDrawing" xmlns:w10="urn:schemas-microsoft-com:office:word" xmlns:w="http://schemas.openxmlformats.org/wordprocessingml/2006/main" xmlns:w14="http://schemas.microsoft.com/office/word/2010/wordml" xmlns:w15="http://schemas.microsoft.com/office/word/2012/wordml" xmlns:w16cex="http://schemas.microsoft.com/office/word/2018/wordml/cex" xmlns:w16cid="http://schemas.microsoft.com/office/word/2016/wordml/cid" xmlns:w16="http://schemas.microsoft.com/office/word/2018/wordml" xmlns:w16du="http://schemas.microsoft.com/office/word/2023/wordml/word16du" xmlns:w16sdtdh="http://schemas.microsoft.com/office/word/2020/wordml/sdtdatahash" xmlns:w16sdtfl="http://schemas.microsoft.com/office/word/2024/wordml/sdtformatlock" xmlns:w16se="http://schemas.microsoft.com/office/word/2015/wordml/symex" xmlns:wpg="http://schemas.microsoft.com/office/word/2010/wordprocessingGroup" xmlns:wpi="http://schemas.microsoft.com/office/word/2010/wordprocessingInk" xmlns:wne="http://schemas.microsoft.com/office/word/2006/wordml" xmlns:wps="http://schemas.microsoft.com/office/word/2010/wordprocessingShape" mc:Ignorable="w14 w15 w16se w16cid w16 w16cex w16sdtdh w16sdtfl w16du wp14">
   <w:body>
     <w:tbl>
       <w:tblPr>
@@ -826,22 +826,16 @@
             <w:r>
               <w:t>&lt;&lt;</w:t>
             </w:r>
-            <w:r>
-              <w:t>cs_{</w:t>
-            </w:r>
             <w:proofErr w:type="spellStart"/>
             <w:r>
-              <w:t>hasAgreed</w:t>
+              <w:rPr>
+                <w:rFonts w:cstheme="minorHAnsi"/>
+              </w:rPr>
+              <w:t>isWithNotice</w:t>
             </w:r>
             <w:proofErr w:type="spellEnd"/>
             <w:r>
-              <w:t>==’Yes’}</w:t>
-            </w:r>
-            <w:r>
-              <w:t>&gt;&gt;</w:t>
-            </w:r>
-            <w:r>
-              <w:t xml:space="preserve"> No &lt;&lt;else&gt;&gt; Yes &lt;&lt;es_&gt;&gt; </w:t>
+              <w:t xml:space="preserve">&gt;&gt; </w:t>
             </w:r>
           </w:p>
         </w:tc>
@@ -3506,7 +3500,6 @@
               <w:bottom w:val="single" w:sz="4" w:space="0" w:color="auto"/>
               <w:right w:val="nil"/>
             </w:tcBorders>
-            <w:hideMark/>
           </w:tcPr>
           <w:p>
             <w:pPr>
@@ -3514,6 +3507,156 @@
               <w:spacing w:before="0" w:beforeAutospacing="0" w:after="0" w:afterAutospacing="0"/>
               <w:textAlignment w:val="baseline"/>
               <w:rPr>
+                <w:rStyle w:val="normaltextrun"/>
+                <w:rFonts w:asciiTheme="minorHAnsi" w:hAnsiTheme="minorHAnsi" w:cstheme="minorHAnsi"/>
+                <w:color w:val="000000"/>
+                <w:lang w:eastAsia="en-US"/>
+              </w:rPr>
+            </w:pPr>
+            <w:r>
+              <w:rPr>
+                <w:rFonts w:ascii="Arial" w:hAnsi="Arial" w:cs="Arial"/>
+                <w:sz w:val="16"/>
+                <w:szCs w:val="16"/>
+              </w:rPr>
+              <w:t>&lt;&lt;</w:t>
+            </w:r>
+            <w:proofErr w:type="spellStart"/>
+            <w:r>
+              <w:rPr>
+                <w:rFonts w:ascii="Arial" w:hAnsi="Arial" w:cs="Arial"/>
+                <w:sz w:val="16"/>
+                <w:szCs w:val="16"/>
+              </w:rPr>
+              <w:t>cr</w:t>
+            </w:r>
+            <w:proofErr w:type="spellEnd"/>
+            <w:r>
+              <w:rPr>
+                <w:rFonts w:ascii="Arial" w:hAnsi="Arial" w:cs="Arial"/>
+                <w:sz w:val="16"/>
+                <w:szCs w:val="16"/>
+              </w:rPr>
+              <w:t>_{</w:t>
+            </w:r>
+            <w:proofErr w:type="gramStart"/>
+            <w:r>
+              <w:rPr>
+                <w:rFonts w:ascii="Arial" w:hAnsi="Arial" w:cs="Arial"/>
+                <w:sz w:val="16"/>
+                <w:szCs w:val="16"/>
+              </w:rPr>
+              <w:t>role!=</w:t>
+            </w:r>
+            <w:proofErr w:type="gramEnd"/>
+            <w:r>
+              <w:rPr>
+                <w:rFonts w:ascii="Arial" w:hAnsi="Arial" w:cs="Arial"/>
+                <w:sz w:val="16"/>
+                <w:szCs w:val="16"/>
+              </w:rPr>
+              <w:t>null}&gt;&gt;</w:t>
+            </w:r>
+          </w:p>
+        </w:tc>
+      </w:tr>
+      <w:tr>
+        <w:tc>
+          <w:tcPr>
+            <w:tcW w:w="9067" w:type="dxa"/>
+            <w:tcBorders>
+              <w:top w:val="single" w:sz="4" w:space="0" w:color="auto"/>
+              <w:left w:val="nil"/>
+              <w:bottom w:val="single" w:sz="4" w:space="0" w:color="auto"/>
+              <w:right w:val="nil"/>
+            </w:tcBorders>
+          </w:tcPr>
+          <w:p>
+            <w:pPr>
+              <w:pStyle w:val="paragraph"/>
+              <w:spacing w:before="0" w:beforeAutospacing="0" w:after="0" w:afterAutospacing="0"/>
+              <w:textAlignment w:val="baseline"/>
+              <w:rPr>
+                <w:rStyle w:val="normaltextrun"/>
+                <w:rFonts w:asciiTheme="minorHAnsi" w:hAnsiTheme="minorHAnsi" w:cstheme="minorHAnsi"/>
+                <w:color w:val="000000"/>
+                <w:lang w:eastAsia="en-US"/>
+              </w:rPr>
+            </w:pPr>
+            <w:r>
+              <w:rPr>
+                <w:rFonts w:asciiTheme="minorHAnsi" w:hAnsiTheme="minorHAnsi" w:cstheme="minorHAnsi"/>
+              </w:rPr>
+              <w:t>&lt;&lt;role&gt;&gt;</w:t>
+            </w:r>
+          </w:p>
+        </w:tc>
+      </w:tr>
+      <w:tr>
+        <w:tc>
+          <w:tcPr>
+            <w:tcW w:w="9067" w:type="dxa"/>
+            <w:tcBorders>
+              <w:top w:val="single" w:sz="4" w:space="0" w:color="auto"/>
+              <w:left w:val="nil"/>
+              <w:bottom w:val="single" w:sz="4" w:space="0" w:color="auto"/>
+              <w:right w:val="nil"/>
+            </w:tcBorders>
+          </w:tcPr>
+          <w:p>
+            <w:pPr>
+              <w:pStyle w:val="paragraph"/>
+              <w:spacing w:before="0" w:beforeAutospacing="0" w:after="0" w:afterAutospacing="0"/>
+              <w:textAlignment w:val="baseline"/>
+              <w:rPr>
+                <w:rFonts w:asciiTheme="minorHAnsi" w:hAnsiTheme="minorHAnsi" w:cstheme="minorHAnsi"/>
+              </w:rPr>
+            </w:pPr>
+            <w:r>
+              <w:rPr>
+                <w:rFonts w:ascii="Arial" w:hAnsi="Arial" w:cs="Arial"/>
+                <w:sz w:val="16"/>
+                <w:szCs w:val="16"/>
+              </w:rPr>
+              <w:t>&lt;&lt;</w:t>
+            </w:r>
+            <w:r>
+              <w:rPr>
+                <w:rFonts w:ascii="Arial" w:hAnsi="Arial" w:cs="Arial"/>
+                <w:sz w:val="16"/>
+                <w:szCs w:val="16"/>
+              </w:rPr>
+              <w:t>er_</w:t>
+            </w:r>
+            <w:r>
+              <w:rPr>
+                <w:rFonts w:ascii="Arial" w:hAnsi="Arial" w:cs="Arial"/>
+                <w:sz w:val="16"/>
+                <w:szCs w:val="16"/>
+              </w:rPr>
+              <w:t>&gt;&gt;</w:t>
+            </w:r>
+          </w:p>
+        </w:tc>
+      </w:tr>
+      <w:tr>
+        <w:tc>
+          <w:tcPr>
+            <w:tcW w:w="9067" w:type="dxa"/>
+            <w:tcBorders>
+              <w:top w:val="single" w:sz="4" w:space="0" w:color="auto"/>
+              <w:left w:val="nil"/>
+              <w:bottom w:val="single" w:sz="4" w:space="0" w:color="auto"/>
+              <w:right w:val="nil"/>
+            </w:tcBorders>
+            <w:hideMark/>
+          </w:tcPr>
+          <w:p>
+            <w:pPr>
+              <w:pStyle w:val="paragraph"/>
+              <w:spacing w:before="0" w:beforeAutospacing="0" w:after="0" w:afterAutospacing="0"/>
+              <w:textAlignment w:val="baseline"/>
+              <w:rPr>
                 <w:rFonts w:asciiTheme="minorHAnsi" w:hAnsiTheme="minorHAnsi" w:cstheme="minorHAnsi"/>
                 <w:sz w:val="18"/>
                 <w:szCs w:val="18"/>
@@ -3527,25 +3670,7 @@
                 <w:color w:val="000000"/>
                 <w:lang w:eastAsia="en-US"/>
               </w:rPr>
-              <w:t>&lt;&lt;</w:t>
-            </w:r>
-            <w:r>
-              <w:rPr>
-                <w:rStyle w:val="normaltextrun"/>
-                <w:rFonts w:asciiTheme="minorHAnsi" w:hAnsiTheme="minorHAnsi" w:cstheme="minorHAnsi"/>
-                <w:color w:val="000000"/>
-                <w:lang w:eastAsia="en-US"/>
-              </w:rPr>
-              <w:t>date</w:t>
-            </w:r>
-            <w:r>
-              <w:rPr>
-                <w:rStyle w:val="normaltextrun"/>
-                <w:rFonts w:asciiTheme="minorHAnsi" w:hAnsiTheme="minorHAnsi" w:cstheme="minorHAnsi"/>
-                <w:color w:val="000000"/>
-                <w:lang w:eastAsia="en-US"/>
-              </w:rPr>
-              <w:t>&gt;&gt;</w:t>
+              <w:t>&lt;&lt;date&gt;&gt;</w:t>
             </w:r>
           </w:p>
         </w:tc>
@@ -5596,7 +5721,7 @@
       <w:tr>
         <w:tc>
           <w:tcPr>
-            <w:tcW w:w="3539" w:type="dxa"/>
+            <w:tcW w:w="3837" w:type="dxa"/>
             <w:tcBorders>
               <w:top w:val="single" w:sz="4" w:space="0" w:color="auto"/>
               <w:left w:val="nil"/>
@@ -5614,7 +5739,7 @@
         </w:tc>
         <w:tc>
           <w:tcPr>
-            <w:tcW w:w="5477" w:type="dxa"/>
+            <w:tcW w:w="5189" w:type="dxa"/>
             <w:tcBorders>
               <w:top w:val="single" w:sz="4" w:space="0" w:color="auto"/>
               <w:left w:val="nil"/>
@@ -5633,7 +5758,7 @@
       <w:tr>
         <w:tc>
           <w:tcPr>
-            <w:tcW w:w="3539" w:type="dxa"/>
+            <w:tcW w:w="3837" w:type="dxa"/>
             <w:tcBorders>
               <w:top w:val="single" w:sz="4" w:space="0" w:color="auto"/>
               <w:left w:val="nil"/>
@@ -5650,7 +5775,7 @@
         </w:tc>
         <w:tc>
           <w:tcPr>
-            <w:tcW w:w="5477" w:type="dxa"/>
+            <w:tcW w:w="5189" w:type="dxa"/>
             <w:tcBorders>
               <w:top w:val="single" w:sz="4" w:space="0" w:color="auto"/>
               <w:left w:val="nil"/>
@@ -5669,7 +5794,7 @@
       <w:tr>
         <w:tc>
           <w:tcPr>
-            <w:tcW w:w="3539" w:type="dxa"/>
+            <w:tcW w:w="3837" w:type="dxa"/>
             <w:tcBorders>
               <w:top w:val="single" w:sz="4" w:space="0" w:color="auto"/>
               <w:left w:val="nil"/>
@@ -5767,7 +5892,7 @@
         </w:tc>
         <w:tc>
           <w:tcPr>
-            <w:tcW w:w="5477" w:type="dxa"/>
+            <w:tcW w:w="5189" w:type="dxa"/>
             <w:tcBorders>
               <w:top w:val="single" w:sz="4" w:space="0" w:color="auto"/>
               <w:left w:val="nil"/>
@@ -5781,7 +5906,7 @@
       <w:tr>
         <w:tc>
           <w:tcPr>
-            <w:tcW w:w="3539" w:type="dxa"/>
+            <w:tcW w:w="3837" w:type="dxa"/>
             <w:tcBorders>
               <w:top w:val="single" w:sz="4" w:space="0" w:color="auto"/>
               <w:left w:val="nil"/>
@@ -5798,7 +5923,7 @@
         </w:tc>
         <w:tc>
           <w:tcPr>
-            <w:tcW w:w="5477" w:type="dxa"/>
+            <w:tcW w:w="5189" w:type="dxa"/>
             <w:tcBorders>
               <w:top w:val="single" w:sz="4" w:space="0" w:color="auto"/>
               <w:left w:val="nil"/>
@@ -5817,7 +5942,7 @@
       <w:tr>
         <w:tc>
           <w:tcPr>
-            <w:tcW w:w="3539" w:type="dxa"/>
+            <w:tcW w:w="3837" w:type="dxa"/>
             <w:tcBorders>
               <w:top w:val="single" w:sz="4" w:space="0" w:color="auto"/>
               <w:left w:val="nil"/>
@@ -5854,7 +5979,7 @@
         </w:tc>
         <w:tc>
           <w:tcPr>
-            <w:tcW w:w="5477" w:type="dxa"/>
+            <w:tcW w:w="5189" w:type="dxa"/>
             <w:tcBorders>
               <w:top w:val="single" w:sz="4" w:space="0" w:color="auto"/>
               <w:left w:val="nil"/>
@@ -5868,7 +5993,7 @@
       <w:tr>
         <w:tc>
           <w:tcPr>
-            <w:tcW w:w="3539" w:type="dxa"/>
+            <w:tcW w:w="3837" w:type="dxa"/>
             <w:tcBorders>
               <w:top w:val="single" w:sz="4" w:space="0" w:color="auto"/>
               <w:left w:val="nil"/>
@@ -5966,7 +6091,7 @@
         </w:tc>
         <w:tc>
           <w:tcPr>
-            <w:tcW w:w="5477" w:type="dxa"/>
+            <w:tcW w:w="5189" w:type="dxa"/>
             <w:tcBorders>
               <w:top w:val="single" w:sz="4" w:space="0" w:color="auto"/>
               <w:left w:val="nil"/>
@@ -5980,7 +6105,7 @@
       <w:tr>
         <w:tc>
           <w:tcPr>
-            <w:tcW w:w="3539" w:type="dxa"/>
+            <w:tcW w:w="3837" w:type="dxa"/>
             <w:tcBorders>
               <w:top w:val="single" w:sz="4" w:space="0" w:color="auto"/>
               <w:left w:val="nil"/>
@@ -5997,7 +6122,7 @@
         </w:tc>
         <w:tc>
           <w:tcPr>
-            <w:tcW w:w="5477" w:type="dxa"/>
+            <w:tcW w:w="5189" w:type="dxa"/>
             <w:tcBorders>
               <w:top w:val="single" w:sz="4" w:space="0" w:color="auto"/>
               <w:left w:val="nil"/>
@@ -6016,7 +6141,7 @@
       <w:tr>
         <w:tc>
           <w:tcPr>
-            <w:tcW w:w="3539" w:type="dxa"/>
+            <w:tcW w:w="3837" w:type="dxa"/>
             <w:tcBorders>
               <w:top w:val="single" w:sz="4" w:space="0" w:color="auto"/>
               <w:left w:val="nil"/>
@@ -6053,7 +6178,7 @@
         </w:tc>
         <w:tc>
           <w:tcPr>
-            <w:tcW w:w="5477" w:type="dxa"/>
+            <w:tcW w:w="5189" w:type="dxa"/>
             <w:tcBorders>
               <w:top w:val="single" w:sz="4" w:space="0" w:color="auto"/>
               <w:left w:val="nil"/>
@@ -6067,7 +6192,7 @@
       <w:tr>
         <w:tc>
           <w:tcPr>
-            <w:tcW w:w="3539" w:type="dxa"/>
+            <w:tcW w:w="3837" w:type="dxa"/>
             <w:tcBorders>
               <w:top w:val="single" w:sz="4" w:space="0" w:color="auto"/>
               <w:left w:val="nil"/>
@@ -6180,7 +6305,7 @@
         </w:tc>
         <w:tc>
           <w:tcPr>
-            <w:tcW w:w="5477" w:type="dxa"/>
+            <w:tcW w:w="5189" w:type="dxa"/>
             <w:tcBorders>
               <w:top w:val="single" w:sz="4" w:space="0" w:color="auto"/>
               <w:left w:val="nil"/>
@@ -6194,7 +6319,7 @@
       <w:tr>
         <w:tc>
           <w:tcPr>
-            <w:tcW w:w="3539" w:type="dxa"/>
+            <w:tcW w:w="3837" w:type="dxa"/>
             <w:tcBorders>
               <w:top w:val="single" w:sz="4" w:space="0" w:color="auto"/>
               <w:left w:val="nil"/>
@@ -6211,7 +6336,7 @@
         </w:tc>
         <w:tc>
           <w:tcPr>
-            <w:tcW w:w="5477" w:type="dxa"/>
+            <w:tcW w:w="5189" w:type="dxa"/>
             <w:tcBorders>
               <w:top w:val="single" w:sz="4" w:space="0" w:color="auto"/>
               <w:left w:val="nil"/>
@@ -6230,7 +6355,7 @@
       <w:tr>
         <w:tc>
           <w:tcPr>
-            <w:tcW w:w="3539" w:type="dxa"/>
+            <w:tcW w:w="3837" w:type="dxa"/>
             <w:tcBorders>
               <w:top w:val="single" w:sz="4" w:space="0" w:color="auto"/>
               <w:left w:val="nil"/>
@@ -6267,7 +6392,7 @@
         </w:tc>
         <w:tc>
           <w:tcPr>
-            <w:tcW w:w="5477" w:type="dxa"/>
+            <w:tcW w:w="5189" w:type="dxa"/>
             <w:tcBorders>
               <w:top w:val="single" w:sz="4" w:space="0" w:color="auto"/>
               <w:left w:val="nil"/>
@@ -6279,6 +6404,339 @@
         </w:tc>
       </w:tr>
     </w:tbl>
+    <w:p/>
+    <w:p>
+      <w:pPr>
+        <w:rPr>
+          <w:rFonts w:cstheme="minorHAnsi"/>
+          <w:b/>
+          <w:bCs/>
+        </w:rPr>
+      </w:pPr>
+      <w:r>
+        <w:t>&lt;&lt;c</w:t>
+      </w:r>
+      <w:r>
+        <w:t>s</w:t>
+      </w:r>
+      <w:r>
+        <w:t>_{</w:t>
+      </w:r>
+      <w:proofErr w:type="spellStart"/>
+      <w:proofErr w:type="gramStart"/>
+      <w:r>
+        <w:t>responseSotName</w:t>
+      </w:r>
+      <w:proofErr w:type="spellEnd"/>
+      <w:r>
+        <w:t>!=</w:t>
+      </w:r>
+      <w:proofErr w:type="gramEnd"/>
+      <w:r>
+        <w:t>null}&gt;&gt;</w:t>
+      </w:r>
+      <w:r>
+        <w:rPr>
+          <w:rFonts w:cstheme="minorHAnsi"/>
+          <w:b/>
+          <w:bCs/>
+        </w:rPr>
+        <w:t>Statement of truth</w:t>
+      </w:r>
+    </w:p>
+    <w:p>
+      <w:pPr>
+        <w:rPr>
+          <w:rFonts w:cstheme="minorHAnsi"/>
+        </w:rPr>
+      </w:pPr>
+    </w:p>
+    <w:tbl>
+      <w:tblPr>
+        <w:tblStyle w:val="TableGrid"/>
+        <w:tblW w:w="9067" w:type="dxa"/>
+        <w:tblInd w:w="0" w:type="dxa"/>
+        <w:tblBorders>
+          <w:left w:val="none" w:sz="0" w:space="0" w:color="auto"/>
+          <w:right w:val="none" w:sz="0" w:space="0" w:color="auto"/>
+        </w:tblBorders>
+        <w:tblLook w:val="04A0" w:firstRow="1" w:lastRow="0" w:firstColumn="1" w:lastColumn="0" w:noHBand="0" w:noVBand="1"/>
+      </w:tblPr>
+      <w:tblGrid>
+        <w:gridCol w:w="9067"/>
+      </w:tblGrid>
+      <w:tr>
+        <w:tc>
+          <w:tcPr>
+            <w:tcW w:w="9067" w:type="dxa"/>
+            <w:tcBorders>
+              <w:top w:val="single" w:sz="4" w:space="0" w:color="auto"/>
+              <w:left w:val="nil"/>
+              <w:bottom w:val="single" w:sz="4" w:space="0" w:color="auto"/>
+              <w:right w:val="nil"/>
+            </w:tcBorders>
+            <w:hideMark/>
+          </w:tcPr>
+          <w:p>
+            <w:pPr>
+              <w:rPr>
+                <w:kern w:val="0"/>
+                <w14:ligatures w14:val="none"/>
+              </w:rPr>
+            </w:pPr>
+            <w:r>
+              <w:t>I believe the facts stated in this response are true. I understand that proceedings for contempt of court may be brought against anyone who makes, or causes to be made, a false statement in a document verified by a statement of truth without an honest belief in its truth.  </w:t>
+            </w:r>
+          </w:p>
+          <w:p/>
+        </w:tc>
+      </w:tr>
+      <w:tr>
+        <w:tc>
+          <w:tcPr>
+            <w:tcW w:w="9067" w:type="dxa"/>
+            <w:tcBorders>
+              <w:top w:val="single" w:sz="4" w:space="0" w:color="auto"/>
+              <w:left w:val="nil"/>
+              <w:bottom w:val="single" w:sz="4" w:space="0" w:color="auto"/>
+              <w:right w:val="nil"/>
+            </w:tcBorders>
+          </w:tcPr>
+          <w:p>
+            <w:r>
+              <w:rPr>
+                <w:rStyle w:val="normaltextrun"/>
+                <w:rFonts w:cstheme="minorHAnsi"/>
+                <w:color w:val="000000"/>
+              </w:rPr>
+              <w:t>&lt;&lt;</w:t>
+            </w:r>
+            <w:r>
+              <w:rPr>
+                <w:color w:val="080808"/>
+              </w:rPr>
+              <w:t xml:space="preserve"> </w:t>
+            </w:r>
+            <w:proofErr w:type="spellStart"/>
+            <w:r>
+              <w:rPr>
+                <w:rFonts w:cstheme="minorHAnsi"/>
+                <w:color w:val="000000"/>
+              </w:rPr>
+              <w:t>responseSotName</w:t>
+            </w:r>
+            <w:proofErr w:type="spellEnd"/>
+            <w:r>
+              <w:rPr>
+                <w:rStyle w:val="normaltextrun"/>
+                <w:rFonts w:cstheme="minorHAnsi"/>
+                <w:color w:val="000000"/>
+              </w:rPr>
+              <w:t>&gt;&gt;</w:t>
+            </w:r>
+          </w:p>
+        </w:tc>
+      </w:tr>
+      <w:tr>
+        <w:tc>
+          <w:tcPr>
+            <w:tcW w:w="9067" w:type="dxa"/>
+            <w:tcBorders>
+              <w:top w:val="single" w:sz="4" w:space="0" w:color="auto"/>
+              <w:left w:val="nil"/>
+              <w:bottom w:val="single" w:sz="4" w:space="0" w:color="auto"/>
+              <w:right w:val="nil"/>
+            </w:tcBorders>
+          </w:tcPr>
+          <w:p>
+            <w:r>
+              <w:rPr>
+                <w:rFonts w:ascii="Arial" w:hAnsi="Arial" w:cs="Arial"/>
+                <w:sz w:val="16"/>
+                <w:szCs w:val="16"/>
+              </w:rPr>
+              <w:t>&lt;&lt;</w:t>
+            </w:r>
+            <w:proofErr w:type="spellStart"/>
+            <w:r>
+              <w:rPr>
+                <w:rFonts w:ascii="Arial" w:hAnsi="Arial" w:cs="Arial"/>
+                <w:sz w:val="16"/>
+                <w:szCs w:val="16"/>
+              </w:rPr>
+              <w:t>cr</w:t>
+            </w:r>
+            <w:proofErr w:type="spellEnd"/>
+            <w:proofErr w:type="gramStart"/>
+            <w:r>
+              <w:rPr>
+                <w:rFonts w:ascii="Arial" w:hAnsi="Arial" w:cs="Arial"/>
+                <w:sz w:val="16"/>
+                <w:szCs w:val="16"/>
+              </w:rPr>
+              <w:t>_{</w:t>
+            </w:r>
+            <w:r>
+              <w:rPr>
+                <w:color w:val="080808"/>
+              </w:rPr>
+              <w:t xml:space="preserve"> </w:t>
+            </w:r>
+            <w:proofErr w:type="spellStart"/>
+            <w:r>
+              <w:rPr>
+                <w:rFonts w:ascii="Arial" w:hAnsi="Arial" w:cs="Arial"/>
+                <w:sz w:val="16"/>
+                <w:szCs w:val="16"/>
+              </w:rPr>
+              <w:t>responseSotRole</w:t>
+            </w:r>
+            <w:proofErr w:type="spellEnd"/>
+            <w:proofErr w:type="gramEnd"/>
+            <w:r>
+              <w:rPr>
+                <w:rFonts w:ascii="Arial" w:hAnsi="Arial" w:cs="Arial"/>
+                <w:sz w:val="16"/>
+                <w:szCs w:val="16"/>
+              </w:rPr>
+              <w:t>!=null}&gt;&gt;</w:t>
+            </w:r>
+          </w:p>
+        </w:tc>
+      </w:tr>
+      <w:tr>
+        <w:tc>
+          <w:tcPr>
+            <w:tcW w:w="9067" w:type="dxa"/>
+            <w:tcBorders>
+              <w:top w:val="single" w:sz="4" w:space="0" w:color="auto"/>
+              <w:left w:val="nil"/>
+              <w:bottom w:val="single" w:sz="4" w:space="0" w:color="auto"/>
+              <w:right w:val="nil"/>
+            </w:tcBorders>
+          </w:tcPr>
+          <w:p>
+            <w:r>
+              <w:rPr>
+                <w:rFonts w:cstheme="minorHAnsi"/>
+              </w:rPr>
+              <w:t>&lt;&lt;</w:t>
+            </w:r>
+            <w:r>
+              <w:rPr>
+                <w:color w:val="080808"/>
+              </w:rPr>
+              <w:t xml:space="preserve"> </w:t>
+            </w:r>
+            <w:proofErr w:type="spellStart"/>
+            <w:r>
+              <w:rPr>
+                <w:rFonts w:cstheme="minorHAnsi"/>
+              </w:rPr>
+              <w:t>responseSotRole</w:t>
+            </w:r>
+            <w:proofErr w:type="spellEnd"/>
+            <w:r>
+              <w:rPr>
+                <w:rFonts w:cstheme="minorHAnsi"/>
+              </w:rPr>
+              <w:t>&gt;&gt;</w:t>
+            </w:r>
+          </w:p>
+        </w:tc>
+      </w:tr>
+      <w:tr>
+        <w:tc>
+          <w:tcPr>
+            <w:tcW w:w="9067" w:type="dxa"/>
+            <w:tcBorders>
+              <w:top w:val="single" w:sz="4" w:space="0" w:color="auto"/>
+              <w:left w:val="nil"/>
+              <w:bottom w:val="single" w:sz="4" w:space="0" w:color="auto"/>
+              <w:right w:val="nil"/>
+            </w:tcBorders>
+          </w:tcPr>
+          <w:p>
+            <w:pPr>
+              <w:rPr>
+                <w:rFonts w:cstheme="minorHAnsi"/>
+              </w:rPr>
+            </w:pPr>
+            <w:r>
+              <w:rPr>
+                <w:rFonts w:ascii="Arial" w:hAnsi="Arial" w:cs="Arial"/>
+                <w:sz w:val="16"/>
+                <w:szCs w:val="16"/>
+              </w:rPr>
+              <w:t>&lt;&lt;</w:t>
+            </w:r>
+            <w:r>
+              <w:rPr>
+                <w:rFonts w:ascii="Arial" w:hAnsi="Arial" w:cs="Arial"/>
+                <w:sz w:val="16"/>
+                <w:szCs w:val="16"/>
+              </w:rPr>
+              <w:t>er_</w:t>
+            </w:r>
+            <w:r>
+              <w:rPr>
+                <w:rFonts w:ascii="Arial" w:hAnsi="Arial" w:cs="Arial"/>
+                <w:sz w:val="16"/>
+                <w:szCs w:val="16"/>
+              </w:rPr>
+              <w:t>&gt;&gt;</w:t>
+            </w:r>
+          </w:p>
+        </w:tc>
+      </w:tr>
+      <w:tr>
+        <w:tc>
+          <w:tcPr>
+            <w:tcW w:w="9067" w:type="dxa"/>
+            <w:tcBorders>
+              <w:top w:val="single" w:sz="4" w:space="0" w:color="auto"/>
+              <w:left w:val="nil"/>
+              <w:bottom w:val="single" w:sz="4" w:space="0" w:color="auto"/>
+              <w:right w:val="nil"/>
+            </w:tcBorders>
+          </w:tcPr>
+          <w:p>
+            <w:pPr>
+              <w:rPr>
+                <w:rFonts w:ascii="Arial" w:hAnsi="Arial" w:cs="Arial"/>
+                <w:sz w:val="16"/>
+                <w:szCs w:val="16"/>
+              </w:rPr>
+            </w:pPr>
+            <w:r>
+              <w:rPr>
+                <w:rStyle w:val="normaltextrun"/>
+                <w:rFonts w:cstheme="minorHAnsi"/>
+                <w:color w:val="000000"/>
+              </w:rPr>
+              <w:t>&lt;&lt;date&gt;&gt;</w:t>
+            </w:r>
+          </w:p>
+        </w:tc>
+      </w:tr>
+    </w:tbl>
+    <w:p>
+      <w:pPr>
+        <w:rPr>
+          <w:rFonts w:ascii="Arial" w:hAnsi="Arial" w:cs="Arial"/>
+          <w:sz w:val="16"/>
+          <w:szCs w:val="16"/>
+        </w:rPr>
+      </w:pPr>
+      <w:r>
+        <w:rPr>
+          <w:rFonts w:ascii="Arial" w:hAnsi="Arial" w:cs="Arial"/>
+          <w:sz w:val="16"/>
+          <w:szCs w:val="16"/>
+        </w:rPr>
+        <w:t>&lt;&lt;es_ &gt;&gt;</w:t>
+      </w:r>
+    </w:p>
     <w:p>
       <w:pPr>
         <w:rPr>
@@ -6968,6 +7426,7 @@
                 <w:sz w:val="16"/>
                 <w:szCs w:val="16"/>
               </w:rPr>
+              <w:lastRenderedPageBreak/>
               <w:t>&lt;&lt;</w:t>
             </w:r>
             <w:proofErr w:type="spellStart"/>
@@ -7366,7 +7825,6 @@
           </w:tcPr>
           <w:p>
             <w:r>
-              <w:lastRenderedPageBreak/>
               <w:t>Preferred location</w:t>
             </w:r>
           </w:p>
@@ -8891,6 +9349,7 @@
           </w:tcPr>
           <w:p>
             <w:r>
+              <w:lastRenderedPageBreak/>
               <w:t>What other support do you need?</w:t>
             </w:r>
           </w:p>
@@ -9004,7 +9463,7 @@
 </file>
 
 <file path=word/endnotes.xml><?xml version="1.0" encoding="utf-8"?>
-<w:endnotes xmlns:wpc="http://schemas.microsoft.com/office/word/2010/wordprocessingCanvas" xmlns:cx="http://schemas.microsoft.com/office/drawing/2014/chartex" xmlns:cx1="http://schemas.microsoft.com/office/drawing/2015/9/8/chartex" xmlns:cx2="http://schemas.microsoft.com/office/drawing/2015/10/21/chartex" xmlns:cx3="http://schemas.microsoft.com/office/drawing/2016/5/9/chartex" xmlns:cx4="http://schemas.microsoft.com/office/drawing/2016/5/10/chartex" xmlns:cx5="http://schemas.microsoft.com/office/drawing/2016/5/11/chartex" xmlns:cx6="http://schemas.microsoft.com/office/drawing/2016/5/12/chartex" xmlns:cx7="http://schemas.microsoft.com/office/drawing/2016/5/13/chartex" xmlns:cx8="http://schemas.microsoft.com/office/drawing/2016/5/14/chartex" xmlns:mc="http://schemas.openxmlformats.org/markup-compatibility/2006" xmlns:aink="http://schemas.microsoft.com/office/drawing/2016/ink" xmlns:am3d="http://schemas.microsoft.com/office/drawing/2017/model3d" xmlns:o="urn:schemas-microsoft-com:office:office" xmlns:oel="http://schemas.microsoft.com/office/2019/extlst" xmlns:r="http://schemas.openxmlformats.org/officeDocument/2006/relationships" xmlns:m="http://schemas.openxmlformats.org/officeDocument/2006/math" xmlns:v="urn:schemas-microsoft-com:vml" xmlns:wp14="http://schemas.microsoft.com/office/word/2010/wordprocessingDrawing" xmlns:wp="http://schemas.openxmlformats.org/drawingml/2006/wordprocessingDrawing" xmlns:w10="urn:schemas-microsoft-com:office:word" xmlns:w="http://schemas.openxmlformats.org/wordprocessingml/2006/main" xmlns:w14="http://schemas.microsoft.com/office/word/2010/wordml" xmlns:w15="http://schemas.microsoft.com/office/word/2012/wordml" xmlns:w16cex="http://schemas.microsoft.com/office/word/2018/wordml/cex" xmlns:w16cid="http://schemas.microsoft.com/office/word/2016/wordml/cid" xmlns:w16="http://schemas.microsoft.com/office/word/2018/wordml" xmlns:w16du="http://schemas.microsoft.com/office/word/2023/wordml/word16du" xmlns:w16sdtdh="http://schemas.microsoft.com/office/word/2020/wordml/sdtdatahash" xmlns:w16se="http://schemas.microsoft.com/office/word/2015/wordml/symex" xmlns:wpg="http://schemas.microsoft.com/office/word/2010/wordprocessingGroup" xmlns:wpi="http://schemas.microsoft.com/office/word/2010/wordprocessingInk" xmlns:wne="http://schemas.microsoft.com/office/word/2006/wordml" xmlns:wps="http://schemas.microsoft.com/office/word/2010/wordprocessingShape" mc:Ignorable="w14 w15 w16se w16cid w16 w16cex w16sdtdh w16du wp14">
+<w:endnotes xmlns:wpc="http://schemas.microsoft.com/office/word/2010/wordprocessingCanvas" xmlns:cx="http://schemas.microsoft.com/office/drawing/2014/chartex" xmlns:cx1="http://schemas.microsoft.com/office/drawing/2015/9/8/chartex" xmlns:cx2="http://schemas.microsoft.com/office/drawing/2015/10/21/chartex" xmlns:cx3="http://schemas.microsoft.com/office/drawing/2016/5/9/chartex" xmlns:cx4="http://schemas.microsoft.com/office/drawing/2016/5/10/chartex" xmlns:cx5="http://schemas.microsoft.com/office/drawing/2016/5/11/chartex" xmlns:cx6="http://schemas.microsoft.com/office/drawing/2016/5/12/chartex" xmlns:cx7="http://schemas.microsoft.com/office/drawing/2016/5/13/chartex" xmlns:cx8="http://schemas.microsoft.com/office/drawing/2016/5/14/chartex" xmlns:mc="http://schemas.openxmlformats.org/markup-compatibility/2006" xmlns:aink="http://schemas.microsoft.com/office/drawing/2016/ink" xmlns:am3d="http://schemas.microsoft.com/office/drawing/2017/model3d" xmlns:o="urn:schemas-microsoft-com:office:office" xmlns:oel="http://schemas.microsoft.com/office/2019/extlst" xmlns:r="http://schemas.openxmlformats.org/officeDocument/2006/relationships" xmlns:m="http://schemas.openxmlformats.org/officeDocument/2006/math" xmlns:v="urn:schemas-microsoft-com:vml" xmlns:wp14="http://schemas.microsoft.com/office/word/2010/wordprocessingDrawing" xmlns:wp="http://schemas.openxmlformats.org/drawingml/2006/wordprocessingDrawing" xmlns:w10="urn:schemas-microsoft-com:office:word" xmlns:w="http://schemas.openxmlformats.org/wordprocessingml/2006/main" xmlns:w14="http://schemas.microsoft.com/office/word/2010/wordml" xmlns:w15="http://schemas.microsoft.com/office/word/2012/wordml" xmlns:w16cex="http://schemas.microsoft.com/office/word/2018/wordml/cex" xmlns:w16cid="http://schemas.microsoft.com/office/word/2016/wordml/cid" xmlns:w16="http://schemas.microsoft.com/office/word/2018/wordml" xmlns:w16du="http://schemas.microsoft.com/office/word/2023/wordml/word16du" xmlns:w16sdtdh="http://schemas.microsoft.com/office/word/2020/wordml/sdtdatahash" xmlns:w16sdtfl="http://schemas.microsoft.com/office/word/2024/wordml/sdtformatlock" xmlns:w16se="http://schemas.microsoft.com/office/word/2015/wordml/symex" xmlns:wpg="http://schemas.microsoft.com/office/word/2010/wordprocessingGroup" xmlns:wpi="http://schemas.microsoft.com/office/word/2010/wordprocessingInk" xmlns:wne="http://schemas.microsoft.com/office/word/2006/wordml" xmlns:wps="http://schemas.microsoft.com/office/word/2010/wordprocessingShape" mc:Ignorable="w14 w15 w16se w16cid w16 w16cex w16sdtdh w16sdtfl w16du wp14">
   <w:endnote w:type="separator" w:id="-1">
     <w:p>
       <w:r>
@@ -9023,7 +9482,7 @@
 </file>
 
 <file path=word/footer1.xml><?xml version="1.0" encoding="utf-8"?>
-<w:ftr xmlns:wpc="http://schemas.microsoft.com/office/word/2010/wordprocessingCanvas" xmlns:cx="http://schemas.microsoft.com/office/drawing/2014/chartex" xmlns:cx1="http://schemas.microsoft.com/office/drawing/2015/9/8/chartex" xmlns:cx2="http://schemas.microsoft.com/office/drawing/2015/10/21/chartex" xmlns:cx3="http://schemas.microsoft.com/office/drawing/2016/5/9/chartex" xmlns:cx4="http://schemas.microsoft.com/office/drawing/2016/5/10/chartex" xmlns:cx5="http://schemas.microsoft.com/office/drawing/2016/5/11/chartex" xmlns:cx6="http://schemas.microsoft.com/office/drawing/2016/5/12/chartex" xmlns:cx7="http://schemas.microsoft.com/office/drawing/2016/5/13/chartex" xmlns:cx8="http://schemas.microsoft.com/office/drawing/2016/5/14/chartex" xmlns:mc="http://schemas.openxmlformats.org/markup-compatibility/2006" xmlns:aink="http://schemas.microsoft.com/office/drawing/2016/ink" xmlns:am3d="http://schemas.microsoft.com/office/drawing/2017/model3d" xmlns:o="urn:schemas-microsoft-com:office:office" xmlns:oel="http://schemas.microsoft.com/office/2019/extlst" xmlns:r="http://schemas.openxmlformats.org/officeDocument/2006/relationships" xmlns:m="http://schemas.openxmlformats.org/officeDocument/2006/math" xmlns:v="urn:schemas-microsoft-com:vml" xmlns:wp14="http://schemas.microsoft.com/office/word/2010/wordprocessingDrawing" xmlns:wp="http://schemas.openxmlformats.org/drawingml/2006/wordprocessingDrawing" xmlns:w10="urn:schemas-microsoft-com:office:word" xmlns:w="http://schemas.openxmlformats.org/wordprocessingml/2006/main" xmlns:w14="http://schemas.microsoft.com/office/word/2010/wordml" xmlns:w15="http://schemas.microsoft.com/office/word/2012/wordml" xmlns:w16cex="http://schemas.microsoft.com/office/word/2018/wordml/cex" xmlns:w16cid="http://schemas.microsoft.com/office/word/2016/wordml/cid" xmlns:w16="http://schemas.microsoft.com/office/word/2018/wordml" xmlns:w16du="http://schemas.microsoft.com/office/word/2023/wordml/word16du" xmlns:w16sdtdh="http://schemas.microsoft.com/office/word/2020/wordml/sdtdatahash" xmlns:w16se="http://schemas.microsoft.com/office/word/2015/wordml/symex" xmlns:wpg="http://schemas.microsoft.com/office/word/2010/wordprocessingGroup" xmlns:wpi="http://schemas.microsoft.com/office/word/2010/wordprocessingInk" xmlns:wne="http://schemas.microsoft.com/office/word/2006/wordml" xmlns:wps="http://schemas.microsoft.com/office/word/2010/wordprocessingShape" mc:Ignorable="w14 w15 w16se w16cid w16 w16cex w16sdtdh w16du wp14">
+<w:ftr xmlns:wpc="http://schemas.microsoft.com/office/word/2010/wordprocessingCanvas" xmlns:cx="http://schemas.microsoft.com/office/drawing/2014/chartex" xmlns:cx1="http://schemas.microsoft.com/office/drawing/2015/9/8/chartex" xmlns:cx2="http://schemas.microsoft.com/office/drawing/2015/10/21/chartex" xmlns:cx3="http://schemas.microsoft.com/office/drawing/2016/5/9/chartex" xmlns:cx4="http://schemas.microsoft.com/office/drawing/2016/5/10/chartex" xmlns:cx5="http://schemas.microsoft.com/office/drawing/2016/5/11/chartex" xmlns:cx6="http://schemas.microsoft.com/office/drawing/2016/5/12/chartex" xmlns:cx7="http://schemas.microsoft.com/office/drawing/2016/5/13/chartex" xmlns:cx8="http://schemas.microsoft.com/office/drawing/2016/5/14/chartex" xmlns:mc="http://schemas.openxmlformats.org/markup-compatibility/2006" xmlns:aink="http://schemas.microsoft.com/office/drawing/2016/ink" xmlns:am3d="http://schemas.microsoft.com/office/drawing/2017/model3d" xmlns:o="urn:schemas-microsoft-com:office:office" xmlns:oel="http://schemas.microsoft.com/office/2019/extlst" xmlns:r="http://schemas.openxmlformats.org/officeDocument/2006/relationships" xmlns:m="http://schemas.openxmlformats.org/officeDocument/2006/math" xmlns:v="urn:schemas-microsoft-com:vml" xmlns:wp14="http://schemas.microsoft.com/office/word/2010/wordprocessingDrawing" xmlns:wp="http://schemas.openxmlformats.org/drawingml/2006/wordprocessingDrawing" xmlns:w10="urn:schemas-microsoft-com:office:word" xmlns:w="http://schemas.openxmlformats.org/wordprocessingml/2006/main" xmlns:w14="http://schemas.microsoft.com/office/word/2010/wordml" xmlns:w15="http://schemas.microsoft.com/office/word/2012/wordml" xmlns:w16cex="http://schemas.microsoft.com/office/word/2018/wordml/cex" xmlns:w16cid="http://schemas.microsoft.com/office/word/2016/wordml/cid" xmlns:w16="http://schemas.microsoft.com/office/word/2018/wordml" xmlns:w16du="http://schemas.microsoft.com/office/word/2023/wordml/word16du" xmlns:w16sdtdh="http://schemas.microsoft.com/office/word/2020/wordml/sdtdatahash" xmlns:w16sdtfl="http://schemas.microsoft.com/office/word/2024/wordml/sdtformatlock" xmlns:w16se="http://schemas.microsoft.com/office/word/2015/wordml/symex" xmlns:wpg="http://schemas.microsoft.com/office/word/2010/wordprocessingGroup" xmlns:wpi="http://schemas.microsoft.com/office/word/2010/wordprocessingInk" xmlns:wne="http://schemas.microsoft.com/office/word/2006/wordml" xmlns:wps="http://schemas.microsoft.com/office/word/2010/wordprocessingShape" mc:Ignorable="w14 w15 w16se w16cid w16 w16cex w16sdtdh w16sdtfl w16du wp14">
   <w:p>
     <w:pPr>
       <w:pStyle w:val="Footer"/>
@@ -9033,7 +9492,7 @@
 </file>
 
 <file path=word/footer2.xml><?xml version="1.0" encoding="utf-8"?>
-<w:ftr xmlns:wpc="http://schemas.microsoft.com/office/word/2010/wordprocessingCanvas" xmlns:cx="http://schemas.microsoft.com/office/drawing/2014/chartex" xmlns:cx1="http://schemas.microsoft.com/office/drawing/2015/9/8/chartex" xmlns:cx2="http://schemas.microsoft.com/office/drawing/2015/10/21/chartex" xmlns:cx3="http://schemas.microsoft.com/office/drawing/2016/5/9/chartex" xmlns:cx4="http://schemas.microsoft.com/office/drawing/2016/5/10/chartex" xmlns:cx5="http://schemas.microsoft.com/office/drawing/2016/5/11/chartex" xmlns:cx6="http://schemas.microsoft.com/office/drawing/2016/5/12/chartex" xmlns:cx7="http://schemas.microsoft.com/office/drawing/2016/5/13/chartex" xmlns:cx8="http://schemas.microsoft.com/office/drawing/2016/5/14/chartex" xmlns:mc="http://schemas.openxmlformats.org/markup-compatibility/2006" xmlns:aink="http://schemas.microsoft.com/office/drawing/2016/ink" xmlns:am3d="http://schemas.microsoft.com/office/drawing/2017/model3d" xmlns:o="urn:schemas-microsoft-com:office:office" xmlns:oel="http://schemas.microsoft.com/office/2019/extlst" xmlns:r="http://schemas.openxmlformats.org/officeDocument/2006/relationships" xmlns:m="http://schemas.openxmlformats.org/officeDocument/2006/math" xmlns:v="urn:schemas-microsoft-com:vml" xmlns:wp14="http://schemas.microsoft.com/office/word/2010/wordprocessingDrawing" xmlns:wp="http://schemas.openxmlformats.org/drawingml/2006/wordprocessingDrawing" xmlns:w10="urn:schemas-microsoft-com:office:word" xmlns:w="http://schemas.openxmlformats.org/wordprocessingml/2006/main" xmlns:w14="http://schemas.microsoft.com/office/word/2010/wordml" xmlns:w15="http://schemas.microsoft.com/office/word/2012/wordml" xmlns:w16cex="http://schemas.microsoft.com/office/word/2018/wordml/cex" xmlns:w16cid="http://schemas.microsoft.com/office/word/2016/wordml/cid" xmlns:w16="http://schemas.microsoft.com/office/word/2018/wordml" xmlns:w16du="http://schemas.microsoft.com/office/word/2023/wordml/word16du" xmlns:w16sdtdh="http://schemas.microsoft.com/office/word/2020/wordml/sdtdatahash" xmlns:w16se="http://schemas.microsoft.com/office/word/2015/wordml/symex" xmlns:wpg="http://schemas.microsoft.com/office/word/2010/wordprocessingGroup" xmlns:wpi="http://schemas.microsoft.com/office/word/2010/wordprocessingInk" xmlns:wne="http://schemas.microsoft.com/office/word/2006/wordml" xmlns:wps="http://schemas.microsoft.com/office/word/2010/wordprocessingShape" mc:Ignorable="w14 w15 w16se w16cid w16 w16cex w16sdtdh w16du wp14">
+<w:ftr xmlns:wpc="http://schemas.microsoft.com/office/word/2010/wordprocessingCanvas" xmlns:cx="http://schemas.microsoft.com/office/drawing/2014/chartex" xmlns:cx1="http://schemas.microsoft.com/office/drawing/2015/9/8/chartex" xmlns:cx2="http://schemas.microsoft.com/office/drawing/2015/10/21/chartex" xmlns:cx3="http://schemas.microsoft.com/office/drawing/2016/5/9/chartex" xmlns:cx4="http://schemas.microsoft.com/office/drawing/2016/5/10/chartex" xmlns:cx5="http://schemas.microsoft.com/office/drawing/2016/5/11/chartex" xmlns:cx6="http://schemas.microsoft.com/office/drawing/2016/5/12/chartex" xmlns:cx7="http://schemas.microsoft.com/office/drawing/2016/5/13/chartex" xmlns:cx8="http://schemas.microsoft.com/office/drawing/2016/5/14/chartex" xmlns:mc="http://schemas.openxmlformats.org/markup-compatibility/2006" xmlns:aink="http://schemas.microsoft.com/office/drawing/2016/ink" xmlns:am3d="http://schemas.microsoft.com/office/drawing/2017/model3d" xmlns:o="urn:schemas-microsoft-com:office:office" xmlns:oel="http://schemas.microsoft.com/office/2019/extlst" xmlns:r="http://schemas.openxmlformats.org/officeDocument/2006/relationships" xmlns:m="http://schemas.openxmlformats.org/officeDocument/2006/math" xmlns:v="urn:schemas-microsoft-com:vml" xmlns:wp14="http://schemas.microsoft.com/office/word/2010/wordprocessingDrawing" xmlns:wp="http://schemas.openxmlformats.org/drawingml/2006/wordprocessingDrawing" xmlns:w10="urn:schemas-microsoft-com:office:word" xmlns:w="http://schemas.openxmlformats.org/wordprocessingml/2006/main" xmlns:w14="http://schemas.microsoft.com/office/word/2010/wordml" xmlns:w15="http://schemas.microsoft.com/office/word/2012/wordml" xmlns:w16cex="http://schemas.microsoft.com/office/word/2018/wordml/cex" xmlns:w16cid="http://schemas.microsoft.com/office/word/2016/wordml/cid" xmlns:w16="http://schemas.microsoft.com/office/word/2018/wordml" xmlns:w16du="http://schemas.microsoft.com/office/word/2023/wordml/word16du" xmlns:w16sdtdh="http://schemas.microsoft.com/office/word/2020/wordml/sdtdatahash" xmlns:w16sdtfl="http://schemas.microsoft.com/office/word/2024/wordml/sdtformatlock" xmlns:w16se="http://schemas.microsoft.com/office/word/2015/wordml/symex" xmlns:wpg="http://schemas.microsoft.com/office/word/2010/wordprocessingGroup" xmlns:wpi="http://schemas.microsoft.com/office/word/2010/wordprocessingInk" xmlns:wne="http://schemas.microsoft.com/office/word/2006/wordml" xmlns:wps="http://schemas.microsoft.com/office/word/2010/wordprocessingShape" mc:Ignorable="w14 w15 w16se w16cid w16 w16cex w16sdtdh w16sdtfl w16du wp14">
   <w:p>
     <w:pPr>
       <w:pStyle w:val="Footer"/>
@@ -9043,7 +9502,7 @@
 </file>
 
 <file path=word/footer3.xml><?xml version="1.0" encoding="utf-8"?>
-<w:ftr xmlns:wpc="http://schemas.microsoft.com/office/word/2010/wordprocessingCanvas" xmlns:cx="http://schemas.microsoft.com/office/drawing/2014/chartex" xmlns:cx1="http://schemas.microsoft.com/office/drawing/2015/9/8/chartex" xmlns:cx2="http://schemas.microsoft.com/office/drawing/2015/10/21/chartex" xmlns:cx3="http://schemas.microsoft.com/office/drawing/2016/5/9/chartex" xmlns:cx4="http://schemas.microsoft.com/office/drawing/2016/5/10/chartex" xmlns:cx5="http://schemas.microsoft.com/office/drawing/2016/5/11/chartex" xmlns:cx6="http://schemas.microsoft.com/office/drawing/2016/5/12/chartex" xmlns:cx7="http://schemas.microsoft.com/office/drawing/2016/5/13/chartex" xmlns:cx8="http://schemas.microsoft.com/office/drawing/2016/5/14/chartex" xmlns:mc="http://schemas.openxmlformats.org/markup-compatibility/2006" xmlns:aink="http://schemas.microsoft.com/office/drawing/2016/ink" xmlns:am3d="http://schemas.microsoft.com/office/drawing/2017/model3d" xmlns:o="urn:schemas-microsoft-com:office:office" xmlns:oel="http://schemas.microsoft.com/office/2019/extlst" xmlns:r="http://schemas.openxmlformats.org/officeDocument/2006/relationships" xmlns:m="http://schemas.openxmlformats.org/officeDocument/2006/math" xmlns:v="urn:schemas-microsoft-com:vml" xmlns:wp14="http://schemas.microsoft.com/office/word/2010/wordprocessingDrawing" xmlns:wp="http://schemas.openxmlformats.org/drawingml/2006/wordprocessingDrawing" xmlns:w10="urn:schemas-microsoft-com:office:word" xmlns:w="http://schemas.openxmlformats.org/wordprocessingml/2006/main" xmlns:w14="http://schemas.microsoft.com/office/word/2010/wordml" xmlns:w15="http://schemas.microsoft.com/office/word/2012/wordml" xmlns:w16cex="http://schemas.microsoft.com/office/word/2018/wordml/cex" xmlns:w16cid="http://schemas.microsoft.com/office/word/2016/wordml/cid" xmlns:w16="http://schemas.microsoft.com/office/word/2018/wordml" xmlns:w16du="http://schemas.microsoft.com/office/word/2023/wordml/word16du" xmlns:w16sdtdh="http://schemas.microsoft.com/office/word/2020/wordml/sdtdatahash" xmlns:w16se="http://schemas.microsoft.com/office/word/2015/wordml/symex" xmlns:wpg="http://schemas.microsoft.com/office/word/2010/wordprocessingGroup" xmlns:wpi="http://schemas.microsoft.com/office/word/2010/wordprocessingInk" xmlns:wne="http://schemas.microsoft.com/office/word/2006/wordml" xmlns:wps="http://schemas.microsoft.com/office/word/2010/wordprocessingShape" mc:Ignorable="w14 w15 w16se w16cid w16 w16cex w16sdtdh w16du wp14">
+<w:ftr xmlns:wpc="http://schemas.microsoft.com/office/word/2010/wordprocessingCanvas" xmlns:cx="http://schemas.microsoft.com/office/drawing/2014/chartex" xmlns:cx1="http://schemas.microsoft.com/office/drawing/2015/9/8/chartex" xmlns:cx2="http://schemas.microsoft.com/office/drawing/2015/10/21/chartex" xmlns:cx3="http://schemas.microsoft.com/office/drawing/2016/5/9/chartex" xmlns:cx4="http://schemas.microsoft.com/office/drawing/2016/5/10/chartex" xmlns:cx5="http://schemas.microsoft.com/office/drawing/2016/5/11/chartex" xmlns:cx6="http://schemas.microsoft.com/office/drawing/2016/5/12/chartex" xmlns:cx7="http://schemas.microsoft.com/office/drawing/2016/5/13/chartex" xmlns:cx8="http://schemas.microsoft.com/office/drawing/2016/5/14/chartex" xmlns:mc="http://schemas.openxmlformats.org/markup-compatibility/2006" xmlns:aink="http://schemas.microsoft.com/office/drawing/2016/ink" xmlns:am3d="http://schemas.microsoft.com/office/drawing/2017/model3d" xmlns:o="urn:schemas-microsoft-com:office:office" xmlns:oel="http://schemas.microsoft.com/office/2019/extlst" xmlns:r="http://schemas.openxmlformats.org/officeDocument/2006/relationships" xmlns:m="http://schemas.openxmlformats.org/officeDocument/2006/math" xmlns:v="urn:schemas-microsoft-com:vml" xmlns:wp14="http://schemas.microsoft.com/office/word/2010/wordprocessingDrawing" xmlns:wp="http://schemas.openxmlformats.org/drawingml/2006/wordprocessingDrawing" xmlns:w10="urn:schemas-microsoft-com:office:word" xmlns:w="http://schemas.openxmlformats.org/wordprocessingml/2006/main" xmlns:w14="http://schemas.microsoft.com/office/word/2010/wordml" xmlns:w15="http://schemas.microsoft.com/office/word/2012/wordml" xmlns:w16cex="http://schemas.microsoft.com/office/word/2018/wordml/cex" xmlns:w16cid="http://schemas.microsoft.com/office/word/2016/wordml/cid" xmlns:w16="http://schemas.microsoft.com/office/word/2018/wordml" xmlns:w16du="http://schemas.microsoft.com/office/word/2023/wordml/word16du" xmlns:w16sdtdh="http://schemas.microsoft.com/office/word/2020/wordml/sdtdatahash" xmlns:w16sdtfl="http://schemas.microsoft.com/office/word/2024/wordml/sdtformatlock" xmlns:w16se="http://schemas.microsoft.com/office/word/2015/wordml/symex" xmlns:wpg="http://schemas.microsoft.com/office/word/2010/wordprocessingGroup" xmlns:wpi="http://schemas.microsoft.com/office/word/2010/wordprocessingInk" xmlns:wne="http://schemas.microsoft.com/office/word/2006/wordml" xmlns:wps="http://schemas.microsoft.com/office/word/2010/wordprocessingShape" mc:Ignorable="w14 w15 w16se w16cid w16 w16cex w16sdtdh w16sdtfl w16du wp14">
   <w:p>
     <w:pPr>
       <w:pStyle w:val="Footer"/>
@@ -9053,7 +9512,7 @@
 </file>
 
 <file path=word/footnotes.xml><?xml version="1.0" encoding="utf-8"?>
-<w:footnotes xmlns:wpc="http://schemas.microsoft.com/office/word/2010/wordprocessingCanvas" xmlns:cx="http://schemas.microsoft.com/office/drawing/2014/chartex" xmlns:cx1="http://schemas.microsoft.com/office/drawing/2015/9/8/chartex" xmlns:cx2="http://schemas.microsoft.com/office/drawing/2015/10/21/chartex" xmlns:cx3="http://schemas.microsoft.com/office/drawing/2016/5/9/chartex" xmlns:cx4="http://schemas.microsoft.com/office/drawing/2016/5/10/chartex" xmlns:cx5="http://schemas.microsoft.com/office/drawing/2016/5/11/chartex" xmlns:cx6="http://schemas.microsoft.com/office/drawing/2016/5/12/chartex" xmlns:cx7="http://schemas.microsoft.com/office/drawing/2016/5/13/chartex" xmlns:cx8="http://schemas.microsoft.com/office/drawing/2016/5/14/chartex" xmlns:mc="http://schemas.openxmlformats.org/markup-compatibility/2006" xmlns:aink="http://schemas.microsoft.com/office/drawing/2016/ink" xmlns:am3d="http://schemas.microsoft.com/office/drawing/2017/model3d" xmlns:o="urn:schemas-microsoft-com:office:office" xmlns:oel="http://schemas.microsoft.com/office/2019/extlst" xmlns:r="http://schemas.openxmlformats.org/officeDocument/2006/relationships" xmlns:m="http://schemas.openxmlformats.org/officeDocument/2006/math" xmlns:v="urn:schemas-microsoft-com:vml" xmlns:wp14="http://schemas.microsoft.com/office/word/2010/wordprocessingDrawing" xmlns:wp="http://schemas.openxmlformats.org/drawingml/2006/wordprocessingDrawing" xmlns:w10="urn:schemas-microsoft-com:office:word" xmlns:w="http://schemas.openxmlformats.org/wordprocessingml/2006/main" xmlns:w14="http://schemas.microsoft.com/office/word/2010/wordml" xmlns:w15="http://schemas.microsoft.com/office/word/2012/wordml" xmlns:w16cex="http://schemas.microsoft.com/office/word/2018/wordml/cex" xmlns:w16cid="http://schemas.microsoft.com/office/word/2016/wordml/cid" xmlns:w16="http://schemas.microsoft.com/office/word/2018/wordml" xmlns:w16du="http://schemas.microsoft.com/office/word/2023/wordml/word16du" xmlns:w16sdtdh="http://schemas.microsoft.com/office/word/2020/wordml/sdtdatahash" xmlns:w16se="http://schemas.microsoft.com/office/word/2015/wordml/symex" xmlns:wpg="http://schemas.microsoft.com/office/word/2010/wordprocessingGroup" xmlns:wpi="http://schemas.microsoft.com/office/word/2010/wordprocessingInk" xmlns:wne="http://schemas.microsoft.com/office/word/2006/wordml" xmlns:wps="http://schemas.microsoft.com/office/word/2010/wordprocessingShape" mc:Ignorable="w14 w15 w16se w16cid w16 w16cex w16sdtdh w16du wp14">
+<w:footnotes xmlns:wpc="http://schemas.microsoft.com/office/word/2010/wordprocessingCanvas" xmlns:cx="http://schemas.microsoft.com/office/drawing/2014/chartex" xmlns:cx1="http://schemas.microsoft.com/office/drawing/2015/9/8/chartex" xmlns:cx2="http://schemas.microsoft.com/office/drawing/2015/10/21/chartex" xmlns:cx3="http://schemas.microsoft.com/office/drawing/2016/5/9/chartex" xmlns:cx4="http://schemas.microsoft.com/office/drawing/2016/5/10/chartex" xmlns:cx5="http://schemas.microsoft.com/office/drawing/2016/5/11/chartex" xmlns:cx6="http://schemas.microsoft.com/office/drawing/2016/5/12/chartex" xmlns:cx7="http://schemas.microsoft.com/office/drawing/2016/5/13/chartex" xmlns:cx8="http://schemas.microsoft.com/office/drawing/2016/5/14/chartex" xmlns:mc="http://schemas.openxmlformats.org/markup-compatibility/2006" xmlns:aink="http://schemas.microsoft.com/office/drawing/2016/ink" xmlns:am3d="http://schemas.microsoft.com/office/drawing/2017/model3d" xmlns:o="urn:schemas-microsoft-com:office:office" xmlns:oel="http://schemas.microsoft.com/office/2019/extlst" xmlns:r="http://schemas.openxmlformats.org/officeDocument/2006/relationships" xmlns:m="http://schemas.openxmlformats.org/officeDocument/2006/math" xmlns:v="urn:schemas-microsoft-com:vml" xmlns:wp14="http://schemas.microsoft.com/office/word/2010/wordprocessingDrawing" xmlns:wp="http://schemas.openxmlformats.org/drawingml/2006/wordprocessingDrawing" xmlns:w10="urn:schemas-microsoft-com:office:word" xmlns:w="http://schemas.openxmlformats.org/wordprocessingml/2006/main" xmlns:w14="http://schemas.microsoft.com/office/word/2010/wordml" xmlns:w15="http://schemas.microsoft.com/office/word/2012/wordml" xmlns:w16cex="http://schemas.microsoft.com/office/word/2018/wordml/cex" xmlns:w16cid="http://schemas.microsoft.com/office/word/2016/wordml/cid" xmlns:w16="http://schemas.microsoft.com/office/word/2018/wordml" xmlns:w16du="http://schemas.microsoft.com/office/word/2023/wordml/word16du" xmlns:w16sdtdh="http://schemas.microsoft.com/office/word/2020/wordml/sdtdatahash" xmlns:w16sdtfl="http://schemas.microsoft.com/office/word/2024/wordml/sdtformatlock" xmlns:w16se="http://schemas.microsoft.com/office/word/2015/wordml/symex" xmlns:wpg="http://schemas.microsoft.com/office/word/2010/wordprocessingGroup" xmlns:wpi="http://schemas.microsoft.com/office/word/2010/wordprocessingInk" xmlns:wne="http://schemas.microsoft.com/office/word/2006/wordml" xmlns:wps="http://schemas.microsoft.com/office/word/2010/wordprocessingShape" mc:Ignorable="w14 w15 w16se w16cid w16 w16cex w16sdtdh w16sdtfl w16du wp14">
   <w:footnote w:type="separator" w:id="-1">
     <w:p>
       <w:r>
@@ -9072,7 +9531,7 @@
 </file>
 
 <file path=word/styles.xml><?xml version="1.0" encoding="utf-8"?>
-<w:styles xmlns:mc="http://schemas.openxmlformats.org/markup-compatibility/2006" xmlns:r="http://schemas.openxmlformats.org/officeDocument/2006/relationships" xmlns:w="http://schemas.openxmlformats.org/wordprocessingml/2006/main" xmlns:w14="http://schemas.microsoft.com/office/word/2010/wordml" xmlns:w15="http://schemas.microsoft.com/office/word/2012/wordml" xmlns:w16cex="http://schemas.microsoft.com/office/word/2018/wordml/cex" xmlns:w16cid="http://schemas.microsoft.com/office/word/2016/wordml/cid" xmlns:w16="http://schemas.microsoft.com/office/word/2018/wordml" xmlns:w16du="http://schemas.microsoft.com/office/word/2023/wordml/word16du" xmlns:w16sdtdh="http://schemas.microsoft.com/office/word/2020/wordml/sdtdatahash" xmlns:w16se="http://schemas.microsoft.com/office/word/2015/wordml/symex" mc:Ignorable="w14 w15 w16se w16cid w16 w16cex w16sdtdh w16du">
+<w:styles xmlns:mc="http://schemas.openxmlformats.org/markup-compatibility/2006" xmlns:r="http://schemas.openxmlformats.org/officeDocument/2006/relationships" xmlns:w="http://schemas.openxmlformats.org/wordprocessingml/2006/main" xmlns:w14="http://schemas.microsoft.com/office/word/2010/wordml" xmlns:w15="http://schemas.microsoft.com/office/word/2012/wordml" xmlns:w16cex="http://schemas.microsoft.com/office/word/2018/wordml/cex" xmlns:w16cid="http://schemas.microsoft.com/office/word/2016/wordml/cid" xmlns:w16="http://schemas.microsoft.com/office/word/2018/wordml" xmlns:w16du="http://schemas.microsoft.com/office/word/2023/wordml/word16du" xmlns:w16sdtdh="http://schemas.microsoft.com/office/word/2020/wordml/sdtdatahash" xmlns:w16sdtfl="http://schemas.microsoft.com/office/word/2024/wordml/sdtformatlock" xmlns:w16se="http://schemas.microsoft.com/office/word/2015/wordml/symex" mc:Ignorable="w14 w15 w16se w16cid w16 w16cex w16sdtdh w16sdtfl w16du">
   <w:docDefaults>
     <w:rPrDefault>
       <w:rPr>

</xml_diff>